<commit_message>
#189: add new pages
</commit_message>
<xml_diff>
--- a/documentation/zarodolgozat.docx
+++ b/documentation/zarodolgozat.docx
@@ -754,20 +754,16 @@
                 <w:noProof/>
                 <w:webHidden/>
               </w:rPr>
-            </w:r>
-            <w:r>
-              <w:rPr>
-                <w:noProof/>
-                <w:webHidden/>
-              </w:rPr>
               <w:fldChar w:fldCharType="separate"/>
             </w:r>
             <w:r>
               <w:rPr>
-                <w:noProof/>
-                <w:webHidden/>
-              </w:rPr>
-              <w:t>6</w:t>
+                <w:b/>
+                <w:bCs/>
+                <w:noProof/>
+                <w:webHidden/>
+              </w:rPr>
+              <w:t>Hiba! A könyvjelző nem létezik.</w:t>
             </w:r>
             <w:r>
               <w:rPr>
@@ -827,20 +823,16 @@
                 <w:noProof/>
                 <w:webHidden/>
               </w:rPr>
-            </w:r>
-            <w:r>
-              <w:rPr>
-                <w:noProof/>
-                <w:webHidden/>
-              </w:rPr>
               <w:fldChar w:fldCharType="separate"/>
             </w:r>
             <w:r>
               <w:rPr>
-                <w:noProof/>
-                <w:webHidden/>
-              </w:rPr>
-              <w:t>8</w:t>
+                <w:b/>
+                <w:bCs/>
+                <w:noProof/>
+                <w:webHidden/>
+              </w:rPr>
+              <w:t>Hiba! A könyvjelző nem létezik.</w:t>
             </w:r>
             <w:r>
               <w:rPr>
@@ -900,20 +892,16 @@
                 <w:noProof/>
                 <w:webHidden/>
               </w:rPr>
-            </w:r>
-            <w:r>
-              <w:rPr>
-                <w:noProof/>
-                <w:webHidden/>
-              </w:rPr>
               <w:fldChar w:fldCharType="separate"/>
             </w:r>
             <w:r>
               <w:rPr>
-                <w:noProof/>
-                <w:webHidden/>
-              </w:rPr>
-              <w:t>8</w:t>
+                <w:b/>
+                <w:bCs/>
+                <w:noProof/>
+                <w:webHidden/>
+              </w:rPr>
+              <w:t>Hiba! A könyvjelző nem létezik.</w:t>
             </w:r>
             <w:r>
               <w:rPr>
@@ -973,20 +961,16 @@
                 <w:noProof/>
                 <w:webHidden/>
               </w:rPr>
-            </w:r>
-            <w:r>
-              <w:rPr>
-                <w:noProof/>
-                <w:webHidden/>
-              </w:rPr>
               <w:fldChar w:fldCharType="separate"/>
             </w:r>
             <w:r>
               <w:rPr>
-                <w:noProof/>
-                <w:webHidden/>
-              </w:rPr>
-              <w:t>9</w:t>
+                <w:b/>
+                <w:bCs/>
+                <w:noProof/>
+                <w:webHidden/>
+              </w:rPr>
+              <w:t>Hiba! A könyvjelző nem létezik.</w:t>
             </w:r>
             <w:r>
               <w:rPr>
@@ -1046,20 +1030,16 @@
                 <w:noProof/>
                 <w:webHidden/>
               </w:rPr>
-            </w:r>
-            <w:r>
-              <w:rPr>
-                <w:noProof/>
-                <w:webHidden/>
-              </w:rPr>
               <w:fldChar w:fldCharType="separate"/>
             </w:r>
             <w:r>
               <w:rPr>
-                <w:noProof/>
-                <w:webHidden/>
-              </w:rPr>
-              <w:t>12</w:t>
+                <w:b/>
+                <w:bCs/>
+                <w:noProof/>
+                <w:webHidden/>
+              </w:rPr>
+              <w:t>Hiba! A könyvjelző nem létezik.</w:t>
             </w:r>
             <w:r>
               <w:rPr>
@@ -1119,20 +1099,16 @@
                 <w:noProof/>
                 <w:webHidden/>
               </w:rPr>
-            </w:r>
-            <w:r>
-              <w:rPr>
-                <w:noProof/>
-                <w:webHidden/>
-              </w:rPr>
               <w:fldChar w:fldCharType="separate"/>
             </w:r>
             <w:r>
               <w:rPr>
-                <w:noProof/>
-                <w:webHidden/>
-              </w:rPr>
-              <w:t>12</w:t>
+                <w:b/>
+                <w:bCs/>
+                <w:noProof/>
+                <w:webHidden/>
+              </w:rPr>
+              <w:t>Hiba! A könyvjelző nem létezik.</w:t>
             </w:r>
             <w:r>
               <w:rPr>
@@ -1192,20 +1168,16 @@
                 <w:noProof/>
                 <w:webHidden/>
               </w:rPr>
-            </w:r>
-            <w:r>
-              <w:rPr>
-                <w:noProof/>
-                <w:webHidden/>
-              </w:rPr>
               <w:fldChar w:fldCharType="separate"/>
             </w:r>
             <w:r>
               <w:rPr>
-                <w:noProof/>
-                <w:webHidden/>
-              </w:rPr>
-              <w:t>13</w:t>
+                <w:b/>
+                <w:bCs/>
+                <w:noProof/>
+                <w:webHidden/>
+              </w:rPr>
+              <w:t>Hiba! A könyvjelző nem létezik.</w:t>
             </w:r>
             <w:r>
               <w:rPr>
@@ -1265,20 +1237,16 @@
                 <w:noProof/>
                 <w:webHidden/>
               </w:rPr>
-            </w:r>
-            <w:r>
-              <w:rPr>
-                <w:noProof/>
-                <w:webHidden/>
-              </w:rPr>
               <w:fldChar w:fldCharType="separate"/>
             </w:r>
             <w:r>
               <w:rPr>
-                <w:noProof/>
-                <w:webHidden/>
-              </w:rPr>
-              <w:t>15</w:t>
+                <w:b/>
+                <w:bCs/>
+                <w:noProof/>
+                <w:webHidden/>
+              </w:rPr>
+              <w:t>Hiba! A könyvjelző nem létezik.</w:t>
             </w:r>
             <w:r>
               <w:rPr>
@@ -1338,20 +1306,16 @@
                 <w:noProof/>
                 <w:webHidden/>
               </w:rPr>
-            </w:r>
-            <w:r>
-              <w:rPr>
-                <w:noProof/>
-                <w:webHidden/>
-              </w:rPr>
               <w:fldChar w:fldCharType="separate"/>
             </w:r>
             <w:r>
               <w:rPr>
-                <w:noProof/>
-                <w:webHidden/>
-              </w:rPr>
-              <w:t>16</w:t>
+                <w:b/>
+                <w:bCs/>
+                <w:noProof/>
+                <w:webHidden/>
+              </w:rPr>
+              <w:t>Hiba! A könyvjelző nem létezik.</w:t>
             </w:r>
             <w:r>
               <w:rPr>
@@ -1411,20 +1375,16 @@
                 <w:noProof/>
                 <w:webHidden/>
               </w:rPr>
-            </w:r>
-            <w:r>
-              <w:rPr>
-                <w:noProof/>
-                <w:webHidden/>
-              </w:rPr>
               <w:fldChar w:fldCharType="separate"/>
             </w:r>
             <w:r>
               <w:rPr>
-                <w:noProof/>
-                <w:webHidden/>
-              </w:rPr>
-              <w:t>17</w:t>
+                <w:b/>
+                <w:bCs/>
+                <w:noProof/>
+                <w:webHidden/>
+              </w:rPr>
+              <w:t>Hiba! A könyvjelző nem létezik.</w:t>
             </w:r>
             <w:r>
               <w:rPr>
@@ -1484,20 +1444,16 @@
                 <w:noProof/>
                 <w:webHidden/>
               </w:rPr>
-            </w:r>
-            <w:r>
-              <w:rPr>
-                <w:noProof/>
-                <w:webHidden/>
-              </w:rPr>
               <w:fldChar w:fldCharType="separate"/>
             </w:r>
             <w:r>
               <w:rPr>
-                <w:noProof/>
-                <w:webHidden/>
-              </w:rPr>
-              <w:t>17</w:t>
+                <w:b/>
+                <w:bCs/>
+                <w:noProof/>
+                <w:webHidden/>
+              </w:rPr>
+              <w:t>Hiba! A könyvjelző nem létezik.</w:t>
             </w:r>
             <w:r>
               <w:rPr>
@@ -1557,20 +1513,16 @@
                 <w:noProof/>
                 <w:webHidden/>
               </w:rPr>
-            </w:r>
-            <w:r>
-              <w:rPr>
-                <w:noProof/>
-                <w:webHidden/>
-              </w:rPr>
               <w:fldChar w:fldCharType="separate"/>
             </w:r>
             <w:r>
               <w:rPr>
-                <w:noProof/>
-                <w:webHidden/>
-              </w:rPr>
-              <w:t>20</w:t>
+                <w:b/>
+                <w:bCs/>
+                <w:noProof/>
+                <w:webHidden/>
+              </w:rPr>
+              <w:t>Hiba! A könyvjelző nem létezik.</w:t>
             </w:r>
             <w:r>
               <w:rPr>
@@ -1630,20 +1582,16 @@
                 <w:noProof/>
                 <w:webHidden/>
               </w:rPr>
-            </w:r>
-            <w:r>
-              <w:rPr>
-                <w:noProof/>
-                <w:webHidden/>
-              </w:rPr>
               <w:fldChar w:fldCharType="separate"/>
             </w:r>
             <w:r>
               <w:rPr>
-                <w:noProof/>
-                <w:webHidden/>
-              </w:rPr>
-              <w:t>22</w:t>
+                <w:b/>
+                <w:bCs/>
+                <w:noProof/>
+                <w:webHidden/>
+              </w:rPr>
+              <w:t>Hiba! A könyvjelző nem létezik.</w:t>
             </w:r>
             <w:r>
               <w:rPr>
@@ -1703,20 +1651,16 @@
                 <w:noProof/>
                 <w:webHidden/>
               </w:rPr>
-            </w:r>
-            <w:r>
-              <w:rPr>
-                <w:noProof/>
-                <w:webHidden/>
-              </w:rPr>
               <w:fldChar w:fldCharType="separate"/>
             </w:r>
             <w:r>
               <w:rPr>
-                <w:noProof/>
-                <w:webHidden/>
-              </w:rPr>
-              <w:t>22</w:t>
+                <w:b/>
+                <w:bCs/>
+                <w:noProof/>
+                <w:webHidden/>
+              </w:rPr>
+              <w:t>Hiba! A könyvjelző nem létezik.</w:t>
             </w:r>
             <w:r>
               <w:rPr>
@@ -1776,20 +1720,16 @@
                 <w:noProof/>
                 <w:webHidden/>
               </w:rPr>
-            </w:r>
-            <w:r>
-              <w:rPr>
-                <w:noProof/>
-                <w:webHidden/>
-              </w:rPr>
               <w:fldChar w:fldCharType="separate"/>
             </w:r>
             <w:r>
               <w:rPr>
-                <w:noProof/>
-                <w:webHidden/>
-              </w:rPr>
-              <w:t>23</w:t>
+                <w:b/>
+                <w:bCs/>
+                <w:noProof/>
+                <w:webHidden/>
+              </w:rPr>
+              <w:t>Hiba! A könyvjelző nem létezik.</w:t>
             </w:r>
             <w:r>
               <w:rPr>
@@ -1849,20 +1789,16 @@
                 <w:noProof/>
                 <w:webHidden/>
               </w:rPr>
-            </w:r>
-            <w:r>
-              <w:rPr>
-                <w:noProof/>
-                <w:webHidden/>
-              </w:rPr>
               <w:fldChar w:fldCharType="separate"/>
             </w:r>
             <w:r>
               <w:rPr>
-                <w:noProof/>
-                <w:webHidden/>
-              </w:rPr>
-              <w:t>24</w:t>
+                <w:b/>
+                <w:bCs/>
+                <w:noProof/>
+                <w:webHidden/>
+              </w:rPr>
+              <w:t>Hiba! A könyvjelző nem létezik.</w:t>
             </w:r>
             <w:r>
               <w:rPr>
@@ -1922,20 +1858,16 @@
                 <w:noProof/>
                 <w:webHidden/>
               </w:rPr>
-            </w:r>
-            <w:r>
-              <w:rPr>
-                <w:noProof/>
-                <w:webHidden/>
-              </w:rPr>
               <w:fldChar w:fldCharType="separate"/>
             </w:r>
             <w:r>
               <w:rPr>
-                <w:noProof/>
-                <w:webHidden/>
-              </w:rPr>
-              <w:t>24</w:t>
+                <w:b/>
+                <w:bCs/>
+                <w:noProof/>
+                <w:webHidden/>
+              </w:rPr>
+              <w:t>Hiba! A könyvjelző nem létezik.</w:t>
             </w:r>
             <w:r>
               <w:rPr>
@@ -1995,20 +1927,16 @@
                 <w:noProof/>
                 <w:webHidden/>
               </w:rPr>
-            </w:r>
-            <w:r>
-              <w:rPr>
-                <w:noProof/>
-                <w:webHidden/>
-              </w:rPr>
               <w:fldChar w:fldCharType="separate"/>
             </w:r>
             <w:r>
               <w:rPr>
-                <w:noProof/>
-                <w:webHidden/>
-              </w:rPr>
-              <w:t>32</w:t>
+                <w:b/>
+                <w:bCs/>
+                <w:noProof/>
+                <w:webHidden/>
+              </w:rPr>
+              <w:t>Hiba! A könyvjelző nem létezik.</w:t>
             </w:r>
             <w:r>
               <w:rPr>
@@ -2068,20 +1996,16 @@
                 <w:noProof/>
                 <w:webHidden/>
               </w:rPr>
-            </w:r>
-            <w:r>
-              <w:rPr>
-                <w:noProof/>
-                <w:webHidden/>
-              </w:rPr>
               <w:fldChar w:fldCharType="separate"/>
             </w:r>
             <w:r>
               <w:rPr>
-                <w:noProof/>
-                <w:webHidden/>
-              </w:rPr>
-              <w:t>34</w:t>
+                <w:b/>
+                <w:bCs/>
+                <w:noProof/>
+                <w:webHidden/>
+              </w:rPr>
+              <w:t>Hiba! A könyvjelző nem létezik.</w:t>
             </w:r>
             <w:r>
               <w:rPr>
@@ -2141,20 +2065,16 @@
                 <w:noProof/>
                 <w:webHidden/>
               </w:rPr>
-            </w:r>
-            <w:r>
-              <w:rPr>
-                <w:noProof/>
-                <w:webHidden/>
-              </w:rPr>
               <w:fldChar w:fldCharType="separate"/>
             </w:r>
             <w:r>
               <w:rPr>
-                <w:noProof/>
-                <w:webHidden/>
-              </w:rPr>
-              <w:t>34</w:t>
+                <w:b/>
+                <w:bCs/>
+                <w:noProof/>
+                <w:webHidden/>
+              </w:rPr>
+              <w:t>Hiba! A könyvjelző nem létezik.</w:t>
             </w:r>
             <w:r>
               <w:rPr>
@@ -2899,7 +2819,23 @@
           <w:sz w:val="24"/>
           <w:szCs w:val="24"/>
         </w:rPr>
-        <w:t xml:space="preserve"> újabb és újabb versenyzőket bevonva. Egy verseny végén mindig volt egy eredmény, de általában nem álltunk meg egy versenynél, úgyhogy szerveztünk mellé még egy egész szériát tele versenyekkel, külön versenypályákon, hogy az </w:t>
+        <w:t xml:space="preserve"> újabb és újabb versenyzőket bevonva. Egy verseny végén mindig volt egy eredmény, de általában nem álltunk meg egy versenynél, úgyhogy szerveztünk mellé még egy egész szériát tele versenyekkel, külön versenypályákon, hogy az össz</w:t>
+      </w:r>
+      <w:r>
+        <w:rPr>
+          <w:rFonts w:ascii="Times New Roman" w:hAnsi="Times New Roman" w:cs="Times New Roman"/>
+          <w:sz w:val="24"/>
+          <w:szCs w:val="24"/>
+        </w:rPr>
+        <w:t xml:space="preserve">esített </w:t>
+      </w:r>
+      <w:r>
+        <w:rPr>
+          <w:rFonts w:ascii="Times New Roman" w:hAnsi="Times New Roman" w:cs="Times New Roman"/>
+          <w:sz w:val="24"/>
+          <w:szCs w:val="24"/>
+        </w:rPr>
+        <w:t xml:space="preserve">pontszám számítson a végén. Ehhez persze valahol vezetni kellett a pontokat, hogy a végén </w:t>
       </w:r>
       <w:proofErr w:type="spellStart"/>
       <w:r>
@@ -2908,7 +2844,7 @@
           <w:sz w:val="24"/>
           <w:szCs w:val="24"/>
         </w:rPr>
-        <w:t>összpontszám</w:t>
+        <w:t>megszülessen</w:t>
       </w:r>
       <w:proofErr w:type="spellEnd"/>
       <w:r>
@@ -2917,23 +2853,15 @@
           <w:sz w:val="24"/>
           <w:szCs w:val="24"/>
         </w:rPr>
-        <w:t xml:space="preserve"> számítson a végén. Ehhez persze valahol vezetni kellett a pontokat, hogy a végén kijöjjön a végső eredmény, hogy megtudjuk a legügyesebb versenyző nevét. Régebben erre az Excel szolgált, de amikor elkezdtem a szoftvertervezés és fejlesztés irányába mozdulni, megígértem a többieknek, hogy </w:t>
-      </w:r>
-      <w:r>
-        <w:rPr>
-          <w:rFonts w:ascii="Times New Roman" w:hAnsi="Times New Roman" w:cs="Times New Roman"/>
-          <w:sz w:val="24"/>
-          <w:szCs w:val="24"/>
-        </w:rPr>
-        <w:t>csinálok erre egy szoftvert, hogy elég legyen csak felcsapni a weboldalt ahelyett, hogy egy mindig frissülő, nehezen áttekinthető Excel táblát nézegetnének. Tudtam, hogy ez egy komplex feladat lesz, ugyanis sokféle esetet kell kezelni</w:t>
-      </w:r>
-      <w:r>
-        <w:rPr>
-          <w:rFonts w:ascii="Times New Roman" w:hAnsi="Times New Roman" w:cs="Times New Roman"/>
-          <w:sz w:val="24"/>
-          <w:szCs w:val="24"/>
-        </w:rPr>
-        <w:t xml:space="preserve">. Egy-egy szezon külön </w:t>
+        <w:t xml:space="preserve"> a végső eredmény, hogy megtudjuk a legügyesebb versenyző nevét. Régebben erre az Excel szolgált, de amikor elkezdtem a szoftvertervezés és fejlesztés irányába mozdulni, megígértem a többieknek, hogy </w:t>
+      </w:r>
+      <w:r>
+        <w:rPr>
+          <w:rFonts w:ascii="Times New Roman" w:hAnsi="Times New Roman" w:cs="Times New Roman"/>
+          <w:sz w:val="24"/>
+          <w:szCs w:val="24"/>
+        </w:rPr>
+        <w:t xml:space="preserve">csinálok erre egy szoftvert, hogy elég legyen csak felcsapni a weboldalt ahelyett, hogy egy mindig frissülő, nehezen áttekinthető Excel táblát nézegetnének. Tudtam, hogy ez egy komplex feladat lesz, ugyanis sokféle esetet </w:t>
       </w:r>
       <w:r>
         <w:rPr>
@@ -2942,7 +2870,15 @@
           <w:szCs w:val="24"/>
         </w:rPr>
         <w:lastRenderedPageBreak/>
-        <w:t>táblát igényel, ebben kezelni kell a versenyek időpontjait, figyelni kell a csapatbeosztásokra, ki melyik csapatnál szerzett pontot melyik versenyen és hogy közben milyen pozíciót ért el. Ebben a webapplikációban nem csak ezekre kellett figyelni, hanem az áttekinthetőségre is, ugyanis ez adja a végső megoldást, hogy kiváltsuk az egy fokkal bonyolultabb Excel táblát és közben egy valós idejű képet adjon, nem úgy, mint egy chaten átküldött fájl.</w:t>
+        <w:t>kell kezelni</w:t>
+      </w:r>
+      <w:r>
+        <w:rPr>
+          <w:rFonts w:ascii="Times New Roman" w:hAnsi="Times New Roman" w:cs="Times New Roman"/>
+          <w:sz w:val="24"/>
+          <w:szCs w:val="24"/>
+        </w:rPr>
+        <w:t>. Egy-egy szezon külön táblát igényel, ebben kezelni kell a versenyek időpontjait, figyelni kell a csapatbeosztásokra, ki melyik csapatnál szerzett pontot melyik versenyen és hogy közben milyen pozíciót ért el. Ebben a webapplikációban nem csak ezekre kellett figyelni, hanem az áttekinthetőségre is, ugyanis ez adja a végső megoldást, hogy kiváltsuk az egy fokkal bonyolultabb Excel táblát és közben egy valós idejű képet adjon, nem úgy, mint egy chaten átküldött fájl.</w:t>
       </w:r>
     </w:p>
     <w:p>
@@ -2972,19 +2908,709 @@
     </w:p>
     <w:p>
       <w:pPr>
-        <w:rPr>
-          <w:rFonts w:ascii="Times New Roman" w:hAnsi="Times New Roman" w:cs="Times New Roman"/>
-          <w:sz w:val="24"/>
-          <w:szCs w:val="24"/>
-        </w:rPr>
-      </w:pPr>
-      <w:r>
-        <w:rPr>
-          <w:rFonts w:ascii="Times New Roman" w:hAnsi="Times New Roman" w:cs="Times New Roman"/>
-          <w:sz w:val="24"/>
-          <w:szCs w:val="24"/>
-        </w:rPr>
-        <w:t>Valami</w:t>
+        <w:tabs>
+          <w:tab w:val="left" w:pos="1886"/>
+        </w:tabs>
+        <w:spacing w:line="360" w:lineRule="auto"/>
+        <w:ind w:firstLine="851"/>
+        <w:jc w:val="both"/>
+        <w:rPr>
+          <w:rFonts w:ascii="Times New Roman" w:hAnsi="Times New Roman" w:cs="Times New Roman"/>
+          <w:sz w:val="24"/>
+          <w:szCs w:val="24"/>
+        </w:rPr>
+      </w:pPr>
+      <w:r>
+        <w:rPr>
+          <w:rFonts w:ascii="Times New Roman" w:hAnsi="Times New Roman" w:cs="Times New Roman"/>
+          <w:sz w:val="24"/>
+          <w:szCs w:val="24"/>
+        </w:rPr>
+        <w:t>A következő fejezet célja, hogy iránymutatást adjon az új felhasználónak a</w:t>
+      </w:r>
+      <w:r>
+        <w:rPr>
+          <w:rFonts w:ascii="Times New Roman" w:hAnsi="Times New Roman" w:cs="Times New Roman"/>
+          <w:sz w:val="24"/>
+          <w:szCs w:val="24"/>
+        </w:rPr>
+        <w:t>z elkészített</w:t>
+      </w:r>
+      <w:r>
+        <w:rPr>
+          <w:rFonts w:ascii="Times New Roman" w:hAnsi="Times New Roman" w:cs="Times New Roman"/>
+          <w:sz w:val="24"/>
+          <w:szCs w:val="24"/>
+        </w:rPr>
+        <w:t xml:space="preserve"> program használatára. Megtudhatja a sorrendet, hogy hogyan juthat el egy végleges liga elkészítéséig, azokon a lépéseken keresztül, mint az felhasználó létrehozása, bejelentkezés, szezon létrehozása, versenyek, csapatok, pilóták hozzáadása, pontozása, illetve egyes beállításokkal is megismerkedhet.</w:t>
+      </w:r>
+    </w:p>
+    <w:p>
+      <w:pPr>
+        <w:pStyle w:val="Cmsor2"/>
+        <w:numPr>
+          <w:ilvl w:val="1"/>
+          <w:numId w:val="7"/>
+        </w:numPr>
+        <w:rPr>
+          <w:rFonts w:ascii="Times New Roman" w:hAnsi="Times New Roman" w:cs="Times New Roman"/>
+          <w:color w:val="000000" w:themeColor="text1"/>
+          <w:sz w:val="44"/>
+          <w:szCs w:val="44"/>
+        </w:rPr>
+      </w:pPr>
+      <w:r>
+        <w:rPr>
+          <w:rFonts w:ascii="Times New Roman" w:hAnsi="Times New Roman" w:cs="Times New Roman"/>
+          <w:color w:val="000000" w:themeColor="text1"/>
+          <w:sz w:val="44"/>
+          <w:szCs w:val="44"/>
+        </w:rPr>
+        <w:t>A program általános specifikációja</w:t>
+      </w:r>
+    </w:p>
+    <w:p>
+      <w:pPr>
+        <w:spacing w:line="360" w:lineRule="auto"/>
+        <w:jc w:val="both"/>
+        <w:rPr>
+          <w:rFonts w:ascii="Times New Roman" w:hAnsi="Times New Roman" w:cs="Times New Roman"/>
+          <w:color w:val="000000" w:themeColor="text1"/>
+          <w:sz w:val="24"/>
+          <w:szCs w:val="24"/>
+        </w:rPr>
+      </w:pPr>
+      <w:r>
+        <w:rPr>
+          <w:rFonts w:ascii="Times New Roman" w:hAnsi="Times New Roman" w:cs="Times New Roman"/>
+          <w:color w:val="000000" w:themeColor="text1"/>
+          <w:sz w:val="24"/>
+          <w:szCs w:val="24"/>
+        </w:rPr>
+        <w:t>Sokan, akik autóversenyeznek, szeretjük a pontjainkat összesíteni. Ezt megtesszük akár papíron, akár telefonon, legtöbbször Excelen. Ha mindezt többször megtesszük jó látni egy végső eredményt, akár statisztikát, hogy hogyan állunk eredmény tekintetében, ki hogyan szokott teljesíteni egy-egy versenyen és az ilyen számokat feltöltő dolog elemezni. Ebből derülhet ki, hogy hogyan is kéne teljesítenem, min kéne javítanom.</w:t>
+      </w:r>
+    </w:p>
+    <w:p>
+      <w:pPr>
+        <w:spacing w:line="360" w:lineRule="auto"/>
+        <w:jc w:val="both"/>
+        <w:rPr>
+          <w:rFonts w:ascii="Times New Roman" w:hAnsi="Times New Roman" w:cs="Times New Roman"/>
+          <w:color w:val="000000" w:themeColor="text1"/>
+          <w:sz w:val="24"/>
+          <w:szCs w:val="24"/>
+        </w:rPr>
+      </w:pPr>
+      <w:r>
+        <w:rPr>
+          <w:rFonts w:ascii="Times New Roman" w:hAnsi="Times New Roman" w:cs="Times New Roman"/>
+          <w:color w:val="000000" w:themeColor="text1"/>
+          <w:sz w:val="24"/>
+          <w:szCs w:val="24"/>
+        </w:rPr>
+        <w:t>A kutatásaim során azt vettem észre, hogy ahány liga volt, mind más pontozási rendszert, illetve összesítést használt. Mindenki másképp értelmezte az Excel által nyújtott lehetőségeket és más táblát adott végeredményként, amire azt más bajnokságoknál nem is vártunk volna. Az egyik motivációja volt így a szakdolgozatomnak, hogy egy olyan egységes rendszert hozzak létre a pontok összesítésére, amelyet bármelyik liga tud használni és egyértelműsíthetjük, hogy melyik ábra mit jelenthet. Ezért is tartalmaz az alkalmazás több szezont egyszerre. Ebből a rendszerből ráadásul olyan adatokat is kinyerhetünk, amely visszaadja a versenyző átlagos teljesítményét. Ez a rendszer túlmutat azon, hogy egy versenyző egy ligába bekerül és csak az ottani eredményéről tudunk.</w:t>
+      </w:r>
+    </w:p>
+    <w:p>
+      <w:pPr>
+        <w:spacing w:line="360" w:lineRule="auto"/>
+        <w:jc w:val="both"/>
+        <w:rPr>
+          <w:rFonts w:ascii="Times New Roman" w:hAnsi="Times New Roman" w:cs="Times New Roman"/>
+          <w:color w:val="000000" w:themeColor="text1"/>
+          <w:sz w:val="24"/>
+          <w:szCs w:val="24"/>
+        </w:rPr>
+      </w:pPr>
+      <w:r>
+        <w:rPr>
+          <w:rFonts w:ascii="Times New Roman" w:hAnsi="Times New Roman" w:cs="Times New Roman"/>
+          <w:color w:val="000000" w:themeColor="text1"/>
+          <w:sz w:val="24"/>
+          <w:szCs w:val="24"/>
+        </w:rPr>
+        <w:t>Az is a weboldal mellett szól, hogy dinamikus az adatok tekintetében. Új adatok hozzáadása, vagy meglévő adatok módosítása esetén az eddigi adatok változhatnak anélkül, hogy nekünk bármit is kéne változtatni. Ez kizárja a hibafaktorokat, félreszámolásokat, ami nagy mértékben megkönnyíti a feladatunkat.</w:t>
+      </w:r>
+    </w:p>
+    <w:p>
+      <w:pPr>
+        <w:pStyle w:val="Listaszerbekezds"/>
+        <w:numPr>
+          <w:ilvl w:val="1"/>
+          <w:numId w:val="7"/>
+        </w:numPr>
+        <w:spacing w:line="360" w:lineRule="auto"/>
+        <w:jc w:val="both"/>
+        <w:rPr>
+          <w:rFonts w:ascii="Times New Roman" w:hAnsi="Times New Roman" w:cs="Times New Roman"/>
+          <w:color w:val="000000" w:themeColor="text1"/>
+          <w:sz w:val="24"/>
+          <w:szCs w:val="24"/>
+        </w:rPr>
+      </w:pPr>
+      <w:r>
+        <w:rPr>
+          <w:rFonts w:ascii="Times New Roman" w:hAnsi="Times New Roman" w:cs="Times New Roman"/>
+          <w:color w:val="000000" w:themeColor="text1"/>
+          <w:sz w:val="44"/>
+          <w:szCs w:val="44"/>
+        </w:rPr>
+        <w:t>Felhasznált módszerek</w:t>
+      </w:r>
+    </w:p>
+    <w:p>
+      <w:pPr>
+        <w:spacing w:line="360" w:lineRule="auto"/>
+        <w:jc w:val="both"/>
+        <w:rPr>
+          <w:rFonts w:ascii="Times New Roman" w:hAnsi="Times New Roman" w:cs="Times New Roman"/>
+          <w:sz w:val="24"/>
+          <w:szCs w:val="24"/>
+        </w:rPr>
+      </w:pPr>
+      <w:r>
+        <w:rPr>
+          <w:rFonts w:ascii="Times New Roman" w:hAnsi="Times New Roman" w:cs="Times New Roman"/>
+          <w:sz w:val="24"/>
+          <w:szCs w:val="24"/>
+        </w:rPr>
+        <w:t xml:space="preserve">Egy weboldalnak mindig vannak általánosan megszokott elemei, amiktől nem szabad vagy legalábbis nem illik eltérni. Fontos volt a regisztrációs, illetve a bejelentkezés weboldal, ugyanis ezek az alap helyek, ahol az </w:t>
+      </w:r>
+      <w:proofErr w:type="spellStart"/>
+      <w:r>
+        <w:rPr>
+          <w:rFonts w:ascii="Times New Roman" w:hAnsi="Times New Roman" w:cs="Times New Roman"/>
+          <w:sz w:val="24"/>
+          <w:szCs w:val="24"/>
+        </w:rPr>
+        <w:t>autentikációt</w:t>
+      </w:r>
+      <w:proofErr w:type="spellEnd"/>
+      <w:r>
+        <w:rPr>
+          <w:rFonts w:ascii="Times New Roman" w:hAnsi="Times New Roman" w:cs="Times New Roman"/>
+          <w:sz w:val="24"/>
+          <w:szCs w:val="24"/>
+        </w:rPr>
+        <w:t xml:space="preserve"> kezelhetjük. Ez kulcsfontosságú, hogy a létrehozott szezonokat tudjuk kihez kötni. </w:t>
+      </w:r>
+      <w:r>
+        <w:rPr>
+          <w:rFonts w:ascii="Times New Roman" w:hAnsi="Times New Roman" w:cs="Times New Roman"/>
+          <w:sz w:val="24"/>
+          <w:szCs w:val="24"/>
+        </w:rPr>
+        <w:t xml:space="preserve">Meg fog jelenni </w:t>
+      </w:r>
+      <w:r>
+        <w:rPr>
+          <w:rFonts w:ascii="Times New Roman" w:hAnsi="Times New Roman" w:cs="Times New Roman"/>
+          <w:sz w:val="24"/>
+          <w:szCs w:val="24"/>
+        </w:rPr>
+        <w:lastRenderedPageBreak/>
+        <w:t>később egy főoldal, ahol az összes szezont láthatjuk kilistázva, illetve azon belül megtaláljuk majd minden egyes szezon részleteit, amiket a felhasználó hozzáadott. Ez adja majd a programnak az egyik lényegi részét.</w:t>
+      </w:r>
+      <w:r>
+        <w:rPr>
+          <w:rFonts w:ascii="Times New Roman" w:hAnsi="Times New Roman" w:cs="Times New Roman"/>
+          <w:sz w:val="24"/>
+          <w:szCs w:val="24"/>
+        </w:rPr>
+        <w:t xml:space="preserve"> A frontend alapjában véve komponensalapú, így minden komponensnek meg kellett oldani az adatátvitelét és a saját stílusdizájnját. Előnye, hogy minden olyan komponenst, ami többször szerepelt, elég volt csak egyszer implementálni.</w:t>
+      </w:r>
+    </w:p>
+    <w:p>
+      <w:pPr>
+        <w:spacing w:line="360" w:lineRule="auto"/>
+        <w:jc w:val="both"/>
+        <w:rPr>
+          <w:rFonts w:ascii="Times New Roman" w:hAnsi="Times New Roman" w:cs="Times New Roman"/>
+          <w:sz w:val="24"/>
+          <w:szCs w:val="24"/>
+        </w:rPr>
+      </w:pPr>
+      <w:r>
+        <w:rPr>
+          <w:rFonts w:ascii="Times New Roman" w:hAnsi="Times New Roman" w:cs="Times New Roman"/>
+          <w:sz w:val="24"/>
+          <w:szCs w:val="24"/>
+        </w:rPr>
+        <w:t>A backend résznél fontos volt kialakítani a lehető legáttekinthetőbb adatstruktúrát, ahogy szintén figyelni kellett az adatbázis szerkezet kialakítására, illetve a felhasználó- és jelszókezelésre is. Ezek mind-mind kutatómunkát igényeltek, mert .NET keretrendszerben ebben még nem teljesen volt lehetőségem ilyet implementálni.</w:t>
+      </w:r>
+    </w:p>
+    <w:p>
+      <w:pPr>
+        <w:spacing w:line="360" w:lineRule="auto"/>
+        <w:jc w:val="both"/>
+        <w:rPr>
+          <w:rFonts w:ascii="Times New Roman" w:hAnsi="Times New Roman" w:cs="Times New Roman"/>
+          <w:sz w:val="24"/>
+          <w:szCs w:val="24"/>
+        </w:rPr>
+      </w:pPr>
+      <w:r>
+        <w:rPr>
+          <w:rFonts w:ascii="Times New Roman" w:hAnsi="Times New Roman" w:cs="Times New Roman"/>
+          <w:sz w:val="24"/>
+          <w:szCs w:val="24"/>
+        </w:rPr>
+        <w:t xml:space="preserve">// meséljünk az </w:t>
+      </w:r>
+      <w:proofErr w:type="spellStart"/>
+      <w:r>
+        <w:rPr>
+          <w:rFonts w:ascii="Times New Roman" w:hAnsi="Times New Roman" w:cs="Times New Roman"/>
+          <w:sz w:val="24"/>
+          <w:szCs w:val="24"/>
+        </w:rPr>
+        <w:t>authentikációról</w:t>
+      </w:r>
+      <w:proofErr w:type="spellEnd"/>
+      <w:r>
+        <w:rPr>
+          <w:rFonts w:ascii="Times New Roman" w:hAnsi="Times New Roman" w:cs="Times New Roman"/>
+          <w:sz w:val="24"/>
+          <w:szCs w:val="24"/>
+        </w:rPr>
+        <w:t xml:space="preserve"> és a </w:t>
+      </w:r>
+      <w:proofErr w:type="spellStart"/>
+      <w:r>
+        <w:rPr>
+          <w:rFonts w:ascii="Times New Roman" w:hAnsi="Times New Roman" w:cs="Times New Roman"/>
+          <w:sz w:val="24"/>
+          <w:szCs w:val="24"/>
+        </w:rPr>
+        <w:t>roleokról</w:t>
+      </w:r>
+      <w:proofErr w:type="spellEnd"/>
+    </w:p>
+    <w:p>
+      <w:pPr>
+        <w:pStyle w:val="Cmsor2"/>
+        <w:numPr>
+          <w:ilvl w:val="1"/>
+          <w:numId w:val="7"/>
+        </w:numPr>
+        <w:rPr>
+          <w:rFonts w:ascii="Times New Roman" w:hAnsi="Times New Roman" w:cs="Times New Roman"/>
+          <w:color w:val="000000" w:themeColor="text1"/>
+          <w:sz w:val="44"/>
+          <w:szCs w:val="44"/>
+        </w:rPr>
+      </w:pPr>
+      <w:r>
+        <w:rPr>
+          <w:rFonts w:ascii="Times New Roman" w:hAnsi="Times New Roman" w:cs="Times New Roman"/>
+          <w:color w:val="000000" w:themeColor="text1"/>
+          <w:sz w:val="44"/>
+          <w:szCs w:val="44"/>
+        </w:rPr>
+        <w:t>Oldalak</w:t>
+      </w:r>
+    </w:p>
+    <w:p>
+      <w:pPr>
+        <w:spacing w:line="360" w:lineRule="auto"/>
+        <w:rPr>
+          <w:rFonts w:ascii="Times New Roman" w:hAnsi="Times New Roman" w:cs="Times New Roman"/>
+          <w:color w:val="000000" w:themeColor="text1"/>
+          <w:sz w:val="24"/>
+          <w:szCs w:val="24"/>
+        </w:rPr>
+      </w:pPr>
+      <w:r>
+        <w:rPr>
+          <w:rFonts w:ascii="Times New Roman" w:hAnsi="Times New Roman" w:cs="Times New Roman"/>
+          <w:color w:val="000000" w:themeColor="text1"/>
+          <w:sz w:val="24"/>
+          <w:szCs w:val="24"/>
+        </w:rPr>
+        <w:t>Ahhoz, hogy tudjuk kezelni ezt az egész webapplikációt, tisztában kell lennünk a minden egyes oldal és kattintás funkciójával. A következő fejezetekben ezt tervezem részletezni.</w:t>
+      </w:r>
+    </w:p>
+    <w:p>
+      <w:pPr>
+        <w:spacing w:line="360" w:lineRule="auto"/>
+        <w:rPr>
+          <w:rFonts w:ascii="Times New Roman" w:hAnsi="Times New Roman" w:cs="Times New Roman"/>
+          <w:color w:val="000000" w:themeColor="text1"/>
+          <w:sz w:val="24"/>
+          <w:szCs w:val="24"/>
+        </w:rPr>
+      </w:pPr>
+      <w:r>
+        <w:rPr>
+          <w:rFonts w:ascii="Times New Roman" w:hAnsi="Times New Roman" w:cs="Times New Roman"/>
+          <w:color w:val="000000" w:themeColor="text1"/>
+          <w:sz w:val="24"/>
+          <w:szCs w:val="24"/>
+        </w:rPr>
+        <w:t>Kezdetben a mindenhol megjelenő fejléc (</w:t>
+      </w:r>
+      <w:proofErr w:type="spellStart"/>
+      <w:r>
+        <w:rPr>
+          <w:rFonts w:ascii="Times New Roman" w:hAnsi="Times New Roman" w:cs="Times New Roman"/>
+          <w:color w:val="000000" w:themeColor="text1"/>
+          <w:sz w:val="24"/>
+          <w:szCs w:val="24"/>
+        </w:rPr>
+        <w:t>header</w:t>
+      </w:r>
+      <w:proofErr w:type="spellEnd"/>
+      <w:r>
+        <w:rPr>
+          <w:rFonts w:ascii="Times New Roman" w:hAnsi="Times New Roman" w:cs="Times New Roman"/>
+          <w:color w:val="000000" w:themeColor="text1"/>
+          <w:sz w:val="24"/>
+          <w:szCs w:val="24"/>
+        </w:rPr>
+        <w:t xml:space="preserve">) komponenssel kell </w:t>
+      </w:r>
+      <w:proofErr w:type="spellStart"/>
+      <w:r>
+        <w:rPr>
+          <w:rFonts w:ascii="Times New Roman" w:hAnsi="Times New Roman" w:cs="Times New Roman"/>
+          <w:color w:val="000000" w:themeColor="text1"/>
+          <w:sz w:val="24"/>
+          <w:szCs w:val="24"/>
+        </w:rPr>
+        <w:t>kezdenem</w:t>
+      </w:r>
+      <w:proofErr w:type="spellEnd"/>
+      <w:r>
+        <w:rPr>
+          <w:rFonts w:ascii="Times New Roman" w:hAnsi="Times New Roman" w:cs="Times New Roman"/>
+          <w:color w:val="000000" w:themeColor="text1"/>
+          <w:sz w:val="24"/>
+          <w:szCs w:val="24"/>
+        </w:rPr>
+        <w:t>. Itt megtalálhatjuk az összes olyan menüpontot, ami egy általános, egyáltalán nem specifikus oldalt nyit meg. Amennyiben nem vagyunk még bejelentkezve, akkor itt a szezonok és a statisztikák hivatkozások látszódnak</w:t>
+      </w:r>
+      <w:r>
+        <w:rPr>
+          <w:rFonts w:ascii="Times New Roman" w:hAnsi="Times New Roman" w:cs="Times New Roman"/>
+          <w:color w:val="000000" w:themeColor="text1"/>
+          <w:sz w:val="24"/>
+          <w:szCs w:val="24"/>
+        </w:rPr>
+        <w:t>, mellette pedig egy kék bejelentkezés gomb. Amennyiben létrehoztuk a profilt és már regisztráltunk is, akkor megjelenik egy harmadik hivatkozás: beállítások néven. A kék gomb helyett egy piros gomb fog látszódni kijelentkezés felirattal. Amennyiben valamelyik oldalon járunk a három hivatkozás közül, akkor annak a felirata egy fokkal sötétebb árnyalatot fog felvenni.</w:t>
+      </w:r>
+    </w:p>
+    <w:p>
+      <w:pPr>
+        <w:pStyle w:val="Cmsor3"/>
+        <w:numPr>
+          <w:ilvl w:val="2"/>
+          <w:numId w:val="7"/>
+        </w:numPr>
+        <w:rPr>
+          <w:rFonts w:ascii="Times New Roman" w:hAnsi="Times New Roman" w:cs="Times New Roman"/>
+          <w:color w:val="000000" w:themeColor="text1"/>
+          <w:sz w:val="36"/>
+          <w:szCs w:val="36"/>
+        </w:rPr>
+      </w:pPr>
+      <w:proofErr w:type="spellStart"/>
+      <w:r>
+        <w:rPr>
+          <w:rFonts w:ascii="Times New Roman" w:hAnsi="Times New Roman" w:cs="Times New Roman"/>
+          <w:color w:val="000000" w:themeColor="text1"/>
+          <w:sz w:val="36"/>
+          <w:szCs w:val="36"/>
+        </w:rPr>
+        <w:t>Seasons</w:t>
+      </w:r>
+      <w:proofErr w:type="spellEnd"/>
+    </w:p>
+    <w:p>
+      <w:pPr>
+        <w:spacing w:line="360" w:lineRule="auto"/>
+        <w:rPr>
+          <w:rFonts w:ascii="Times New Roman" w:hAnsi="Times New Roman" w:cs="Times New Roman"/>
+          <w:sz w:val="24"/>
+          <w:szCs w:val="24"/>
+        </w:rPr>
+      </w:pPr>
+      <w:r>
+        <w:rPr>
+          <w:rFonts w:ascii="Times New Roman" w:hAnsi="Times New Roman" w:cs="Times New Roman"/>
+          <w:sz w:val="24"/>
+          <w:szCs w:val="24"/>
+        </w:rPr>
+        <w:t>Ha a weboldalra térünk, akkor az első oldal, amivel szembe találjuk magunkat, az a szezonok listá</w:t>
+      </w:r>
+      <w:r>
+        <w:rPr>
+          <w:rFonts w:ascii="Times New Roman" w:hAnsi="Times New Roman" w:cs="Times New Roman"/>
+          <w:sz w:val="24"/>
+          <w:szCs w:val="24"/>
+        </w:rPr>
+        <w:t>ja. Ha vannak már szezonok tudunk köztük keresni</w:t>
+      </w:r>
+      <w:r>
+        <w:rPr>
+          <w:rFonts w:ascii="Times New Roman" w:hAnsi="Times New Roman" w:cs="Times New Roman"/>
+          <w:sz w:val="24"/>
+          <w:szCs w:val="24"/>
+        </w:rPr>
+        <w:t>, frissíteni</w:t>
+      </w:r>
+      <w:r>
+        <w:rPr>
+          <w:rFonts w:ascii="Times New Roman" w:hAnsi="Times New Roman" w:cs="Times New Roman"/>
+          <w:sz w:val="24"/>
+          <w:szCs w:val="24"/>
+        </w:rPr>
+        <w:t xml:space="preserve">, illetve bejelentkezett állapot esetén szűrni is. Ha nem jelenik meg adat, azt a weboldal egyértelműen jelezni fogja egy üzenettel. Minden egyes szezonnál meg fog jelenni a neve, a készítés dátuma, a létrehozó felhasználóneve, egy kedvencek és egy felfedezés </w:t>
+      </w:r>
+      <w:r>
+        <w:rPr>
+          <w:rFonts w:ascii="Times New Roman" w:hAnsi="Times New Roman" w:cs="Times New Roman"/>
+          <w:sz w:val="24"/>
+          <w:szCs w:val="24"/>
+        </w:rPr>
+        <w:lastRenderedPageBreak/>
+        <w:t xml:space="preserve">gomb. Mobilnézet esetében azonban csak a név és a szív fog látszódni a </w:t>
+      </w:r>
+      <w:proofErr w:type="spellStart"/>
+      <w:r>
+        <w:rPr>
+          <w:rFonts w:ascii="Times New Roman" w:hAnsi="Times New Roman" w:cs="Times New Roman"/>
+          <w:sz w:val="24"/>
+          <w:szCs w:val="24"/>
+        </w:rPr>
+        <w:t>reszponzivitás</w:t>
+      </w:r>
+      <w:proofErr w:type="spellEnd"/>
+      <w:r>
+        <w:rPr>
+          <w:rFonts w:ascii="Times New Roman" w:hAnsi="Times New Roman" w:cs="Times New Roman"/>
+          <w:sz w:val="24"/>
+          <w:szCs w:val="24"/>
+        </w:rPr>
+        <w:t xml:space="preserve"> érdekében.</w:t>
+      </w:r>
+    </w:p>
+    <w:p>
+      <w:pPr>
+        <w:spacing w:line="360" w:lineRule="auto"/>
+        <w:rPr>
+          <w:rFonts w:ascii="Times New Roman" w:hAnsi="Times New Roman" w:cs="Times New Roman"/>
+          <w:sz w:val="24"/>
+          <w:szCs w:val="24"/>
+        </w:rPr>
+      </w:pPr>
+      <w:r>
+        <w:rPr>
+          <w:rFonts w:ascii="Times New Roman" w:hAnsi="Times New Roman" w:cs="Times New Roman"/>
+          <w:sz w:val="24"/>
+          <w:szCs w:val="24"/>
+        </w:rPr>
+        <w:t xml:space="preserve">Bejelentkezés után 3 </w:t>
+      </w:r>
+      <w:proofErr w:type="spellStart"/>
+      <w:r>
+        <w:rPr>
+          <w:rFonts w:ascii="Times New Roman" w:hAnsi="Times New Roman" w:cs="Times New Roman"/>
+          <w:sz w:val="24"/>
+          <w:szCs w:val="24"/>
+        </w:rPr>
+        <w:t>checkgomb</w:t>
+      </w:r>
+      <w:proofErr w:type="spellEnd"/>
+      <w:r>
+        <w:rPr>
+          <w:rFonts w:ascii="Times New Roman" w:hAnsi="Times New Roman" w:cs="Times New Roman"/>
+          <w:sz w:val="24"/>
+          <w:szCs w:val="24"/>
+        </w:rPr>
+        <w:t xml:space="preserve"> fog megjelenni a jobb felső sarokban. Sorrendben a kedvencek, </w:t>
+      </w:r>
+      <w:proofErr w:type="spellStart"/>
+      <w:r>
+        <w:rPr>
+          <w:rFonts w:ascii="Times New Roman" w:hAnsi="Times New Roman" w:cs="Times New Roman"/>
+          <w:sz w:val="24"/>
+          <w:szCs w:val="24"/>
+        </w:rPr>
+        <w:t>admin</w:t>
+      </w:r>
+      <w:proofErr w:type="spellEnd"/>
+      <w:r>
+        <w:rPr>
+          <w:rFonts w:ascii="Times New Roman" w:hAnsi="Times New Roman" w:cs="Times New Roman"/>
+          <w:sz w:val="24"/>
+          <w:szCs w:val="24"/>
+        </w:rPr>
+        <w:t xml:space="preserve"> és moderátor gomb. Ha egyet benyomunk, akkor az szűrni fog, de ha kettőt, vagy mind a hármat, akkor hozzáadja azokat a szűrt elemeket, amik mondjuk a kedvencek és az </w:t>
+      </w:r>
+      <w:proofErr w:type="spellStart"/>
+      <w:r>
+        <w:rPr>
+          <w:rFonts w:ascii="Times New Roman" w:hAnsi="Times New Roman" w:cs="Times New Roman"/>
+          <w:sz w:val="24"/>
+          <w:szCs w:val="24"/>
+        </w:rPr>
+        <w:t>admin</w:t>
+      </w:r>
+      <w:proofErr w:type="spellEnd"/>
+      <w:r>
+        <w:rPr>
+          <w:rFonts w:ascii="Times New Roman" w:hAnsi="Times New Roman" w:cs="Times New Roman"/>
+          <w:sz w:val="24"/>
+          <w:szCs w:val="24"/>
+        </w:rPr>
+        <w:t xml:space="preserve"> uniója lesz. Természetesen szezonok </w:t>
+      </w:r>
+      <w:proofErr w:type="spellStart"/>
+      <w:r>
+        <w:rPr>
+          <w:rFonts w:ascii="Times New Roman" w:hAnsi="Times New Roman" w:cs="Times New Roman"/>
+          <w:sz w:val="24"/>
+          <w:szCs w:val="24"/>
+        </w:rPr>
+        <w:t>duplikációja</w:t>
+      </w:r>
+      <w:proofErr w:type="spellEnd"/>
+      <w:r>
+        <w:rPr>
+          <w:rFonts w:ascii="Times New Roman" w:hAnsi="Times New Roman" w:cs="Times New Roman"/>
+          <w:sz w:val="24"/>
+          <w:szCs w:val="24"/>
+        </w:rPr>
+        <w:t xml:space="preserve"> nem fordulhat elő. A kedvencek gombbal az általunk kedvelt szezonok fognak látszódni. Az </w:t>
+      </w:r>
+      <w:proofErr w:type="spellStart"/>
+      <w:r>
+        <w:rPr>
+          <w:rFonts w:ascii="Times New Roman" w:hAnsi="Times New Roman" w:cs="Times New Roman"/>
+          <w:sz w:val="24"/>
+          <w:szCs w:val="24"/>
+        </w:rPr>
+        <w:t>admin</w:t>
+      </w:r>
+      <w:proofErr w:type="spellEnd"/>
+      <w:r>
+        <w:rPr>
+          <w:rFonts w:ascii="Times New Roman" w:hAnsi="Times New Roman" w:cs="Times New Roman"/>
+          <w:sz w:val="24"/>
+          <w:szCs w:val="24"/>
+        </w:rPr>
+        <w:t xml:space="preserve"> gombbal azokat a szezonokat tekinthetjük meg, amelyek</w:t>
+      </w:r>
+      <w:r>
+        <w:rPr>
+          <w:rFonts w:ascii="Times New Roman" w:hAnsi="Times New Roman" w:cs="Times New Roman"/>
+          <w:sz w:val="24"/>
+          <w:szCs w:val="24"/>
+        </w:rPr>
+        <w:t>et mi hoztunk létre, vagy épp mi vagyunk a vezetői. A moderátor gombbal pedig azokat a szezonokat láthatjuk, amelyekhez hozzá vagyunk adva moderátorként.</w:t>
+      </w:r>
+    </w:p>
+    <w:p>
+      <w:pPr>
+        <w:spacing w:line="360" w:lineRule="auto"/>
+        <w:rPr>
+          <w:rFonts w:ascii="Times New Roman" w:hAnsi="Times New Roman" w:cs="Times New Roman"/>
+          <w:sz w:val="24"/>
+          <w:szCs w:val="24"/>
+        </w:rPr>
+      </w:pPr>
+      <w:r>
+        <w:rPr>
+          <w:rFonts w:ascii="Times New Roman" w:hAnsi="Times New Roman" w:cs="Times New Roman"/>
+          <w:sz w:val="24"/>
+          <w:szCs w:val="24"/>
+        </w:rPr>
+        <w:t>// kép</w:t>
+      </w:r>
+    </w:p>
+    <w:p>
+      <w:pPr>
+        <w:spacing w:line="360" w:lineRule="auto"/>
+        <w:rPr>
+          <w:rFonts w:ascii="Times New Roman" w:hAnsi="Times New Roman" w:cs="Times New Roman"/>
+          <w:sz w:val="24"/>
+          <w:szCs w:val="24"/>
+        </w:rPr>
+      </w:pPr>
+      <w:r>
+        <w:rPr>
+          <w:rFonts w:ascii="Times New Roman" w:hAnsi="Times New Roman" w:cs="Times New Roman"/>
+          <w:sz w:val="24"/>
+          <w:szCs w:val="24"/>
+        </w:rPr>
+        <w:t>Bejelentkezett állapotban lesz továbbá egy hozzáadás gomb, ahol egy ablak fog megnyílni egy űrlappal. Ez az egyetlen hely az egész programban, ahol új szezont adhatunk hozzá a rendszerhez. Meg kell adnunk a szezon nevét, illetve opcionálisan megadhatunk hozzá egy leírást is, hogy a felhasználók információt kapjanak a liga részleteiről. Amennyiben a nevet nem adtuk meg, vagy hibásan tettük mindezt, egy hibaüzenet figyelmeztetni fog minket erről. Ha sikeresen létrehoztuk a ligát, abban az esetben át leszünk irányítva annak az oldalára, hogy egyből láthassuk annak létezését.</w:t>
+      </w:r>
+    </w:p>
+    <w:p>
+      <w:pPr>
+        <w:spacing w:line="360" w:lineRule="auto"/>
+        <w:rPr>
+          <w:rFonts w:ascii="Times New Roman" w:hAnsi="Times New Roman" w:cs="Times New Roman"/>
+          <w:sz w:val="24"/>
+          <w:szCs w:val="24"/>
+        </w:rPr>
+      </w:pPr>
+      <w:r>
+        <w:rPr>
+          <w:rFonts w:ascii="Times New Roman" w:hAnsi="Times New Roman" w:cs="Times New Roman"/>
+          <w:sz w:val="24"/>
+          <w:szCs w:val="24"/>
+        </w:rPr>
+        <w:t>// kép</w:t>
+      </w:r>
+    </w:p>
+    <w:p>
+      <w:pPr>
+        <w:spacing w:line="360" w:lineRule="auto"/>
+        <w:rPr>
+          <w:rFonts w:ascii="Times New Roman" w:hAnsi="Times New Roman" w:cs="Times New Roman"/>
+          <w:sz w:val="24"/>
+          <w:szCs w:val="24"/>
+        </w:rPr>
+      </w:pPr>
+      <w:r>
+        <w:rPr>
+          <w:rFonts w:ascii="Times New Roman" w:hAnsi="Times New Roman" w:cs="Times New Roman"/>
+          <w:sz w:val="24"/>
+          <w:szCs w:val="24"/>
+        </w:rPr>
+        <w:t>Ami minden esetben meg fog jelenni bejelentkezés nélkül is, az a keresés, illetve a frissítés. Az előbbivel azonnali időben lehet szűrni a billentyű lenyomásával, míg az utóbbival frissíteni lehet az oldalt, ha esetleg valaki feltöltött az adatbázisba egy újabb szezont. Ha egy szezonra rányomunk át leszünk irányítva annak részletező oldalára.</w:t>
+      </w:r>
+    </w:p>
+    <w:p>
+      <w:pPr>
+        <w:pStyle w:val="Cmsor2"/>
+        <w:numPr>
+          <w:ilvl w:val="2"/>
+          <w:numId w:val="7"/>
+        </w:numPr>
+        <w:rPr>
+          <w:rFonts w:ascii="Times New Roman" w:hAnsi="Times New Roman" w:cs="Times New Roman"/>
+          <w:color w:val="000000" w:themeColor="text1"/>
+          <w:sz w:val="36"/>
+          <w:szCs w:val="36"/>
+        </w:rPr>
+      </w:pPr>
+      <w:proofErr w:type="spellStart"/>
+      <w:r>
+        <w:rPr>
+          <w:rFonts w:ascii="Times New Roman" w:hAnsi="Times New Roman" w:cs="Times New Roman"/>
+          <w:color w:val="000000" w:themeColor="text1"/>
+          <w:sz w:val="36"/>
+          <w:szCs w:val="36"/>
+        </w:rPr>
+        <w:t>Season</w:t>
+      </w:r>
+      <w:proofErr w:type="spellEnd"/>
+    </w:p>
+    <w:p>
+      <w:r>
+        <w:t>Ez a program egyik legrészletesebb oldala. Rengeteg funkció található itt, több oldalon keresztül lehet mesélni arról, hogy milyen folyamatok zajlanak le itt egy-egy interakció során.</w:t>
       </w:r>
     </w:p>
     <w:sectPr>
@@ -3330,9 +3956,9 @@
   </w:abstractNum>
   <w:abstractNum w:abstractNumId="1" w15:restartNumberingAfterBreak="0">
     <w:nsid w:val="18941685"/>
-    <w:multiLevelType w:val="hybridMultilevel"/>
-    <w:tmpl w:val="6F56C3D0"/>
-    <w:lvl w:ilvl="0" w:tplc="BDF62F36">
+    <w:multiLevelType w:val="multilevel"/>
+    <w:tmpl w:val="3354813C"/>
+    <w:lvl w:ilvl="0">
       <w:start w:val="1"/>
       <w:numFmt w:val="decimal"/>
       <w:lvlText w:val="%1."/>
@@ -3347,77 +3973,113 @@
         <w:szCs w:val="60"/>
       </w:rPr>
     </w:lvl>
-    <w:lvl w:ilvl="1" w:tplc="040E0019" w:tentative="1">
-      <w:start w:val="1"/>
-      <w:numFmt w:val="lowerLetter"/>
-      <w:lvlText w:val="%2."/>
+    <w:lvl w:ilvl="1">
+      <w:start w:val="1"/>
+      <w:numFmt w:val="decimal"/>
+      <w:isLgl/>
+      <w:lvlText w:val="%1.%2."/>
       <w:lvlJc w:val="left"/>
       <w:pPr>
-        <w:ind w:left="1440" w:hanging="360"/>
-      </w:pPr>
-    </w:lvl>
-    <w:lvl w:ilvl="2" w:tplc="040E001B" w:tentative="1">
-      <w:start w:val="1"/>
-      <w:numFmt w:val="lowerRoman"/>
-      <w:lvlText w:val="%3."/>
-      <w:lvlJc w:val="right"/>
-      <w:pPr>
-        <w:ind w:left="2160" w:hanging="180"/>
-      </w:pPr>
-    </w:lvl>
-    <w:lvl w:ilvl="3" w:tplc="040E000F" w:tentative="1">
+        <w:ind w:left="1080" w:hanging="720"/>
+      </w:pPr>
+      <w:rPr>
+        <w:rFonts w:ascii="Times New Roman" w:hAnsi="Times New Roman" w:cs="Times New Roman" w:hint="default"/>
+        <w:color w:val="000000" w:themeColor="text1"/>
+        <w:sz w:val="44"/>
+        <w:szCs w:val="44"/>
+      </w:rPr>
+    </w:lvl>
+    <w:lvl w:ilvl="2">
       <w:start w:val="1"/>
       <w:numFmt w:val="decimal"/>
-      <w:lvlText w:val="%4."/>
+      <w:isLgl/>
+      <w:lvlText w:val="%1.%2.%3."/>
       <w:lvlJc w:val="left"/>
       <w:pPr>
-        <w:ind w:left="2880" w:hanging="360"/>
-      </w:pPr>
-    </w:lvl>
-    <w:lvl w:ilvl="4" w:tplc="040E0019" w:tentative="1">
-      <w:start w:val="1"/>
-      <w:numFmt w:val="lowerLetter"/>
-      <w:lvlText w:val="%5."/>
+        <w:ind w:left="1080" w:hanging="720"/>
+      </w:pPr>
+      <w:rPr>
+        <w:rFonts w:hint="default"/>
+        <w:color w:val="000000" w:themeColor="text1"/>
+      </w:rPr>
+    </w:lvl>
+    <w:lvl w:ilvl="3">
+      <w:start w:val="1"/>
+      <w:numFmt w:val="decimal"/>
+      <w:isLgl/>
+      <w:lvlText w:val="%1.%2.%3.%4."/>
       <w:lvlJc w:val="left"/>
       <w:pPr>
-        <w:ind w:left="3600" w:hanging="360"/>
-      </w:pPr>
-    </w:lvl>
-    <w:lvl w:ilvl="5" w:tplc="040E001B" w:tentative="1">
-      <w:start w:val="1"/>
-      <w:numFmt w:val="lowerRoman"/>
-      <w:lvlText w:val="%6."/>
-      <w:lvlJc w:val="right"/>
-      <w:pPr>
-        <w:ind w:left="4320" w:hanging="180"/>
-      </w:pPr>
-    </w:lvl>
-    <w:lvl w:ilvl="6" w:tplc="040E000F" w:tentative="1">
+        <w:ind w:left="1440" w:hanging="1080"/>
+      </w:pPr>
+      <w:rPr>
+        <w:rFonts w:hint="default"/>
+      </w:rPr>
+    </w:lvl>
+    <w:lvl w:ilvl="4">
       <w:start w:val="1"/>
       <w:numFmt w:val="decimal"/>
-      <w:lvlText w:val="%7."/>
+      <w:isLgl/>
+      <w:lvlText w:val="%1.%2.%3.%4.%5."/>
       <w:lvlJc w:val="left"/>
       <w:pPr>
-        <w:ind w:left="5040" w:hanging="360"/>
-      </w:pPr>
-    </w:lvl>
-    <w:lvl w:ilvl="7" w:tplc="040E0019" w:tentative="1">
-      <w:start w:val="1"/>
-      <w:numFmt w:val="lowerLetter"/>
-      <w:lvlText w:val="%8."/>
+        <w:ind w:left="1440" w:hanging="1080"/>
+      </w:pPr>
+      <w:rPr>
+        <w:rFonts w:hint="default"/>
+      </w:rPr>
+    </w:lvl>
+    <w:lvl w:ilvl="5">
+      <w:start w:val="1"/>
+      <w:numFmt w:val="decimal"/>
+      <w:isLgl/>
+      <w:lvlText w:val="%1.%2.%3.%4.%5.%6."/>
       <w:lvlJc w:val="left"/>
       <w:pPr>
-        <w:ind w:left="5760" w:hanging="360"/>
-      </w:pPr>
-    </w:lvl>
-    <w:lvl w:ilvl="8" w:tplc="040E001B" w:tentative="1">
-      <w:start w:val="1"/>
-      <w:numFmt w:val="lowerRoman"/>
-      <w:lvlText w:val="%9."/>
-      <w:lvlJc w:val="right"/>
-      <w:pPr>
-        <w:ind w:left="6480" w:hanging="180"/>
-      </w:pPr>
+        <w:ind w:left="1800" w:hanging="1440"/>
+      </w:pPr>
+      <w:rPr>
+        <w:rFonts w:hint="default"/>
+      </w:rPr>
+    </w:lvl>
+    <w:lvl w:ilvl="6">
+      <w:start w:val="1"/>
+      <w:numFmt w:val="decimal"/>
+      <w:isLgl/>
+      <w:lvlText w:val="%1.%2.%3.%4.%5.%6.%7."/>
+      <w:lvlJc w:val="left"/>
+      <w:pPr>
+        <w:ind w:left="1800" w:hanging="1440"/>
+      </w:pPr>
+      <w:rPr>
+        <w:rFonts w:hint="default"/>
+      </w:rPr>
+    </w:lvl>
+    <w:lvl w:ilvl="7">
+      <w:start w:val="1"/>
+      <w:numFmt w:val="decimal"/>
+      <w:isLgl/>
+      <w:lvlText w:val="%1.%2.%3.%4.%5.%6.%7.%8."/>
+      <w:lvlJc w:val="left"/>
+      <w:pPr>
+        <w:ind w:left="2160" w:hanging="1800"/>
+      </w:pPr>
+      <w:rPr>
+        <w:rFonts w:hint="default"/>
+      </w:rPr>
+    </w:lvl>
+    <w:lvl w:ilvl="8">
+      <w:start w:val="1"/>
+      <w:numFmt w:val="decimal"/>
+      <w:isLgl/>
+      <w:lvlText w:val="%1.%2.%3.%4.%5.%6.%7.%8.%9."/>
+      <w:lvlJc w:val="left"/>
+      <w:pPr>
+        <w:ind w:left="2160" w:hanging="1800"/>
+      </w:pPr>
+      <w:rPr>
+        <w:rFonts w:hint="default"/>
+      </w:rPr>
     </w:lvl>
   </w:abstractNum>
   <w:abstractNum w:abstractNumId="2" w15:restartNumberingAfterBreak="0">
@@ -3712,6 +4374,119 @@
     </w:lvl>
   </w:abstractNum>
   <w:abstractNum w:abstractNumId="5" w15:restartNumberingAfterBreak="0">
+    <w:nsid w:val="3F8632A2"/>
+    <w:multiLevelType w:val="multilevel"/>
+    <w:tmpl w:val="703ACA90"/>
+    <w:lvl w:ilvl="0">
+      <w:start w:val="2"/>
+      <w:numFmt w:val="decimal"/>
+      <w:lvlText w:val="%1"/>
+      <w:lvlJc w:val="left"/>
+      <w:pPr>
+        <w:ind w:left="720" w:hanging="720"/>
+      </w:pPr>
+      <w:rPr>
+        <w:rFonts w:hint="default"/>
+      </w:rPr>
+    </w:lvl>
+    <w:lvl w:ilvl="1">
+      <w:start w:val="3"/>
+      <w:numFmt w:val="decimal"/>
+      <w:lvlText w:val="%1.%2"/>
+      <w:lvlJc w:val="left"/>
+      <w:pPr>
+        <w:ind w:left="720" w:hanging="720"/>
+      </w:pPr>
+      <w:rPr>
+        <w:rFonts w:hint="default"/>
+      </w:rPr>
+    </w:lvl>
+    <w:lvl w:ilvl="2">
+      <w:start w:val="1"/>
+      <w:numFmt w:val="decimal"/>
+      <w:lvlText w:val="%1.%2.%3"/>
+      <w:lvlJc w:val="left"/>
+      <w:pPr>
+        <w:ind w:left="720" w:hanging="720"/>
+      </w:pPr>
+      <w:rPr>
+        <w:rFonts w:hint="default"/>
+      </w:rPr>
+    </w:lvl>
+    <w:lvl w:ilvl="3">
+      <w:start w:val="1"/>
+      <w:numFmt w:val="decimal"/>
+      <w:lvlText w:val="%1.%2.%3.%4"/>
+      <w:lvlJc w:val="left"/>
+      <w:pPr>
+        <w:ind w:left="1080" w:hanging="1080"/>
+      </w:pPr>
+      <w:rPr>
+        <w:rFonts w:hint="default"/>
+      </w:rPr>
+    </w:lvl>
+    <w:lvl w:ilvl="4">
+      <w:start w:val="1"/>
+      <w:numFmt w:val="decimal"/>
+      <w:lvlText w:val="%1.%2.%3.%4.%5"/>
+      <w:lvlJc w:val="left"/>
+      <w:pPr>
+        <w:ind w:left="1440" w:hanging="1440"/>
+      </w:pPr>
+      <w:rPr>
+        <w:rFonts w:hint="default"/>
+      </w:rPr>
+    </w:lvl>
+    <w:lvl w:ilvl="5">
+      <w:start w:val="1"/>
+      <w:numFmt w:val="decimal"/>
+      <w:lvlText w:val="%1.%2.%3.%4.%5.%6"/>
+      <w:lvlJc w:val="left"/>
+      <w:pPr>
+        <w:ind w:left="1800" w:hanging="1800"/>
+      </w:pPr>
+      <w:rPr>
+        <w:rFonts w:hint="default"/>
+      </w:rPr>
+    </w:lvl>
+    <w:lvl w:ilvl="6">
+      <w:start w:val="1"/>
+      <w:numFmt w:val="decimal"/>
+      <w:lvlText w:val="%1.%2.%3.%4.%5.%6.%7"/>
+      <w:lvlJc w:val="left"/>
+      <w:pPr>
+        <w:ind w:left="1800" w:hanging="1800"/>
+      </w:pPr>
+      <w:rPr>
+        <w:rFonts w:hint="default"/>
+      </w:rPr>
+    </w:lvl>
+    <w:lvl w:ilvl="7">
+      <w:start w:val="1"/>
+      <w:numFmt w:val="decimal"/>
+      <w:lvlText w:val="%1.%2.%3.%4.%5.%6.%7.%8"/>
+      <w:lvlJc w:val="left"/>
+      <w:pPr>
+        <w:ind w:left="2160" w:hanging="2160"/>
+      </w:pPr>
+      <w:rPr>
+        <w:rFonts w:hint="default"/>
+      </w:rPr>
+    </w:lvl>
+    <w:lvl w:ilvl="8">
+      <w:start w:val="1"/>
+      <w:numFmt w:val="decimal"/>
+      <w:lvlText w:val="%1.%2.%3.%4.%5.%6.%7.%8.%9"/>
+      <w:lvlJc w:val="left"/>
+      <w:pPr>
+        <w:ind w:left="2520" w:hanging="2520"/>
+      </w:pPr>
+      <w:rPr>
+        <w:rFonts w:hint="default"/>
+      </w:rPr>
+    </w:lvl>
+  </w:abstractNum>
+  <w:abstractNum w:abstractNumId="6" w15:restartNumberingAfterBreak="0">
     <w:nsid w:val="45D074D7"/>
     <w:multiLevelType w:val="hybridMultilevel"/>
     <w:tmpl w:val="C50283F0"/>
@@ -3824,7 +4599,7 @@
       </w:rPr>
     </w:lvl>
   </w:abstractNum>
-  <w:abstractNum w:abstractNumId="6" w15:restartNumberingAfterBreak="0">
+  <w:abstractNum w:abstractNumId="7" w15:restartNumberingAfterBreak="0">
     <w:nsid w:val="62FB71A5"/>
     <w:multiLevelType w:val="hybridMultilevel"/>
     <w:tmpl w:val="B3E84CBC"/>
@@ -3914,7 +4689,7 @@
     </w:lvl>
   </w:abstractNum>
   <w:num w:numId="1" w16cid:durableId="1879703817">
-    <w:abstractNumId w:val="6"/>
+    <w:abstractNumId w:val="7"/>
   </w:num>
   <w:num w:numId="2" w16cid:durableId="664864853">
     <w:abstractNumId w:val="2"/>
@@ -3929,10 +4704,13 @@
     <w:abstractNumId w:val="4"/>
   </w:num>
   <w:num w:numId="6" w16cid:durableId="1663659799">
-    <w:abstractNumId w:val="5"/>
+    <w:abstractNumId w:val="6"/>
   </w:num>
   <w:num w:numId="7" w16cid:durableId="565578767">
     <w:abstractNumId w:val="1"/>
+  </w:num>
+  <w:num w:numId="8" w16cid:durableId="1348603977">
+    <w:abstractNumId w:val="5"/>
   </w:num>
 </w:numbering>
 </file>
@@ -4980,16 +5758,25 @@
 </file>
 
 <file path=customXml/item1.xml><?xml version="1.0" encoding="utf-8"?>
+<b:Sources xmlns:b="http://schemas.openxmlformats.org/officeDocument/2006/bibliography" xmlns="http://schemas.openxmlformats.org/officeDocument/2006/bibliography" SelectedStyle="\APASixthEditionOfficeOnline.xsl" StyleName="APA" Version="6"/>
+</file>
+
+<file path=customXml/item2.xml><?xml version="1.0" encoding="utf-8"?>
 <p:properties xmlns:p="http://schemas.microsoft.com/office/2006/metadata/properties" xmlns:xsi="http://www.w3.org/2001/XMLSchema-instance" xmlns:pc="http://schemas.microsoft.com/office/infopath/2007/PartnerControls">
   <documentManagement/>
 </p:properties>
 </file>
 
-<file path=customXml/item2.xml><?xml version="1.0" encoding="utf-8"?>
-<b:Sources xmlns:b="http://schemas.openxmlformats.org/officeDocument/2006/bibliography" xmlns="http://schemas.openxmlformats.org/officeDocument/2006/bibliography" SelectedStyle="\APASixthEditionOfficeOnline.xsl" StyleName="APA" Version="6"/>
+<file path=customXml/item3.xml><?xml version="1.0" encoding="utf-8"?>
+<?mso-contentType ?>
+<FormTemplates xmlns="http://schemas.microsoft.com/sharepoint/v3/contenttype/forms">
+  <Display>DocumentLibraryForm</Display>
+  <Edit>DocumentLibraryForm</Edit>
+  <New>DocumentLibraryForm</New>
+</FormTemplates>
 </file>
 
-<file path=customXml/item3.xml><?xml version="1.0" encoding="utf-8"?>
+<file path=customXml/item4.xml><?xml version="1.0" encoding="utf-8"?>
 <ct:contentTypeSchema xmlns:ct="http://schemas.microsoft.com/office/2006/metadata/contentType" xmlns:ma="http://schemas.microsoft.com/office/2006/metadata/properties/metaAttributes" ct:_="" ma:_="" ma:contentTypeName="Dokumentum" ma:contentTypeID="0x010100165574340F397947BA244F0E15ED9162" ma:contentTypeVersion="5" ma:contentTypeDescription="Új dokumentum létrehozása." ma:contentTypeScope="" ma:versionID="9dcb469361139a832eec33a6c2707f24">
   <xsd:schema xmlns:xsd="http://www.w3.org/2001/XMLSchema" xmlns:xs="http://www.w3.org/2001/XMLSchema" xmlns:p="http://schemas.microsoft.com/office/2006/metadata/properties" xmlns:ns3="f57c4e5e-6d95-4329-9b99-4bd13040abaa" targetNamespace="http://schemas.microsoft.com/office/2006/metadata/properties" ma:root="true" ma:fieldsID="c3027de9d870b0759e44c522e4a75c5d" ns3:_="">
     <xsd:import namespace="f57c4e5e-6d95-4329-9b99-4bd13040abaa"/>
@@ -5139,16 +5926,15 @@
 </ct:contentTypeSchema>
 </file>
 
-<file path=customXml/item4.xml><?xml version="1.0" encoding="utf-8"?>
-<?mso-contentType ?>
-<FormTemplates xmlns="http://schemas.microsoft.com/sharepoint/v3/contenttype/forms">
-  <Display>DocumentLibraryForm</Display>
-  <Edit>DocumentLibraryForm</Edit>
-  <New>DocumentLibraryForm</New>
-</FormTemplates>
+<file path=customXml/itemProps1.xml><?xml version="1.0" encoding="utf-8"?>
+<ds:datastoreItem xmlns:ds="http://schemas.openxmlformats.org/officeDocument/2006/customXml" ds:itemID="{CBE935B8-9450-4A7E-AE54-A5995E9D5D4B}">
+  <ds:schemaRefs>
+    <ds:schemaRef ds:uri="http://schemas.openxmlformats.org/officeDocument/2006/bibliography"/>
+  </ds:schemaRefs>
+</ds:datastoreItem>
 </file>
 
-<file path=customXml/itemProps1.xml><?xml version="1.0" encoding="utf-8"?>
+<file path=customXml/itemProps2.xml><?xml version="1.0" encoding="utf-8"?>
 <ds:datastoreItem xmlns:ds="http://schemas.openxmlformats.org/officeDocument/2006/customXml" ds:itemID="{7C82884F-CC40-49CA-8068-22D68015E27F}">
   <ds:schemaRefs>
     <ds:schemaRef ds:uri="http://schemas.microsoft.com/office/2006/metadata/properties"/>
@@ -5157,15 +5943,15 @@
 </ds:datastoreItem>
 </file>
 
-<file path=customXml/itemProps2.xml><?xml version="1.0" encoding="utf-8"?>
-<ds:datastoreItem xmlns:ds="http://schemas.openxmlformats.org/officeDocument/2006/customXml" ds:itemID="{CBE935B8-9450-4A7E-AE54-A5995E9D5D4B}">
+<file path=customXml/itemProps3.xml><?xml version="1.0" encoding="utf-8"?>
+<ds:datastoreItem xmlns:ds="http://schemas.openxmlformats.org/officeDocument/2006/customXml" ds:itemID="{5E337DA0-765B-4851-96F7-E2DCF046C989}">
   <ds:schemaRefs>
-    <ds:schemaRef ds:uri="http://schemas.openxmlformats.org/officeDocument/2006/bibliography"/>
+    <ds:schemaRef ds:uri="http://schemas.microsoft.com/sharepoint/v3/contenttype/forms"/>
   </ds:schemaRefs>
 </ds:datastoreItem>
 </file>
 
-<file path=customXml/itemProps3.xml><?xml version="1.0" encoding="utf-8"?>
+<file path=customXml/itemProps4.xml><?xml version="1.0" encoding="utf-8"?>
 <ds:datastoreItem xmlns:ds="http://schemas.openxmlformats.org/officeDocument/2006/customXml" ds:itemID="{8BEAE72D-AE8F-4FE4-B217-0E90B898FB17}">
   <ds:schemaRefs>
     <ds:schemaRef ds:uri="http://schemas.microsoft.com/office/2006/metadata/contentType"/>
@@ -5181,12 +5967,4 @@
     <ds:schemaRef ds:uri="http://schemas.microsoft.com/internal/obd"/>
   </ds:schemaRefs>
 </ds:datastoreItem>
-</file>
-
-<file path=customXml/itemProps4.xml><?xml version="1.0" encoding="utf-8"?>
-<ds:datastoreItem xmlns:ds="http://schemas.openxmlformats.org/officeDocument/2006/customXml" ds:itemID="{5E337DA0-765B-4851-96F7-E2DCF046C989}">
-  <ds:schemaRefs>
-    <ds:schemaRef ds:uri="http://schemas.microsoft.com/sharepoint/v3/contenttype/forms"/>
-  </ds:schemaRefs>
-</ds:datastoreItem>
 </file>
</xml_diff>

<commit_message>
#189: add new texts
</commit_message>
<xml_diff>
--- a/documentation/zarodolgozat.docx
+++ b/documentation/zarodolgozat.docx
@@ -3364,7 +3364,25 @@
           <w:sz w:val="24"/>
           <w:szCs w:val="24"/>
         </w:rPr>
-        <w:t xml:space="preserve">, illetve bejelentkezett állapot esetén szűrni is. Ha nem jelenik meg adat, azt a weboldal egyértelműen jelezni fogja egy üzenettel. Minden egyes szezonnál meg fog jelenni a neve, a készítés dátuma, a létrehozó felhasználóneve, egy kedvencek és egy felfedezés </w:t>
+        <w:t xml:space="preserve">, illetve bejelentkezett állapot esetén szűrni is. Ha nem jelenik meg adat, azt a weboldal egyértelműen jelezni fogja egy üzenettel. Minden egyes szezonnál meg fog jelenni a neve, a készítés dátuma, a létrehozó felhasználóneve, egy kedvencek és egy felfedezés gomb. Mobilnézet esetében azonban csak a név és a szív fog látszódni a </w:t>
+      </w:r>
+      <w:proofErr w:type="spellStart"/>
+      <w:r>
+        <w:rPr>
+          <w:rFonts w:ascii="Times New Roman" w:hAnsi="Times New Roman" w:cs="Times New Roman"/>
+          <w:sz w:val="24"/>
+          <w:szCs w:val="24"/>
+        </w:rPr>
+        <w:t>reszponzivitás</w:t>
+      </w:r>
+      <w:proofErr w:type="spellEnd"/>
+      <w:r>
+        <w:rPr>
+          <w:rFonts w:ascii="Times New Roman" w:hAnsi="Times New Roman" w:cs="Times New Roman"/>
+          <w:sz w:val="24"/>
+          <w:szCs w:val="24"/>
+        </w:rPr>
+        <w:t xml:space="preserve"> </w:t>
       </w:r>
       <w:r>
         <w:rPr>
@@ -3373,25 +3391,15 @@
           <w:szCs w:val="24"/>
         </w:rPr>
         <w:lastRenderedPageBreak/>
-        <w:t xml:space="preserve">gomb. Mobilnézet esetében azonban csak a név és a szív fog látszódni a </w:t>
-      </w:r>
-      <w:proofErr w:type="spellStart"/>
-      <w:r>
-        <w:rPr>
-          <w:rFonts w:ascii="Times New Roman" w:hAnsi="Times New Roman" w:cs="Times New Roman"/>
-          <w:sz w:val="24"/>
-          <w:szCs w:val="24"/>
-        </w:rPr>
-        <w:t>reszponzivitás</w:t>
-      </w:r>
-      <w:proofErr w:type="spellEnd"/>
-      <w:r>
-        <w:rPr>
-          <w:rFonts w:ascii="Times New Roman" w:hAnsi="Times New Roman" w:cs="Times New Roman"/>
-          <w:sz w:val="24"/>
-          <w:szCs w:val="24"/>
-        </w:rPr>
-        <w:t xml:space="preserve"> érdekében.</w:t>
+        <w:t>érdekében.</w:t>
+      </w:r>
+      <w:r>
+        <w:rPr>
+          <w:rFonts w:ascii="Times New Roman" w:hAnsi="Times New Roman" w:cs="Times New Roman"/>
+          <w:sz w:val="24"/>
+          <w:szCs w:val="24"/>
+        </w:rPr>
+        <w:t xml:space="preserve"> Amennyiben a szezon archiválva van, a felhasználó arról is értesül egy jelvény segítségével.</w:t>
       </w:r>
     </w:p>
     <w:p>
@@ -3543,7 +3551,23 @@
           <w:sz w:val="24"/>
           <w:szCs w:val="24"/>
         </w:rPr>
-        <w:t>Bejelentkezett állapotban lesz továbbá egy hozzáadás gomb, ahol egy ablak fog megnyílni egy űrlappal. Ez az egyetlen hely az egész programban, ahol új szezont adhatunk hozzá a rendszerhez. Meg kell adnunk a szezon nevét, illetve opcionálisan megadhatunk hozzá egy leírást is, hogy a felhasználók információt kapjanak a liga részleteiről. Amennyiben a nevet nem adtuk meg, vagy hibásan tettük mindezt, egy hibaüzenet figyelmeztetni fog minket erről. Ha sikeresen létrehoztuk a ligát, abban az esetben át leszünk irányítva annak az oldalára, hogy egyből láthassuk annak létezését.</w:t>
+        <w:t xml:space="preserve">Bejelentkezett állapotban </w:t>
+      </w:r>
+      <w:r>
+        <w:rPr>
+          <w:rFonts w:ascii="Times New Roman" w:hAnsi="Times New Roman" w:cs="Times New Roman"/>
+          <w:sz w:val="24"/>
+          <w:szCs w:val="24"/>
+        </w:rPr>
+        <w:t>létezik</w:t>
+      </w:r>
+      <w:r>
+        <w:rPr>
+          <w:rFonts w:ascii="Times New Roman" w:hAnsi="Times New Roman" w:cs="Times New Roman"/>
+          <w:sz w:val="24"/>
+          <w:szCs w:val="24"/>
+        </w:rPr>
+        <w:t xml:space="preserve"> továbbá egy hozzáadás gomb, ahol egy ablak fog megnyílni egy űrlappal. Ez az egyetlen hely az egész programban, ahol új szezont adhatunk hozzá a rendszerhez. Meg kell adnunk a szezon nevét, illetve opcionálisan megadhatunk hozzá egy leírást is, hogy a felhasználók információt kapjanak a liga részleteiről. Amennyiben a nevet nem adtuk meg, vagy hibásan tettük mindezt, egy hibaüzenet figyelmeztetni fog minket erről. Ha sikeresen létrehoztuk a ligát, abban az esetben át leszünk irányítva annak az oldalára, hogy egyből láthassuk annak létezését.</w:t>
       </w:r>
     </w:p>
     <w:p>
@@ -3611,6 +3635,88 @@
     <w:p>
       <w:r>
         <w:t>Ez a program egyik legrészletesebb oldala. Rengeteg funkció található itt, több oldalon keresztül lehet mesélni arról, hogy milyen folyamatok zajlanak le itt egy-egy interakció során.</w:t>
+      </w:r>
+    </w:p>
+    <w:p>
+      <w:r>
+        <w:t xml:space="preserve">Kezdetben, ami minden állapotnál megjelenik, az a szezon neve, létrehozásának időpontja, egy frissítés és egy kedvencek gomb, ami megmutatja, hogy eddig hányan jelölték kedvencnek az imént megtekintett szezont. Asztali nézetben a jobb oldalon, mobilnézetben legalul megjelenik egy </w:t>
+      </w:r>
+      <w:r>
+        <w:t xml:space="preserve">moderátor lista az </w:t>
+      </w:r>
+      <w:proofErr w:type="spellStart"/>
+      <w:r>
+        <w:t>adminnal</w:t>
+      </w:r>
+      <w:proofErr w:type="spellEnd"/>
+      <w:r>
+        <w:t xml:space="preserve"> együtt, ami megmutatja, hogy kinek van jogosultsága a szerkesztéshez, alatta pedig a szezon leírása látható.</w:t>
+      </w:r>
+    </w:p>
+    <w:p>
+      <w:r>
+        <w:lastRenderedPageBreak/>
+        <w:t>Megtalálunk itt továbbá 2 lenyíló ablakot, amin a tábla típusát (</w:t>
+      </w:r>
+      <w:proofErr w:type="spellStart"/>
+      <w:r>
+        <w:t>drivers</w:t>
+      </w:r>
+      <w:proofErr w:type="spellEnd"/>
+      <w:r>
+        <w:t xml:space="preserve">, </w:t>
+      </w:r>
+      <w:proofErr w:type="spellStart"/>
+      <w:r>
+        <w:t>teams</w:t>
+      </w:r>
+      <w:proofErr w:type="spellEnd"/>
+      <w:r>
+        <w:t xml:space="preserve">, </w:t>
+      </w:r>
+      <w:proofErr w:type="spellStart"/>
+      <w:r>
+        <w:t>races</w:t>
+      </w:r>
+      <w:proofErr w:type="spellEnd"/>
+      <w:r>
+        <w:t xml:space="preserve">) és annak tartalmát állíthatjuk be (minden, vagy a típusok nevei felsorolva). Ennek a segítségével hat </w:t>
+      </w:r>
+      <w:proofErr w:type="spellStart"/>
+      <w:r>
+        <w:t>féle</w:t>
+      </w:r>
+      <w:proofErr w:type="spellEnd"/>
+      <w:r>
+        <w:t xml:space="preserve"> táblát tekinthetünk meg, amit a jogosultság fázisában részletezek.</w:t>
+      </w:r>
+    </w:p>
+    <w:p>
+      <w:r>
+        <w:t xml:space="preserve">Ha beléptünk, de nincs jogosultságunk ezen liga szerkesztéséhez, akkor egyedül a „kedvenc” gomb lesz az egyetlen, ami használhatóvá válik azonban, ha a jogosultságunk érvényes ehhez a ligához, abban az esetben már tudunk adatokat szerkeszteni. </w:t>
+      </w:r>
+      <w:proofErr w:type="spellStart"/>
+      <w:r>
+        <w:t>Admin</w:t>
+      </w:r>
+      <w:proofErr w:type="spellEnd"/>
+      <w:r>
+        <w:t xml:space="preserve"> jogosultsággal módosítani a liga részleteit, archiválni és törölni is </w:t>
+      </w:r>
+      <w:r>
+        <w:t>képesek vagyunk</w:t>
+      </w:r>
+      <w:r>
+        <w:t xml:space="preserve"> a ligát.</w:t>
+      </w:r>
+      <w:r>
+        <w:t xml:space="preserve"> Adhatunk a szezonhoz új moderátorokat, elő is lehet léptetni őket magunk helyett, de kirúgni is lehet őket.</w:t>
+      </w:r>
+      <w:r>
+        <w:t xml:space="preserve"> </w:t>
+      </w:r>
+      <w:r>
+        <w:t xml:space="preserve">Ezeket moderátor jogosultsági szinten nem tehetjük meg. </w:t>
       </w:r>
     </w:p>
     <w:sectPr>

</xml_diff>

<commit_message>
#189: modify userdoc registration
</commit_message>
<xml_diff>
--- a/documentation/zarodolgozat.docx
+++ b/documentation/zarodolgozat.docx
@@ -1,6 +1,6 @@
 
 <file path=word/document.xml><?xml version="1.0" encoding="utf-8"?>
-<w:document xmlns:wpc="http://schemas.microsoft.com/office/word/2010/wordprocessingCanvas" xmlns:cx="http://schemas.microsoft.com/office/drawing/2014/chartex" xmlns:cx1="http://schemas.microsoft.com/office/drawing/2015/9/8/chartex" xmlns:cx2="http://schemas.microsoft.com/office/drawing/2015/10/21/chartex" xmlns:cx3="http://schemas.microsoft.com/office/drawing/2016/5/9/chartex" xmlns:cx4="http://schemas.microsoft.com/office/drawing/2016/5/10/chartex" xmlns:cx5="http://schemas.microsoft.com/office/drawing/2016/5/11/chartex" xmlns:cx6="http://schemas.microsoft.com/office/drawing/2016/5/12/chartex" xmlns:cx7="http://schemas.microsoft.com/office/drawing/2016/5/13/chartex" xmlns:cx8="http://schemas.microsoft.com/office/drawing/2016/5/14/chartex" xmlns:mc="http://schemas.openxmlformats.org/markup-compatibility/2006" xmlns:aink="http://schemas.microsoft.com/office/drawing/2016/ink" xmlns:am3d="http://schemas.microsoft.com/office/drawing/2017/model3d" xmlns:o="urn:schemas-microsoft-com:office:office" xmlns:oel="http://schemas.microsoft.com/office/2019/extlst" xmlns:r="http://schemas.openxmlformats.org/officeDocument/2006/relationships" xmlns:m="http://schemas.openxmlformats.org/officeDocument/2006/math" xmlns:v="urn:schemas-microsoft-com:vml" xmlns:wp14="http://schemas.microsoft.com/office/word/2010/wordprocessingDrawing" xmlns:wp="http://schemas.openxmlformats.org/drawingml/2006/wordprocessingDrawing" xmlns:w10="urn:schemas-microsoft-com:office:word" xmlns:w="http://schemas.openxmlformats.org/wordprocessingml/2006/main" xmlns:w14="http://schemas.microsoft.com/office/word/2010/wordml" xmlns:w15="http://schemas.microsoft.com/office/word/2012/wordml" xmlns:w16cex="http://schemas.microsoft.com/office/word/2018/wordml/cex" xmlns:w16cid="http://schemas.microsoft.com/office/word/2016/wordml/cid" xmlns:w16="http://schemas.microsoft.com/office/word/2018/wordml" xmlns:w16sdtdh="http://schemas.microsoft.com/office/word/2020/wordml/sdtdatahash" xmlns:w16se="http://schemas.microsoft.com/office/word/2015/wordml/symex" xmlns:wpg="http://schemas.microsoft.com/office/word/2010/wordprocessingGroup" xmlns:wpi="http://schemas.microsoft.com/office/word/2010/wordprocessingInk" xmlns:wne="http://schemas.microsoft.com/office/word/2006/wordml" xmlns:wps="http://schemas.microsoft.com/office/word/2010/wordprocessingShape" mc:Ignorable="w14 w15 w16se w16cid w16 w16cex w16sdtdh wp14">
+<w:document xmlns:wpc="http://schemas.microsoft.com/office/word/2010/wordprocessingCanvas" xmlns:cx="http://schemas.microsoft.com/office/drawing/2014/chartex" xmlns:cx1="http://schemas.microsoft.com/office/drawing/2015/9/8/chartex" xmlns:cx2="http://schemas.microsoft.com/office/drawing/2015/10/21/chartex" xmlns:cx3="http://schemas.microsoft.com/office/drawing/2016/5/9/chartex" xmlns:cx4="http://schemas.microsoft.com/office/drawing/2016/5/10/chartex" xmlns:cx5="http://schemas.microsoft.com/office/drawing/2016/5/11/chartex" xmlns:cx6="http://schemas.microsoft.com/office/drawing/2016/5/12/chartex" xmlns:cx7="http://schemas.microsoft.com/office/drawing/2016/5/13/chartex" xmlns:cx8="http://schemas.microsoft.com/office/drawing/2016/5/14/chartex" xmlns:mc="http://schemas.openxmlformats.org/markup-compatibility/2006" xmlns:aink="http://schemas.microsoft.com/office/drawing/2016/ink" xmlns:am3d="http://schemas.microsoft.com/office/drawing/2017/model3d" xmlns:o="urn:schemas-microsoft-com:office:office" xmlns:oel="http://schemas.microsoft.com/office/2019/extlst" xmlns:r="http://schemas.openxmlformats.org/officeDocument/2006/relationships" xmlns:m="http://schemas.openxmlformats.org/officeDocument/2006/math" xmlns:v="urn:schemas-microsoft-com:vml" xmlns:wp14="http://schemas.microsoft.com/office/word/2010/wordprocessingDrawing" xmlns:wp="http://schemas.openxmlformats.org/drawingml/2006/wordprocessingDrawing" xmlns:w10="urn:schemas-microsoft-com:office:word" xmlns:w="http://schemas.openxmlformats.org/wordprocessingml/2006/main" xmlns:w14="http://schemas.microsoft.com/office/word/2010/wordml" xmlns:w15="http://schemas.microsoft.com/office/word/2012/wordml" xmlns:w16cex="http://schemas.microsoft.com/office/word/2018/wordml/cex" xmlns:w16cid="http://schemas.microsoft.com/office/word/2016/wordml/cid" xmlns:w16="http://schemas.microsoft.com/office/word/2018/wordml" xmlns:w16du="http://schemas.microsoft.com/office/word/2023/wordml/word16du" xmlns:w16sdtdh="http://schemas.microsoft.com/office/word/2020/wordml/sdtdatahash" xmlns:w16se="http://schemas.microsoft.com/office/word/2015/wordml/symex" xmlns:wpg="http://schemas.microsoft.com/office/word/2010/wordprocessingGroup" xmlns:wpi="http://schemas.microsoft.com/office/word/2010/wordprocessingInk" xmlns:wne="http://schemas.microsoft.com/office/word/2006/wordml" xmlns:wps="http://schemas.microsoft.com/office/word/2010/wordprocessingShape" mc:Ignorable="w14 w15 w16se w16cid w16 w16cex w16sdtdh wp14">
   <w:body>
     <w:p>
       <w:pPr>
@@ -612,14 +612,13 @@
           <w:pPr>
             <w:pStyle w:val="TJ1"/>
             <w:tabs>
+              <w:tab w:val="left" w:pos="440"/>
               <w:tab w:val="right" w:leader="dot" w:pos="8493"/>
             </w:tabs>
             <w:rPr>
               <w:rFonts w:eastAsiaTheme="minorEastAsia"/>
               <w:noProof/>
-              <w:sz w:val="24"/>
-              <w:szCs w:val="24"/>
-              <w:lang w:eastAsia="hu-HU"/>
+              <w:lang w:val="en-US"/>
             </w:rPr>
           </w:pPr>
           <w:r>
@@ -646,87 +645,30 @@
             </w:rPr>
             <w:fldChar w:fldCharType="separate"/>
           </w:r>
-          <w:hyperlink w:anchor="_Toc132911569" w:history="1">
+          <w:hyperlink w:anchor="_Toc133305451" w:history="1">
             <w:r>
               <w:rPr>
                 <w:rStyle w:val="Hiperhivatkozs"/>
                 <w:rFonts w:ascii="Times New Roman" w:hAnsi="Times New Roman" w:cs="Times New Roman"/>
                 <w:noProof/>
               </w:rPr>
-              <w:t>1. Bevezetés2</w:t>
-            </w:r>
-            <w:r>
-              <w:rPr>
-                <w:noProof/>
-                <w:webHidden/>
+              <w:t>1.</w:t>
+            </w:r>
+            <w:r>
+              <w:rPr>
+                <w:rFonts w:eastAsiaTheme="minorEastAsia"/>
+                <w:noProof/>
+                <w:lang w:val="en-US"/>
               </w:rPr>
               <w:tab/>
             </w:r>
-            <w:r>
-              <w:rPr>
-                <w:noProof/>
-                <w:webHidden/>
-              </w:rPr>
-              <w:fldChar w:fldCharType="begin"/>
-            </w:r>
-            <w:r>
-              <w:rPr>
-                <w:noProof/>
-                <w:webHidden/>
-              </w:rPr>
-              <w:instrText xml:space="preserve"> PAGEREF _Toc132911569 \h </w:instrText>
-            </w:r>
-            <w:r>
-              <w:rPr>
-                <w:noProof/>
-                <w:webHidden/>
-              </w:rPr>
-            </w:r>
-            <w:r>
-              <w:rPr>
-                <w:noProof/>
-                <w:webHidden/>
-              </w:rPr>
-              <w:fldChar w:fldCharType="separate"/>
-            </w:r>
-            <w:r>
-              <w:rPr>
-                <w:noProof/>
-                <w:webHidden/>
-              </w:rPr>
-              <w:t>4</w:t>
-            </w:r>
-            <w:r>
-              <w:rPr>
-                <w:noProof/>
-                <w:webHidden/>
-              </w:rPr>
-              <w:fldChar w:fldCharType="end"/>
-            </w:r>
-          </w:hyperlink>
-        </w:p>
-        <w:p>
-          <w:pPr>
-            <w:pStyle w:val="TJ1"/>
-            <w:tabs>
-              <w:tab w:val="right" w:leader="dot" w:pos="8493"/>
-            </w:tabs>
-            <w:rPr>
-              <w:rFonts w:eastAsiaTheme="minorEastAsia"/>
-              <w:noProof/>
-              <w:sz w:val="24"/>
-              <w:szCs w:val="24"/>
-              <w:lang w:eastAsia="hu-HU"/>
-            </w:rPr>
-          </w:pPr>
-          <w:hyperlink w:anchor="_Toc132911570" w:history="1">
             <w:r>
               <w:rPr>
                 <w:rStyle w:val="Hiperhivatkozs"/>
                 <w:rFonts w:ascii="Times New Roman" w:hAnsi="Times New Roman" w:cs="Times New Roman"/>
                 <w:noProof/>
               </w:rPr>
-              <w:t>2. Témaválasztás</w:t>
+              <w:t>Bevezetés</w:t>
             </w:r>
             <w:r>
               <w:rPr>
@@ -747,7 +689,7 @@
                 <w:noProof/>
                 <w:webHidden/>
               </w:rPr>
-              <w:instrText xml:space="preserve"> PAGEREF _Toc132911570 \h </w:instrText>
+              <w:instrText xml:space="preserve"> PAGEREF _Toc133305451 \h </w:instrText>
             </w:r>
             <w:r>
               <w:rPr>
@@ -764,87 +706,10 @@
             </w:r>
             <w:r>
               <w:rPr>
-                <w:b/>
-                <w:bCs/>
                 <w:noProof/>
                 <w:webHidden/>
               </w:rPr>
-              <w:t>Hiba! A könyvjelző nem létezik.</w:t>
-            </w:r>
-            <w:r>
-              <w:rPr>
-                <w:noProof/>
-                <w:webHidden/>
-              </w:rPr>
-              <w:fldChar w:fldCharType="end"/>
-            </w:r>
-          </w:hyperlink>
-        </w:p>
-        <w:p>
-          <w:pPr>
-            <w:pStyle w:val="TJ1"/>
-            <w:tabs>
-              <w:tab w:val="right" w:leader="dot" w:pos="8493"/>
-            </w:tabs>
-            <w:rPr>
-              <w:rFonts w:eastAsiaTheme="minorEastAsia"/>
-              <w:noProof/>
-              <w:sz w:val="24"/>
-              <w:szCs w:val="24"/>
-              <w:lang w:eastAsia="hu-HU"/>
-            </w:rPr>
-          </w:pPr>
-          <w:hyperlink w:anchor="_Toc132911571" w:history="1">
-            <w:r>
-              <w:rPr>
-                <w:rStyle w:val="Hiperhivatkozs"/>
-                <w:rFonts w:ascii="Times New Roman" w:hAnsi="Times New Roman" w:cs="Times New Roman"/>
-                <w:noProof/>
-              </w:rPr>
-              <w:t>3. Fejlesztői dokumentáció</w:t>
-            </w:r>
-            <w:r>
-              <w:rPr>
-                <w:noProof/>
-                <w:webHidden/>
-              </w:rPr>
-              <w:tab/>
-            </w:r>
-            <w:r>
-              <w:rPr>
-                <w:noProof/>
-                <w:webHidden/>
-              </w:rPr>
-              <w:fldChar w:fldCharType="begin"/>
-            </w:r>
-            <w:r>
-              <w:rPr>
-                <w:noProof/>
-                <w:webHidden/>
-              </w:rPr>
-              <w:instrText xml:space="preserve"> PAGEREF _Toc132911571 \h </w:instrText>
-            </w:r>
-            <w:r>
-              <w:rPr>
-                <w:noProof/>
-                <w:webHidden/>
-              </w:rPr>
-            </w:r>
-            <w:r>
-              <w:rPr>
-                <w:noProof/>
-                <w:webHidden/>
-              </w:rPr>
-              <w:fldChar w:fldCharType="separate"/>
-            </w:r>
-            <w:r>
-              <w:rPr>
-                <w:b/>
-                <w:bCs/>
-                <w:noProof/>
-                <w:webHidden/>
-              </w:rPr>
-              <w:t>Hiba! A könyvjelző nem létezik.</w:t>
+              <w:t>4</w:t>
             </w:r>
             <w:r>
               <w:rPr>
@@ -864,19 +729,17 @@
             <w:rPr>
               <w:rFonts w:eastAsiaTheme="minorEastAsia"/>
               <w:noProof/>
-              <w:sz w:val="24"/>
-              <w:szCs w:val="24"/>
-              <w:lang w:eastAsia="hu-HU"/>
+              <w:lang w:val="en-US"/>
             </w:rPr>
           </w:pPr>
-          <w:hyperlink w:anchor="_Toc132911572" w:history="1">
+          <w:hyperlink w:anchor="_Toc133305452" w:history="1">
             <w:r>
               <w:rPr>
                 <w:rStyle w:val="Hiperhivatkozs"/>
                 <w:rFonts w:ascii="Times New Roman" w:hAnsi="Times New Roman" w:cs="Times New Roman"/>
                 <w:noProof/>
               </w:rPr>
-              <w:t>3.1. Az alkalmazott fejlesztői eszközök</w:t>
+              <w:t>1.1 Témaválasztás</w:t>
             </w:r>
             <w:r>
               <w:rPr>
@@ -897,7 +760,7 @@
                 <w:noProof/>
                 <w:webHidden/>
               </w:rPr>
-              <w:instrText xml:space="preserve"> PAGEREF _Toc132911572 \h </w:instrText>
+              <w:instrText xml:space="preserve"> PAGEREF _Toc133305452 \h </w:instrText>
             </w:r>
             <w:r>
               <w:rPr>
@@ -914,12 +777,98 @@
             </w:r>
             <w:r>
               <w:rPr>
-                <w:b/>
-                <w:bCs/>
                 <w:noProof/>
                 <w:webHidden/>
               </w:rPr>
-              <w:t>Hiba! A könyvjelző nem létezik.</w:t>
+              <w:t>5</w:t>
+            </w:r>
+            <w:r>
+              <w:rPr>
+                <w:noProof/>
+                <w:webHidden/>
+              </w:rPr>
+              <w:fldChar w:fldCharType="end"/>
+            </w:r>
+          </w:hyperlink>
+        </w:p>
+        <w:p>
+          <w:pPr>
+            <w:pStyle w:val="TJ1"/>
+            <w:tabs>
+              <w:tab w:val="left" w:pos="440"/>
+              <w:tab w:val="right" w:leader="dot" w:pos="8493"/>
+            </w:tabs>
+            <w:rPr>
+              <w:rFonts w:eastAsiaTheme="minorEastAsia"/>
+              <w:noProof/>
+              <w:lang w:val="en-US"/>
+            </w:rPr>
+          </w:pPr>
+          <w:hyperlink w:anchor="_Toc133305453" w:history="1">
+            <w:r>
+              <w:rPr>
+                <w:rStyle w:val="Hiperhivatkozs"/>
+                <w:rFonts w:ascii="Times New Roman" w:hAnsi="Times New Roman" w:cs="Times New Roman"/>
+                <w:noProof/>
+              </w:rPr>
+              <w:t>2.</w:t>
+            </w:r>
+            <w:r>
+              <w:rPr>
+                <w:rFonts w:eastAsiaTheme="minorEastAsia"/>
+                <w:noProof/>
+                <w:lang w:val="en-US"/>
+              </w:rPr>
+              <w:tab/>
+            </w:r>
+            <w:r>
+              <w:rPr>
+                <w:rStyle w:val="Hiperhivatkozs"/>
+                <w:rFonts w:ascii="Times New Roman" w:hAnsi="Times New Roman" w:cs="Times New Roman"/>
+                <w:noProof/>
+              </w:rPr>
+              <w:t>Felhasználói dokumentáció</w:t>
+            </w:r>
+            <w:r>
+              <w:rPr>
+                <w:noProof/>
+                <w:webHidden/>
+              </w:rPr>
+              <w:tab/>
+            </w:r>
+            <w:r>
+              <w:rPr>
+                <w:noProof/>
+                <w:webHidden/>
+              </w:rPr>
+              <w:fldChar w:fldCharType="begin"/>
+            </w:r>
+            <w:r>
+              <w:rPr>
+                <w:noProof/>
+                <w:webHidden/>
+              </w:rPr>
+              <w:instrText xml:space="preserve"> PAGEREF _Toc133305453 \h </w:instrText>
+            </w:r>
+            <w:r>
+              <w:rPr>
+                <w:noProof/>
+                <w:webHidden/>
+              </w:rPr>
+            </w:r>
+            <w:r>
+              <w:rPr>
+                <w:noProof/>
+                <w:webHidden/>
+              </w:rPr>
+              <w:fldChar w:fldCharType="separate"/>
+            </w:r>
+            <w:r>
+              <w:rPr>
+                <w:noProof/>
+                <w:webHidden/>
+              </w:rPr>
+              <w:t>3</w:t>
             </w:r>
             <w:r>
               <w:rPr>
@@ -934,24 +883,39 @@
           <w:pPr>
             <w:pStyle w:val="TJ2"/>
             <w:tabs>
+              <w:tab w:val="left" w:pos="880"/>
               <w:tab w:val="right" w:leader="dot" w:pos="8493"/>
             </w:tabs>
             <w:rPr>
               <w:rFonts w:eastAsiaTheme="minorEastAsia"/>
               <w:noProof/>
-              <w:sz w:val="24"/>
-              <w:szCs w:val="24"/>
-              <w:lang w:eastAsia="hu-HU"/>
+              <w:lang w:val="en-US"/>
             </w:rPr>
           </w:pPr>
-          <w:hyperlink w:anchor="_Toc132911573" w:history="1">
+          <w:hyperlink w:anchor="_Toc133305454" w:history="1">
             <w:r>
               <w:rPr>
                 <w:rStyle w:val="Hiperhivatkozs"/>
                 <w:rFonts w:ascii="Times New Roman" w:hAnsi="Times New Roman" w:cs="Times New Roman"/>
                 <w:noProof/>
               </w:rPr>
-              <w:t>3.2. Adatmodell leírása</w:t>
+              <w:t>2.1.</w:t>
+            </w:r>
+            <w:r>
+              <w:rPr>
+                <w:rFonts w:eastAsiaTheme="minorEastAsia"/>
+                <w:noProof/>
+                <w:lang w:val="en-US"/>
+              </w:rPr>
+              <w:tab/>
+            </w:r>
+            <w:r>
+              <w:rPr>
+                <w:rStyle w:val="Hiperhivatkozs"/>
+                <w:rFonts w:ascii="Times New Roman" w:hAnsi="Times New Roman" w:cs="Times New Roman"/>
+                <w:noProof/>
+              </w:rPr>
+              <w:t>A program általános specifikációja</w:t>
             </w:r>
             <w:r>
               <w:rPr>
@@ -972,7 +936,7 @@
                 <w:noProof/>
                 <w:webHidden/>
               </w:rPr>
-              <w:instrText xml:space="preserve"> PAGEREF _Toc132911573 \h </w:instrText>
+              <w:instrText xml:space="preserve"> PAGEREF _Toc133305454 \h </w:instrText>
             </w:r>
             <w:r>
               <w:rPr>
@@ -989,12 +953,10 @@
             </w:r>
             <w:r>
               <w:rPr>
-                <w:b/>
-                <w:bCs/>
                 <w:noProof/>
                 <w:webHidden/>
               </w:rPr>
-              <w:t>Hiba! A könyvjelző nem létezik.</w:t>
+              <w:t>3</w:t>
             </w:r>
             <w:r>
               <w:rPr>
@@ -1009,24 +971,39 @@
           <w:pPr>
             <w:pStyle w:val="TJ2"/>
             <w:tabs>
+              <w:tab w:val="left" w:pos="880"/>
               <w:tab w:val="right" w:leader="dot" w:pos="8493"/>
             </w:tabs>
             <w:rPr>
               <w:rFonts w:eastAsiaTheme="minorEastAsia"/>
               <w:noProof/>
-              <w:sz w:val="24"/>
-              <w:szCs w:val="24"/>
-              <w:lang w:eastAsia="hu-HU"/>
+              <w:lang w:val="en-US"/>
             </w:rPr>
           </w:pPr>
-          <w:hyperlink w:anchor="_Toc132911574" w:history="1">
+          <w:hyperlink w:anchor="_Toc133305455" w:history="1">
             <w:r>
               <w:rPr>
                 <w:rStyle w:val="Hiperhivatkozs"/>
                 <w:rFonts w:ascii="Times New Roman" w:hAnsi="Times New Roman" w:cs="Times New Roman"/>
                 <w:noProof/>
               </w:rPr>
-              <w:t>3.3. Részletes feladatspecifikáció</w:t>
+              <w:t>2.3.</w:t>
+            </w:r>
+            <w:r>
+              <w:rPr>
+                <w:rFonts w:eastAsiaTheme="minorEastAsia"/>
+                <w:noProof/>
+                <w:lang w:val="en-US"/>
+              </w:rPr>
+              <w:tab/>
+            </w:r>
+            <w:r>
+              <w:rPr>
+                <w:rStyle w:val="Hiperhivatkozs"/>
+                <w:rFonts w:ascii="Times New Roman" w:hAnsi="Times New Roman" w:cs="Times New Roman"/>
+                <w:noProof/>
+              </w:rPr>
+              <w:t>Oldalak</w:t>
             </w:r>
             <w:r>
               <w:rPr>
@@ -1047,7 +1024,7 @@
                 <w:noProof/>
                 <w:webHidden/>
               </w:rPr>
-              <w:instrText xml:space="preserve"> PAGEREF _Toc132911574 \h </w:instrText>
+              <w:instrText xml:space="preserve"> PAGEREF _Toc133305455 \h </w:instrText>
             </w:r>
             <w:r>
               <w:rPr>
@@ -1064,12 +1041,10 @@
             </w:r>
             <w:r>
               <w:rPr>
-                <w:b/>
-                <w:bCs/>
                 <w:noProof/>
                 <w:webHidden/>
               </w:rPr>
-              <w:t>Hiba! A könyvjelző nem létezik.</w:t>
+              <w:t>4</w:t>
             </w:r>
             <w:r>
               <w:rPr>
@@ -1084,99 +1059,39 @@
           <w:pPr>
             <w:pStyle w:val="TJ3"/>
             <w:tabs>
+              <w:tab w:val="left" w:pos="1320"/>
               <w:tab w:val="right" w:leader="dot" w:pos="8493"/>
             </w:tabs>
             <w:rPr>
               <w:rFonts w:eastAsiaTheme="minorEastAsia"/>
               <w:noProof/>
-              <w:sz w:val="24"/>
-              <w:szCs w:val="24"/>
-              <w:lang w:eastAsia="hu-HU"/>
+              <w:lang w:val="en-US"/>
             </w:rPr>
           </w:pPr>
-          <w:hyperlink w:anchor="_Toc132911575" w:history="1">
+          <w:hyperlink w:anchor="_Toc133305456" w:history="1">
             <w:r>
               <w:rPr>
                 <w:rStyle w:val="Hiperhivatkozs"/>
                 <w:rFonts w:ascii="Times New Roman" w:hAnsi="Times New Roman" w:cs="Times New Roman"/>
                 <w:noProof/>
               </w:rPr>
-              <w:t>3.3.1. segedOsztaly package</w:t>
-            </w:r>
-            <w:r>
-              <w:rPr>
-                <w:noProof/>
-                <w:webHidden/>
+              <w:t>2.3.3.</w:t>
+            </w:r>
+            <w:r>
+              <w:rPr>
+                <w:rFonts w:eastAsiaTheme="minorEastAsia"/>
+                <w:noProof/>
+                <w:lang w:val="en-US"/>
               </w:rPr>
               <w:tab/>
             </w:r>
-            <w:r>
-              <w:rPr>
-                <w:noProof/>
-                <w:webHidden/>
-              </w:rPr>
-              <w:fldChar w:fldCharType="begin"/>
-            </w:r>
-            <w:r>
-              <w:rPr>
-                <w:noProof/>
-                <w:webHidden/>
-              </w:rPr>
-              <w:instrText xml:space="preserve"> PAGEREF _Toc132911575 \h </w:instrText>
-            </w:r>
-            <w:r>
-              <w:rPr>
-                <w:noProof/>
-                <w:webHidden/>
-              </w:rPr>
-            </w:r>
-            <w:r>
-              <w:rPr>
-                <w:noProof/>
-                <w:webHidden/>
-              </w:rPr>
-              <w:fldChar w:fldCharType="separate"/>
-            </w:r>
-            <w:r>
-              <w:rPr>
-                <w:b/>
-                <w:bCs/>
-                <w:noProof/>
-                <w:webHidden/>
-              </w:rPr>
-              <w:t>Hiba! A könyvjelző nem létezik.</w:t>
-            </w:r>
-            <w:r>
-              <w:rPr>
-                <w:noProof/>
-                <w:webHidden/>
-              </w:rPr>
-              <w:fldChar w:fldCharType="end"/>
-            </w:r>
-          </w:hyperlink>
-        </w:p>
-        <w:p>
-          <w:pPr>
-            <w:pStyle w:val="TJ3"/>
-            <w:tabs>
-              <w:tab w:val="right" w:leader="dot" w:pos="8493"/>
-            </w:tabs>
-            <w:rPr>
-              <w:rFonts w:eastAsiaTheme="minorEastAsia"/>
-              <w:noProof/>
-              <w:sz w:val="24"/>
-              <w:szCs w:val="24"/>
-              <w:lang w:eastAsia="hu-HU"/>
-            </w:rPr>
-          </w:pPr>
-          <w:hyperlink w:anchor="_Toc132911576" w:history="1">
             <w:r>
               <w:rPr>
                 <w:rStyle w:val="Hiperhivatkozs"/>
                 <w:rFonts w:ascii="Times New Roman" w:hAnsi="Times New Roman" w:cs="Times New Roman"/>
                 <w:noProof/>
               </w:rPr>
-              <w:t>3.3.2. kezdoActivity package</w:t>
+              <w:t>Seasons</w:t>
             </w:r>
             <w:r>
               <w:rPr>
@@ -1197,7 +1112,7 @@
                 <w:noProof/>
                 <w:webHidden/>
               </w:rPr>
-              <w:instrText xml:space="preserve"> PAGEREF _Toc132911576 \h </w:instrText>
+              <w:instrText xml:space="preserve"> PAGEREF _Toc133305456 \h </w:instrText>
             </w:r>
             <w:r>
               <w:rPr>
@@ -1214,237 +1129,10 @@
             </w:r>
             <w:r>
               <w:rPr>
-                <w:b/>
-                <w:bCs/>
                 <w:noProof/>
                 <w:webHidden/>
               </w:rPr>
-              <w:t>Hiba! A könyvjelző nem létezik.</w:t>
-            </w:r>
-            <w:r>
-              <w:rPr>
-                <w:noProof/>
-                <w:webHidden/>
-              </w:rPr>
-              <w:fldChar w:fldCharType="end"/>
-            </w:r>
-          </w:hyperlink>
-        </w:p>
-        <w:p>
-          <w:pPr>
-            <w:pStyle w:val="TJ3"/>
-            <w:tabs>
-              <w:tab w:val="right" w:leader="dot" w:pos="8493"/>
-            </w:tabs>
-            <w:rPr>
-              <w:rFonts w:eastAsiaTheme="minorEastAsia"/>
-              <w:noProof/>
-              <w:sz w:val="24"/>
-              <w:szCs w:val="24"/>
-              <w:lang w:eastAsia="hu-HU"/>
-            </w:rPr>
-          </w:pPr>
-          <w:hyperlink w:anchor="_Toc132911577" w:history="1">
-            <w:r>
-              <w:rPr>
-                <w:rStyle w:val="Hiperhivatkozs"/>
-                <w:rFonts w:ascii="Times New Roman" w:hAnsi="Times New Roman" w:cs="Times New Roman"/>
-                <w:noProof/>
-              </w:rPr>
-              <w:t>3.3.3. userActivity package</w:t>
-            </w:r>
-            <w:r>
-              <w:rPr>
-                <w:noProof/>
-                <w:webHidden/>
-              </w:rPr>
-              <w:tab/>
-            </w:r>
-            <w:r>
-              <w:rPr>
-                <w:noProof/>
-                <w:webHidden/>
-              </w:rPr>
-              <w:fldChar w:fldCharType="begin"/>
-            </w:r>
-            <w:r>
-              <w:rPr>
-                <w:noProof/>
-                <w:webHidden/>
-              </w:rPr>
-              <w:instrText xml:space="preserve"> PAGEREF _Toc132911577 \h </w:instrText>
-            </w:r>
-            <w:r>
-              <w:rPr>
-                <w:noProof/>
-                <w:webHidden/>
-              </w:rPr>
-            </w:r>
-            <w:r>
-              <w:rPr>
-                <w:noProof/>
-                <w:webHidden/>
-              </w:rPr>
-              <w:fldChar w:fldCharType="separate"/>
-            </w:r>
-            <w:r>
-              <w:rPr>
-                <w:b/>
-                <w:bCs/>
-                <w:noProof/>
-                <w:webHidden/>
-              </w:rPr>
-              <w:t>Hiba! A könyvjelző nem létezik.</w:t>
-            </w:r>
-            <w:r>
-              <w:rPr>
-                <w:noProof/>
-                <w:webHidden/>
-              </w:rPr>
-              <w:fldChar w:fldCharType="end"/>
-            </w:r>
-          </w:hyperlink>
-        </w:p>
-        <w:p>
-          <w:pPr>
-            <w:pStyle w:val="TJ3"/>
-            <w:tabs>
-              <w:tab w:val="right" w:leader="dot" w:pos="8493"/>
-            </w:tabs>
-            <w:rPr>
-              <w:rFonts w:eastAsiaTheme="minorEastAsia"/>
-              <w:noProof/>
-              <w:sz w:val="24"/>
-              <w:szCs w:val="24"/>
-              <w:lang w:eastAsia="hu-HU"/>
-            </w:rPr>
-          </w:pPr>
-          <w:hyperlink w:anchor="_Toc132911578" w:history="1">
-            <w:r>
-              <w:rPr>
-                <w:rStyle w:val="Hiperhivatkozs"/>
-                <w:rFonts w:ascii="Times New Roman" w:hAnsi="Times New Roman" w:cs="Times New Roman"/>
-                <w:noProof/>
-              </w:rPr>
-              <w:t>3.3.4. adminActivity package</w:t>
-            </w:r>
-            <w:r>
-              <w:rPr>
-                <w:noProof/>
-                <w:webHidden/>
-              </w:rPr>
-              <w:tab/>
-            </w:r>
-            <w:r>
-              <w:rPr>
-                <w:noProof/>
-                <w:webHidden/>
-              </w:rPr>
-              <w:fldChar w:fldCharType="begin"/>
-            </w:r>
-            <w:r>
-              <w:rPr>
-                <w:noProof/>
-                <w:webHidden/>
-              </w:rPr>
-              <w:instrText xml:space="preserve"> PAGEREF _Toc132911578 \h </w:instrText>
-            </w:r>
-            <w:r>
-              <w:rPr>
-                <w:noProof/>
-                <w:webHidden/>
-              </w:rPr>
-            </w:r>
-            <w:r>
-              <w:rPr>
-                <w:noProof/>
-                <w:webHidden/>
-              </w:rPr>
-              <w:fldChar w:fldCharType="separate"/>
-            </w:r>
-            <w:r>
-              <w:rPr>
-                <w:b/>
-                <w:bCs/>
-                <w:noProof/>
-                <w:webHidden/>
-              </w:rPr>
-              <w:t>Hiba! A könyvjelző nem létezik.</w:t>
-            </w:r>
-            <w:r>
-              <w:rPr>
-                <w:noProof/>
-                <w:webHidden/>
-              </w:rPr>
-              <w:fldChar w:fldCharType="end"/>
-            </w:r>
-          </w:hyperlink>
-        </w:p>
-        <w:p>
-          <w:pPr>
-            <w:pStyle w:val="TJ3"/>
-            <w:tabs>
-              <w:tab w:val="right" w:leader="dot" w:pos="8493"/>
-            </w:tabs>
-            <w:rPr>
-              <w:rFonts w:eastAsiaTheme="minorEastAsia"/>
-              <w:noProof/>
-              <w:sz w:val="24"/>
-              <w:szCs w:val="24"/>
-              <w:lang w:eastAsia="hu-HU"/>
-            </w:rPr>
-          </w:pPr>
-          <w:hyperlink w:anchor="_Toc132911579" w:history="1">
-            <w:r>
-              <w:rPr>
-                <w:rStyle w:val="Hiperhivatkozs"/>
-                <w:rFonts w:ascii="Times New Roman" w:hAnsi="Times New Roman" w:cs="Times New Roman"/>
-                <w:noProof/>
-              </w:rPr>
-              <w:t>3.3.5. globalActivity package</w:t>
-            </w:r>
-            <w:r>
-              <w:rPr>
-                <w:noProof/>
-                <w:webHidden/>
-              </w:rPr>
-              <w:tab/>
-            </w:r>
-            <w:r>
-              <w:rPr>
-                <w:noProof/>
-                <w:webHidden/>
-              </w:rPr>
-              <w:fldChar w:fldCharType="begin"/>
-            </w:r>
-            <w:r>
-              <w:rPr>
-                <w:noProof/>
-                <w:webHidden/>
-              </w:rPr>
-              <w:instrText xml:space="preserve"> PAGEREF _Toc132911579 \h </w:instrText>
-            </w:r>
-            <w:r>
-              <w:rPr>
-                <w:noProof/>
-                <w:webHidden/>
-              </w:rPr>
-            </w:r>
-            <w:r>
-              <w:rPr>
-                <w:noProof/>
-                <w:webHidden/>
-              </w:rPr>
-              <w:fldChar w:fldCharType="separate"/>
-            </w:r>
-            <w:r>
-              <w:rPr>
-                <w:b/>
-                <w:bCs/>
-                <w:noProof/>
-                <w:webHidden/>
-              </w:rPr>
-              <w:t>Hiba! A könyvjelző nem létezik.</w:t>
+              <w:t>5</w:t>
             </w:r>
             <w:r>
               <w:rPr>
@@ -1459,99 +1147,39 @@
           <w:pPr>
             <w:pStyle w:val="TJ2"/>
             <w:tabs>
+              <w:tab w:val="left" w:pos="1100"/>
               <w:tab w:val="right" w:leader="dot" w:pos="8493"/>
             </w:tabs>
             <w:rPr>
               <w:rFonts w:eastAsiaTheme="minorEastAsia"/>
               <w:noProof/>
-              <w:sz w:val="24"/>
-              <w:szCs w:val="24"/>
-              <w:lang w:eastAsia="hu-HU"/>
+              <w:lang w:val="en-US"/>
             </w:rPr>
           </w:pPr>
-          <w:hyperlink w:anchor="_Toc132911580" w:history="1">
+          <w:hyperlink w:anchor="_Toc133305457" w:history="1">
             <w:r>
               <w:rPr>
                 <w:rStyle w:val="Hiperhivatkozs"/>
                 <w:rFonts w:ascii="Times New Roman" w:hAnsi="Times New Roman" w:cs="Times New Roman"/>
                 <w:noProof/>
               </w:rPr>
-              <w:t>3.4. Tesztelési dokumentáció</w:t>
-            </w:r>
-            <w:r>
-              <w:rPr>
-                <w:noProof/>
-                <w:webHidden/>
+              <w:t>2.3.4.</w:t>
+            </w:r>
+            <w:r>
+              <w:rPr>
+                <w:rFonts w:eastAsiaTheme="minorEastAsia"/>
+                <w:noProof/>
+                <w:lang w:val="en-US"/>
               </w:rPr>
               <w:tab/>
             </w:r>
-            <w:r>
-              <w:rPr>
-                <w:noProof/>
-                <w:webHidden/>
-              </w:rPr>
-              <w:fldChar w:fldCharType="begin"/>
-            </w:r>
-            <w:r>
-              <w:rPr>
-                <w:noProof/>
-                <w:webHidden/>
-              </w:rPr>
-              <w:instrText xml:space="preserve"> PAGEREF _Toc132911580 \h </w:instrText>
-            </w:r>
-            <w:r>
-              <w:rPr>
-                <w:noProof/>
-                <w:webHidden/>
-              </w:rPr>
-            </w:r>
-            <w:r>
-              <w:rPr>
-                <w:noProof/>
-                <w:webHidden/>
-              </w:rPr>
-              <w:fldChar w:fldCharType="separate"/>
-            </w:r>
-            <w:r>
-              <w:rPr>
-                <w:b/>
-                <w:bCs/>
-                <w:noProof/>
-                <w:webHidden/>
-              </w:rPr>
-              <w:t>Hiba! A könyvjelző nem létezik.</w:t>
-            </w:r>
-            <w:r>
-              <w:rPr>
-                <w:noProof/>
-                <w:webHidden/>
-              </w:rPr>
-              <w:fldChar w:fldCharType="end"/>
-            </w:r>
-          </w:hyperlink>
-        </w:p>
-        <w:p>
-          <w:pPr>
-            <w:pStyle w:val="TJ2"/>
-            <w:tabs>
-              <w:tab w:val="right" w:leader="dot" w:pos="8493"/>
-            </w:tabs>
-            <w:rPr>
-              <w:rFonts w:eastAsiaTheme="minorEastAsia"/>
-              <w:noProof/>
-              <w:sz w:val="24"/>
-              <w:szCs w:val="24"/>
-              <w:lang w:eastAsia="hu-HU"/>
-            </w:rPr>
-          </w:pPr>
-          <w:hyperlink w:anchor="_Toc132911581" w:history="1">
             <w:r>
               <w:rPr>
                 <w:rStyle w:val="Hiperhivatkozs"/>
                 <w:rFonts w:ascii="Times New Roman" w:hAnsi="Times New Roman" w:cs="Times New Roman"/>
                 <w:noProof/>
               </w:rPr>
-              <w:t>3.5. Továbbfejlesztési lehetőségek</w:t>
+              <w:t>Season</w:t>
             </w:r>
             <w:r>
               <w:rPr>
@@ -1572,7 +1200,7 @@
                 <w:noProof/>
                 <w:webHidden/>
               </w:rPr>
-              <w:instrText xml:space="preserve"> PAGEREF _Toc132911581 \h </w:instrText>
+              <w:instrText xml:space="preserve"> PAGEREF _Toc133305457 \h </w:instrText>
             </w:r>
             <w:r>
               <w:rPr>
@@ -1589,612 +1217,10 @@
             </w:r>
             <w:r>
               <w:rPr>
-                <w:b/>
-                <w:bCs/>
                 <w:noProof/>
                 <w:webHidden/>
               </w:rPr>
-              <w:t>Hiba! A könyvjelző nem létezik.</w:t>
-            </w:r>
-            <w:r>
-              <w:rPr>
-                <w:noProof/>
-                <w:webHidden/>
-              </w:rPr>
-              <w:fldChar w:fldCharType="end"/>
-            </w:r>
-          </w:hyperlink>
-        </w:p>
-        <w:p>
-          <w:pPr>
-            <w:pStyle w:val="TJ1"/>
-            <w:tabs>
-              <w:tab w:val="right" w:leader="dot" w:pos="8493"/>
-            </w:tabs>
-            <w:rPr>
-              <w:rFonts w:eastAsiaTheme="minorEastAsia"/>
-              <w:noProof/>
-              <w:sz w:val="24"/>
-              <w:szCs w:val="24"/>
-              <w:lang w:eastAsia="hu-HU"/>
-            </w:rPr>
-          </w:pPr>
-          <w:hyperlink w:anchor="_Toc132911582" w:history="1">
-            <w:r>
-              <w:rPr>
-                <w:rStyle w:val="Hiperhivatkozs"/>
-                <w:rFonts w:ascii="Times New Roman" w:hAnsi="Times New Roman" w:cs="Times New Roman"/>
-                <w:noProof/>
-              </w:rPr>
-              <w:t>4. Felhasználói dokumentáció</w:t>
-            </w:r>
-            <w:r>
-              <w:rPr>
-                <w:noProof/>
-                <w:webHidden/>
-              </w:rPr>
-              <w:tab/>
-            </w:r>
-            <w:r>
-              <w:rPr>
-                <w:noProof/>
-                <w:webHidden/>
-              </w:rPr>
-              <w:fldChar w:fldCharType="begin"/>
-            </w:r>
-            <w:r>
-              <w:rPr>
-                <w:noProof/>
-                <w:webHidden/>
-              </w:rPr>
-              <w:instrText xml:space="preserve"> PAGEREF _Toc132911582 \h </w:instrText>
-            </w:r>
-            <w:r>
-              <w:rPr>
-                <w:noProof/>
-                <w:webHidden/>
-              </w:rPr>
-            </w:r>
-            <w:r>
-              <w:rPr>
-                <w:noProof/>
-                <w:webHidden/>
-              </w:rPr>
-              <w:fldChar w:fldCharType="separate"/>
-            </w:r>
-            <w:r>
-              <w:rPr>
-                <w:b/>
-                <w:bCs/>
-                <w:noProof/>
-                <w:webHidden/>
-              </w:rPr>
-              <w:t>Hiba! A könyvjelző nem létezik.</w:t>
-            </w:r>
-            <w:r>
-              <w:rPr>
-                <w:noProof/>
-                <w:webHidden/>
-              </w:rPr>
-              <w:fldChar w:fldCharType="end"/>
-            </w:r>
-          </w:hyperlink>
-        </w:p>
-        <w:p>
-          <w:pPr>
-            <w:pStyle w:val="TJ2"/>
-            <w:tabs>
-              <w:tab w:val="right" w:leader="dot" w:pos="8493"/>
-            </w:tabs>
-            <w:rPr>
-              <w:rFonts w:eastAsiaTheme="minorEastAsia"/>
-              <w:noProof/>
-              <w:sz w:val="24"/>
-              <w:szCs w:val="24"/>
-              <w:lang w:eastAsia="hu-HU"/>
-            </w:rPr>
-          </w:pPr>
-          <w:hyperlink w:anchor="_Toc132911583" w:history="1">
-            <w:r>
-              <w:rPr>
-                <w:rStyle w:val="Hiperhivatkozs"/>
-                <w:rFonts w:ascii="Times New Roman" w:hAnsi="Times New Roman" w:cs="Times New Roman"/>
-                <w:noProof/>
-              </w:rPr>
-              <w:t>4.1. A program általános specifikációja</w:t>
-            </w:r>
-            <w:r>
-              <w:rPr>
-                <w:noProof/>
-                <w:webHidden/>
-              </w:rPr>
-              <w:tab/>
-            </w:r>
-            <w:r>
-              <w:rPr>
-                <w:noProof/>
-                <w:webHidden/>
-              </w:rPr>
-              <w:fldChar w:fldCharType="begin"/>
-            </w:r>
-            <w:r>
-              <w:rPr>
-                <w:noProof/>
-                <w:webHidden/>
-              </w:rPr>
-              <w:instrText xml:space="preserve"> PAGEREF _Toc132911583 \h </w:instrText>
-            </w:r>
-            <w:r>
-              <w:rPr>
-                <w:noProof/>
-                <w:webHidden/>
-              </w:rPr>
-            </w:r>
-            <w:r>
-              <w:rPr>
-                <w:noProof/>
-                <w:webHidden/>
-              </w:rPr>
-              <w:fldChar w:fldCharType="separate"/>
-            </w:r>
-            <w:r>
-              <w:rPr>
-                <w:b/>
-                <w:bCs/>
-                <w:noProof/>
-                <w:webHidden/>
-              </w:rPr>
-              <w:t>Hiba! A könyvjelző nem létezik.</w:t>
-            </w:r>
-            <w:r>
-              <w:rPr>
-                <w:noProof/>
-                <w:webHidden/>
-              </w:rPr>
-              <w:fldChar w:fldCharType="end"/>
-            </w:r>
-          </w:hyperlink>
-        </w:p>
-        <w:p>
-          <w:pPr>
-            <w:pStyle w:val="TJ2"/>
-            <w:tabs>
-              <w:tab w:val="right" w:leader="dot" w:pos="8493"/>
-            </w:tabs>
-            <w:rPr>
-              <w:rFonts w:eastAsiaTheme="minorEastAsia"/>
-              <w:noProof/>
-              <w:sz w:val="24"/>
-              <w:szCs w:val="24"/>
-              <w:lang w:eastAsia="hu-HU"/>
-            </w:rPr>
-          </w:pPr>
-          <w:hyperlink w:anchor="_Toc132911584" w:history="1">
-            <w:r>
-              <w:rPr>
-                <w:rStyle w:val="Hiperhivatkozs"/>
-                <w:rFonts w:ascii="Times New Roman" w:hAnsi="Times New Roman" w:cs="Times New Roman"/>
-                <w:noProof/>
-              </w:rPr>
-              <w:t>4.2. Rendszerkövetelmények</w:t>
-            </w:r>
-            <w:r>
-              <w:rPr>
-                <w:noProof/>
-                <w:webHidden/>
-              </w:rPr>
-              <w:tab/>
-            </w:r>
-            <w:r>
-              <w:rPr>
-                <w:noProof/>
-                <w:webHidden/>
-              </w:rPr>
-              <w:fldChar w:fldCharType="begin"/>
-            </w:r>
-            <w:r>
-              <w:rPr>
-                <w:noProof/>
-                <w:webHidden/>
-              </w:rPr>
-              <w:instrText xml:space="preserve"> PAGEREF _Toc132911584 \h </w:instrText>
-            </w:r>
-            <w:r>
-              <w:rPr>
-                <w:noProof/>
-                <w:webHidden/>
-              </w:rPr>
-            </w:r>
-            <w:r>
-              <w:rPr>
-                <w:noProof/>
-                <w:webHidden/>
-              </w:rPr>
-              <w:fldChar w:fldCharType="separate"/>
-            </w:r>
-            <w:r>
-              <w:rPr>
-                <w:b/>
-                <w:bCs/>
-                <w:noProof/>
-                <w:webHidden/>
-              </w:rPr>
-              <w:t>Hiba! A könyvjelző nem létezik.</w:t>
-            </w:r>
-            <w:r>
-              <w:rPr>
-                <w:noProof/>
-                <w:webHidden/>
-              </w:rPr>
-              <w:fldChar w:fldCharType="end"/>
-            </w:r>
-          </w:hyperlink>
-        </w:p>
-        <w:p>
-          <w:pPr>
-            <w:pStyle w:val="TJ2"/>
-            <w:tabs>
-              <w:tab w:val="right" w:leader="dot" w:pos="8493"/>
-            </w:tabs>
-            <w:rPr>
-              <w:rFonts w:eastAsiaTheme="minorEastAsia"/>
-              <w:noProof/>
-              <w:sz w:val="24"/>
-              <w:szCs w:val="24"/>
-              <w:lang w:eastAsia="hu-HU"/>
-            </w:rPr>
-          </w:pPr>
-          <w:hyperlink w:anchor="_Toc132911585" w:history="1">
-            <w:r>
-              <w:rPr>
-                <w:rStyle w:val="Hiperhivatkozs"/>
-                <w:rFonts w:ascii="Times New Roman" w:hAnsi="Times New Roman" w:cs="Times New Roman"/>
-                <w:noProof/>
-              </w:rPr>
-              <w:t>4.3. A program telepítése és konfigurálása</w:t>
-            </w:r>
-            <w:r>
-              <w:rPr>
-                <w:noProof/>
-                <w:webHidden/>
-              </w:rPr>
-              <w:tab/>
-            </w:r>
-            <w:r>
-              <w:rPr>
-                <w:noProof/>
-                <w:webHidden/>
-              </w:rPr>
-              <w:fldChar w:fldCharType="begin"/>
-            </w:r>
-            <w:r>
-              <w:rPr>
-                <w:noProof/>
-                <w:webHidden/>
-              </w:rPr>
-              <w:instrText xml:space="preserve"> PAGEREF _Toc132911585 \h </w:instrText>
-            </w:r>
-            <w:r>
-              <w:rPr>
-                <w:noProof/>
-                <w:webHidden/>
-              </w:rPr>
-            </w:r>
-            <w:r>
-              <w:rPr>
-                <w:noProof/>
-                <w:webHidden/>
-              </w:rPr>
-              <w:fldChar w:fldCharType="separate"/>
-            </w:r>
-            <w:r>
-              <w:rPr>
-                <w:b/>
-                <w:bCs/>
-                <w:noProof/>
-                <w:webHidden/>
-              </w:rPr>
-              <w:t>Hiba! A könyvjelző nem létezik.</w:t>
-            </w:r>
-            <w:r>
-              <w:rPr>
-                <w:noProof/>
-                <w:webHidden/>
-              </w:rPr>
-              <w:fldChar w:fldCharType="end"/>
-            </w:r>
-          </w:hyperlink>
-        </w:p>
-        <w:p>
-          <w:pPr>
-            <w:pStyle w:val="TJ2"/>
-            <w:tabs>
-              <w:tab w:val="right" w:leader="dot" w:pos="8493"/>
-            </w:tabs>
-            <w:rPr>
-              <w:rFonts w:eastAsiaTheme="minorEastAsia"/>
-              <w:noProof/>
-              <w:sz w:val="24"/>
-              <w:szCs w:val="24"/>
-              <w:lang w:eastAsia="hu-HU"/>
-            </w:rPr>
-          </w:pPr>
-          <w:hyperlink w:anchor="_Toc132911586" w:history="1">
-            <w:r>
-              <w:rPr>
-                <w:rStyle w:val="Hiperhivatkozs"/>
-                <w:rFonts w:ascii="Times New Roman" w:hAnsi="Times New Roman" w:cs="Times New Roman"/>
-                <w:noProof/>
-              </w:rPr>
-              <w:t>4.4. A program használata</w:t>
-            </w:r>
-            <w:r>
-              <w:rPr>
-                <w:noProof/>
-                <w:webHidden/>
-              </w:rPr>
-              <w:tab/>
-            </w:r>
-            <w:r>
-              <w:rPr>
-                <w:noProof/>
-                <w:webHidden/>
-              </w:rPr>
-              <w:fldChar w:fldCharType="begin"/>
-            </w:r>
-            <w:r>
-              <w:rPr>
-                <w:noProof/>
-                <w:webHidden/>
-              </w:rPr>
-              <w:instrText xml:space="preserve"> PAGEREF _Toc132911586 \h </w:instrText>
-            </w:r>
-            <w:r>
-              <w:rPr>
-                <w:noProof/>
-                <w:webHidden/>
-              </w:rPr>
-            </w:r>
-            <w:r>
-              <w:rPr>
-                <w:noProof/>
-                <w:webHidden/>
-              </w:rPr>
-              <w:fldChar w:fldCharType="separate"/>
-            </w:r>
-            <w:r>
-              <w:rPr>
-                <w:b/>
-                <w:bCs/>
-                <w:noProof/>
-                <w:webHidden/>
-              </w:rPr>
-              <w:t>Hiba! A könyvjelző nem létezik.</w:t>
-            </w:r>
-            <w:r>
-              <w:rPr>
-                <w:noProof/>
-                <w:webHidden/>
-              </w:rPr>
-              <w:fldChar w:fldCharType="end"/>
-            </w:r>
-          </w:hyperlink>
-        </w:p>
-        <w:p>
-          <w:pPr>
-            <w:pStyle w:val="TJ1"/>
-            <w:tabs>
-              <w:tab w:val="right" w:leader="dot" w:pos="8493"/>
-            </w:tabs>
-            <w:rPr>
-              <w:rFonts w:eastAsiaTheme="minorEastAsia"/>
-              <w:noProof/>
-              <w:sz w:val="24"/>
-              <w:szCs w:val="24"/>
-              <w:lang w:eastAsia="hu-HU"/>
-            </w:rPr>
-          </w:pPr>
-          <w:hyperlink w:anchor="_Toc132911587" w:history="1">
-            <w:r>
-              <w:rPr>
-                <w:rStyle w:val="Hiperhivatkozs"/>
-                <w:rFonts w:ascii="Times New Roman" w:hAnsi="Times New Roman" w:cs="Times New Roman"/>
-                <w:noProof/>
-              </w:rPr>
-              <w:t>5. Összegzés</w:t>
-            </w:r>
-            <w:r>
-              <w:rPr>
-                <w:noProof/>
-                <w:webHidden/>
-              </w:rPr>
-              <w:tab/>
-            </w:r>
-            <w:r>
-              <w:rPr>
-                <w:noProof/>
-                <w:webHidden/>
-              </w:rPr>
-              <w:fldChar w:fldCharType="begin"/>
-            </w:r>
-            <w:r>
-              <w:rPr>
-                <w:noProof/>
-                <w:webHidden/>
-              </w:rPr>
-              <w:instrText xml:space="preserve"> PAGEREF _Toc132911587 \h </w:instrText>
-            </w:r>
-            <w:r>
-              <w:rPr>
-                <w:noProof/>
-                <w:webHidden/>
-              </w:rPr>
-            </w:r>
-            <w:r>
-              <w:rPr>
-                <w:noProof/>
-                <w:webHidden/>
-              </w:rPr>
-              <w:fldChar w:fldCharType="separate"/>
-            </w:r>
-            <w:r>
-              <w:rPr>
-                <w:b/>
-                <w:bCs/>
-                <w:noProof/>
-                <w:webHidden/>
-              </w:rPr>
-              <w:t>Hiba! A könyvjelző nem létezik.</w:t>
-            </w:r>
-            <w:r>
-              <w:rPr>
-                <w:noProof/>
-                <w:webHidden/>
-              </w:rPr>
-              <w:fldChar w:fldCharType="end"/>
-            </w:r>
-          </w:hyperlink>
-        </w:p>
-        <w:p>
-          <w:pPr>
-            <w:pStyle w:val="TJ1"/>
-            <w:tabs>
-              <w:tab w:val="right" w:leader="dot" w:pos="8493"/>
-            </w:tabs>
-            <w:rPr>
-              <w:rFonts w:eastAsiaTheme="minorEastAsia"/>
-              <w:noProof/>
-              <w:sz w:val="24"/>
-              <w:szCs w:val="24"/>
-              <w:lang w:eastAsia="hu-HU"/>
-            </w:rPr>
-          </w:pPr>
-          <w:hyperlink w:anchor="_Toc132911588" w:history="1">
-            <w:r>
-              <w:rPr>
-                <w:rStyle w:val="Hiperhivatkozs"/>
-                <w:rFonts w:ascii="Times New Roman" w:hAnsi="Times New Roman" w:cs="Times New Roman"/>
-                <w:noProof/>
-              </w:rPr>
-              <w:t>Forrásjegyzék</w:t>
-            </w:r>
-            <w:r>
-              <w:rPr>
-                <w:noProof/>
-                <w:webHidden/>
-              </w:rPr>
-              <w:tab/>
-            </w:r>
-            <w:r>
-              <w:rPr>
-                <w:noProof/>
-                <w:webHidden/>
-              </w:rPr>
-              <w:fldChar w:fldCharType="begin"/>
-            </w:r>
-            <w:r>
-              <w:rPr>
-                <w:noProof/>
-                <w:webHidden/>
-              </w:rPr>
-              <w:instrText xml:space="preserve"> PAGEREF _Toc132911588 \h </w:instrText>
-            </w:r>
-            <w:r>
-              <w:rPr>
-                <w:noProof/>
-                <w:webHidden/>
-              </w:rPr>
-            </w:r>
-            <w:r>
-              <w:rPr>
-                <w:noProof/>
-                <w:webHidden/>
-              </w:rPr>
-              <w:fldChar w:fldCharType="separate"/>
-            </w:r>
-            <w:r>
-              <w:rPr>
-                <w:b/>
-                <w:bCs/>
-                <w:noProof/>
-                <w:webHidden/>
-              </w:rPr>
-              <w:t>Hiba! A könyvjelző nem létezik.</w:t>
-            </w:r>
-            <w:r>
-              <w:rPr>
-                <w:noProof/>
-                <w:webHidden/>
-              </w:rPr>
-              <w:fldChar w:fldCharType="end"/>
-            </w:r>
-          </w:hyperlink>
-        </w:p>
-        <w:p>
-          <w:pPr>
-            <w:pStyle w:val="TJ1"/>
-            <w:tabs>
-              <w:tab w:val="right" w:leader="dot" w:pos="8493"/>
-            </w:tabs>
-            <w:rPr>
-              <w:rFonts w:eastAsiaTheme="minorEastAsia"/>
-              <w:noProof/>
-              <w:sz w:val="24"/>
-              <w:szCs w:val="24"/>
-              <w:lang w:eastAsia="hu-HU"/>
-            </w:rPr>
-          </w:pPr>
-          <w:hyperlink w:anchor="_Toc132911589" w:history="1">
-            <w:r>
-              <w:rPr>
-                <w:rStyle w:val="Hiperhivatkozs"/>
-                <w:rFonts w:ascii="Times New Roman" w:hAnsi="Times New Roman" w:cs="Times New Roman"/>
-                <w:noProof/>
-              </w:rPr>
-              <w:t>Ábrajegyzék</w:t>
-            </w:r>
-            <w:r>
-              <w:rPr>
-                <w:noProof/>
-                <w:webHidden/>
-              </w:rPr>
-              <w:tab/>
-            </w:r>
-            <w:r>
-              <w:rPr>
-                <w:noProof/>
-                <w:webHidden/>
-              </w:rPr>
-              <w:fldChar w:fldCharType="begin"/>
-            </w:r>
-            <w:r>
-              <w:rPr>
-                <w:noProof/>
-                <w:webHidden/>
-              </w:rPr>
-              <w:instrText xml:space="preserve"> PAGEREF _Toc132911589 \h </w:instrText>
-            </w:r>
-            <w:r>
-              <w:rPr>
-                <w:noProof/>
-                <w:webHidden/>
-              </w:rPr>
-            </w:r>
-            <w:r>
-              <w:rPr>
-                <w:noProof/>
-                <w:webHidden/>
-              </w:rPr>
-              <w:fldChar w:fldCharType="separate"/>
-            </w:r>
-            <w:r>
-              <w:rPr>
-                <w:b/>
-                <w:bCs/>
-                <w:noProof/>
-                <w:webHidden/>
-              </w:rPr>
-              <w:t>Hiba! A könyvjelző nem létezik.</w:t>
+              <w:t>6</w:t>
             </w:r>
             <w:r>
               <w:rPr>
@@ -2248,7 +1274,7 @@
       <w:bookmarkStart w:id="0" w:name="_Toc30583712"/>
       <w:bookmarkStart w:id="1" w:name="_Toc30583740"/>
       <w:bookmarkStart w:id="2" w:name="_Toc30583978"/>
-      <w:bookmarkStart w:id="3" w:name="_Toc132911569"/>
+      <w:bookmarkStart w:id="3" w:name="_Toc133305451"/>
       <w:r>
         <w:rPr>
           <w:rFonts w:ascii="Times New Roman" w:hAnsi="Times New Roman" w:cs="Times New Roman"/>
@@ -2405,43 +1431,7 @@
           <w:sz w:val="24"/>
           <w:szCs w:val="24"/>
         </w:rPr>
-        <w:t xml:space="preserve">Témakörként a </w:t>
-      </w:r>
-      <w:proofErr w:type="spellStart"/>
-      <w:r>
-        <w:rPr>
-          <w:rFonts w:ascii="Times New Roman" w:hAnsi="Times New Roman" w:cs="Times New Roman"/>
-          <w:sz w:val="24"/>
-          <w:szCs w:val="24"/>
-        </w:rPr>
-        <w:t>full</w:t>
-      </w:r>
-      <w:proofErr w:type="spellEnd"/>
-      <w:r>
-        <w:rPr>
-          <w:rFonts w:ascii="Times New Roman" w:hAnsi="Times New Roman" w:cs="Times New Roman"/>
-          <w:sz w:val="24"/>
-          <w:szCs w:val="24"/>
-        </w:rPr>
-        <w:t xml:space="preserve"> </w:t>
-      </w:r>
-      <w:proofErr w:type="spellStart"/>
-      <w:r>
-        <w:rPr>
-          <w:rFonts w:ascii="Times New Roman" w:hAnsi="Times New Roman" w:cs="Times New Roman"/>
-          <w:sz w:val="24"/>
-          <w:szCs w:val="24"/>
-        </w:rPr>
-        <w:t>stack</w:t>
-      </w:r>
-      <w:proofErr w:type="spellEnd"/>
-      <w:r>
-        <w:rPr>
-          <w:rFonts w:ascii="Times New Roman" w:hAnsi="Times New Roman" w:cs="Times New Roman"/>
-          <w:sz w:val="24"/>
-          <w:szCs w:val="24"/>
-        </w:rPr>
-        <w:t xml:space="preserve"> technológiára esett a választásom</w:t>
+        <w:t>Témakörként a full stack technológiára esett a választásom</w:t>
       </w:r>
       <w:r>
         <w:rPr>
@@ -2593,79 +1583,7 @@
           <w:sz w:val="24"/>
           <w:szCs w:val="24"/>
         </w:rPr>
-        <w:t xml:space="preserve">A szakdolgozat is ezt a témát öleli körül. Az adatbázis migrációjára, illetve a háttérben futó kódok implementációjára a .NET technológia által nyújtott lehetőségekre támaszkodtam, mindezt C# programozási nyelven létrehozva. Az adatbázis mind </w:t>
-      </w:r>
-      <w:proofErr w:type="spellStart"/>
-      <w:r>
-        <w:rPr>
-          <w:rFonts w:ascii="Times New Roman" w:hAnsi="Times New Roman" w:cs="Times New Roman"/>
-          <w:sz w:val="24"/>
-          <w:szCs w:val="24"/>
-        </w:rPr>
-        <w:t>MySql</w:t>
-      </w:r>
-      <w:proofErr w:type="spellEnd"/>
-      <w:r>
-        <w:rPr>
-          <w:rFonts w:ascii="Times New Roman" w:hAnsi="Times New Roman" w:cs="Times New Roman"/>
-          <w:sz w:val="24"/>
-          <w:szCs w:val="24"/>
-        </w:rPr>
-        <w:t xml:space="preserve">-en, mind </w:t>
-      </w:r>
-      <w:proofErr w:type="spellStart"/>
-      <w:r>
-        <w:rPr>
-          <w:rFonts w:ascii="Times New Roman" w:hAnsi="Times New Roman" w:cs="Times New Roman"/>
-          <w:sz w:val="24"/>
-          <w:szCs w:val="24"/>
-        </w:rPr>
-        <w:t>MSSql</w:t>
-      </w:r>
-      <w:proofErr w:type="spellEnd"/>
-      <w:r>
-        <w:rPr>
-          <w:rFonts w:ascii="Times New Roman" w:hAnsi="Times New Roman" w:cs="Times New Roman"/>
-          <w:sz w:val="24"/>
-          <w:szCs w:val="24"/>
-        </w:rPr>
-        <w:t xml:space="preserve">-en képes kezelni az adatokat. A kinézeti részhez az </w:t>
-      </w:r>
-      <w:proofErr w:type="spellStart"/>
-      <w:r>
-        <w:rPr>
-          <w:rFonts w:ascii="Times New Roman" w:hAnsi="Times New Roman" w:cs="Times New Roman"/>
-          <w:sz w:val="24"/>
-          <w:szCs w:val="24"/>
-        </w:rPr>
-        <w:t>Angular</w:t>
-      </w:r>
-      <w:proofErr w:type="spellEnd"/>
-      <w:r>
-        <w:rPr>
-          <w:rFonts w:ascii="Times New Roman" w:hAnsi="Times New Roman" w:cs="Times New Roman"/>
-          <w:sz w:val="24"/>
-          <w:szCs w:val="24"/>
-        </w:rPr>
-        <w:t xml:space="preserve"> keretrendszert használtam </w:t>
-      </w:r>
-      <w:proofErr w:type="spellStart"/>
-      <w:r>
-        <w:rPr>
-          <w:rFonts w:ascii="Times New Roman" w:hAnsi="Times New Roman" w:cs="Times New Roman"/>
-          <w:sz w:val="24"/>
-          <w:szCs w:val="24"/>
-        </w:rPr>
-        <w:t>TypeScript</w:t>
-      </w:r>
-      <w:proofErr w:type="spellEnd"/>
-      <w:r>
-        <w:rPr>
-          <w:rFonts w:ascii="Times New Roman" w:hAnsi="Times New Roman" w:cs="Times New Roman"/>
-          <w:sz w:val="24"/>
-          <w:szCs w:val="24"/>
-        </w:rPr>
-        <w:t xml:space="preserve"> nyelv</w:t>
+        <w:t>A szakdolgozat is ezt a témát öleli körül. Az adatbázis migrációjára, illetve a háttérben futó kódok implementációjára a .NET technológia által nyújtott lehetőségekre támaszkodtam, mindezt C# programozási nyelven létrehozva. Az adatbázis mind MySql-en, mind MSSql-en képes kezelni az adatokat. A kinézeti részhez az Angular keretrendszert használtam TypeScript nyelv</w:t>
       </w:r>
       <w:r>
         <w:rPr>
@@ -2689,25 +1607,7 @@
           <w:sz w:val="24"/>
           <w:szCs w:val="24"/>
         </w:rPr>
-        <w:t xml:space="preserve">HTML, SCSS és </w:t>
-      </w:r>
-      <w:proofErr w:type="spellStart"/>
-      <w:r>
-        <w:rPr>
-          <w:rFonts w:ascii="Times New Roman" w:hAnsi="Times New Roman" w:cs="Times New Roman"/>
-          <w:sz w:val="24"/>
-          <w:szCs w:val="24"/>
-        </w:rPr>
-        <w:t>Bootstrap</w:t>
-      </w:r>
-      <w:proofErr w:type="spellEnd"/>
-      <w:r>
-        <w:rPr>
-          <w:rFonts w:ascii="Times New Roman" w:hAnsi="Times New Roman" w:cs="Times New Roman"/>
-          <w:sz w:val="24"/>
-          <w:szCs w:val="24"/>
-        </w:rPr>
-        <w:t xml:space="preserve"> ismeretére is.</w:t>
+        <w:t>HTML, SCSS és Bootstrap ismeretére is.</w:t>
       </w:r>
     </w:p>
     <w:p>
@@ -2736,25 +1636,7 @@
           <w:sz w:val="24"/>
           <w:szCs w:val="24"/>
         </w:rPr>
-        <w:t xml:space="preserve">az autóverseny bajnokságok pontozási rendszereit bonyolítja le minden kezelhető esettel együtt. Mindebben lehetőség nyílik a felhasználókezelésre, majd létező felhasználóval saját szezonok létrehozására, azokban adatmanipulációra, illetve statisztikák megtekintésére. Fontos volt a weboldal mögött megalkotni a program nem látható részét, azaz a hátsó logikát, minden </w:t>
-      </w:r>
-      <w:proofErr w:type="spellStart"/>
-      <w:r>
-        <w:rPr>
-          <w:rFonts w:ascii="Times New Roman" w:hAnsi="Times New Roman" w:cs="Times New Roman"/>
-          <w:sz w:val="24"/>
-          <w:szCs w:val="24"/>
-        </w:rPr>
-        <w:t>controller-rel</w:t>
-      </w:r>
-      <w:proofErr w:type="spellEnd"/>
-      <w:r>
-        <w:rPr>
-          <w:rFonts w:ascii="Times New Roman" w:hAnsi="Times New Roman" w:cs="Times New Roman"/>
-          <w:sz w:val="24"/>
-          <w:szCs w:val="24"/>
-        </w:rPr>
-        <w:t xml:space="preserve"> és service-el együtt, amely összekapcsolja az adatbázis részt a frontend felülettel.</w:t>
+        <w:t>az autóverseny bajnokságok pontozási rendszereit bonyolítja le minden kezelhető esettel együtt. Mindebben lehetőség nyílik a felhasználókezelésre, majd létező felhasználóval saját szezonok létrehozására, azokban adatmanipulációra, illetve statisztikák megtekintésére. Fontos volt a weboldal mögött megalkotni a program nem látható részét, azaz a hátsó logikát, minden controller-rel és service-el együtt, amely összekapcsolja az adatbázis részt a frontend felülettel.</w:t>
       </w:r>
     </w:p>
     <w:p>
@@ -2774,87 +1656,15 @@
           <w:sz w:val="24"/>
           <w:szCs w:val="24"/>
         </w:rPr>
-        <w:t xml:space="preserve">A fejlesztés elején számtalan kitűzött cél volt. Tudtam, hogy ezt a technológiát meg szeretném tanulni olyan szinten, hogy később ebben rugalmasabban tudjak szoftvereket készíteni. Nagy hangsúlyt fektettem mind a strukturált programozásra, mind a </w:t>
-      </w:r>
-      <w:proofErr w:type="spellStart"/>
-      <w:r>
-        <w:rPr>
-          <w:rFonts w:ascii="Times New Roman" w:hAnsi="Times New Roman" w:cs="Times New Roman"/>
-          <w:sz w:val="24"/>
-          <w:szCs w:val="24"/>
-        </w:rPr>
-        <w:t>clean</w:t>
-      </w:r>
-      <w:proofErr w:type="spellEnd"/>
-      <w:r>
-        <w:rPr>
-          <w:rFonts w:ascii="Times New Roman" w:hAnsi="Times New Roman" w:cs="Times New Roman"/>
-          <w:sz w:val="24"/>
-          <w:szCs w:val="24"/>
-        </w:rPr>
-        <w:t xml:space="preserve"> </w:t>
-      </w:r>
-      <w:proofErr w:type="spellStart"/>
-      <w:r>
-        <w:rPr>
-          <w:rFonts w:ascii="Times New Roman" w:hAnsi="Times New Roman" w:cs="Times New Roman"/>
-          <w:sz w:val="24"/>
-          <w:szCs w:val="24"/>
-        </w:rPr>
-        <w:t>coding-ra</w:t>
-      </w:r>
-      <w:proofErr w:type="spellEnd"/>
-      <w:r>
-        <w:rPr>
-          <w:rFonts w:ascii="Times New Roman" w:hAnsi="Times New Roman" w:cs="Times New Roman"/>
-          <w:sz w:val="24"/>
-          <w:szCs w:val="24"/>
-        </w:rPr>
-        <w:t xml:space="preserve"> egyaránt, hogy a szoftver később is karbantartható legyen. Sok kutatás és utánajárás növelte az önbizalmamat a .NET terén, ugyanis ez egy viszonylag új technológia volt számomra egy ekkora projekt keretein belül.</w:t>
-      </w:r>
-      <w:r>
-        <w:rPr>
-          <w:rFonts w:ascii="Times New Roman" w:hAnsi="Times New Roman" w:cs="Times New Roman"/>
-          <w:sz w:val="24"/>
-          <w:szCs w:val="24"/>
-        </w:rPr>
-        <w:t xml:space="preserve"> A szoftver kinézeti részénél is hasonlóan a magabiztosságra törekedtem, ahol szintén úgy érzem, hogy teljesítettem a magamtól elvárt szintet, ugyanis rengeteg hibára bukkantam fejlesztés közben, amelyek kisebb-nagyobb kutatómunkát igényeltek. Itt is cél volt, hogy az önbizalmam meglegyen később az ilyen és ehhez hasonló technológiákhoz (</w:t>
-      </w:r>
-      <w:proofErr w:type="spellStart"/>
-      <w:r>
-        <w:rPr>
-          <w:rFonts w:ascii="Times New Roman" w:hAnsi="Times New Roman" w:cs="Times New Roman"/>
-          <w:sz w:val="24"/>
-          <w:szCs w:val="24"/>
-        </w:rPr>
-        <w:t>Vue</w:t>
-      </w:r>
-      <w:proofErr w:type="spellEnd"/>
-      <w:r>
-        <w:rPr>
-          <w:rFonts w:ascii="Times New Roman" w:hAnsi="Times New Roman" w:cs="Times New Roman"/>
-          <w:sz w:val="24"/>
-          <w:szCs w:val="24"/>
-        </w:rPr>
-        <w:t xml:space="preserve">, </w:t>
-      </w:r>
-      <w:proofErr w:type="spellStart"/>
-      <w:r>
-        <w:rPr>
-          <w:rFonts w:ascii="Times New Roman" w:hAnsi="Times New Roman" w:cs="Times New Roman"/>
-          <w:sz w:val="24"/>
-          <w:szCs w:val="24"/>
-        </w:rPr>
-        <w:t>React</w:t>
-      </w:r>
-      <w:proofErr w:type="spellEnd"/>
-      <w:r>
-        <w:rPr>
-          <w:rFonts w:ascii="Times New Roman" w:hAnsi="Times New Roman" w:cs="Times New Roman"/>
-          <w:sz w:val="24"/>
-          <w:szCs w:val="24"/>
-        </w:rPr>
-        <w:t>).</w:t>
+        <w:t>A fejlesztés elején számtalan kitűzött cél volt. Tudtam, hogy ezt a technológiát meg szeretném tanulni olyan szinten, hogy később ebben rugalmasabban tudjak szoftvereket készíteni. Nagy hangsúlyt fektettem mind a strukturált programozásra, mind a clean coding-ra egyaránt, hogy a szoftver később is karbantartható legyen. Sok kutatás és utánajárás növelte az önbizalmamat a .NET terén, ugyanis ez egy viszonylag új technológia volt számomra egy ekkora projekt keretein belül.</w:t>
+      </w:r>
+      <w:r>
+        <w:rPr>
+          <w:rFonts w:ascii="Times New Roman" w:hAnsi="Times New Roman" w:cs="Times New Roman"/>
+          <w:sz w:val="24"/>
+          <w:szCs w:val="24"/>
+        </w:rPr>
+        <w:t xml:space="preserve"> A szoftver kinézeti részénél is hasonlóan a magabiztosságra törekedtem, ahol szintén úgy érzem, hogy teljesítettem a magamtól elvárt szintet, ugyanis rengeteg hibára bukkantam fejlesztés közben, amelyek kisebb-nagyobb kutatómunkát igényeltek. Itt is cél volt, hogy az önbizalmam meglegyen később az ilyen és ehhez hasonló technológiákhoz (Vue, React).</w:t>
       </w:r>
     </w:p>
     <w:p>
@@ -2867,6 +1677,7 @@
           <w:szCs w:val="44"/>
         </w:rPr>
       </w:pPr>
+      <w:bookmarkStart w:id="4" w:name="_Toc133305452"/>
       <w:r>
         <w:rPr>
           <w:rFonts w:ascii="Times New Roman" w:hAnsi="Times New Roman" w:cs="Times New Roman"/>
@@ -2876,6 +1687,7 @@
         </w:rPr>
         <w:t>1.1 Témaválasztás</w:t>
       </w:r>
+      <w:bookmarkEnd w:id="4"/>
     </w:p>
     <w:p>
       <w:pPr>
@@ -2957,7 +1769,6 @@
         </w:rPr>
         <w:t xml:space="preserve">pontszám számítson a végén. Ehhez persze valahol vezetni kellett a pontokat, hogy a végén </w:t>
       </w:r>
-      <w:proofErr w:type="spellStart"/>
       <w:r>
         <w:rPr>
           <w:rFonts w:ascii="Times New Roman" w:hAnsi="Times New Roman" w:cs="Times New Roman"/>
@@ -2966,7 +1777,6 @@
         </w:rPr>
         <w:t>megszülessen</w:t>
       </w:r>
-      <w:proofErr w:type="spellEnd"/>
       <w:r>
         <w:rPr>
           <w:rFonts w:ascii="Times New Roman" w:hAnsi="Times New Roman" w:cs="Times New Roman"/>
@@ -3015,6 +1825,7 @@
           <w:szCs w:val="60"/>
         </w:rPr>
       </w:pPr>
+      <w:bookmarkStart w:id="5" w:name="_Toc133305453"/>
       <w:r>
         <w:rPr>
           <w:rFonts w:ascii="Times New Roman" w:hAnsi="Times New Roman" w:cs="Times New Roman"/>
@@ -3025,6 +1836,7 @@
         <w:lastRenderedPageBreak/>
         <w:t>Felhasználói dokumentáció</w:t>
       </w:r>
+      <w:bookmarkEnd w:id="5"/>
     </w:p>
     <w:p>
       <w:pPr>
@@ -3079,6 +1891,7 @@
           <w:szCs w:val="44"/>
         </w:rPr>
       </w:pPr>
+      <w:bookmarkStart w:id="6" w:name="_Toc133305454"/>
       <w:r>
         <w:rPr>
           <w:rFonts w:ascii="Times New Roman" w:hAnsi="Times New Roman" w:cs="Times New Roman"/>
@@ -3088,6 +1901,7 @@
         </w:rPr>
         <w:t>A program általános specifikációja</w:t>
       </w:r>
+      <w:bookmarkEnd w:id="6"/>
     </w:p>
     <w:p>
       <w:pPr>
@@ -3194,25 +2008,7 @@
           <w:sz w:val="24"/>
           <w:szCs w:val="24"/>
         </w:rPr>
-        <w:t xml:space="preserve">Egy weboldalnak mindig vannak általánosan megszokott elemei, amiktől nem szabad vagy legalábbis nem illik eltérni. Fontos volt a regisztrációs, illetve a bejelentkezés weboldal, ugyanis ezek az alap helyek, ahol az </w:t>
-      </w:r>
-      <w:proofErr w:type="spellStart"/>
-      <w:r>
-        <w:rPr>
-          <w:rFonts w:ascii="Times New Roman" w:hAnsi="Times New Roman" w:cs="Times New Roman"/>
-          <w:sz w:val="24"/>
-          <w:szCs w:val="24"/>
-        </w:rPr>
-        <w:t>autentikációt</w:t>
-      </w:r>
-      <w:proofErr w:type="spellEnd"/>
-      <w:r>
-        <w:rPr>
-          <w:rFonts w:ascii="Times New Roman" w:hAnsi="Times New Roman" w:cs="Times New Roman"/>
-          <w:sz w:val="24"/>
-          <w:szCs w:val="24"/>
-        </w:rPr>
-        <w:t xml:space="preserve"> kezelhetjük. Ez kulcsfontosságú, hogy a létrehozott szezonokat tudjuk kihez kötni. </w:t>
+        <w:t xml:space="preserve">Egy weboldalnak mindig vannak általánosan megszokott elemei, amiktől nem szabad vagy legalábbis nem illik eltérni. Fontos volt a regisztrációs, illetve a bejelentkezés weboldal, ugyanis ezek az alap helyek, ahol az autentikációt kezelhetjük. Ez kulcsfontosságú, hogy a létrehozott szezonokat tudjuk kihez kötni. </w:t>
       </w:r>
       <w:r>
         <w:rPr>
@@ -3292,6 +2088,7 @@
           <w:szCs w:val="44"/>
         </w:rPr>
       </w:pPr>
+      <w:bookmarkStart w:id="7" w:name="_Toc133305455"/>
       <w:r>
         <w:rPr>
           <w:rFonts w:ascii="Times New Roman" w:hAnsi="Times New Roman" w:cs="Times New Roman"/>
@@ -3301,6 +2098,7 @@
         </w:rPr>
         <w:t>Oldalak</w:t>
       </w:r>
+      <w:bookmarkEnd w:id="7"/>
     </w:p>
     <w:p>
       <w:pPr>
@@ -3341,47 +2139,7 @@
           <w:sz w:val="24"/>
           <w:szCs w:val="24"/>
         </w:rPr>
-        <w:t>Kezdetben a mindenhol megjelenő fejléc (</w:t>
-      </w:r>
-      <w:proofErr w:type="spellStart"/>
-      <w:r>
-        <w:rPr>
-          <w:rFonts w:ascii="Times New Roman" w:hAnsi="Times New Roman" w:cs="Times New Roman"/>
-          <w:color w:val="000000" w:themeColor="text1"/>
-          <w:sz w:val="24"/>
-          <w:szCs w:val="24"/>
-        </w:rPr>
-        <w:t>header</w:t>
-      </w:r>
-      <w:proofErr w:type="spellEnd"/>
-      <w:r>
-        <w:rPr>
-          <w:rFonts w:ascii="Times New Roman" w:hAnsi="Times New Roman" w:cs="Times New Roman"/>
-          <w:color w:val="000000" w:themeColor="text1"/>
-          <w:sz w:val="24"/>
-          <w:szCs w:val="24"/>
-        </w:rPr>
-        <w:t xml:space="preserve">) komponenssel kell </w:t>
-      </w:r>
-      <w:proofErr w:type="spellStart"/>
-      <w:r>
-        <w:rPr>
-          <w:rFonts w:ascii="Times New Roman" w:hAnsi="Times New Roman" w:cs="Times New Roman"/>
-          <w:color w:val="000000" w:themeColor="text1"/>
-          <w:sz w:val="24"/>
-          <w:szCs w:val="24"/>
-        </w:rPr>
-        <w:t>kezdenem</w:t>
-      </w:r>
-      <w:proofErr w:type="spellEnd"/>
-      <w:r>
-        <w:rPr>
-          <w:rFonts w:ascii="Times New Roman" w:hAnsi="Times New Roman" w:cs="Times New Roman"/>
-          <w:color w:val="000000" w:themeColor="text1"/>
-          <w:sz w:val="24"/>
-          <w:szCs w:val="24"/>
-        </w:rPr>
-        <w:t>. Itt megtalálhatjuk az összes olyan menüpontot, ami egy általános, egyáltalán nem specifikus oldalt nyit meg. Amennyiben nem vagyunk még bejelentkezve, akkor itt a szezonok és a statisztikák hivatkozások látszódnak</w:t>
+        <w:t>Kezdetben a mindenhol megjelenő fejléc (header) komponenssel kell kezdenem. Itt megtalálhatjuk az összes olyan menüpontot, ami egy általános, egyáltalán nem specifikus oldalt nyit meg. Amennyiben nem vagyunk még bejelentkezve, akkor itt a szezonok és a statisztikák hivatkozások látszódnak</w:t>
       </w:r>
       <w:r>
         <w:rPr>
@@ -3571,7 +2329,16 @@
           <w:sz w:val="24"/>
           <w:szCs w:val="24"/>
         </w:rPr>
-        <w:t>Az utolsó két bemeneti adat a jelszó és annak ismétlése. INNEN FOLYTATJUK</w:t>
+        <w:t>Az utolsó két bemeneti adat a jelszó és annak ismétlése.</w:t>
+      </w:r>
+      <w:r>
+        <w:rPr>
+          <w:rFonts w:ascii="Times New Roman" w:hAnsi="Times New Roman" w:cs="Times New Roman"/>
+          <w:color w:val="000000" w:themeColor="text1"/>
+          <w:sz w:val="24"/>
+          <w:szCs w:val="24"/>
+        </w:rPr>
+        <w:t xml:space="preserve"> A rendszer abban az esetben fogadja el a jelszót, ha az tartalmaz legalább egy kisbetűt, legalább egy nagybetűt, legalább egy számot és a hosszúsága meghaladja a nyolc karaktert. INNEN</w:t>
       </w:r>
     </w:p>
     <w:p>
@@ -3590,7 +2357,7 @@
           <w:szCs w:val="36"/>
         </w:rPr>
       </w:pPr>
-      <w:proofErr w:type="spellStart"/>
+      <w:bookmarkStart w:id="8" w:name="_Toc133305456"/>
       <w:r>
         <w:rPr>
           <w:rFonts w:ascii="Times New Roman" w:hAnsi="Times New Roman" w:cs="Times New Roman"/>
@@ -3600,7 +2367,7 @@
         </w:rPr>
         <w:t>Seasons</w:t>
       </w:r>
-      <w:proofErr w:type="spellEnd"/>
+      <w:bookmarkEnd w:id="8"/>
     </w:p>
     <w:p>
       <w:pPr>
@@ -3642,25 +2409,16 @@
           <w:sz w:val="24"/>
           <w:szCs w:val="24"/>
         </w:rPr>
-        <w:t xml:space="preserve">, illetve bejelentkezett állapot esetén szűrni is. Ha nem jelenik meg adat, azt a weboldal egyértelműen jelezni fogja egy üzenettel. Minden egyes szezonnál meg fog jelenni a neve, a készítés dátuma, a létrehozó felhasználóneve, egy kedvencek és egy felfedezés gomb. Mobilnézet esetében azonban csak a név és a szív fog látszódni a </w:t>
-      </w:r>
-      <w:proofErr w:type="spellStart"/>
-      <w:r>
-        <w:rPr>
-          <w:rFonts w:ascii="Times New Roman" w:hAnsi="Times New Roman" w:cs="Times New Roman"/>
-          <w:sz w:val="24"/>
-          <w:szCs w:val="24"/>
-        </w:rPr>
-        <w:t>reszponzivitás</w:t>
-      </w:r>
-      <w:proofErr w:type="spellEnd"/>
-      <w:r>
-        <w:rPr>
-          <w:rFonts w:ascii="Times New Roman" w:hAnsi="Times New Roman" w:cs="Times New Roman"/>
-          <w:sz w:val="24"/>
-          <w:szCs w:val="24"/>
-        </w:rPr>
-        <w:t xml:space="preserve"> érdekében.</w:t>
+        <w:t xml:space="preserve">, illetve bejelentkezett állapot esetén szűrni is. Ha nem jelenik meg adat, azt a weboldal egyértelműen jelezni fogja egy üzenettel. Minden egyes szezonnál meg fog jelenni a neve, a készítés dátuma, a létrehozó felhasználóneve, egy kedvencek és egy felfedezés gomb. Mobilnézet esetében azonban csak a név és a szív fog látszódni a reszponzivitás </w:t>
+      </w:r>
+      <w:r>
+        <w:rPr>
+          <w:rFonts w:ascii="Times New Roman" w:hAnsi="Times New Roman" w:cs="Times New Roman"/>
+          <w:sz w:val="24"/>
+          <w:szCs w:val="24"/>
+        </w:rPr>
+        <w:lastRenderedPageBreak/>
+        <w:t>érdekében.</w:t>
       </w:r>
       <w:r>
         <w:rPr>
@@ -3687,98 +2445,7 @@
           <w:sz w:val="24"/>
           <w:szCs w:val="24"/>
         </w:rPr>
-        <w:lastRenderedPageBreak/>
-        <w:t xml:space="preserve">Bejelentkezés után 3 </w:t>
-      </w:r>
-      <w:proofErr w:type="spellStart"/>
-      <w:r>
-        <w:rPr>
-          <w:rFonts w:ascii="Times New Roman" w:hAnsi="Times New Roman" w:cs="Times New Roman"/>
-          <w:sz w:val="24"/>
-          <w:szCs w:val="24"/>
-        </w:rPr>
-        <w:t>checkgomb</w:t>
-      </w:r>
-      <w:proofErr w:type="spellEnd"/>
-      <w:r>
-        <w:rPr>
-          <w:rFonts w:ascii="Times New Roman" w:hAnsi="Times New Roman" w:cs="Times New Roman"/>
-          <w:sz w:val="24"/>
-          <w:szCs w:val="24"/>
-        </w:rPr>
-        <w:t xml:space="preserve"> fog megjelenni a jobb felső sarokban. Sorrendben a kedvencek, </w:t>
-      </w:r>
-      <w:proofErr w:type="spellStart"/>
-      <w:r>
-        <w:rPr>
-          <w:rFonts w:ascii="Times New Roman" w:hAnsi="Times New Roman" w:cs="Times New Roman"/>
-          <w:sz w:val="24"/>
-          <w:szCs w:val="24"/>
-        </w:rPr>
-        <w:t>admin</w:t>
-      </w:r>
-      <w:proofErr w:type="spellEnd"/>
-      <w:r>
-        <w:rPr>
-          <w:rFonts w:ascii="Times New Roman" w:hAnsi="Times New Roman" w:cs="Times New Roman"/>
-          <w:sz w:val="24"/>
-          <w:szCs w:val="24"/>
-        </w:rPr>
-        <w:t xml:space="preserve"> és moderátor gomb. Ha egyet benyomunk, akkor az szűrni fog, de ha kettőt, vagy mind a hármat, akkor hozzáadja azokat a szűrt elemeket, amik mondjuk a kedvencek és az </w:t>
-      </w:r>
-      <w:proofErr w:type="spellStart"/>
-      <w:r>
-        <w:rPr>
-          <w:rFonts w:ascii="Times New Roman" w:hAnsi="Times New Roman" w:cs="Times New Roman"/>
-          <w:sz w:val="24"/>
-          <w:szCs w:val="24"/>
-        </w:rPr>
-        <w:t>admin</w:t>
-      </w:r>
-      <w:proofErr w:type="spellEnd"/>
-      <w:r>
-        <w:rPr>
-          <w:rFonts w:ascii="Times New Roman" w:hAnsi="Times New Roman" w:cs="Times New Roman"/>
-          <w:sz w:val="24"/>
-          <w:szCs w:val="24"/>
-        </w:rPr>
-        <w:t xml:space="preserve"> uniója lesz. Természetesen szezonok </w:t>
-      </w:r>
-      <w:proofErr w:type="spellStart"/>
-      <w:r>
-        <w:rPr>
-          <w:rFonts w:ascii="Times New Roman" w:hAnsi="Times New Roman" w:cs="Times New Roman"/>
-          <w:sz w:val="24"/>
-          <w:szCs w:val="24"/>
-        </w:rPr>
-        <w:t>duplikációja</w:t>
-      </w:r>
-      <w:proofErr w:type="spellEnd"/>
-      <w:r>
-        <w:rPr>
-          <w:rFonts w:ascii="Times New Roman" w:hAnsi="Times New Roman" w:cs="Times New Roman"/>
-          <w:sz w:val="24"/>
-          <w:szCs w:val="24"/>
-        </w:rPr>
-        <w:t xml:space="preserve"> nem fordulhat elő. A kedvencek gombbal az általunk kedvelt szezonok fognak látszódni. Az </w:t>
-      </w:r>
-      <w:proofErr w:type="spellStart"/>
-      <w:r>
-        <w:rPr>
-          <w:rFonts w:ascii="Times New Roman" w:hAnsi="Times New Roman" w:cs="Times New Roman"/>
-          <w:sz w:val="24"/>
-          <w:szCs w:val="24"/>
-        </w:rPr>
-        <w:t>admin</w:t>
-      </w:r>
-      <w:proofErr w:type="spellEnd"/>
-      <w:r>
-        <w:rPr>
-          <w:rFonts w:ascii="Times New Roman" w:hAnsi="Times New Roman" w:cs="Times New Roman"/>
-          <w:sz w:val="24"/>
-          <w:szCs w:val="24"/>
-        </w:rPr>
-        <w:t xml:space="preserve"> gombbal azokat a szezonokat tekinthetjük meg, amelyek</w:t>
+        <w:t>Bejelentkezés után 3 checkgomb fog megjelenni a jobb felső sarokban. Sorrendben a kedvencek, admin és moderátor gomb. Ha egyet benyomunk, akkor az szűrni fog, de ha kettőt, vagy mind a hármat, akkor hozzáadja azokat a szűrt elemeket, amik mondjuk a kedvencek és az admin uniója lesz. Természetesen szezonok duplikációja nem fordulhat elő. A kedvencek gombbal az általunk kedvelt szezonok fognak látszódni. Az admin gombbal azokat a szezonokat tekinthetjük meg, amelyek</w:t>
       </w:r>
       <w:r>
         <w:rPr>
@@ -3897,7 +2564,7 @@
           <w:szCs w:val="36"/>
         </w:rPr>
       </w:pPr>
-      <w:proofErr w:type="spellStart"/>
+      <w:bookmarkStart w:id="9" w:name="_Toc133305457"/>
       <w:r>
         <w:rPr>
           <w:rFonts w:ascii="Times New Roman" w:hAnsi="Times New Roman" w:cs="Times New Roman"/>
@@ -3907,7 +2574,7 @@
         </w:rPr>
         <w:t>Season</w:t>
       </w:r>
-      <w:proofErr w:type="spellEnd"/>
+      <w:bookmarkEnd w:id="9"/>
     </w:p>
     <w:p>
       <w:pPr>
@@ -3946,33 +2613,24 @@
           <w:sz w:val="24"/>
           <w:szCs w:val="24"/>
         </w:rPr>
-        <w:t xml:space="preserve">Kezdetben, ami minden állapotnál megjelenik, az a szezon neve, létrehozásának időpontja, egy frissítés és egy kedvencek gomb, ami megmutatja, hogy eddig hányan jelölték kedvencnek az imént megtekintett szezont. Asztali nézetben a jobb oldalon, mobilnézetben legalul megjelenik egy </w:t>
-      </w:r>
-      <w:r>
-        <w:rPr>
-          <w:rFonts w:ascii="Times New Roman" w:hAnsi="Times New Roman" w:cs="Times New Roman"/>
-          <w:sz w:val="24"/>
-          <w:szCs w:val="24"/>
-        </w:rPr>
-        <w:t xml:space="preserve">moderátor lista az </w:t>
-      </w:r>
-      <w:proofErr w:type="spellStart"/>
-      <w:r>
-        <w:rPr>
-          <w:rFonts w:ascii="Times New Roman" w:hAnsi="Times New Roman" w:cs="Times New Roman"/>
-          <w:sz w:val="24"/>
-          <w:szCs w:val="24"/>
-        </w:rPr>
-        <w:t>adminnal</w:t>
-      </w:r>
-      <w:proofErr w:type="spellEnd"/>
-      <w:r>
-        <w:rPr>
-          <w:rFonts w:ascii="Times New Roman" w:hAnsi="Times New Roman" w:cs="Times New Roman"/>
-          <w:sz w:val="24"/>
-          <w:szCs w:val="24"/>
-        </w:rPr>
-        <w:t xml:space="preserve"> együtt, ami megmutatja, hogy kinek van jogosultsága a szerkesztéshez, alatta pedig a szezon leírása látható.</w:t>
+        <w:t xml:space="preserve">Kezdetben, ami minden állapotnál megjelenik, az a szezon neve, létrehozásának időpontja, egy frissítés és egy kedvencek gomb, ami megmutatja, hogy eddig hányan jelölték kedvencnek az imént megtekintett szezont. Asztali nézetben a jobb oldalon, </w:t>
+      </w:r>
+      <w:r>
+        <w:rPr>
+          <w:rFonts w:ascii="Times New Roman" w:hAnsi="Times New Roman" w:cs="Times New Roman"/>
+          <w:sz w:val="24"/>
+          <w:szCs w:val="24"/>
+        </w:rPr>
+        <w:lastRenderedPageBreak/>
+        <w:t xml:space="preserve">mobilnézetben legalul megjelenik egy </w:t>
+      </w:r>
+      <w:r>
+        <w:rPr>
+          <w:rFonts w:ascii="Times New Roman" w:hAnsi="Times New Roman" w:cs="Times New Roman"/>
+          <w:sz w:val="24"/>
+          <w:szCs w:val="24"/>
+        </w:rPr>
+        <w:t>moderátor lista az adminnal együtt, ami megmutatja, hogy kinek van jogosultsága a szerkesztéshez, alatta pedig a szezon leírása látható.</w:t>
       </w:r>
     </w:p>
     <w:p>
@@ -3992,62 +2650,7 @@
           <w:sz w:val="24"/>
           <w:szCs w:val="24"/>
         </w:rPr>
-        <w:lastRenderedPageBreak/>
-        <w:t>Megtalálunk itt továbbá 2 lenyíló ablakot, amin a tábla típusát (</w:t>
-      </w:r>
-      <w:proofErr w:type="spellStart"/>
-      <w:r>
-        <w:rPr>
-          <w:rFonts w:ascii="Times New Roman" w:hAnsi="Times New Roman" w:cs="Times New Roman"/>
-          <w:sz w:val="24"/>
-          <w:szCs w:val="24"/>
-        </w:rPr>
-        <w:t>drivers</w:t>
-      </w:r>
-      <w:proofErr w:type="spellEnd"/>
-      <w:r>
-        <w:rPr>
-          <w:rFonts w:ascii="Times New Roman" w:hAnsi="Times New Roman" w:cs="Times New Roman"/>
-          <w:sz w:val="24"/>
-          <w:szCs w:val="24"/>
-        </w:rPr>
-        <w:t xml:space="preserve">, </w:t>
-      </w:r>
-      <w:proofErr w:type="spellStart"/>
-      <w:r>
-        <w:rPr>
-          <w:rFonts w:ascii="Times New Roman" w:hAnsi="Times New Roman" w:cs="Times New Roman"/>
-          <w:sz w:val="24"/>
-          <w:szCs w:val="24"/>
-        </w:rPr>
-        <w:t>teams</w:t>
-      </w:r>
-      <w:proofErr w:type="spellEnd"/>
-      <w:r>
-        <w:rPr>
-          <w:rFonts w:ascii="Times New Roman" w:hAnsi="Times New Roman" w:cs="Times New Roman"/>
-          <w:sz w:val="24"/>
-          <w:szCs w:val="24"/>
-        </w:rPr>
-        <w:t xml:space="preserve">, </w:t>
-      </w:r>
-      <w:proofErr w:type="spellStart"/>
-      <w:r>
-        <w:rPr>
-          <w:rFonts w:ascii="Times New Roman" w:hAnsi="Times New Roman" w:cs="Times New Roman"/>
-          <w:sz w:val="24"/>
-          <w:szCs w:val="24"/>
-        </w:rPr>
-        <w:t>races</w:t>
-      </w:r>
-      <w:proofErr w:type="spellEnd"/>
-      <w:r>
-        <w:rPr>
-          <w:rFonts w:ascii="Times New Roman" w:hAnsi="Times New Roman" w:cs="Times New Roman"/>
-          <w:sz w:val="24"/>
-          <w:szCs w:val="24"/>
-        </w:rPr>
-        <w:t>) és annak tartalmát állíthatjuk be (minden, vagy a típusok nevei felsorolva). Ennek a segítségével hat féle táblát tekinthetünk meg, amit a jogosultság fázisában részletezek.</w:t>
+        <w:t>Megtalálunk itt továbbá 2 lenyíló ablakot, amin a tábla típusát (drivers, teams, races) és annak tartalmát állíthatjuk be (minden, vagy a típusok nevei felsorolva). Ennek a segítségével hat féle táblát tekinthetünk meg, amit a jogosultság fázisában részletezek.</w:t>
       </w:r>
       <w:r>
         <w:rPr>
@@ -4322,15 +2925,7 @@
           <w:sz w:val="24"/>
           <w:szCs w:val="24"/>
         </w:rPr>
-        <w:t xml:space="preserve">a elért eredmények a versenyek függvényében. Fontos kiemelni, hogy egy pilóta két eredményt egy versenyen nem érhet el. Felül egy hozzáadás gombot találunk. Az eredmények mellett pedig - moderátor és adminisztrátor jogosultság esetében – megjelennek a módosítás és törlés gombok. Adatmanipulációnál ki kell választani, hogy az adott versenyt melyik csapat színeiben érte el, melyik versenyen tette meg mindezt, milyen pozíciót ért el és mennyi pontot kap ezért. </w:t>
-      </w:r>
-      <w:r>
-        <w:rPr>
-          <w:rFonts w:ascii="Times New Roman" w:hAnsi="Times New Roman" w:cs="Times New Roman"/>
-          <w:sz w:val="24"/>
-          <w:szCs w:val="24"/>
-        </w:rPr>
-        <w:t xml:space="preserve">Amennyiben ezen a versenyen már ért </w:t>
+        <w:t xml:space="preserve">a elért eredmények a versenyek függvényében. Fontos kiemelni, hogy egy pilóta két eredményt egy versenyen nem érhet el. Felül egy hozzáadás gombot találunk. Az eredmények mellett pedig - moderátor és adminisztrátor jogosultság esetében – megjelennek a módosítás és törlés gombok. Adatmanipulációnál ki kell választani, hogy </w:t>
       </w:r>
       <w:r>
         <w:rPr>
@@ -4339,7 +2934,15 @@
           <w:szCs w:val="24"/>
         </w:rPr>
         <w:lastRenderedPageBreak/>
-        <w:t>el eredményt az aktuális pilóta</w:t>
+        <w:t xml:space="preserve">az adott versenyt melyik csapat színeiben érte el, melyik versenyen tette meg mindezt, milyen pozíciót ért el és mennyi pontot kap ezért. </w:t>
+      </w:r>
+      <w:r>
+        <w:rPr>
+          <w:rFonts w:ascii="Times New Roman" w:hAnsi="Times New Roman" w:cs="Times New Roman"/>
+          <w:sz w:val="24"/>
+          <w:szCs w:val="24"/>
+        </w:rPr>
+        <w:t>Amennyiben ezen a versenyen már ért el eredményt az aktuális pilóta</w:t>
       </w:r>
       <w:r>
         <w:rPr>
@@ -4519,7 +3122,7 @@
           <w:sz w:val="24"/>
           <w:szCs w:val="24"/>
         </w:rPr>
-        <w:t xml:space="preserve">, hasonlóan a pilóták eredményeit tartalmazó táblához, csak itt egy versenyre lebontva látjuk ezt pozíció szerint rendezve. Látható itt a megszerzett pozíció, pilóta neve, valós név, rajtszám, a csapat, akinek a színeiben versenyzett, illetve a megszerzett pontok számát. </w:t>
+        <w:t xml:space="preserve">, hasonlóan a pilóták eredményeit tartalmazó táblához, csak itt egy versenyre lebontva látjuk ezt pozíció </w:t>
       </w:r>
       <w:r>
         <w:rPr>
@@ -4528,7 +3131,7 @@
           <w:szCs w:val="24"/>
         </w:rPr>
         <w:lastRenderedPageBreak/>
-        <w:t xml:space="preserve">Adminisztrátori és moderátori jog esetében megtaláljuk a </w:t>
+        <w:t xml:space="preserve">szerint rendezve. Látható itt a megszerzett pozíció, pilóta neve, valós név, rajtszám, a csapat, akinek a színeiben versenyzett, illetve a megszerzett pontok számát. Adminisztrátori és moderátori jog esetében megtaláljuk a </w:t>
       </w:r>
       <w:r>
         <w:rPr>
@@ -4598,7 +3201,7 @@
 </file>
 
 <file path=word/endnotes.xml><?xml version="1.0" encoding="utf-8"?>
-<w:endnotes xmlns:wpc="http://schemas.microsoft.com/office/word/2010/wordprocessingCanvas" xmlns:cx="http://schemas.microsoft.com/office/drawing/2014/chartex" xmlns:cx1="http://schemas.microsoft.com/office/drawing/2015/9/8/chartex" xmlns:cx2="http://schemas.microsoft.com/office/drawing/2015/10/21/chartex" xmlns:cx3="http://schemas.microsoft.com/office/drawing/2016/5/9/chartex" xmlns:cx4="http://schemas.microsoft.com/office/drawing/2016/5/10/chartex" xmlns:cx5="http://schemas.microsoft.com/office/drawing/2016/5/11/chartex" xmlns:cx6="http://schemas.microsoft.com/office/drawing/2016/5/12/chartex" xmlns:cx7="http://schemas.microsoft.com/office/drawing/2016/5/13/chartex" xmlns:cx8="http://schemas.microsoft.com/office/drawing/2016/5/14/chartex" xmlns:mc="http://schemas.openxmlformats.org/markup-compatibility/2006" xmlns:aink="http://schemas.microsoft.com/office/drawing/2016/ink" xmlns:am3d="http://schemas.microsoft.com/office/drawing/2017/model3d" xmlns:o="urn:schemas-microsoft-com:office:office" xmlns:oel="http://schemas.microsoft.com/office/2019/extlst" xmlns:r="http://schemas.openxmlformats.org/officeDocument/2006/relationships" xmlns:m="http://schemas.openxmlformats.org/officeDocument/2006/math" xmlns:v="urn:schemas-microsoft-com:vml" xmlns:wp14="http://schemas.microsoft.com/office/word/2010/wordprocessingDrawing" xmlns:wp="http://schemas.openxmlformats.org/drawingml/2006/wordprocessingDrawing" xmlns:w10="urn:schemas-microsoft-com:office:word" xmlns:w="http://schemas.openxmlformats.org/wordprocessingml/2006/main" xmlns:w14="http://schemas.microsoft.com/office/word/2010/wordml" xmlns:w15="http://schemas.microsoft.com/office/word/2012/wordml" xmlns:w16cex="http://schemas.microsoft.com/office/word/2018/wordml/cex" xmlns:w16cid="http://schemas.microsoft.com/office/word/2016/wordml/cid" xmlns:w16="http://schemas.microsoft.com/office/word/2018/wordml" xmlns:w16sdtdh="http://schemas.microsoft.com/office/word/2020/wordml/sdtdatahash" xmlns:w16se="http://schemas.microsoft.com/office/word/2015/wordml/symex" xmlns:wpg="http://schemas.microsoft.com/office/word/2010/wordprocessingGroup" xmlns:wpi="http://schemas.microsoft.com/office/word/2010/wordprocessingInk" xmlns:wne="http://schemas.microsoft.com/office/word/2006/wordml" xmlns:wps="http://schemas.microsoft.com/office/word/2010/wordprocessingShape" mc:Ignorable="w14 w15 w16se w16cid w16 w16cex w16sdtdh wp14">
+<w:endnotes xmlns:wpc="http://schemas.microsoft.com/office/word/2010/wordprocessingCanvas" xmlns:cx="http://schemas.microsoft.com/office/drawing/2014/chartex" xmlns:cx1="http://schemas.microsoft.com/office/drawing/2015/9/8/chartex" xmlns:cx2="http://schemas.microsoft.com/office/drawing/2015/10/21/chartex" xmlns:cx3="http://schemas.microsoft.com/office/drawing/2016/5/9/chartex" xmlns:cx4="http://schemas.microsoft.com/office/drawing/2016/5/10/chartex" xmlns:cx5="http://schemas.microsoft.com/office/drawing/2016/5/11/chartex" xmlns:cx6="http://schemas.microsoft.com/office/drawing/2016/5/12/chartex" xmlns:cx7="http://schemas.microsoft.com/office/drawing/2016/5/13/chartex" xmlns:cx8="http://schemas.microsoft.com/office/drawing/2016/5/14/chartex" xmlns:mc="http://schemas.openxmlformats.org/markup-compatibility/2006" xmlns:aink="http://schemas.microsoft.com/office/drawing/2016/ink" xmlns:am3d="http://schemas.microsoft.com/office/drawing/2017/model3d" xmlns:o="urn:schemas-microsoft-com:office:office" xmlns:oel="http://schemas.microsoft.com/office/2019/extlst" xmlns:r="http://schemas.openxmlformats.org/officeDocument/2006/relationships" xmlns:m="http://schemas.openxmlformats.org/officeDocument/2006/math" xmlns:v="urn:schemas-microsoft-com:vml" xmlns:wp14="http://schemas.microsoft.com/office/word/2010/wordprocessingDrawing" xmlns:wp="http://schemas.openxmlformats.org/drawingml/2006/wordprocessingDrawing" xmlns:w10="urn:schemas-microsoft-com:office:word" xmlns:w="http://schemas.openxmlformats.org/wordprocessingml/2006/main" xmlns:w14="http://schemas.microsoft.com/office/word/2010/wordml" xmlns:w15="http://schemas.microsoft.com/office/word/2012/wordml" xmlns:w16cex="http://schemas.microsoft.com/office/word/2018/wordml/cex" xmlns:w16cid="http://schemas.microsoft.com/office/word/2016/wordml/cid" xmlns:w16="http://schemas.microsoft.com/office/word/2018/wordml" xmlns:w16du="http://schemas.microsoft.com/office/word/2023/wordml/word16du" xmlns:w16sdtdh="http://schemas.microsoft.com/office/word/2020/wordml/sdtdatahash" xmlns:w16se="http://schemas.microsoft.com/office/word/2015/wordml/symex" xmlns:wpg="http://schemas.microsoft.com/office/word/2010/wordprocessingGroup" xmlns:wpi="http://schemas.microsoft.com/office/word/2010/wordprocessingInk" xmlns:wne="http://schemas.microsoft.com/office/word/2006/wordml" xmlns:wps="http://schemas.microsoft.com/office/word/2010/wordprocessingShape" mc:Ignorable="w14 w15 w16se w16cid w16 w16cex w16sdtdh wp14">
   <w:endnote w:type="separator" w:id="-1">
     <w:p>
       <w:pPr>
@@ -4630,7 +3233,7 @@
 </file>
 
 <file path=word/footer1.xml><?xml version="1.0" encoding="utf-8"?>
-<w:ftr xmlns:wpc="http://schemas.microsoft.com/office/word/2010/wordprocessingCanvas" xmlns:cx="http://schemas.microsoft.com/office/drawing/2014/chartex" xmlns:cx1="http://schemas.microsoft.com/office/drawing/2015/9/8/chartex" xmlns:cx2="http://schemas.microsoft.com/office/drawing/2015/10/21/chartex" xmlns:cx3="http://schemas.microsoft.com/office/drawing/2016/5/9/chartex" xmlns:cx4="http://schemas.microsoft.com/office/drawing/2016/5/10/chartex" xmlns:cx5="http://schemas.microsoft.com/office/drawing/2016/5/11/chartex" xmlns:cx6="http://schemas.microsoft.com/office/drawing/2016/5/12/chartex" xmlns:cx7="http://schemas.microsoft.com/office/drawing/2016/5/13/chartex" xmlns:cx8="http://schemas.microsoft.com/office/drawing/2016/5/14/chartex" xmlns:mc="http://schemas.openxmlformats.org/markup-compatibility/2006" xmlns:aink="http://schemas.microsoft.com/office/drawing/2016/ink" xmlns:am3d="http://schemas.microsoft.com/office/drawing/2017/model3d" xmlns:o="urn:schemas-microsoft-com:office:office" xmlns:oel="http://schemas.microsoft.com/office/2019/extlst" xmlns:r="http://schemas.openxmlformats.org/officeDocument/2006/relationships" xmlns:m="http://schemas.openxmlformats.org/officeDocument/2006/math" xmlns:v="urn:schemas-microsoft-com:vml" xmlns:wp14="http://schemas.microsoft.com/office/word/2010/wordprocessingDrawing" xmlns:wp="http://schemas.openxmlformats.org/drawingml/2006/wordprocessingDrawing" xmlns:w10="urn:schemas-microsoft-com:office:word" xmlns:w="http://schemas.openxmlformats.org/wordprocessingml/2006/main" xmlns:w14="http://schemas.microsoft.com/office/word/2010/wordml" xmlns:w15="http://schemas.microsoft.com/office/word/2012/wordml" xmlns:w16cex="http://schemas.microsoft.com/office/word/2018/wordml/cex" xmlns:w16cid="http://schemas.microsoft.com/office/word/2016/wordml/cid" xmlns:w16="http://schemas.microsoft.com/office/word/2018/wordml" xmlns:w16sdtdh="http://schemas.microsoft.com/office/word/2020/wordml/sdtdatahash" xmlns:w16se="http://schemas.microsoft.com/office/word/2015/wordml/symex" xmlns:wpg="http://schemas.microsoft.com/office/word/2010/wordprocessingGroup" xmlns:wpi="http://schemas.microsoft.com/office/word/2010/wordprocessingInk" xmlns:wne="http://schemas.microsoft.com/office/word/2006/wordml" xmlns:wps="http://schemas.microsoft.com/office/word/2010/wordprocessingShape" mc:Ignorable="w14 w15 w16se w16cid w16 w16cex w16sdtdh wp14">
+<w:ftr xmlns:wpc="http://schemas.microsoft.com/office/word/2010/wordprocessingCanvas" xmlns:cx="http://schemas.microsoft.com/office/drawing/2014/chartex" xmlns:cx1="http://schemas.microsoft.com/office/drawing/2015/9/8/chartex" xmlns:cx2="http://schemas.microsoft.com/office/drawing/2015/10/21/chartex" xmlns:cx3="http://schemas.microsoft.com/office/drawing/2016/5/9/chartex" xmlns:cx4="http://schemas.microsoft.com/office/drawing/2016/5/10/chartex" xmlns:cx5="http://schemas.microsoft.com/office/drawing/2016/5/11/chartex" xmlns:cx6="http://schemas.microsoft.com/office/drawing/2016/5/12/chartex" xmlns:cx7="http://schemas.microsoft.com/office/drawing/2016/5/13/chartex" xmlns:cx8="http://schemas.microsoft.com/office/drawing/2016/5/14/chartex" xmlns:mc="http://schemas.openxmlformats.org/markup-compatibility/2006" xmlns:aink="http://schemas.microsoft.com/office/drawing/2016/ink" xmlns:am3d="http://schemas.microsoft.com/office/drawing/2017/model3d" xmlns:o="urn:schemas-microsoft-com:office:office" xmlns:oel="http://schemas.microsoft.com/office/2019/extlst" xmlns:r="http://schemas.openxmlformats.org/officeDocument/2006/relationships" xmlns:m="http://schemas.openxmlformats.org/officeDocument/2006/math" xmlns:v="urn:schemas-microsoft-com:vml" xmlns:wp14="http://schemas.microsoft.com/office/word/2010/wordprocessingDrawing" xmlns:wp="http://schemas.openxmlformats.org/drawingml/2006/wordprocessingDrawing" xmlns:w10="urn:schemas-microsoft-com:office:word" xmlns:w="http://schemas.openxmlformats.org/wordprocessingml/2006/main" xmlns:w14="http://schemas.microsoft.com/office/word/2010/wordml" xmlns:w15="http://schemas.microsoft.com/office/word/2012/wordml" xmlns:w16cex="http://schemas.microsoft.com/office/word/2018/wordml/cex" xmlns:w16cid="http://schemas.microsoft.com/office/word/2016/wordml/cid" xmlns:w16="http://schemas.microsoft.com/office/word/2018/wordml" xmlns:w16du="http://schemas.microsoft.com/office/word/2023/wordml/word16du" xmlns:w16sdtdh="http://schemas.microsoft.com/office/word/2020/wordml/sdtdatahash" xmlns:w16se="http://schemas.microsoft.com/office/word/2015/wordml/symex" xmlns:wpg="http://schemas.microsoft.com/office/word/2010/wordprocessingGroup" xmlns:wpi="http://schemas.microsoft.com/office/word/2010/wordprocessingInk" xmlns:wne="http://schemas.microsoft.com/office/word/2006/wordml" xmlns:wps="http://schemas.microsoft.com/office/word/2010/wordprocessingShape" mc:Ignorable="w14 w15 w16se w16cid w16 w16cex w16sdtdh wp14">
   <w:p>
     <w:pPr>
       <w:pStyle w:val="llb"/>
@@ -4640,7 +3243,7 @@
 </file>
 
 <file path=word/footer2.xml><?xml version="1.0" encoding="utf-8"?>
-<w:ftr xmlns:wpc="http://schemas.microsoft.com/office/word/2010/wordprocessingCanvas" xmlns:cx="http://schemas.microsoft.com/office/drawing/2014/chartex" xmlns:cx1="http://schemas.microsoft.com/office/drawing/2015/9/8/chartex" xmlns:cx2="http://schemas.microsoft.com/office/drawing/2015/10/21/chartex" xmlns:cx3="http://schemas.microsoft.com/office/drawing/2016/5/9/chartex" xmlns:cx4="http://schemas.microsoft.com/office/drawing/2016/5/10/chartex" xmlns:cx5="http://schemas.microsoft.com/office/drawing/2016/5/11/chartex" xmlns:cx6="http://schemas.microsoft.com/office/drawing/2016/5/12/chartex" xmlns:cx7="http://schemas.microsoft.com/office/drawing/2016/5/13/chartex" xmlns:cx8="http://schemas.microsoft.com/office/drawing/2016/5/14/chartex" xmlns:mc="http://schemas.openxmlformats.org/markup-compatibility/2006" xmlns:aink="http://schemas.microsoft.com/office/drawing/2016/ink" xmlns:am3d="http://schemas.microsoft.com/office/drawing/2017/model3d" xmlns:o="urn:schemas-microsoft-com:office:office" xmlns:oel="http://schemas.microsoft.com/office/2019/extlst" xmlns:r="http://schemas.openxmlformats.org/officeDocument/2006/relationships" xmlns:m="http://schemas.openxmlformats.org/officeDocument/2006/math" xmlns:v="urn:schemas-microsoft-com:vml" xmlns:wp14="http://schemas.microsoft.com/office/word/2010/wordprocessingDrawing" xmlns:wp="http://schemas.openxmlformats.org/drawingml/2006/wordprocessingDrawing" xmlns:w10="urn:schemas-microsoft-com:office:word" xmlns:w="http://schemas.openxmlformats.org/wordprocessingml/2006/main" xmlns:w14="http://schemas.microsoft.com/office/word/2010/wordml" xmlns:w15="http://schemas.microsoft.com/office/word/2012/wordml" xmlns:w16cex="http://schemas.microsoft.com/office/word/2018/wordml/cex" xmlns:w16cid="http://schemas.microsoft.com/office/word/2016/wordml/cid" xmlns:w16="http://schemas.microsoft.com/office/word/2018/wordml" xmlns:w16sdtdh="http://schemas.microsoft.com/office/word/2020/wordml/sdtdatahash" xmlns:w16se="http://schemas.microsoft.com/office/word/2015/wordml/symex" xmlns:wpg="http://schemas.microsoft.com/office/word/2010/wordprocessingGroup" xmlns:wpi="http://schemas.microsoft.com/office/word/2010/wordprocessingInk" xmlns:wne="http://schemas.microsoft.com/office/word/2006/wordml" xmlns:wps="http://schemas.microsoft.com/office/word/2010/wordprocessingShape" mc:Ignorable="w14 w15 w16se w16cid w16 w16cex w16sdtdh wp14">
+<w:ftr xmlns:wpc="http://schemas.microsoft.com/office/word/2010/wordprocessingCanvas" xmlns:cx="http://schemas.microsoft.com/office/drawing/2014/chartex" xmlns:cx1="http://schemas.microsoft.com/office/drawing/2015/9/8/chartex" xmlns:cx2="http://schemas.microsoft.com/office/drawing/2015/10/21/chartex" xmlns:cx3="http://schemas.microsoft.com/office/drawing/2016/5/9/chartex" xmlns:cx4="http://schemas.microsoft.com/office/drawing/2016/5/10/chartex" xmlns:cx5="http://schemas.microsoft.com/office/drawing/2016/5/11/chartex" xmlns:cx6="http://schemas.microsoft.com/office/drawing/2016/5/12/chartex" xmlns:cx7="http://schemas.microsoft.com/office/drawing/2016/5/13/chartex" xmlns:cx8="http://schemas.microsoft.com/office/drawing/2016/5/14/chartex" xmlns:mc="http://schemas.openxmlformats.org/markup-compatibility/2006" xmlns:aink="http://schemas.microsoft.com/office/drawing/2016/ink" xmlns:am3d="http://schemas.microsoft.com/office/drawing/2017/model3d" xmlns:o="urn:schemas-microsoft-com:office:office" xmlns:oel="http://schemas.microsoft.com/office/2019/extlst" xmlns:r="http://schemas.openxmlformats.org/officeDocument/2006/relationships" xmlns:m="http://schemas.openxmlformats.org/officeDocument/2006/math" xmlns:v="urn:schemas-microsoft-com:vml" xmlns:wp14="http://schemas.microsoft.com/office/word/2010/wordprocessingDrawing" xmlns:wp="http://schemas.openxmlformats.org/drawingml/2006/wordprocessingDrawing" xmlns:w10="urn:schemas-microsoft-com:office:word" xmlns:w="http://schemas.openxmlformats.org/wordprocessingml/2006/main" xmlns:w14="http://schemas.microsoft.com/office/word/2010/wordml" xmlns:w15="http://schemas.microsoft.com/office/word/2012/wordml" xmlns:w16cex="http://schemas.microsoft.com/office/word/2018/wordml/cex" xmlns:w16cid="http://schemas.microsoft.com/office/word/2016/wordml/cid" xmlns:w16="http://schemas.microsoft.com/office/word/2018/wordml" xmlns:w16du="http://schemas.microsoft.com/office/word/2023/wordml/word16du" xmlns:w16sdtdh="http://schemas.microsoft.com/office/word/2020/wordml/sdtdatahash" xmlns:w16se="http://schemas.microsoft.com/office/word/2015/wordml/symex" xmlns:wpg="http://schemas.microsoft.com/office/word/2010/wordprocessingGroup" xmlns:wpi="http://schemas.microsoft.com/office/word/2010/wordprocessingInk" xmlns:wne="http://schemas.microsoft.com/office/word/2006/wordml" xmlns:wps="http://schemas.microsoft.com/office/word/2010/wordprocessingShape" mc:Ignorable="w14 w15 w16se w16cid w16 w16cex w16sdtdh wp14">
   <w:p>
     <w:pPr>
       <w:pStyle w:val="llb"/>
@@ -4655,7 +3258,7 @@
 </file>
 
 <file path=word/footnotes.xml><?xml version="1.0" encoding="utf-8"?>
-<w:footnotes xmlns:wpc="http://schemas.microsoft.com/office/word/2010/wordprocessingCanvas" xmlns:cx="http://schemas.microsoft.com/office/drawing/2014/chartex" xmlns:cx1="http://schemas.microsoft.com/office/drawing/2015/9/8/chartex" xmlns:cx2="http://schemas.microsoft.com/office/drawing/2015/10/21/chartex" xmlns:cx3="http://schemas.microsoft.com/office/drawing/2016/5/9/chartex" xmlns:cx4="http://schemas.microsoft.com/office/drawing/2016/5/10/chartex" xmlns:cx5="http://schemas.microsoft.com/office/drawing/2016/5/11/chartex" xmlns:cx6="http://schemas.microsoft.com/office/drawing/2016/5/12/chartex" xmlns:cx7="http://schemas.microsoft.com/office/drawing/2016/5/13/chartex" xmlns:cx8="http://schemas.microsoft.com/office/drawing/2016/5/14/chartex" xmlns:mc="http://schemas.openxmlformats.org/markup-compatibility/2006" xmlns:aink="http://schemas.microsoft.com/office/drawing/2016/ink" xmlns:am3d="http://schemas.microsoft.com/office/drawing/2017/model3d" xmlns:o="urn:schemas-microsoft-com:office:office" xmlns:oel="http://schemas.microsoft.com/office/2019/extlst" xmlns:r="http://schemas.openxmlformats.org/officeDocument/2006/relationships" xmlns:m="http://schemas.openxmlformats.org/officeDocument/2006/math" xmlns:v="urn:schemas-microsoft-com:vml" xmlns:wp14="http://schemas.microsoft.com/office/word/2010/wordprocessingDrawing" xmlns:wp="http://schemas.openxmlformats.org/drawingml/2006/wordprocessingDrawing" xmlns:w10="urn:schemas-microsoft-com:office:word" xmlns:w="http://schemas.openxmlformats.org/wordprocessingml/2006/main" xmlns:w14="http://schemas.microsoft.com/office/word/2010/wordml" xmlns:w15="http://schemas.microsoft.com/office/word/2012/wordml" xmlns:w16cex="http://schemas.microsoft.com/office/word/2018/wordml/cex" xmlns:w16cid="http://schemas.microsoft.com/office/word/2016/wordml/cid" xmlns:w16="http://schemas.microsoft.com/office/word/2018/wordml" xmlns:w16sdtdh="http://schemas.microsoft.com/office/word/2020/wordml/sdtdatahash" xmlns:w16se="http://schemas.microsoft.com/office/word/2015/wordml/symex" xmlns:wpg="http://schemas.microsoft.com/office/word/2010/wordprocessingGroup" xmlns:wpi="http://schemas.microsoft.com/office/word/2010/wordprocessingInk" xmlns:wne="http://schemas.microsoft.com/office/word/2006/wordml" xmlns:wps="http://schemas.microsoft.com/office/word/2010/wordprocessingShape" mc:Ignorable="w14 w15 w16se w16cid w16 w16cex w16sdtdh wp14">
+<w:footnotes xmlns:wpc="http://schemas.microsoft.com/office/word/2010/wordprocessingCanvas" xmlns:cx="http://schemas.microsoft.com/office/drawing/2014/chartex" xmlns:cx1="http://schemas.microsoft.com/office/drawing/2015/9/8/chartex" xmlns:cx2="http://schemas.microsoft.com/office/drawing/2015/10/21/chartex" xmlns:cx3="http://schemas.microsoft.com/office/drawing/2016/5/9/chartex" xmlns:cx4="http://schemas.microsoft.com/office/drawing/2016/5/10/chartex" xmlns:cx5="http://schemas.microsoft.com/office/drawing/2016/5/11/chartex" xmlns:cx6="http://schemas.microsoft.com/office/drawing/2016/5/12/chartex" xmlns:cx7="http://schemas.microsoft.com/office/drawing/2016/5/13/chartex" xmlns:cx8="http://schemas.microsoft.com/office/drawing/2016/5/14/chartex" xmlns:mc="http://schemas.openxmlformats.org/markup-compatibility/2006" xmlns:aink="http://schemas.microsoft.com/office/drawing/2016/ink" xmlns:am3d="http://schemas.microsoft.com/office/drawing/2017/model3d" xmlns:o="urn:schemas-microsoft-com:office:office" xmlns:oel="http://schemas.microsoft.com/office/2019/extlst" xmlns:r="http://schemas.openxmlformats.org/officeDocument/2006/relationships" xmlns:m="http://schemas.openxmlformats.org/officeDocument/2006/math" xmlns:v="urn:schemas-microsoft-com:vml" xmlns:wp14="http://schemas.microsoft.com/office/word/2010/wordprocessingDrawing" xmlns:wp="http://schemas.openxmlformats.org/drawingml/2006/wordprocessingDrawing" xmlns:w10="urn:schemas-microsoft-com:office:word" xmlns:w="http://schemas.openxmlformats.org/wordprocessingml/2006/main" xmlns:w14="http://schemas.microsoft.com/office/word/2010/wordml" xmlns:w15="http://schemas.microsoft.com/office/word/2012/wordml" xmlns:w16cex="http://schemas.microsoft.com/office/word/2018/wordml/cex" xmlns:w16cid="http://schemas.microsoft.com/office/word/2016/wordml/cid" xmlns:w16="http://schemas.microsoft.com/office/word/2018/wordml" xmlns:w16du="http://schemas.microsoft.com/office/word/2023/wordml/word16du" xmlns:w16sdtdh="http://schemas.microsoft.com/office/word/2020/wordml/sdtdatahash" xmlns:w16se="http://schemas.microsoft.com/office/word/2015/wordml/symex" xmlns:wpg="http://schemas.microsoft.com/office/word/2010/wordprocessingGroup" xmlns:wpi="http://schemas.microsoft.com/office/word/2010/wordprocessingInk" xmlns:wne="http://schemas.microsoft.com/office/word/2006/wordml" xmlns:wps="http://schemas.microsoft.com/office/word/2010/wordprocessingShape" mc:Ignorable="w14 w15 w16se w16cid w16 w16cex w16sdtdh wp14">
   <w:footnote w:type="separator" w:id="-1">
     <w:p>
       <w:pPr>
@@ -4687,7 +3290,7 @@
 </file>
 
 <file path=word/header1.xml><?xml version="1.0" encoding="utf-8"?>
-<w:hdr xmlns:wpc="http://schemas.microsoft.com/office/word/2010/wordprocessingCanvas" xmlns:cx="http://schemas.microsoft.com/office/drawing/2014/chartex" xmlns:cx1="http://schemas.microsoft.com/office/drawing/2015/9/8/chartex" xmlns:cx2="http://schemas.microsoft.com/office/drawing/2015/10/21/chartex" xmlns:cx3="http://schemas.microsoft.com/office/drawing/2016/5/9/chartex" xmlns:cx4="http://schemas.microsoft.com/office/drawing/2016/5/10/chartex" xmlns:cx5="http://schemas.microsoft.com/office/drawing/2016/5/11/chartex" xmlns:cx6="http://schemas.microsoft.com/office/drawing/2016/5/12/chartex" xmlns:cx7="http://schemas.microsoft.com/office/drawing/2016/5/13/chartex" xmlns:cx8="http://schemas.microsoft.com/office/drawing/2016/5/14/chartex" xmlns:mc="http://schemas.openxmlformats.org/markup-compatibility/2006" xmlns:aink="http://schemas.microsoft.com/office/drawing/2016/ink" xmlns:am3d="http://schemas.microsoft.com/office/drawing/2017/model3d" xmlns:o="urn:schemas-microsoft-com:office:office" xmlns:oel="http://schemas.microsoft.com/office/2019/extlst" xmlns:r="http://schemas.openxmlformats.org/officeDocument/2006/relationships" xmlns:m="http://schemas.openxmlformats.org/officeDocument/2006/math" xmlns:v="urn:schemas-microsoft-com:vml" xmlns:wp14="http://schemas.microsoft.com/office/word/2010/wordprocessingDrawing" xmlns:wp="http://schemas.openxmlformats.org/drawingml/2006/wordprocessingDrawing" xmlns:w10="urn:schemas-microsoft-com:office:word" xmlns:w="http://schemas.openxmlformats.org/wordprocessingml/2006/main" xmlns:w14="http://schemas.microsoft.com/office/word/2010/wordml" xmlns:w15="http://schemas.microsoft.com/office/word/2012/wordml" xmlns:w16cex="http://schemas.microsoft.com/office/word/2018/wordml/cex" xmlns:w16cid="http://schemas.microsoft.com/office/word/2016/wordml/cid" xmlns:w16="http://schemas.microsoft.com/office/word/2018/wordml" xmlns:w16sdtdh="http://schemas.microsoft.com/office/word/2020/wordml/sdtdatahash" xmlns:w16se="http://schemas.microsoft.com/office/word/2015/wordml/symex" xmlns:wpg="http://schemas.microsoft.com/office/word/2010/wordprocessingGroup" xmlns:wpi="http://schemas.microsoft.com/office/word/2010/wordprocessingInk" xmlns:wne="http://schemas.microsoft.com/office/word/2006/wordml" xmlns:wps="http://schemas.microsoft.com/office/word/2010/wordprocessingShape" mc:Ignorable="w14 w15 w16se w16cid w16 w16cex w16sdtdh wp14">
+<w:hdr xmlns:wpc="http://schemas.microsoft.com/office/word/2010/wordprocessingCanvas" xmlns:cx="http://schemas.microsoft.com/office/drawing/2014/chartex" xmlns:cx1="http://schemas.microsoft.com/office/drawing/2015/9/8/chartex" xmlns:cx2="http://schemas.microsoft.com/office/drawing/2015/10/21/chartex" xmlns:cx3="http://schemas.microsoft.com/office/drawing/2016/5/9/chartex" xmlns:cx4="http://schemas.microsoft.com/office/drawing/2016/5/10/chartex" xmlns:cx5="http://schemas.microsoft.com/office/drawing/2016/5/11/chartex" xmlns:cx6="http://schemas.microsoft.com/office/drawing/2016/5/12/chartex" xmlns:cx7="http://schemas.microsoft.com/office/drawing/2016/5/13/chartex" xmlns:cx8="http://schemas.microsoft.com/office/drawing/2016/5/14/chartex" xmlns:mc="http://schemas.openxmlformats.org/markup-compatibility/2006" xmlns:aink="http://schemas.microsoft.com/office/drawing/2016/ink" xmlns:am3d="http://schemas.microsoft.com/office/drawing/2017/model3d" xmlns:o="urn:schemas-microsoft-com:office:office" xmlns:oel="http://schemas.microsoft.com/office/2019/extlst" xmlns:r="http://schemas.openxmlformats.org/officeDocument/2006/relationships" xmlns:m="http://schemas.openxmlformats.org/officeDocument/2006/math" xmlns:v="urn:schemas-microsoft-com:vml" xmlns:wp14="http://schemas.microsoft.com/office/word/2010/wordprocessingDrawing" xmlns:wp="http://schemas.openxmlformats.org/drawingml/2006/wordprocessingDrawing" xmlns:w10="urn:schemas-microsoft-com:office:word" xmlns:w="http://schemas.openxmlformats.org/wordprocessingml/2006/main" xmlns:w14="http://schemas.microsoft.com/office/word/2010/wordml" xmlns:w15="http://schemas.microsoft.com/office/word/2012/wordml" xmlns:w16cex="http://schemas.microsoft.com/office/word/2018/wordml/cex" xmlns:w16cid="http://schemas.microsoft.com/office/word/2016/wordml/cid" xmlns:w16="http://schemas.microsoft.com/office/word/2018/wordml" xmlns:w16du="http://schemas.microsoft.com/office/word/2023/wordml/word16du" xmlns:w16sdtdh="http://schemas.microsoft.com/office/word/2020/wordml/sdtdatahash" xmlns:w16se="http://schemas.microsoft.com/office/word/2015/wordml/symex" xmlns:wpg="http://schemas.microsoft.com/office/word/2010/wordprocessingGroup" xmlns:wpi="http://schemas.microsoft.com/office/word/2010/wordprocessingInk" xmlns:wne="http://schemas.microsoft.com/office/word/2006/wordml" xmlns:wps="http://schemas.microsoft.com/office/word/2010/wordprocessingShape" mc:Ignorable="w14 w15 w16se w16cid w16 w16cex w16sdtdh wp14">
   <w:p>
     <w:pPr>
       <w:spacing w:after="0"/>
@@ -4710,7 +3313,7 @@
 </file>
 
 <file path=word/header2.xml><?xml version="1.0" encoding="utf-8"?>
-<w:hdr xmlns:wpc="http://schemas.microsoft.com/office/word/2010/wordprocessingCanvas" xmlns:cx="http://schemas.microsoft.com/office/drawing/2014/chartex" xmlns:cx1="http://schemas.microsoft.com/office/drawing/2015/9/8/chartex" xmlns:cx2="http://schemas.microsoft.com/office/drawing/2015/10/21/chartex" xmlns:cx3="http://schemas.microsoft.com/office/drawing/2016/5/9/chartex" xmlns:cx4="http://schemas.microsoft.com/office/drawing/2016/5/10/chartex" xmlns:cx5="http://schemas.microsoft.com/office/drawing/2016/5/11/chartex" xmlns:cx6="http://schemas.microsoft.com/office/drawing/2016/5/12/chartex" xmlns:cx7="http://schemas.microsoft.com/office/drawing/2016/5/13/chartex" xmlns:cx8="http://schemas.microsoft.com/office/drawing/2016/5/14/chartex" xmlns:mc="http://schemas.openxmlformats.org/markup-compatibility/2006" xmlns:aink="http://schemas.microsoft.com/office/drawing/2016/ink" xmlns:am3d="http://schemas.microsoft.com/office/drawing/2017/model3d" xmlns:o="urn:schemas-microsoft-com:office:office" xmlns:oel="http://schemas.microsoft.com/office/2019/extlst" xmlns:r="http://schemas.openxmlformats.org/officeDocument/2006/relationships" xmlns:m="http://schemas.openxmlformats.org/officeDocument/2006/math" xmlns:v="urn:schemas-microsoft-com:vml" xmlns:wp14="http://schemas.microsoft.com/office/word/2010/wordprocessingDrawing" xmlns:wp="http://schemas.openxmlformats.org/drawingml/2006/wordprocessingDrawing" xmlns:w10="urn:schemas-microsoft-com:office:word" xmlns:w="http://schemas.openxmlformats.org/wordprocessingml/2006/main" xmlns:w14="http://schemas.microsoft.com/office/word/2010/wordml" xmlns:w15="http://schemas.microsoft.com/office/word/2012/wordml" xmlns:w16cex="http://schemas.microsoft.com/office/word/2018/wordml/cex" xmlns:w16cid="http://schemas.microsoft.com/office/word/2016/wordml/cid" xmlns:w16="http://schemas.microsoft.com/office/word/2018/wordml" xmlns:w16sdtdh="http://schemas.microsoft.com/office/word/2020/wordml/sdtdatahash" xmlns:w16se="http://schemas.microsoft.com/office/word/2015/wordml/symex" xmlns:wpg="http://schemas.microsoft.com/office/word/2010/wordprocessingGroup" xmlns:wpi="http://schemas.microsoft.com/office/word/2010/wordprocessingInk" xmlns:wne="http://schemas.microsoft.com/office/word/2006/wordml" xmlns:wps="http://schemas.microsoft.com/office/word/2010/wordprocessingShape" mc:Ignorable="w14 w15 w16se w16cid w16 w16cex w16sdtdh wp14">
+<w:hdr xmlns:wpc="http://schemas.microsoft.com/office/word/2010/wordprocessingCanvas" xmlns:cx="http://schemas.microsoft.com/office/drawing/2014/chartex" xmlns:cx1="http://schemas.microsoft.com/office/drawing/2015/9/8/chartex" xmlns:cx2="http://schemas.microsoft.com/office/drawing/2015/10/21/chartex" xmlns:cx3="http://schemas.microsoft.com/office/drawing/2016/5/9/chartex" xmlns:cx4="http://schemas.microsoft.com/office/drawing/2016/5/10/chartex" xmlns:cx5="http://schemas.microsoft.com/office/drawing/2016/5/11/chartex" xmlns:cx6="http://schemas.microsoft.com/office/drawing/2016/5/12/chartex" xmlns:cx7="http://schemas.microsoft.com/office/drawing/2016/5/13/chartex" xmlns:cx8="http://schemas.microsoft.com/office/drawing/2016/5/14/chartex" xmlns:mc="http://schemas.openxmlformats.org/markup-compatibility/2006" xmlns:aink="http://schemas.microsoft.com/office/drawing/2016/ink" xmlns:am3d="http://schemas.microsoft.com/office/drawing/2017/model3d" xmlns:o="urn:schemas-microsoft-com:office:office" xmlns:oel="http://schemas.microsoft.com/office/2019/extlst" xmlns:r="http://schemas.openxmlformats.org/officeDocument/2006/relationships" xmlns:m="http://schemas.openxmlformats.org/officeDocument/2006/math" xmlns:v="urn:schemas-microsoft-com:vml" xmlns:wp14="http://schemas.microsoft.com/office/word/2010/wordprocessingDrawing" xmlns:wp="http://schemas.openxmlformats.org/drawingml/2006/wordprocessingDrawing" xmlns:w10="urn:schemas-microsoft-com:office:word" xmlns:w="http://schemas.openxmlformats.org/wordprocessingml/2006/main" xmlns:w14="http://schemas.microsoft.com/office/word/2010/wordml" xmlns:w15="http://schemas.microsoft.com/office/word/2012/wordml" xmlns:w16cex="http://schemas.microsoft.com/office/word/2018/wordml/cex" xmlns:w16cid="http://schemas.microsoft.com/office/word/2016/wordml/cid" xmlns:w16="http://schemas.microsoft.com/office/word/2018/wordml" xmlns:w16du="http://schemas.microsoft.com/office/word/2023/wordml/word16du" xmlns:w16sdtdh="http://schemas.microsoft.com/office/word/2020/wordml/sdtdatahash" xmlns:w16se="http://schemas.microsoft.com/office/word/2015/wordml/symex" xmlns:wpg="http://schemas.microsoft.com/office/word/2010/wordprocessingGroup" xmlns:wpi="http://schemas.microsoft.com/office/word/2010/wordprocessingInk" xmlns:wne="http://schemas.microsoft.com/office/word/2006/wordml" xmlns:wps="http://schemas.microsoft.com/office/word/2010/wordprocessingShape" mc:Ignorable="w14 w15 w16se w16cid w16 w16cex w16sdtdh wp14">
   <w:p>
     <w:pPr>
       <w:spacing w:after="0" w:line="360" w:lineRule="auto"/>
@@ -4733,7 +3336,7 @@
 </file>
 
 <file path=word/header3.xml><?xml version="1.0" encoding="utf-8"?>
-<w:hdr xmlns:wpc="http://schemas.microsoft.com/office/word/2010/wordprocessingCanvas" xmlns:cx="http://schemas.microsoft.com/office/drawing/2014/chartex" xmlns:cx1="http://schemas.microsoft.com/office/drawing/2015/9/8/chartex" xmlns:cx2="http://schemas.microsoft.com/office/drawing/2015/10/21/chartex" xmlns:cx3="http://schemas.microsoft.com/office/drawing/2016/5/9/chartex" xmlns:cx4="http://schemas.microsoft.com/office/drawing/2016/5/10/chartex" xmlns:cx5="http://schemas.microsoft.com/office/drawing/2016/5/11/chartex" xmlns:cx6="http://schemas.microsoft.com/office/drawing/2016/5/12/chartex" xmlns:cx7="http://schemas.microsoft.com/office/drawing/2016/5/13/chartex" xmlns:cx8="http://schemas.microsoft.com/office/drawing/2016/5/14/chartex" xmlns:mc="http://schemas.openxmlformats.org/markup-compatibility/2006" xmlns:aink="http://schemas.microsoft.com/office/drawing/2016/ink" xmlns:am3d="http://schemas.microsoft.com/office/drawing/2017/model3d" xmlns:o="urn:schemas-microsoft-com:office:office" xmlns:oel="http://schemas.microsoft.com/office/2019/extlst" xmlns:r="http://schemas.openxmlformats.org/officeDocument/2006/relationships" xmlns:m="http://schemas.openxmlformats.org/officeDocument/2006/math" xmlns:v="urn:schemas-microsoft-com:vml" xmlns:wp14="http://schemas.microsoft.com/office/word/2010/wordprocessingDrawing" xmlns:wp="http://schemas.openxmlformats.org/drawingml/2006/wordprocessingDrawing" xmlns:w10="urn:schemas-microsoft-com:office:word" xmlns:w="http://schemas.openxmlformats.org/wordprocessingml/2006/main" xmlns:w14="http://schemas.microsoft.com/office/word/2010/wordml" xmlns:w15="http://schemas.microsoft.com/office/word/2012/wordml" xmlns:w16cex="http://schemas.microsoft.com/office/word/2018/wordml/cex" xmlns:w16cid="http://schemas.microsoft.com/office/word/2016/wordml/cid" xmlns:w16="http://schemas.microsoft.com/office/word/2018/wordml" xmlns:w16sdtdh="http://schemas.microsoft.com/office/word/2020/wordml/sdtdatahash" xmlns:w16se="http://schemas.microsoft.com/office/word/2015/wordml/symex" xmlns:wpg="http://schemas.microsoft.com/office/word/2010/wordprocessingGroup" xmlns:wpi="http://schemas.microsoft.com/office/word/2010/wordprocessingInk" xmlns:wne="http://schemas.microsoft.com/office/word/2006/wordml" xmlns:wps="http://schemas.microsoft.com/office/word/2010/wordprocessingShape" mc:Ignorable="w14 w15 w16se w16cid w16 w16cex w16sdtdh wp14">
+<w:hdr xmlns:wpc="http://schemas.microsoft.com/office/word/2010/wordprocessingCanvas" xmlns:cx="http://schemas.microsoft.com/office/drawing/2014/chartex" xmlns:cx1="http://schemas.microsoft.com/office/drawing/2015/9/8/chartex" xmlns:cx2="http://schemas.microsoft.com/office/drawing/2015/10/21/chartex" xmlns:cx3="http://schemas.microsoft.com/office/drawing/2016/5/9/chartex" xmlns:cx4="http://schemas.microsoft.com/office/drawing/2016/5/10/chartex" xmlns:cx5="http://schemas.microsoft.com/office/drawing/2016/5/11/chartex" xmlns:cx6="http://schemas.microsoft.com/office/drawing/2016/5/12/chartex" xmlns:cx7="http://schemas.microsoft.com/office/drawing/2016/5/13/chartex" xmlns:cx8="http://schemas.microsoft.com/office/drawing/2016/5/14/chartex" xmlns:mc="http://schemas.openxmlformats.org/markup-compatibility/2006" xmlns:aink="http://schemas.microsoft.com/office/drawing/2016/ink" xmlns:am3d="http://schemas.microsoft.com/office/drawing/2017/model3d" xmlns:o="urn:schemas-microsoft-com:office:office" xmlns:oel="http://schemas.microsoft.com/office/2019/extlst" xmlns:r="http://schemas.openxmlformats.org/officeDocument/2006/relationships" xmlns:m="http://schemas.openxmlformats.org/officeDocument/2006/math" xmlns:v="urn:schemas-microsoft-com:vml" xmlns:wp14="http://schemas.microsoft.com/office/word/2010/wordprocessingDrawing" xmlns:wp="http://schemas.openxmlformats.org/drawingml/2006/wordprocessingDrawing" xmlns:w10="urn:schemas-microsoft-com:office:word" xmlns:w="http://schemas.openxmlformats.org/wordprocessingml/2006/main" xmlns:w14="http://schemas.microsoft.com/office/word/2010/wordml" xmlns:w15="http://schemas.microsoft.com/office/word/2012/wordml" xmlns:w16cex="http://schemas.microsoft.com/office/word/2018/wordml/cex" xmlns:w16cid="http://schemas.microsoft.com/office/word/2016/wordml/cid" xmlns:w16="http://schemas.microsoft.com/office/word/2018/wordml" xmlns:w16du="http://schemas.microsoft.com/office/word/2023/wordml/word16du" xmlns:w16sdtdh="http://schemas.microsoft.com/office/word/2020/wordml/sdtdatahash" xmlns:w16se="http://schemas.microsoft.com/office/word/2015/wordml/symex" xmlns:wpg="http://schemas.microsoft.com/office/word/2010/wordprocessingGroup" xmlns:wpi="http://schemas.microsoft.com/office/word/2010/wordprocessingInk" xmlns:wne="http://schemas.microsoft.com/office/word/2006/wordml" xmlns:wps="http://schemas.microsoft.com/office/word/2010/wordprocessingShape" mc:Ignorable="w14 w15 w16se w16cid w16 w16cex w16sdtdh wp14">
   <w:p>
     <w:pPr>
       <w:spacing w:after="0" w:line="360" w:lineRule="auto"/>
@@ -4756,7 +3359,7 @@
 </file>
 
 <file path=word/header4.xml><?xml version="1.0" encoding="utf-8"?>
-<w:hdr xmlns:wpc="http://schemas.microsoft.com/office/word/2010/wordprocessingCanvas" xmlns:cx="http://schemas.microsoft.com/office/drawing/2014/chartex" xmlns:cx1="http://schemas.microsoft.com/office/drawing/2015/9/8/chartex" xmlns:cx2="http://schemas.microsoft.com/office/drawing/2015/10/21/chartex" xmlns:cx3="http://schemas.microsoft.com/office/drawing/2016/5/9/chartex" xmlns:cx4="http://schemas.microsoft.com/office/drawing/2016/5/10/chartex" xmlns:cx5="http://schemas.microsoft.com/office/drawing/2016/5/11/chartex" xmlns:cx6="http://schemas.microsoft.com/office/drawing/2016/5/12/chartex" xmlns:cx7="http://schemas.microsoft.com/office/drawing/2016/5/13/chartex" xmlns:cx8="http://schemas.microsoft.com/office/drawing/2016/5/14/chartex" xmlns:mc="http://schemas.openxmlformats.org/markup-compatibility/2006" xmlns:aink="http://schemas.microsoft.com/office/drawing/2016/ink" xmlns:am3d="http://schemas.microsoft.com/office/drawing/2017/model3d" xmlns:o="urn:schemas-microsoft-com:office:office" xmlns:oel="http://schemas.microsoft.com/office/2019/extlst" xmlns:r="http://schemas.openxmlformats.org/officeDocument/2006/relationships" xmlns:m="http://schemas.openxmlformats.org/officeDocument/2006/math" xmlns:v="urn:schemas-microsoft-com:vml" xmlns:wp14="http://schemas.microsoft.com/office/word/2010/wordprocessingDrawing" xmlns:wp="http://schemas.openxmlformats.org/drawingml/2006/wordprocessingDrawing" xmlns:w10="urn:schemas-microsoft-com:office:word" xmlns:w="http://schemas.openxmlformats.org/wordprocessingml/2006/main" xmlns:w14="http://schemas.microsoft.com/office/word/2010/wordml" xmlns:w15="http://schemas.microsoft.com/office/word/2012/wordml" xmlns:w16cex="http://schemas.microsoft.com/office/word/2018/wordml/cex" xmlns:w16cid="http://schemas.microsoft.com/office/word/2016/wordml/cid" xmlns:w16="http://schemas.microsoft.com/office/word/2018/wordml" xmlns:w16sdtdh="http://schemas.microsoft.com/office/word/2020/wordml/sdtdatahash" xmlns:w16se="http://schemas.microsoft.com/office/word/2015/wordml/symex" xmlns:wpg="http://schemas.microsoft.com/office/word/2010/wordprocessingGroup" xmlns:wpi="http://schemas.microsoft.com/office/word/2010/wordprocessingInk" xmlns:wne="http://schemas.microsoft.com/office/word/2006/wordml" xmlns:wps="http://schemas.microsoft.com/office/word/2010/wordprocessingShape" mc:Ignorable="w14 w15 w16se w16cid w16 w16cex w16sdtdh wp14">
+<w:hdr xmlns:wpc="http://schemas.microsoft.com/office/word/2010/wordprocessingCanvas" xmlns:cx="http://schemas.microsoft.com/office/drawing/2014/chartex" xmlns:cx1="http://schemas.microsoft.com/office/drawing/2015/9/8/chartex" xmlns:cx2="http://schemas.microsoft.com/office/drawing/2015/10/21/chartex" xmlns:cx3="http://schemas.microsoft.com/office/drawing/2016/5/9/chartex" xmlns:cx4="http://schemas.microsoft.com/office/drawing/2016/5/10/chartex" xmlns:cx5="http://schemas.microsoft.com/office/drawing/2016/5/11/chartex" xmlns:cx6="http://schemas.microsoft.com/office/drawing/2016/5/12/chartex" xmlns:cx7="http://schemas.microsoft.com/office/drawing/2016/5/13/chartex" xmlns:cx8="http://schemas.microsoft.com/office/drawing/2016/5/14/chartex" xmlns:mc="http://schemas.openxmlformats.org/markup-compatibility/2006" xmlns:aink="http://schemas.microsoft.com/office/drawing/2016/ink" xmlns:am3d="http://schemas.microsoft.com/office/drawing/2017/model3d" xmlns:o="urn:schemas-microsoft-com:office:office" xmlns:oel="http://schemas.microsoft.com/office/2019/extlst" xmlns:r="http://schemas.openxmlformats.org/officeDocument/2006/relationships" xmlns:m="http://schemas.openxmlformats.org/officeDocument/2006/math" xmlns:v="urn:schemas-microsoft-com:vml" xmlns:wp14="http://schemas.microsoft.com/office/word/2010/wordprocessingDrawing" xmlns:wp="http://schemas.openxmlformats.org/drawingml/2006/wordprocessingDrawing" xmlns:w10="urn:schemas-microsoft-com:office:word" xmlns:w="http://schemas.openxmlformats.org/wordprocessingml/2006/main" xmlns:w14="http://schemas.microsoft.com/office/word/2010/wordml" xmlns:w15="http://schemas.microsoft.com/office/word/2012/wordml" xmlns:w16cex="http://schemas.microsoft.com/office/word/2018/wordml/cex" xmlns:w16cid="http://schemas.microsoft.com/office/word/2016/wordml/cid" xmlns:w16="http://schemas.microsoft.com/office/word/2018/wordml" xmlns:w16du="http://schemas.microsoft.com/office/word/2023/wordml/word16du" xmlns:w16sdtdh="http://schemas.microsoft.com/office/word/2020/wordml/sdtdatahash" xmlns:w16se="http://schemas.microsoft.com/office/word/2015/wordml/symex" xmlns:wpg="http://schemas.microsoft.com/office/word/2010/wordprocessingGroup" xmlns:wpi="http://schemas.microsoft.com/office/word/2010/wordprocessingInk" xmlns:wne="http://schemas.microsoft.com/office/word/2006/wordml" xmlns:wps="http://schemas.microsoft.com/office/word/2010/wordprocessingShape" mc:Ignorable="w14 w15 w16se w16cid w16 w16cex w16sdtdh wp14">
   <w:p>
     <w:pPr>
       <w:spacing w:after="0" w:line="360" w:lineRule="auto"/>
@@ -4779,7 +3382,7 @@
 </file>
 
 <file path=word/header5.xml><?xml version="1.0" encoding="utf-8"?>
-<w:hdr xmlns:wpc="http://schemas.microsoft.com/office/word/2010/wordprocessingCanvas" xmlns:cx="http://schemas.microsoft.com/office/drawing/2014/chartex" xmlns:cx1="http://schemas.microsoft.com/office/drawing/2015/9/8/chartex" xmlns:cx2="http://schemas.microsoft.com/office/drawing/2015/10/21/chartex" xmlns:cx3="http://schemas.microsoft.com/office/drawing/2016/5/9/chartex" xmlns:cx4="http://schemas.microsoft.com/office/drawing/2016/5/10/chartex" xmlns:cx5="http://schemas.microsoft.com/office/drawing/2016/5/11/chartex" xmlns:cx6="http://schemas.microsoft.com/office/drawing/2016/5/12/chartex" xmlns:cx7="http://schemas.microsoft.com/office/drawing/2016/5/13/chartex" xmlns:cx8="http://schemas.microsoft.com/office/drawing/2016/5/14/chartex" xmlns:mc="http://schemas.openxmlformats.org/markup-compatibility/2006" xmlns:aink="http://schemas.microsoft.com/office/drawing/2016/ink" xmlns:am3d="http://schemas.microsoft.com/office/drawing/2017/model3d" xmlns:o="urn:schemas-microsoft-com:office:office" xmlns:oel="http://schemas.microsoft.com/office/2019/extlst" xmlns:r="http://schemas.openxmlformats.org/officeDocument/2006/relationships" xmlns:m="http://schemas.openxmlformats.org/officeDocument/2006/math" xmlns:v="urn:schemas-microsoft-com:vml" xmlns:wp14="http://schemas.microsoft.com/office/word/2010/wordprocessingDrawing" xmlns:wp="http://schemas.openxmlformats.org/drawingml/2006/wordprocessingDrawing" xmlns:w10="urn:schemas-microsoft-com:office:word" xmlns:w="http://schemas.openxmlformats.org/wordprocessingml/2006/main" xmlns:w14="http://schemas.microsoft.com/office/word/2010/wordml" xmlns:w15="http://schemas.microsoft.com/office/word/2012/wordml" xmlns:w16cex="http://schemas.microsoft.com/office/word/2018/wordml/cex" xmlns:w16cid="http://schemas.microsoft.com/office/word/2016/wordml/cid" xmlns:w16="http://schemas.microsoft.com/office/word/2018/wordml" xmlns:w16sdtdh="http://schemas.microsoft.com/office/word/2020/wordml/sdtdatahash" xmlns:w16se="http://schemas.microsoft.com/office/word/2015/wordml/symex" xmlns:wpg="http://schemas.microsoft.com/office/word/2010/wordprocessingGroup" xmlns:wpi="http://schemas.microsoft.com/office/word/2010/wordprocessingInk" xmlns:wne="http://schemas.microsoft.com/office/word/2006/wordml" xmlns:wps="http://schemas.microsoft.com/office/word/2010/wordprocessingShape" mc:Ignorable="w14 w15 w16se w16cid w16 w16cex w16sdtdh wp14">
+<w:hdr xmlns:wpc="http://schemas.microsoft.com/office/word/2010/wordprocessingCanvas" xmlns:cx="http://schemas.microsoft.com/office/drawing/2014/chartex" xmlns:cx1="http://schemas.microsoft.com/office/drawing/2015/9/8/chartex" xmlns:cx2="http://schemas.microsoft.com/office/drawing/2015/10/21/chartex" xmlns:cx3="http://schemas.microsoft.com/office/drawing/2016/5/9/chartex" xmlns:cx4="http://schemas.microsoft.com/office/drawing/2016/5/10/chartex" xmlns:cx5="http://schemas.microsoft.com/office/drawing/2016/5/11/chartex" xmlns:cx6="http://schemas.microsoft.com/office/drawing/2016/5/12/chartex" xmlns:cx7="http://schemas.microsoft.com/office/drawing/2016/5/13/chartex" xmlns:cx8="http://schemas.microsoft.com/office/drawing/2016/5/14/chartex" xmlns:mc="http://schemas.openxmlformats.org/markup-compatibility/2006" xmlns:aink="http://schemas.microsoft.com/office/drawing/2016/ink" xmlns:am3d="http://schemas.microsoft.com/office/drawing/2017/model3d" xmlns:o="urn:schemas-microsoft-com:office:office" xmlns:oel="http://schemas.microsoft.com/office/2019/extlst" xmlns:r="http://schemas.openxmlformats.org/officeDocument/2006/relationships" xmlns:m="http://schemas.openxmlformats.org/officeDocument/2006/math" xmlns:v="urn:schemas-microsoft-com:vml" xmlns:wp14="http://schemas.microsoft.com/office/word/2010/wordprocessingDrawing" xmlns:wp="http://schemas.openxmlformats.org/drawingml/2006/wordprocessingDrawing" xmlns:w10="urn:schemas-microsoft-com:office:word" xmlns:w="http://schemas.openxmlformats.org/wordprocessingml/2006/main" xmlns:w14="http://schemas.microsoft.com/office/word/2010/wordml" xmlns:w15="http://schemas.microsoft.com/office/word/2012/wordml" xmlns:w16cex="http://schemas.microsoft.com/office/word/2018/wordml/cex" xmlns:w16cid="http://schemas.microsoft.com/office/word/2016/wordml/cid" xmlns:w16="http://schemas.microsoft.com/office/word/2018/wordml" xmlns:w16du="http://schemas.microsoft.com/office/word/2023/wordml/word16du" xmlns:w16sdtdh="http://schemas.microsoft.com/office/word/2020/wordml/sdtdatahash" xmlns:w16se="http://schemas.microsoft.com/office/word/2015/wordml/symex" xmlns:wpg="http://schemas.microsoft.com/office/word/2010/wordprocessingGroup" xmlns:wpi="http://schemas.microsoft.com/office/word/2010/wordprocessingInk" xmlns:wne="http://schemas.microsoft.com/office/word/2006/wordml" xmlns:wps="http://schemas.microsoft.com/office/word/2010/wordprocessingShape" mc:Ignorable="w14 w15 w16se w16cid w16 w16cex w16sdtdh wp14">
   <w:p>
     <w:pPr>
       <w:pBdr>
@@ -4836,7 +3439,7 @@
 </file>
 
 <file path=word/numbering.xml><?xml version="1.0" encoding="utf-8"?>
-<w:numbering xmlns:wpc="http://schemas.microsoft.com/office/word/2010/wordprocessingCanvas" xmlns:cx="http://schemas.microsoft.com/office/drawing/2014/chartex" xmlns:cx1="http://schemas.microsoft.com/office/drawing/2015/9/8/chartex" xmlns:cx2="http://schemas.microsoft.com/office/drawing/2015/10/21/chartex" xmlns:cx3="http://schemas.microsoft.com/office/drawing/2016/5/9/chartex" xmlns:cx4="http://schemas.microsoft.com/office/drawing/2016/5/10/chartex" xmlns:cx5="http://schemas.microsoft.com/office/drawing/2016/5/11/chartex" xmlns:cx6="http://schemas.microsoft.com/office/drawing/2016/5/12/chartex" xmlns:cx7="http://schemas.microsoft.com/office/drawing/2016/5/13/chartex" xmlns:cx8="http://schemas.microsoft.com/office/drawing/2016/5/14/chartex" xmlns:mc="http://schemas.openxmlformats.org/markup-compatibility/2006" xmlns:aink="http://schemas.microsoft.com/office/drawing/2016/ink" xmlns:am3d="http://schemas.microsoft.com/office/drawing/2017/model3d" xmlns:o="urn:schemas-microsoft-com:office:office" xmlns:oel="http://schemas.microsoft.com/office/2019/extlst" xmlns:r="http://schemas.openxmlformats.org/officeDocument/2006/relationships" xmlns:m="http://schemas.openxmlformats.org/officeDocument/2006/math" xmlns:v="urn:schemas-microsoft-com:vml" xmlns:wp14="http://schemas.microsoft.com/office/word/2010/wordprocessingDrawing" xmlns:wp="http://schemas.openxmlformats.org/drawingml/2006/wordprocessingDrawing" xmlns:w10="urn:schemas-microsoft-com:office:word" xmlns:w="http://schemas.openxmlformats.org/wordprocessingml/2006/main" xmlns:w14="http://schemas.microsoft.com/office/word/2010/wordml" xmlns:w15="http://schemas.microsoft.com/office/word/2012/wordml" xmlns:w16cex="http://schemas.microsoft.com/office/word/2018/wordml/cex" xmlns:w16cid="http://schemas.microsoft.com/office/word/2016/wordml/cid" xmlns:w16="http://schemas.microsoft.com/office/word/2018/wordml" xmlns:w16sdtdh="http://schemas.microsoft.com/office/word/2020/wordml/sdtdatahash" xmlns:w16se="http://schemas.microsoft.com/office/word/2015/wordml/symex" xmlns:wpg="http://schemas.microsoft.com/office/word/2010/wordprocessingGroup" xmlns:wpi="http://schemas.microsoft.com/office/word/2010/wordprocessingInk" xmlns:wne="http://schemas.microsoft.com/office/word/2006/wordml" xmlns:wps="http://schemas.microsoft.com/office/word/2010/wordprocessingShape" mc:Ignorable="w14 w15 w16se w16cid w16 w16cex w16sdtdh wp14">
+<w:numbering xmlns:wpc="http://schemas.microsoft.com/office/word/2010/wordprocessingCanvas" xmlns:cx="http://schemas.microsoft.com/office/drawing/2014/chartex" xmlns:cx1="http://schemas.microsoft.com/office/drawing/2015/9/8/chartex" xmlns:cx2="http://schemas.microsoft.com/office/drawing/2015/10/21/chartex" xmlns:cx3="http://schemas.microsoft.com/office/drawing/2016/5/9/chartex" xmlns:cx4="http://schemas.microsoft.com/office/drawing/2016/5/10/chartex" xmlns:cx5="http://schemas.microsoft.com/office/drawing/2016/5/11/chartex" xmlns:cx6="http://schemas.microsoft.com/office/drawing/2016/5/12/chartex" xmlns:cx7="http://schemas.microsoft.com/office/drawing/2016/5/13/chartex" xmlns:cx8="http://schemas.microsoft.com/office/drawing/2016/5/14/chartex" xmlns:mc="http://schemas.openxmlformats.org/markup-compatibility/2006" xmlns:aink="http://schemas.microsoft.com/office/drawing/2016/ink" xmlns:am3d="http://schemas.microsoft.com/office/drawing/2017/model3d" xmlns:o="urn:schemas-microsoft-com:office:office" xmlns:oel="http://schemas.microsoft.com/office/2019/extlst" xmlns:r="http://schemas.openxmlformats.org/officeDocument/2006/relationships" xmlns:m="http://schemas.openxmlformats.org/officeDocument/2006/math" xmlns:v="urn:schemas-microsoft-com:vml" xmlns:wp14="http://schemas.microsoft.com/office/word/2010/wordprocessingDrawing" xmlns:wp="http://schemas.openxmlformats.org/drawingml/2006/wordprocessingDrawing" xmlns:w10="urn:schemas-microsoft-com:office:word" xmlns:w="http://schemas.openxmlformats.org/wordprocessingml/2006/main" xmlns:w14="http://schemas.microsoft.com/office/word/2010/wordml" xmlns:w15="http://schemas.microsoft.com/office/word/2012/wordml" xmlns:w16cex="http://schemas.microsoft.com/office/word/2018/wordml/cex" xmlns:w16cid="http://schemas.microsoft.com/office/word/2016/wordml/cid" xmlns:w16="http://schemas.microsoft.com/office/word/2018/wordml" xmlns:w16du="http://schemas.microsoft.com/office/word/2023/wordml/word16du" xmlns:w16sdtdh="http://schemas.microsoft.com/office/word/2020/wordml/sdtdatahash" xmlns:w16se="http://schemas.microsoft.com/office/word/2015/wordml/symex" xmlns:wpg="http://schemas.microsoft.com/office/word/2010/wordprocessingGroup" xmlns:wpi="http://schemas.microsoft.com/office/word/2010/wordprocessingInk" xmlns:wne="http://schemas.microsoft.com/office/word/2006/wordml" xmlns:wps="http://schemas.microsoft.com/office/word/2010/wordprocessingShape" mc:Ignorable="w14 w15 w16se w16cid w16 w16cex w16sdtdh wp14">
   <w:abstractNum w:abstractNumId="0" w15:restartNumberingAfterBreak="0">
     <w:nsid w:val="033C457E"/>
     <w:multiLevelType w:val="hybridMultilevel"/>
@@ -6736,7 +5339,12 @@
 </file>
 
 <file path=customXml/item2.xml><?xml version="1.0" encoding="utf-8"?>
-<b:Sources xmlns:b="http://schemas.openxmlformats.org/officeDocument/2006/bibliography" xmlns="http://schemas.openxmlformats.org/officeDocument/2006/bibliography" SelectedStyle="\APASixthEditionOfficeOnline.xsl" StyleName="APA" Version="6"/>
+<?mso-contentType ?>
+<FormTemplates xmlns="http://schemas.microsoft.com/sharepoint/v3/contenttype/forms">
+  <Display>DocumentLibraryForm</Display>
+  <Edit>DocumentLibraryForm</Edit>
+  <New>DocumentLibraryForm</New>
+</FormTemplates>
 </file>
 
 <file path=customXml/item3.xml><?xml version="1.0" encoding="utf-8"?>
@@ -6890,12 +5498,7 @@
 </file>
 
 <file path=customXml/item4.xml><?xml version="1.0" encoding="utf-8"?>
-<?mso-contentType ?>
-<FormTemplates xmlns="http://schemas.microsoft.com/sharepoint/v3/contenttype/forms">
-  <Display>DocumentLibraryForm</Display>
-  <Edit>DocumentLibraryForm</Edit>
-  <New>DocumentLibraryForm</New>
-</FormTemplates>
+<b:Sources xmlns:b="http://schemas.openxmlformats.org/officeDocument/2006/bibliography" xmlns="http://schemas.openxmlformats.org/officeDocument/2006/bibliography" SelectedStyle="\APASixthEditionOfficeOnline.xsl" StyleName="APA" Version="6"/>
 </file>
 
 <file path=customXml/itemProps1.xml><?xml version="1.0" encoding="utf-8"?>
@@ -6908,9 +5511,9 @@
 </file>
 
 <file path=customXml/itemProps2.xml><?xml version="1.0" encoding="utf-8"?>
-<ds:datastoreItem xmlns:ds="http://schemas.openxmlformats.org/officeDocument/2006/customXml" ds:itemID="{CBE935B8-9450-4A7E-AE54-A5995E9D5D4B}">
+<ds:datastoreItem xmlns:ds="http://schemas.openxmlformats.org/officeDocument/2006/customXml" ds:itemID="{5E337DA0-765B-4851-96F7-E2DCF046C989}">
   <ds:schemaRefs>
-    <ds:schemaRef ds:uri="http://schemas.openxmlformats.org/officeDocument/2006/bibliography"/>
+    <ds:schemaRef ds:uri="http://schemas.microsoft.com/sharepoint/v3/contenttype/forms"/>
   </ds:schemaRefs>
 </ds:datastoreItem>
 </file>
@@ -6934,9 +5537,9 @@
 </file>
 
 <file path=customXml/itemProps4.xml><?xml version="1.0" encoding="utf-8"?>
-<ds:datastoreItem xmlns:ds="http://schemas.openxmlformats.org/officeDocument/2006/customXml" ds:itemID="{5E337DA0-765B-4851-96F7-E2DCF046C989}">
+<ds:datastoreItem xmlns:ds="http://schemas.openxmlformats.org/officeDocument/2006/customXml" ds:itemID="{CBE935B8-9450-4A7E-AE54-A5995E9D5D4B}">
   <ds:schemaRefs>
-    <ds:schemaRef ds:uri="http://schemas.microsoft.com/sharepoint/v3/contenttype/forms"/>
+    <ds:schemaRef ds:uri="http://schemas.openxmlformats.org/officeDocument/2006/bibliography"/>
   </ds:schemaRefs>
 </ds:datastoreItem>
 </file>
</xml_diff>

<commit_message>
#189: add new changes
</commit_message>
<xml_diff>
--- a/documentation/zarodolgozat.docx
+++ b/documentation/zarodolgozat.docx
@@ -1,6 +1,6 @@
 
 <file path=word/document.xml><?xml version="1.0" encoding="utf-8"?>
-<w:document xmlns:wpc="http://schemas.microsoft.com/office/word/2010/wordprocessingCanvas" xmlns:cx="http://schemas.microsoft.com/office/drawing/2014/chartex" xmlns:cx1="http://schemas.microsoft.com/office/drawing/2015/9/8/chartex" xmlns:cx2="http://schemas.microsoft.com/office/drawing/2015/10/21/chartex" xmlns:cx3="http://schemas.microsoft.com/office/drawing/2016/5/9/chartex" xmlns:cx4="http://schemas.microsoft.com/office/drawing/2016/5/10/chartex" xmlns:cx5="http://schemas.microsoft.com/office/drawing/2016/5/11/chartex" xmlns:cx6="http://schemas.microsoft.com/office/drawing/2016/5/12/chartex" xmlns:cx7="http://schemas.microsoft.com/office/drawing/2016/5/13/chartex" xmlns:cx8="http://schemas.microsoft.com/office/drawing/2016/5/14/chartex" xmlns:mc="http://schemas.openxmlformats.org/markup-compatibility/2006" xmlns:aink="http://schemas.microsoft.com/office/drawing/2016/ink" xmlns:am3d="http://schemas.microsoft.com/office/drawing/2017/model3d" xmlns:o="urn:schemas-microsoft-com:office:office" xmlns:oel="http://schemas.microsoft.com/office/2019/extlst" xmlns:r="http://schemas.openxmlformats.org/officeDocument/2006/relationships" xmlns:m="http://schemas.openxmlformats.org/officeDocument/2006/math" xmlns:v="urn:schemas-microsoft-com:vml" xmlns:wp14="http://schemas.microsoft.com/office/word/2010/wordprocessingDrawing" xmlns:wp="http://schemas.openxmlformats.org/drawingml/2006/wordprocessingDrawing" xmlns:w10="urn:schemas-microsoft-com:office:word" xmlns:w="http://schemas.openxmlformats.org/wordprocessingml/2006/main" xmlns:w14="http://schemas.microsoft.com/office/word/2010/wordml" xmlns:w15="http://schemas.microsoft.com/office/word/2012/wordml" xmlns:w16cex="http://schemas.microsoft.com/office/word/2018/wordml/cex" xmlns:w16cid="http://schemas.microsoft.com/office/word/2016/wordml/cid" xmlns:w16="http://schemas.microsoft.com/office/word/2018/wordml" xmlns:w16du="http://schemas.microsoft.com/office/word/2023/wordml/word16du" xmlns:w16sdtdh="http://schemas.microsoft.com/office/word/2020/wordml/sdtdatahash" xmlns:w16se="http://schemas.microsoft.com/office/word/2015/wordml/symex" xmlns:wpg="http://schemas.microsoft.com/office/word/2010/wordprocessingGroup" xmlns:wpi="http://schemas.microsoft.com/office/word/2010/wordprocessingInk" xmlns:wne="http://schemas.microsoft.com/office/word/2006/wordml" xmlns:wps="http://schemas.microsoft.com/office/word/2010/wordprocessingShape" mc:Ignorable="w14 w15 w16se w16cid w16 w16cex w16sdtdh wp14">
+<w:document xmlns:wpc="http://schemas.microsoft.com/office/word/2010/wordprocessingCanvas" xmlns:cx="http://schemas.microsoft.com/office/drawing/2014/chartex" xmlns:cx1="http://schemas.microsoft.com/office/drawing/2015/9/8/chartex" xmlns:cx2="http://schemas.microsoft.com/office/drawing/2015/10/21/chartex" xmlns:cx3="http://schemas.microsoft.com/office/drawing/2016/5/9/chartex" xmlns:cx4="http://schemas.microsoft.com/office/drawing/2016/5/10/chartex" xmlns:cx5="http://schemas.microsoft.com/office/drawing/2016/5/11/chartex" xmlns:cx6="http://schemas.microsoft.com/office/drawing/2016/5/12/chartex" xmlns:cx7="http://schemas.microsoft.com/office/drawing/2016/5/13/chartex" xmlns:cx8="http://schemas.microsoft.com/office/drawing/2016/5/14/chartex" xmlns:mc="http://schemas.openxmlformats.org/markup-compatibility/2006" xmlns:aink="http://schemas.microsoft.com/office/drawing/2016/ink" xmlns:am3d="http://schemas.microsoft.com/office/drawing/2017/model3d" xmlns:o="urn:schemas-microsoft-com:office:office" xmlns:oel="http://schemas.microsoft.com/office/2019/extlst" xmlns:r="http://schemas.openxmlformats.org/officeDocument/2006/relationships" xmlns:m="http://schemas.openxmlformats.org/officeDocument/2006/math" xmlns:v="urn:schemas-microsoft-com:vml" xmlns:wp14="http://schemas.microsoft.com/office/word/2010/wordprocessingDrawing" xmlns:wp="http://schemas.openxmlformats.org/drawingml/2006/wordprocessingDrawing" xmlns:w10="urn:schemas-microsoft-com:office:word" xmlns:w="http://schemas.openxmlformats.org/wordprocessingml/2006/main" xmlns:w14="http://schemas.microsoft.com/office/word/2010/wordml" xmlns:w15="http://schemas.microsoft.com/office/word/2012/wordml" xmlns:w16cex="http://schemas.microsoft.com/office/word/2018/wordml/cex" xmlns:w16cid="http://schemas.microsoft.com/office/word/2016/wordml/cid" xmlns:w16="http://schemas.microsoft.com/office/word/2018/wordml" xmlns:w16sdtdh="http://schemas.microsoft.com/office/word/2020/wordml/sdtdatahash" xmlns:w16se="http://schemas.microsoft.com/office/word/2015/wordml/symex" xmlns:wpg="http://schemas.microsoft.com/office/word/2010/wordprocessingGroup" xmlns:wpi="http://schemas.microsoft.com/office/word/2010/wordprocessingInk" xmlns:wne="http://schemas.microsoft.com/office/word/2006/wordml" xmlns:wps="http://schemas.microsoft.com/office/word/2010/wordprocessingShape" mc:Ignorable="w14 w15 w16se w16cid w16 w16cex w16sdtdh wp14">
   <w:body>
     <w:p>
       <w:pPr>
@@ -102,13 +102,23 @@
           <w:szCs w:val="24"/>
         </w:rPr>
       </w:pPr>
-      <w:r>
-        <w:rPr>
-          <w:rFonts w:ascii="Times New Roman" w:hAnsi="Times New Roman" w:cs="Times New Roman"/>
-          <w:sz w:val="24"/>
-          <w:szCs w:val="24"/>
-        </w:rPr>
-        <w:t xml:space="preserve">Light Airlines </w:t>
+      <w:proofErr w:type="spellStart"/>
+      <w:r>
+        <w:rPr>
+          <w:rFonts w:ascii="Times New Roman" w:hAnsi="Times New Roman" w:cs="Times New Roman"/>
+          <w:sz w:val="24"/>
+          <w:szCs w:val="24"/>
+        </w:rPr>
+        <w:t>Light</w:t>
+      </w:r>
+      <w:proofErr w:type="spellEnd"/>
+      <w:r>
+        <w:rPr>
+          <w:rFonts w:ascii="Times New Roman" w:hAnsi="Times New Roman" w:cs="Times New Roman"/>
+          <w:sz w:val="24"/>
+          <w:szCs w:val="24"/>
+        </w:rPr>
+        <w:t xml:space="preserve"> Airlines </w:t>
       </w:r>
       <w:r>
         <w:rPr>
@@ -1431,7 +1441,43 @@
           <w:sz w:val="24"/>
           <w:szCs w:val="24"/>
         </w:rPr>
-        <w:t>Témakörként a full stack technológiára esett a választásom</w:t>
+        <w:t xml:space="preserve">Témakörként a </w:t>
+      </w:r>
+      <w:proofErr w:type="spellStart"/>
+      <w:r>
+        <w:rPr>
+          <w:rFonts w:ascii="Times New Roman" w:hAnsi="Times New Roman" w:cs="Times New Roman"/>
+          <w:sz w:val="24"/>
+          <w:szCs w:val="24"/>
+        </w:rPr>
+        <w:t>full</w:t>
+      </w:r>
+      <w:proofErr w:type="spellEnd"/>
+      <w:r>
+        <w:rPr>
+          <w:rFonts w:ascii="Times New Roman" w:hAnsi="Times New Roman" w:cs="Times New Roman"/>
+          <w:sz w:val="24"/>
+          <w:szCs w:val="24"/>
+        </w:rPr>
+        <w:t xml:space="preserve"> </w:t>
+      </w:r>
+      <w:proofErr w:type="spellStart"/>
+      <w:r>
+        <w:rPr>
+          <w:rFonts w:ascii="Times New Roman" w:hAnsi="Times New Roman" w:cs="Times New Roman"/>
+          <w:sz w:val="24"/>
+          <w:szCs w:val="24"/>
+        </w:rPr>
+        <w:t>stack</w:t>
+      </w:r>
+      <w:proofErr w:type="spellEnd"/>
+      <w:r>
+        <w:rPr>
+          <w:rFonts w:ascii="Times New Roman" w:hAnsi="Times New Roman" w:cs="Times New Roman"/>
+          <w:sz w:val="24"/>
+          <w:szCs w:val="24"/>
+        </w:rPr>
+        <w:t xml:space="preserve"> technológiára esett a választásom</w:t>
       </w:r>
       <w:r>
         <w:rPr>
@@ -1583,7 +1629,79 @@
           <w:sz w:val="24"/>
           <w:szCs w:val="24"/>
         </w:rPr>
-        <w:t>A szakdolgozat is ezt a témát öleli körül. Az adatbázis migrációjára, illetve a háttérben futó kódok implementációjára a .NET technológia által nyújtott lehetőségekre támaszkodtam, mindezt C# programozási nyelven létrehozva. Az adatbázis mind MySql-en, mind MSSql-en képes kezelni az adatokat. A kinézeti részhez az Angular keretrendszert használtam TypeScript nyelv</w:t>
+        <w:t xml:space="preserve">A szakdolgozat is ezt a témát öleli körül. Az adatbázis migrációjára, illetve a háttérben futó kódok implementációjára a .NET technológia által nyújtott lehetőségekre támaszkodtam, mindezt C# programozási nyelven létrehozva. Az adatbázis mind </w:t>
+      </w:r>
+      <w:proofErr w:type="spellStart"/>
+      <w:r>
+        <w:rPr>
+          <w:rFonts w:ascii="Times New Roman" w:hAnsi="Times New Roman" w:cs="Times New Roman"/>
+          <w:sz w:val="24"/>
+          <w:szCs w:val="24"/>
+        </w:rPr>
+        <w:t>MySql</w:t>
+      </w:r>
+      <w:proofErr w:type="spellEnd"/>
+      <w:r>
+        <w:rPr>
+          <w:rFonts w:ascii="Times New Roman" w:hAnsi="Times New Roman" w:cs="Times New Roman"/>
+          <w:sz w:val="24"/>
+          <w:szCs w:val="24"/>
+        </w:rPr>
+        <w:t xml:space="preserve">-en, mind </w:t>
+      </w:r>
+      <w:proofErr w:type="spellStart"/>
+      <w:r>
+        <w:rPr>
+          <w:rFonts w:ascii="Times New Roman" w:hAnsi="Times New Roman" w:cs="Times New Roman"/>
+          <w:sz w:val="24"/>
+          <w:szCs w:val="24"/>
+        </w:rPr>
+        <w:t>MSSql</w:t>
+      </w:r>
+      <w:proofErr w:type="spellEnd"/>
+      <w:r>
+        <w:rPr>
+          <w:rFonts w:ascii="Times New Roman" w:hAnsi="Times New Roman" w:cs="Times New Roman"/>
+          <w:sz w:val="24"/>
+          <w:szCs w:val="24"/>
+        </w:rPr>
+        <w:t xml:space="preserve">-en képes kezelni az adatokat. A kinézeti részhez az </w:t>
+      </w:r>
+      <w:proofErr w:type="spellStart"/>
+      <w:r>
+        <w:rPr>
+          <w:rFonts w:ascii="Times New Roman" w:hAnsi="Times New Roman" w:cs="Times New Roman"/>
+          <w:sz w:val="24"/>
+          <w:szCs w:val="24"/>
+        </w:rPr>
+        <w:t>Angular</w:t>
+      </w:r>
+      <w:proofErr w:type="spellEnd"/>
+      <w:r>
+        <w:rPr>
+          <w:rFonts w:ascii="Times New Roman" w:hAnsi="Times New Roman" w:cs="Times New Roman"/>
+          <w:sz w:val="24"/>
+          <w:szCs w:val="24"/>
+        </w:rPr>
+        <w:t xml:space="preserve"> keretrendszert használtam </w:t>
+      </w:r>
+      <w:proofErr w:type="spellStart"/>
+      <w:r>
+        <w:rPr>
+          <w:rFonts w:ascii="Times New Roman" w:hAnsi="Times New Roman" w:cs="Times New Roman"/>
+          <w:sz w:val="24"/>
+          <w:szCs w:val="24"/>
+        </w:rPr>
+        <w:t>TypeScript</w:t>
+      </w:r>
+      <w:proofErr w:type="spellEnd"/>
+      <w:r>
+        <w:rPr>
+          <w:rFonts w:ascii="Times New Roman" w:hAnsi="Times New Roman" w:cs="Times New Roman"/>
+          <w:sz w:val="24"/>
+          <w:szCs w:val="24"/>
+        </w:rPr>
+        <w:t xml:space="preserve"> nyelv</w:t>
       </w:r>
       <w:r>
         <w:rPr>
@@ -1607,7 +1725,25 @@
           <w:sz w:val="24"/>
           <w:szCs w:val="24"/>
         </w:rPr>
-        <w:t>HTML, SCSS és Bootstrap ismeretére is.</w:t>
+        <w:t xml:space="preserve">HTML, SCSS és </w:t>
+      </w:r>
+      <w:proofErr w:type="spellStart"/>
+      <w:r>
+        <w:rPr>
+          <w:rFonts w:ascii="Times New Roman" w:hAnsi="Times New Roman" w:cs="Times New Roman"/>
+          <w:sz w:val="24"/>
+          <w:szCs w:val="24"/>
+        </w:rPr>
+        <w:t>Bootstrap</w:t>
+      </w:r>
+      <w:proofErr w:type="spellEnd"/>
+      <w:r>
+        <w:rPr>
+          <w:rFonts w:ascii="Times New Roman" w:hAnsi="Times New Roman" w:cs="Times New Roman"/>
+          <w:sz w:val="24"/>
+          <w:szCs w:val="24"/>
+        </w:rPr>
+        <w:t xml:space="preserve"> ismeretére is.</w:t>
       </w:r>
     </w:p>
     <w:p>
@@ -1636,7 +1772,25 @@
           <w:sz w:val="24"/>
           <w:szCs w:val="24"/>
         </w:rPr>
-        <w:t>az autóverseny bajnokságok pontozási rendszereit bonyolítja le minden kezelhető esettel együtt. Mindebben lehetőség nyílik a felhasználókezelésre, majd létező felhasználóval saját szezonok létrehozására, azokban adatmanipulációra, illetve statisztikák megtekintésére. Fontos volt a weboldal mögött megalkotni a program nem látható részét, azaz a hátsó logikát, minden controller-rel és service-el együtt, amely összekapcsolja az adatbázis részt a frontend felülettel.</w:t>
+        <w:t xml:space="preserve">az autóverseny bajnokságok pontozási rendszereit bonyolítja le minden kezelhető esettel együtt. Mindebben lehetőség nyílik a felhasználókezelésre, majd létező felhasználóval saját szezonok létrehozására, azokban adatmanipulációra, illetve statisztikák megtekintésére. Fontos volt a weboldal mögött megalkotni a program nem látható részét, azaz a hátsó logikát, minden </w:t>
+      </w:r>
+      <w:proofErr w:type="spellStart"/>
+      <w:r>
+        <w:rPr>
+          <w:rFonts w:ascii="Times New Roman" w:hAnsi="Times New Roman" w:cs="Times New Roman"/>
+          <w:sz w:val="24"/>
+          <w:szCs w:val="24"/>
+        </w:rPr>
+        <w:t>controller-rel</w:t>
+      </w:r>
+      <w:proofErr w:type="spellEnd"/>
+      <w:r>
+        <w:rPr>
+          <w:rFonts w:ascii="Times New Roman" w:hAnsi="Times New Roman" w:cs="Times New Roman"/>
+          <w:sz w:val="24"/>
+          <w:szCs w:val="24"/>
+        </w:rPr>
+        <w:t xml:space="preserve"> és service-el együtt, amely összekapcsolja az adatbázis részt a frontend felülettel.</w:t>
       </w:r>
     </w:p>
     <w:p>
@@ -1656,15 +1810,87 @@
           <w:sz w:val="24"/>
           <w:szCs w:val="24"/>
         </w:rPr>
-        <w:t>A fejlesztés elején számtalan kitűzött cél volt. Tudtam, hogy ezt a technológiát meg szeretném tanulni olyan szinten, hogy később ebben rugalmasabban tudjak szoftvereket készíteni. Nagy hangsúlyt fektettem mind a strukturált programozásra, mind a clean coding-ra egyaránt, hogy a szoftver később is karbantartható legyen. Sok kutatás és utánajárás növelte az önbizalmamat a .NET terén, ugyanis ez egy viszonylag új technológia volt számomra egy ekkora projekt keretein belül.</w:t>
-      </w:r>
-      <w:r>
-        <w:rPr>
-          <w:rFonts w:ascii="Times New Roman" w:hAnsi="Times New Roman" w:cs="Times New Roman"/>
-          <w:sz w:val="24"/>
-          <w:szCs w:val="24"/>
-        </w:rPr>
-        <w:t xml:space="preserve"> A szoftver kinézeti részénél is hasonlóan a magabiztosságra törekedtem, ahol szintén úgy érzem, hogy teljesítettem a magamtól elvárt szintet, ugyanis rengeteg hibára bukkantam fejlesztés közben, amelyek kisebb-nagyobb kutatómunkát igényeltek. Itt is cél volt, hogy az önbizalmam meglegyen később az ilyen és ehhez hasonló technológiákhoz (Vue, React).</w:t>
+        <w:t xml:space="preserve">A fejlesztés elején számtalan kitűzött cél volt. Tudtam, hogy ezt a technológiát meg szeretném tanulni olyan szinten, hogy később ebben rugalmasabban tudjak szoftvereket készíteni. Nagy hangsúlyt fektettem mind a strukturált programozásra, mind a </w:t>
+      </w:r>
+      <w:proofErr w:type="spellStart"/>
+      <w:r>
+        <w:rPr>
+          <w:rFonts w:ascii="Times New Roman" w:hAnsi="Times New Roman" w:cs="Times New Roman"/>
+          <w:sz w:val="24"/>
+          <w:szCs w:val="24"/>
+        </w:rPr>
+        <w:t>clean</w:t>
+      </w:r>
+      <w:proofErr w:type="spellEnd"/>
+      <w:r>
+        <w:rPr>
+          <w:rFonts w:ascii="Times New Roman" w:hAnsi="Times New Roman" w:cs="Times New Roman"/>
+          <w:sz w:val="24"/>
+          <w:szCs w:val="24"/>
+        </w:rPr>
+        <w:t xml:space="preserve"> </w:t>
+      </w:r>
+      <w:proofErr w:type="spellStart"/>
+      <w:r>
+        <w:rPr>
+          <w:rFonts w:ascii="Times New Roman" w:hAnsi="Times New Roman" w:cs="Times New Roman"/>
+          <w:sz w:val="24"/>
+          <w:szCs w:val="24"/>
+        </w:rPr>
+        <w:t>coding-ra</w:t>
+      </w:r>
+      <w:proofErr w:type="spellEnd"/>
+      <w:r>
+        <w:rPr>
+          <w:rFonts w:ascii="Times New Roman" w:hAnsi="Times New Roman" w:cs="Times New Roman"/>
+          <w:sz w:val="24"/>
+          <w:szCs w:val="24"/>
+        </w:rPr>
+        <w:t xml:space="preserve"> egyaránt, hogy a szoftver később is karbantartható legyen. Sok kutatás és utánajárás növelte az önbizalmamat a .NET terén, ugyanis ez egy viszonylag új technológia volt számomra egy ekkora projekt keretein belül.</w:t>
+      </w:r>
+      <w:r>
+        <w:rPr>
+          <w:rFonts w:ascii="Times New Roman" w:hAnsi="Times New Roman" w:cs="Times New Roman"/>
+          <w:sz w:val="24"/>
+          <w:szCs w:val="24"/>
+        </w:rPr>
+        <w:t xml:space="preserve"> A szoftver kinézeti részénél is hasonlóan a magabiztosságra törekedtem, ahol szintén úgy érzem, hogy teljesítettem a magamtól elvárt szintet, ugyanis rengeteg hibára bukkantam fejlesztés közben, amelyek kisebb-nagyobb kutatómunkát igényeltek. Itt is cél volt, hogy az önbizalmam meglegyen később az ilyen és ehhez hasonló technológiákhoz (</w:t>
+      </w:r>
+      <w:proofErr w:type="spellStart"/>
+      <w:r>
+        <w:rPr>
+          <w:rFonts w:ascii="Times New Roman" w:hAnsi="Times New Roman" w:cs="Times New Roman"/>
+          <w:sz w:val="24"/>
+          <w:szCs w:val="24"/>
+        </w:rPr>
+        <w:t>Vue</w:t>
+      </w:r>
+      <w:proofErr w:type="spellEnd"/>
+      <w:r>
+        <w:rPr>
+          <w:rFonts w:ascii="Times New Roman" w:hAnsi="Times New Roman" w:cs="Times New Roman"/>
+          <w:sz w:val="24"/>
+          <w:szCs w:val="24"/>
+        </w:rPr>
+        <w:t xml:space="preserve">, </w:t>
+      </w:r>
+      <w:proofErr w:type="spellStart"/>
+      <w:r>
+        <w:rPr>
+          <w:rFonts w:ascii="Times New Roman" w:hAnsi="Times New Roman" w:cs="Times New Roman"/>
+          <w:sz w:val="24"/>
+          <w:szCs w:val="24"/>
+        </w:rPr>
+        <w:t>React</w:t>
+      </w:r>
+      <w:proofErr w:type="spellEnd"/>
+      <w:r>
+        <w:rPr>
+          <w:rFonts w:ascii="Times New Roman" w:hAnsi="Times New Roman" w:cs="Times New Roman"/>
+          <w:sz w:val="24"/>
+          <w:szCs w:val="24"/>
+        </w:rPr>
+        <w:t>).</w:t>
       </w:r>
     </w:p>
     <w:p>
@@ -1769,6 +1995,7 @@
         </w:rPr>
         <w:t xml:space="preserve">pontszám számítson a végén. Ehhez persze valahol vezetni kellett a pontokat, hogy a végén </w:t>
       </w:r>
+      <w:proofErr w:type="spellStart"/>
       <w:r>
         <w:rPr>
           <w:rFonts w:ascii="Times New Roman" w:hAnsi="Times New Roman" w:cs="Times New Roman"/>
@@ -1777,6 +2004,7 @@
         </w:rPr>
         <w:t>megszülessen</w:t>
       </w:r>
+      <w:proofErr w:type="spellEnd"/>
       <w:r>
         <w:rPr>
           <w:rFonts w:ascii="Times New Roman" w:hAnsi="Times New Roman" w:cs="Times New Roman"/>
@@ -2008,7 +2236,25 @@
           <w:sz w:val="24"/>
           <w:szCs w:val="24"/>
         </w:rPr>
-        <w:t xml:space="preserve">Egy weboldalnak mindig vannak általánosan megszokott elemei, amiktől nem szabad vagy legalábbis nem illik eltérni. Fontos volt a regisztrációs, illetve a bejelentkezés weboldal, ugyanis ezek az alap helyek, ahol az autentikációt kezelhetjük. Ez kulcsfontosságú, hogy a létrehozott szezonokat tudjuk kihez kötni. </w:t>
+        <w:t xml:space="preserve">Egy weboldalnak mindig vannak általánosan megszokott elemei, amiktől nem szabad vagy legalábbis nem illik eltérni. Fontos volt a regisztrációs, illetve a bejelentkezés weboldal, ugyanis ezek az alap helyek, ahol az </w:t>
+      </w:r>
+      <w:proofErr w:type="spellStart"/>
+      <w:r>
+        <w:rPr>
+          <w:rFonts w:ascii="Times New Roman" w:hAnsi="Times New Roman" w:cs="Times New Roman"/>
+          <w:sz w:val="24"/>
+          <w:szCs w:val="24"/>
+        </w:rPr>
+        <w:t>autentikációt</w:t>
+      </w:r>
+      <w:proofErr w:type="spellEnd"/>
+      <w:r>
+        <w:rPr>
+          <w:rFonts w:ascii="Times New Roman" w:hAnsi="Times New Roman" w:cs="Times New Roman"/>
+          <w:sz w:val="24"/>
+          <w:szCs w:val="24"/>
+        </w:rPr>
+        <w:t xml:space="preserve"> kezelhetjük. Ez kulcsfontosságú, hogy a létrehozott szezonokat tudjuk kihez kötni. </w:t>
       </w:r>
       <w:r>
         <w:rPr>
@@ -2139,7 +2385,47 @@
           <w:sz w:val="24"/>
           <w:szCs w:val="24"/>
         </w:rPr>
-        <w:t>Kezdetben a mindenhol megjelenő fejléc (header) komponenssel kell kezdenem. Itt megtalálhatjuk az összes olyan menüpontot, ami egy általános, egyáltalán nem specifikus oldalt nyit meg. Amennyiben nem vagyunk még bejelentkezve, akkor itt a szezonok és a statisztikák hivatkozások látszódnak</w:t>
+        <w:t>Kezdetben a mindenhol megjelenő fejléc (</w:t>
+      </w:r>
+      <w:proofErr w:type="spellStart"/>
+      <w:r>
+        <w:rPr>
+          <w:rFonts w:ascii="Times New Roman" w:hAnsi="Times New Roman" w:cs="Times New Roman"/>
+          <w:color w:val="000000" w:themeColor="text1"/>
+          <w:sz w:val="24"/>
+          <w:szCs w:val="24"/>
+        </w:rPr>
+        <w:t>header</w:t>
+      </w:r>
+      <w:proofErr w:type="spellEnd"/>
+      <w:r>
+        <w:rPr>
+          <w:rFonts w:ascii="Times New Roman" w:hAnsi="Times New Roman" w:cs="Times New Roman"/>
+          <w:color w:val="000000" w:themeColor="text1"/>
+          <w:sz w:val="24"/>
+          <w:szCs w:val="24"/>
+        </w:rPr>
+        <w:t xml:space="preserve">) komponenssel kell </w:t>
+      </w:r>
+      <w:proofErr w:type="spellStart"/>
+      <w:r>
+        <w:rPr>
+          <w:rFonts w:ascii="Times New Roman" w:hAnsi="Times New Roman" w:cs="Times New Roman"/>
+          <w:color w:val="000000" w:themeColor="text1"/>
+          <w:sz w:val="24"/>
+          <w:szCs w:val="24"/>
+        </w:rPr>
+        <w:t>kezdenem</w:t>
+      </w:r>
+      <w:proofErr w:type="spellEnd"/>
+      <w:r>
+        <w:rPr>
+          <w:rFonts w:ascii="Times New Roman" w:hAnsi="Times New Roman" w:cs="Times New Roman"/>
+          <w:color w:val="000000" w:themeColor="text1"/>
+          <w:sz w:val="24"/>
+          <w:szCs w:val="24"/>
+        </w:rPr>
+        <w:t>. Itt megtalálhatjuk az összes olyan menüpontot, ami egy általános, egyáltalán nem specifikus oldalt nyit meg. Amennyiben nem vagyunk még bejelentkezve, akkor itt a szezonok és a statisztikák hivatkozások látszódnak</w:t>
       </w:r>
       <w:r>
         <w:rPr>
@@ -2338,7 +2624,16 @@
           <w:sz w:val="24"/>
           <w:szCs w:val="24"/>
         </w:rPr>
-        <w:t xml:space="preserve"> A rendszer abban az esetben fogadja el a jelszót, ha az tartalmaz legalább egy kisbetűt, legalább egy nagybetűt, legalább egy számot és a hosszúsága meghaladja a nyolc karaktert. INNEN</w:t>
+        <w:t xml:space="preserve"> A rendszer abban az esetben fogadja el a jelszót, ha az tartalmaz legalább egy kisbetűt, legalább egy nagybetűt, legalább egy számot és a hosszúsága meghaladja a nyolc karaktert.</w:t>
+      </w:r>
+      <w:r>
+        <w:rPr>
+          <w:rFonts w:ascii="Times New Roman" w:hAnsi="Times New Roman" w:cs="Times New Roman"/>
+          <w:color w:val="000000" w:themeColor="text1"/>
+          <w:sz w:val="24"/>
+          <w:szCs w:val="24"/>
+        </w:rPr>
+        <w:t xml:space="preserve"> Fontos kiemelni, hogy a két jelszónak meg kell egyeznie. Ha valamelyik adat érvénytelen, vagy rendszernek nem megfelelő eset merült fel, abban az esetben egy hibaüzenet fog megjelenni és az általunk választott jelszót újra meg kell adni mindkét bemenetnél. A többi bemeneti adat megmarad, azonban javítani kell őket, ha valamelyik nem volna helyes.</w:t>
       </w:r>
     </w:p>
     <w:p>
@@ -2358,6 +2653,7 @@
         </w:rPr>
       </w:pPr>
       <w:bookmarkStart w:id="8" w:name="_Toc133305456"/>
+      <w:proofErr w:type="spellStart"/>
       <w:r>
         <w:rPr>
           <w:rFonts w:ascii="Times New Roman" w:hAnsi="Times New Roman" w:cs="Times New Roman"/>
@@ -2368,6 +2664,7 @@
         <w:t>Seasons</w:t>
       </w:r>
       <w:bookmarkEnd w:id="8"/>
+      <w:proofErr w:type="spellEnd"/>
     </w:p>
     <w:p>
       <w:pPr>
@@ -2409,7 +2706,7 @@
           <w:sz w:val="24"/>
           <w:szCs w:val="24"/>
         </w:rPr>
-        <w:t xml:space="preserve">, illetve bejelentkezett állapot esetén szűrni is. Ha nem jelenik meg adat, azt a weboldal egyértelműen jelezni fogja egy üzenettel. Minden egyes szezonnál meg fog jelenni a neve, a készítés dátuma, a létrehozó felhasználóneve, egy kedvencek és egy felfedezés gomb. Mobilnézet esetében azonban csak a név és a szív fog látszódni a reszponzivitás </w:t>
+        <w:t xml:space="preserve">, illetve bejelentkezett állapot esetén szűrni is. Ha nem jelenik meg adat, azt a weboldal </w:t>
       </w:r>
       <w:r>
         <w:rPr>
@@ -2418,7 +2715,25 @@
           <w:szCs w:val="24"/>
         </w:rPr>
         <w:lastRenderedPageBreak/>
-        <w:t>érdekében.</w:t>
+        <w:t xml:space="preserve">egyértelműen jelezni fogja egy üzenettel. Minden egyes szezonnál meg fog jelenni a neve, a készítés dátuma, a létrehozó felhasználóneve, egy kedvencek és egy felfedezés gomb. Mobilnézet esetében azonban csak a név és a szív fog látszódni a </w:t>
+      </w:r>
+      <w:proofErr w:type="spellStart"/>
+      <w:r>
+        <w:rPr>
+          <w:rFonts w:ascii="Times New Roman" w:hAnsi="Times New Roman" w:cs="Times New Roman"/>
+          <w:sz w:val="24"/>
+          <w:szCs w:val="24"/>
+        </w:rPr>
+        <w:t>reszponzivitás</w:t>
+      </w:r>
+      <w:proofErr w:type="spellEnd"/>
+      <w:r>
+        <w:rPr>
+          <w:rFonts w:ascii="Times New Roman" w:hAnsi="Times New Roman" w:cs="Times New Roman"/>
+          <w:sz w:val="24"/>
+          <w:szCs w:val="24"/>
+        </w:rPr>
+        <w:t xml:space="preserve"> érdekében.</w:t>
       </w:r>
       <w:r>
         <w:rPr>
@@ -2445,7 +2760,97 @@
           <w:sz w:val="24"/>
           <w:szCs w:val="24"/>
         </w:rPr>
-        <w:t>Bejelentkezés után 3 checkgomb fog megjelenni a jobb felső sarokban. Sorrendben a kedvencek, admin és moderátor gomb. Ha egyet benyomunk, akkor az szűrni fog, de ha kettőt, vagy mind a hármat, akkor hozzáadja azokat a szűrt elemeket, amik mondjuk a kedvencek és az admin uniója lesz. Természetesen szezonok duplikációja nem fordulhat elő. A kedvencek gombbal az általunk kedvelt szezonok fognak látszódni. Az admin gombbal azokat a szezonokat tekinthetjük meg, amelyek</w:t>
+        <w:t xml:space="preserve">Bejelentkezés után 3 </w:t>
+      </w:r>
+      <w:proofErr w:type="spellStart"/>
+      <w:r>
+        <w:rPr>
+          <w:rFonts w:ascii="Times New Roman" w:hAnsi="Times New Roman" w:cs="Times New Roman"/>
+          <w:sz w:val="24"/>
+          <w:szCs w:val="24"/>
+        </w:rPr>
+        <w:t>checkgomb</w:t>
+      </w:r>
+      <w:proofErr w:type="spellEnd"/>
+      <w:r>
+        <w:rPr>
+          <w:rFonts w:ascii="Times New Roman" w:hAnsi="Times New Roman" w:cs="Times New Roman"/>
+          <w:sz w:val="24"/>
+          <w:szCs w:val="24"/>
+        </w:rPr>
+        <w:t xml:space="preserve"> fog megjelenni a jobb felső sarokban. Sorrendben a kedvencek, </w:t>
+      </w:r>
+      <w:proofErr w:type="spellStart"/>
+      <w:r>
+        <w:rPr>
+          <w:rFonts w:ascii="Times New Roman" w:hAnsi="Times New Roman" w:cs="Times New Roman"/>
+          <w:sz w:val="24"/>
+          <w:szCs w:val="24"/>
+        </w:rPr>
+        <w:t>admin</w:t>
+      </w:r>
+      <w:proofErr w:type="spellEnd"/>
+      <w:r>
+        <w:rPr>
+          <w:rFonts w:ascii="Times New Roman" w:hAnsi="Times New Roman" w:cs="Times New Roman"/>
+          <w:sz w:val="24"/>
+          <w:szCs w:val="24"/>
+        </w:rPr>
+        <w:t xml:space="preserve"> és moderátor gomb. Ha egyet benyomunk, akkor az szűrni fog, de ha kettőt, vagy mind a hármat, akkor hozzáadja azokat a szűrt elemeket, amik mondjuk a kedvencek és az </w:t>
+      </w:r>
+      <w:proofErr w:type="spellStart"/>
+      <w:r>
+        <w:rPr>
+          <w:rFonts w:ascii="Times New Roman" w:hAnsi="Times New Roman" w:cs="Times New Roman"/>
+          <w:sz w:val="24"/>
+          <w:szCs w:val="24"/>
+        </w:rPr>
+        <w:t>admin</w:t>
+      </w:r>
+      <w:proofErr w:type="spellEnd"/>
+      <w:r>
+        <w:rPr>
+          <w:rFonts w:ascii="Times New Roman" w:hAnsi="Times New Roman" w:cs="Times New Roman"/>
+          <w:sz w:val="24"/>
+          <w:szCs w:val="24"/>
+        </w:rPr>
+        <w:t xml:space="preserve"> uniója lesz. Természetesen szezonok </w:t>
+      </w:r>
+      <w:proofErr w:type="spellStart"/>
+      <w:r>
+        <w:rPr>
+          <w:rFonts w:ascii="Times New Roman" w:hAnsi="Times New Roman" w:cs="Times New Roman"/>
+          <w:sz w:val="24"/>
+          <w:szCs w:val="24"/>
+        </w:rPr>
+        <w:t>duplikációja</w:t>
+      </w:r>
+      <w:proofErr w:type="spellEnd"/>
+      <w:r>
+        <w:rPr>
+          <w:rFonts w:ascii="Times New Roman" w:hAnsi="Times New Roman" w:cs="Times New Roman"/>
+          <w:sz w:val="24"/>
+          <w:szCs w:val="24"/>
+        </w:rPr>
+        <w:t xml:space="preserve"> nem fordulhat elő. A kedvencek gombbal az általunk kedvelt szezonok fognak látszódni. Az </w:t>
+      </w:r>
+      <w:proofErr w:type="spellStart"/>
+      <w:r>
+        <w:rPr>
+          <w:rFonts w:ascii="Times New Roman" w:hAnsi="Times New Roman" w:cs="Times New Roman"/>
+          <w:sz w:val="24"/>
+          <w:szCs w:val="24"/>
+        </w:rPr>
+        <w:t>admin</w:t>
+      </w:r>
+      <w:proofErr w:type="spellEnd"/>
+      <w:r>
+        <w:rPr>
+          <w:rFonts w:ascii="Times New Roman" w:hAnsi="Times New Roman" w:cs="Times New Roman"/>
+          <w:sz w:val="24"/>
+          <w:szCs w:val="24"/>
+        </w:rPr>
+        <w:t xml:space="preserve"> gombbal azokat a szezonokat tekinthetjük meg, amelyek</w:t>
       </w:r>
       <w:r>
         <w:rPr>
@@ -2565,6 +2970,7 @@
         </w:rPr>
       </w:pPr>
       <w:bookmarkStart w:id="9" w:name="_Toc133305457"/>
+      <w:proofErr w:type="spellStart"/>
       <w:r>
         <w:rPr>
           <w:rFonts w:ascii="Times New Roman" w:hAnsi="Times New Roman" w:cs="Times New Roman"/>
@@ -2575,6 +2981,7 @@
         <w:t>Season</w:t>
       </w:r>
       <w:bookmarkEnd w:id="9"/>
+      <w:proofErr w:type="spellEnd"/>
     </w:p>
     <w:p>
       <w:pPr>
@@ -2613,24 +3020,34 @@
           <w:sz w:val="24"/>
           <w:szCs w:val="24"/>
         </w:rPr>
-        <w:t xml:space="preserve">Kezdetben, ami minden állapotnál megjelenik, az a szezon neve, létrehozásának időpontja, egy frissítés és egy kedvencek gomb, ami megmutatja, hogy eddig hányan jelölték kedvencnek az imént megtekintett szezont. Asztali nézetben a jobb oldalon, </w:t>
-      </w:r>
-      <w:r>
-        <w:rPr>
-          <w:rFonts w:ascii="Times New Roman" w:hAnsi="Times New Roman" w:cs="Times New Roman"/>
-          <w:sz w:val="24"/>
-          <w:szCs w:val="24"/>
-        </w:rPr>
         <w:lastRenderedPageBreak/>
-        <w:t xml:space="preserve">mobilnézetben legalul megjelenik egy </w:t>
-      </w:r>
-      <w:r>
-        <w:rPr>
-          <w:rFonts w:ascii="Times New Roman" w:hAnsi="Times New Roman" w:cs="Times New Roman"/>
-          <w:sz w:val="24"/>
-          <w:szCs w:val="24"/>
-        </w:rPr>
-        <w:t>moderátor lista az adminnal együtt, ami megmutatja, hogy kinek van jogosultsága a szerkesztéshez, alatta pedig a szezon leírása látható.</w:t>
+        <w:t xml:space="preserve">Kezdetben, ami minden állapotnál megjelenik, az a szezon neve, létrehozásának időpontja, egy frissítés és egy kedvencek gomb, ami megmutatja, hogy eddig hányan jelölték kedvencnek az imént megtekintett szezont. Asztali nézetben a jobb oldalon, mobilnézetben legalul megjelenik egy </w:t>
+      </w:r>
+      <w:r>
+        <w:rPr>
+          <w:rFonts w:ascii="Times New Roman" w:hAnsi="Times New Roman" w:cs="Times New Roman"/>
+          <w:sz w:val="24"/>
+          <w:szCs w:val="24"/>
+        </w:rPr>
+        <w:t xml:space="preserve">moderátor lista az </w:t>
+      </w:r>
+      <w:proofErr w:type="spellStart"/>
+      <w:r>
+        <w:rPr>
+          <w:rFonts w:ascii="Times New Roman" w:hAnsi="Times New Roman" w:cs="Times New Roman"/>
+          <w:sz w:val="24"/>
+          <w:szCs w:val="24"/>
+        </w:rPr>
+        <w:t>adminnal</w:t>
+      </w:r>
+      <w:proofErr w:type="spellEnd"/>
+      <w:r>
+        <w:rPr>
+          <w:rFonts w:ascii="Times New Roman" w:hAnsi="Times New Roman" w:cs="Times New Roman"/>
+          <w:sz w:val="24"/>
+          <w:szCs w:val="24"/>
+        </w:rPr>
+        <w:t xml:space="preserve"> együtt, ami megmutatja, hogy kinek van jogosultsága a szerkesztéshez, alatta pedig a szezon leírása látható.</w:t>
       </w:r>
     </w:p>
     <w:p>
@@ -2650,7 +3067,61 @@
           <w:sz w:val="24"/>
           <w:szCs w:val="24"/>
         </w:rPr>
-        <w:t>Megtalálunk itt továbbá 2 lenyíló ablakot, amin a tábla típusát (drivers, teams, races) és annak tartalmát állíthatjuk be (minden, vagy a típusok nevei felsorolva). Ennek a segítségével hat féle táblát tekinthetünk meg, amit a jogosultság fázisában részletezek.</w:t>
+        <w:t>Megtalálunk itt továbbá 2 lenyíló ablakot, amin a tábla típusát (</w:t>
+      </w:r>
+      <w:proofErr w:type="spellStart"/>
+      <w:r>
+        <w:rPr>
+          <w:rFonts w:ascii="Times New Roman" w:hAnsi="Times New Roman" w:cs="Times New Roman"/>
+          <w:sz w:val="24"/>
+          <w:szCs w:val="24"/>
+        </w:rPr>
+        <w:t>drivers</w:t>
+      </w:r>
+      <w:proofErr w:type="spellEnd"/>
+      <w:r>
+        <w:rPr>
+          <w:rFonts w:ascii="Times New Roman" w:hAnsi="Times New Roman" w:cs="Times New Roman"/>
+          <w:sz w:val="24"/>
+          <w:szCs w:val="24"/>
+        </w:rPr>
+        <w:t xml:space="preserve">, </w:t>
+      </w:r>
+      <w:proofErr w:type="spellStart"/>
+      <w:r>
+        <w:rPr>
+          <w:rFonts w:ascii="Times New Roman" w:hAnsi="Times New Roman" w:cs="Times New Roman"/>
+          <w:sz w:val="24"/>
+          <w:szCs w:val="24"/>
+        </w:rPr>
+        <w:t>teams</w:t>
+      </w:r>
+      <w:proofErr w:type="spellEnd"/>
+      <w:r>
+        <w:rPr>
+          <w:rFonts w:ascii="Times New Roman" w:hAnsi="Times New Roman" w:cs="Times New Roman"/>
+          <w:sz w:val="24"/>
+          <w:szCs w:val="24"/>
+        </w:rPr>
+        <w:t xml:space="preserve">, </w:t>
+      </w:r>
+      <w:proofErr w:type="spellStart"/>
+      <w:r>
+        <w:rPr>
+          <w:rFonts w:ascii="Times New Roman" w:hAnsi="Times New Roman" w:cs="Times New Roman"/>
+          <w:sz w:val="24"/>
+          <w:szCs w:val="24"/>
+        </w:rPr>
+        <w:t>races</w:t>
+      </w:r>
+      <w:proofErr w:type="spellEnd"/>
+      <w:r>
+        <w:rPr>
+          <w:rFonts w:ascii="Times New Roman" w:hAnsi="Times New Roman" w:cs="Times New Roman"/>
+          <w:sz w:val="24"/>
+          <w:szCs w:val="24"/>
+        </w:rPr>
+        <w:t>) és annak tartalmát állíthatjuk be (minden, vagy a típusok nevei felsorolva). Ennek a segítségével hat féle táblát tekinthetünk meg, amit a jogosultság fázisában részletezek.</w:t>
       </w:r>
       <w:r>
         <w:rPr>
@@ -2925,7 +3396,7 @@
           <w:sz w:val="24"/>
           <w:szCs w:val="24"/>
         </w:rPr>
-        <w:t xml:space="preserve">a elért eredmények a versenyek függvényében. Fontos kiemelni, hogy egy pilóta két eredményt egy versenyen nem érhet el. Felül egy hozzáadás gombot találunk. Az eredmények mellett pedig - moderátor és adminisztrátor jogosultság esetében – megjelennek a módosítás és törlés gombok. Adatmanipulációnál ki kell választani, hogy </w:t>
+        <w:t xml:space="preserve">a elért eredmények a versenyek függvényében. Fontos kiemelni, hogy egy pilóta két </w:t>
       </w:r>
       <w:r>
         <w:rPr>
@@ -2934,7 +3405,7 @@
           <w:szCs w:val="24"/>
         </w:rPr>
         <w:lastRenderedPageBreak/>
-        <w:t xml:space="preserve">az adott versenyt melyik csapat színeiben érte el, melyik versenyen tette meg mindezt, milyen pozíciót ért el és mennyi pontot kap ezért. </w:t>
+        <w:t xml:space="preserve">eredményt egy versenyen nem érhet el. Felül egy hozzáadás gombot találunk. Az eredmények mellett pedig - moderátor és adminisztrátor jogosultság esetében – megjelennek a módosítás és törlés gombok. Adatmanipulációnál ki kell választani, hogy az adott versenyt melyik csapat színeiben érte el, melyik versenyen tette meg mindezt, milyen pozíciót ért el és mennyi pontot kap ezért. </w:t>
       </w:r>
       <w:r>
         <w:rPr>
@@ -3095,7 +3566,16 @@
           <w:sz w:val="24"/>
           <w:szCs w:val="24"/>
         </w:rPr>
-        <w:t>Ha valamelyik adat hiányos, vagy létezik már verseny ilyen névvel, akkor a szokásos hibaüzenet fog megjelenni. Törlés esetén, ahogy várnánk, el fognak tűnni a hozzá tartozó eredmények, ezelőtt persze egy ablak fog megjelenni, hogy biztosak vagyunk-e a törlés véglegesítésében.</w:t>
+        <w:t xml:space="preserve">Ha valamelyik adat hiányos, vagy létezik már verseny ilyen névvel, akkor a szokásos hibaüzenet fog megjelenni. Törlés esetén, </w:t>
+      </w:r>
+      <w:r>
+        <w:rPr>
+          <w:rFonts w:ascii="Times New Roman" w:hAnsi="Times New Roman" w:cs="Times New Roman"/>
+          <w:sz w:val="24"/>
+          <w:szCs w:val="24"/>
+        </w:rPr>
+        <w:lastRenderedPageBreak/>
+        <w:t>ahogy várnánk, el fognak tűnni a hozzá tartozó eredmények, ezelőtt persze egy ablak fog megjelenni, hogy biztosak vagyunk-e a törlés véglegesítésében.</w:t>
       </w:r>
     </w:p>
     <w:p>
@@ -3122,16 +3602,7 @@
           <w:sz w:val="24"/>
           <w:szCs w:val="24"/>
         </w:rPr>
-        <w:t xml:space="preserve">, hasonlóan a pilóták eredményeit tartalmazó táblához, csak itt egy versenyre lebontva látjuk ezt pozíció </w:t>
-      </w:r>
-      <w:r>
-        <w:rPr>
-          <w:rFonts w:ascii="Times New Roman" w:hAnsi="Times New Roman" w:cs="Times New Roman"/>
-          <w:sz w:val="24"/>
-          <w:szCs w:val="24"/>
-        </w:rPr>
-        <w:lastRenderedPageBreak/>
-        <w:t xml:space="preserve">szerint rendezve. Látható itt a megszerzett pozíció, pilóta neve, valós név, rajtszám, a csapat, akinek a színeiben versenyzett, illetve a megszerzett pontok számát. Adminisztrátori és moderátori jog esetében megtaláljuk a </w:t>
+        <w:t xml:space="preserve">, hasonlóan a pilóták eredményeit tartalmazó táblához, csak itt egy versenyre lebontva látjuk ezt pozíció szerint rendezve. Látható itt a megszerzett pozíció, pilóta neve, valós név, rajtszám, a csapat, akinek a színeiben versenyzett, illetve a megszerzett pontok számát. Adminisztrátori és moderátori jog esetében megtaláljuk a </w:t>
       </w:r>
       <w:r>
         <w:rPr>
@@ -3158,7 +3629,39 @@
           <w:sz w:val="24"/>
           <w:szCs w:val="24"/>
         </w:rPr>
-        <w:t>Rengeteg esetben megnyílik egy figyelmeztető ablak, hogy biztosak vagyunk-e egyes műveletekben. Ezeknél két lehetőség van, a Mégse gombra nyomva nem történik semmi, azonban, ha elfogadjuk ezt, az visszafordíthatatlan adatmanipulációs következményekkel jár. Erre érdemes odafigyelni.</w:t>
+        <w:t xml:space="preserve">Rengeteg esetben megnyílik egy figyelmeztető ablak, hogy biztosak vagyunk-e egyes műveletekben. Ezeknél két lehetőség van, a </w:t>
+      </w:r>
+      <w:r>
+        <w:rPr>
+          <w:rFonts w:ascii="Times New Roman" w:hAnsi="Times New Roman" w:cs="Times New Roman"/>
+          <w:sz w:val="24"/>
+          <w:szCs w:val="24"/>
+        </w:rPr>
+        <w:t>„m</w:t>
+      </w:r>
+      <w:r>
+        <w:rPr>
+          <w:rFonts w:ascii="Times New Roman" w:hAnsi="Times New Roman" w:cs="Times New Roman"/>
+          <w:sz w:val="24"/>
+          <w:szCs w:val="24"/>
+        </w:rPr>
+        <w:t>égse</w:t>
+      </w:r>
+      <w:r>
+        <w:rPr>
+          <w:rFonts w:ascii="Times New Roman" w:hAnsi="Times New Roman" w:cs="Times New Roman"/>
+          <w:sz w:val="24"/>
+          <w:szCs w:val="24"/>
+        </w:rPr>
+        <w:t>”</w:t>
+      </w:r>
+      <w:r>
+        <w:rPr>
+          <w:rFonts w:ascii="Times New Roman" w:hAnsi="Times New Roman" w:cs="Times New Roman"/>
+          <w:sz w:val="24"/>
+          <w:szCs w:val="24"/>
+        </w:rPr>
+        <w:t xml:space="preserve"> gombra nyomva nem történik semmi, azonban, ha elfogadjuk ezt, az visszafordíthatatlan adatmanipulációs következményekkel jár. Erre érdemes odafigyelni.</w:t>
       </w:r>
     </w:p>
     <w:p>
@@ -3185,7 +3688,67 @@
           <w:sz w:val="24"/>
           <w:szCs w:val="24"/>
         </w:rPr>
-        <w:t>, így ő azt csak egyéniben kapja meg. Ezért volt szükség erre az adattagra a versenyek során.</w:t>
+        <w:t>, így ő azt csak egyéniben kapja meg. Ezért volt szükség erre az adattagra a versenyek során</w:t>
+      </w:r>
+      <w:r>
+        <w:rPr>
+          <w:rFonts w:ascii="Times New Roman" w:hAnsi="Times New Roman" w:cs="Times New Roman"/>
+          <w:sz w:val="24"/>
+          <w:szCs w:val="24"/>
+        </w:rPr>
+        <w:t>.</w:t>
+      </w:r>
+    </w:p>
+    <w:p>
+      <w:pPr>
+        <w:pStyle w:val="Listaszerbekezds"/>
+        <w:numPr>
+          <w:ilvl w:val="2"/>
+          <w:numId w:val="7"/>
+        </w:numPr>
+        <w:spacing w:line="360" w:lineRule="auto"/>
+        <w:jc w:val="both"/>
+        <w:rPr>
+          <w:rFonts w:ascii="Times New Roman" w:hAnsi="Times New Roman" w:cs="Times New Roman"/>
+          <w:sz w:val="24"/>
+          <w:szCs w:val="24"/>
+        </w:rPr>
+      </w:pPr>
+      <w:r>
+        <w:rPr>
+          <w:rFonts w:ascii="Times New Roman" w:hAnsi="Times New Roman" w:cs="Times New Roman"/>
+          <w:sz w:val="24"/>
+          <w:szCs w:val="24"/>
+        </w:rPr>
+        <w:t>Statisztika</w:t>
+      </w:r>
+    </w:p>
+    <w:p>
+      <w:pPr>
+        <w:spacing w:line="360" w:lineRule="auto"/>
+        <w:jc w:val="both"/>
+        <w:rPr>
+          <w:rFonts w:ascii="Times New Roman" w:hAnsi="Times New Roman" w:cs="Times New Roman"/>
+          <w:sz w:val="24"/>
+          <w:szCs w:val="24"/>
+          <w:lang w:val="en-US"/>
+        </w:rPr>
+      </w:pPr>
+      <w:r>
+        <w:rPr>
+          <w:rFonts w:ascii="Times New Roman" w:hAnsi="Times New Roman" w:cs="Times New Roman"/>
+          <w:sz w:val="24"/>
+          <w:szCs w:val="24"/>
+        </w:rPr>
+        <w:t>Fontos dolognak tartottam, hogyha egy olyan szoftverről beszélünk, ahol egyszerre több liga is lehet és egy pilóta több ligában is részt vehet, akkor nyomon tudjuk követni a teljesítményét. Erre a diagramokat tartottam a legmegfelelőbbnek, illetve a leglátványosabbnak</w:t>
+      </w:r>
+      <w:r>
+        <w:rPr>
+          <w:rFonts w:ascii="Times New Roman" w:hAnsi="Times New Roman" w:cs="Times New Roman"/>
+          <w:sz w:val="24"/>
+          <w:szCs w:val="24"/>
+        </w:rPr>
+        <w:t xml:space="preserve">. </w:t>
       </w:r>
     </w:p>
     <w:sectPr>
@@ -3201,7 +3764,7 @@
 </file>
 
 <file path=word/endnotes.xml><?xml version="1.0" encoding="utf-8"?>
-<w:endnotes xmlns:wpc="http://schemas.microsoft.com/office/word/2010/wordprocessingCanvas" xmlns:cx="http://schemas.microsoft.com/office/drawing/2014/chartex" xmlns:cx1="http://schemas.microsoft.com/office/drawing/2015/9/8/chartex" xmlns:cx2="http://schemas.microsoft.com/office/drawing/2015/10/21/chartex" xmlns:cx3="http://schemas.microsoft.com/office/drawing/2016/5/9/chartex" xmlns:cx4="http://schemas.microsoft.com/office/drawing/2016/5/10/chartex" xmlns:cx5="http://schemas.microsoft.com/office/drawing/2016/5/11/chartex" xmlns:cx6="http://schemas.microsoft.com/office/drawing/2016/5/12/chartex" xmlns:cx7="http://schemas.microsoft.com/office/drawing/2016/5/13/chartex" xmlns:cx8="http://schemas.microsoft.com/office/drawing/2016/5/14/chartex" xmlns:mc="http://schemas.openxmlformats.org/markup-compatibility/2006" xmlns:aink="http://schemas.microsoft.com/office/drawing/2016/ink" xmlns:am3d="http://schemas.microsoft.com/office/drawing/2017/model3d" xmlns:o="urn:schemas-microsoft-com:office:office" xmlns:oel="http://schemas.microsoft.com/office/2019/extlst" xmlns:r="http://schemas.openxmlformats.org/officeDocument/2006/relationships" xmlns:m="http://schemas.openxmlformats.org/officeDocument/2006/math" xmlns:v="urn:schemas-microsoft-com:vml" xmlns:wp14="http://schemas.microsoft.com/office/word/2010/wordprocessingDrawing" xmlns:wp="http://schemas.openxmlformats.org/drawingml/2006/wordprocessingDrawing" xmlns:w10="urn:schemas-microsoft-com:office:word" xmlns:w="http://schemas.openxmlformats.org/wordprocessingml/2006/main" xmlns:w14="http://schemas.microsoft.com/office/word/2010/wordml" xmlns:w15="http://schemas.microsoft.com/office/word/2012/wordml" xmlns:w16cex="http://schemas.microsoft.com/office/word/2018/wordml/cex" xmlns:w16cid="http://schemas.microsoft.com/office/word/2016/wordml/cid" xmlns:w16="http://schemas.microsoft.com/office/word/2018/wordml" xmlns:w16du="http://schemas.microsoft.com/office/word/2023/wordml/word16du" xmlns:w16sdtdh="http://schemas.microsoft.com/office/word/2020/wordml/sdtdatahash" xmlns:w16se="http://schemas.microsoft.com/office/word/2015/wordml/symex" xmlns:wpg="http://schemas.microsoft.com/office/word/2010/wordprocessingGroup" xmlns:wpi="http://schemas.microsoft.com/office/word/2010/wordprocessingInk" xmlns:wne="http://schemas.microsoft.com/office/word/2006/wordml" xmlns:wps="http://schemas.microsoft.com/office/word/2010/wordprocessingShape" mc:Ignorable="w14 w15 w16se w16cid w16 w16cex w16sdtdh wp14">
+<w:endnotes xmlns:wpc="http://schemas.microsoft.com/office/word/2010/wordprocessingCanvas" xmlns:cx="http://schemas.microsoft.com/office/drawing/2014/chartex" xmlns:cx1="http://schemas.microsoft.com/office/drawing/2015/9/8/chartex" xmlns:cx2="http://schemas.microsoft.com/office/drawing/2015/10/21/chartex" xmlns:cx3="http://schemas.microsoft.com/office/drawing/2016/5/9/chartex" xmlns:cx4="http://schemas.microsoft.com/office/drawing/2016/5/10/chartex" xmlns:cx5="http://schemas.microsoft.com/office/drawing/2016/5/11/chartex" xmlns:cx6="http://schemas.microsoft.com/office/drawing/2016/5/12/chartex" xmlns:cx7="http://schemas.microsoft.com/office/drawing/2016/5/13/chartex" xmlns:cx8="http://schemas.microsoft.com/office/drawing/2016/5/14/chartex" xmlns:mc="http://schemas.openxmlformats.org/markup-compatibility/2006" xmlns:aink="http://schemas.microsoft.com/office/drawing/2016/ink" xmlns:am3d="http://schemas.microsoft.com/office/drawing/2017/model3d" xmlns:o="urn:schemas-microsoft-com:office:office" xmlns:oel="http://schemas.microsoft.com/office/2019/extlst" xmlns:r="http://schemas.openxmlformats.org/officeDocument/2006/relationships" xmlns:m="http://schemas.openxmlformats.org/officeDocument/2006/math" xmlns:v="urn:schemas-microsoft-com:vml" xmlns:wp14="http://schemas.microsoft.com/office/word/2010/wordprocessingDrawing" xmlns:wp="http://schemas.openxmlformats.org/drawingml/2006/wordprocessingDrawing" xmlns:w10="urn:schemas-microsoft-com:office:word" xmlns:w="http://schemas.openxmlformats.org/wordprocessingml/2006/main" xmlns:w14="http://schemas.microsoft.com/office/word/2010/wordml" xmlns:w15="http://schemas.microsoft.com/office/word/2012/wordml" xmlns:w16cex="http://schemas.microsoft.com/office/word/2018/wordml/cex" xmlns:w16cid="http://schemas.microsoft.com/office/word/2016/wordml/cid" xmlns:w16="http://schemas.microsoft.com/office/word/2018/wordml" xmlns:w16sdtdh="http://schemas.microsoft.com/office/word/2020/wordml/sdtdatahash" xmlns:w16se="http://schemas.microsoft.com/office/word/2015/wordml/symex" xmlns:wpg="http://schemas.microsoft.com/office/word/2010/wordprocessingGroup" xmlns:wpi="http://schemas.microsoft.com/office/word/2010/wordprocessingInk" xmlns:wne="http://schemas.microsoft.com/office/word/2006/wordml" xmlns:wps="http://schemas.microsoft.com/office/word/2010/wordprocessingShape" mc:Ignorable="w14 w15 w16se w16cid w16 w16cex w16sdtdh wp14">
   <w:endnote w:type="separator" w:id="-1">
     <w:p>
       <w:pPr>
@@ -3233,7 +3796,7 @@
 </file>
 
 <file path=word/footer1.xml><?xml version="1.0" encoding="utf-8"?>
-<w:ftr xmlns:wpc="http://schemas.microsoft.com/office/word/2010/wordprocessingCanvas" xmlns:cx="http://schemas.microsoft.com/office/drawing/2014/chartex" xmlns:cx1="http://schemas.microsoft.com/office/drawing/2015/9/8/chartex" xmlns:cx2="http://schemas.microsoft.com/office/drawing/2015/10/21/chartex" xmlns:cx3="http://schemas.microsoft.com/office/drawing/2016/5/9/chartex" xmlns:cx4="http://schemas.microsoft.com/office/drawing/2016/5/10/chartex" xmlns:cx5="http://schemas.microsoft.com/office/drawing/2016/5/11/chartex" xmlns:cx6="http://schemas.microsoft.com/office/drawing/2016/5/12/chartex" xmlns:cx7="http://schemas.microsoft.com/office/drawing/2016/5/13/chartex" xmlns:cx8="http://schemas.microsoft.com/office/drawing/2016/5/14/chartex" xmlns:mc="http://schemas.openxmlformats.org/markup-compatibility/2006" xmlns:aink="http://schemas.microsoft.com/office/drawing/2016/ink" xmlns:am3d="http://schemas.microsoft.com/office/drawing/2017/model3d" xmlns:o="urn:schemas-microsoft-com:office:office" xmlns:oel="http://schemas.microsoft.com/office/2019/extlst" xmlns:r="http://schemas.openxmlformats.org/officeDocument/2006/relationships" xmlns:m="http://schemas.openxmlformats.org/officeDocument/2006/math" xmlns:v="urn:schemas-microsoft-com:vml" xmlns:wp14="http://schemas.microsoft.com/office/word/2010/wordprocessingDrawing" xmlns:wp="http://schemas.openxmlformats.org/drawingml/2006/wordprocessingDrawing" xmlns:w10="urn:schemas-microsoft-com:office:word" xmlns:w="http://schemas.openxmlformats.org/wordprocessingml/2006/main" xmlns:w14="http://schemas.microsoft.com/office/word/2010/wordml" xmlns:w15="http://schemas.microsoft.com/office/word/2012/wordml" xmlns:w16cex="http://schemas.microsoft.com/office/word/2018/wordml/cex" xmlns:w16cid="http://schemas.microsoft.com/office/word/2016/wordml/cid" xmlns:w16="http://schemas.microsoft.com/office/word/2018/wordml" xmlns:w16du="http://schemas.microsoft.com/office/word/2023/wordml/word16du" xmlns:w16sdtdh="http://schemas.microsoft.com/office/word/2020/wordml/sdtdatahash" xmlns:w16se="http://schemas.microsoft.com/office/word/2015/wordml/symex" xmlns:wpg="http://schemas.microsoft.com/office/word/2010/wordprocessingGroup" xmlns:wpi="http://schemas.microsoft.com/office/word/2010/wordprocessingInk" xmlns:wne="http://schemas.microsoft.com/office/word/2006/wordml" xmlns:wps="http://schemas.microsoft.com/office/word/2010/wordprocessingShape" mc:Ignorable="w14 w15 w16se w16cid w16 w16cex w16sdtdh wp14">
+<w:ftr xmlns:wpc="http://schemas.microsoft.com/office/word/2010/wordprocessingCanvas" xmlns:cx="http://schemas.microsoft.com/office/drawing/2014/chartex" xmlns:cx1="http://schemas.microsoft.com/office/drawing/2015/9/8/chartex" xmlns:cx2="http://schemas.microsoft.com/office/drawing/2015/10/21/chartex" xmlns:cx3="http://schemas.microsoft.com/office/drawing/2016/5/9/chartex" xmlns:cx4="http://schemas.microsoft.com/office/drawing/2016/5/10/chartex" xmlns:cx5="http://schemas.microsoft.com/office/drawing/2016/5/11/chartex" xmlns:cx6="http://schemas.microsoft.com/office/drawing/2016/5/12/chartex" xmlns:cx7="http://schemas.microsoft.com/office/drawing/2016/5/13/chartex" xmlns:cx8="http://schemas.microsoft.com/office/drawing/2016/5/14/chartex" xmlns:mc="http://schemas.openxmlformats.org/markup-compatibility/2006" xmlns:aink="http://schemas.microsoft.com/office/drawing/2016/ink" xmlns:am3d="http://schemas.microsoft.com/office/drawing/2017/model3d" xmlns:o="urn:schemas-microsoft-com:office:office" xmlns:oel="http://schemas.microsoft.com/office/2019/extlst" xmlns:r="http://schemas.openxmlformats.org/officeDocument/2006/relationships" xmlns:m="http://schemas.openxmlformats.org/officeDocument/2006/math" xmlns:v="urn:schemas-microsoft-com:vml" xmlns:wp14="http://schemas.microsoft.com/office/word/2010/wordprocessingDrawing" xmlns:wp="http://schemas.openxmlformats.org/drawingml/2006/wordprocessingDrawing" xmlns:w10="urn:schemas-microsoft-com:office:word" xmlns:w="http://schemas.openxmlformats.org/wordprocessingml/2006/main" xmlns:w14="http://schemas.microsoft.com/office/word/2010/wordml" xmlns:w15="http://schemas.microsoft.com/office/word/2012/wordml" xmlns:w16cex="http://schemas.microsoft.com/office/word/2018/wordml/cex" xmlns:w16cid="http://schemas.microsoft.com/office/word/2016/wordml/cid" xmlns:w16="http://schemas.microsoft.com/office/word/2018/wordml" xmlns:w16sdtdh="http://schemas.microsoft.com/office/word/2020/wordml/sdtdatahash" xmlns:w16se="http://schemas.microsoft.com/office/word/2015/wordml/symex" xmlns:wpg="http://schemas.microsoft.com/office/word/2010/wordprocessingGroup" xmlns:wpi="http://schemas.microsoft.com/office/word/2010/wordprocessingInk" xmlns:wne="http://schemas.microsoft.com/office/word/2006/wordml" xmlns:wps="http://schemas.microsoft.com/office/word/2010/wordprocessingShape" mc:Ignorable="w14 w15 w16se w16cid w16 w16cex w16sdtdh wp14">
   <w:p>
     <w:pPr>
       <w:pStyle w:val="llb"/>
@@ -3243,7 +3806,7 @@
 </file>
 
 <file path=word/footer2.xml><?xml version="1.0" encoding="utf-8"?>
-<w:ftr xmlns:wpc="http://schemas.microsoft.com/office/word/2010/wordprocessingCanvas" xmlns:cx="http://schemas.microsoft.com/office/drawing/2014/chartex" xmlns:cx1="http://schemas.microsoft.com/office/drawing/2015/9/8/chartex" xmlns:cx2="http://schemas.microsoft.com/office/drawing/2015/10/21/chartex" xmlns:cx3="http://schemas.microsoft.com/office/drawing/2016/5/9/chartex" xmlns:cx4="http://schemas.microsoft.com/office/drawing/2016/5/10/chartex" xmlns:cx5="http://schemas.microsoft.com/office/drawing/2016/5/11/chartex" xmlns:cx6="http://schemas.microsoft.com/office/drawing/2016/5/12/chartex" xmlns:cx7="http://schemas.microsoft.com/office/drawing/2016/5/13/chartex" xmlns:cx8="http://schemas.microsoft.com/office/drawing/2016/5/14/chartex" xmlns:mc="http://schemas.openxmlformats.org/markup-compatibility/2006" xmlns:aink="http://schemas.microsoft.com/office/drawing/2016/ink" xmlns:am3d="http://schemas.microsoft.com/office/drawing/2017/model3d" xmlns:o="urn:schemas-microsoft-com:office:office" xmlns:oel="http://schemas.microsoft.com/office/2019/extlst" xmlns:r="http://schemas.openxmlformats.org/officeDocument/2006/relationships" xmlns:m="http://schemas.openxmlformats.org/officeDocument/2006/math" xmlns:v="urn:schemas-microsoft-com:vml" xmlns:wp14="http://schemas.microsoft.com/office/word/2010/wordprocessingDrawing" xmlns:wp="http://schemas.openxmlformats.org/drawingml/2006/wordprocessingDrawing" xmlns:w10="urn:schemas-microsoft-com:office:word" xmlns:w="http://schemas.openxmlformats.org/wordprocessingml/2006/main" xmlns:w14="http://schemas.microsoft.com/office/word/2010/wordml" xmlns:w15="http://schemas.microsoft.com/office/word/2012/wordml" xmlns:w16cex="http://schemas.microsoft.com/office/word/2018/wordml/cex" xmlns:w16cid="http://schemas.microsoft.com/office/word/2016/wordml/cid" xmlns:w16="http://schemas.microsoft.com/office/word/2018/wordml" xmlns:w16du="http://schemas.microsoft.com/office/word/2023/wordml/word16du" xmlns:w16sdtdh="http://schemas.microsoft.com/office/word/2020/wordml/sdtdatahash" xmlns:w16se="http://schemas.microsoft.com/office/word/2015/wordml/symex" xmlns:wpg="http://schemas.microsoft.com/office/word/2010/wordprocessingGroup" xmlns:wpi="http://schemas.microsoft.com/office/word/2010/wordprocessingInk" xmlns:wne="http://schemas.microsoft.com/office/word/2006/wordml" xmlns:wps="http://schemas.microsoft.com/office/word/2010/wordprocessingShape" mc:Ignorable="w14 w15 w16se w16cid w16 w16cex w16sdtdh wp14">
+<w:ftr xmlns:wpc="http://schemas.microsoft.com/office/word/2010/wordprocessingCanvas" xmlns:cx="http://schemas.microsoft.com/office/drawing/2014/chartex" xmlns:cx1="http://schemas.microsoft.com/office/drawing/2015/9/8/chartex" xmlns:cx2="http://schemas.microsoft.com/office/drawing/2015/10/21/chartex" xmlns:cx3="http://schemas.microsoft.com/office/drawing/2016/5/9/chartex" xmlns:cx4="http://schemas.microsoft.com/office/drawing/2016/5/10/chartex" xmlns:cx5="http://schemas.microsoft.com/office/drawing/2016/5/11/chartex" xmlns:cx6="http://schemas.microsoft.com/office/drawing/2016/5/12/chartex" xmlns:cx7="http://schemas.microsoft.com/office/drawing/2016/5/13/chartex" xmlns:cx8="http://schemas.microsoft.com/office/drawing/2016/5/14/chartex" xmlns:mc="http://schemas.openxmlformats.org/markup-compatibility/2006" xmlns:aink="http://schemas.microsoft.com/office/drawing/2016/ink" xmlns:am3d="http://schemas.microsoft.com/office/drawing/2017/model3d" xmlns:o="urn:schemas-microsoft-com:office:office" xmlns:oel="http://schemas.microsoft.com/office/2019/extlst" xmlns:r="http://schemas.openxmlformats.org/officeDocument/2006/relationships" xmlns:m="http://schemas.openxmlformats.org/officeDocument/2006/math" xmlns:v="urn:schemas-microsoft-com:vml" xmlns:wp14="http://schemas.microsoft.com/office/word/2010/wordprocessingDrawing" xmlns:wp="http://schemas.openxmlformats.org/drawingml/2006/wordprocessingDrawing" xmlns:w10="urn:schemas-microsoft-com:office:word" xmlns:w="http://schemas.openxmlformats.org/wordprocessingml/2006/main" xmlns:w14="http://schemas.microsoft.com/office/word/2010/wordml" xmlns:w15="http://schemas.microsoft.com/office/word/2012/wordml" xmlns:w16cex="http://schemas.microsoft.com/office/word/2018/wordml/cex" xmlns:w16cid="http://schemas.microsoft.com/office/word/2016/wordml/cid" xmlns:w16="http://schemas.microsoft.com/office/word/2018/wordml" xmlns:w16sdtdh="http://schemas.microsoft.com/office/word/2020/wordml/sdtdatahash" xmlns:w16se="http://schemas.microsoft.com/office/word/2015/wordml/symex" xmlns:wpg="http://schemas.microsoft.com/office/word/2010/wordprocessingGroup" xmlns:wpi="http://schemas.microsoft.com/office/word/2010/wordprocessingInk" xmlns:wne="http://schemas.microsoft.com/office/word/2006/wordml" xmlns:wps="http://schemas.microsoft.com/office/word/2010/wordprocessingShape" mc:Ignorable="w14 w15 w16se w16cid w16 w16cex w16sdtdh wp14">
   <w:p>
     <w:pPr>
       <w:pStyle w:val="llb"/>
@@ -3258,7 +3821,7 @@
 </file>
 
 <file path=word/footnotes.xml><?xml version="1.0" encoding="utf-8"?>
-<w:footnotes xmlns:wpc="http://schemas.microsoft.com/office/word/2010/wordprocessingCanvas" xmlns:cx="http://schemas.microsoft.com/office/drawing/2014/chartex" xmlns:cx1="http://schemas.microsoft.com/office/drawing/2015/9/8/chartex" xmlns:cx2="http://schemas.microsoft.com/office/drawing/2015/10/21/chartex" xmlns:cx3="http://schemas.microsoft.com/office/drawing/2016/5/9/chartex" xmlns:cx4="http://schemas.microsoft.com/office/drawing/2016/5/10/chartex" xmlns:cx5="http://schemas.microsoft.com/office/drawing/2016/5/11/chartex" xmlns:cx6="http://schemas.microsoft.com/office/drawing/2016/5/12/chartex" xmlns:cx7="http://schemas.microsoft.com/office/drawing/2016/5/13/chartex" xmlns:cx8="http://schemas.microsoft.com/office/drawing/2016/5/14/chartex" xmlns:mc="http://schemas.openxmlformats.org/markup-compatibility/2006" xmlns:aink="http://schemas.microsoft.com/office/drawing/2016/ink" xmlns:am3d="http://schemas.microsoft.com/office/drawing/2017/model3d" xmlns:o="urn:schemas-microsoft-com:office:office" xmlns:oel="http://schemas.microsoft.com/office/2019/extlst" xmlns:r="http://schemas.openxmlformats.org/officeDocument/2006/relationships" xmlns:m="http://schemas.openxmlformats.org/officeDocument/2006/math" xmlns:v="urn:schemas-microsoft-com:vml" xmlns:wp14="http://schemas.microsoft.com/office/word/2010/wordprocessingDrawing" xmlns:wp="http://schemas.openxmlformats.org/drawingml/2006/wordprocessingDrawing" xmlns:w10="urn:schemas-microsoft-com:office:word" xmlns:w="http://schemas.openxmlformats.org/wordprocessingml/2006/main" xmlns:w14="http://schemas.microsoft.com/office/word/2010/wordml" xmlns:w15="http://schemas.microsoft.com/office/word/2012/wordml" xmlns:w16cex="http://schemas.microsoft.com/office/word/2018/wordml/cex" xmlns:w16cid="http://schemas.microsoft.com/office/word/2016/wordml/cid" xmlns:w16="http://schemas.microsoft.com/office/word/2018/wordml" xmlns:w16du="http://schemas.microsoft.com/office/word/2023/wordml/word16du" xmlns:w16sdtdh="http://schemas.microsoft.com/office/word/2020/wordml/sdtdatahash" xmlns:w16se="http://schemas.microsoft.com/office/word/2015/wordml/symex" xmlns:wpg="http://schemas.microsoft.com/office/word/2010/wordprocessingGroup" xmlns:wpi="http://schemas.microsoft.com/office/word/2010/wordprocessingInk" xmlns:wne="http://schemas.microsoft.com/office/word/2006/wordml" xmlns:wps="http://schemas.microsoft.com/office/word/2010/wordprocessingShape" mc:Ignorable="w14 w15 w16se w16cid w16 w16cex w16sdtdh wp14">
+<w:footnotes xmlns:wpc="http://schemas.microsoft.com/office/word/2010/wordprocessingCanvas" xmlns:cx="http://schemas.microsoft.com/office/drawing/2014/chartex" xmlns:cx1="http://schemas.microsoft.com/office/drawing/2015/9/8/chartex" xmlns:cx2="http://schemas.microsoft.com/office/drawing/2015/10/21/chartex" xmlns:cx3="http://schemas.microsoft.com/office/drawing/2016/5/9/chartex" xmlns:cx4="http://schemas.microsoft.com/office/drawing/2016/5/10/chartex" xmlns:cx5="http://schemas.microsoft.com/office/drawing/2016/5/11/chartex" xmlns:cx6="http://schemas.microsoft.com/office/drawing/2016/5/12/chartex" xmlns:cx7="http://schemas.microsoft.com/office/drawing/2016/5/13/chartex" xmlns:cx8="http://schemas.microsoft.com/office/drawing/2016/5/14/chartex" xmlns:mc="http://schemas.openxmlformats.org/markup-compatibility/2006" xmlns:aink="http://schemas.microsoft.com/office/drawing/2016/ink" xmlns:am3d="http://schemas.microsoft.com/office/drawing/2017/model3d" xmlns:o="urn:schemas-microsoft-com:office:office" xmlns:oel="http://schemas.microsoft.com/office/2019/extlst" xmlns:r="http://schemas.openxmlformats.org/officeDocument/2006/relationships" xmlns:m="http://schemas.openxmlformats.org/officeDocument/2006/math" xmlns:v="urn:schemas-microsoft-com:vml" xmlns:wp14="http://schemas.microsoft.com/office/word/2010/wordprocessingDrawing" xmlns:wp="http://schemas.openxmlformats.org/drawingml/2006/wordprocessingDrawing" xmlns:w10="urn:schemas-microsoft-com:office:word" xmlns:w="http://schemas.openxmlformats.org/wordprocessingml/2006/main" xmlns:w14="http://schemas.microsoft.com/office/word/2010/wordml" xmlns:w15="http://schemas.microsoft.com/office/word/2012/wordml" xmlns:w16cex="http://schemas.microsoft.com/office/word/2018/wordml/cex" xmlns:w16cid="http://schemas.microsoft.com/office/word/2016/wordml/cid" xmlns:w16="http://schemas.microsoft.com/office/word/2018/wordml" xmlns:w16sdtdh="http://schemas.microsoft.com/office/word/2020/wordml/sdtdatahash" xmlns:w16se="http://schemas.microsoft.com/office/word/2015/wordml/symex" xmlns:wpg="http://schemas.microsoft.com/office/word/2010/wordprocessingGroup" xmlns:wpi="http://schemas.microsoft.com/office/word/2010/wordprocessingInk" xmlns:wne="http://schemas.microsoft.com/office/word/2006/wordml" xmlns:wps="http://schemas.microsoft.com/office/word/2010/wordprocessingShape" mc:Ignorable="w14 w15 w16se w16cid w16 w16cex w16sdtdh wp14">
   <w:footnote w:type="separator" w:id="-1">
     <w:p>
       <w:pPr>
@@ -3290,7 +3853,7 @@
 </file>
 
 <file path=word/header1.xml><?xml version="1.0" encoding="utf-8"?>
-<w:hdr xmlns:wpc="http://schemas.microsoft.com/office/word/2010/wordprocessingCanvas" xmlns:cx="http://schemas.microsoft.com/office/drawing/2014/chartex" xmlns:cx1="http://schemas.microsoft.com/office/drawing/2015/9/8/chartex" xmlns:cx2="http://schemas.microsoft.com/office/drawing/2015/10/21/chartex" xmlns:cx3="http://schemas.microsoft.com/office/drawing/2016/5/9/chartex" xmlns:cx4="http://schemas.microsoft.com/office/drawing/2016/5/10/chartex" xmlns:cx5="http://schemas.microsoft.com/office/drawing/2016/5/11/chartex" xmlns:cx6="http://schemas.microsoft.com/office/drawing/2016/5/12/chartex" xmlns:cx7="http://schemas.microsoft.com/office/drawing/2016/5/13/chartex" xmlns:cx8="http://schemas.microsoft.com/office/drawing/2016/5/14/chartex" xmlns:mc="http://schemas.openxmlformats.org/markup-compatibility/2006" xmlns:aink="http://schemas.microsoft.com/office/drawing/2016/ink" xmlns:am3d="http://schemas.microsoft.com/office/drawing/2017/model3d" xmlns:o="urn:schemas-microsoft-com:office:office" xmlns:oel="http://schemas.microsoft.com/office/2019/extlst" xmlns:r="http://schemas.openxmlformats.org/officeDocument/2006/relationships" xmlns:m="http://schemas.openxmlformats.org/officeDocument/2006/math" xmlns:v="urn:schemas-microsoft-com:vml" xmlns:wp14="http://schemas.microsoft.com/office/word/2010/wordprocessingDrawing" xmlns:wp="http://schemas.openxmlformats.org/drawingml/2006/wordprocessingDrawing" xmlns:w10="urn:schemas-microsoft-com:office:word" xmlns:w="http://schemas.openxmlformats.org/wordprocessingml/2006/main" xmlns:w14="http://schemas.microsoft.com/office/word/2010/wordml" xmlns:w15="http://schemas.microsoft.com/office/word/2012/wordml" xmlns:w16cex="http://schemas.microsoft.com/office/word/2018/wordml/cex" xmlns:w16cid="http://schemas.microsoft.com/office/word/2016/wordml/cid" xmlns:w16="http://schemas.microsoft.com/office/word/2018/wordml" xmlns:w16du="http://schemas.microsoft.com/office/word/2023/wordml/word16du" xmlns:w16sdtdh="http://schemas.microsoft.com/office/word/2020/wordml/sdtdatahash" xmlns:w16se="http://schemas.microsoft.com/office/word/2015/wordml/symex" xmlns:wpg="http://schemas.microsoft.com/office/word/2010/wordprocessingGroup" xmlns:wpi="http://schemas.microsoft.com/office/word/2010/wordprocessingInk" xmlns:wne="http://schemas.microsoft.com/office/word/2006/wordml" xmlns:wps="http://schemas.microsoft.com/office/word/2010/wordprocessingShape" mc:Ignorable="w14 w15 w16se w16cid w16 w16cex w16sdtdh wp14">
+<w:hdr xmlns:wpc="http://schemas.microsoft.com/office/word/2010/wordprocessingCanvas" xmlns:cx="http://schemas.microsoft.com/office/drawing/2014/chartex" xmlns:cx1="http://schemas.microsoft.com/office/drawing/2015/9/8/chartex" xmlns:cx2="http://schemas.microsoft.com/office/drawing/2015/10/21/chartex" xmlns:cx3="http://schemas.microsoft.com/office/drawing/2016/5/9/chartex" xmlns:cx4="http://schemas.microsoft.com/office/drawing/2016/5/10/chartex" xmlns:cx5="http://schemas.microsoft.com/office/drawing/2016/5/11/chartex" xmlns:cx6="http://schemas.microsoft.com/office/drawing/2016/5/12/chartex" xmlns:cx7="http://schemas.microsoft.com/office/drawing/2016/5/13/chartex" xmlns:cx8="http://schemas.microsoft.com/office/drawing/2016/5/14/chartex" xmlns:mc="http://schemas.openxmlformats.org/markup-compatibility/2006" xmlns:aink="http://schemas.microsoft.com/office/drawing/2016/ink" xmlns:am3d="http://schemas.microsoft.com/office/drawing/2017/model3d" xmlns:o="urn:schemas-microsoft-com:office:office" xmlns:oel="http://schemas.microsoft.com/office/2019/extlst" xmlns:r="http://schemas.openxmlformats.org/officeDocument/2006/relationships" xmlns:m="http://schemas.openxmlformats.org/officeDocument/2006/math" xmlns:v="urn:schemas-microsoft-com:vml" xmlns:wp14="http://schemas.microsoft.com/office/word/2010/wordprocessingDrawing" xmlns:wp="http://schemas.openxmlformats.org/drawingml/2006/wordprocessingDrawing" xmlns:w10="urn:schemas-microsoft-com:office:word" xmlns:w="http://schemas.openxmlformats.org/wordprocessingml/2006/main" xmlns:w14="http://schemas.microsoft.com/office/word/2010/wordml" xmlns:w15="http://schemas.microsoft.com/office/word/2012/wordml" xmlns:w16cex="http://schemas.microsoft.com/office/word/2018/wordml/cex" xmlns:w16cid="http://schemas.microsoft.com/office/word/2016/wordml/cid" xmlns:w16="http://schemas.microsoft.com/office/word/2018/wordml" xmlns:w16sdtdh="http://schemas.microsoft.com/office/word/2020/wordml/sdtdatahash" xmlns:w16se="http://schemas.microsoft.com/office/word/2015/wordml/symex" xmlns:wpg="http://schemas.microsoft.com/office/word/2010/wordprocessingGroup" xmlns:wpi="http://schemas.microsoft.com/office/word/2010/wordprocessingInk" xmlns:wne="http://schemas.microsoft.com/office/word/2006/wordml" xmlns:wps="http://schemas.microsoft.com/office/word/2010/wordprocessingShape" mc:Ignorable="w14 w15 w16se w16cid w16 w16cex w16sdtdh wp14">
   <w:p>
     <w:pPr>
       <w:spacing w:after="0"/>
@@ -3313,7 +3876,7 @@
 </file>
 
 <file path=word/header2.xml><?xml version="1.0" encoding="utf-8"?>
-<w:hdr xmlns:wpc="http://schemas.microsoft.com/office/word/2010/wordprocessingCanvas" xmlns:cx="http://schemas.microsoft.com/office/drawing/2014/chartex" xmlns:cx1="http://schemas.microsoft.com/office/drawing/2015/9/8/chartex" xmlns:cx2="http://schemas.microsoft.com/office/drawing/2015/10/21/chartex" xmlns:cx3="http://schemas.microsoft.com/office/drawing/2016/5/9/chartex" xmlns:cx4="http://schemas.microsoft.com/office/drawing/2016/5/10/chartex" xmlns:cx5="http://schemas.microsoft.com/office/drawing/2016/5/11/chartex" xmlns:cx6="http://schemas.microsoft.com/office/drawing/2016/5/12/chartex" xmlns:cx7="http://schemas.microsoft.com/office/drawing/2016/5/13/chartex" xmlns:cx8="http://schemas.microsoft.com/office/drawing/2016/5/14/chartex" xmlns:mc="http://schemas.openxmlformats.org/markup-compatibility/2006" xmlns:aink="http://schemas.microsoft.com/office/drawing/2016/ink" xmlns:am3d="http://schemas.microsoft.com/office/drawing/2017/model3d" xmlns:o="urn:schemas-microsoft-com:office:office" xmlns:oel="http://schemas.microsoft.com/office/2019/extlst" xmlns:r="http://schemas.openxmlformats.org/officeDocument/2006/relationships" xmlns:m="http://schemas.openxmlformats.org/officeDocument/2006/math" xmlns:v="urn:schemas-microsoft-com:vml" xmlns:wp14="http://schemas.microsoft.com/office/word/2010/wordprocessingDrawing" xmlns:wp="http://schemas.openxmlformats.org/drawingml/2006/wordprocessingDrawing" xmlns:w10="urn:schemas-microsoft-com:office:word" xmlns:w="http://schemas.openxmlformats.org/wordprocessingml/2006/main" xmlns:w14="http://schemas.microsoft.com/office/word/2010/wordml" xmlns:w15="http://schemas.microsoft.com/office/word/2012/wordml" xmlns:w16cex="http://schemas.microsoft.com/office/word/2018/wordml/cex" xmlns:w16cid="http://schemas.microsoft.com/office/word/2016/wordml/cid" xmlns:w16="http://schemas.microsoft.com/office/word/2018/wordml" xmlns:w16du="http://schemas.microsoft.com/office/word/2023/wordml/word16du" xmlns:w16sdtdh="http://schemas.microsoft.com/office/word/2020/wordml/sdtdatahash" xmlns:w16se="http://schemas.microsoft.com/office/word/2015/wordml/symex" xmlns:wpg="http://schemas.microsoft.com/office/word/2010/wordprocessingGroup" xmlns:wpi="http://schemas.microsoft.com/office/word/2010/wordprocessingInk" xmlns:wne="http://schemas.microsoft.com/office/word/2006/wordml" xmlns:wps="http://schemas.microsoft.com/office/word/2010/wordprocessingShape" mc:Ignorable="w14 w15 w16se w16cid w16 w16cex w16sdtdh wp14">
+<w:hdr xmlns:wpc="http://schemas.microsoft.com/office/word/2010/wordprocessingCanvas" xmlns:cx="http://schemas.microsoft.com/office/drawing/2014/chartex" xmlns:cx1="http://schemas.microsoft.com/office/drawing/2015/9/8/chartex" xmlns:cx2="http://schemas.microsoft.com/office/drawing/2015/10/21/chartex" xmlns:cx3="http://schemas.microsoft.com/office/drawing/2016/5/9/chartex" xmlns:cx4="http://schemas.microsoft.com/office/drawing/2016/5/10/chartex" xmlns:cx5="http://schemas.microsoft.com/office/drawing/2016/5/11/chartex" xmlns:cx6="http://schemas.microsoft.com/office/drawing/2016/5/12/chartex" xmlns:cx7="http://schemas.microsoft.com/office/drawing/2016/5/13/chartex" xmlns:cx8="http://schemas.microsoft.com/office/drawing/2016/5/14/chartex" xmlns:mc="http://schemas.openxmlformats.org/markup-compatibility/2006" xmlns:aink="http://schemas.microsoft.com/office/drawing/2016/ink" xmlns:am3d="http://schemas.microsoft.com/office/drawing/2017/model3d" xmlns:o="urn:schemas-microsoft-com:office:office" xmlns:oel="http://schemas.microsoft.com/office/2019/extlst" xmlns:r="http://schemas.openxmlformats.org/officeDocument/2006/relationships" xmlns:m="http://schemas.openxmlformats.org/officeDocument/2006/math" xmlns:v="urn:schemas-microsoft-com:vml" xmlns:wp14="http://schemas.microsoft.com/office/word/2010/wordprocessingDrawing" xmlns:wp="http://schemas.openxmlformats.org/drawingml/2006/wordprocessingDrawing" xmlns:w10="urn:schemas-microsoft-com:office:word" xmlns:w="http://schemas.openxmlformats.org/wordprocessingml/2006/main" xmlns:w14="http://schemas.microsoft.com/office/word/2010/wordml" xmlns:w15="http://schemas.microsoft.com/office/word/2012/wordml" xmlns:w16cex="http://schemas.microsoft.com/office/word/2018/wordml/cex" xmlns:w16cid="http://schemas.microsoft.com/office/word/2016/wordml/cid" xmlns:w16="http://schemas.microsoft.com/office/word/2018/wordml" xmlns:w16sdtdh="http://schemas.microsoft.com/office/word/2020/wordml/sdtdatahash" xmlns:w16se="http://schemas.microsoft.com/office/word/2015/wordml/symex" xmlns:wpg="http://schemas.microsoft.com/office/word/2010/wordprocessingGroup" xmlns:wpi="http://schemas.microsoft.com/office/word/2010/wordprocessingInk" xmlns:wne="http://schemas.microsoft.com/office/word/2006/wordml" xmlns:wps="http://schemas.microsoft.com/office/word/2010/wordprocessingShape" mc:Ignorable="w14 w15 w16se w16cid w16 w16cex w16sdtdh wp14">
   <w:p>
     <w:pPr>
       <w:spacing w:after="0" w:line="360" w:lineRule="auto"/>
@@ -3336,7 +3899,7 @@
 </file>
 
 <file path=word/header3.xml><?xml version="1.0" encoding="utf-8"?>
-<w:hdr xmlns:wpc="http://schemas.microsoft.com/office/word/2010/wordprocessingCanvas" xmlns:cx="http://schemas.microsoft.com/office/drawing/2014/chartex" xmlns:cx1="http://schemas.microsoft.com/office/drawing/2015/9/8/chartex" xmlns:cx2="http://schemas.microsoft.com/office/drawing/2015/10/21/chartex" xmlns:cx3="http://schemas.microsoft.com/office/drawing/2016/5/9/chartex" xmlns:cx4="http://schemas.microsoft.com/office/drawing/2016/5/10/chartex" xmlns:cx5="http://schemas.microsoft.com/office/drawing/2016/5/11/chartex" xmlns:cx6="http://schemas.microsoft.com/office/drawing/2016/5/12/chartex" xmlns:cx7="http://schemas.microsoft.com/office/drawing/2016/5/13/chartex" xmlns:cx8="http://schemas.microsoft.com/office/drawing/2016/5/14/chartex" xmlns:mc="http://schemas.openxmlformats.org/markup-compatibility/2006" xmlns:aink="http://schemas.microsoft.com/office/drawing/2016/ink" xmlns:am3d="http://schemas.microsoft.com/office/drawing/2017/model3d" xmlns:o="urn:schemas-microsoft-com:office:office" xmlns:oel="http://schemas.microsoft.com/office/2019/extlst" xmlns:r="http://schemas.openxmlformats.org/officeDocument/2006/relationships" xmlns:m="http://schemas.openxmlformats.org/officeDocument/2006/math" xmlns:v="urn:schemas-microsoft-com:vml" xmlns:wp14="http://schemas.microsoft.com/office/word/2010/wordprocessingDrawing" xmlns:wp="http://schemas.openxmlformats.org/drawingml/2006/wordprocessingDrawing" xmlns:w10="urn:schemas-microsoft-com:office:word" xmlns:w="http://schemas.openxmlformats.org/wordprocessingml/2006/main" xmlns:w14="http://schemas.microsoft.com/office/word/2010/wordml" xmlns:w15="http://schemas.microsoft.com/office/word/2012/wordml" xmlns:w16cex="http://schemas.microsoft.com/office/word/2018/wordml/cex" xmlns:w16cid="http://schemas.microsoft.com/office/word/2016/wordml/cid" xmlns:w16="http://schemas.microsoft.com/office/word/2018/wordml" xmlns:w16du="http://schemas.microsoft.com/office/word/2023/wordml/word16du" xmlns:w16sdtdh="http://schemas.microsoft.com/office/word/2020/wordml/sdtdatahash" xmlns:w16se="http://schemas.microsoft.com/office/word/2015/wordml/symex" xmlns:wpg="http://schemas.microsoft.com/office/word/2010/wordprocessingGroup" xmlns:wpi="http://schemas.microsoft.com/office/word/2010/wordprocessingInk" xmlns:wne="http://schemas.microsoft.com/office/word/2006/wordml" xmlns:wps="http://schemas.microsoft.com/office/word/2010/wordprocessingShape" mc:Ignorable="w14 w15 w16se w16cid w16 w16cex w16sdtdh wp14">
+<w:hdr xmlns:wpc="http://schemas.microsoft.com/office/word/2010/wordprocessingCanvas" xmlns:cx="http://schemas.microsoft.com/office/drawing/2014/chartex" xmlns:cx1="http://schemas.microsoft.com/office/drawing/2015/9/8/chartex" xmlns:cx2="http://schemas.microsoft.com/office/drawing/2015/10/21/chartex" xmlns:cx3="http://schemas.microsoft.com/office/drawing/2016/5/9/chartex" xmlns:cx4="http://schemas.microsoft.com/office/drawing/2016/5/10/chartex" xmlns:cx5="http://schemas.microsoft.com/office/drawing/2016/5/11/chartex" xmlns:cx6="http://schemas.microsoft.com/office/drawing/2016/5/12/chartex" xmlns:cx7="http://schemas.microsoft.com/office/drawing/2016/5/13/chartex" xmlns:cx8="http://schemas.microsoft.com/office/drawing/2016/5/14/chartex" xmlns:mc="http://schemas.openxmlformats.org/markup-compatibility/2006" xmlns:aink="http://schemas.microsoft.com/office/drawing/2016/ink" xmlns:am3d="http://schemas.microsoft.com/office/drawing/2017/model3d" xmlns:o="urn:schemas-microsoft-com:office:office" xmlns:oel="http://schemas.microsoft.com/office/2019/extlst" xmlns:r="http://schemas.openxmlformats.org/officeDocument/2006/relationships" xmlns:m="http://schemas.openxmlformats.org/officeDocument/2006/math" xmlns:v="urn:schemas-microsoft-com:vml" xmlns:wp14="http://schemas.microsoft.com/office/word/2010/wordprocessingDrawing" xmlns:wp="http://schemas.openxmlformats.org/drawingml/2006/wordprocessingDrawing" xmlns:w10="urn:schemas-microsoft-com:office:word" xmlns:w="http://schemas.openxmlformats.org/wordprocessingml/2006/main" xmlns:w14="http://schemas.microsoft.com/office/word/2010/wordml" xmlns:w15="http://schemas.microsoft.com/office/word/2012/wordml" xmlns:w16cex="http://schemas.microsoft.com/office/word/2018/wordml/cex" xmlns:w16cid="http://schemas.microsoft.com/office/word/2016/wordml/cid" xmlns:w16="http://schemas.microsoft.com/office/word/2018/wordml" xmlns:w16sdtdh="http://schemas.microsoft.com/office/word/2020/wordml/sdtdatahash" xmlns:w16se="http://schemas.microsoft.com/office/word/2015/wordml/symex" xmlns:wpg="http://schemas.microsoft.com/office/word/2010/wordprocessingGroup" xmlns:wpi="http://schemas.microsoft.com/office/word/2010/wordprocessingInk" xmlns:wne="http://schemas.microsoft.com/office/word/2006/wordml" xmlns:wps="http://schemas.microsoft.com/office/word/2010/wordprocessingShape" mc:Ignorable="w14 w15 w16se w16cid w16 w16cex w16sdtdh wp14">
   <w:p>
     <w:pPr>
       <w:spacing w:after="0" w:line="360" w:lineRule="auto"/>
@@ -3359,7 +3922,7 @@
 </file>
 
 <file path=word/header4.xml><?xml version="1.0" encoding="utf-8"?>
-<w:hdr xmlns:wpc="http://schemas.microsoft.com/office/word/2010/wordprocessingCanvas" xmlns:cx="http://schemas.microsoft.com/office/drawing/2014/chartex" xmlns:cx1="http://schemas.microsoft.com/office/drawing/2015/9/8/chartex" xmlns:cx2="http://schemas.microsoft.com/office/drawing/2015/10/21/chartex" xmlns:cx3="http://schemas.microsoft.com/office/drawing/2016/5/9/chartex" xmlns:cx4="http://schemas.microsoft.com/office/drawing/2016/5/10/chartex" xmlns:cx5="http://schemas.microsoft.com/office/drawing/2016/5/11/chartex" xmlns:cx6="http://schemas.microsoft.com/office/drawing/2016/5/12/chartex" xmlns:cx7="http://schemas.microsoft.com/office/drawing/2016/5/13/chartex" xmlns:cx8="http://schemas.microsoft.com/office/drawing/2016/5/14/chartex" xmlns:mc="http://schemas.openxmlformats.org/markup-compatibility/2006" xmlns:aink="http://schemas.microsoft.com/office/drawing/2016/ink" xmlns:am3d="http://schemas.microsoft.com/office/drawing/2017/model3d" xmlns:o="urn:schemas-microsoft-com:office:office" xmlns:oel="http://schemas.microsoft.com/office/2019/extlst" xmlns:r="http://schemas.openxmlformats.org/officeDocument/2006/relationships" xmlns:m="http://schemas.openxmlformats.org/officeDocument/2006/math" xmlns:v="urn:schemas-microsoft-com:vml" xmlns:wp14="http://schemas.microsoft.com/office/word/2010/wordprocessingDrawing" xmlns:wp="http://schemas.openxmlformats.org/drawingml/2006/wordprocessingDrawing" xmlns:w10="urn:schemas-microsoft-com:office:word" xmlns:w="http://schemas.openxmlformats.org/wordprocessingml/2006/main" xmlns:w14="http://schemas.microsoft.com/office/word/2010/wordml" xmlns:w15="http://schemas.microsoft.com/office/word/2012/wordml" xmlns:w16cex="http://schemas.microsoft.com/office/word/2018/wordml/cex" xmlns:w16cid="http://schemas.microsoft.com/office/word/2016/wordml/cid" xmlns:w16="http://schemas.microsoft.com/office/word/2018/wordml" xmlns:w16du="http://schemas.microsoft.com/office/word/2023/wordml/word16du" xmlns:w16sdtdh="http://schemas.microsoft.com/office/word/2020/wordml/sdtdatahash" xmlns:w16se="http://schemas.microsoft.com/office/word/2015/wordml/symex" xmlns:wpg="http://schemas.microsoft.com/office/word/2010/wordprocessingGroup" xmlns:wpi="http://schemas.microsoft.com/office/word/2010/wordprocessingInk" xmlns:wne="http://schemas.microsoft.com/office/word/2006/wordml" xmlns:wps="http://schemas.microsoft.com/office/word/2010/wordprocessingShape" mc:Ignorable="w14 w15 w16se w16cid w16 w16cex w16sdtdh wp14">
+<w:hdr xmlns:wpc="http://schemas.microsoft.com/office/word/2010/wordprocessingCanvas" xmlns:cx="http://schemas.microsoft.com/office/drawing/2014/chartex" xmlns:cx1="http://schemas.microsoft.com/office/drawing/2015/9/8/chartex" xmlns:cx2="http://schemas.microsoft.com/office/drawing/2015/10/21/chartex" xmlns:cx3="http://schemas.microsoft.com/office/drawing/2016/5/9/chartex" xmlns:cx4="http://schemas.microsoft.com/office/drawing/2016/5/10/chartex" xmlns:cx5="http://schemas.microsoft.com/office/drawing/2016/5/11/chartex" xmlns:cx6="http://schemas.microsoft.com/office/drawing/2016/5/12/chartex" xmlns:cx7="http://schemas.microsoft.com/office/drawing/2016/5/13/chartex" xmlns:cx8="http://schemas.microsoft.com/office/drawing/2016/5/14/chartex" xmlns:mc="http://schemas.openxmlformats.org/markup-compatibility/2006" xmlns:aink="http://schemas.microsoft.com/office/drawing/2016/ink" xmlns:am3d="http://schemas.microsoft.com/office/drawing/2017/model3d" xmlns:o="urn:schemas-microsoft-com:office:office" xmlns:oel="http://schemas.microsoft.com/office/2019/extlst" xmlns:r="http://schemas.openxmlformats.org/officeDocument/2006/relationships" xmlns:m="http://schemas.openxmlformats.org/officeDocument/2006/math" xmlns:v="urn:schemas-microsoft-com:vml" xmlns:wp14="http://schemas.microsoft.com/office/word/2010/wordprocessingDrawing" xmlns:wp="http://schemas.openxmlformats.org/drawingml/2006/wordprocessingDrawing" xmlns:w10="urn:schemas-microsoft-com:office:word" xmlns:w="http://schemas.openxmlformats.org/wordprocessingml/2006/main" xmlns:w14="http://schemas.microsoft.com/office/word/2010/wordml" xmlns:w15="http://schemas.microsoft.com/office/word/2012/wordml" xmlns:w16cex="http://schemas.microsoft.com/office/word/2018/wordml/cex" xmlns:w16cid="http://schemas.microsoft.com/office/word/2016/wordml/cid" xmlns:w16="http://schemas.microsoft.com/office/word/2018/wordml" xmlns:w16sdtdh="http://schemas.microsoft.com/office/word/2020/wordml/sdtdatahash" xmlns:w16se="http://schemas.microsoft.com/office/word/2015/wordml/symex" xmlns:wpg="http://schemas.microsoft.com/office/word/2010/wordprocessingGroup" xmlns:wpi="http://schemas.microsoft.com/office/word/2010/wordprocessingInk" xmlns:wne="http://schemas.microsoft.com/office/word/2006/wordml" xmlns:wps="http://schemas.microsoft.com/office/word/2010/wordprocessingShape" mc:Ignorable="w14 w15 w16se w16cid w16 w16cex w16sdtdh wp14">
   <w:p>
     <w:pPr>
       <w:spacing w:after="0" w:line="360" w:lineRule="auto"/>
@@ -3382,7 +3945,7 @@
 </file>
 
 <file path=word/header5.xml><?xml version="1.0" encoding="utf-8"?>
-<w:hdr xmlns:wpc="http://schemas.microsoft.com/office/word/2010/wordprocessingCanvas" xmlns:cx="http://schemas.microsoft.com/office/drawing/2014/chartex" xmlns:cx1="http://schemas.microsoft.com/office/drawing/2015/9/8/chartex" xmlns:cx2="http://schemas.microsoft.com/office/drawing/2015/10/21/chartex" xmlns:cx3="http://schemas.microsoft.com/office/drawing/2016/5/9/chartex" xmlns:cx4="http://schemas.microsoft.com/office/drawing/2016/5/10/chartex" xmlns:cx5="http://schemas.microsoft.com/office/drawing/2016/5/11/chartex" xmlns:cx6="http://schemas.microsoft.com/office/drawing/2016/5/12/chartex" xmlns:cx7="http://schemas.microsoft.com/office/drawing/2016/5/13/chartex" xmlns:cx8="http://schemas.microsoft.com/office/drawing/2016/5/14/chartex" xmlns:mc="http://schemas.openxmlformats.org/markup-compatibility/2006" xmlns:aink="http://schemas.microsoft.com/office/drawing/2016/ink" xmlns:am3d="http://schemas.microsoft.com/office/drawing/2017/model3d" xmlns:o="urn:schemas-microsoft-com:office:office" xmlns:oel="http://schemas.microsoft.com/office/2019/extlst" xmlns:r="http://schemas.openxmlformats.org/officeDocument/2006/relationships" xmlns:m="http://schemas.openxmlformats.org/officeDocument/2006/math" xmlns:v="urn:schemas-microsoft-com:vml" xmlns:wp14="http://schemas.microsoft.com/office/word/2010/wordprocessingDrawing" xmlns:wp="http://schemas.openxmlformats.org/drawingml/2006/wordprocessingDrawing" xmlns:w10="urn:schemas-microsoft-com:office:word" xmlns:w="http://schemas.openxmlformats.org/wordprocessingml/2006/main" xmlns:w14="http://schemas.microsoft.com/office/word/2010/wordml" xmlns:w15="http://schemas.microsoft.com/office/word/2012/wordml" xmlns:w16cex="http://schemas.microsoft.com/office/word/2018/wordml/cex" xmlns:w16cid="http://schemas.microsoft.com/office/word/2016/wordml/cid" xmlns:w16="http://schemas.microsoft.com/office/word/2018/wordml" xmlns:w16du="http://schemas.microsoft.com/office/word/2023/wordml/word16du" xmlns:w16sdtdh="http://schemas.microsoft.com/office/word/2020/wordml/sdtdatahash" xmlns:w16se="http://schemas.microsoft.com/office/word/2015/wordml/symex" xmlns:wpg="http://schemas.microsoft.com/office/word/2010/wordprocessingGroup" xmlns:wpi="http://schemas.microsoft.com/office/word/2010/wordprocessingInk" xmlns:wne="http://schemas.microsoft.com/office/word/2006/wordml" xmlns:wps="http://schemas.microsoft.com/office/word/2010/wordprocessingShape" mc:Ignorable="w14 w15 w16se w16cid w16 w16cex w16sdtdh wp14">
+<w:hdr xmlns:wpc="http://schemas.microsoft.com/office/word/2010/wordprocessingCanvas" xmlns:cx="http://schemas.microsoft.com/office/drawing/2014/chartex" xmlns:cx1="http://schemas.microsoft.com/office/drawing/2015/9/8/chartex" xmlns:cx2="http://schemas.microsoft.com/office/drawing/2015/10/21/chartex" xmlns:cx3="http://schemas.microsoft.com/office/drawing/2016/5/9/chartex" xmlns:cx4="http://schemas.microsoft.com/office/drawing/2016/5/10/chartex" xmlns:cx5="http://schemas.microsoft.com/office/drawing/2016/5/11/chartex" xmlns:cx6="http://schemas.microsoft.com/office/drawing/2016/5/12/chartex" xmlns:cx7="http://schemas.microsoft.com/office/drawing/2016/5/13/chartex" xmlns:cx8="http://schemas.microsoft.com/office/drawing/2016/5/14/chartex" xmlns:mc="http://schemas.openxmlformats.org/markup-compatibility/2006" xmlns:aink="http://schemas.microsoft.com/office/drawing/2016/ink" xmlns:am3d="http://schemas.microsoft.com/office/drawing/2017/model3d" xmlns:o="urn:schemas-microsoft-com:office:office" xmlns:oel="http://schemas.microsoft.com/office/2019/extlst" xmlns:r="http://schemas.openxmlformats.org/officeDocument/2006/relationships" xmlns:m="http://schemas.openxmlformats.org/officeDocument/2006/math" xmlns:v="urn:schemas-microsoft-com:vml" xmlns:wp14="http://schemas.microsoft.com/office/word/2010/wordprocessingDrawing" xmlns:wp="http://schemas.openxmlformats.org/drawingml/2006/wordprocessingDrawing" xmlns:w10="urn:schemas-microsoft-com:office:word" xmlns:w="http://schemas.openxmlformats.org/wordprocessingml/2006/main" xmlns:w14="http://schemas.microsoft.com/office/word/2010/wordml" xmlns:w15="http://schemas.microsoft.com/office/word/2012/wordml" xmlns:w16cex="http://schemas.microsoft.com/office/word/2018/wordml/cex" xmlns:w16cid="http://schemas.microsoft.com/office/word/2016/wordml/cid" xmlns:w16="http://schemas.microsoft.com/office/word/2018/wordml" xmlns:w16sdtdh="http://schemas.microsoft.com/office/word/2020/wordml/sdtdatahash" xmlns:w16se="http://schemas.microsoft.com/office/word/2015/wordml/symex" xmlns:wpg="http://schemas.microsoft.com/office/word/2010/wordprocessingGroup" xmlns:wpi="http://schemas.microsoft.com/office/word/2010/wordprocessingInk" xmlns:wne="http://schemas.microsoft.com/office/word/2006/wordml" xmlns:wps="http://schemas.microsoft.com/office/word/2010/wordprocessingShape" mc:Ignorable="w14 w15 w16se w16cid w16 w16cex w16sdtdh wp14">
   <w:p>
     <w:pPr>
       <w:pBdr>
@@ -3407,7 +3970,25 @@
         <w:sz w:val="24"/>
         <w:szCs w:val="24"/>
       </w:rPr>
-      <w:t>Nyírő Levente Gyula – Light Airlines</w:t>
+      <w:t xml:space="preserve">Nyírő Levente Gyula – </w:t>
+    </w:r>
+    <w:proofErr w:type="spellStart"/>
+    <w:r>
+      <w:rPr>
+        <w:rFonts w:ascii="Times New Roman" w:hAnsi="Times New Roman" w:cs="Times New Roman"/>
+        <w:sz w:val="24"/>
+        <w:szCs w:val="24"/>
+      </w:rPr>
+      <w:t>Light</w:t>
+    </w:r>
+    <w:proofErr w:type="spellEnd"/>
+    <w:r>
+      <w:rPr>
+        <w:rFonts w:ascii="Times New Roman" w:hAnsi="Times New Roman" w:cs="Times New Roman"/>
+        <w:sz w:val="24"/>
+        <w:szCs w:val="24"/>
+      </w:rPr>
+      <w:t xml:space="preserve"> Airlines</w:t>
     </w:r>
     <w:r>
       <w:rPr>
@@ -3439,7 +4020,7 @@
 </file>
 
 <file path=word/numbering.xml><?xml version="1.0" encoding="utf-8"?>
-<w:numbering xmlns:wpc="http://schemas.microsoft.com/office/word/2010/wordprocessingCanvas" xmlns:cx="http://schemas.microsoft.com/office/drawing/2014/chartex" xmlns:cx1="http://schemas.microsoft.com/office/drawing/2015/9/8/chartex" xmlns:cx2="http://schemas.microsoft.com/office/drawing/2015/10/21/chartex" xmlns:cx3="http://schemas.microsoft.com/office/drawing/2016/5/9/chartex" xmlns:cx4="http://schemas.microsoft.com/office/drawing/2016/5/10/chartex" xmlns:cx5="http://schemas.microsoft.com/office/drawing/2016/5/11/chartex" xmlns:cx6="http://schemas.microsoft.com/office/drawing/2016/5/12/chartex" xmlns:cx7="http://schemas.microsoft.com/office/drawing/2016/5/13/chartex" xmlns:cx8="http://schemas.microsoft.com/office/drawing/2016/5/14/chartex" xmlns:mc="http://schemas.openxmlformats.org/markup-compatibility/2006" xmlns:aink="http://schemas.microsoft.com/office/drawing/2016/ink" xmlns:am3d="http://schemas.microsoft.com/office/drawing/2017/model3d" xmlns:o="urn:schemas-microsoft-com:office:office" xmlns:oel="http://schemas.microsoft.com/office/2019/extlst" xmlns:r="http://schemas.openxmlformats.org/officeDocument/2006/relationships" xmlns:m="http://schemas.openxmlformats.org/officeDocument/2006/math" xmlns:v="urn:schemas-microsoft-com:vml" xmlns:wp14="http://schemas.microsoft.com/office/word/2010/wordprocessingDrawing" xmlns:wp="http://schemas.openxmlformats.org/drawingml/2006/wordprocessingDrawing" xmlns:w10="urn:schemas-microsoft-com:office:word" xmlns:w="http://schemas.openxmlformats.org/wordprocessingml/2006/main" xmlns:w14="http://schemas.microsoft.com/office/word/2010/wordml" xmlns:w15="http://schemas.microsoft.com/office/word/2012/wordml" xmlns:w16cex="http://schemas.microsoft.com/office/word/2018/wordml/cex" xmlns:w16cid="http://schemas.microsoft.com/office/word/2016/wordml/cid" xmlns:w16="http://schemas.microsoft.com/office/word/2018/wordml" xmlns:w16du="http://schemas.microsoft.com/office/word/2023/wordml/word16du" xmlns:w16sdtdh="http://schemas.microsoft.com/office/word/2020/wordml/sdtdatahash" xmlns:w16se="http://schemas.microsoft.com/office/word/2015/wordml/symex" xmlns:wpg="http://schemas.microsoft.com/office/word/2010/wordprocessingGroup" xmlns:wpi="http://schemas.microsoft.com/office/word/2010/wordprocessingInk" xmlns:wne="http://schemas.microsoft.com/office/word/2006/wordml" xmlns:wps="http://schemas.microsoft.com/office/word/2010/wordprocessingShape" mc:Ignorable="w14 w15 w16se w16cid w16 w16cex w16sdtdh wp14">
+<w:numbering xmlns:wpc="http://schemas.microsoft.com/office/word/2010/wordprocessingCanvas" xmlns:cx="http://schemas.microsoft.com/office/drawing/2014/chartex" xmlns:cx1="http://schemas.microsoft.com/office/drawing/2015/9/8/chartex" xmlns:cx2="http://schemas.microsoft.com/office/drawing/2015/10/21/chartex" xmlns:cx3="http://schemas.microsoft.com/office/drawing/2016/5/9/chartex" xmlns:cx4="http://schemas.microsoft.com/office/drawing/2016/5/10/chartex" xmlns:cx5="http://schemas.microsoft.com/office/drawing/2016/5/11/chartex" xmlns:cx6="http://schemas.microsoft.com/office/drawing/2016/5/12/chartex" xmlns:cx7="http://schemas.microsoft.com/office/drawing/2016/5/13/chartex" xmlns:cx8="http://schemas.microsoft.com/office/drawing/2016/5/14/chartex" xmlns:mc="http://schemas.openxmlformats.org/markup-compatibility/2006" xmlns:aink="http://schemas.microsoft.com/office/drawing/2016/ink" xmlns:am3d="http://schemas.microsoft.com/office/drawing/2017/model3d" xmlns:o="urn:schemas-microsoft-com:office:office" xmlns:oel="http://schemas.microsoft.com/office/2019/extlst" xmlns:r="http://schemas.openxmlformats.org/officeDocument/2006/relationships" xmlns:m="http://schemas.openxmlformats.org/officeDocument/2006/math" xmlns:v="urn:schemas-microsoft-com:vml" xmlns:wp14="http://schemas.microsoft.com/office/word/2010/wordprocessingDrawing" xmlns:wp="http://schemas.openxmlformats.org/drawingml/2006/wordprocessingDrawing" xmlns:w10="urn:schemas-microsoft-com:office:word" xmlns:w="http://schemas.openxmlformats.org/wordprocessingml/2006/main" xmlns:w14="http://schemas.microsoft.com/office/word/2010/wordml" xmlns:w15="http://schemas.microsoft.com/office/word/2012/wordml" xmlns:w16cex="http://schemas.microsoft.com/office/word/2018/wordml/cex" xmlns:w16cid="http://schemas.microsoft.com/office/word/2016/wordml/cid" xmlns:w16="http://schemas.microsoft.com/office/word/2018/wordml" xmlns:w16sdtdh="http://schemas.microsoft.com/office/word/2020/wordml/sdtdatahash" xmlns:w16se="http://schemas.microsoft.com/office/word/2015/wordml/symex" xmlns:wpg="http://schemas.microsoft.com/office/word/2010/wordprocessingGroup" xmlns:wpi="http://schemas.microsoft.com/office/word/2010/wordprocessingInk" xmlns:wne="http://schemas.microsoft.com/office/word/2006/wordml" xmlns:wps="http://schemas.microsoft.com/office/word/2010/wordprocessingShape" mc:Ignorable="w14 w15 w16se w16cid w16 w16cex w16sdtdh wp14">
   <w:abstractNum w:abstractNumId="0" w15:restartNumberingAfterBreak="0">
     <w:nsid w:val="033C457E"/>
     <w:multiLevelType w:val="hybridMultilevel"/>
@@ -5333,21 +5914,10 @@
 </file>
 
 <file path=customXml/item1.xml><?xml version="1.0" encoding="utf-8"?>
-<p:properties xmlns:p="http://schemas.microsoft.com/office/2006/metadata/properties" xmlns:xsi="http://www.w3.org/2001/XMLSchema-instance" xmlns:pc="http://schemas.microsoft.com/office/infopath/2007/PartnerControls">
-  <documentManagement/>
-</p:properties>
+<b:Sources xmlns:b="http://schemas.openxmlformats.org/officeDocument/2006/bibliography" xmlns="http://schemas.openxmlformats.org/officeDocument/2006/bibliography" SelectedStyle="\APASixthEditionOfficeOnline.xsl" StyleName="APA" Version="6"/>
 </file>
 
 <file path=customXml/item2.xml><?xml version="1.0" encoding="utf-8"?>
-<?mso-contentType ?>
-<FormTemplates xmlns="http://schemas.microsoft.com/sharepoint/v3/contenttype/forms">
-  <Display>DocumentLibraryForm</Display>
-  <Edit>DocumentLibraryForm</Edit>
-  <New>DocumentLibraryForm</New>
-</FormTemplates>
-</file>
-
-<file path=customXml/item3.xml><?xml version="1.0" encoding="utf-8"?>
 <ct:contentTypeSchema xmlns:ct="http://schemas.microsoft.com/office/2006/metadata/contentType" xmlns:ma="http://schemas.microsoft.com/office/2006/metadata/properties/metaAttributes" ct:_="" ma:_="" ma:contentTypeName="Dokumentum" ma:contentTypeID="0x010100165574340F397947BA244F0E15ED9162" ma:contentTypeVersion="5" ma:contentTypeDescription="Új dokumentum létrehozása." ma:contentTypeScope="" ma:versionID="9dcb469361139a832eec33a6c2707f24">
   <xsd:schema xmlns:xsd="http://www.w3.org/2001/XMLSchema" xmlns:xs="http://www.w3.org/2001/XMLSchema" xmlns:p="http://schemas.microsoft.com/office/2006/metadata/properties" xmlns:ns3="f57c4e5e-6d95-4329-9b99-4bd13040abaa" targetNamespace="http://schemas.microsoft.com/office/2006/metadata/properties" ma:root="true" ma:fieldsID="c3027de9d870b0759e44c522e4a75c5d" ns3:_="">
     <xsd:import namespace="f57c4e5e-6d95-4329-9b99-4bd13040abaa"/>
@@ -5497,28 +6067,30 @@
 </ct:contentTypeSchema>
 </file>
 
+<file path=customXml/item3.xml><?xml version="1.0" encoding="utf-8"?>
+<?mso-contentType ?>
+<FormTemplates xmlns="http://schemas.microsoft.com/sharepoint/v3/contenttype/forms">
+  <Display>DocumentLibraryForm</Display>
+  <Edit>DocumentLibraryForm</Edit>
+  <New>DocumentLibraryForm</New>
+</FormTemplates>
+</file>
+
 <file path=customXml/item4.xml><?xml version="1.0" encoding="utf-8"?>
-<b:Sources xmlns:b="http://schemas.openxmlformats.org/officeDocument/2006/bibliography" xmlns="http://schemas.openxmlformats.org/officeDocument/2006/bibliography" SelectedStyle="\APASixthEditionOfficeOnline.xsl" StyleName="APA" Version="6"/>
+<p:properties xmlns:p="http://schemas.microsoft.com/office/2006/metadata/properties" xmlns:xsi="http://www.w3.org/2001/XMLSchema-instance" xmlns:pc="http://schemas.microsoft.com/office/infopath/2007/PartnerControls">
+  <documentManagement/>
+</p:properties>
 </file>
 
 <file path=customXml/itemProps1.xml><?xml version="1.0" encoding="utf-8"?>
-<ds:datastoreItem xmlns:ds="http://schemas.openxmlformats.org/officeDocument/2006/customXml" ds:itemID="{7C82884F-CC40-49CA-8068-22D68015E27F}">
+<ds:datastoreItem xmlns:ds="http://schemas.openxmlformats.org/officeDocument/2006/customXml" ds:itemID="{CBE935B8-9450-4A7E-AE54-A5995E9D5D4B}">
   <ds:schemaRefs>
-    <ds:schemaRef ds:uri="http://schemas.microsoft.com/office/2006/metadata/properties"/>
-    <ds:schemaRef ds:uri="http://schemas.microsoft.com/office/infopath/2007/PartnerControls"/>
+    <ds:schemaRef ds:uri="http://schemas.openxmlformats.org/officeDocument/2006/bibliography"/>
   </ds:schemaRefs>
 </ds:datastoreItem>
 </file>
 
 <file path=customXml/itemProps2.xml><?xml version="1.0" encoding="utf-8"?>
-<ds:datastoreItem xmlns:ds="http://schemas.openxmlformats.org/officeDocument/2006/customXml" ds:itemID="{5E337DA0-765B-4851-96F7-E2DCF046C989}">
-  <ds:schemaRefs>
-    <ds:schemaRef ds:uri="http://schemas.microsoft.com/sharepoint/v3/contenttype/forms"/>
-  </ds:schemaRefs>
-</ds:datastoreItem>
-</file>
-
-<file path=customXml/itemProps3.xml><?xml version="1.0" encoding="utf-8"?>
 <ds:datastoreItem xmlns:ds="http://schemas.openxmlformats.org/officeDocument/2006/customXml" ds:itemID="{8BEAE72D-AE8F-4FE4-B217-0E90B898FB17}">
   <ds:schemaRefs>
     <ds:schemaRef ds:uri="http://schemas.microsoft.com/office/2006/metadata/contentType"/>
@@ -5536,10 +6108,19 @@
 </ds:datastoreItem>
 </file>
 
+<file path=customXml/itemProps3.xml><?xml version="1.0" encoding="utf-8"?>
+<ds:datastoreItem xmlns:ds="http://schemas.openxmlformats.org/officeDocument/2006/customXml" ds:itemID="{5E337DA0-765B-4851-96F7-E2DCF046C989}">
+  <ds:schemaRefs>
+    <ds:schemaRef ds:uri="http://schemas.microsoft.com/sharepoint/v3/contenttype/forms"/>
+  </ds:schemaRefs>
+</ds:datastoreItem>
+</file>
+
 <file path=customXml/itemProps4.xml><?xml version="1.0" encoding="utf-8"?>
-<ds:datastoreItem xmlns:ds="http://schemas.openxmlformats.org/officeDocument/2006/customXml" ds:itemID="{CBE935B8-9450-4A7E-AE54-A5995E9D5D4B}">
+<ds:datastoreItem xmlns:ds="http://schemas.openxmlformats.org/officeDocument/2006/customXml" ds:itemID="{7C82884F-CC40-49CA-8068-22D68015E27F}">
   <ds:schemaRefs>
-    <ds:schemaRef ds:uri="http://schemas.openxmlformats.org/officeDocument/2006/bibliography"/>
+    <ds:schemaRef ds:uri="http://schemas.microsoft.com/office/2006/metadata/properties"/>
+    <ds:schemaRef ds:uri="http://schemas.microsoft.com/office/infopath/2007/PartnerControls"/>
   </ds:schemaRefs>
 </ds:datastoreItem>
 </file>
</xml_diff>

<commit_message>
#189: add statistics page
</commit_message>
<xml_diff>
--- a/documentation/zarodolgozat.docx
+++ b/documentation/zarodolgozat.docx
@@ -3731,7 +3731,6 @@
           <w:rFonts w:ascii="Times New Roman" w:hAnsi="Times New Roman" w:cs="Times New Roman"/>
           <w:sz w:val="24"/>
           <w:szCs w:val="24"/>
-          <w:lang w:val="en-US"/>
         </w:rPr>
       </w:pPr>
       <w:r>
@@ -3748,7 +3747,201 @@
           <w:sz w:val="24"/>
           <w:szCs w:val="24"/>
         </w:rPr>
-        <w:t xml:space="preserve">. </w:t>
+        <w:t>.</w:t>
+      </w:r>
+    </w:p>
+    <w:p>
+      <w:pPr>
+        <w:spacing w:line="360" w:lineRule="auto"/>
+        <w:jc w:val="both"/>
+        <w:rPr>
+          <w:rFonts w:ascii="Times New Roman" w:hAnsi="Times New Roman" w:cs="Times New Roman"/>
+          <w:sz w:val="24"/>
+          <w:szCs w:val="24"/>
+        </w:rPr>
+      </w:pPr>
+      <w:r>
+        <w:rPr>
+          <w:rFonts w:ascii="Times New Roman" w:hAnsi="Times New Roman" w:cs="Times New Roman"/>
+          <w:sz w:val="24"/>
+          <w:szCs w:val="24"/>
+        </w:rPr>
+        <w:t xml:space="preserve">Ezt az oldalt többféleképpen is elérhetjük. Egyik lehetőség valamelyik szezon </w:t>
+      </w:r>
+      <w:r>
+        <w:rPr>
+          <w:rFonts w:ascii="Times New Roman" w:hAnsi="Times New Roman" w:cs="Times New Roman"/>
+          <w:sz w:val="24"/>
+          <w:szCs w:val="24"/>
+        </w:rPr>
+        <w:t>összes vezetőjét felsoroló táblában, ahol megtekinthetjük átirányítva az aktuális versenyző statisztikáit. Ebben az esetben az oldalnak a „</w:t>
+      </w:r>
+      <w:proofErr w:type="spellStart"/>
+      <w:r>
+        <w:rPr>
+          <w:rFonts w:ascii="Times New Roman" w:hAnsi="Times New Roman" w:cs="Times New Roman"/>
+          <w:sz w:val="24"/>
+          <w:szCs w:val="24"/>
+        </w:rPr>
+        <w:t>name</w:t>
+      </w:r>
+      <w:proofErr w:type="spellEnd"/>
+      <w:r>
+        <w:rPr>
+          <w:rFonts w:ascii="Times New Roman" w:hAnsi="Times New Roman" w:cs="Times New Roman"/>
+          <w:sz w:val="24"/>
+          <w:szCs w:val="24"/>
+        </w:rPr>
+        <w:t>” paramétere automatikusan kitöltődik. Egy másik lehetőség az eléréshez, ha a fejlécből navigálunk el a „Statisztika” linkre kattintva.</w:t>
+      </w:r>
+    </w:p>
+    <w:p>
+      <w:pPr>
+        <w:spacing w:line="360" w:lineRule="auto"/>
+        <w:jc w:val="both"/>
+        <w:rPr>
+          <w:rFonts w:ascii="Times New Roman" w:hAnsi="Times New Roman" w:cs="Times New Roman"/>
+          <w:sz w:val="24"/>
+          <w:szCs w:val="24"/>
+        </w:rPr>
+      </w:pPr>
+      <w:r>
+        <w:rPr>
+          <w:rFonts w:ascii="Times New Roman" w:hAnsi="Times New Roman" w:cs="Times New Roman"/>
+          <w:sz w:val="24"/>
+          <w:szCs w:val="24"/>
+        </w:rPr>
+        <w:lastRenderedPageBreak/>
+        <w:t>Az utóbbi navigációs esetet alapul véve a keresési mező nem lesz kitöltve és hozzátartozó adatok se fognak megjelenni lentebb. Ha egy versenyző statisztikáit meg szeretnénk tekinteni, ahhoz tudnunk kell elsősorban azt a nevet, amivel egy vagy több ligában részt vett. Ezt a nevet a keresőmezőben kell beírni, majd a keresés gombra kattintva a program az adatok lekérése után megjeleníti a statisztikai adatokat.</w:t>
+      </w:r>
+    </w:p>
+    <w:p>
+      <w:pPr>
+        <w:spacing w:line="360" w:lineRule="auto"/>
+        <w:jc w:val="both"/>
+        <w:rPr>
+          <w:rFonts w:ascii="Times New Roman" w:hAnsi="Times New Roman" w:cs="Times New Roman"/>
+          <w:sz w:val="24"/>
+          <w:szCs w:val="24"/>
+        </w:rPr>
+      </w:pPr>
+      <w:r>
+        <w:rPr>
+          <w:rFonts w:ascii="Times New Roman" w:hAnsi="Times New Roman" w:cs="Times New Roman"/>
+          <w:sz w:val="24"/>
+          <w:szCs w:val="24"/>
+        </w:rPr>
+        <w:t xml:space="preserve">Az oldalon jelenlévő adatokból olyan dolgokat tudhatunk meg, hogy általánosságban </w:t>
+      </w:r>
+      <w:r>
+        <w:rPr>
+          <w:rFonts w:ascii="Times New Roman" w:hAnsi="Times New Roman" w:cs="Times New Roman"/>
+          <w:sz w:val="24"/>
+          <w:szCs w:val="24"/>
+        </w:rPr>
+        <w:t xml:space="preserve">vagy egyes szezonokra lebontva, </w:t>
+      </w:r>
+      <w:r>
+        <w:rPr>
+          <w:rFonts w:ascii="Times New Roman" w:hAnsi="Times New Roman" w:cs="Times New Roman"/>
+          <w:sz w:val="24"/>
+          <w:szCs w:val="24"/>
+        </w:rPr>
+        <w:t>hogyan teljesít egy versenyző</w:t>
+      </w:r>
+      <w:r>
+        <w:rPr>
+          <w:rFonts w:ascii="Times New Roman" w:hAnsi="Times New Roman" w:cs="Times New Roman"/>
+          <w:sz w:val="24"/>
+          <w:szCs w:val="24"/>
+        </w:rPr>
+        <w:t>, vagy éppen egyes pozíciókat milyen gyakorisággal ér el.</w:t>
+      </w:r>
+    </w:p>
+    <w:p>
+      <w:pPr>
+        <w:spacing w:line="360" w:lineRule="auto"/>
+        <w:jc w:val="both"/>
+        <w:rPr>
+          <w:rFonts w:ascii="Times New Roman" w:hAnsi="Times New Roman" w:cs="Times New Roman"/>
+          <w:sz w:val="24"/>
+          <w:szCs w:val="24"/>
+        </w:rPr>
+      </w:pPr>
+      <w:r>
+        <w:rPr>
+          <w:rFonts w:ascii="Times New Roman" w:hAnsi="Times New Roman" w:cs="Times New Roman"/>
+          <w:sz w:val="24"/>
+          <w:szCs w:val="24"/>
+        </w:rPr>
+        <w:t>Az első nagyobb csoportban az általános teljesítményt láthatjuk</w:t>
+      </w:r>
+      <w:r>
+        <w:rPr>
+          <w:rFonts w:ascii="Times New Roman" w:hAnsi="Times New Roman" w:cs="Times New Roman"/>
+          <w:sz w:val="24"/>
+          <w:szCs w:val="24"/>
+        </w:rPr>
+        <w:t xml:space="preserve">. A legtöbb esetben egy diagramot is látunk mellette, ami az arányt mutatja meg Felsorolva az egyes adatokat az első megmutatja, hogy egy versenyző mennyi győzelmet ért el, mellette a százalék pedig megmutatja, hogy milyen gyakran szokott nyerni a részvételei </w:t>
+      </w:r>
+      <w:r>
+        <w:rPr>
+          <w:rFonts w:ascii="Times New Roman" w:hAnsi="Times New Roman" w:cs="Times New Roman"/>
+          <w:sz w:val="24"/>
+          <w:szCs w:val="24"/>
+        </w:rPr>
+        <w:t>hányadában</w:t>
+      </w:r>
+      <w:r>
+        <w:rPr>
+          <w:rFonts w:ascii="Times New Roman" w:hAnsi="Times New Roman" w:cs="Times New Roman"/>
+          <w:sz w:val="24"/>
+          <w:szCs w:val="24"/>
+        </w:rPr>
+        <w:t>.</w:t>
+      </w:r>
+      <w:r>
+        <w:rPr>
+          <w:rFonts w:ascii="Times New Roman" w:hAnsi="Times New Roman" w:cs="Times New Roman"/>
+          <w:sz w:val="24"/>
+          <w:szCs w:val="24"/>
+        </w:rPr>
+        <w:t xml:space="preserve"> A második adat az elért pódiumokat mutatja meg. Ez attól függ, hogy hányszor szerzett első, második vagy harmadik helyezést. Az előző esethez hasonlóan, itt is található egy százalék, ami szintén a részvételei hányadában számol. A következő eset a bajnoki címek száma</w:t>
+      </w:r>
+      <w:r>
+        <w:rPr>
+          <w:rFonts w:ascii="Times New Roman" w:hAnsi="Times New Roman" w:cs="Times New Roman"/>
+          <w:sz w:val="24"/>
+          <w:szCs w:val="24"/>
+        </w:rPr>
+        <w:t>. Akkor számít egy szezonban elért első pozíció bajnoki címnek, ha a liga archívált állapotban van. A mellette lévő százalék annak az információnak a hányadában számítódik ki, hogy az adott versenyző mennyi ligában vett részt. A következő két információ már diagram nélkül mutatja az adatokat. Az előbbi az eddig elért pontszámokat mutatja meg, mellette megtaláljuk, hogy átlagosan egy versenyen mennyi pontot ér el. Ezt a részt vett versenyek hányadából tudhatjuk meg. Az utolsó adat a csoportban megmutatja, hogy mennyi versenyen vett részt a versenyző. Sok adat ennek az információnak a birtokában számítódik ki.</w:t>
+      </w:r>
+    </w:p>
+    <w:p>
+      <w:pPr>
+        <w:spacing w:line="360" w:lineRule="auto"/>
+        <w:jc w:val="both"/>
+        <w:rPr>
+          <w:rFonts w:ascii="Times New Roman" w:hAnsi="Times New Roman" w:cs="Times New Roman"/>
+          <w:sz w:val="24"/>
+          <w:szCs w:val="24"/>
+        </w:rPr>
+      </w:pPr>
+      <w:r>
+        <w:rPr>
+          <w:rFonts w:ascii="Times New Roman" w:hAnsi="Times New Roman" w:cs="Times New Roman"/>
+          <w:sz w:val="24"/>
+          <w:szCs w:val="24"/>
+        </w:rPr>
+        <w:t>A következő nagyobb csoport az egyes szezonokon elért pozíciókat mutatja be</w:t>
+      </w:r>
+      <w:r>
+        <w:rPr>
+          <w:rFonts w:ascii="Times New Roman" w:hAnsi="Times New Roman" w:cs="Times New Roman"/>
+          <w:sz w:val="24"/>
+          <w:szCs w:val="24"/>
+        </w:rPr>
+        <w:t>, attól függően, hogy egy-egy versenyen az elért pontjai alapján hol szerepel. Megtaláljuk itt a szezon nevét és az elért pozíciót. Az ezután lévő csoport megmutatja, hogy adott pozíciókat hányszor ért el egy adott versenyző, mellette egy diagrammal. Itt két oszlop van: az egyik, ami az elért pozíciót mutatja meg, mindet egyszer, a mellette lévő pedig az előfordulás számát. Amennyiben valamelyik pozíciót</w:t>
       </w:r>
     </w:p>
     <w:sectPr>
@@ -5914,7 +6107,12 @@
 </file>
 
 <file path=customXml/item1.xml><?xml version="1.0" encoding="utf-8"?>
-<b:Sources xmlns:b="http://schemas.openxmlformats.org/officeDocument/2006/bibliography" xmlns="http://schemas.openxmlformats.org/officeDocument/2006/bibliography" SelectedStyle="\APASixthEditionOfficeOnline.xsl" StyleName="APA" Version="6"/>
+<?mso-contentType ?>
+<FormTemplates xmlns="http://schemas.microsoft.com/sharepoint/v3/contenttype/forms">
+  <Display>DocumentLibraryForm</Display>
+  <Edit>DocumentLibraryForm</Edit>
+  <New>DocumentLibraryForm</New>
+</FormTemplates>
 </file>
 
 <file path=customXml/item2.xml><?xml version="1.0" encoding="utf-8"?>
@@ -6068,12 +6266,7 @@
 </file>
 
 <file path=customXml/item3.xml><?xml version="1.0" encoding="utf-8"?>
-<?mso-contentType ?>
-<FormTemplates xmlns="http://schemas.microsoft.com/sharepoint/v3/contenttype/forms">
-  <Display>DocumentLibraryForm</Display>
-  <Edit>DocumentLibraryForm</Edit>
-  <New>DocumentLibraryForm</New>
-</FormTemplates>
+<b:Sources xmlns:b="http://schemas.openxmlformats.org/officeDocument/2006/bibliography" xmlns="http://schemas.openxmlformats.org/officeDocument/2006/bibliography" SelectedStyle="\APASixthEditionOfficeOnline.xsl" StyleName="APA" Version="6"/>
 </file>
 
 <file path=customXml/item4.xml><?xml version="1.0" encoding="utf-8"?>
@@ -6083,9 +6276,9 @@
 </file>
 
 <file path=customXml/itemProps1.xml><?xml version="1.0" encoding="utf-8"?>
-<ds:datastoreItem xmlns:ds="http://schemas.openxmlformats.org/officeDocument/2006/customXml" ds:itemID="{CBE935B8-9450-4A7E-AE54-A5995E9D5D4B}">
+<ds:datastoreItem xmlns:ds="http://schemas.openxmlformats.org/officeDocument/2006/customXml" ds:itemID="{5E337DA0-765B-4851-96F7-E2DCF046C989}">
   <ds:schemaRefs>
-    <ds:schemaRef ds:uri="http://schemas.openxmlformats.org/officeDocument/2006/bibliography"/>
+    <ds:schemaRef ds:uri="http://schemas.microsoft.com/sharepoint/v3/contenttype/forms"/>
   </ds:schemaRefs>
 </ds:datastoreItem>
 </file>
@@ -6109,9 +6302,9 @@
 </file>
 
 <file path=customXml/itemProps3.xml><?xml version="1.0" encoding="utf-8"?>
-<ds:datastoreItem xmlns:ds="http://schemas.openxmlformats.org/officeDocument/2006/customXml" ds:itemID="{5E337DA0-765B-4851-96F7-E2DCF046C989}">
+<ds:datastoreItem xmlns:ds="http://schemas.openxmlformats.org/officeDocument/2006/customXml" ds:itemID="{CBE935B8-9450-4A7E-AE54-A5995E9D5D4B}">
   <ds:schemaRefs>
-    <ds:schemaRef ds:uri="http://schemas.microsoft.com/sharepoint/v3/contenttype/forms"/>
+    <ds:schemaRef ds:uri="http://schemas.openxmlformats.org/officeDocument/2006/bibliography"/>
   </ds:schemaRefs>
 </ds:datastoreItem>
 </file>

</xml_diff>

<commit_message>
#189: ready with a chapter
</commit_message>
<xml_diff>
--- a/documentation/zarodolgozat.docx
+++ b/documentation/zarodolgozat.docx
@@ -2760,7 +2760,23 @@
           <w:sz w:val="24"/>
           <w:szCs w:val="24"/>
         </w:rPr>
-        <w:t xml:space="preserve">Bejelentkezés után 3 </w:t>
+        <w:t xml:space="preserve">Bejelentkezés után </w:t>
+      </w:r>
+      <w:r>
+        <w:rPr>
+          <w:rFonts w:ascii="Times New Roman" w:hAnsi="Times New Roman" w:cs="Times New Roman"/>
+          <w:sz w:val="24"/>
+          <w:szCs w:val="24"/>
+        </w:rPr>
+        <w:t>három</w:t>
+      </w:r>
+      <w:r>
+        <w:rPr>
+          <w:rFonts w:ascii="Times New Roman" w:hAnsi="Times New Roman" w:cs="Times New Roman"/>
+          <w:sz w:val="24"/>
+          <w:szCs w:val="24"/>
+        </w:rPr>
+        <w:t xml:space="preserve"> </w:t>
       </w:r>
       <w:proofErr w:type="spellStart"/>
       <w:r>
@@ -3941,7 +3957,212 @@
           <w:sz w:val="24"/>
           <w:szCs w:val="24"/>
         </w:rPr>
-        <w:t>, attól függően, hogy egy-egy versenyen az elért pontjai alapján hol szerepel. Megtaláljuk itt a szezon nevét és az elért pozíciót. Az ezután lévő csoport megmutatja, hogy adott pozíciókat hányszor ért el egy adott versenyző, mellette egy diagrammal. Itt két oszlop van: az egyik, ami az elért pozíciót mutatja meg, mindet egyszer, a mellette lévő pedig az előfordulás számát. Amennyiben valamelyik pozíciót</w:t>
+        <w:t>, attól függően, hogy egy-egy versenyen az elért pontjai alapján hol szerepel. Megtaláljuk itt a szezon nevét és az elért pozíciót. Az ezután lévő csoport</w:t>
+      </w:r>
+      <w:r>
+        <w:rPr>
+          <w:rFonts w:ascii="Times New Roman" w:hAnsi="Times New Roman" w:cs="Times New Roman"/>
+          <w:sz w:val="24"/>
+          <w:szCs w:val="24"/>
+        </w:rPr>
+        <w:t xml:space="preserve"> („Pozíciók”)</w:t>
+      </w:r>
+      <w:r>
+        <w:rPr>
+          <w:rFonts w:ascii="Times New Roman" w:hAnsi="Times New Roman" w:cs="Times New Roman"/>
+          <w:sz w:val="24"/>
+          <w:szCs w:val="24"/>
+        </w:rPr>
+        <w:t xml:space="preserve"> megmutatja, hogy adott pozíciókat hányszor ért el </w:t>
+      </w:r>
+      <w:r>
+        <w:rPr>
+          <w:rFonts w:ascii="Times New Roman" w:hAnsi="Times New Roman" w:cs="Times New Roman"/>
+          <w:sz w:val="24"/>
+          <w:szCs w:val="24"/>
+        </w:rPr>
+        <w:t>az</w:t>
+      </w:r>
+      <w:r>
+        <w:rPr>
+          <w:rFonts w:ascii="Times New Roman" w:hAnsi="Times New Roman" w:cs="Times New Roman"/>
+          <w:sz w:val="24"/>
+          <w:szCs w:val="24"/>
+        </w:rPr>
+        <w:t xml:space="preserve"> adott versenyző, mellette egy diagrammal. Itt két oszlop van: az egyik, ami az elért pozíciót mutatja meg, mindet egyszer, a mellette lévő pedig az előfordulás számát. Amennyiben valamelyik pozíciót</w:t>
+      </w:r>
+      <w:r>
+        <w:rPr>
+          <w:rFonts w:ascii="Times New Roman" w:hAnsi="Times New Roman" w:cs="Times New Roman"/>
+          <w:sz w:val="24"/>
+          <w:szCs w:val="24"/>
+        </w:rPr>
+        <w:t xml:space="preserve"> nem érte el egy versenyző, abban az esetben ez a pozíció nem fog előfordulni a csoportban. </w:t>
+      </w:r>
+    </w:p>
+    <w:p>
+      <w:pPr>
+        <w:pStyle w:val="Listaszerbekezds"/>
+        <w:numPr>
+          <w:ilvl w:val="2"/>
+          <w:numId w:val="7"/>
+        </w:numPr>
+        <w:spacing w:line="360" w:lineRule="auto"/>
+        <w:jc w:val="both"/>
+        <w:rPr>
+          <w:rFonts w:ascii="Times New Roman" w:hAnsi="Times New Roman" w:cs="Times New Roman"/>
+          <w:sz w:val="24"/>
+          <w:szCs w:val="24"/>
+        </w:rPr>
+      </w:pPr>
+      <w:r>
+        <w:rPr>
+          <w:rFonts w:ascii="Times New Roman" w:hAnsi="Times New Roman" w:cs="Times New Roman"/>
+          <w:sz w:val="24"/>
+          <w:szCs w:val="24"/>
+        </w:rPr>
+        <w:t>Beállítások</w:t>
+      </w:r>
+    </w:p>
+    <w:p>
+      <w:pPr>
+        <w:spacing w:line="360" w:lineRule="auto"/>
+        <w:jc w:val="both"/>
+        <w:rPr>
+          <w:rFonts w:ascii="Times New Roman" w:hAnsi="Times New Roman" w:cs="Times New Roman"/>
+          <w:sz w:val="24"/>
+          <w:szCs w:val="24"/>
+        </w:rPr>
+      </w:pPr>
+      <w:r>
+        <w:rPr>
+          <w:rFonts w:ascii="Times New Roman" w:hAnsi="Times New Roman" w:cs="Times New Roman"/>
+          <w:sz w:val="24"/>
+          <w:szCs w:val="24"/>
+        </w:rPr>
+        <w:lastRenderedPageBreak/>
+        <w:t xml:space="preserve">Amennyiben egy weboldal rendelkezik felhasználókezeléssel, ahhoz feltétlenül szükséges egy olyan oldal is, ahol a felhasználó módosíthatja a profilja egyes adatait, vagy módosíthatja a jelszavát. Erre az eshetőségre nálam a „Beállítások” oldalon </w:t>
+      </w:r>
+      <w:r>
+        <w:rPr>
+          <w:rFonts w:ascii="Times New Roman" w:hAnsi="Times New Roman" w:cs="Times New Roman"/>
+          <w:sz w:val="24"/>
+          <w:szCs w:val="24"/>
+        </w:rPr>
+        <w:t>van lehetősége a felhasználónak. Ezt az oldalt a fejlécben tudja elérni a megfelelő linkre kattintva. A megnyitáskor betöltésre kerül minden felhasználói adat, névlegesen a felhasználó név és az e-mail cím.</w:t>
+      </w:r>
+      <w:r>
+        <w:rPr>
+          <w:rFonts w:ascii="Times New Roman" w:hAnsi="Times New Roman" w:cs="Times New Roman"/>
+          <w:sz w:val="24"/>
+          <w:szCs w:val="24"/>
+        </w:rPr>
+        <w:t xml:space="preserve"> Ez alatt három gomb található</w:t>
+      </w:r>
+      <w:r>
+        <w:rPr>
+          <w:rFonts w:ascii="Times New Roman" w:hAnsi="Times New Roman" w:cs="Times New Roman"/>
+          <w:sz w:val="24"/>
+          <w:szCs w:val="24"/>
+        </w:rPr>
+        <w:t xml:space="preserve"> más-más funkciókkal</w:t>
+      </w:r>
+      <w:r>
+        <w:rPr>
+          <w:rFonts w:ascii="Times New Roman" w:hAnsi="Times New Roman" w:cs="Times New Roman"/>
+          <w:sz w:val="24"/>
+          <w:szCs w:val="24"/>
+        </w:rPr>
+        <w:t>.</w:t>
+      </w:r>
+    </w:p>
+    <w:p>
+      <w:pPr>
+        <w:spacing w:line="360" w:lineRule="auto"/>
+        <w:jc w:val="both"/>
+        <w:rPr>
+          <w:rFonts w:ascii="Times New Roman" w:hAnsi="Times New Roman" w:cs="Times New Roman"/>
+          <w:sz w:val="24"/>
+          <w:szCs w:val="24"/>
+        </w:rPr>
+      </w:pPr>
+      <w:r>
+        <w:rPr>
+          <w:rFonts w:ascii="Times New Roman" w:hAnsi="Times New Roman" w:cs="Times New Roman"/>
+          <w:sz w:val="24"/>
+          <w:szCs w:val="24"/>
+        </w:rPr>
+        <w:t xml:space="preserve">Az első gomb </w:t>
+      </w:r>
+      <w:r>
+        <w:rPr>
+          <w:rFonts w:ascii="Times New Roman" w:hAnsi="Times New Roman" w:cs="Times New Roman"/>
+          <w:sz w:val="24"/>
+          <w:szCs w:val="24"/>
+        </w:rPr>
+        <w:t>segítségével a két felső bemenet fog módosíthatóvá válni. Ilyenkor a három alsó gomb helyett megjelennek a „Mégse” és a „Módosítás” gombok. Az előbbire kattintva visszaáll minden adat az eddigi állapotába és újra lezárja a két felső bemenetet és megjelenik a szokásos három gomb, amelyek alaphelyzetben találhatóak meg. A másik gombra kattintva a program ellenőrzi a bevitt adatok helyességét és amennyiben hibát találna, abban az esetben ezt jelzi számunkra egy hibaüzenet formájában és még nem zárja le a szerkesztési folyamatot.</w:t>
+      </w:r>
+      <w:r>
+        <w:rPr>
+          <w:rFonts w:ascii="Times New Roman" w:hAnsi="Times New Roman" w:cs="Times New Roman"/>
+          <w:sz w:val="24"/>
+          <w:szCs w:val="24"/>
+        </w:rPr>
+        <w:t xml:space="preserve"> Ez akkor fordulhat elő, ha a felhasználónév vagy az e-mail cím formátuma nem megfelelő, illetve előfordulhat, hogy létezik felhasználó</w:t>
+      </w:r>
+      <w:r>
+        <w:rPr>
+          <w:rFonts w:ascii="Times New Roman" w:hAnsi="Times New Roman" w:cs="Times New Roman"/>
+          <w:sz w:val="24"/>
+          <w:szCs w:val="24"/>
+        </w:rPr>
+        <w:t xml:space="preserve"> ilyen adatokkal. Amennyiben sikeres volt a módosítás, abban az esetben az új adatok fognak megjelenni az imént lezárt felső bemenetekben és újra láthatóvá válik a három alsó gomb.</w:t>
+      </w:r>
+    </w:p>
+    <w:p>
+      <w:pPr>
+        <w:spacing w:line="360" w:lineRule="auto"/>
+        <w:jc w:val="both"/>
+        <w:rPr>
+          <w:rFonts w:ascii="Times New Roman" w:hAnsi="Times New Roman" w:cs="Times New Roman"/>
+          <w:sz w:val="24"/>
+          <w:szCs w:val="24"/>
+        </w:rPr>
+      </w:pPr>
+      <w:r>
+        <w:rPr>
+          <w:rFonts w:ascii="Times New Roman" w:hAnsi="Times New Roman" w:cs="Times New Roman"/>
+          <w:sz w:val="24"/>
+          <w:szCs w:val="24"/>
+        </w:rPr>
+        <w:t xml:space="preserve">A második gomb a jelszó megváltoztatására szolgál. Kattintáskor megjelenik egy ablak, ahol három bemenetet fogunk látni, alatta két gombbal. Az első </w:t>
+      </w:r>
+      <w:r>
+        <w:rPr>
+          <w:rFonts w:ascii="Times New Roman" w:hAnsi="Times New Roman" w:cs="Times New Roman"/>
+          <w:sz w:val="24"/>
+          <w:szCs w:val="24"/>
+        </w:rPr>
+        <w:t>bemenet a régi jelszó megadására szolgál, az ezután következő két bemenet az új jelszót és annak ismételt bevitelét kell tartalmaznia. Ha a régi jelszó helytelen, vagy az új jelszó nem a formátumnak megfelelő, vagyis nem tartalmaz legalább egy nagybetűt, legalább egy kisbetűt, illetve legalább egy számot és nem haladja meg a nyolc karakterhosszt, vagy akár az újonnan megadott jelszavak nem egyeznek, abban az esetben a program egy hibaüzenettel fog visszatérni és az inputmezők kitöltését elölről kezdhetjük, ugyanis azok értékei el fognak tűnni. Amennyiben a jelszóváltoztatás sikeres volt, abban az esetben el fog tűnni a jelszóváltoztatás ablak.</w:t>
+      </w:r>
+    </w:p>
+    <w:p>
+      <w:pPr>
+        <w:spacing w:line="360" w:lineRule="auto"/>
+        <w:jc w:val="both"/>
+        <w:rPr>
+          <w:rFonts w:ascii="Times New Roman" w:hAnsi="Times New Roman" w:cs="Times New Roman"/>
+          <w:sz w:val="24"/>
+          <w:szCs w:val="24"/>
+        </w:rPr>
+      </w:pPr>
+      <w:r>
+        <w:rPr>
+          <w:rFonts w:ascii="Times New Roman" w:hAnsi="Times New Roman" w:cs="Times New Roman"/>
+          <w:sz w:val="24"/>
+          <w:szCs w:val="24"/>
+        </w:rPr>
+        <w:t>A harmadik gomb a felhasználói fiók végleges törlésére hívatott. Amennyiben emellett a lehetőség mellett döntünk, úgy a program fel fogja tenni a kérdést, hogy biztos kívánjuk-e törölni a profilunkat. Amennyiben a válasz igen, abban az esetben a fiókunk mellett a szezonjaink is végleges törlésre kerülnek.</w:t>
       </w:r>
     </w:p>
     <w:sectPr>

</xml_diff>

<commit_message>
#189: add new infos to pages
</commit_message>
<xml_diff>
--- a/documentation/zarodolgozat.docx
+++ b/documentation/zarodolgozat.docx
@@ -2715,7 +2715,23 @@
           <w:szCs w:val="24"/>
         </w:rPr>
         <w:lastRenderedPageBreak/>
-        <w:t xml:space="preserve">egyértelműen jelezni fogja egy üzenettel. Minden egyes szezonnál meg fog jelenni a neve, a készítés dátuma, a létrehozó felhasználóneve, egy kedvencek és egy felfedezés gomb. Mobilnézet esetében azonban csak a név és a szív fog látszódni a </w:t>
+        <w:t>egyértelműen jelezni fogja egy üzenettel. Minden egyes szezonnál meg fog jelenni a neve, a készítés dátuma</w:t>
+      </w:r>
+      <w:r>
+        <w:rPr>
+          <w:rFonts w:ascii="Times New Roman" w:hAnsi="Times New Roman" w:cs="Times New Roman"/>
+          <w:sz w:val="24"/>
+          <w:szCs w:val="24"/>
+        </w:rPr>
+        <w:t xml:space="preserve"> helyi időben</w:t>
+      </w:r>
+      <w:r>
+        <w:rPr>
+          <w:rFonts w:ascii="Times New Roman" w:hAnsi="Times New Roman" w:cs="Times New Roman"/>
+          <w:sz w:val="24"/>
+          <w:szCs w:val="24"/>
+        </w:rPr>
+        <w:t xml:space="preserve">, a létrehozó felhasználóneve, egy kedvencek és egy felfedezés gomb. Mobilnézet esetében azonban csak a név és a szív fog látszódni a </w:t>
       </w:r>
       <w:proofErr w:type="spellStart"/>
       <w:r>
@@ -3181,7 +3197,55 @@
           <w:sz w:val="24"/>
           <w:szCs w:val="24"/>
         </w:rPr>
-        <w:t xml:space="preserve"> liga szerkesztéséhez, akkor egyedül a „kedvenc” gomb lesz az egyetlen, ami használhatóvá válik azonban, ha a jogosultságunk érvényes ehhez a ligához, abban az esetben már tudunk adatokat szerkeszteni. Admin</w:t>
+        <w:t xml:space="preserve"> liga szerkesztéséhez, akkor egyedül a „kedvenc” gomb lesz az egyetlen</w:t>
+      </w:r>
+      <w:r>
+        <w:rPr>
+          <w:rFonts w:ascii="Times New Roman" w:hAnsi="Times New Roman" w:cs="Times New Roman"/>
+          <w:sz w:val="24"/>
+          <w:szCs w:val="24"/>
+        </w:rPr>
+        <w:t xml:space="preserve"> lehetőség</w:t>
+      </w:r>
+      <w:r>
+        <w:rPr>
+          <w:rFonts w:ascii="Times New Roman" w:hAnsi="Times New Roman" w:cs="Times New Roman"/>
+          <w:sz w:val="24"/>
+          <w:szCs w:val="24"/>
+        </w:rPr>
+        <w:t>, ami használhatóvá válik</w:t>
+      </w:r>
+      <w:r>
+        <w:rPr>
+          <w:rFonts w:ascii="Times New Roman" w:hAnsi="Times New Roman" w:cs="Times New Roman"/>
+          <w:sz w:val="24"/>
+          <w:szCs w:val="24"/>
+        </w:rPr>
+        <w:t>. Abban az esetben</w:t>
+      </w:r>
+      <w:r>
+        <w:rPr>
+          <w:rFonts w:ascii="Times New Roman" w:hAnsi="Times New Roman" w:cs="Times New Roman"/>
+          <w:sz w:val="24"/>
+          <w:szCs w:val="24"/>
+        </w:rPr>
+        <w:t>, ha a jogosultságunk érvényes ehhez a ligához</w:t>
+      </w:r>
+      <w:r>
+        <w:rPr>
+          <w:rFonts w:ascii="Times New Roman" w:hAnsi="Times New Roman" w:cs="Times New Roman"/>
+          <w:sz w:val="24"/>
+          <w:szCs w:val="24"/>
+        </w:rPr>
+        <w:t xml:space="preserve">, </w:t>
+      </w:r>
+      <w:r>
+        <w:rPr>
+          <w:rFonts w:ascii="Times New Roman" w:hAnsi="Times New Roman" w:cs="Times New Roman"/>
+          <w:sz w:val="24"/>
+          <w:szCs w:val="24"/>
+        </w:rPr>
+        <w:t>már tudunk adatokat szerkeszteni. Admin</w:t>
       </w:r>
       <w:r>
         <w:rPr>
@@ -3412,7 +3476,15 @@
           <w:sz w:val="24"/>
           <w:szCs w:val="24"/>
         </w:rPr>
-        <w:t xml:space="preserve">a elért eredmények a versenyek függvényében. Fontos kiemelni, hogy egy pilóta két </w:t>
+        <w:t>a elért eredmények a versenyek függvényében</w:t>
+      </w:r>
+      <w:r>
+        <w:rPr>
+          <w:rFonts w:ascii="Times New Roman" w:hAnsi="Times New Roman" w:cs="Times New Roman"/>
+          <w:sz w:val="24"/>
+          <w:szCs w:val="24"/>
+        </w:rPr>
+        <w:t xml:space="preserve">. Láthatjuk a verseny nevét és annak </w:t>
       </w:r>
       <w:r>
         <w:rPr>
@@ -3421,7 +3493,31 @@
           <w:szCs w:val="24"/>
         </w:rPr>
         <w:lastRenderedPageBreak/>
-        <w:t xml:space="preserve">eredményt egy versenyen nem érhet el. Felül egy hozzáadás gombot találunk. Az eredmények mellett pedig - moderátor és adminisztrátor jogosultság esetében – megjelennek a módosítás és törlés gombok. Adatmanipulációnál ki kell választani, hogy az adott versenyt melyik csapat színeiben érte el, melyik versenyen tette meg mindezt, milyen pozíciót ért el és mennyi pontot kap ezért. </w:t>
+        <w:t>időpontját helyi időben, az elért pozíciót, pontszámot és hogy melyik csapatban érte ezt el</w:t>
+      </w:r>
+      <w:r>
+        <w:rPr>
+          <w:rFonts w:ascii="Times New Roman" w:hAnsi="Times New Roman" w:cs="Times New Roman"/>
+          <w:sz w:val="24"/>
+          <w:szCs w:val="24"/>
+        </w:rPr>
+        <w:t xml:space="preserve">. Fontos kiemelni, hogy egy pilóta két eredményt egy versenyen nem érhet el. Felül egy hozzáadás gombot találunk. Az eredmények mellett pedig - moderátor és adminisztrátor jogosultság esetében – megjelennek a módosítás és törlés gombok. </w:t>
+      </w:r>
+      <w:r>
+        <w:rPr>
+          <w:rFonts w:ascii="Times New Roman" w:hAnsi="Times New Roman" w:cs="Times New Roman"/>
+          <w:sz w:val="24"/>
+          <w:szCs w:val="24"/>
+        </w:rPr>
+        <w:t>Amennyiben a hozzáadás gomb lehetőségével élnénk, akkor ezt csak abban az esetben tudjuk megtenni, amennyiben létezik legalább egy csapat, illetve szintén legalább egy verseny a versenynaptárban. Ha ez nem teljesül, a program egy hibát fog dobni és nem nyitja meg az ablakot mindaddig, amíg ezeket az adatokat hozzá nem adjuk a ligához. Amennyiben az ablak megnyílik,</w:t>
+      </w:r>
+      <w:r>
+        <w:rPr>
+          <w:rFonts w:ascii="Times New Roman" w:hAnsi="Times New Roman" w:cs="Times New Roman"/>
+          <w:sz w:val="24"/>
+          <w:szCs w:val="24"/>
+        </w:rPr>
+        <w:t xml:space="preserve"> ki kell választani, hogy az adott versenyt melyik csapat színeiben érte el, melyik versenyen tette meg mindezt, milyen pozíciót ért el és mennyi pontot kap ezért. </w:t>
       </w:r>
       <w:r>
         <w:rPr>
@@ -3515,15 +3611,47 @@
           <w:sz w:val="24"/>
           <w:szCs w:val="24"/>
         </w:rPr>
-        <w:t>Amennyiben van már csapatunk, az alsó lenyíló menüben ezt kiválasztva megtekinthetjük, hogy egyes versenyeken milyen eredményeket ért el az aktuális csapat. Ezek az eredmények a versenyek időpontjai szerint vannak rendezve.</w:t>
-      </w:r>
-      <w:r>
-        <w:rPr>
-          <w:rFonts w:ascii="Times New Roman" w:hAnsi="Times New Roman" w:cs="Times New Roman"/>
-          <w:sz w:val="24"/>
-          <w:szCs w:val="24"/>
-        </w:rPr>
-        <w:t xml:space="preserve"> Itt meg fog jelenni a verseny neve, annak időpontja, illetve egy-egy versenyen elért pontok száma az aktuális csapat tekintetében. Ezen a táblán nincsenek funkciók, ugyanis az eredményeket elsősorban pilóta és verseny függvényében kell létrehozni, hogy ezután kiszámolja a program a csapat pontjait.</w:t>
+        <w:t>Amennyiben van már csapatunk, az alsó lenyíló menüben ezt kiválasztva megtekinthetjük, hogy egyes versenyeken milyen eredményeket ért el az aktuális csapat. Ezek az eredmények a versenyek időpontjai szerint vannak rendezve</w:t>
+      </w:r>
+      <w:r>
+        <w:rPr>
+          <w:rFonts w:ascii="Times New Roman" w:hAnsi="Times New Roman" w:cs="Times New Roman"/>
+          <w:sz w:val="24"/>
+          <w:szCs w:val="24"/>
+        </w:rPr>
+        <w:t xml:space="preserve"> és a helyi időt mutatják</w:t>
+      </w:r>
+      <w:r>
+        <w:rPr>
+          <w:rFonts w:ascii="Times New Roman" w:hAnsi="Times New Roman" w:cs="Times New Roman"/>
+          <w:sz w:val="24"/>
+          <w:szCs w:val="24"/>
+        </w:rPr>
+        <w:t>.</w:t>
+      </w:r>
+      <w:r>
+        <w:rPr>
+          <w:rFonts w:ascii="Times New Roman" w:hAnsi="Times New Roman" w:cs="Times New Roman"/>
+          <w:sz w:val="24"/>
+          <w:szCs w:val="24"/>
+        </w:rPr>
+        <w:t xml:space="preserve"> Itt meg fog jelenni a verseny neve, annak</w:t>
+      </w:r>
+      <w:r>
+        <w:rPr>
+          <w:rFonts w:ascii="Times New Roman" w:hAnsi="Times New Roman" w:cs="Times New Roman"/>
+          <w:sz w:val="24"/>
+          <w:szCs w:val="24"/>
+        </w:rPr>
+        <w:t xml:space="preserve"> helyi</w:t>
+      </w:r>
+      <w:r>
+        <w:rPr>
+          <w:rFonts w:ascii="Times New Roman" w:hAnsi="Times New Roman" w:cs="Times New Roman"/>
+          <w:sz w:val="24"/>
+          <w:szCs w:val="24"/>
+        </w:rPr>
+        <w:t xml:space="preserve"> időpontja, illetve egy-egy versenyen elért pontok száma az aktuális csapat tekintetében. Ezen a táblán nincsenek funkciók, ugyanis az eredményeket elsősorban pilóta és verseny függvényében kell létrehozni, hogy ezután kiszámolja a program a csapat pontjait.</w:t>
       </w:r>
     </w:p>
     <w:p>
@@ -3542,7 +3670,48 @@
           <w:sz w:val="24"/>
           <w:szCs w:val="24"/>
         </w:rPr>
-        <w:t xml:space="preserve">A harmadik opció a felső lenyíló menüben a „versenyek”. Az „összes” opció ilyenkor megjelenik tábla formájában és láthatóvá válik, hogy milyen versenyek vannak a szezonban. Azoknál a versenyeknél, ahol még nem lett rögzítve eredmény, ott a verseny nevét, időpontját láthatjuk. Abban az esetben, ahol már van eredmény láthatjuk a nyertes nevét és annak a csapatnak a nevét, aminek a színeiben győzött. Megfelelő jogosultság esetén hozzáadhatunk, módosíthatunk és törölhetünk versenyeket is. Ebben az esetben meg kell adni a verseny nevét, dátumát és a pontos időpontját, hogy a </w:t>
+        <w:t xml:space="preserve">A harmadik opció a felső lenyíló menüben a „versenyek”. Az „összes” opció ilyenkor megjelenik tábla formájában és láthatóvá válik, hogy milyen versenyek vannak a szezonban. Azoknál a versenyeknél, ahol még nem lett rögzítve eredmény, ott a verseny nevét, </w:t>
+      </w:r>
+      <w:r>
+        <w:rPr>
+          <w:rFonts w:ascii="Times New Roman" w:hAnsi="Times New Roman" w:cs="Times New Roman"/>
+          <w:sz w:val="24"/>
+          <w:szCs w:val="24"/>
+        </w:rPr>
+        <w:t xml:space="preserve">helyi </w:t>
+      </w:r>
+      <w:r>
+        <w:rPr>
+          <w:rFonts w:ascii="Times New Roman" w:hAnsi="Times New Roman" w:cs="Times New Roman"/>
+          <w:sz w:val="24"/>
+          <w:szCs w:val="24"/>
+        </w:rPr>
+        <w:t xml:space="preserve">időpontját láthatjuk. Abban az esetben, ahol már van eredmény láthatjuk a nyertes nevét és annak a csapatnak a nevét, aminek a színeiben győzött. Megfelelő </w:t>
+      </w:r>
+      <w:r>
+        <w:rPr>
+          <w:rFonts w:ascii="Times New Roman" w:hAnsi="Times New Roman" w:cs="Times New Roman"/>
+          <w:sz w:val="24"/>
+          <w:szCs w:val="24"/>
+        </w:rPr>
+        <w:lastRenderedPageBreak/>
+        <w:t>jogosultság esetén hozzáadhatunk, módosíthatunk és törölhetünk versenyeket is. Ebben az esetben meg kell adni a verseny nevét, dátumát és a pontos időpontját</w:t>
+      </w:r>
+      <w:r>
+        <w:rPr>
+          <w:rFonts w:ascii="Times New Roman" w:hAnsi="Times New Roman" w:cs="Times New Roman"/>
+          <w:sz w:val="24"/>
+          <w:szCs w:val="24"/>
+        </w:rPr>
+        <w:t xml:space="preserve"> helyi időben</w:t>
+      </w:r>
+      <w:r>
+        <w:rPr>
+          <w:rFonts w:ascii="Times New Roman" w:hAnsi="Times New Roman" w:cs="Times New Roman"/>
+          <w:sz w:val="24"/>
+          <w:szCs w:val="24"/>
+        </w:rPr>
+        <w:t xml:space="preserve">, hogy a </w:t>
       </w:r>
       <w:r>
         <w:rPr>
@@ -3582,16 +3751,7 @@
           <w:sz w:val="24"/>
           <w:szCs w:val="24"/>
         </w:rPr>
-        <w:t xml:space="preserve">Ha valamelyik adat hiányos, vagy létezik már verseny ilyen névvel, akkor a szokásos hibaüzenet fog megjelenni. Törlés esetén, </w:t>
-      </w:r>
-      <w:r>
-        <w:rPr>
-          <w:rFonts w:ascii="Times New Roman" w:hAnsi="Times New Roman" w:cs="Times New Roman"/>
-          <w:sz w:val="24"/>
-          <w:szCs w:val="24"/>
-        </w:rPr>
-        <w:lastRenderedPageBreak/>
-        <w:t>ahogy várnánk, el fognak tűnni a hozzá tartozó eredmények, ezelőtt persze egy ablak fog megjelenni, hogy biztosak vagyunk-e a törlés véglegesítésében.</w:t>
+        <w:t>Ha valamelyik adat hiányos, vagy létezik már verseny ilyen névvel, akkor a szokásos hibaüzenet fog megjelenni. Törlés esetén, ahogy várnánk, el fognak tűnni a hozzá tartozó eredmények, ezelőtt persze egy ablak fog megjelenni, hogy biztosak vagyunk-e a törlés véglegesítésében.</w:t>
       </w:r>
     </w:p>
     <w:p>
@@ -3626,7 +3786,23 @@
           <w:sz w:val="24"/>
           <w:szCs w:val="24"/>
         </w:rPr>
-        <w:t>hozzáadás, módosítás és törlés gombokat. Amennyiben negatív pontszámot adunk meg, a program erről figyelmeztetni fog. Továbbá itt verseny szerint csoportosítottunk, így a versenyző nevét kell megadni a verseny neve helyett.</w:t>
+        <w:t>hozzáadás, módosítás és törlés gombokat.</w:t>
+      </w:r>
+      <w:r>
+        <w:rPr>
+          <w:rFonts w:ascii="Times New Roman" w:hAnsi="Times New Roman" w:cs="Times New Roman"/>
+          <w:sz w:val="24"/>
+          <w:szCs w:val="24"/>
+        </w:rPr>
+        <w:t xml:space="preserve"> Hozzáadni csak akkor tudunk új eredményt, amennyiben van már legalább egy versenyző és legalább egy csapat a ligában, ezután megjelenik az ablak.</w:t>
+      </w:r>
+      <w:r>
+        <w:rPr>
+          <w:rFonts w:ascii="Times New Roman" w:hAnsi="Times New Roman" w:cs="Times New Roman"/>
+          <w:sz w:val="24"/>
+          <w:szCs w:val="24"/>
+        </w:rPr>
+        <w:t xml:space="preserve"> Amennyiben negatív pontszámot adunk meg, a program erről figyelmeztetni fog. Továbbá itt verseny szerint csoportosítottunk, így a versenyző nevét kell megadni a verseny neve helyett.</w:t>
       </w:r>
     </w:p>
     <w:p>
@@ -3677,7 +3853,23 @@
           <w:sz w:val="24"/>
           <w:szCs w:val="24"/>
         </w:rPr>
-        <w:t xml:space="preserve"> gombra nyomva nem történik semmi, azonban, ha elfogadjuk ezt, az visszafordíthatatlan adatmanipulációs következményekkel jár. Erre érdemes odafigyelni.</w:t>
+        <w:t xml:space="preserve"> gombra nyomva nem történik semmi, azonban, ha elfogadjuk ezt, az visszafordíthatatlan adatmanipulációs következményekkel jár. E</w:t>
+      </w:r>
+      <w:r>
+        <w:rPr>
+          <w:rFonts w:ascii="Times New Roman" w:hAnsi="Times New Roman" w:cs="Times New Roman"/>
+          <w:sz w:val="24"/>
+          <w:szCs w:val="24"/>
+        </w:rPr>
+        <w:t>zt a döntést fontos mérlegelni ilyen esetekben</w:t>
+      </w:r>
+      <w:r>
+        <w:rPr>
+          <w:rFonts w:ascii="Times New Roman" w:hAnsi="Times New Roman" w:cs="Times New Roman"/>
+          <w:sz w:val="24"/>
+          <w:szCs w:val="24"/>
+        </w:rPr>
+        <w:t>.</w:t>
       </w:r>
     </w:p>
     <w:p>
@@ -3782,6 +3974,7 @@
           <w:sz w:val="24"/>
           <w:szCs w:val="24"/>
         </w:rPr>
+        <w:lastRenderedPageBreak/>
         <w:t xml:space="preserve">Ezt az oldalt többféleképpen is elérhetjük. Egyik lehetőség valamelyik szezon </w:t>
       </w:r>
       <w:r>
@@ -3827,7 +4020,6 @@
           <w:sz w:val="24"/>
           <w:szCs w:val="24"/>
         </w:rPr>
-        <w:lastRenderedPageBreak/>
         <w:t>Az utóbbi navigációs esetet alapul véve a keresési mező nem lesz kitöltve és hozzátartozó adatok se fognak megjelenni lentebb. Ha egy versenyző statisztikáit meg szeretnénk tekinteni, ahhoz tudnunk kell elsősorban azt a nevet, amivel egy vagy több ligában részt vett. Ezt a nevet a keresőmezőben kell beírni, majd a keresés gombra kattintva a program az adatok lekérése után megjeleníti a statisztikai adatokat.</w:t>
       </w:r>
     </w:p>
@@ -3989,7 +4181,16 @@
           <w:sz w:val="24"/>
           <w:szCs w:val="24"/>
         </w:rPr>
-        <w:t xml:space="preserve"> adott versenyző, mellette egy diagrammal. Itt két oszlop van: az egyik, ami az elért pozíciót mutatja meg, mindet egyszer, a mellette lévő pedig az előfordulás számát. Amennyiben valamelyik pozíciót</w:t>
+        <w:t xml:space="preserve"> adott versenyző, mellette egy diagrammal. Itt két </w:t>
+      </w:r>
+      <w:r>
+        <w:rPr>
+          <w:rFonts w:ascii="Times New Roman" w:hAnsi="Times New Roman" w:cs="Times New Roman"/>
+          <w:sz w:val="24"/>
+          <w:szCs w:val="24"/>
+        </w:rPr>
+        <w:lastRenderedPageBreak/>
+        <w:t>oszlop van: az egyik, ami az elért pozíciót mutatja meg, mindet egyszer, a mellette lévő pedig az előfordulás számát. Amennyiben valamelyik pozíciót</w:t>
       </w:r>
       <w:r>
         <w:rPr>
@@ -4040,7 +4241,6 @@
           <w:sz w:val="24"/>
           <w:szCs w:val="24"/>
         </w:rPr>
-        <w:lastRenderedPageBreak/>
         <w:t xml:space="preserve">Amennyiben egy weboldal rendelkezik felhasználókezeléssel, ahhoz feltétlenül szükséges egy olyan oldal is, ahol a felhasználó módosíthatja a profilja egyes adatait, vagy módosíthatja a jelszavát. Erre az eshetőségre nálam a „Beállítások” oldalon </w:t>
       </w:r>
       <w:r>
@@ -4162,7 +4362,16 @@
           <w:sz w:val="24"/>
           <w:szCs w:val="24"/>
         </w:rPr>
-        <w:t>A harmadik gomb a felhasználói fiók végleges törlésére hívatott. Amennyiben emellett a lehetőség mellett döntünk, úgy a program fel fogja tenni a kérdést, hogy biztos kívánjuk-e törölni a profilunkat. Amennyiben a válasz igen, abban az esetben a fiókunk mellett a szezonjaink is végleges törlésre kerülnek.</w:t>
+        <w:t>A harmadik gomb a felhasználói fiók végleges törlésére hívatott. Amennyiben emellett a lehetőség mellett döntünk, úgy a program fel fogja tenni a kérdést, hogy biztos kívánjuk-</w:t>
+      </w:r>
+      <w:r>
+        <w:rPr>
+          <w:rFonts w:ascii="Times New Roman" w:hAnsi="Times New Roman" w:cs="Times New Roman"/>
+          <w:sz w:val="24"/>
+          <w:szCs w:val="24"/>
+        </w:rPr>
+        <w:lastRenderedPageBreak/>
+        <w:t>e törölni a profilunkat. Amennyiben a válasz igen, abban az esetben a fiókunk mellett a szezonjaink is végleges törlésre kerülnek.</w:t>
       </w:r>
     </w:p>
     <w:sectPr>
@@ -6328,15 +6537,6 @@
 </file>
 
 <file path=customXml/item1.xml><?xml version="1.0" encoding="utf-8"?>
-<?mso-contentType ?>
-<FormTemplates xmlns="http://schemas.microsoft.com/sharepoint/v3/contenttype/forms">
-  <Display>DocumentLibraryForm</Display>
-  <Edit>DocumentLibraryForm</Edit>
-  <New>DocumentLibraryForm</New>
-</FormTemplates>
-</file>
-
-<file path=customXml/item2.xml><?xml version="1.0" encoding="utf-8"?>
 <ct:contentTypeSchema xmlns:ct="http://schemas.microsoft.com/office/2006/metadata/contentType" xmlns:ma="http://schemas.microsoft.com/office/2006/metadata/properties/metaAttributes" ct:_="" ma:_="" ma:contentTypeName="Dokumentum" ma:contentTypeID="0x010100165574340F397947BA244F0E15ED9162" ma:contentTypeVersion="5" ma:contentTypeDescription="Új dokumentum létrehozása." ma:contentTypeScope="" ma:versionID="9dcb469361139a832eec33a6c2707f24">
   <xsd:schema xmlns:xsd="http://www.w3.org/2001/XMLSchema" xmlns:xs="http://www.w3.org/2001/XMLSchema" xmlns:p="http://schemas.microsoft.com/office/2006/metadata/properties" xmlns:ns3="f57c4e5e-6d95-4329-9b99-4bd13040abaa" targetNamespace="http://schemas.microsoft.com/office/2006/metadata/properties" ma:root="true" ma:fieldsID="c3027de9d870b0759e44c522e4a75c5d" ns3:_="">
     <xsd:import namespace="f57c4e5e-6d95-4329-9b99-4bd13040abaa"/>
@@ -6486,25 +6686,26 @@
 </ct:contentTypeSchema>
 </file>
 
-<file path=customXml/item3.xml><?xml version="1.0" encoding="utf-8"?>
-<b:Sources xmlns:b="http://schemas.openxmlformats.org/officeDocument/2006/bibliography" xmlns="http://schemas.openxmlformats.org/officeDocument/2006/bibliography" SelectedStyle="\APASixthEditionOfficeOnline.xsl" StyleName="APA" Version="6"/>
+<file path=customXml/item2.xml><?xml version="1.0" encoding="utf-8"?>
+<?mso-contentType ?>
+<FormTemplates xmlns="http://schemas.microsoft.com/sharepoint/v3/contenttype/forms">
+  <Display>DocumentLibraryForm</Display>
+  <Edit>DocumentLibraryForm</Edit>
+  <New>DocumentLibraryForm</New>
+</FormTemplates>
 </file>
 
-<file path=customXml/item4.xml><?xml version="1.0" encoding="utf-8"?>
+<file path=customXml/item3.xml><?xml version="1.0" encoding="utf-8"?>
 <p:properties xmlns:p="http://schemas.microsoft.com/office/2006/metadata/properties" xmlns:xsi="http://www.w3.org/2001/XMLSchema-instance" xmlns:pc="http://schemas.microsoft.com/office/infopath/2007/PartnerControls">
   <documentManagement/>
 </p:properties>
 </file>
 
-<file path=customXml/itemProps1.xml><?xml version="1.0" encoding="utf-8"?>
-<ds:datastoreItem xmlns:ds="http://schemas.openxmlformats.org/officeDocument/2006/customXml" ds:itemID="{5E337DA0-765B-4851-96F7-E2DCF046C989}">
-  <ds:schemaRefs>
-    <ds:schemaRef ds:uri="http://schemas.microsoft.com/sharepoint/v3/contenttype/forms"/>
-  </ds:schemaRefs>
-</ds:datastoreItem>
+<file path=customXml/item4.xml><?xml version="1.0" encoding="utf-8"?>
+<b:Sources xmlns:b="http://schemas.openxmlformats.org/officeDocument/2006/bibliography" xmlns="http://schemas.openxmlformats.org/officeDocument/2006/bibliography" SelectedStyle="\APASixthEditionOfficeOnline.xsl" StyleName="APA" Version="6"/>
 </file>
 
-<file path=customXml/itemProps2.xml><?xml version="1.0" encoding="utf-8"?>
+<file path=customXml/itemProps1.xml><?xml version="1.0" encoding="utf-8"?>
 <ds:datastoreItem xmlns:ds="http://schemas.openxmlformats.org/officeDocument/2006/customXml" ds:itemID="{8BEAE72D-AE8F-4FE4-B217-0E90B898FB17}">
   <ds:schemaRefs>
     <ds:schemaRef ds:uri="http://schemas.microsoft.com/office/2006/metadata/contentType"/>
@@ -6522,19 +6723,27 @@
 </ds:datastoreItem>
 </file>
 
-<file path=customXml/itemProps3.xml><?xml version="1.0" encoding="utf-8"?>
-<ds:datastoreItem xmlns:ds="http://schemas.openxmlformats.org/officeDocument/2006/customXml" ds:itemID="{CBE935B8-9450-4A7E-AE54-A5995E9D5D4B}">
+<file path=customXml/itemProps2.xml><?xml version="1.0" encoding="utf-8"?>
+<ds:datastoreItem xmlns:ds="http://schemas.openxmlformats.org/officeDocument/2006/customXml" ds:itemID="{5E337DA0-765B-4851-96F7-E2DCF046C989}">
   <ds:schemaRefs>
-    <ds:schemaRef ds:uri="http://schemas.openxmlformats.org/officeDocument/2006/bibliography"/>
+    <ds:schemaRef ds:uri="http://schemas.microsoft.com/sharepoint/v3/contenttype/forms"/>
   </ds:schemaRefs>
 </ds:datastoreItem>
 </file>
 
-<file path=customXml/itemProps4.xml><?xml version="1.0" encoding="utf-8"?>
+<file path=customXml/itemProps3.xml><?xml version="1.0" encoding="utf-8"?>
 <ds:datastoreItem xmlns:ds="http://schemas.openxmlformats.org/officeDocument/2006/customXml" ds:itemID="{7C82884F-CC40-49CA-8068-22D68015E27F}">
   <ds:schemaRefs>
     <ds:schemaRef ds:uri="http://schemas.microsoft.com/office/2006/metadata/properties"/>
     <ds:schemaRef ds:uri="http://schemas.microsoft.com/office/infopath/2007/PartnerControls"/>
   </ds:schemaRefs>
 </ds:datastoreItem>
+</file>
+
+<file path=customXml/itemProps4.xml><?xml version="1.0" encoding="utf-8"?>
+<ds:datastoreItem xmlns:ds="http://schemas.openxmlformats.org/officeDocument/2006/customXml" ds:itemID="{CBE935B8-9450-4A7E-AE54-A5995E9D5D4B}">
+  <ds:schemaRefs>
+    <ds:schemaRef ds:uri="http://schemas.openxmlformats.org/officeDocument/2006/bibliography"/>
+  </ds:schemaRefs>
+</ds:datastoreItem>
 </file>
</xml_diff>

<commit_message>
#189: add new things
</commit_message>
<xml_diff>
--- a/documentation/zarodolgozat.docx
+++ b/documentation/zarodolgozat.docx
@@ -1,6 +1,6 @@
 
 <file path=word/document.xml><?xml version="1.0" encoding="utf-8"?>
-<w:document xmlns:wpc="http://schemas.microsoft.com/office/word/2010/wordprocessingCanvas" xmlns:cx="http://schemas.microsoft.com/office/drawing/2014/chartex" xmlns:cx1="http://schemas.microsoft.com/office/drawing/2015/9/8/chartex" xmlns:cx2="http://schemas.microsoft.com/office/drawing/2015/10/21/chartex" xmlns:cx3="http://schemas.microsoft.com/office/drawing/2016/5/9/chartex" xmlns:cx4="http://schemas.microsoft.com/office/drawing/2016/5/10/chartex" xmlns:cx5="http://schemas.microsoft.com/office/drawing/2016/5/11/chartex" xmlns:cx6="http://schemas.microsoft.com/office/drawing/2016/5/12/chartex" xmlns:cx7="http://schemas.microsoft.com/office/drawing/2016/5/13/chartex" xmlns:cx8="http://schemas.microsoft.com/office/drawing/2016/5/14/chartex" xmlns:mc="http://schemas.openxmlformats.org/markup-compatibility/2006" xmlns:aink="http://schemas.microsoft.com/office/drawing/2016/ink" xmlns:am3d="http://schemas.microsoft.com/office/drawing/2017/model3d" xmlns:o="urn:schemas-microsoft-com:office:office" xmlns:oel="http://schemas.microsoft.com/office/2019/extlst" xmlns:r="http://schemas.openxmlformats.org/officeDocument/2006/relationships" xmlns:m="http://schemas.openxmlformats.org/officeDocument/2006/math" xmlns:v="urn:schemas-microsoft-com:vml" xmlns:wp14="http://schemas.microsoft.com/office/word/2010/wordprocessingDrawing" xmlns:wp="http://schemas.openxmlformats.org/drawingml/2006/wordprocessingDrawing" xmlns:w10="urn:schemas-microsoft-com:office:word" xmlns:w="http://schemas.openxmlformats.org/wordprocessingml/2006/main" xmlns:w14="http://schemas.microsoft.com/office/word/2010/wordml" xmlns:w15="http://schemas.microsoft.com/office/word/2012/wordml" xmlns:w16cex="http://schemas.microsoft.com/office/word/2018/wordml/cex" xmlns:w16cid="http://schemas.microsoft.com/office/word/2016/wordml/cid" xmlns:w16="http://schemas.microsoft.com/office/word/2018/wordml" xmlns:w16sdtdh="http://schemas.microsoft.com/office/word/2020/wordml/sdtdatahash" xmlns:w16se="http://schemas.microsoft.com/office/word/2015/wordml/symex" xmlns:wpg="http://schemas.microsoft.com/office/word/2010/wordprocessingGroup" xmlns:wpi="http://schemas.microsoft.com/office/word/2010/wordprocessingInk" xmlns:wne="http://schemas.microsoft.com/office/word/2006/wordml" xmlns:wps="http://schemas.microsoft.com/office/word/2010/wordprocessingShape" mc:Ignorable="w14 w15 w16se w16cid w16 w16cex w16sdtdh wp14">
+<w:document xmlns:wpc="http://schemas.microsoft.com/office/word/2010/wordprocessingCanvas" xmlns:cx="http://schemas.microsoft.com/office/drawing/2014/chartex" xmlns:cx1="http://schemas.microsoft.com/office/drawing/2015/9/8/chartex" xmlns:cx2="http://schemas.microsoft.com/office/drawing/2015/10/21/chartex" xmlns:cx3="http://schemas.microsoft.com/office/drawing/2016/5/9/chartex" xmlns:cx4="http://schemas.microsoft.com/office/drawing/2016/5/10/chartex" xmlns:cx5="http://schemas.microsoft.com/office/drawing/2016/5/11/chartex" xmlns:cx6="http://schemas.microsoft.com/office/drawing/2016/5/12/chartex" xmlns:cx7="http://schemas.microsoft.com/office/drawing/2016/5/13/chartex" xmlns:cx8="http://schemas.microsoft.com/office/drawing/2016/5/14/chartex" xmlns:mc="http://schemas.openxmlformats.org/markup-compatibility/2006" xmlns:aink="http://schemas.microsoft.com/office/drawing/2016/ink" xmlns:am3d="http://schemas.microsoft.com/office/drawing/2017/model3d" xmlns:o="urn:schemas-microsoft-com:office:office" xmlns:oel="http://schemas.microsoft.com/office/2019/extlst" xmlns:r="http://schemas.openxmlformats.org/officeDocument/2006/relationships" xmlns:m="http://schemas.openxmlformats.org/officeDocument/2006/math" xmlns:v="urn:schemas-microsoft-com:vml" xmlns:wp14="http://schemas.microsoft.com/office/word/2010/wordprocessingDrawing" xmlns:wp="http://schemas.openxmlformats.org/drawingml/2006/wordprocessingDrawing" xmlns:w10="urn:schemas-microsoft-com:office:word" xmlns:w="http://schemas.openxmlformats.org/wordprocessingml/2006/main" xmlns:w14="http://schemas.microsoft.com/office/word/2010/wordml" xmlns:w15="http://schemas.microsoft.com/office/word/2012/wordml" xmlns:w16cex="http://schemas.microsoft.com/office/word/2018/wordml/cex" xmlns:w16cid="http://schemas.microsoft.com/office/word/2016/wordml/cid" xmlns:w16="http://schemas.microsoft.com/office/word/2018/wordml" xmlns:w16du="http://schemas.microsoft.com/office/word/2023/wordml/word16du" xmlns:w16sdtdh="http://schemas.microsoft.com/office/word/2020/wordml/sdtdatahash" xmlns:w16se="http://schemas.microsoft.com/office/word/2015/wordml/symex" xmlns:wpg="http://schemas.microsoft.com/office/word/2010/wordprocessingGroup" xmlns:wpi="http://schemas.microsoft.com/office/word/2010/wordprocessingInk" xmlns:wne="http://schemas.microsoft.com/office/word/2006/wordml" xmlns:wps="http://schemas.microsoft.com/office/word/2010/wordprocessingShape" mc:Ignorable="w14 w15 w16se w16cid w16 w16cex w16sdtdh wp14">
   <w:body>
     <w:p>
       <w:pPr>
@@ -102,23 +102,13 @@
           <w:szCs w:val="24"/>
         </w:rPr>
       </w:pPr>
-      <w:proofErr w:type="spellStart"/>
-      <w:r>
-        <w:rPr>
-          <w:rFonts w:ascii="Times New Roman" w:hAnsi="Times New Roman" w:cs="Times New Roman"/>
-          <w:sz w:val="24"/>
-          <w:szCs w:val="24"/>
-        </w:rPr>
-        <w:t>Light</w:t>
-      </w:r>
-      <w:proofErr w:type="spellEnd"/>
-      <w:r>
-        <w:rPr>
-          <w:rFonts w:ascii="Times New Roman" w:hAnsi="Times New Roman" w:cs="Times New Roman"/>
-          <w:sz w:val="24"/>
-          <w:szCs w:val="24"/>
-        </w:rPr>
-        <w:t xml:space="preserve"> Airlines </w:t>
+      <w:r>
+        <w:rPr>
+          <w:rFonts w:ascii="Times New Roman" w:hAnsi="Times New Roman" w:cs="Times New Roman"/>
+          <w:sz w:val="24"/>
+          <w:szCs w:val="24"/>
+        </w:rPr>
+        <w:t xml:space="preserve">Light Airlines </w:t>
       </w:r>
       <w:r>
         <w:rPr>
@@ -1441,43 +1431,7 @@
           <w:sz w:val="24"/>
           <w:szCs w:val="24"/>
         </w:rPr>
-        <w:t xml:space="preserve">Témakörként a </w:t>
-      </w:r>
-      <w:proofErr w:type="spellStart"/>
-      <w:r>
-        <w:rPr>
-          <w:rFonts w:ascii="Times New Roman" w:hAnsi="Times New Roman" w:cs="Times New Roman"/>
-          <w:sz w:val="24"/>
-          <w:szCs w:val="24"/>
-        </w:rPr>
-        <w:t>full</w:t>
-      </w:r>
-      <w:proofErr w:type="spellEnd"/>
-      <w:r>
-        <w:rPr>
-          <w:rFonts w:ascii="Times New Roman" w:hAnsi="Times New Roman" w:cs="Times New Roman"/>
-          <w:sz w:val="24"/>
-          <w:szCs w:val="24"/>
-        </w:rPr>
-        <w:t xml:space="preserve"> </w:t>
-      </w:r>
-      <w:proofErr w:type="spellStart"/>
-      <w:r>
-        <w:rPr>
-          <w:rFonts w:ascii="Times New Roman" w:hAnsi="Times New Roman" w:cs="Times New Roman"/>
-          <w:sz w:val="24"/>
-          <w:szCs w:val="24"/>
-        </w:rPr>
-        <w:t>stack</w:t>
-      </w:r>
-      <w:proofErr w:type="spellEnd"/>
-      <w:r>
-        <w:rPr>
-          <w:rFonts w:ascii="Times New Roman" w:hAnsi="Times New Roman" w:cs="Times New Roman"/>
-          <w:sz w:val="24"/>
-          <w:szCs w:val="24"/>
-        </w:rPr>
-        <w:t xml:space="preserve"> technológiára esett a választásom</w:t>
+        <w:t>Témakörként a full stack technológiára esett a választásom</w:t>
       </w:r>
       <w:r>
         <w:rPr>
@@ -1629,79 +1583,7 @@
           <w:sz w:val="24"/>
           <w:szCs w:val="24"/>
         </w:rPr>
-        <w:t xml:space="preserve">A szakdolgozat is ezt a témát öleli körül. Az adatbázis migrációjára, illetve a háttérben futó kódok implementációjára a .NET technológia által nyújtott lehetőségekre támaszkodtam, mindezt C# programozási nyelven létrehozva. Az adatbázis mind </w:t>
-      </w:r>
-      <w:proofErr w:type="spellStart"/>
-      <w:r>
-        <w:rPr>
-          <w:rFonts w:ascii="Times New Roman" w:hAnsi="Times New Roman" w:cs="Times New Roman"/>
-          <w:sz w:val="24"/>
-          <w:szCs w:val="24"/>
-        </w:rPr>
-        <w:t>MySql</w:t>
-      </w:r>
-      <w:proofErr w:type="spellEnd"/>
-      <w:r>
-        <w:rPr>
-          <w:rFonts w:ascii="Times New Roman" w:hAnsi="Times New Roman" w:cs="Times New Roman"/>
-          <w:sz w:val="24"/>
-          <w:szCs w:val="24"/>
-        </w:rPr>
-        <w:t xml:space="preserve">-en, mind </w:t>
-      </w:r>
-      <w:proofErr w:type="spellStart"/>
-      <w:r>
-        <w:rPr>
-          <w:rFonts w:ascii="Times New Roman" w:hAnsi="Times New Roman" w:cs="Times New Roman"/>
-          <w:sz w:val="24"/>
-          <w:szCs w:val="24"/>
-        </w:rPr>
-        <w:t>MSSql</w:t>
-      </w:r>
-      <w:proofErr w:type="spellEnd"/>
-      <w:r>
-        <w:rPr>
-          <w:rFonts w:ascii="Times New Roman" w:hAnsi="Times New Roman" w:cs="Times New Roman"/>
-          <w:sz w:val="24"/>
-          <w:szCs w:val="24"/>
-        </w:rPr>
-        <w:t xml:space="preserve">-en képes kezelni az adatokat. A kinézeti részhez az </w:t>
-      </w:r>
-      <w:proofErr w:type="spellStart"/>
-      <w:r>
-        <w:rPr>
-          <w:rFonts w:ascii="Times New Roman" w:hAnsi="Times New Roman" w:cs="Times New Roman"/>
-          <w:sz w:val="24"/>
-          <w:szCs w:val="24"/>
-        </w:rPr>
-        <w:t>Angular</w:t>
-      </w:r>
-      <w:proofErr w:type="spellEnd"/>
-      <w:r>
-        <w:rPr>
-          <w:rFonts w:ascii="Times New Roman" w:hAnsi="Times New Roman" w:cs="Times New Roman"/>
-          <w:sz w:val="24"/>
-          <w:szCs w:val="24"/>
-        </w:rPr>
-        <w:t xml:space="preserve"> keretrendszert használtam </w:t>
-      </w:r>
-      <w:proofErr w:type="spellStart"/>
-      <w:r>
-        <w:rPr>
-          <w:rFonts w:ascii="Times New Roman" w:hAnsi="Times New Roman" w:cs="Times New Roman"/>
-          <w:sz w:val="24"/>
-          <w:szCs w:val="24"/>
-        </w:rPr>
-        <w:t>TypeScript</w:t>
-      </w:r>
-      <w:proofErr w:type="spellEnd"/>
-      <w:r>
-        <w:rPr>
-          <w:rFonts w:ascii="Times New Roman" w:hAnsi="Times New Roman" w:cs="Times New Roman"/>
-          <w:sz w:val="24"/>
-          <w:szCs w:val="24"/>
-        </w:rPr>
-        <w:t xml:space="preserve"> nyelv</w:t>
+        <w:t>A szakdolgozat is ezt a témát öleli körül. Az adatbázis migrációjára, illetve a háttérben futó kódok implementációjára a .NET technológia által nyújtott lehetőségekre támaszkodtam, mindezt C# programozási nyelven létrehozva. Az adatbázis mind MySql-en, mind MSSql-en képes kezelni az adatokat. A kinézeti részhez az Angular keretrendszert használtam TypeScript nyelv</w:t>
       </w:r>
       <w:r>
         <w:rPr>
@@ -1725,25 +1607,7 @@
           <w:sz w:val="24"/>
           <w:szCs w:val="24"/>
         </w:rPr>
-        <w:t xml:space="preserve">HTML, SCSS és </w:t>
-      </w:r>
-      <w:proofErr w:type="spellStart"/>
-      <w:r>
-        <w:rPr>
-          <w:rFonts w:ascii="Times New Roman" w:hAnsi="Times New Roman" w:cs="Times New Roman"/>
-          <w:sz w:val="24"/>
-          <w:szCs w:val="24"/>
-        </w:rPr>
-        <w:t>Bootstrap</w:t>
-      </w:r>
-      <w:proofErr w:type="spellEnd"/>
-      <w:r>
-        <w:rPr>
-          <w:rFonts w:ascii="Times New Roman" w:hAnsi="Times New Roman" w:cs="Times New Roman"/>
-          <w:sz w:val="24"/>
-          <w:szCs w:val="24"/>
-        </w:rPr>
-        <w:t xml:space="preserve"> ismeretére is.</w:t>
+        <w:t>HTML, SCSS és Bootstrap ismeretére is.</w:t>
       </w:r>
     </w:p>
     <w:p>
@@ -1772,25 +1636,7 @@
           <w:sz w:val="24"/>
           <w:szCs w:val="24"/>
         </w:rPr>
-        <w:t xml:space="preserve">az autóverseny bajnokságok pontozási rendszereit bonyolítja le minden kezelhető esettel együtt. Mindebben lehetőség nyílik a felhasználókezelésre, majd létező felhasználóval saját szezonok létrehozására, azokban adatmanipulációra, illetve statisztikák megtekintésére. Fontos volt a weboldal mögött megalkotni a program nem látható részét, azaz a hátsó logikát, minden </w:t>
-      </w:r>
-      <w:proofErr w:type="spellStart"/>
-      <w:r>
-        <w:rPr>
-          <w:rFonts w:ascii="Times New Roman" w:hAnsi="Times New Roman" w:cs="Times New Roman"/>
-          <w:sz w:val="24"/>
-          <w:szCs w:val="24"/>
-        </w:rPr>
-        <w:t>controller-rel</w:t>
-      </w:r>
-      <w:proofErr w:type="spellEnd"/>
-      <w:r>
-        <w:rPr>
-          <w:rFonts w:ascii="Times New Roman" w:hAnsi="Times New Roman" w:cs="Times New Roman"/>
-          <w:sz w:val="24"/>
-          <w:szCs w:val="24"/>
-        </w:rPr>
-        <w:t xml:space="preserve"> és service-el együtt, amely összekapcsolja az adatbázis részt a frontend felülettel.</w:t>
+        <w:t>az autóverseny bajnokságok pontozási rendszereit bonyolítja le minden kezelhető esettel együtt. Mindebben lehetőség nyílik a felhasználókezelésre, majd létező felhasználóval saját szezonok létrehozására, azokban adatmanipulációra, illetve statisztikák megtekintésére. Fontos volt a weboldal mögött megalkotni a program nem látható részét, azaz a hátsó logikát, minden controller-rel és service-el együtt, amely összekapcsolja az adatbázis részt a frontend felülettel.</w:t>
       </w:r>
     </w:p>
     <w:p>
@@ -1810,87 +1656,15 @@
           <w:sz w:val="24"/>
           <w:szCs w:val="24"/>
         </w:rPr>
-        <w:t xml:space="preserve">A fejlesztés elején számtalan kitűzött cél volt. Tudtam, hogy ezt a technológiát meg szeretném tanulni olyan szinten, hogy később ebben rugalmasabban tudjak szoftvereket készíteni. Nagy hangsúlyt fektettem mind a strukturált programozásra, mind a </w:t>
-      </w:r>
-      <w:proofErr w:type="spellStart"/>
-      <w:r>
-        <w:rPr>
-          <w:rFonts w:ascii="Times New Roman" w:hAnsi="Times New Roman" w:cs="Times New Roman"/>
-          <w:sz w:val="24"/>
-          <w:szCs w:val="24"/>
-        </w:rPr>
-        <w:t>clean</w:t>
-      </w:r>
-      <w:proofErr w:type="spellEnd"/>
-      <w:r>
-        <w:rPr>
-          <w:rFonts w:ascii="Times New Roman" w:hAnsi="Times New Roman" w:cs="Times New Roman"/>
-          <w:sz w:val="24"/>
-          <w:szCs w:val="24"/>
-        </w:rPr>
-        <w:t xml:space="preserve"> </w:t>
-      </w:r>
-      <w:proofErr w:type="spellStart"/>
-      <w:r>
-        <w:rPr>
-          <w:rFonts w:ascii="Times New Roman" w:hAnsi="Times New Roman" w:cs="Times New Roman"/>
-          <w:sz w:val="24"/>
-          <w:szCs w:val="24"/>
-        </w:rPr>
-        <w:t>coding-ra</w:t>
-      </w:r>
-      <w:proofErr w:type="spellEnd"/>
-      <w:r>
-        <w:rPr>
-          <w:rFonts w:ascii="Times New Roman" w:hAnsi="Times New Roman" w:cs="Times New Roman"/>
-          <w:sz w:val="24"/>
-          <w:szCs w:val="24"/>
-        </w:rPr>
-        <w:t xml:space="preserve"> egyaránt, hogy a szoftver később is karbantartható legyen. Sok kutatás és utánajárás növelte az önbizalmamat a .NET terén, ugyanis ez egy viszonylag új technológia volt számomra egy ekkora projekt keretein belül.</w:t>
-      </w:r>
-      <w:r>
-        <w:rPr>
-          <w:rFonts w:ascii="Times New Roman" w:hAnsi="Times New Roman" w:cs="Times New Roman"/>
-          <w:sz w:val="24"/>
-          <w:szCs w:val="24"/>
-        </w:rPr>
-        <w:t xml:space="preserve"> A szoftver kinézeti részénél is hasonlóan a magabiztosságra törekedtem, ahol szintén úgy érzem, hogy teljesítettem a magamtól elvárt szintet, ugyanis rengeteg hibára bukkantam fejlesztés közben, amelyek kisebb-nagyobb kutatómunkát igényeltek. Itt is cél volt, hogy az önbizalmam meglegyen később az ilyen és ehhez hasonló technológiákhoz (</w:t>
-      </w:r>
-      <w:proofErr w:type="spellStart"/>
-      <w:r>
-        <w:rPr>
-          <w:rFonts w:ascii="Times New Roman" w:hAnsi="Times New Roman" w:cs="Times New Roman"/>
-          <w:sz w:val="24"/>
-          <w:szCs w:val="24"/>
-        </w:rPr>
-        <w:t>Vue</w:t>
-      </w:r>
-      <w:proofErr w:type="spellEnd"/>
-      <w:r>
-        <w:rPr>
-          <w:rFonts w:ascii="Times New Roman" w:hAnsi="Times New Roman" w:cs="Times New Roman"/>
-          <w:sz w:val="24"/>
-          <w:szCs w:val="24"/>
-        </w:rPr>
-        <w:t xml:space="preserve">, </w:t>
-      </w:r>
-      <w:proofErr w:type="spellStart"/>
-      <w:r>
-        <w:rPr>
-          <w:rFonts w:ascii="Times New Roman" w:hAnsi="Times New Roman" w:cs="Times New Roman"/>
-          <w:sz w:val="24"/>
-          <w:szCs w:val="24"/>
-        </w:rPr>
-        <w:t>React</w:t>
-      </w:r>
-      <w:proofErr w:type="spellEnd"/>
-      <w:r>
-        <w:rPr>
-          <w:rFonts w:ascii="Times New Roman" w:hAnsi="Times New Roman" w:cs="Times New Roman"/>
-          <w:sz w:val="24"/>
-          <w:szCs w:val="24"/>
-        </w:rPr>
-        <w:t>).</w:t>
+        <w:t>A fejlesztés elején számtalan kitűzött cél volt. Tudtam, hogy ezt a technológiát meg szeretném tanulni olyan szinten, hogy később ebben rugalmasabban tudjak szoftvereket készíteni. Nagy hangsúlyt fektettem mind a strukturált programozásra, mind a clean coding-ra egyaránt, hogy a szoftver később is karbantartható legyen. Sok kutatás és utánajárás növelte az önbizalmamat a .NET terén, ugyanis ez egy viszonylag új technológia volt számomra egy ekkora projekt keretein belül.</w:t>
+      </w:r>
+      <w:r>
+        <w:rPr>
+          <w:rFonts w:ascii="Times New Roman" w:hAnsi="Times New Roman" w:cs="Times New Roman"/>
+          <w:sz w:val="24"/>
+          <w:szCs w:val="24"/>
+        </w:rPr>
+        <w:t xml:space="preserve"> A szoftver kinézeti részénél is hasonlóan a magabiztosságra törekedtem, ahol szintén úgy érzem, hogy teljesítettem a magamtól elvárt szintet, ugyanis rengeteg hibára bukkantam fejlesztés közben, amelyek kisebb-nagyobb kutatómunkát igényeltek. Itt is cél volt, hogy az önbizalmam meglegyen később az ilyen és ehhez hasonló technológiákhoz (Vue, React).</w:t>
       </w:r>
     </w:p>
     <w:p>
@@ -1995,7 +1769,6 @@
         </w:rPr>
         <w:t xml:space="preserve">pontszám számítson a végén. Ehhez persze valahol vezetni kellett a pontokat, hogy a végén </w:t>
       </w:r>
-      <w:proofErr w:type="spellStart"/>
       <w:r>
         <w:rPr>
           <w:rFonts w:ascii="Times New Roman" w:hAnsi="Times New Roman" w:cs="Times New Roman"/>
@@ -2004,7 +1777,6 @@
         </w:rPr>
         <w:t>megszülessen</w:t>
       </w:r>
-      <w:proofErr w:type="spellEnd"/>
       <w:r>
         <w:rPr>
           <w:rFonts w:ascii="Times New Roman" w:hAnsi="Times New Roman" w:cs="Times New Roman"/>
@@ -2236,25 +2008,7 @@
           <w:sz w:val="24"/>
           <w:szCs w:val="24"/>
         </w:rPr>
-        <w:t xml:space="preserve">Egy weboldalnak mindig vannak általánosan megszokott elemei, amiktől nem szabad vagy legalábbis nem illik eltérni. Fontos volt a regisztrációs, illetve a bejelentkezés weboldal, ugyanis ezek az alap helyek, ahol az </w:t>
-      </w:r>
-      <w:proofErr w:type="spellStart"/>
-      <w:r>
-        <w:rPr>
-          <w:rFonts w:ascii="Times New Roman" w:hAnsi="Times New Roman" w:cs="Times New Roman"/>
-          <w:sz w:val="24"/>
-          <w:szCs w:val="24"/>
-        </w:rPr>
-        <w:t>autentikációt</w:t>
-      </w:r>
-      <w:proofErr w:type="spellEnd"/>
-      <w:r>
-        <w:rPr>
-          <w:rFonts w:ascii="Times New Roman" w:hAnsi="Times New Roman" w:cs="Times New Roman"/>
-          <w:sz w:val="24"/>
-          <w:szCs w:val="24"/>
-        </w:rPr>
-        <w:t xml:space="preserve"> kezelhetjük. Ez kulcsfontosságú, hogy a létrehozott szezonokat tudjuk kihez kötni. </w:t>
+        <w:t xml:space="preserve">Egy weboldalnak mindig vannak általánosan megszokott elemei, amiktől nem szabad vagy legalábbis nem illik eltérni. Fontos volt a regisztrációs, illetve a bejelentkezés weboldal, ugyanis ezek az alap helyek, ahol az autentikációt kezelhetjük. Ez kulcsfontosságú, hogy a létrehozott szezonokat tudjuk kihez kötni. </w:t>
       </w:r>
       <w:r>
         <w:rPr>
@@ -2385,47 +2139,7 @@
           <w:sz w:val="24"/>
           <w:szCs w:val="24"/>
         </w:rPr>
-        <w:t>Kezdetben a mindenhol megjelenő fejléc (</w:t>
-      </w:r>
-      <w:proofErr w:type="spellStart"/>
-      <w:r>
-        <w:rPr>
-          <w:rFonts w:ascii="Times New Roman" w:hAnsi="Times New Roman" w:cs="Times New Roman"/>
-          <w:color w:val="000000" w:themeColor="text1"/>
-          <w:sz w:val="24"/>
-          <w:szCs w:val="24"/>
-        </w:rPr>
-        <w:t>header</w:t>
-      </w:r>
-      <w:proofErr w:type="spellEnd"/>
-      <w:r>
-        <w:rPr>
-          <w:rFonts w:ascii="Times New Roman" w:hAnsi="Times New Roman" w:cs="Times New Roman"/>
-          <w:color w:val="000000" w:themeColor="text1"/>
-          <w:sz w:val="24"/>
-          <w:szCs w:val="24"/>
-        </w:rPr>
-        <w:t xml:space="preserve">) komponenssel kell </w:t>
-      </w:r>
-      <w:proofErr w:type="spellStart"/>
-      <w:r>
-        <w:rPr>
-          <w:rFonts w:ascii="Times New Roman" w:hAnsi="Times New Roman" w:cs="Times New Roman"/>
-          <w:color w:val="000000" w:themeColor="text1"/>
-          <w:sz w:val="24"/>
-          <w:szCs w:val="24"/>
-        </w:rPr>
-        <w:t>kezdenem</w:t>
-      </w:r>
-      <w:proofErr w:type="spellEnd"/>
-      <w:r>
-        <w:rPr>
-          <w:rFonts w:ascii="Times New Roman" w:hAnsi="Times New Roman" w:cs="Times New Roman"/>
-          <w:color w:val="000000" w:themeColor="text1"/>
-          <w:sz w:val="24"/>
-          <w:szCs w:val="24"/>
-        </w:rPr>
-        <w:t>. Itt megtalálhatjuk az összes olyan menüpontot, ami egy általános, egyáltalán nem specifikus oldalt nyit meg. Amennyiben nem vagyunk még bejelentkezve, akkor itt a szezonok és a statisztikák hivatkozások látszódnak</w:t>
+        <w:t>Kezdetben a mindenhol megjelenő fejléc (header) komponenssel kell kezdenem. Itt megtalálhatjuk az összes olyan menüpontot, ami egy általános, egyáltalán nem specifikus oldalt nyit meg. Amennyiben nem vagyunk még bejelentkezve, akkor itt a szezonok és a statisztikák hivatkozások látszódnak</w:t>
       </w:r>
       <w:r>
         <w:rPr>
@@ -2541,6 +2255,28 @@
     </w:p>
     <w:p>
       <w:pPr>
+        <w:spacing w:line="360" w:lineRule="auto"/>
+        <w:ind w:left="360"/>
+        <w:jc w:val="both"/>
+        <w:rPr>
+          <w:rFonts w:ascii="Times New Roman" w:hAnsi="Times New Roman" w:cs="Times New Roman"/>
+          <w:color w:val="000000" w:themeColor="text1"/>
+          <w:sz w:val="24"/>
+          <w:szCs w:val="24"/>
+        </w:rPr>
+      </w:pPr>
+      <w:r>
+        <w:rPr>
+          <w:rFonts w:ascii="Times New Roman" w:hAnsi="Times New Roman" w:cs="Times New Roman"/>
+          <w:color w:val="000000" w:themeColor="text1"/>
+          <w:sz w:val="24"/>
+          <w:szCs w:val="24"/>
+        </w:rPr>
+        <w:t>Amennyiben a bejelentkezés sikeres volt, visszatérünk arra az oldalra, ahonnan a bejelentkezés folyamatát elindítottuk.</w:t>
+      </w:r>
+    </w:p>
+    <w:p>
+      <w:pPr>
         <w:pStyle w:val="Listaszerbekezds"/>
         <w:numPr>
           <w:ilvl w:val="2"/>
@@ -2653,7 +2389,6 @@
         </w:rPr>
       </w:pPr>
       <w:bookmarkStart w:id="8" w:name="_Toc133305456"/>
-      <w:proofErr w:type="spellStart"/>
       <w:r>
         <w:rPr>
           <w:rFonts w:ascii="Times New Roman" w:hAnsi="Times New Roman" w:cs="Times New Roman"/>
@@ -2661,10 +2396,10 @@
           <w:sz w:val="36"/>
           <w:szCs w:val="36"/>
         </w:rPr>
+        <w:lastRenderedPageBreak/>
         <w:t>Seasons</w:t>
       </w:r>
       <w:bookmarkEnd w:id="8"/>
-      <w:proofErr w:type="spellEnd"/>
     </w:p>
     <w:p>
       <w:pPr>
@@ -2706,16 +2441,7 @@
           <w:sz w:val="24"/>
           <w:szCs w:val="24"/>
         </w:rPr>
-        <w:t xml:space="preserve">, illetve bejelentkezett állapot esetén szűrni is. Ha nem jelenik meg adat, azt a weboldal </w:t>
-      </w:r>
-      <w:r>
-        <w:rPr>
-          <w:rFonts w:ascii="Times New Roman" w:hAnsi="Times New Roman" w:cs="Times New Roman"/>
-          <w:sz w:val="24"/>
-          <w:szCs w:val="24"/>
-        </w:rPr>
-        <w:lastRenderedPageBreak/>
-        <w:t>egyértelműen jelezni fogja egy üzenettel. Minden egyes szezonnál meg fog jelenni a neve, a készítés dátuma</w:t>
+        <w:t>, illetve bejelentkezett állapot esetén szűrni is. Ha nem jelenik meg adat, azt a weboldal egyértelműen jelezni fogja egy üzenettel. Minden egyes szezonnál meg fog jelenni a neve, a készítés dátuma</w:t>
       </w:r>
       <w:r>
         <w:rPr>
@@ -2731,25 +2457,7 @@
           <w:sz w:val="24"/>
           <w:szCs w:val="24"/>
         </w:rPr>
-        <w:t xml:space="preserve">, a létrehozó felhasználóneve, egy kedvencek és egy felfedezés gomb. Mobilnézet esetében azonban csak a név és a szív fog látszódni a </w:t>
-      </w:r>
-      <w:proofErr w:type="spellStart"/>
-      <w:r>
-        <w:rPr>
-          <w:rFonts w:ascii="Times New Roman" w:hAnsi="Times New Roman" w:cs="Times New Roman"/>
-          <w:sz w:val="24"/>
-          <w:szCs w:val="24"/>
-        </w:rPr>
-        <w:t>reszponzivitás</w:t>
-      </w:r>
-      <w:proofErr w:type="spellEnd"/>
-      <w:r>
-        <w:rPr>
-          <w:rFonts w:ascii="Times New Roman" w:hAnsi="Times New Roman" w:cs="Times New Roman"/>
-          <w:sz w:val="24"/>
-          <w:szCs w:val="24"/>
-        </w:rPr>
-        <w:t xml:space="preserve"> érdekében.</w:t>
+        <w:t>, a létrehozó felhasználóneve, egy kedvencek és egy felfedezés gomb. Mobilnézet esetében azonban csak a név és a szív fog látszódni a reszponzivitás érdekében.</w:t>
       </w:r>
       <w:r>
         <w:rPr>
@@ -2792,97 +2500,7 @@
           <w:sz w:val="24"/>
           <w:szCs w:val="24"/>
         </w:rPr>
-        <w:t xml:space="preserve"> </w:t>
-      </w:r>
-      <w:proofErr w:type="spellStart"/>
-      <w:r>
-        <w:rPr>
-          <w:rFonts w:ascii="Times New Roman" w:hAnsi="Times New Roman" w:cs="Times New Roman"/>
-          <w:sz w:val="24"/>
-          <w:szCs w:val="24"/>
-        </w:rPr>
-        <w:t>checkgomb</w:t>
-      </w:r>
-      <w:proofErr w:type="spellEnd"/>
-      <w:r>
-        <w:rPr>
-          <w:rFonts w:ascii="Times New Roman" w:hAnsi="Times New Roman" w:cs="Times New Roman"/>
-          <w:sz w:val="24"/>
-          <w:szCs w:val="24"/>
-        </w:rPr>
-        <w:t xml:space="preserve"> fog megjelenni a jobb felső sarokban. Sorrendben a kedvencek, </w:t>
-      </w:r>
-      <w:proofErr w:type="spellStart"/>
-      <w:r>
-        <w:rPr>
-          <w:rFonts w:ascii="Times New Roman" w:hAnsi="Times New Roman" w:cs="Times New Roman"/>
-          <w:sz w:val="24"/>
-          <w:szCs w:val="24"/>
-        </w:rPr>
-        <w:t>admin</w:t>
-      </w:r>
-      <w:proofErr w:type="spellEnd"/>
-      <w:r>
-        <w:rPr>
-          <w:rFonts w:ascii="Times New Roman" w:hAnsi="Times New Roman" w:cs="Times New Roman"/>
-          <w:sz w:val="24"/>
-          <w:szCs w:val="24"/>
-        </w:rPr>
-        <w:t xml:space="preserve"> és moderátor gomb. Ha egyet benyomunk, akkor az szűrni fog, de ha kettőt, vagy mind a hármat, akkor hozzáadja azokat a szűrt elemeket, amik mondjuk a kedvencek és az </w:t>
-      </w:r>
-      <w:proofErr w:type="spellStart"/>
-      <w:r>
-        <w:rPr>
-          <w:rFonts w:ascii="Times New Roman" w:hAnsi="Times New Roman" w:cs="Times New Roman"/>
-          <w:sz w:val="24"/>
-          <w:szCs w:val="24"/>
-        </w:rPr>
-        <w:t>admin</w:t>
-      </w:r>
-      <w:proofErr w:type="spellEnd"/>
-      <w:r>
-        <w:rPr>
-          <w:rFonts w:ascii="Times New Roman" w:hAnsi="Times New Roman" w:cs="Times New Roman"/>
-          <w:sz w:val="24"/>
-          <w:szCs w:val="24"/>
-        </w:rPr>
-        <w:t xml:space="preserve"> uniója lesz. Természetesen szezonok </w:t>
-      </w:r>
-      <w:proofErr w:type="spellStart"/>
-      <w:r>
-        <w:rPr>
-          <w:rFonts w:ascii="Times New Roman" w:hAnsi="Times New Roman" w:cs="Times New Roman"/>
-          <w:sz w:val="24"/>
-          <w:szCs w:val="24"/>
-        </w:rPr>
-        <w:t>duplikációja</w:t>
-      </w:r>
-      <w:proofErr w:type="spellEnd"/>
-      <w:r>
-        <w:rPr>
-          <w:rFonts w:ascii="Times New Roman" w:hAnsi="Times New Roman" w:cs="Times New Roman"/>
-          <w:sz w:val="24"/>
-          <w:szCs w:val="24"/>
-        </w:rPr>
-        <w:t xml:space="preserve"> nem fordulhat elő. A kedvencek gombbal az általunk kedvelt szezonok fognak látszódni. Az </w:t>
-      </w:r>
-      <w:proofErr w:type="spellStart"/>
-      <w:r>
-        <w:rPr>
-          <w:rFonts w:ascii="Times New Roman" w:hAnsi="Times New Roman" w:cs="Times New Roman"/>
-          <w:sz w:val="24"/>
-          <w:szCs w:val="24"/>
-        </w:rPr>
-        <w:t>admin</w:t>
-      </w:r>
-      <w:proofErr w:type="spellEnd"/>
-      <w:r>
-        <w:rPr>
-          <w:rFonts w:ascii="Times New Roman" w:hAnsi="Times New Roman" w:cs="Times New Roman"/>
-          <w:sz w:val="24"/>
-          <w:szCs w:val="24"/>
-        </w:rPr>
-        <w:t xml:space="preserve"> gombbal azokat a szezonokat tekinthetjük meg, amelyek</w:t>
+        <w:t xml:space="preserve"> checkgomb fog megjelenni a jobb felső sarokban. Sorrendben a kedvencek, admin és moderátor gomb. Ha egyet benyomunk, akkor az szűrni fog, de ha kettőt, vagy mind a hármat, akkor hozzáadja azokat a szűrt elemeket, amik mondjuk a kedvencek és az admin uniója lesz. Természetesen szezonok duplikációja nem fordulhat elő. A kedvencek gombbal az általunk kedvelt szezonok fognak látszódni. Az admin gombbal azokat a szezonokat tekinthetjük meg, amelyek</w:t>
       </w:r>
       <w:r>
         <w:rPr>
@@ -3002,7 +2620,6 @@
         </w:rPr>
       </w:pPr>
       <w:bookmarkStart w:id="9" w:name="_Toc133305457"/>
-      <w:proofErr w:type="spellStart"/>
       <w:r>
         <w:rPr>
           <w:rFonts w:ascii="Times New Roman" w:hAnsi="Times New Roman" w:cs="Times New Roman"/>
@@ -3010,10 +2627,10 @@
           <w:sz w:val="36"/>
           <w:szCs w:val="36"/>
         </w:rPr>
+        <w:lastRenderedPageBreak/>
         <w:t>Season</w:t>
       </w:r>
       <w:bookmarkEnd w:id="9"/>
-      <w:proofErr w:type="spellEnd"/>
     </w:p>
     <w:p>
       <w:pPr>
@@ -3052,7 +2669,6 @@
           <w:sz w:val="24"/>
           <w:szCs w:val="24"/>
         </w:rPr>
-        <w:lastRenderedPageBreak/>
         <w:t xml:space="preserve">Kezdetben, ami minden állapotnál megjelenik, az a szezon neve, létrehozásának időpontja, egy frissítés és egy kedvencek gomb, ami megmutatja, hogy eddig hányan jelölték kedvencnek az imént megtekintett szezont. Asztali nézetben a jobb oldalon, mobilnézetben legalul megjelenik egy </w:t>
       </w:r>
       <w:r>
@@ -3061,25 +2677,7 @@
           <w:sz w:val="24"/>
           <w:szCs w:val="24"/>
         </w:rPr>
-        <w:t xml:space="preserve">moderátor lista az </w:t>
-      </w:r>
-      <w:proofErr w:type="spellStart"/>
-      <w:r>
-        <w:rPr>
-          <w:rFonts w:ascii="Times New Roman" w:hAnsi="Times New Roman" w:cs="Times New Roman"/>
-          <w:sz w:val="24"/>
-          <w:szCs w:val="24"/>
-        </w:rPr>
-        <w:t>adminnal</w:t>
-      </w:r>
-      <w:proofErr w:type="spellEnd"/>
-      <w:r>
-        <w:rPr>
-          <w:rFonts w:ascii="Times New Roman" w:hAnsi="Times New Roman" w:cs="Times New Roman"/>
-          <w:sz w:val="24"/>
-          <w:szCs w:val="24"/>
-        </w:rPr>
-        <w:t xml:space="preserve"> együtt, ami megmutatja, hogy kinek van jogosultsága a szerkesztéshez, alatta pedig a szezon leírása látható.</w:t>
+        <w:t>moderátor lista az adminnal együtt, ami megmutatja, hogy kinek van jogosultsága a szerkesztéshez, alatta pedig a szezon leírása látható.</w:t>
       </w:r>
     </w:p>
     <w:p>
@@ -3099,61 +2697,7 @@
           <w:sz w:val="24"/>
           <w:szCs w:val="24"/>
         </w:rPr>
-        <w:t>Megtalálunk itt továbbá 2 lenyíló ablakot, amin a tábla típusát (</w:t>
-      </w:r>
-      <w:proofErr w:type="spellStart"/>
-      <w:r>
-        <w:rPr>
-          <w:rFonts w:ascii="Times New Roman" w:hAnsi="Times New Roman" w:cs="Times New Roman"/>
-          <w:sz w:val="24"/>
-          <w:szCs w:val="24"/>
-        </w:rPr>
-        <w:t>drivers</w:t>
-      </w:r>
-      <w:proofErr w:type="spellEnd"/>
-      <w:r>
-        <w:rPr>
-          <w:rFonts w:ascii="Times New Roman" w:hAnsi="Times New Roman" w:cs="Times New Roman"/>
-          <w:sz w:val="24"/>
-          <w:szCs w:val="24"/>
-        </w:rPr>
-        <w:t xml:space="preserve">, </w:t>
-      </w:r>
-      <w:proofErr w:type="spellStart"/>
-      <w:r>
-        <w:rPr>
-          <w:rFonts w:ascii="Times New Roman" w:hAnsi="Times New Roman" w:cs="Times New Roman"/>
-          <w:sz w:val="24"/>
-          <w:szCs w:val="24"/>
-        </w:rPr>
-        <w:t>teams</w:t>
-      </w:r>
-      <w:proofErr w:type="spellEnd"/>
-      <w:r>
-        <w:rPr>
-          <w:rFonts w:ascii="Times New Roman" w:hAnsi="Times New Roman" w:cs="Times New Roman"/>
-          <w:sz w:val="24"/>
-          <w:szCs w:val="24"/>
-        </w:rPr>
-        <w:t xml:space="preserve">, </w:t>
-      </w:r>
-      <w:proofErr w:type="spellStart"/>
-      <w:r>
-        <w:rPr>
-          <w:rFonts w:ascii="Times New Roman" w:hAnsi="Times New Roman" w:cs="Times New Roman"/>
-          <w:sz w:val="24"/>
-          <w:szCs w:val="24"/>
-        </w:rPr>
-        <w:t>races</w:t>
-      </w:r>
-      <w:proofErr w:type="spellEnd"/>
-      <w:r>
-        <w:rPr>
-          <w:rFonts w:ascii="Times New Roman" w:hAnsi="Times New Roman" w:cs="Times New Roman"/>
-          <w:sz w:val="24"/>
-          <w:szCs w:val="24"/>
-        </w:rPr>
-        <w:t>) és annak tartalmát állíthatjuk be (minden, vagy a típusok nevei felsorolva). Ennek a segítségével hat féle táblát tekinthetünk meg, amit a jogosultság fázisában részletezek.</w:t>
+        <w:t>Megtalálunk itt továbbá 2 lenyíló ablakot, amin a tábla típusát (drivers, teams, races) és annak tartalmát állíthatjuk be (minden, vagy a típusok nevei felsorolva). Ennek a segítségével hat féle táblát tekinthetünk meg, amit a jogosultság fázisában részletezek.</w:t>
       </w:r>
       <w:r>
         <w:rPr>
@@ -3425,7 +2969,16 @@
           <w:sz w:val="24"/>
           <w:szCs w:val="24"/>
         </w:rPr>
-        <w:t xml:space="preserve"> Hozzáadásnál vagy módosításnál meg kell adnunk egy nevet és egy rajtszámot. A valós név és az aktuális csapat megadása nem kötelező (lehetnek tartalékpilóták). Ha két ugyanolyan nevű vagy rajtszámú pilóta van, akkor egy hibaüzenetet fogunk kapni.</w:t>
+        <w:t xml:space="preserve"> Hozzáadásnál vagy módosításnál meg kell adnunk egy nevet és egy rajtszámot. A valós </w:t>
+      </w:r>
+      <w:r>
+        <w:rPr>
+          <w:rFonts w:ascii="Times New Roman" w:hAnsi="Times New Roman" w:cs="Times New Roman"/>
+          <w:sz w:val="24"/>
+          <w:szCs w:val="24"/>
+        </w:rPr>
+        <w:lastRenderedPageBreak/>
+        <w:t>név és az aktuális csapat megadása nem kötelező (lehetnek tartalékpilóták). Ha két ugyanolyan nevű vagy rajtszámú pilóta van, akkor egy hibaüzenetet fogunk kapni.</w:t>
       </w:r>
     </w:p>
     <w:p>
@@ -3484,16 +3037,7 @@
           <w:sz w:val="24"/>
           <w:szCs w:val="24"/>
         </w:rPr>
-        <w:t xml:space="preserve">. Láthatjuk a verseny nevét és annak </w:t>
-      </w:r>
-      <w:r>
-        <w:rPr>
-          <w:rFonts w:ascii="Times New Roman" w:hAnsi="Times New Roman" w:cs="Times New Roman"/>
-          <w:sz w:val="24"/>
-          <w:szCs w:val="24"/>
-        </w:rPr>
-        <w:lastRenderedPageBreak/>
-        <w:t>időpontját helyi időben, az elért pozíciót, pontszámot és hogy melyik csapatban érte ezt el</w:t>
+        <w:t>. Láthatjuk a verseny nevét és annak időpontját helyi időben, az elért pozíciót, pontszámot és hogy melyik csapatban érte ezt el</w:t>
       </w:r>
       <w:r>
         <w:rPr>
@@ -3670,6 +3214,7 @@
           <w:sz w:val="24"/>
           <w:szCs w:val="24"/>
         </w:rPr>
+        <w:lastRenderedPageBreak/>
         <w:t xml:space="preserve">A harmadik opció a felső lenyíló menüben a „versenyek”. Az „összes” opció ilyenkor megjelenik tábla formájában és láthatóvá válik, hogy milyen versenyek vannak a szezonban. Azoknál a versenyeknél, ahol még nem lett rögzítve eredmény, ott a verseny nevét, </w:t>
       </w:r>
       <w:r>
@@ -3686,16 +3231,7 @@
           <w:sz w:val="24"/>
           <w:szCs w:val="24"/>
         </w:rPr>
-        <w:t xml:space="preserve">időpontját láthatjuk. Abban az esetben, ahol már van eredmény láthatjuk a nyertes nevét és annak a csapatnak a nevét, aminek a színeiben győzött. Megfelelő </w:t>
-      </w:r>
-      <w:r>
-        <w:rPr>
-          <w:rFonts w:ascii="Times New Roman" w:hAnsi="Times New Roman" w:cs="Times New Roman"/>
-          <w:sz w:val="24"/>
-          <w:szCs w:val="24"/>
-        </w:rPr>
-        <w:lastRenderedPageBreak/>
-        <w:t>jogosultság esetén hozzáadhatunk, módosíthatunk és törölhetünk versenyeket is. Ebben az esetben meg kell adni a verseny nevét, dátumát és a pontos időpontját</w:t>
+        <w:t>időpontját láthatjuk. Abban az esetben, ahol már van eredmény láthatjuk a nyertes nevét és annak a csapatnak a nevét, aminek a színeiben győzött. Megfelelő jogosultság esetén hozzáadhatunk, módosíthatunk és törölhetünk versenyeket is. Ebben az esetben meg kell adni a verseny nevét, dátumát és a pontos időpontját</w:t>
       </w:r>
       <w:r>
         <w:rPr>
@@ -3928,6 +3464,7 @@
           <w:sz w:val="24"/>
           <w:szCs w:val="24"/>
         </w:rPr>
+        <w:lastRenderedPageBreak/>
         <w:t>Statisztika</w:t>
       </w:r>
     </w:p>
@@ -3974,7 +3511,6 @@
           <w:sz w:val="24"/>
           <w:szCs w:val="24"/>
         </w:rPr>
-        <w:lastRenderedPageBreak/>
         <w:t xml:space="preserve">Ezt az oldalt többféleképpen is elérhetjük. Egyik lehetőség valamelyik szezon </w:t>
       </w:r>
       <w:r>
@@ -3983,25 +3519,7 @@
           <w:sz w:val="24"/>
           <w:szCs w:val="24"/>
         </w:rPr>
-        <w:t>összes vezetőjét felsoroló táblában, ahol megtekinthetjük átirányítva az aktuális versenyző statisztikáit. Ebben az esetben az oldalnak a „</w:t>
-      </w:r>
-      <w:proofErr w:type="spellStart"/>
-      <w:r>
-        <w:rPr>
-          <w:rFonts w:ascii="Times New Roman" w:hAnsi="Times New Roman" w:cs="Times New Roman"/>
-          <w:sz w:val="24"/>
-          <w:szCs w:val="24"/>
-        </w:rPr>
-        <w:t>name</w:t>
-      </w:r>
-      <w:proofErr w:type="spellEnd"/>
-      <w:r>
-        <w:rPr>
-          <w:rFonts w:ascii="Times New Roman" w:hAnsi="Times New Roman" w:cs="Times New Roman"/>
-          <w:sz w:val="24"/>
-          <w:szCs w:val="24"/>
-        </w:rPr>
-        <w:t>” paramétere automatikusan kitöltődik. Egy másik lehetőség az eléréshez, ha a fejlécből navigálunk el a „Statisztika” linkre kattintva.</w:t>
+        <w:t>összes vezetőjét felsoroló táblában, ahol megtekinthetjük átirányítva az aktuális versenyző statisztikáit. Ebben az esetben az oldalnak a „name” paramétere automatikusan kitöltődik. Egy másik lehetőség az eléréshez, ha a fejlécből navigálunk el a „Statisztika” linkre kattintva.</w:t>
       </w:r>
     </w:p>
     <w:p>
@@ -4122,7 +3640,16 @@
           <w:sz w:val="24"/>
           <w:szCs w:val="24"/>
         </w:rPr>
-        <w:t>. Akkor számít egy szezonban elért első pozíció bajnoki címnek, ha a liga archívált állapotban van. A mellette lévő százalék annak az információnak a hányadában számítódik ki, hogy az adott versenyző mennyi ligában vett részt. A következő két információ már diagram nélkül mutatja az adatokat. Az előbbi az eddig elért pontszámokat mutatja meg, mellette megtaláljuk, hogy átlagosan egy versenyen mennyi pontot ér el. Ezt a részt vett versenyek hányadából tudhatjuk meg. Az utolsó adat a csoportban megmutatja, hogy mennyi versenyen vett részt a versenyző. Sok adat ennek az információnak a birtokában számítódik ki.</w:t>
+        <w:t xml:space="preserve">. Akkor számít egy szezonban elért első pozíció bajnoki címnek, ha a liga archívált állapotban van. A mellette lévő százalék annak az információnak a hányadában számítódik ki, hogy az adott versenyző mennyi ligában vett részt. A következő két információ már diagram nélkül mutatja az adatokat. Az előbbi az eddig elért pontszámokat mutatja meg, mellette megtaláljuk, hogy átlagosan egy versenyen mennyi pontot ér el. Ezt a részt vett versenyek hányadából tudhatjuk meg. Az utolsó adat a csoportban megmutatja, hogy mennyi </w:t>
+      </w:r>
+      <w:r>
+        <w:rPr>
+          <w:rFonts w:ascii="Times New Roman" w:hAnsi="Times New Roman" w:cs="Times New Roman"/>
+          <w:sz w:val="24"/>
+          <w:szCs w:val="24"/>
+        </w:rPr>
+        <w:lastRenderedPageBreak/>
+        <w:t>versenyen vett részt a versenyző. Sok adat ennek az információnak a birtokában számítódik ki.</w:t>
       </w:r>
     </w:p>
     <w:p>
@@ -4181,16 +3708,7 @@
           <w:sz w:val="24"/>
           <w:szCs w:val="24"/>
         </w:rPr>
-        <w:t xml:space="preserve"> adott versenyző, mellette egy diagrammal. Itt két </w:t>
-      </w:r>
-      <w:r>
-        <w:rPr>
-          <w:rFonts w:ascii="Times New Roman" w:hAnsi="Times New Roman" w:cs="Times New Roman"/>
-          <w:sz w:val="24"/>
-          <w:szCs w:val="24"/>
-        </w:rPr>
-        <w:lastRenderedPageBreak/>
-        <w:t>oszlop van: az egyik, ami az elért pozíciót mutatja meg, mindet egyszer, a mellette lévő pedig az előfordulás számát. Amennyiben valamelyik pozíciót</w:t>
+        <w:t xml:space="preserve"> adott versenyző, mellette egy diagrammal. Itt két oszlop van: az egyik, ami az elért pozíciót mutatja meg, mindet egyszer, a mellette lévő pedig az előfordulás számát. Amennyiben valamelyik pozíciót</w:t>
       </w:r>
       <w:r>
         <w:rPr>
@@ -4343,7 +3861,16 @@
           <w:sz w:val="24"/>
           <w:szCs w:val="24"/>
         </w:rPr>
-        <w:t>bemenet a régi jelszó megadására szolgál, az ezután következő két bemenet az új jelszót és annak ismételt bevitelét kell tartalmaznia. Ha a régi jelszó helytelen, vagy az új jelszó nem a formátumnak megfelelő, vagyis nem tartalmaz legalább egy nagybetűt, legalább egy kisbetűt, illetve legalább egy számot és nem haladja meg a nyolc karakterhosszt, vagy akár az újonnan megadott jelszavak nem egyeznek, abban az esetben a program egy hibaüzenettel fog visszatérni és az inputmezők kitöltését elölről kezdhetjük, ugyanis azok értékei el fognak tűnni. Amennyiben a jelszóváltoztatás sikeres volt, abban az esetben el fog tűnni a jelszóváltoztatás ablak.</w:t>
+        <w:t xml:space="preserve">bemenet a régi jelszó megadására szolgál, az ezután következő két bemenet az új jelszót és annak ismételt bevitelét kell tartalmaznia. Ha a régi jelszó helytelen, vagy az új jelszó nem a formátumnak megfelelő, vagyis nem tartalmaz legalább egy nagybetűt, legalább egy kisbetűt, illetve legalább egy számot és nem haladja meg a nyolc karakterhosszt, vagy </w:t>
+      </w:r>
+      <w:r>
+        <w:rPr>
+          <w:rFonts w:ascii="Times New Roman" w:hAnsi="Times New Roman" w:cs="Times New Roman"/>
+          <w:sz w:val="24"/>
+          <w:szCs w:val="24"/>
+        </w:rPr>
+        <w:lastRenderedPageBreak/>
+        <w:t>akár az újonnan megadott jelszavak nem egyeznek, abban az esetben a program egy hibaüzenettel fog visszatérni és az inputmezők kitöltését elölről kezdhetjük, ugyanis azok értékei el fognak tűnni. Amennyiben a jelszóváltoztatás sikeres volt, abban az esetben el fog tűnni a jelszóváltoztatás ablak.</w:t>
       </w:r>
     </w:p>
     <w:p>
@@ -4362,16 +3889,7 @@
           <w:sz w:val="24"/>
           <w:szCs w:val="24"/>
         </w:rPr>
-        <w:t>A harmadik gomb a felhasználói fiók végleges törlésére hívatott. Amennyiben emellett a lehetőség mellett döntünk, úgy a program fel fogja tenni a kérdést, hogy biztos kívánjuk-</w:t>
-      </w:r>
-      <w:r>
-        <w:rPr>
-          <w:rFonts w:ascii="Times New Roman" w:hAnsi="Times New Roman" w:cs="Times New Roman"/>
-          <w:sz w:val="24"/>
-          <w:szCs w:val="24"/>
-        </w:rPr>
-        <w:lastRenderedPageBreak/>
-        <w:t>e törölni a profilunkat. Amennyiben a válasz igen, abban az esetben a fiókunk mellett a szezonjaink is végleges törlésre kerülnek.</w:t>
+        <w:t>A harmadik gomb a felhasználói fiók végleges törlésére hívatott. Amennyiben emellett a lehetőség mellett döntünk, úgy a program fel fogja tenni a kérdést, hogy biztos kívánjuk-e törölni a profilunkat. Amennyiben a válasz igen, abban az esetben a fiókunk mellett a szezonjaink is végleges törlésre kerülnek.</w:t>
       </w:r>
     </w:p>
     <w:sectPr>
@@ -4387,7 +3905,7 @@
 </file>
 
 <file path=word/endnotes.xml><?xml version="1.0" encoding="utf-8"?>
-<w:endnotes xmlns:wpc="http://schemas.microsoft.com/office/word/2010/wordprocessingCanvas" xmlns:cx="http://schemas.microsoft.com/office/drawing/2014/chartex" xmlns:cx1="http://schemas.microsoft.com/office/drawing/2015/9/8/chartex" xmlns:cx2="http://schemas.microsoft.com/office/drawing/2015/10/21/chartex" xmlns:cx3="http://schemas.microsoft.com/office/drawing/2016/5/9/chartex" xmlns:cx4="http://schemas.microsoft.com/office/drawing/2016/5/10/chartex" xmlns:cx5="http://schemas.microsoft.com/office/drawing/2016/5/11/chartex" xmlns:cx6="http://schemas.microsoft.com/office/drawing/2016/5/12/chartex" xmlns:cx7="http://schemas.microsoft.com/office/drawing/2016/5/13/chartex" xmlns:cx8="http://schemas.microsoft.com/office/drawing/2016/5/14/chartex" xmlns:mc="http://schemas.openxmlformats.org/markup-compatibility/2006" xmlns:aink="http://schemas.microsoft.com/office/drawing/2016/ink" xmlns:am3d="http://schemas.microsoft.com/office/drawing/2017/model3d" xmlns:o="urn:schemas-microsoft-com:office:office" xmlns:oel="http://schemas.microsoft.com/office/2019/extlst" xmlns:r="http://schemas.openxmlformats.org/officeDocument/2006/relationships" xmlns:m="http://schemas.openxmlformats.org/officeDocument/2006/math" xmlns:v="urn:schemas-microsoft-com:vml" xmlns:wp14="http://schemas.microsoft.com/office/word/2010/wordprocessingDrawing" xmlns:wp="http://schemas.openxmlformats.org/drawingml/2006/wordprocessingDrawing" xmlns:w10="urn:schemas-microsoft-com:office:word" xmlns:w="http://schemas.openxmlformats.org/wordprocessingml/2006/main" xmlns:w14="http://schemas.microsoft.com/office/word/2010/wordml" xmlns:w15="http://schemas.microsoft.com/office/word/2012/wordml" xmlns:w16cex="http://schemas.microsoft.com/office/word/2018/wordml/cex" xmlns:w16cid="http://schemas.microsoft.com/office/word/2016/wordml/cid" xmlns:w16="http://schemas.microsoft.com/office/word/2018/wordml" xmlns:w16sdtdh="http://schemas.microsoft.com/office/word/2020/wordml/sdtdatahash" xmlns:w16se="http://schemas.microsoft.com/office/word/2015/wordml/symex" xmlns:wpg="http://schemas.microsoft.com/office/word/2010/wordprocessingGroup" xmlns:wpi="http://schemas.microsoft.com/office/word/2010/wordprocessingInk" xmlns:wne="http://schemas.microsoft.com/office/word/2006/wordml" xmlns:wps="http://schemas.microsoft.com/office/word/2010/wordprocessingShape" mc:Ignorable="w14 w15 w16se w16cid w16 w16cex w16sdtdh wp14">
+<w:endnotes xmlns:wpc="http://schemas.microsoft.com/office/word/2010/wordprocessingCanvas" xmlns:cx="http://schemas.microsoft.com/office/drawing/2014/chartex" xmlns:cx1="http://schemas.microsoft.com/office/drawing/2015/9/8/chartex" xmlns:cx2="http://schemas.microsoft.com/office/drawing/2015/10/21/chartex" xmlns:cx3="http://schemas.microsoft.com/office/drawing/2016/5/9/chartex" xmlns:cx4="http://schemas.microsoft.com/office/drawing/2016/5/10/chartex" xmlns:cx5="http://schemas.microsoft.com/office/drawing/2016/5/11/chartex" xmlns:cx6="http://schemas.microsoft.com/office/drawing/2016/5/12/chartex" xmlns:cx7="http://schemas.microsoft.com/office/drawing/2016/5/13/chartex" xmlns:cx8="http://schemas.microsoft.com/office/drawing/2016/5/14/chartex" xmlns:mc="http://schemas.openxmlformats.org/markup-compatibility/2006" xmlns:aink="http://schemas.microsoft.com/office/drawing/2016/ink" xmlns:am3d="http://schemas.microsoft.com/office/drawing/2017/model3d" xmlns:o="urn:schemas-microsoft-com:office:office" xmlns:oel="http://schemas.microsoft.com/office/2019/extlst" xmlns:r="http://schemas.openxmlformats.org/officeDocument/2006/relationships" xmlns:m="http://schemas.openxmlformats.org/officeDocument/2006/math" xmlns:v="urn:schemas-microsoft-com:vml" xmlns:wp14="http://schemas.microsoft.com/office/word/2010/wordprocessingDrawing" xmlns:wp="http://schemas.openxmlformats.org/drawingml/2006/wordprocessingDrawing" xmlns:w10="urn:schemas-microsoft-com:office:word" xmlns:w="http://schemas.openxmlformats.org/wordprocessingml/2006/main" xmlns:w14="http://schemas.microsoft.com/office/word/2010/wordml" xmlns:w15="http://schemas.microsoft.com/office/word/2012/wordml" xmlns:w16cex="http://schemas.microsoft.com/office/word/2018/wordml/cex" xmlns:w16cid="http://schemas.microsoft.com/office/word/2016/wordml/cid" xmlns:w16="http://schemas.microsoft.com/office/word/2018/wordml" xmlns:w16du="http://schemas.microsoft.com/office/word/2023/wordml/word16du" xmlns:w16sdtdh="http://schemas.microsoft.com/office/word/2020/wordml/sdtdatahash" xmlns:w16se="http://schemas.microsoft.com/office/word/2015/wordml/symex" xmlns:wpg="http://schemas.microsoft.com/office/word/2010/wordprocessingGroup" xmlns:wpi="http://schemas.microsoft.com/office/word/2010/wordprocessingInk" xmlns:wne="http://schemas.microsoft.com/office/word/2006/wordml" xmlns:wps="http://schemas.microsoft.com/office/word/2010/wordprocessingShape" mc:Ignorable="w14 w15 w16se w16cid w16 w16cex w16sdtdh wp14">
   <w:endnote w:type="separator" w:id="-1">
     <w:p>
       <w:pPr>
@@ -4419,7 +3937,7 @@
 </file>
 
 <file path=word/footer1.xml><?xml version="1.0" encoding="utf-8"?>
-<w:ftr xmlns:wpc="http://schemas.microsoft.com/office/word/2010/wordprocessingCanvas" xmlns:cx="http://schemas.microsoft.com/office/drawing/2014/chartex" xmlns:cx1="http://schemas.microsoft.com/office/drawing/2015/9/8/chartex" xmlns:cx2="http://schemas.microsoft.com/office/drawing/2015/10/21/chartex" xmlns:cx3="http://schemas.microsoft.com/office/drawing/2016/5/9/chartex" xmlns:cx4="http://schemas.microsoft.com/office/drawing/2016/5/10/chartex" xmlns:cx5="http://schemas.microsoft.com/office/drawing/2016/5/11/chartex" xmlns:cx6="http://schemas.microsoft.com/office/drawing/2016/5/12/chartex" xmlns:cx7="http://schemas.microsoft.com/office/drawing/2016/5/13/chartex" xmlns:cx8="http://schemas.microsoft.com/office/drawing/2016/5/14/chartex" xmlns:mc="http://schemas.openxmlformats.org/markup-compatibility/2006" xmlns:aink="http://schemas.microsoft.com/office/drawing/2016/ink" xmlns:am3d="http://schemas.microsoft.com/office/drawing/2017/model3d" xmlns:o="urn:schemas-microsoft-com:office:office" xmlns:oel="http://schemas.microsoft.com/office/2019/extlst" xmlns:r="http://schemas.openxmlformats.org/officeDocument/2006/relationships" xmlns:m="http://schemas.openxmlformats.org/officeDocument/2006/math" xmlns:v="urn:schemas-microsoft-com:vml" xmlns:wp14="http://schemas.microsoft.com/office/word/2010/wordprocessingDrawing" xmlns:wp="http://schemas.openxmlformats.org/drawingml/2006/wordprocessingDrawing" xmlns:w10="urn:schemas-microsoft-com:office:word" xmlns:w="http://schemas.openxmlformats.org/wordprocessingml/2006/main" xmlns:w14="http://schemas.microsoft.com/office/word/2010/wordml" xmlns:w15="http://schemas.microsoft.com/office/word/2012/wordml" xmlns:w16cex="http://schemas.microsoft.com/office/word/2018/wordml/cex" xmlns:w16cid="http://schemas.microsoft.com/office/word/2016/wordml/cid" xmlns:w16="http://schemas.microsoft.com/office/word/2018/wordml" xmlns:w16sdtdh="http://schemas.microsoft.com/office/word/2020/wordml/sdtdatahash" xmlns:w16se="http://schemas.microsoft.com/office/word/2015/wordml/symex" xmlns:wpg="http://schemas.microsoft.com/office/word/2010/wordprocessingGroup" xmlns:wpi="http://schemas.microsoft.com/office/word/2010/wordprocessingInk" xmlns:wne="http://schemas.microsoft.com/office/word/2006/wordml" xmlns:wps="http://schemas.microsoft.com/office/word/2010/wordprocessingShape" mc:Ignorable="w14 w15 w16se w16cid w16 w16cex w16sdtdh wp14">
+<w:ftr xmlns:wpc="http://schemas.microsoft.com/office/word/2010/wordprocessingCanvas" xmlns:cx="http://schemas.microsoft.com/office/drawing/2014/chartex" xmlns:cx1="http://schemas.microsoft.com/office/drawing/2015/9/8/chartex" xmlns:cx2="http://schemas.microsoft.com/office/drawing/2015/10/21/chartex" xmlns:cx3="http://schemas.microsoft.com/office/drawing/2016/5/9/chartex" xmlns:cx4="http://schemas.microsoft.com/office/drawing/2016/5/10/chartex" xmlns:cx5="http://schemas.microsoft.com/office/drawing/2016/5/11/chartex" xmlns:cx6="http://schemas.microsoft.com/office/drawing/2016/5/12/chartex" xmlns:cx7="http://schemas.microsoft.com/office/drawing/2016/5/13/chartex" xmlns:cx8="http://schemas.microsoft.com/office/drawing/2016/5/14/chartex" xmlns:mc="http://schemas.openxmlformats.org/markup-compatibility/2006" xmlns:aink="http://schemas.microsoft.com/office/drawing/2016/ink" xmlns:am3d="http://schemas.microsoft.com/office/drawing/2017/model3d" xmlns:o="urn:schemas-microsoft-com:office:office" xmlns:oel="http://schemas.microsoft.com/office/2019/extlst" xmlns:r="http://schemas.openxmlformats.org/officeDocument/2006/relationships" xmlns:m="http://schemas.openxmlformats.org/officeDocument/2006/math" xmlns:v="urn:schemas-microsoft-com:vml" xmlns:wp14="http://schemas.microsoft.com/office/word/2010/wordprocessingDrawing" xmlns:wp="http://schemas.openxmlformats.org/drawingml/2006/wordprocessingDrawing" xmlns:w10="urn:schemas-microsoft-com:office:word" xmlns:w="http://schemas.openxmlformats.org/wordprocessingml/2006/main" xmlns:w14="http://schemas.microsoft.com/office/word/2010/wordml" xmlns:w15="http://schemas.microsoft.com/office/word/2012/wordml" xmlns:w16cex="http://schemas.microsoft.com/office/word/2018/wordml/cex" xmlns:w16cid="http://schemas.microsoft.com/office/word/2016/wordml/cid" xmlns:w16="http://schemas.microsoft.com/office/word/2018/wordml" xmlns:w16du="http://schemas.microsoft.com/office/word/2023/wordml/word16du" xmlns:w16sdtdh="http://schemas.microsoft.com/office/word/2020/wordml/sdtdatahash" xmlns:w16se="http://schemas.microsoft.com/office/word/2015/wordml/symex" xmlns:wpg="http://schemas.microsoft.com/office/word/2010/wordprocessingGroup" xmlns:wpi="http://schemas.microsoft.com/office/word/2010/wordprocessingInk" xmlns:wne="http://schemas.microsoft.com/office/word/2006/wordml" xmlns:wps="http://schemas.microsoft.com/office/word/2010/wordprocessingShape" mc:Ignorable="w14 w15 w16se w16cid w16 w16cex w16sdtdh wp14">
   <w:p>
     <w:pPr>
       <w:pStyle w:val="llb"/>
@@ -4429,7 +3947,7 @@
 </file>
 
 <file path=word/footer2.xml><?xml version="1.0" encoding="utf-8"?>
-<w:ftr xmlns:wpc="http://schemas.microsoft.com/office/word/2010/wordprocessingCanvas" xmlns:cx="http://schemas.microsoft.com/office/drawing/2014/chartex" xmlns:cx1="http://schemas.microsoft.com/office/drawing/2015/9/8/chartex" xmlns:cx2="http://schemas.microsoft.com/office/drawing/2015/10/21/chartex" xmlns:cx3="http://schemas.microsoft.com/office/drawing/2016/5/9/chartex" xmlns:cx4="http://schemas.microsoft.com/office/drawing/2016/5/10/chartex" xmlns:cx5="http://schemas.microsoft.com/office/drawing/2016/5/11/chartex" xmlns:cx6="http://schemas.microsoft.com/office/drawing/2016/5/12/chartex" xmlns:cx7="http://schemas.microsoft.com/office/drawing/2016/5/13/chartex" xmlns:cx8="http://schemas.microsoft.com/office/drawing/2016/5/14/chartex" xmlns:mc="http://schemas.openxmlformats.org/markup-compatibility/2006" xmlns:aink="http://schemas.microsoft.com/office/drawing/2016/ink" xmlns:am3d="http://schemas.microsoft.com/office/drawing/2017/model3d" xmlns:o="urn:schemas-microsoft-com:office:office" xmlns:oel="http://schemas.microsoft.com/office/2019/extlst" xmlns:r="http://schemas.openxmlformats.org/officeDocument/2006/relationships" xmlns:m="http://schemas.openxmlformats.org/officeDocument/2006/math" xmlns:v="urn:schemas-microsoft-com:vml" xmlns:wp14="http://schemas.microsoft.com/office/word/2010/wordprocessingDrawing" xmlns:wp="http://schemas.openxmlformats.org/drawingml/2006/wordprocessingDrawing" xmlns:w10="urn:schemas-microsoft-com:office:word" xmlns:w="http://schemas.openxmlformats.org/wordprocessingml/2006/main" xmlns:w14="http://schemas.microsoft.com/office/word/2010/wordml" xmlns:w15="http://schemas.microsoft.com/office/word/2012/wordml" xmlns:w16cex="http://schemas.microsoft.com/office/word/2018/wordml/cex" xmlns:w16cid="http://schemas.microsoft.com/office/word/2016/wordml/cid" xmlns:w16="http://schemas.microsoft.com/office/word/2018/wordml" xmlns:w16sdtdh="http://schemas.microsoft.com/office/word/2020/wordml/sdtdatahash" xmlns:w16se="http://schemas.microsoft.com/office/word/2015/wordml/symex" xmlns:wpg="http://schemas.microsoft.com/office/word/2010/wordprocessingGroup" xmlns:wpi="http://schemas.microsoft.com/office/word/2010/wordprocessingInk" xmlns:wne="http://schemas.microsoft.com/office/word/2006/wordml" xmlns:wps="http://schemas.microsoft.com/office/word/2010/wordprocessingShape" mc:Ignorable="w14 w15 w16se w16cid w16 w16cex w16sdtdh wp14">
+<w:ftr xmlns:wpc="http://schemas.microsoft.com/office/word/2010/wordprocessingCanvas" xmlns:cx="http://schemas.microsoft.com/office/drawing/2014/chartex" xmlns:cx1="http://schemas.microsoft.com/office/drawing/2015/9/8/chartex" xmlns:cx2="http://schemas.microsoft.com/office/drawing/2015/10/21/chartex" xmlns:cx3="http://schemas.microsoft.com/office/drawing/2016/5/9/chartex" xmlns:cx4="http://schemas.microsoft.com/office/drawing/2016/5/10/chartex" xmlns:cx5="http://schemas.microsoft.com/office/drawing/2016/5/11/chartex" xmlns:cx6="http://schemas.microsoft.com/office/drawing/2016/5/12/chartex" xmlns:cx7="http://schemas.microsoft.com/office/drawing/2016/5/13/chartex" xmlns:cx8="http://schemas.microsoft.com/office/drawing/2016/5/14/chartex" xmlns:mc="http://schemas.openxmlformats.org/markup-compatibility/2006" xmlns:aink="http://schemas.microsoft.com/office/drawing/2016/ink" xmlns:am3d="http://schemas.microsoft.com/office/drawing/2017/model3d" xmlns:o="urn:schemas-microsoft-com:office:office" xmlns:oel="http://schemas.microsoft.com/office/2019/extlst" xmlns:r="http://schemas.openxmlformats.org/officeDocument/2006/relationships" xmlns:m="http://schemas.openxmlformats.org/officeDocument/2006/math" xmlns:v="urn:schemas-microsoft-com:vml" xmlns:wp14="http://schemas.microsoft.com/office/word/2010/wordprocessingDrawing" xmlns:wp="http://schemas.openxmlformats.org/drawingml/2006/wordprocessingDrawing" xmlns:w10="urn:schemas-microsoft-com:office:word" xmlns:w="http://schemas.openxmlformats.org/wordprocessingml/2006/main" xmlns:w14="http://schemas.microsoft.com/office/word/2010/wordml" xmlns:w15="http://schemas.microsoft.com/office/word/2012/wordml" xmlns:w16cex="http://schemas.microsoft.com/office/word/2018/wordml/cex" xmlns:w16cid="http://schemas.microsoft.com/office/word/2016/wordml/cid" xmlns:w16="http://schemas.microsoft.com/office/word/2018/wordml" xmlns:w16du="http://schemas.microsoft.com/office/word/2023/wordml/word16du" xmlns:w16sdtdh="http://schemas.microsoft.com/office/word/2020/wordml/sdtdatahash" xmlns:w16se="http://schemas.microsoft.com/office/word/2015/wordml/symex" xmlns:wpg="http://schemas.microsoft.com/office/word/2010/wordprocessingGroup" xmlns:wpi="http://schemas.microsoft.com/office/word/2010/wordprocessingInk" xmlns:wne="http://schemas.microsoft.com/office/word/2006/wordml" xmlns:wps="http://schemas.microsoft.com/office/word/2010/wordprocessingShape" mc:Ignorable="w14 w15 w16se w16cid w16 w16cex w16sdtdh wp14">
   <w:p>
     <w:pPr>
       <w:pStyle w:val="llb"/>
@@ -4444,7 +3962,7 @@
 </file>
 
 <file path=word/footnotes.xml><?xml version="1.0" encoding="utf-8"?>
-<w:footnotes xmlns:wpc="http://schemas.microsoft.com/office/word/2010/wordprocessingCanvas" xmlns:cx="http://schemas.microsoft.com/office/drawing/2014/chartex" xmlns:cx1="http://schemas.microsoft.com/office/drawing/2015/9/8/chartex" xmlns:cx2="http://schemas.microsoft.com/office/drawing/2015/10/21/chartex" xmlns:cx3="http://schemas.microsoft.com/office/drawing/2016/5/9/chartex" xmlns:cx4="http://schemas.microsoft.com/office/drawing/2016/5/10/chartex" xmlns:cx5="http://schemas.microsoft.com/office/drawing/2016/5/11/chartex" xmlns:cx6="http://schemas.microsoft.com/office/drawing/2016/5/12/chartex" xmlns:cx7="http://schemas.microsoft.com/office/drawing/2016/5/13/chartex" xmlns:cx8="http://schemas.microsoft.com/office/drawing/2016/5/14/chartex" xmlns:mc="http://schemas.openxmlformats.org/markup-compatibility/2006" xmlns:aink="http://schemas.microsoft.com/office/drawing/2016/ink" xmlns:am3d="http://schemas.microsoft.com/office/drawing/2017/model3d" xmlns:o="urn:schemas-microsoft-com:office:office" xmlns:oel="http://schemas.microsoft.com/office/2019/extlst" xmlns:r="http://schemas.openxmlformats.org/officeDocument/2006/relationships" xmlns:m="http://schemas.openxmlformats.org/officeDocument/2006/math" xmlns:v="urn:schemas-microsoft-com:vml" xmlns:wp14="http://schemas.microsoft.com/office/word/2010/wordprocessingDrawing" xmlns:wp="http://schemas.openxmlformats.org/drawingml/2006/wordprocessingDrawing" xmlns:w10="urn:schemas-microsoft-com:office:word" xmlns:w="http://schemas.openxmlformats.org/wordprocessingml/2006/main" xmlns:w14="http://schemas.microsoft.com/office/word/2010/wordml" xmlns:w15="http://schemas.microsoft.com/office/word/2012/wordml" xmlns:w16cex="http://schemas.microsoft.com/office/word/2018/wordml/cex" xmlns:w16cid="http://schemas.microsoft.com/office/word/2016/wordml/cid" xmlns:w16="http://schemas.microsoft.com/office/word/2018/wordml" xmlns:w16sdtdh="http://schemas.microsoft.com/office/word/2020/wordml/sdtdatahash" xmlns:w16se="http://schemas.microsoft.com/office/word/2015/wordml/symex" xmlns:wpg="http://schemas.microsoft.com/office/word/2010/wordprocessingGroup" xmlns:wpi="http://schemas.microsoft.com/office/word/2010/wordprocessingInk" xmlns:wne="http://schemas.microsoft.com/office/word/2006/wordml" xmlns:wps="http://schemas.microsoft.com/office/word/2010/wordprocessingShape" mc:Ignorable="w14 w15 w16se w16cid w16 w16cex w16sdtdh wp14">
+<w:footnotes xmlns:wpc="http://schemas.microsoft.com/office/word/2010/wordprocessingCanvas" xmlns:cx="http://schemas.microsoft.com/office/drawing/2014/chartex" xmlns:cx1="http://schemas.microsoft.com/office/drawing/2015/9/8/chartex" xmlns:cx2="http://schemas.microsoft.com/office/drawing/2015/10/21/chartex" xmlns:cx3="http://schemas.microsoft.com/office/drawing/2016/5/9/chartex" xmlns:cx4="http://schemas.microsoft.com/office/drawing/2016/5/10/chartex" xmlns:cx5="http://schemas.microsoft.com/office/drawing/2016/5/11/chartex" xmlns:cx6="http://schemas.microsoft.com/office/drawing/2016/5/12/chartex" xmlns:cx7="http://schemas.microsoft.com/office/drawing/2016/5/13/chartex" xmlns:cx8="http://schemas.microsoft.com/office/drawing/2016/5/14/chartex" xmlns:mc="http://schemas.openxmlformats.org/markup-compatibility/2006" xmlns:aink="http://schemas.microsoft.com/office/drawing/2016/ink" xmlns:am3d="http://schemas.microsoft.com/office/drawing/2017/model3d" xmlns:o="urn:schemas-microsoft-com:office:office" xmlns:oel="http://schemas.microsoft.com/office/2019/extlst" xmlns:r="http://schemas.openxmlformats.org/officeDocument/2006/relationships" xmlns:m="http://schemas.openxmlformats.org/officeDocument/2006/math" xmlns:v="urn:schemas-microsoft-com:vml" xmlns:wp14="http://schemas.microsoft.com/office/word/2010/wordprocessingDrawing" xmlns:wp="http://schemas.openxmlformats.org/drawingml/2006/wordprocessingDrawing" xmlns:w10="urn:schemas-microsoft-com:office:word" xmlns:w="http://schemas.openxmlformats.org/wordprocessingml/2006/main" xmlns:w14="http://schemas.microsoft.com/office/word/2010/wordml" xmlns:w15="http://schemas.microsoft.com/office/word/2012/wordml" xmlns:w16cex="http://schemas.microsoft.com/office/word/2018/wordml/cex" xmlns:w16cid="http://schemas.microsoft.com/office/word/2016/wordml/cid" xmlns:w16="http://schemas.microsoft.com/office/word/2018/wordml" xmlns:w16du="http://schemas.microsoft.com/office/word/2023/wordml/word16du" xmlns:w16sdtdh="http://schemas.microsoft.com/office/word/2020/wordml/sdtdatahash" xmlns:w16se="http://schemas.microsoft.com/office/word/2015/wordml/symex" xmlns:wpg="http://schemas.microsoft.com/office/word/2010/wordprocessingGroup" xmlns:wpi="http://schemas.microsoft.com/office/word/2010/wordprocessingInk" xmlns:wne="http://schemas.microsoft.com/office/word/2006/wordml" xmlns:wps="http://schemas.microsoft.com/office/word/2010/wordprocessingShape" mc:Ignorable="w14 w15 w16se w16cid w16 w16cex w16sdtdh wp14">
   <w:footnote w:type="separator" w:id="-1">
     <w:p>
       <w:pPr>
@@ -4476,7 +3994,7 @@
 </file>
 
 <file path=word/header1.xml><?xml version="1.0" encoding="utf-8"?>
-<w:hdr xmlns:wpc="http://schemas.microsoft.com/office/word/2010/wordprocessingCanvas" xmlns:cx="http://schemas.microsoft.com/office/drawing/2014/chartex" xmlns:cx1="http://schemas.microsoft.com/office/drawing/2015/9/8/chartex" xmlns:cx2="http://schemas.microsoft.com/office/drawing/2015/10/21/chartex" xmlns:cx3="http://schemas.microsoft.com/office/drawing/2016/5/9/chartex" xmlns:cx4="http://schemas.microsoft.com/office/drawing/2016/5/10/chartex" xmlns:cx5="http://schemas.microsoft.com/office/drawing/2016/5/11/chartex" xmlns:cx6="http://schemas.microsoft.com/office/drawing/2016/5/12/chartex" xmlns:cx7="http://schemas.microsoft.com/office/drawing/2016/5/13/chartex" xmlns:cx8="http://schemas.microsoft.com/office/drawing/2016/5/14/chartex" xmlns:mc="http://schemas.openxmlformats.org/markup-compatibility/2006" xmlns:aink="http://schemas.microsoft.com/office/drawing/2016/ink" xmlns:am3d="http://schemas.microsoft.com/office/drawing/2017/model3d" xmlns:o="urn:schemas-microsoft-com:office:office" xmlns:oel="http://schemas.microsoft.com/office/2019/extlst" xmlns:r="http://schemas.openxmlformats.org/officeDocument/2006/relationships" xmlns:m="http://schemas.openxmlformats.org/officeDocument/2006/math" xmlns:v="urn:schemas-microsoft-com:vml" xmlns:wp14="http://schemas.microsoft.com/office/word/2010/wordprocessingDrawing" xmlns:wp="http://schemas.openxmlformats.org/drawingml/2006/wordprocessingDrawing" xmlns:w10="urn:schemas-microsoft-com:office:word" xmlns:w="http://schemas.openxmlformats.org/wordprocessingml/2006/main" xmlns:w14="http://schemas.microsoft.com/office/word/2010/wordml" xmlns:w15="http://schemas.microsoft.com/office/word/2012/wordml" xmlns:w16cex="http://schemas.microsoft.com/office/word/2018/wordml/cex" xmlns:w16cid="http://schemas.microsoft.com/office/word/2016/wordml/cid" xmlns:w16="http://schemas.microsoft.com/office/word/2018/wordml" xmlns:w16sdtdh="http://schemas.microsoft.com/office/word/2020/wordml/sdtdatahash" xmlns:w16se="http://schemas.microsoft.com/office/word/2015/wordml/symex" xmlns:wpg="http://schemas.microsoft.com/office/word/2010/wordprocessingGroup" xmlns:wpi="http://schemas.microsoft.com/office/word/2010/wordprocessingInk" xmlns:wne="http://schemas.microsoft.com/office/word/2006/wordml" xmlns:wps="http://schemas.microsoft.com/office/word/2010/wordprocessingShape" mc:Ignorable="w14 w15 w16se w16cid w16 w16cex w16sdtdh wp14">
+<w:hdr xmlns:wpc="http://schemas.microsoft.com/office/word/2010/wordprocessingCanvas" xmlns:cx="http://schemas.microsoft.com/office/drawing/2014/chartex" xmlns:cx1="http://schemas.microsoft.com/office/drawing/2015/9/8/chartex" xmlns:cx2="http://schemas.microsoft.com/office/drawing/2015/10/21/chartex" xmlns:cx3="http://schemas.microsoft.com/office/drawing/2016/5/9/chartex" xmlns:cx4="http://schemas.microsoft.com/office/drawing/2016/5/10/chartex" xmlns:cx5="http://schemas.microsoft.com/office/drawing/2016/5/11/chartex" xmlns:cx6="http://schemas.microsoft.com/office/drawing/2016/5/12/chartex" xmlns:cx7="http://schemas.microsoft.com/office/drawing/2016/5/13/chartex" xmlns:cx8="http://schemas.microsoft.com/office/drawing/2016/5/14/chartex" xmlns:mc="http://schemas.openxmlformats.org/markup-compatibility/2006" xmlns:aink="http://schemas.microsoft.com/office/drawing/2016/ink" xmlns:am3d="http://schemas.microsoft.com/office/drawing/2017/model3d" xmlns:o="urn:schemas-microsoft-com:office:office" xmlns:oel="http://schemas.microsoft.com/office/2019/extlst" xmlns:r="http://schemas.openxmlformats.org/officeDocument/2006/relationships" xmlns:m="http://schemas.openxmlformats.org/officeDocument/2006/math" xmlns:v="urn:schemas-microsoft-com:vml" xmlns:wp14="http://schemas.microsoft.com/office/word/2010/wordprocessingDrawing" xmlns:wp="http://schemas.openxmlformats.org/drawingml/2006/wordprocessingDrawing" xmlns:w10="urn:schemas-microsoft-com:office:word" xmlns:w="http://schemas.openxmlformats.org/wordprocessingml/2006/main" xmlns:w14="http://schemas.microsoft.com/office/word/2010/wordml" xmlns:w15="http://schemas.microsoft.com/office/word/2012/wordml" xmlns:w16cex="http://schemas.microsoft.com/office/word/2018/wordml/cex" xmlns:w16cid="http://schemas.microsoft.com/office/word/2016/wordml/cid" xmlns:w16="http://schemas.microsoft.com/office/word/2018/wordml" xmlns:w16du="http://schemas.microsoft.com/office/word/2023/wordml/word16du" xmlns:w16sdtdh="http://schemas.microsoft.com/office/word/2020/wordml/sdtdatahash" xmlns:w16se="http://schemas.microsoft.com/office/word/2015/wordml/symex" xmlns:wpg="http://schemas.microsoft.com/office/word/2010/wordprocessingGroup" xmlns:wpi="http://schemas.microsoft.com/office/word/2010/wordprocessingInk" xmlns:wne="http://schemas.microsoft.com/office/word/2006/wordml" xmlns:wps="http://schemas.microsoft.com/office/word/2010/wordprocessingShape" mc:Ignorable="w14 w15 w16se w16cid w16 w16cex w16sdtdh wp14">
   <w:p>
     <w:pPr>
       <w:spacing w:after="0"/>
@@ -4499,7 +4017,7 @@
 </file>
 
 <file path=word/header2.xml><?xml version="1.0" encoding="utf-8"?>
-<w:hdr xmlns:wpc="http://schemas.microsoft.com/office/word/2010/wordprocessingCanvas" xmlns:cx="http://schemas.microsoft.com/office/drawing/2014/chartex" xmlns:cx1="http://schemas.microsoft.com/office/drawing/2015/9/8/chartex" xmlns:cx2="http://schemas.microsoft.com/office/drawing/2015/10/21/chartex" xmlns:cx3="http://schemas.microsoft.com/office/drawing/2016/5/9/chartex" xmlns:cx4="http://schemas.microsoft.com/office/drawing/2016/5/10/chartex" xmlns:cx5="http://schemas.microsoft.com/office/drawing/2016/5/11/chartex" xmlns:cx6="http://schemas.microsoft.com/office/drawing/2016/5/12/chartex" xmlns:cx7="http://schemas.microsoft.com/office/drawing/2016/5/13/chartex" xmlns:cx8="http://schemas.microsoft.com/office/drawing/2016/5/14/chartex" xmlns:mc="http://schemas.openxmlformats.org/markup-compatibility/2006" xmlns:aink="http://schemas.microsoft.com/office/drawing/2016/ink" xmlns:am3d="http://schemas.microsoft.com/office/drawing/2017/model3d" xmlns:o="urn:schemas-microsoft-com:office:office" xmlns:oel="http://schemas.microsoft.com/office/2019/extlst" xmlns:r="http://schemas.openxmlformats.org/officeDocument/2006/relationships" xmlns:m="http://schemas.openxmlformats.org/officeDocument/2006/math" xmlns:v="urn:schemas-microsoft-com:vml" xmlns:wp14="http://schemas.microsoft.com/office/word/2010/wordprocessingDrawing" xmlns:wp="http://schemas.openxmlformats.org/drawingml/2006/wordprocessingDrawing" xmlns:w10="urn:schemas-microsoft-com:office:word" xmlns:w="http://schemas.openxmlformats.org/wordprocessingml/2006/main" xmlns:w14="http://schemas.microsoft.com/office/word/2010/wordml" xmlns:w15="http://schemas.microsoft.com/office/word/2012/wordml" xmlns:w16cex="http://schemas.microsoft.com/office/word/2018/wordml/cex" xmlns:w16cid="http://schemas.microsoft.com/office/word/2016/wordml/cid" xmlns:w16="http://schemas.microsoft.com/office/word/2018/wordml" xmlns:w16sdtdh="http://schemas.microsoft.com/office/word/2020/wordml/sdtdatahash" xmlns:w16se="http://schemas.microsoft.com/office/word/2015/wordml/symex" xmlns:wpg="http://schemas.microsoft.com/office/word/2010/wordprocessingGroup" xmlns:wpi="http://schemas.microsoft.com/office/word/2010/wordprocessingInk" xmlns:wne="http://schemas.microsoft.com/office/word/2006/wordml" xmlns:wps="http://schemas.microsoft.com/office/word/2010/wordprocessingShape" mc:Ignorable="w14 w15 w16se w16cid w16 w16cex w16sdtdh wp14">
+<w:hdr xmlns:wpc="http://schemas.microsoft.com/office/word/2010/wordprocessingCanvas" xmlns:cx="http://schemas.microsoft.com/office/drawing/2014/chartex" xmlns:cx1="http://schemas.microsoft.com/office/drawing/2015/9/8/chartex" xmlns:cx2="http://schemas.microsoft.com/office/drawing/2015/10/21/chartex" xmlns:cx3="http://schemas.microsoft.com/office/drawing/2016/5/9/chartex" xmlns:cx4="http://schemas.microsoft.com/office/drawing/2016/5/10/chartex" xmlns:cx5="http://schemas.microsoft.com/office/drawing/2016/5/11/chartex" xmlns:cx6="http://schemas.microsoft.com/office/drawing/2016/5/12/chartex" xmlns:cx7="http://schemas.microsoft.com/office/drawing/2016/5/13/chartex" xmlns:cx8="http://schemas.microsoft.com/office/drawing/2016/5/14/chartex" xmlns:mc="http://schemas.openxmlformats.org/markup-compatibility/2006" xmlns:aink="http://schemas.microsoft.com/office/drawing/2016/ink" xmlns:am3d="http://schemas.microsoft.com/office/drawing/2017/model3d" xmlns:o="urn:schemas-microsoft-com:office:office" xmlns:oel="http://schemas.microsoft.com/office/2019/extlst" xmlns:r="http://schemas.openxmlformats.org/officeDocument/2006/relationships" xmlns:m="http://schemas.openxmlformats.org/officeDocument/2006/math" xmlns:v="urn:schemas-microsoft-com:vml" xmlns:wp14="http://schemas.microsoft.com/office/word/2010/wordprocessingDrawing" xmlns:wp="http://schemas.openxmlformats.org/drawingml/2006/wordprocessingDrawing" xmlns:w10="urn:schemas-microsoft-com:office:word" xmlns:w="http://schemas.openxmlformats.org/wordprocessingml/2006/main" xmlns:w14="http://schemas.microsoft.com/office/word/2010/wordml" xmlns:w15="http://schemas.microsoft.com/office/word/2012/wordml" xmlns:w16cex="http://schemas.microsoft.com/office/word/2018/wordml/cex" xmlns:w16cid="http://schemas.microsoft.com/office/word/2016/wordml/cid" xmlns:w16="http://schemas.microsoft.com/office/word/2018/wordml" xmlns:w16du="http://schemas.microsoft.com/office/word/2023/wordml/word16du" xmlns:w16sdtdh="http://schemas.microsoft.com/office/word/2020/wordml/sdtdatahash" xmlns:w16se="http://schemas.microsoft.com/office/word/2015/wordml/symex" xmlns:wpg="http://schemas.microsoft.com/office/word/2010/wordprocessingGroup" xmlns:wpi="http://schemas.microsoft.com/office/word/2010/wordprocessingInk" xmlns:wne="http://schemas.microsoft.com/office/word/2006/wordml" xmlns:wps="http://schemas.microsoft.com/office/word/2010/wordprocessingShape" mc:Ignorable="w14 w15 w16se w16cid w16 w16cex w16sdtdh wp14">
   <w:p>
     <w:pPr>
       <w:spacing w:after="0" w:line="360" w:lineRule="auto"/>
@@ -4522,7 +4040,7 @@
 </file>
 
 <file path=word/header3.xml><?xml version="1.0" encoding="utf-8"?>
-<w:hdr xmlns:wpc="http://schemas.microsoft.com/office/word/2010/wordprocessingCanvas" xmlns:cx="http://schemas.microsoft.com/office/drawing/2014/chartex" xmlns:cx1="http://schemas.microsoft.com/office/drawing/2015/9/8/chartex" xmlns:cx2="http://schemas.microsoft.com/office/drawing/2015/10/21/chartex" xmlns:cx3="http://schemas.microsoft.com/office/drawing/2016/5/9/chartex" xmlns:cx4="http://schemas.microsoft.com/office/drawing/2016/5/10/chartex" xmlns:cx5="http://schemas.microsoft.com/office/drawing/2016/5/11/chartex" xmlns:cx6="http://schemas.microsoft.com/office/drawing/2016/5/12/chartex" xmlns:cx7="http://schemas.microsoft.com/office/drawing/2016/5/13/chartex" xmlns:cx8="http://schemas.microsoft.com/office/drawing/2016/5/14/chartex" xmlns:mc="http://schemas.openxmlformats.org/markup-compatibility/2006" xmlns:aink="http://schemas.microsoft.com/office/drawing/2016/ink" xmlns:am3d="http://schemas.microsoft.com/office/drawing/2017/model3d" xmlns:o="urn:schemas-microsoft-com:office:office" xmlns:oel="http://schemas.microsoft.com/office/2019/extlst" xmlns:r="http://schemas.openxmlformats.org/officeDocument/2006/relationships" xmlns:m="http://schemas.openxmlformats.org/officeDocument/2006/math" xmlns:v="urn:schemas-microsoft-com:vml" xmlns:wp14="http://schemas.microsoft.com/office/word/2010/wordprocessingDrawing" xmlns:wp="http://schemas.openxmlformats.org/drawingml/2006/wordprocessingDrawing" xmlns:w10="urn:schemas-microsoft-com:office:word" xmlns:w="http://schemas.openxmlformats.org/wordprocessingml/2006/main" xmlns:w14="http://schemas.microsoft.com/office/word/2010/wordml" xmlns:w15="http://schemas.microsoft.com/office/word/2012/wordml" xmlns:w16cex="http://schemas.microsoft.com/office/word/2018/wordml/cex" xmlns:w16cid="http://schemas.microsoft.com/office/word/2016/wordml/cid" xmlns:w16="http://schemas.microsoft.com/office/word/2018/wordml" xmlns:w16sdtdh="http://schemas.microsoft.com/office/word/2020/wordml/sdtdatahash" xmlns:w16se="http://schemas.microsoft.com/office/word/2015/wordml/symex" xmlns:wpg="http://schemas.microsoft.com/office/word/2010/wordprocessingGroup" xmlns:wpi="http://schemas.microsoft.com/office/word/2010/wordprocessingInk" xmlns:wne="http://schemas.microsoft.com/office/word/2006/wordml" xmlns:wps="http://schemas.microsoft.com/office/word/2010/wordprocessingShape" mc:Ignorable="w14 w15 w16se w16cid w16 w16cex w16sdtdh wp14">
+<w:hdr xmlns:wpc="http://schemas.microsoft.com/office/word/2010/wordprocessingCanvas" xmlns:cx="http://schemas.microsoft.com/office/drawing/2014/chartex" xmlns:cx1="http://schemas.microsoft.com/office/drawing/2015/9/8/chartex" xmlns:cx2="http://schemas.microsoft.com/office/drawing/2015/10/21/chartex" xmlns:cx3="http://schemas.microsoft.com/office/drawing/2016/5/9/chartex" xmlns:cx4="http://schemas.microsoft.com/office/drawing/2016/5/10/chartex" xmlns:cx5="http://schemas.microsoft.com/office/drawing/2016/5/11/chartex" xmlns:cx6="http://schemas.microsoft.com/office/drawing/2016/5/12/chartex" xmlns:cx7="http://schemas.microsoft.com/office/drawing/2016/5/13/chartex" xmlns:cx8="http://schemas.microsoft.com/office/drawing/2016/5/14/chartex" xmlns:mc="http://schemas.openxmlformats.org/markup-compatibility/2006" xmlns:aink="http://schemas.microsoft.com/office/drawing/2016/ink" xmlns:am3d="http://schemas.microsoft.com/office/drawing/2017/model3d" xmlns:o="urn:schemas-microsoft-com:office:office" xmlns:oel="http://schemas.microsoft.com/office/2019/extlst" xmlns:r="http://schemas.openxmlformats.org/officeDocument/2006/relationships" xmlns:m="http://schemas.openxmlformats.org/officeDocument/2006/math" xmlns:v="urn:schemas-microsoft-com:vml" xmlns:wp14="http://schemas.microsoft.com/office/word/2010/wordprocessingDrawing" xmlns:wp="http://schemas.openxmlformats.org/drawingml/2006/wordprocessingDrawing" xmlns:w10="urn:schemas-microsoft-com:office:word" xmlns:w="http://schemas.openxmlformats.org/wordprocessingml/2006/main" xmlns:w14="http://schemas.microsoft.com/office/word/2010/wordml" xmlns:w15="http://schemas.microsoft.com/office/word/2012/wordml" xmlns:w16cex="http://schemas.microsoft.com/office/word/2018/wordml/cex" xmlns:w16cid="http://schemas.microsoft.com/office/word/2016/wordml/cid" xmlns:w16="http://schemas.microsoft.com/office/word/2018/wordml" xmlns:w16du="http://schemas.microsoft.com/office/word/2023/wordml/word16du" xmlns:w16sdtdh="http://schemas.microsoft.com/office/word/2020/wordml/sdtdatahash" xmlns:w16se="http://schemas.microsoft.com/office/word/2015/wordml/symex" xmlns:wpg="http://schemas.microsoft.com/office/word/2010/wordprocessingGroup" xmlns:wpi="http://schemas.microsoft.com/office/word/2010/wordprocessingInk" xmlns:wne="http://schemas.microsoft.com/office/word/2006/wordml" xmlns:wps="http://schemas.microsoft.com/office/word/2010/wordprocessingShape" mc:Ignorable="w14 w15 w16se w16cid w16 w16cex w16sdtdh wp14">
   <w:p>
     <w:pPr>
       <w:spacing w:after="0" w:line="360" w:lineRule="auto"/>
@@ -4545,7 +4063,7 @@
 </file>
 
 <file path=word/header4.xml><?xml version="1.0" encoding="utf-8"?>
-<w:hdr xmlns:wpc="http://schemas.microsoft.com/office/word/2010/wordprocessingCanvas" xmlns:cx="http://schemas.microsoft.com/office/drawing/2014/chartex" xmlns:cx1="http://schemas.microsoft.com/office/drawing/2015/9/8/chartex" xmlns:cx2="http://schemas.microsoft.com/office/drawing/2015/10/21/chartex" xmlns:cx3="http://schemas.microsoft.com/office/drawing/2016/5/9/chartex" xmlns:cx4="http://schemas.microsoft.com/office/drawing/2016/5/10/chartex" xmlns:cx5="http://schemas.microsoft.com/office/drawing/2016/5/11/chartex" xmlns:cx6="http://schemas.microsoft.com/office/drawing/2016/5/12/chartex" xmlns:cx7="http://schemas.microsoft.com/office/drawing/2016/5/13/chartex" xmlns:cx8="http://schemas.microsoft.com/office/drawing/2016/5/14/chartex" xmlns:mc="http://schemas.openxmlformats.org/markup-compatibility/2006" xmlns:aink="http://schemas.microsoft.com/office/drawing/2016/ink" xmlns:am3d="http://schemas.microsoft.com/office/drawing/2017/model3d" xmlns:o="urn:schemas-microsoft-com:office:office" xmlns:oel="http://schemas.microsoft.com/office/2019/extlst" xmlns:r="http://schemas.openxmlformats.org/officeDocument/2006/relationships" xmlns:m="http://schemas.openxmlformats.org/officeDocument/2006/math" xmlns:v="urn:schemas-microsoft-com:vml" xmlns:wp14="http://schemas.microsoft.com/office/word/2010/wordprocessingDrawing" xmlns:wp="http://schemas.openxmlformats.org/drawingml/2006/wordprocessingDrawing" xmlns:w10="urn:schemas-microsoft-com:office:word" xmlns:w="http://schemas.openxmlformats.org/wordprocessingml/2006/main" xmlns:w14="http://schemas.microsoft.com/office/word/2010/wordml" xmlns:w15="http://schemas.microsoft.com/office/word/2012/wordml" xmlns:w16cex="http://schemas.microsoft.com/office/word/2018/wordml/cex" xmlns:w16cid="http://schemas.microsoft.com/office/word/2016/wordml/cid" xmlns:w16="http://schemas.microsoft.com/office/word/2018/wordml" xmlns:w16sdtdh="http://schemas.microsoft.com/office/word/2020/wordml/sdtdatahash" xmlns:w16se="http://schemas.microsoft.com/office/word/2015/wordml/symex" xmlns:wpg="http://schemas.microsoft.com/office/word/2010/wordprocessingGroup" xmlns:wpi="http://schemas.microsoft.com/office/word/2010/wordprocessingInk" xmlns:wne="http://schemas.microsoft.com/office/word/2006/wordml" xmlns:wps="http://schemas.microsoft.com/office/word/2010/wordprocessingShape" mc:Ignorable="w14 w15 w16se w16cid w16 w16cex w16sdtdh wp14">
+<w:hdr xmlns:wpc="http://schemas.microsoft.com/office/word/2010/wordprocessingCanvas" xmlns:cx="http://schemas.microsoft.com/office/drawing/2014/chartex" xmlns:cx1="http://schemas.microsoft.com/office/drawing/2015/9/8/chartex" xmlns:cx2="http://schemas.microsoft.com/office/drawing/2015/10/21/chartex" xmlns:cx3="http://schemas.microsoft.com/office/drawing/2016/5/9/chartex" xmlns:cx4="http://schemas.microsoft.com/office/drawing/2016/5/10/chartex" xmlns:cx5="http://schemas.microsoft.com/office/drawing/2016/5/11/chartex" xmlns:cx6="http://schemas.microsoft.com/office/drawing/2016/5/12/chartex" xmlns:cx7="http://schemas.microsoft.com/office/drawing/2016/5/13/chartex" xmlns:cx8="http://schemas.microsoft.com/office/drawing/2016/5/14/chartex" xmlns:mc="http://schemas.openxmlformats.org/markup-compatibility/2006" xmlns:aink="http://schemas.microsoft.com/office/drawing/2016/ink" xmlns:am3d="http://schemas.microsoft.com/office/drawing/2017/model3d" xmlns:o="urn:schemas-microsoft-com:office:office" xmlns:oel="http://schemas.microsoft.com/office/2019/extlst" xmlns:r="http://schemas.openxmlformats.org/officeDocument/2006/relationships" xmlns:m="http://schemas.openxmlformats.org/officeDocument/2006/math" xmlns:v="urn:schemas-microsoft-com:vml" xmlns:wp14="http://schemas.microsoft.com/office/word/2010/wordprocessingDrawing" xmlns:wp="http://schemas.openxmlformats.org/drawingml/2006/wordprocessingDrawing" xmlns:w10="urn:schemas-microsoft-com:office:word" xmlns:w="http://schemas.openxmlformats.org/wordprocessingml/2006/main" xmlns:w14="http://schemas.microsoft.com/office/word/2010/wordml" xmlns:w15="http://schemas.microsoft.com/office/word/2012/wordml" xmlns:w16cex="http://schemas.microsoft.com/office/word/2018/wordml/cex" xmlns:w16cid="http://schemas.microsoft.com/office/word/2016/wordml/cid" xmlns:w16="http://schemas.microsoft.com/office/word/2018/wordml" xmlns:w16du="http://schemas.microsoft.com/office/word/2023/wordml/word16du" xmlns:w16sdtdh="http://schemas.microsoft.com/office/word/2020/wordml/sdtdatahash" xmlns:w16se="http://schemas.microsoft.com/office/word/2015/wordml/symex" xmlns:wpg="http://schemas.microsoft.com/office/word/2010/wordprocessingGroup" xmlns:wpi="http://schemas.microsoft.com/office/word/2010/wordprocessingInk" xmlns:wne="http://schemas.microsoft.com/office/word/2006/wordml" xmlns:wps="http://schemas.microsoft.com/office/word/2010/wordprocessingShape" mc:Ignorable="w14 w15 w16se w16cid w16 w16cex w16sdtdh wp14">
   <w:p>
     <w:pPr>
       <w:spacing w:after="0" w:line="360" w:lineRule="auto"/>
@@ -4568,7 +4086,7 @@
 </file>
 
 <file path=word/header5.xml><?xml version="1.0" encoding="utf-8"?>
-<w:hdr xmlns:wpc="http://schemas.microsoft.com/office/word/2010/wordprocessingCanvas" xmlns:cx="http://schemas.microsoft.com/office/drawing/2014/chartex" xmlns:cx1="http://schemas.microsoft.com/office/drawing/2015/9/8/chartex" xmlns:cx2="http://schemas.microsoft.com/office/drawing/2015/10/21/chartex" xmlns:cx3="http://schemas.microsoft.com/office/drawing/2016/5/9/chartex" xmlns:cx4="http://schemas.microsoft.com/office/drawing/2016/5/10/chartex" xmlns:cx5="http://schemas.microsoft.com/office/drawing/2016/5/11/chartex" xmlns:cx6="http://schemas.microsoft.com/office/drawing/2016/5/12/chartex" xmlns:cx7="http://schemas.microsoft.com/office/drawing/2016/5/13/chartex" xmlns:cx8="http://schemas.microsoft.com/office/drawing/2016/5/14/chartex" xmlns:mc="http://schemas.openxmlformats.org/markup-compatibility/2006" xmlns:aink="http://schemas.microsoft.com/office/drawing/2016/ink" xmlns:am3d="http://schemas.microsoft.com/office/drawing/2017/model3d" xmlns:o="urn:schemas-microsoft-com:office:office" xmlns:oel="http://schemas.microsoft.com/office/2019/extlst" xmlns:r="http://schemas.openxmlformats.org/officeDocument/2006/relationships" xmlns:m="http://schemas.openxmlformats.org/officeDocument/2006/math" xmlns:v="urn:schemas-microsoft-com:vml" xmlns:wp14="http://schemas.microsoft.com/office/word/2010/wordprocessingDrawing" xmlns:wp="http://schemas.openxmlformats.org/drawingml/2006/wordprocessingDrawing" xmlns:w10="urn:schemas-microsoft-com:office:word" xmlns:w="http://schemas.openxmlformats.org/wordprocessingml/2006/main" xmlns:w14="http://schemas.microsoft.com/office/word/2010/wordml" xmlns:w15="http://schemas.microsoft.com/office/word/2012/wordml" xmlns:w16cex="http://schemas.microsoft.com/office/word/2018/wordml/cex" xmlns:w16cid="http://schemas.microsoft.com/office/word/2016/wordml/cid" xmlns:w16="http://schemas.microsoft.com/office/word/2018/wordml" xmlns:w16sdtdh="http://schemas.microsoft.com/office/word/2020/wordml/sdtdatahash" xmlns:w16se="http://schemas.microsoft.com/office/word/2015/wordml/symex" xmlns:wpg="http://schemas.microsoft.com/office/word/2010/wordprocessingGroup" xmlns:wpi="http://schemas.microsoft.com/office/word/2010/wordprocessingInk" xmlns:wne="http://schemas.microsoft.com/office/word/2006/wordml" xmlns:wps="http://schemas.microsoft.com/office/word/2010/wordprocessingShape" mc:Ignorable="w14 w15 w16se w16cid w16 w16cex w16sdtdh wp14">
+<w:hdr xmlns:wpc="http://schemas.microsoft.com/office/word/2010/wordprocessingCanvas" xmlns:cx="http://schemas.microsoft.com/office/drawing/2014/chartex" xmlns:cx1="http://schemas.microsoft.com/office/drawing/2015/9/8/chartex" xmlns:cx2="http://schemas.microsoft.com/office/drawing/2015/10/21/chartex" xmlns:cx3="http://schemas.microsoft.com/office/drawing/2016/5/9/chartex" xmlns:cx4="http://schemas.microsoft.com/office/drawing/2016/5/10/chartex" xmlns:cx5="http://schemas.microsoft.com/office/drawing/2016/5/11/chartex" xmlns:cx6="http://schemas.microsoft.com/office/drawing/2016/5/12/chartex" xmlns:cx7="http://schemas.microsoft.com/office/drawing/2016/5/13/chartex" xmlns:cx8="http://schemas.microsoft.com/office/drawing/2016/5/14/chartex" xmlns:mc="http://schemas.openxmlformats.org/markup-compatibility/2006" xmlns:aink="http://schemas.microsoft.com/office/drawing/2016/ink" xmlns:am3d="http://schemas.microsoft.com/office/drawing/2017/model3d" xmlns:o="urn:schemas-microsoft-com:office:office" xmlns:oel="http://schemas.microsoft.com/office/2019/extlst" xmlns:r="http://schemas.openxmlformats.org/officeDocument/2006/relationships" xmlns:m="http://schemas.openxmlformats.org/officeDocument/2006/math" xmlns:v="urn:schemas-microsoft-com:vml" xmlns:wp14="http://schemas.microsoft.com/office/word/2010/wordprocessingDrawing" xmlns:wp="http://schemas.openxmlformats.org/drawingml/2006/wordprocessingDrawing" xmlns:w10="urn:schemas-microsoft-com:office:word" xmlns:w="http://schemas.openxmlformats.org/wordprocessingml/2006/main" xmlns:w14="http://schemas.microsoft.com/office/word/2010/wordml" xmlns:w15="http://schemas.microsoft.com/office/word/2012/wordml" xmlns:w16cex="http://schemas.microsoft.com/office/word/2018/wordml/cex" xmlns:w16cid="http://schemas.microsoft.com/office/word/2016/wordml/cid" xmlns:w16="http://schemas.microsoft.com/office/word/2018/wordml" xmlns:w16du="http://schemas.microsoft.com/office/word/2023/wordml/word16du" xmlns:w16sdtdh="http://schemas.microsoft.com/office/word/2020/wordml/sdtdatahash" xmlns:w16se="http://schemas.microsoft.com/office/word/2015/wordml/symex" xmlns:wpg="http://schemas.microsoft.com/office/word/2010/wordprocessingGroup" xmlns:wpi="http://schemas.microsoft.com/office/word/2010/wordprocessingInk" xmlns:wne="http://schemas.microsoft.com/office/word/2006/wordml" xmlns:wps="http://schemas.microsoft.com/office/word/2010/wordprocessingShape" mc:Ignorable="w14 w15 w16se w16cid w16 w16cex w16sdtdh wp14">
   <w:p>
     <w:pPr>
       <w:pBdr>
@@ -4593,25 +4111,7 @@
         <w:sz w:val="24"/>
         <w:szCs w:val="24"/>
       </w:rPr>
-      <w:t xml:space="preserve">Nyírő Levente Gyula – </w:t>
-    </w:r>
-    <w:proofErr w:type="spellStart"/>
-    <w:r>
-      <w:rPr>
-        <w:rFonts w:ascii="Times New Roman" w:hAnsi="Times New Roman" w:cs="Times New Roman"/>
-        <w:sz w:val="24"/>
-        <w:szCs w:val="24"/>
-      </w:rPr>
-      <w:t>Light</w:t>
-    </w:r>
-    <w:proofErr w:type="spellEnd"/>
-    <w:r>
-      <w:rPr>
-        <w:rFonts w:ascii="Times New Roman" w:hAnsi="Times New Roman" w:cs="Times New Roman"/>
-        <w:sz w:val="24"/>
-        <w:szCs w:val="24"/>
-      </w:rPr>
-      <w:t xml:space="preserve"> Airlines</w:t>
+      <w:t>Nyírő Levente Gyula – Light Airlines</w:t>
     </w:r>
     <w:r>
       <w:rPr>
@@ -4643,7 +4143,7 @@
 </file>
 
 <file path=word/numbering.xml><?xml version="1.0" encoding="utf-8"?>
-<w:numbering xmlns:wpc="http://schemas.microsoft.com/office/word/2010/wordprocessingCanvas" xmlns:cx="http://schemas.microsoft.com/office/drawing/2014/chartex" xmlns:cx1="http://schemas.microsoft.com/office/drawing/2015/9/8/chartex" xmlns:cx2="http://schemas.microsoft.com/office/drawing/2015/10/21/chartex" xmlns:cx3="http://schemas.microsoft.com/office/drawing/2016/5/9/chartex" xmlns:cx4="http://schemas.microsoft.com/office/drawing/2016/5/10/chartex" xmlns:cx5="http://schemas.microsoft.com/office/drawing/2016/5/11/chartex" xmlns:cx6="http://schemas.microsoft.com/office/drawing/2016/5/12/chartex" xmlns:cx7="http://schemas.microsoft.com/office/drawing/2016/5/13/chartex" xmlns:cx8="http://schemas.microsoft.com/office/drawing/2016/5/14/chartex" xmlns:mc="http://schemas.openxmlformats.org/markup-compatibility/2006" xmlns:aink="http://schemas.microsoft.com/office/drawing/2016/ink" xmlns:am3d="http://schemas.microsoft.com/office/drawing/2017/model3d" xmlns:o="urn:schemas-microsoft-com:office:office" xmlns:oel="http://schemas.microsoft.com/office/2019/extlst" xmlns:r="http://schemas.openxmlformats.org/officeDocument/2006/relationships" xmlns:m="http://schemas.openxmlformats.org/officeDocument/2006/math" xmlns:v="urn:schemas-microsoft-com:vml" xmlns:wp14="http://schemas.microsoft.com/office/word/2010/wordprocessingDrawing" xmlns:wp="http://schemas.openxmlformats.org/drawingml/2006/wordprocessingDrawing" xmlns:w10="urn:schemas-microsoft-com:office:word" xmlns:w="http://schemas.openxmlformats.org/wordprocessingml/2006/main" xmlns:w14="http://schemas.microsoft.com/office/word/2010/wordml" xmlns:w15="http://schemas.microsoft.com/office/word/2012/wordml" xmlns:w16cex="http://schemas.microsoft.com/office/word/2018/wordml/cex" xmlns:w16cid="http://schemas.microsoft.com/office/word/2016/wordml/cid" xmlns:w16="http://schemas.microsoft.com/office/word/2018/wordml" xmlns:w16sdtdh="http://schemas.microsoft.com/office/word/2020/wordml/sdtdatahash" xmlns:w16se="http://schemas.microsoft.com/office/word/2015/wordml/symex" xmlns:wpg="http://schemas.microsoft.com/office/word/2010/wordprocessingGroup" xmlns:wpi="http://schemas.microsoft.com/office/word/2010/wordprocessingInk" xmlns:wne="http://schemas.microsoft.com/office/word/2006/wordml" xmlns:wps="http://schemas.microsoft.com/office/word/2010/wordprocessingShape" mc:Ignorable="w14 w15 w16se w16cid w16 w16cex w16sdtdh wp14">
+<w:numbering xmlns:wpc="http://schemas.microsoft.com/office/word/2010/wordprocessingCanvas" xmlns:cx="http://schemas.microsoft.com/office/drawing/2014/chartex" xmlns:cx1="http://schemas.microsoft.com/office/drawing/2015/9/8/chartex" xmlns:cx2="http://schemas.microsoft.com/office/drawing/2015/10/21/chartex" xmlns:cx3="http://schemas.microsoft.com/office/drawing/2016/5/9/chartex" xmlns:cx4="http://schemas.microsoft.com/office/drawing/2016/5/10/chartex" xmlns:cx5="http://schemas.microsoft.com/office/drawing/2016/5/11/chartex" xmlns:cx6="http://schemas.microsoft.com/office/drawing/2016/5/12/chartex" xmlns:cx7="http://schemas.microsoft.com/office/drawing/2016/5/13/chartex" xmlns:cx8="http://schemas.microsoft.com/office/drawing/2016/5/14/chartex" xmlns:mc="http://schemas.openxmlformats.org/markup-compatibility/2006" xmlns:aink="http://schemas.microsoft.com/office/drawing/2016/ink" xmlns:am3d="http://schemas.microsoft.com/office/drawing/2017/model3d" xmlns:o="urn:schemas-microsoft-com:office:office" xmlns:oel="http://schemas.microsoft.com/office/2019/extlst" xmlns:r="http://schemas.openxmlformats.org/officeDocument/2006/relationships" xmlns:m="http://schemas.openxmlformats.org/officeDocument/2006/math" xmlns:v="urn:schemas-microsoft-com:vml" xmlns:wp14="http://schemas.microsoft.com/office/word/2010/wordprocessingDrawing" xmlns:wp="http://schemas.openxmlformats.org/drawingml/2006/wordprocessingDrawing" xmlns:w10="urn:schemas-microsoft-com:office:word" xmlns:w="http://schemas.openxmlformats.org/wordprocessingml/2006/main" xmlns:w14="http://schemas.microsoft.com/office/word/2010/wordml" xmlns:w15="http://schemas.microsoft.com/office/word/2012/wordml" xmlns:w16cex="http://schemas.microsoft.com/office/word/2018/wordml/cex" xmlns:w16cid="http://schemas.microsoft.com/office/word/2016/wordml/cid" xmlns:w16="http://schemas.microsoft.com/office/word/2018/wordml" xmlns:w16du="http://schemas.microsoft.com/office/word/2023/wordml/word16du" xmlns:w16sdtdh="http://schemas.microsoft.com/office/word/2020/wordml/sdtdatahash" xmlns:w16se="http://schemas.microsoft.com/office/word/2015/wordml/symex" xmlns:wpg="http://schemas.microsoft.com/office/word/2010/wordprocessingGroup" xmlns:wpi="http://schemas.microsoft.com/office/word/2010/wordprocessingInk" xmlns:wne="http://schemas.microsoft.com/office/word/2006/wordml" xmlns:wps="http://schemas.microsoft.com/office/word/2010/wordprocessingShape" mc:Ignorable="w14 w15 w16se w16cid w16 w16cex w16sdtdh wp14">
   <w:abstractNum w:abstractNumId="0" w15:restartNumberingAfterBreak="0">
     <w:nsid w:val="033C457E"/>
     <w:multiLevelType w:val="hybridMultilevel"/>
@@ -6537,6 +6037,15 @@
 </file>
 
 <file path=customXml/item1.xml><?xml version="1.0" encoding="utf-8"?>
+<?mso-contentType ?>
+<FormTemplates xmlns="http://schemas.microsoft.com/sharepoint/v3/contenttype/forms">
+  <Display>DocumentLibraryForm</Display>
+  <Edit>DocumentLibraryForm</Edit>
+  <New>DocumentLibraryForm</New>
+</FormTemplates>
+</file>
+
+<file path=customXml/item2.xml><?xml version="1.0" encoding="utf-8"?>
 <ct:contentTypeSchema xmlns:ct="http://schemas.microsoft.com/office/2006/metadata/contentType" xmlns:ma="http://schemas.microsoft.com/office/2006/metadata/properties/metaAttributes" ct:_="" ma:_="" ma:contentTypeName="Dokumentum" ma:contentTypeID="0x010100165574340F397947BA244F0E15ED9162" ma:contentTypeVersion="5" ma:contentTypeDescription="Új dokumentum létrehozása." ma:contentTypeScope="" ma:versionID="9dcb469361139a832eec33a6c2707f24">
   <xsd:schema xmlns:xsd="http://www.w3.org/2001/XMLSchema" xmlns:xs="http://www.w3.org/2001/XMLSchema" xmlns:p="http://schemas.microsoft.com/office/2006/metadata/properties" xmlns:ns3="f57c4e5e-6d95-4329-9b99-4bd13040abaa" targetNamespace="http://schemas.microsoft.com/office/2006/metadata/properties" ma:root="true" ma:fieldsID="c3027de9d870b0759e44c522e4a75c5d" ns3:_="">
     <xsd:import namespace="f57c4e5e-6d95-4329-9b99-4bd13040abaa"/>
@@ -6686,26 +6195,25 @@
 </ct:contentTypeSchema>
 </file>
 
-<file path=customXml/item2.xml><?xml version="1.0" encoding="utf-8"?>
-<?mso-contentType ?>
-<FormTemplates xmlns="http://schemas.microsoft.com/sharepoint/v3/contenttype/forms">
-  <Display>DocumentLibraryForm</Display>
-  <Edit>DocumentLibraryForm</Edit>
-  <New>DocumentLibraryForm</New>
-</FormTemplates>
+<file path=customXml/item3.xml><?xml version="1.0" encoding="utf-8"?>
+<b:Sources xmlns:b="http://schemas.openxmlformats.org/officeDocument/2006/bibliography" xmlns="http://schemas.openxmlformats.org/officeDocument/2006/bibliography" SelectedStyle="\APASixthEditionOfficeOnline.xsl" StyleName="APA" Version="6"/>
 </file>
 
-<file path=customXml/item3.xml><?xml version="1.0" encoding="utf-8"?>
+<file path=customXml/item4.xml><?xml version="1.0" encoding="utf-8"?>
 <p:properties xmlns:p="http://schemas.microsoft.com/office/2006/metadata/properties" xmlns:xsi="http://www.w3.org/2001/XMLSchema-instance" xmlns:pc="http://schemas.microsoft.com/office/infopath/2007/PartnerControls">
   <documentManagement/>
 </p:properties>
 </file>
 
-<file path=customXml/item4.xml><?xml version="1.0" encoding="utf-8"?>
-<b:Sources xmlns:b="http://schemas.openxmlformats.org/officeDocument/2006/bibliography" xmlns="http://schemas.openxmlformats.org/officeDocument/2006/bibliography" SelectedStyle="\APASixthEditionOfficeOnline.xsl" StyleName="APA" Version="6"/>
+<file path=customXml/itemProps1.xml><?xml version="1.0" encoding="utf-8"?>
+<ds:datastoreItem xmlns:ds="http://schemas.openxmlformats.org/officeDocument/2006/customXml" ds:itemID="{5E337DA0-765B-4851-96F7-E2DCF046C989}">
+  <ds:schemaRefs>
+    <ds:schemaRef ds:uri="http://schemas.microsoft.com/sharepoint/v3/contenttype/forms"/>
+  </ds:schemaRefs>
+</ds:datastoreItem>
 </file>
 
-<file path=customXml/itemProps1.xml><?xml version="1.0" encoding="utf-8"?>
+<file path=customXml/itemProps2.xml><?xml version="1.0" encoding="utf-8"?>
 <ds:datastoreItem xmlns:ds="http://schemas.openxmlformats.org/officeDocument/2006/customXml" ds:itemID="{8BEAE72D-AE8F-4FE4-B217-0E90B898FB17}">
   <ds:schemaRefs>
     <ds:schemaRef ds:uri="http://schemas.microsoft.com/office/2006/metadata/contentType"/>
@@ -6723,27 +6231,19 @@
 </ds:datastoreItem>
 </file>
 
-<file path=customXml/itemProps2.xml><?xml version="1.0" encoding="utf-8"?>
-<ds:datastoreItem xmlns:ds="http://schemas.openxmlformats.org/officeDocument/2006/customXml" ds:itemID="{5E337DA0-765B-4851-96F7-E2DCF046C989}">
+<file path=customXml/itemProps3.xml><?xml version="1.0" encoding="utf-8"?>
+<ds:datastoreItem xmlns:ds="http://schemas.openxmlformats.org/officeDocument/2006/customXml" ds:itemID="{CBE935B8-9450-4A7E-AE54-A5995E9D5D4B}">
   <ds:schemaRefs>
-    <ds:schemaRef ds:uri="http://schemas.microsoft.com/sharepoint/v3/contenttype/forms"/>
+    <ds:schemaRef ds:uri="http://schemas.openxmlformats.org/officeDocument/2006/bibliography"/>
   </ds:schemaRefs>
 </ds:datastoreItem>
 </file>
 
-<file path=customXml/itemProps3.xml><?xml version="1.0" encoding="utf-8"?>
+<file path=customXml/itemProps4.xml><?xml version="1.0" encoding="utf-8"?>
 <ds:datastoreItem xmlns:ds="http://schemas.openxmlformats.org/officeDocument/2006/customXml" ds:itemID="{7C82884F-CC40-49CA-8068-22D68015E27F}">
   <ds:schemaRefs>
     <ds:schemaRef ds:uri="http://schemas.microsoft.com/office/2006/metadata/properties"/>
     <ds:schemaRef ds:uri="http://schemas.microsoft.com/office/infopath/2007/PartnerControls"/>
   </ds:schemaRefs>
 </ds:datastoreItem>
-</file>
-
-<file path=customXml/itemProps4.xml><?xml version="1.0" encoding="utf-8"?>
-<ds:datastoreItem xmlns:ds="http://schemas.openxmlformats.org/officeDocument/2006/customXml" ds:itemID="{CBE935B8-9450-4A7E-AE54-A5995E9D5D4B}">
-  <ds:schemaRefs>
-    <ds:schemaRef ds:uri="http://schemas.openxmlformats.org/officeDocument/2006/bibliography"/>
-  </ds:schemaRefs>
-</ds:datastoreItem>
 </file>
</xml_diff>

<commit_message>
#189: add new chapter
</commit_message>
<xml_diff>
--- a/documentation/zarodolgozat.docx
+++ b/documentation/zarodolgozat.docx
@@ -1,6 +1,6 @@
 
 <file path=word/document.xml><?xml version="1.0" encoding="utf-8"?>
-<w:document xmlns:wpc="http://schemas.microsoft.com/office/word/2010/wordprocessingCanvas" xmlns:cx="http://schemas.microsoft.com/office/drawing/2014/chartex" xmlns:cx1="http://schemas.microsoft.com/office/drawing/2015/9/8/chartex" xmlns:cx2="http://schemas.microsoft.com/office/drawing/2015/10/21/chartex" xmlns:cx3="http://schemas.microsoft.com/office/drawing/2016/5/9/chartex" xmlns:cx4="http://schemas.microsoft.com/office/drawing/2016/5/10/chartex" xmlns:cx5="http://schemas.microsoft.com/office/drawing/2016/5/11/chartex" xmlns:cx6="http://schemas.microsoft.com/office/drawing/2016/5/12/chartex" xmlns:cx7="http://schemas.microsoft.com/office/drawing/2016/5/13/chartex" xmlns:cx8="http://schemas.microsoft.com/office/drawing/2016/5/14/chartex" xmlns:mc="http://schemas.openxmlformats.org/markup-compatibility/2006" xmlns:aink="http://schemas.microsoft.com/office/drawing/2016/ink" xmlns:am3d="http://schemas.microsoft.com/office/drawing/2017/model3d" xmlns:o="urn:schemas-microsoft-com:office:office" xmlns:oel="http://schemas.microsoft.com/office/2019/extlst" xmlns:r="http://schemas.openxmlformats.org/officeDocument/2006/relationships" xmlns:m="http://schemas.openxmlformats.org/officeDocument/2006/math" xmlns:v="urn:schemas-microsoft-com:vml" xmlns:wp14="http://schemas.microsoft.com/office/word/2010/wordprocessingDrawing" xmlns:wp="http://schemas.openxmlformats.org/drawingml/2006/wordprocessingDrawing" xmlns:w10="urn:schemas-microsoft-com:office:word" xmlns:w="http://schemas.openxmlformats.org/wordprocessingml/2006/main" xmlns:w14="http://schemas.microsoft.com/office/word/2010/wordml" xmlns:w15="http://schemas.microsoft.com/office/word/2012/wordml" xmlns:w16cex="http://schemas.microsoft.com/office/word/2018/wordml/cex" xmlns:w16cid="http://schemas.microsoft.com/office/word/2016/wordml/cid" xmlns:w16="http://schemas.microsoft.com/office/word/2018/wordml" xmlns:w16du="http://schemas.microsoft.com/office/word/2023/wordml/word16du" xmlns:w16sdtdh="http://schemas.microsoft.com/office/word/2020/wordml/sdtdatahash" xmlns:w16se="http://schemas.microsoft.com/office/word/2015/wordml/symex" xmlns:wpg="http://schemas.microsoft.com/office/word/2010/wordprocessingGroup" xmlns:wpi="http://schemas.microsoft.com/office/word/2010/wordprocessingInk" xmlns:wne="http://schemas.microsoft.com/office/word/2006/wordml" xmlns:wps="http://schemas.microsoft.com/office/word/2010/wordprocessingShape" mc:Ignorable="w14 w15 w16se w16cid w16 w16cex w16sdtdh wp14">
+<w:document xmlns:wpc="http://schemas.microsoft.com/office/word/2010/wordprocessingCanvas" xmlns:cx="http://schemas.microsoft.com/office/drawing/2014/chartex" xmlns:cx1="http://schemas.microsoft.com/office/drawing/2015/9/8/chartex" xmlns:cx2="http://schemas.microsoft.com/office/drawing/2015/10/21/chartex" xmlns:cx3="http://schemas.microsoft.com/office/drawing/2016/5/9/chartex" xmlns:cx4="http://schemas.microsoft.com/office/drawing/2016/5/10/chartex" xmlns:cx5="http://schemas.microsoft.com/office/drawing/2016/5/11/chartex" xmlns:cx6="http://schemas.microsoft.com/office/drawing/2016/5/12/chartex" xmlns:cx7="http://schemas.microsoft.com/office/drawing/2016/5/13/chartex" xmlns:cx8="http://schemas.microsoft.com/office/drawing/2016/5/14/chartex" xmlns:mc="http://schemas.openxmlformats.org/markup-compatibility/2006" xmlns:aink="http://schemas.microsoft.com/office/drawing/2016/ink" xmlns:am3d="http://schemas.microsoft.com/office/drawing/2017/model3d" xmlns:o="urn:schemas-microsoft-com:office:office" xmlns:oel="http://schemas.microsoft.com/office/2019/extlst" xmlns:r="http://schemas.openxmlformats.org/officeDocument/2006/relationships" xmlns:m="http://schemas.openxmlformats.org/officeDocument/2006/math" xmlns:v="urn:schemas-microsoft-com:vml" xmlns:wp14="http://schemas.microsoft.com/office/word/2010/wordprocessingDrawing" xmlns:wp="http://schemas.openxmlformats.org/drawingml/2006/wordprocessingDrawing" xmlns:w10="urn:schemas-microsoft-com:office:word" xmlns:w="http://schemas.openxmlformats.org/wordprocessingml/2006/main" xmlns:w14="http://schemas.microsoft.com/office/word/2010/wordml" xmlns:w15="http://schemas.microsoft.com/office/word/2012/wordml" xmlns:w16cex="http://schemas.microsoft.com/office/word/2018/wordml/cex" xmlns:w16cid="http://schemas.microsoft.com/office/word/2016/wordml/cid" xmlns:w16="http://schemas.microsoft.com/office/word/2018/wordml" xmlns:w16sdtdh="http://schemas.microsoft.com/office/word/2020/wordml/sdtdatahash" xmlns:w16se="http://schemas.microsoft.com/office/word/2015/wordml/symex" xmlns:wpg="http://schemas.microsoft.com/office/word/2010/wordprocessingGroup" xmlns:wpi="http://schemas.microsoft.com/office/word/2010/wordprocessingInk" xmlns:wne="http://schemas.microsoft.com/office/word/2006/wordml" xmlns:wps="http://schemas.microsoft.com/office/word/2010/wordprocessingShape" mc:Ignorable="w14 w15 w16se w16cid w16 w16cex w16sdtdh wp14">
   <w:body>
     <w:p>
       <w:pPr>
@@ -102,13 +102,23 @@
           <w:szCs w:val="24"/>
         </w:rPr>
       </w:pPr>
-      <w:r>
-        <w:rPr>
-          <w:rFonts w:ascii="Times New Roman" w:hAnsi="Times New Roman" w:cs="Times New Roman"/>
-          <w:sz w:val="24"/>
-          <w:szCs w:val="24"/>
-        </w:rPr>
-        <w:t xml:space="preserve">Light Airlines </w:t>
+      <w:proofErr w:type="spellStart"/>
+      <w:r>
+        <w:rPr>
+          <w:rFonts w:ascii="Times New Roman" w:hAnsi="Times New Roman" w:cs="Times New Roman"/>
+          <w:sz w:val="24"/>
+          <w:szCs w:val="24"/>
+        </w:rPr>
+        <w:t>Light</w:t>
+      </w:r>
+      <w:proofErr w:type="spellEnd"/>
+      <w:r>
+        <w:rPr>
+          <w:rFonts w:ascii="Times New Roman" w:hAnsi="Times New Roman" w:cs="Times New Roman"/>
+          <w:sz w:val="24"/>
+          <w:szCs w:val="24"/>
+        </w:rPr>
+        <w:t xml:space="preserve"> Airlines </w:t>
       </w:r>
       <w:r>
         <w:rPr>
@@ -1431,7 +1441,43 @@
           <w:sz w:val="24"/>
           <w:szCs w:val="24"/>
         </w:rPr>
-        <w:t>Témakörként a full stack technológiára esett a választásom</w:t>
+        <w:t xml:space="preserve">Témakörként a </w:t>
+      </w:r>
+      <w:proofErr w:type="spellStart"/>
+      <w:r>
+        <w:rPr>
+          <w:rFonts w:ascii="Times New Roman" w:hAnsi="Times New Roman" w:cs="Times New Roman"/>
+          <w:sz w:val="24"/>
+          <w:szCs w:val="24"/>
+        </w:rPr>
+        <w:t>full</w:t>
+      </w:r>
+      <w:proofErr w:type="spellEnd"/>
+      <w:r>
+        <w:rPr>
+          <w:rFonts w:ascii="Times New Roman" w:hAnsi="Times New Roman" w:cs="Times New Roman"/>
+          <w:sz w:val="24"/>
+          <w:szCs w:val="24"/>
+        </w:rPr>
+        <w:t xml:space="preserve"> </w:t>
+      </w:r>
+      <w:proofErr w:type="spellStart"/>
+      <w:r>
+        <w:rPr>
+          <w:rFonts w:ascii="Times New Roman" w:hAnsi="Times New Roman" w:cs="Times New Roman"/>
+          <w:sz w:val="24"/>
+          <w:szCs w:val="24"/>
+        </w:rPr>
+        <w:t>stack</w:t>
+      </w:r>
+      <w:proofErr w:type="spellEnd"/>
+      <w:r>
+        <w:rPr>
+          <w:rFonts w:ascii="Times New Roman" w:hAnsi="Times New Roman" w:cs="Times New Roman"/>
+          <w:sz w:val="24"/>
+          <w:szCs w:val="24"/>
+        </w:rPr>
+        <w:t xml:space="preserve"> technológiára esett a választásom</w:t>
       </w:r>
       <w:r>
         <w:rPr>
@@ -1583,7 +1629,79 @@
           <w:sz w:val="24"/>
           <w:szCs w:val="24"/>
         </w:rPr>
-        <w:t>A szakdolgozat is ezt a témát öleli körül. Az adatbázis migrációjára, illetve a háttérben futó kódok implementációjára a .NET technológia által nyújtott lehetőségekre támaszkodtam, mindezt C# programozási nyelven létrehozva. Az adatbázis mind MySql-en, mind MSSql-en képes kezelni az adatokat. A kinézeti részhez az Angular keretrendszert használtam TypeScript nyelv</w:t>
+        <w:t xml:space="preserve">A szakdolgozat is ezt a témát öleli körül. Az adatbázis migrációjára, illetve a háttérben futó kódok implementációjára a .NET technológia által nyújtott lehetőségekre támaszkodtam, mindezt C# programozási nyelven létrehozva. Az adatbázis mind </w:t>
+      </w:r>
+      <w:proofErr w:type="spellStart"/>
+      <w:r>
+        <w:rPr>
+          <w:rFonts w:ascii="Times New Roman" w:hAnsi="Times New Roman" w:cs="Times New Roman"/>
+          <w:sz w:val="24"/>
+          <w:szCs w:val="24"/>
+        </w:rPr>
+        <w:t>MySql</w:t>
+      </w:r>
+      <w:proofErr w:type="spellEnd"/>
+      <w:r>
+        <w:rPr>
+          <w:rFonts w:ascii="Times New Roman" w:hAnsi="Times New Roman" w:cs="Times New Roman"/>
+          <w:sz w:val="24"/>
+          <w:szCs w:val="24"/>
+        </w:rPr>
+        <w:t xml:space="preserve">-en, mind </w:t>
+      </w:r>
+      <w:proofErr w:type="spellStart"/>
+      <w:r>
+        <w:rPr>
+          <w:rFonts w:ascii="Times New Roman" w:hAnsi="Times New Roman" w:cs="Times New Roman"/>
+          <w:sz w:val="24"/>
+          <w:szCs w:val="24"/>
+        </w:rPr>
+        <w:t>MSSql</w:t>
+      </w:r>
+      <w:proofErr w:type="spellEnd"/>
+      <w:r>
+        <w:rPr>
+          <w:rFonts w:ascii="Times New Roman" w:hAnsi="Times New Roman" w:cs="Times New Roman"/>
+          <w:sz w:val="24"/>
+          <w:szCs w:val="24"/>
+        </w:rPr>
+        <w:t xml:space="preserve">-en képes kezelni az adatokat. A kinézeti részhez az </w:t>
+      </w:r>
+      <w:proofErr w:type="spellStart"/>
+      <w:r>
+        <w:rPr>
+          <w:rFonts w:ascii="Times New Roman" w:hAnsi="Times New Roman" w:cs="Times New Roman"/>
+          <w:sz w:val="24"/>
+          <w:szCs w:val="24"/>
+        </w:rPr>
+        <w:t>Angular</w:t>
+      </w:r>
+      <w:proofErr w:type="spellEnd"/>
+      <w:r>
+        <w:rPr>
+          <w:rFonts w:ascii="Times New Roman" w:hAnsi="Times New Roman" w:cs="Times New Roman"/>
+          <w:sz w:val="24"/>
+          <w:szCs w:val="24"/>
+        </w:rPr>
+        <w:t xml:space="preserve"> keretrendszert használtam </w:t>
+      </w:r>
+      <w:proofErr w:type="spellStart"/>
+      <w:r>
+        <w:rPr>
+          <w:rFonts w:ascii="Times New Roman" w:hAnsi="Times New Roman" w:cs="Times New Roman"/>
+          <w:sz w:val="24"/>
+          <w:szCs w:val="24"/>
+        </w:rPr>
+        <w:t>TypeScript</w:t>
+      </w:r>
+      <w:proofErr w:type="spellEnd"/>
+      <w:r>
+        <w:rPr>
+          <w:rFonts w:ascii="Times New Roman" w:hAnsi="Times New Roman" w:cs="Times New Roman"/>
+          <w:sz w:val="24"/>
+          <w:szCs w:val="24"/>
+        </w:rPr>
+        <w:t xml:space="preserve"> nyelv</w:t>
       </w:r>
       <w:r>
         <w:rPr>
@@ -1607,7 +1725,25 @@
           <w:sz w:val="24"/>
           <w:szCs w:val="24"/>
         </w:rPr>
-        <w:t>HTML, SCSS és Bootstrap ismeretére is.</w:t>
+        <w:t xml:space="preserve">HTML, SCSS és </w:t>
+      </w:r>
+      <w:proofErr w:type="spellStart"/>
+      <w:r>
+        <w:rPr>
+          <w:rFonts w:ascii="Times New Roman" w:hAnsi="Times New Roman" w:cs="Times New Roman"/>
+          <w:sz w:val="24"/>
+          <w:szCs w:val="24"/>
+        </w:rPr>
+        <w:t>Bootstrap</w:t>
+      </w:r>
+      <w:proofErr w:type="spellEnd"/>
+      <w:r>
+        <w:rPr>
+          <w:rFonts w:ascii="Times New Roman" w:hAnsi="Times New Roman" w:cs="Times New Roman"/>
+          <w:sz w:val="24"/>
+          <w:szCs w:val="24"/>
+        </w:rPr>
+        <w:t xml:space="preserve"> ismeretére is.</w:t>
       </w:r>
     </w:p>
     <w:p>
@@ -1636,7 +1772,25 @@
           <w:sz w:val="24"/>
           <w:szCs w:val="24"/>
         </w:rPr>
-        <w:t>az autóverseny bajnokságok pontozási rendszereit bonyolítja le minden kezelhető esettel együtt. Mindebben lehetőség nyílik a felhasználókezelésre, majd létező felhasználóval saját szezonok létrehozására, azokban adatmanipulációra, illetve statisztikák megtekintésére. Fontos volt a weboldal mögött megalkotni a program nem látható részét, azaz a hátsó logikát, minden controller-rel és service-el együtt, amely összekapcsolja az adatbázis részt a frontend felülettel.</w:t>
+        <w:t xml:space="preserve">az autóverseny bajnokságok pontozási rendszereit bonyolítja le minden kezelhető esettel együtt. Mindebben lehetőség nyílik a felhasználókezelésre, majd létező felhasználóval saját szezonok létrehozására, azokban adatmanipulációra, illetve statisztikák megtekintésére. Fontos volt a weboldal mögött megalkotni a program nem látható részét, azaz a hátsó logikát, minden </w:t>
+      </w:r>
+      <w:proofErr w:type="spellStart"/>
+      <w:r>
+        <w:rPr>
+          <w:rFonts w:ascii="Times New Roman" w:hAnsi="Times New Roman" w:cs="Times New Roman"/>
+          <w:sz w:val="24"/>
+          <w:szCs w:val="24"/>
+        </w:rPr>
+        <w:t>controller-rel</w:t>
+      </w:r>
+      <w:proofErr w:type="spellEnd"/>
+      <w:r>
+        <w:rPr>
+          <w:rFonts w:ascii="Times New Roman" w:hAnsi="Times New Roman" w:cs="Times New Roman"/>
+          <w:sz w:val="24"/>
+          <w:szCs w:val="24"/>
+        </w:rPr>
+        <w:t xml:space="preserve"> és service-el együtt, amely összekapcsolja az adatbázis részt a frontend felülettel.</w:t>
       </w:r>
     </w:p>
     <w:p>
@@ -1656,15 +1810,87 @@
           <w:sz w:val="24"/>
           <w:szCs w:val="24"/>
         </w:rPr>
-        <w:t>A fejlesztés elején számtalan kitűzött cél volt. Tudtam, hogy ezt a technológiát meg szeretném tanulni olyan szinten, hogy később ebben rugalmasabban tudjak szoftvereket készíteni. Nagy hangsúlyt fektettem mind a strukturált programozásra, mind a clean coding-ra egyaránt, hogy a szoftver később is karbantartható legyen. Sok kutatás és utánajárás növelte az önbizalmamat a .NET terén, ugyanis ez egy viszonylag új technológia volt számomra egy ekkora projekt keretein belül.</w:t>
-      </w:r>
-      <w:r>
-        <w:rPr>
-          <w:rFonts w:ascii="Times New Roman" w:hAnsi="Times New Roman" w:cs="Times New Roman"/>
-          <w:sz w:val="24"/>
-          <w:szCs w:val="24"/>
-        </w:rPr>
-        <w:t xml:space="preserve"> A szoftver kinézeti részénél is hasonlóan a magabiztosságra törekedtem, ahol szintén úgy érzem, hogy teljesítettem a magamtól elvárt szintet, ugyanis rengeteg hibára bukkantam fejlesztés közben, amelyek kisebb-nagyobb kutatómunkát igényeltek. Itt is cél volt, hogy az önbizalmam meglegyen később az ilyen és ehhez hasonló technológiákhoz (Vue, React).</w:t>
+        <w:t xml:space="preserve">A fejlesztés elején számtalan kitűzött cél volt. Tudtam, hogy ezt a technológiát meg szeretném tanulni olyan szinten, hogy később ebben rugalmasabban tudjak szoftvereket készíteni. Nagy hangsúlyt fektettem mind a strukturált programozásra, mind a </w:t>
+      </w:r>
+      <w:proofErr w:type="spellStart"/>
+      <w:r>
+        <w:rPr>
+          <w:rFonts w:ascii="Times New Roman" w:hAnsi="Times New Roman" w:cs="Times New Roman"/>
+          <w:sz w:val="24"/>
+          <w:szCs w:val="24"/>
+        </w:rPr>
+        <w:t>clean</w:t>
+      </w:r>
+      <w:proofErr w:type="spellEnd"/>
+      <w:r>
+        <w:rPr>
+          <w:rFonts w:ascii="Times New Roman" w:hAnsi="Times New Roman" w:cs="Times New Roman"/>
+          <w:sz w:val="24"/>
+          <w:szCs w:val="24"/>
+        </w:rPr>
+        <w:t xml:space="preserve"> </w:t>
+      </w:r>
+      <w:proofErr w:type="spellStart"/>
+      <w:r>
+        <w:rPr>
+          <w:rFonts w:ascii="Times New Roman" w:hAnsi="Times New Roman" w:cs="Times New Roman"/>
+          <w:sz w:val="24"/>
+          <w:szCs w:val="24"/>
+        </w:rPr>
+        <w:t>coding-ra</w:t>
+      </w:r>
+      <w:proofErr w:type="spellEnd"/>
+      <w:r>
+        <w:rPr>
+          <w:rFonts w:ascii="Times New Roman" w:hAnsi="Times New Roman" w:cs="Times New Roman"/>
+          <w:sz w:val="24"/>
+          <w:szCs w:val="24"/>
+        </w:rPr>
+        <w:t xml:space="preserve"> egyaránt, hogy a szoftver később is karbantartható legyen. Sok kutatás és utánajárás növelte az önbizalmamat a .NET terén, ugyanis ez egy viszonylag új technológia volt számomra egy ekkora projekt keretein belül.</w:t>
+      </w:r>
+      <w:r>
+        <w:rPr>
+          <w:rFonts w:ascii="Times New Roman" w:hAnsi="Times New Roman" w:cs="Times New Roman"/>
+          <w:sz w:val="24"/>
+          <w:szCs w:val="24"/>
+        </w:rPr>
+        <w:t xml:space="preserve"> A szoftver kinézeti részénél is hasonlóan a magabiztosságra törekedtem, ahol szintén úgy érzem, hogy teljesítettem a magamtól elvárt szintet, ugyanis rengeteg hibára bukkantam fejlesztés közben, amelyek kisebb-nagyobb kutatómunkát igényeltek. Itt is cél volt, hogy az önbizalmam meglegyen később az ilyen és ehhez hasonló technológiákhoz (</w:t>
+      </w:r>
+      <w:proofErr w:type="spellStart"/>
+      <w:r>
+        <w:rPr>
+          <w:rFonts w:ascii="Times New Roman" w:hAnsi="Times New Roman" w:cs="Times New Roman"/>
+          <w:sz w:val="24"/>
+          <w:szCs w:val="24"/>
+        </w:rPr>
+        <w:t>Vue</w:t>
+      </w:r>
+      <w:proofErr w:type="spellEnd"/>
+      <w:r>
+        <w:rPr>
+          <w:rFonts w:ascii="Times New Roman" w:hAnsi="Times New Roman" w:cs="Times New Roman"/>
+          <w:sz w:val="24"/>
+          <w:szCs w:val="24"/>
+        </w:rPr>
+        <w:t xml:space="preserve">, </w:t>
+      </w:r>
+      <w:proofErr w:type="spellStart"/>
+      <w:r>
+        <w:rPr>
+          <w:rFonts w:ascii="Times New Roman" w:hAnsi="Times New Roman" w:cs="Times New Roman"/>
+          <w:sz w:val="24"/>
+          <w:szCs w:val="24"/>
+        </w:rPr>
+        <w:t>React</w:t>
+      </w:r>
+      <w:proofErr w:type="spellEnd"/>
+      <w:r>
+        <w:rPr>
+          <w:rFonts w:ascii="Times New Roman" w:hAnsi="Times New Roman" w:cs="Times New Roman"/>
+          <w:sz w:val="24"/>
+          <w:szCs w:val="24"/>
+        </w:rPr>
+        <w:t>).</w:t>
       </w:r>
     </w:p>
     <w:p>
@@ -1769,6 +1995,7 @@
         </w:rPr>
         <w:t xml:space="preserve">pontszám számítson a végén. Ehhez persze valahol vezetni kellett a pontokat, hogy a végén </w:t>
       </w:r>
+      <w:proofErr w:type="spellStart"/>
       <w:r>
         <w:rPr>
           <w:rFonts w:ascii="Times New Roman" w:hAnsi="Times New Roman" w:cs="Times New Roman"/>
@@ -1777,6 +2004,7 @@
         </w:rPr>
         <w:t>megszülessen</w:t>
       </w:r>
+      <w:proofErr w:type="spellEnd"/>
       <w:r>
         <w:rPr>
           <w:rFonts w:ascii="Times New Roman" w:hAnsi="Times New Roman" w:cs="Times New Roman"/>
@@ -2008,7 +2236,25 @@
           <w:sz w:val="24"/>
           <w:szCs w:val="24"/>
         </w:rPr>
-        <w:t xml:space="preserve">Egy weboldalnak mindig vannak általánosan megszokott elemei, amiktől nem szabad vagy legalábbis nem illik eltérni. Fontos volt a regisztrációs, illetve a bejelentkezés weboldal, ugyanis ezek az alap helyek, ahol az autentikációt kezelhetjük. Ez kulcsfontosságú, hogy a létrehozott szezonokat tudjuk kihez kötni. </w:t>
+        <w:t xml:space="preserve">Egy weboldalnak mindig vannak általánosan megszokott elemei, amiktől nem szabad vagy legalábbis nem illik eltérni. Fontos volt a regisztrációs, illetve a bejelentkezés weboldal, ugyanis ezek az alap helyek, ahol az </w:t>
+      </w:r>
+      <w:proofErr w:type="spellStart"/>
+      <w:r>
+        <w:rPr>
+          <w:rFonts w:ascii="Times New Roman" w:hAnsi="Times New Roman" w:cs="Times New Roman"/>
+          <w:sz w:val="24"/>
+          <w:szCs w:val="24"/>
+        </w:rPr>
+        <w:t>autentikációt</w:t>
+      </w:r>
+      <w:proofErr w:type="spellEnd"/>
+      <w:r>
+        <w:rPr>
+          <w:rFonts w:ascii="Times New Roman" w:hAnsi="Times New Roman" w:cs="Times New Roman"/>
+          <w:sz w:val="24"/>
+          <w:szCs w:val="24"/>
+        </w:rPr>
+        <w:t xml:space="preserve"> kezelhetjük. Ez kulcsfontosságú, hogy a létrehozott szezonokat tudjuk kihez kötni. </w:t>
       </w:r>
       <w:r>
         <w:rPr>
@@ -2139,7 +2385,47 @@
           <w:sz w:val="24"/>
           <w:szCs w:val="24"/>
         </w:rPr>
-        <w:t>Kezdetben a mindenhol megjelenő fejléc (header) komponenssel kell kezdenem. Itt megtalálhatjuk az összes olyan menüpontot, ami egy általános, egyáltalán nem specifikus oldalt nyit meg. Amennyiben nem vagyunk még bejelentkezve, akkor itt a szezonok és a statisztikák hivatkozások látszódnak</w:t>
+        <w:t>Kezdetben a mindenhol megjelenő fejléc (</w:t>
+      </w:r>
+      <w:proofErr w:type="spellStart"/>
+      <w:r>
+        <w:rPr>
+          <w:rFonts w:ascii="Times New Roman" w:hAnsi="Times New Roman" w:cs="Times New Roman"/>
+          <w:color w:val="000000" w:themeColor="text1"/>
+          <w:sz w:val="24"/>
+          <w:szCs w:val="24"/>
+        </w:rPr>
+        <w:t>header</w:t>
+      </w:r>
+      <w:proofErr w:type="spellEnd"/>
+      <w:r>
+        <w:rPr>
+          <w:rFonts w:ascii="Times New Roman" w:hAnsi="Times New Roman" w:cs="Times New Roman"/>
+          <w:color w:val="000000" w:themeColor="text1"/>
+          <w:sz w:val="24"/>
+          <w:szCs w:val="24"/>
+        </w:rPr>
+        <w:t xml:space="preserve">) komponenssel kell </w:t>
+      </w:r>
+      <w:proofErr w:type="spellStart"/>
+      <w:r>
+        <w:rPr>
+          <w:rFonts w:ascii="Times New Roman" w:hAnsi="Times New Roman" w:cs="Times New Roman"/>
+          <w:color w:val="000000" w:themeColor="text1"/>
+          <w:sz w:val="24"/>
+          <w:szCs w:val="24"/>
+        </w:rPr>
+        <w:t>kezdenem</w:t>
+      </w:r>
+      <w:proofErr w:type="spellEnd"/>
+      <w:r>
+        <w:rPr>
+          <w:rFonts w:ascii="Times New Roman" w:hAnsi="Times New Roman" w:cs="Times New Roman"/>
+          <w:color w:val="000000" w:themeColor="text1"/>
+          <w:sz w:val="24"/>
+          <w:szCs w:val="24"/>
+        </w:rPr>
+        <w:t>. Itt megtalálhatjuk az összes olyan menüpontot, ami egy általános, egyáltalán nem specifikus oldalt nyit meg. Amennyiben nem vagyunk még bejelentkezve, akkor itt a szezonok és a statisztikák hivatkozások látszódnak</w:t>
       </w:r>
       <w:r>
         <w:rPr>
@@ -2389,6 +2675,7 @@
         </w:rPr>
       </w:pPr>
       <w:bookmarkStart w:id="8" w:name="_Toc133305456"/>
+      <w:proofErr w:type="spellStart"/>
       <w:r>
         <w:rPr>
           <w:rFonts w:ascii="Times New Roman" w:hAnsi="Times New Roman" w:cs="Times New Roman"/>
@@ -2400,6 +2687,7 @@
         <w:t>Seasons</w:t>
       </w:r>
       <w:bookmarkEnd w:id="8"/>
+      <w:proofErr w:type="spellEnd"/>
     </w:p>
     <w:p>
       <w:pPr>
@@ -2457,7 +2745,25 @@
           <w:sz w:val="24"/>
           <w:szCs w:val="24"/>
         </w:rPr>
-        <w:t>, a létrehozó felhasználóneve, egy kedvencek és egy felfedezés gomb. Mobilnézet esetében azonban csak a név és a szív fog látszódni a reszponzivitás érdekében.</w:t>
+        <w:t xml:space="preserve">, a létrehozó felhasználóneve, egy kedvencek és egy felfedezés gomb. Mobilnézet esetében azonban csak a név és a szív fog látszódni a </w:t>
+      </w:r>
+      <w:proofErr w:type="spellStart"/>
+      <w:r>
+        <w:rPr>
+          <w:rFonts w:ascii="Times New Roman" w:hAnsi="Times New Roman" w:cs="Times New Roman"/>
+          <w:sz w:val="24"/>
+          <w:szCs w:val="24"/>
+        </w:rPr>
+        <w:t>reszponzivitás</w:t>
+      </w:r>
+      <w:proofErr w:type="spellEnd"/>
+      <w:r>
+        <w:rPr>
+          <w:rFonts w:ascii="Times New Roman" w:hAnsi="Times New Roman" w:cs="Times New Roman"/>
+          <w:sz w:val="24"/>
+          <w:szCs w:val="24"/>
+        </w:rPr>
+        <w:t xml:space="preserve"> érdekében.</w:t>
       </w:r>
       <w:r>
         <w:rPr>
@@ -2500,7 +2806,97 @@
           <w:sz w:val="24"/>
           <w:szCs w:val="24"/>
         </w:rPr>
-        <w:t xml:space="preserve"> checkgomb fog megjelenni a jobb felső sarokban. Sorrendben a kedvencek, admin és moderátor gomb. Ha egyet benyomunk, akkor az szűrni fog, de ha kettőt, vagy mind a hármat, akkor hozzáadja azokat a szűrt elemeket, amik mondjuk a kedvencek és az admin uniója lesz. Természetesen szezonok duplikációja nem fordulhat elő. A kedvencek gombbal az általunk kedvelt szezonok fognak látszódni. Az admin gombbal azokat a szezonokat tekinthetjük meg, amelyek</w:t>
+        <w:t xml:space="preserve"> </w:t>
+      </w:r>
+      <w:proofErr w:type="spellStart"/>
+      <w:r>
+        <w:rPr>
+          <w:rFonts w:ascii="Times New Roman" w:hAnsi="Times New Roman" w:cs="Times New Roman"/>
+          <w:sz w:val="24"/>
+          <w:szCs w:val="24"/>
+        </w:rPr>
+        <w:t>checkgomb</w:t>
+      </w:r>
+      <w:proofErr w:type="spellEnd"/>
+      <w:r>
+        <w:rPr>
+          <w:rFonts w:ascii="Times New Roman" w:hAnsi="Times New Roman" w:cs="Times New Roman"/>
+          <w:sz w:val="24"/>
+          <w:szCs w:val="24"/>
+        </w:rPr>
+        <w:t xml:space="preserve"> fog megjelenni a jobb felső sarokban. Sorrendben a kedvencek, </w:t>
+      </w:r>
+      <w:proofErr w:type="spellStart"/>
+      <w:r>
+        <w:rPr>
+          <w:rFonts w:ascii="Times New Roman" w:hAnsi="Times New Roman" w:cs="Times New Roman"/>
+          <w:sz w:val="24"/>
+          <w:szCs w:val="24"/>
+        </w:rPr>
+        <w:t>admin</w:t>
+      </w:r>
+      <w:proofErr w:type="spellEnd"/>
+      <w:r>
+        <w:rPr>
+          <w:rFonts w:ascii="Times New Roman" w:hAnsi="Times New Roman" w:cs="Times New Roman"/>
+          <w:sz w:val="24"/>
+          <w:szCs w:val="24"/>
+        </w:rPr>
+        <w:t xml:space="preserve"> és moderátor gomb. Ha egyet benyomunk, akkor az szűrni fog, de ha kettőt, vagy mind a hármat, akkor hozzáadja azokat a szűrt elemeket, amik mondjuk a kedvencek és az </w:t>
+      </w:r>
+      <w:proofErr w:type="spellStart"/>
+      <w:r>
+        <w:rPr>
+          <w:rFonts w:ascii="Times New Roman" w:hAnsi="Times New Roman" w:cs="Times New Roman"/>
+          <w:sz w:val="24"/>
+          <w:szCs w:val="24"/>
+        </w:rPr>
+        <w:t>admin</w:t>
+      </w:r>
+      <w:proofErr w:type="spellEnd"/>
+      <w:r>
+        <w:rPr>
+          <w:rFonts w:ascii="Times New Roman" w:hAnsi="Times New Roman" w:cs="Times New Roman"/>
+          <w:sz w:val="24"/>
+          <w:szCs w:val="24"/>
+        </w:rPr>
+        <w:t xml:space="preserve"> uniója lesz. Természetesen szezonok </w:t>
+      </w:r>
+      <w:proofErr w:type="spellStart"/>
+      <w:r>
+        <w:rPr>
+          <w:rFonts w:ascii="Times New Roman" w:hAnsi="Times New Roman" w:cs="Times New Roman"/>
+          <w:sz w:val="24"/>
+          <w:szCs w:val="24"/>
+        </w:rPr>
+        <w:t>duplikációja</w:t>
+      </w:r>
+      <w:proofErr w:type="spellEnd"/>
+      <w:r>
+        <w:rPr>
+          <w:rFonts w:ascii="Times New Roman" w:hAnsi="Times New Roman" w:cs="Times New Roman"/>
+          <w:sz w:val="24"/>
+          <w:szCs w:val="24"/>
+        </w:rPr>
+        <w:t xml:space="preserve"> nem fordulhat elő. A kedvencek gombbal az általunk kedvelt szezonok fognak látszódni. Az </w:t>
+      </w:r>
+      <w:proofErr w:type="spellStart"/>
+      <w:r>
+        <w:rPr>
+          <w:rFonts w:ascii="Times New Roman" w:hAnsi="Times New Roman" w:cs="Times New Roman"/>
+          <w:sz w:val="24"/>
+          <w:szCs w:val="24"/>
+        </w:rPr>
+        <w:t>admin</w:t>
+      </w:r>
+      <w:proofErr w:type="spellEnd"/>
+      <w:r>
+        <w:rPr>
+          <w:rFonts w:ascii="Times New Roman" w:hAnsi="Times New Roman" w:cs="Times New Roman"/>
+          <w:sz w:val="24"/>
+          <w:szCs w:val="24"/>
+        </w:rPr>
+        <w:t xml:space="preserve"> gombbal azokat a szezonokat tekinthetjük meg, amelyek</w:t>
       </w:r>
       <w:r>
         <w:rPr>
@@ -2620,6 +3016,7 @@
         </w:rPr>
       </w:pPr>
       <w:bookmarkStart w:id="9" w:name="_Toc133305457"/>
+      <w:proofErr w:type="spellStart"/>
       <w:r>
         <w:rPr>
           <w:rFonts w:ascii="Times New Roman" w:hAnsi="Times New Roman" w:cs="Times New Roman"/>
@@ -2631,6 +3028,7 @@
         <w:t>Season</w:t>
       </w:r>
       <w:bookmarkEnd w:id="9"/>
+      <w:proofErr w:type="spellEnd"/>
     </w:p>
     <w:p>
       <w:pPr>
@@ -2677,7 +3075,25 @@
           <w:sz w:val="24"/>
           <w:szCs w:val="24"/>
         </w:rPr>
-        <w:t>moderátor lista az adminnal együtt, ami megmutatja, hogy kinek van jogosultsága a szerkesztéshez, alatta pedig a szezon leírása látható.</w:t>
+        <w:t xml:space="preserve">moderátor lista az </w:t>
+      </w:r>
+      <w:proofErr w:type="spellStart"/>
+      <w:r>
+        <w:rPr>
+          <w:rFonts w:ascii="Times New Roman" w:hAnsi="Times New Roman" w:cs="Times New Roman"/>
+          <w:sz w:val="24"/>
+          <w:szCs w:val="24"/>
+        </w:rPr>
+        <w:t>adminnal</w:t>
+      </w:r>
+      <w:proofErr w:type="spellEnd"/>
+      <w:r>
+        <w:rPr>
+          <w:rFonts w:ascii="Times New Roman" w:hAnsi="Times New Roman" w:cs="Times New Roman"/>
+          <w:sz w:val="24"/>
+          <w:szCs w:val="24"/>
+        </w:rPr>
+        <w:t xml:space="preserve"> együtt, ami megmutatja, hogy kinek van jogosultsága a szerkesztéshez, alatta pedig a szezon leírása látható.</w:t>
       </w:r>
     </w:p>
     <w:p>
@@ -2697,7 +3113,61 @@
           <w:sz w:val="24"/>
           <w:szCs w:val="24"/>
         </w:rPr>
-        <w:t>Megtalálunk itt továbbá 2 lenyíló ablakot, amin a tábla típusát (drivers, teams, races) és annak tartalmát állíthatjuk be (minden, vagy a típusok nevei felsorolva). Ennek a segítségével hat féle táblát tekinthetünk meg, amit a jogosultság fázisában részletezek.</w:t>
+        <w:t>Megtalálunk itt továbbá 2 lenyíló ablakot, amin a tábla típusát (</w:t>
+      </w:r>
+      <w:proofErr w:type="spellStart"/>
+      <w:r>
+        <w:rPr>
+          <w:rFonts w:ascii="Times New Roman" w:hAnsi="Times New Roman" w:cs="Times New Roman"/>
+          <w:sz w:val="24"/>
+          <w:szCs w:val="24"/>
+        </w:rPr>
+        <w:t>drivers</w:t>
+      </w:r>
+      <w:proofErr w:type="spellEnd"/>
+      <w:r>
+        <w:rPr>
+          <w:rFonts w:ascii="Times New Roman" w:hAnsi="Times New Roman" w:cs="Times New Roman"/>
+          <w:sz w:val="24"/>
+          <w:szCs w:val="24"/>
+        </w:rPr>
+        <w:t xml:space="preserve">, </w:t>
+      </w:r>
+      <w:proofErr w:type="spellStart"/>
+      <w:r>
+        <w:rPr>
+          <w:rFonts w:ascii="Times New Roman" w:hAnsi="Times New Roman" w:cs="Times New Roman"/>
+          <w:sz w:val="24"/>
+          <w:szCs w:val="24"/>
+        </w:rPr>
+        <w:t>teams</w:t>
+      </w:r>
+      <w:proofErr w:type="spellEnd"/>
+      <w:r>
+        <w:rPr>
+          <w:rFonts w:ascii="Times New Roman" w:hAnsi="Times New Roman" w:cs="Times New Roman"/>
+          <w:sz w:val="24"/>
+          <w:szCs w:val="24"/>
+        </w:rPr>
+        <w:t xml:space="preserve">, </w:t>
+      </w:r>
+      <w:proofErr w:type="spellStart"/>
+      <w:r>
+        <w:rPr>
+          <w:rFonts w:ascii="Times New Roman" w:hAnsi="Times New Roman" w:cs="Times New Roman"/>
+          <w:sz w:val="24"/>
+          <w:szCs w:val="24"/>
+        </w:rPr>
+        <w:t>races</w:t>
+      </w:r>
+      <w:proofErr w:type="spellEnd"/>
+      <w:r>
+        <w:rPr>
+          <w:rFonts w:ascii="Times New Roman" w:hAnsi="Times New Roman" w:cs="Times New Roman"/>
+          <w:sz w:val="24"/>
+          <w:szCs w:val="24"/>
+        </w:rPr>
+        <w:t>) és annak tartalmát állíthatjuk be (minden, vagy a típusok nevei felsorolva). Ennek a segítségével hat féle táblát tekinthetünk meg, amit a jogosultság fázisában részletezek.</w:t>
       </w:r>
       <w:r>
         <w:rPr>
@@ -3519,7 +3989,25 @@
           <w:sz w:val="24"/>
           <w:szCs w:val="24"/>
         </w:rPr>
-        <w:t>összes vezetőjét felsoroló táblában, ahol megtekinthetjük átirányítva az aktuális versenyző statisztikáit. Ebben az esetben az oldalnak a „name” paramétere automatikusan kitöltődik. Egy másik lehetőség az eléréshez, ha a fejlécből navigálunk el a „Statisztika” linkre kattintva.</w:t>
+        <w:t>összes vezetőjét felsoroló táblában, ahol megtekinthetjük átirányítva az aktuális versenyző statisztikáit. Ebben az esetben az oldalnak a „</w:t>
+      </w:r>
+      <w:proofErr w:type="spellStart"/>
+      <w:r>
+        <w:rPr>
+          <w:rFonts w:ascii="Times New Roman" w:hAnsi="Times New Roman" w:cs="Times New Roman"/>
+          <w:sz w:val="24"/>
+          <w:szCs w:val="24"/>
+        </w:rPr>
+        <w:t>name</w:t>
+      </w:r>
+      <w:proofErr w:type="spellEnd"/>
+      <w:r>
+        <w:rPr>
+          <w:rFonts w:ascii="Times New Roman" w:hAnsi="Times New Roman" w:cs="Times New Roman"/>
+          <w:sz w:val="24"/>
+          <w:szCs w:val="24"/>
+        </w:rPr>
+        <w:t>” paramétere automatikusan kitöltődik. Egy másik lehetőség az eléréshez, ha a fejlécből navigálunk el a „Statisztika” linkre kattintva.</w:t>
       </w:r>
     </w:p>
     <w:p>
@@ -3882,6 +4370,14 @@
           <w:sz w:val="24"/>
           <w:szCs w:val="24"/>
         </w:rPr>
+        <w:sectPr>
+          <w:pgSz w:w="11906" w:h="16838"/>
+          <w:pgMar w:top="1418" w:right="1418" w:bottom="1418" w:left="1418" w:header="709" w:footer="709" w:gutter="567"/>
+          <w:pgNumType w:start="3"/>
+          <w:cols w:space="708"/>
+          <w:titlePg/>
+          <w:docGrid w:linePitch="360"/>
+        </w:sectPr>
       </w:pPr>
       <w:r>
         <w:rPr>
@@ -3890,6 +4386,2035 @@
           <w:szCs w:val="24"/>
         </w:rPr>
         <w:t>A harmadik gomb a felhasználói fiók végleges törlésére hívatott. Amennyiben emellett a lehetőség mellett döntünk, úgy a program fel fogja tenni a kérdést, hogy biztos kívánjuk-e törölni a profilunkat. Amennyiben a válasz igen, abban az esetben a fiókunk mellett a szezonjaink is végleges törlésre kerülnek.</w:t>
+      </w:r>
+    </w:p>
+    <w:p>
+      <w:pPr>
+        <w:pStyle w:val="Cmsor1"/>
+        <w:numPr>
+          <w:ilvl w:val="0"/>
+          <w:numId w:val="7"/>
+        </w:numPr>
+      </w:pPr>
+      <w:r>
+        <w:lastRenderedPageBreak/>
+        <w:t>Fejlesztői dokumentáció</w:t>
+      </w:r>
+    </w:p>
+    <w:p>
+      <w:pPr>
+        <w:spacing w:line="360" w:lineRule="auto"/>
+        <w:jc w:val="both"/>
+        <w:rPr>
+          <w:rFonts w:ascii="Times New Roman" w:hAnsi="Times New Roman" w:cs="Times New Roman"/>
+          <w:sz w:val="24"/>
+          <w:szCs w:val="24"/>
+        </w:rPr>
+      </w:pPr>
+      <w:r>
+        <w:rPr>
+          <w:rFonts w:ascii="Times New Roman" w:hAnsi="Times New Roman" w:cs="Times New Roman"/>
+          <w:sz w:val="24"/>
+          <w:szCs w:val="24"/>
+        </w:rPr>
+        <w:t>Ebben a fejezetben a célom bemutatni a program felépítését fejlesztői szemmel. A fejlesztés menetét szeretném részletesebben bemutatni a kezdeti tervezésektől, számításoktól egészen a tesztelési szakaszig. Szó lesz itt az adatbázis kialakításáról, bemutatom a hozzá tartozó ER diagramot, illetve bemutatom minden egyes tábla adattagj</w:t>
+      </w:r>
+      <w:r>
+        <w:rPr>
+          <w:rFonts w:ascii="Times New Roman" w:hAnsi="Times New Roman" w:cs="Times New Roman"/>
+          <w:sz w:val="24"/>
+          <w:szCs w:val="24"/>
+        </w:rPr>
+        <w:t>ait</w:t>
+      </w:r>
+      <w:r>
+        <w:rPr>
+          <w:rFonts w:ascii="Times New Roman" w:hAnsi="Times New Roman" w:cs="Times New Roman"/>
+          <w:sz w:val="24"/>
+          <w:szCs w:val="24"/>
+        </w:rPr>
+        <w:t xml:space="preserve"> és </w:t>
+      </w:r>
+      <w:r>
+        <w:rPr>
+          <w:rFonts w:ascii="Times New Roman" w:hAnsi="Times New Roman" w:cs="Times New Roman"/>
+          <w:sz w:val="24"/>
+          <w:szCs w:val="24"/>
+        </w:rPr>
+        <w:t>azoknak</w:t>
+      </w:r>
+      <w:r>
+        <w:rPr>
+          <w:rFonts w:ascii="Times New Roman" w:hAnsi="Times New Roman" w:cs="Times New Roman"/>
+          <w:sz w:val="24"/>
+          <w:szCs w:val="24"/>
+        </w:rPr>
+        <w:t xml:space="preserve"> kulcsfontosságú szerep</w:t>
+      </w:r>
+      <w:r>
+        <w:rPr>
+          <w:rFonts w:ascii="Times New Roman" w:hAnsi="Times New Roman" w:cs="Times New Roman"/>
+          <w:sz w:val="24"/>
+          <w:szCs w:val="24"/>
+        </w:rPr>
+        <w:t>eit</w:t>
+      </w:r>
+      <w:r>
+        <w:rPr>
+          <w:rFonts w:ascii="Times New Roman" w:hAnsi="Times New Roman" w:cs="Times New Roman"/>
+          <w:sz w:val="24"/>
+          <w:szCs w:val="24"/>
+        </w:rPr>
+        <w:t xml:space="preserve"> a programon belül.</w:t>
+      </w:r>
+      <w:r>
+        <w:rPr>
+          <w:rFonts w:ascii="Times New Roman" w:hAnsi="Times New Roman" w:cs="Times New Roman"/>
+          <w:sz w:val="24"/>
+          <w:szCs w:val="24"/>
+        </w:rPr>
+        <w:t xml:space="preserve"> </w:t>
+      </w:r>
+      <w:r>
+        <w:rPr>
+          <w:rFonts w:ascii="Times New Roman" w:hAnsi="Times New Roman" w:cs="Times New Roman"/>
+          <w:sz w:val="24"/>
+          <w:szCs w:val="24"/>
+        </w:rPr>
+        <w:t>Külön részt szentelek a program logikai részére, hogy a háttérben hogyan is futnak le a folyamatok. Szó esik a metódusokról, osztályokról</w:t>
+      </w:r>
+      <w:r>
+        <w:rPr>
+          <w:rFonts w:ascii="Times New Roman" w:hAnsi="Times New Roman" w:cs="Times New Roman"/>
+          <w:sz w:val="24"/>
+          <w:szCs w:val="24"/>
+        </w:rPr>
+        <w:t xml:space="preserve"> és végpontokról</w:t>
+      </w:r>
+      <w:r>
+        <w:rPr>
+          <w:rFonts w:ascii="Times New Roman" w:hAnsi="Times New Roman" w:cs="Times New Roman"/>
+          <w:sz w:val="24"/>
+          <w:szCs w:val="24"/>
+        </w:rPr>
+        <w:t xml:space="preserve"> is. Ezután áttérünk a</w:t>
+      </w:r>
+      <w:r>
+        <w:rPr>
+          <w:rFonts w:ascii="Times New Roman" w:hAnsi="Times New Roman" w:cs="Times New Roman"/>
+          <w:sz w:val="24"/>
+          <w:szCs w:val="24"/>
+        </w:rPr>
+        <w:t xml:space="preserve">z adatkapcsolatra a szerver- és a kliensoldal között. Mindezek után említésre kerül a webapplikáció fejlesztési folyamata, annak metódusai, lekérései, oldalainak szerkezete és az ott zajló folyamatok. A fejezet végén a teszteseteket fogjuk </w:t>
+      </w:r>
+      <w:proofErr w:type="spellStart"/>
+      <w:r>
+        <w:rPr>
+          <w:rFonts w:ascii="Times New Roman" w:hAnsi="Times New Roman" w:cs="Times New Roman"/>
+          <w:sz w:val="24"/>
+          <w:szCs w:val="24"/>
+        </w:rPr>
+        <w:t>végignézni</w:t>
+      </w:r>
+      <w:proofErr w:type="spellEnd"/>
+      <w:r>
+        <w:rPr>
+          <w:rFonts w:ascii="Times New Roman" w:hAnsi="Times New Roman" w:cs="Times New Roman"/>
+          <w:sz w:val="24"/>
+          <w:szCs w:val="24"/>
+        </w:rPr>
+        <w:t>.</w:t>
+      </w:r>
+    </w:p>
+    <w:p>
+      <w:pPr>
+        <w:pStyle w:val="Cmsor2"/>
+        <w:numPr>
+          <w:ilvl w:val="1"/>
+          <w:numId w:val="7"/>
+        </w:numPr>
+      </w:pPr>
+      <w:r>
+        <w:t>Adatbázis</w:t>
+      </w:r>
+    </w:p>
+    <w:p>
+      <w:pPr>
+        <w:spacing w:line="360" w:lineRule="auto"/>
+        <w:jc w:val="both"/>
+        <w:rPr>
+          <w:rFonts w:ascii="Times New Roman" w:hAnsi="Times New Roman" w:cs="Times New Roman"/>
+          <w:sz w:val="24"/>
+          <w:szCs w:val="24"/>
+        </w:rPr>
+      </w:pPr>
+      <w:r>
+        <w:rPr>
+          <w:rFonts w:ascii="Times New Roman" w:hAnsi="Times New Roman" w:cs="Times New Roman"/>
+          <w:sz w:val="24"/>
+          <w:szCs w:val="24"/>
+        </w:rPr>
+        <w:t xml:space="preserve">Ha hosszútávú adattárolásra szánjuk el magunkat egy program esetében, ahhoz mindenképpen szükségünk lesz egy adatbázisra, amit bármikor elérünk és adatokat kérhetünk le a nap bármely szakaszában. Erre a célra még mindig toplistás helyen szerepel a </w:t>
+      </w:r>
+      <w:proofErr w:type="spellStart"/>
+      <w:r>
+        <w:rPr>
+          <w:rFonts w:ascii="Times New Roman" w:hAnsi="Times New Roman" w:cs="Times New Roman"/>
+          <w:sz w:val="24"/>
+          <w:szCs w:val="24"/>
+        </w:rPr>
+        <w:t>MySQL</w:t>
+      </w:r>
+      <w:proofErr w:type="spellEnd"/>
+      <w:r>
+        <w:rPr>
+          <w:rFonts w:ascii="Times New Roman" w:hAnsi="Times New Roman" w:cs="Times New Roman"/>
+          <w:sz w:val="24"/>
+          <w:szCs w:val="24"/>
+        </w:rPr>
+        <w:t xml:space="preserve">, MSSQL, mint technológia. Ezek mind relációs adatbázisok. Léteznek azonban </w:t>
+      </w:r>
+      <w:proofErr w:type="spellStart"/>
+      <w:r>
+        <w:rPr>
+          <w:rFonts w:ascii="Times New Roman" w:hAnsi="Times New Roman" w:cs="Times New Roman"/>
+          <w:sz w:val="24"/>
+          <w:szCs w:val="24"/>
+        </w:rPr>
+        <w:t>NoSQL</w:t>
+      </w:r>
+      <w:proofErr w:type="spellEnd"/>
+      <w:r>
+        <w:rPr>
+          <w:rFonts w:ascii="Times New Roman" w:hAnsi="Times New Roman" w:cs="Times New Roman"/>
+          <w:sz w:val="24"/>
+          <w:szCs w:val="24"/>
+        </w:rPr>
+        <w:t xml:space="preserve"> technológiák, amelyek szembe fordulva a szokásos SQL sémáknak JSON-szerűen tárolják az adatokat. A mi esetünkben célszerű az előbbit használni (azaz a relációs adatbázisokat), ugyanis a táblák között számos adatkapcsolattal – így idegenkulcsokkal is – rendelkezünk.</w:t>
+      </w:r>
+    </w:p>
+    <w:p>
+      <w:pPr>
+        <w:spacing w:line="360" w:lineRule="auto"/>
+        <w:jc w:val="both"/>
+        <w:rPr>
+          <w:rFonts w:ascii="Times New Roman" w:hAnsi="Times New Roman" w:cs="Times New Roman"/>
+          <w:sz w:val="24"/>
+          <w:szCs w:val="24"/>
+        </w:rPr>
+      </w:pPr>
+      <w:r>
+        <w:rPr>
+          <w:rFonts w:ascii="Times New Roman" w:hAnsi="Times New Roman" w:cs="Times New Roman"/>
+          <w:sz w:val="24"/>
+          <w:szCs w:val="24"/>
+        </w:rPr>
+        <w:t xml:space="preserve">A modernebb szerveroldali programok már tartalmazzák azt a lehetőséget, hogy az objektumokat ORM technológiával hozzuk létre és azokat az adatbázisra </w:t>
+      </w:r>
+      <w:proofErr w:type="spellStart"/>
+      <w:r>
+        <w:rPr>
+          <w:rFonts w:ascii="Times New Roman" w:hAnsi="Times New Roman" w:cs="Times New Roman"/>
+          <w:sz w:val="24"/>
+          <w:szCs w:val="24"/>
+        </w:rPr>
+        <w:t>migráljuk</w:t>
+      </w:r>
+      <w:proofErr w:type="spellEnd"/>
+      <w:r>
+        <w:rPr>
+          <w:rFonts w:ascii="Times New Roman" w:hAnsi="Times New Roman" w:cs="Times New Roman"/>
+          <w:sz w:val="24"/>
+          <w:szCs w:val="24"/>
+        </w:rPr>
+        <w:t>.</w:t>
+      </w:r>
+      <w:r>
+        <w:rPr>
+          <w:rFonts w:ascii="Times New Roman" w:hAnsi="Times New Roman" w:cs="Times New Roman"/>
+          <w:sz w:val="24"/>
+          <w:szCs w:val="24"/>
+        </w:rPr>
+        <w:t xml:space="preserve"> Az ORM (</w:t>
+      </w:r>
+      <w:proofErr w:type="spellStart"/>
+      <w:r>
+        <w:rPr>
+          <w:rFonts w:ascii="Times New Roman" w:hAnsi="Times New Roman" w:cs="Times New Roman"/>
+          <w:sz w:val="24"/>
+          <w:szCs w:val="24"/>
+        </w:rPr>
+        <w:t>object-relational</w:t>
+      </w:r>
+      <w:proofErr w:type="spellEnd"/>
+      <w:r>
+        <w:rPr>
+          <w:rFonts w:ascii="Times New Roman" w:hAnsi="Times New Roman" w:cs="Times New Roman"/>
+          <w:sz w:val="24"/>
+          <w:szCs w:val="24"/>
+        </w:rPr>
+        <w:t xml:space="preserve"> </w:t>
+      </w:r>
+      <w:proofErr w:type="spellStart"/>
+      <w:r>
+        <w:rPr>
+          <w:rFonts w:ascii="Times New Roman" w:hAnsi="Times New Roman" w:cs="Times New Roman"/>
+          <w:sz w:val="24"/>
+          <w:szCs w:val="24"/>
+        </w:rPr>
+        <w:t>mapping</w:t>
+      </w:r>
+      <w:proofErr w:type="spellEnd"/>
+      <w:r>
+        <w:rPr>
+          <w:rFonts w:ascii="Times New Roman" w:hAnsi="Times New Roman" w:cs="Times New Roman"/>
+          <w:sz w:val="24"/>
+          <w:szCs w:val="24"/>
+        </w:rPr>
+        <w:t xml:space="preserve">), azaz objektum-relációs leképezés egy olyan technológia, ami segít abban, hogy a szerveroldalon létrehozott objektumokat az adatbázisban is könnyen tudjuk kezelni, tárolni. </w:t>
+      </w:r>
+      <w:r>
+        <w:rPr>
+          <w:rFonts w:ascii="Times New Roman" w:hAnsi="Times New Roman" w:cs="Times New Roman"/>
+          <w:sz w:val="24"/>
+          <w:szCs w:val="24"/>
+        </w:rPr>
+        <w:t xml:space="preserve">Erre bizonyos technológiákban más és más könyvtárak használhatóak. </w:t>
+      </w:r>
+      <w:proofErr w:type="spellStart"/>
+      <w:r>
+        <w:rPr>
+          <w:rFonts w:ascii="Times New Roman" w:hAnsi="Times New Roman" w:cs="Times New Roman"/>
+          <w:sz w:val="24"/>
+          <w:szCs w:val="24"/>
+        </w:rPr>
+        <w:t>NodeJS</w:t>
+      </w:r>
+      <w:proofErr w:type="spellEnd"/>
+      <w:r>
+        <w:rPr>
+          <w:rFonts w:ascii="Times New Roman" w:hAnsi="Times New Roman" w:cs="Times New Roman"/>
+          <w:sz w:val="24"/>
+          <w:szCs w:val="24"/>
+        </w:rPr>
+        <w:t xml:space="preserve">-ben a népszerűbbek között van a </w:t>
+      </w:r>
+      <w:proofErr w:type="spellStart"/>
+      <w:r>
+        <w:rPr>
+          <w:rFonts w:ascii="Times New Roman" w:hAnsi="Times New Roman" w:cs="Times New Roman"/>
+          <w:sz w:val="24"/>
+          <w:szCs w:val="24"/>
+        </w:rPr>
+        <w:t>Sequelize</w:t>
+      </w:r>
+      <w:proofErr w:type="spellEnd"/>
+      <w:r>
+        <w:rPr>
+          <w:rFonts w:ascii="Times New Roman" w:hAnsi="Times New Roman" w:cs="Times New Roman"/>
+          <w:sz w:val="24"/>
+          <w:szCs w:val="24"/>
+        </w:rPr>
+        <w:t xml:space="preserve">, de amit mi most használni fogunk, az a Microsoft által létrehozott </w:t>
+      </w:r>
+      <w:proofErr w:type="spellStart"/>
+      <w:r>
+        <w:rPr>
+          <w:rFonts w:ascii="Times New Roman" w:hAnsi="Times New Roman" w:cs="Times New Roman"/>
+          <w:sz w:val="24"/>
+          <w:szCs w:val="24"/>
+        </w:rPr>
+        <w:t>Entity</w:t>
+      </w:r>
+      <w:proofErr w:type="spellEnd"/>
+      <w:r>
+        <w:rPr>
+          <w:rFonts w:ascii="Times New Roman" w:hAnsi="Times New Roman" w:cs="Times New Roman"/>
+          <w:sz w:val="24"/>
+          <w:szCs w:val="24"/>
+        </w:rPr>
+        <w:t xml:space="preserve"> Framework </w:t>
+      </w:r>
+      <w:proofErr w:type="spellStart"/>
+      <w:r>
+        <w:rPr>
+          <w:rFonts w:ascii="Times New Roman" w:hAnsi="Times New Roman" w:cs="Times New Roman"/>
+          <w:sz w:val="24"/>
+          <w:szCs w:val="24"/>
+        </w:rPr>
+        <w:t>Core</w:t>
+      </w:r>
+      <w:proofErr w:type="spellEnd"/>
+      <w:r>
+        <w:rPr>
+          <w:rFonts w:ascii="Times New Roman" w:hAnsi="Times New Roman" w:cs="Times New Roman"/>
+          <w:sz w:val="24"/>
+          <w:szCs w:val="24"/>
+        </w:rPr>
+        <w:t xml:space="preserve"> (továbbiakban </w:t>
+      </w:r>
+      <w:proofErr w:type="spellStart"/>
+      <w:r>
+        <w:rPr>
+          <w:rFonts w:ascii="Times New Roman" w:hAnsi="Times New Roman" w:cs="Times New Roman"/>
+          <w:sz w:val="24"/>
+          <w:szCs w:val="24"/>
+        </w:rPr>
+        <w:t>EFCore</w:t>
+      </w:r>
+      <w:proofErr w:type="spellEnd"/>
+      <w:r>
+        <w:rPr>
+          <w:rFonts w:ascii="Times New Roman" w:hAnsi="Times New Roman" w:cs="Times New Roman"/>
+          <w:sz w:val="24"/>
+          <w:szCs w:val="24"/>
+        </w:rPr>
+        <w:t>)</w:t>
+      </w:r>
+      <w:r>
+        <w:rPr>
+          <w:rFonts w:ascii="Times New Roman" w:hAnsi="Times New Roman" w:cs="Times New Roman"/>
+          <w:sz w:val="24"/>
+          <w:szCs w:val="24"/>
+        </w:rPr>
+        <w:t>. A .NET technológiában ez a legelterjedtebb ORM könyvtár.</w:t>
+      </w:r>
+    </w:p>
+    <w:p>
+      <w:pPr>
+        <w:spacing w:line="360" w:lineRule="auto"/>
+        <w:jc w:val="both"/>
+        <w:rPr>
+          <w:rFonts w:ascii="Times New Roman" w:hAnsi="Times New Roman" w:cs="Times New Roman"/>
+          <w:sz w:val="24"/>
+          <w:szCs w:val="24"/>
+        </w:rPr>
+      </w:pPr>
+      <w:r>
+        <w:rPr>
+          <w:rFonts w:ascii="Times New Roman" w:hAnsi="Times New Roman" w:cs="Times New Roman"/>
+          <w:sz w:val="24"/>
+          <w:szCs w:val="24"/>
+        </w:rPr>
+        <w:t xml:space="preserve">Ahhoz, hogy a programunk egy adatbázist </w:t>
+      </w:r>
+      <w:proofErr w:type="spellStart"/>
+      <w:r>
+        <w:rPr>
+          <w:rFonts w:ascii="Times New Roman" w:hAnsi="Times New Roman" w:cs="Times New Roman"/>
+          <w:sz w:val="24"/>
+          <w:szCs w:val="24"/>
+        </w:rPr>
+        <w:t>migráljon</w:t>
+      </w:r>
+      <w:proofErr w:type="spellEnd"/>
+      <w:r>
+        <w:rPr>
+          <w:rFonts w:ascii="Times New Roman" w:hAnsi="Times New Roman" w:cs="Times New Roman"/>
+          <w:sz w:val="24"/>
+          <w:szCs w:val="24"/>
+        </w:rPr>
+        <w:t xml:space="preserve">, el kell készítenünk az adatbázis struktúráját, mindezt C# nyelven. Meg kell adnunk a típusát egy-egy adattagnak és ha igényli ezt az adattag, adhatunk hozzá további speciális beállításokat gondolva itt a </w:t>
+      </w:r>
+      <w:r>
+        <w:rPr>
+          <w:rFonts w:ascii="Times New Roman" w:hAnsi="Times New Roman" w:cs="Times New Roman"/>
+          <w:sz w:val="24"/>
+          <w:szCs w:val="24"/>
+        </w:rPr>
+        <w:lastRenderedPageBreak/>
+        <w:t xml:space="preserve">kötelező vagy épp egyedi értékekre. Mindezt nekünk létre kell hoznunk egy osztályt, amelyet a </w:t>
+      </w:r>
+      <w:proofErr w:type="spellStart"/>
+      <w:r>
+        <w:rPr>
+          <w:rFonts w:ascii="Times New Roman" w:hAnsi="Times New Roman" w:cs="Times New Roman"/>
+          <w:sz w:val="24"/>
+          <w:szCs w:val="24"/>
+        </w:rPr>
+        <w:t>DbContext</w:t>
+      </w:r>
+      <w:proofErr w:type="spellEnd"/>
+      <w:r>
+        <w:rPr>
+          <w:rFonts w:ascii="Times New Roman" w:hAnsi="Times New Roman" w:cs="Times New Roman"/>
+          <w:sz w:val="24"/>
+          <w:szCs w:val="24"/>
+        </w:rPr>
+        <w:t xml:space="preserve"> osztály alosztályaként definiálunk. Ezt a módszert „</w:t>
+      </w:r>
+      <w:proofErr w:type="spellStart"/>
+      <w:r>
+        <w:rPr>
+          <w:rFonts w:ascii="Times New Roman" w:hAnsi="Times New Roman" w:cs="Times New Roman"/>
+          <w:sz w:val="24"/>
+          <w:szCs w:val="24"/>
+        </w:rPr>
+        <w:t>Code</w:t>
+      </w:r>
+      <w:proofErr w:type="spellEnd"/>
+      <w:r>
+        <w:rPr>
+          <w:rFonts w:ascii="Times New Roman" w:hAnsi="Times New Roman" w:cs="Times New Roman"/>
+          <w:sz w:val="24"/>
+          <w:szCs w:val="24"/>
+        </w:rPr>
+        <w:t xml:space="preserve"> </w:t>
+      </w:r>
+      <w:proofErr w:type="spellStart"/>
+      <w:r>
+        <w:rPr>
+          <w:rFonts w:ascii="Times New Roman" w:hAnsi="Times New Roman" w:cs="Times New Roman"/>
+          <w:sz w:val="24"/>
+          <w:szCs w:val="24"/>
+        </w:rPr>
+        <w:t>First</w:t>
+      </w:r>
+      <w:proofErr w:type="spellEnd"/>
+      <w:r>
+        <w:rPr>
+          <w:rFonts w:ascii="Times New Roman" w:hAnsi="Times New Roman" w:cs="Times New Roman"/>
+          <w:sz w:val="24"/>
+          <w:szCs w:val="24"/>
+        </w:rPr>
+        <w:t xml:space="preserve"> </w:t>
+      </w:r>
+      <w:proofErr w:type="spellStart"/>
+      <w:proofErr w:type="gramStart"/>
+      <w:r>
+        <w:rPr>
+          <w:rFonts w:ascii="Times New Roman" w:hAnsi="Times New Roman" w:cs="Times New Roman"/>
+          <w:sz w:val="24"/>
+          <w:szCs w:val="24"/>
+        </w:rPr>
+        <w:t>Database</w:t>
+      </w:r>
+      <w:proofErr w:type="spellEnd"/>
+      <w:r>
+        <w:rPr>
+          <w:rFonts w:ascii="Times New Roman" w:hAnsi="Times New Roman" w:cs="Times New Roman"/>
+          <w:sz w:val="24"/>
+          <w:szCs w:val="24"/>
+        </w:rPr>
+        <w:t>”-</w:t>
+      </w:r>
+      <w:proofErr w:type="spellStart"/>
+      <w:proofErr w:type="gramEnd"/>
+      <w:r>
+        <w:rPr>
+          <w:rFonts w:ascii="Times New Roman" w:hAnsi="Times New Roman" w:cs="Times New Roman"/>
+          <w:sz w:val="24"/>
+          <w:szCs w:val="24"/>
+        </w:rPr>
+        <w:t>nek</w:t>
+      </w:r>
+      <w:proofErr w:type="spellEnd"/>
+      <w:r>
+        <w:rPr>
+          <w:rFonts w:ascii="Times New Roman" w:hAnsi="Times New Roman" w:cs="Times New Roman"/>
+          <w:sz w:val="24"/>
+          <w:szCs w:val="24"/>
+        </w:rPr>
+        <w:t xml:space="preserve"> nevezzük. Amennyiben szeretnénk</w:t>
+      </w:r>
+      <w:r>
+        <w:rPr>
+          <w:rFonts w:ascii="Times New Roman" w:hAnsi="Times New Roman" w:cs="Times New Roman"/>
+          <w:sz w:val="24"/>
+          <w:szCs w:val="24"/>
+        </w:rPr>
+        <w:t xml:space="preserve"> adatokkal feltölteni az adatbázisunkat, úgy egy </w:t>
+      </w:r>
+      <w:proofErr w:type="spellStart"/>
+      <w:r>
+        <w:rPr>
+          <w:rFonts w:ascii="Times New Roman" w:hAnsi="Times New Roman" w:cs="Times New Roman"/>
+          <w:sz w:val="24"/>
+          <w:szCs w:val="24"/>
+        </w:rPr>
+        <w:t>seed-elést</w:t>
+      </w:r>
+      <w:proofErr w:type="spellEnd"/>
+      <w:r>
+        <w:rPr>
+          <w:rFonts w:ascii="Times New Roman" w:hAnsi="Times New Roman" w:cs="Times New Roman"/>
+          <w:sz w:val="24"/>
+          <w:szCs w:val="24"/>
+        </w:rPr>
+        <w:t xml:space="preserve"> is meg kell írni. Ha ezzel megvagyunk, el kell készítenünk a </w:t>
+      </w:r>
+      <w:proofErr w:type="spellStart"/>
+      <w:r>
+        <w:rPr>
+          <w:rFonts w:ascii="Times New Roman" w:hAnsi="Times New Roman" w:cs="Times New Roman"/>
+          <w:sz w:val="24"/>
+          <w:szCs w:val="24"/>
+        </w:rPr>
+        <w:t>Program.cs</w:t>
+      </w:r>
+      <w:proofErr w:type="spellEnd"/>
+      <w:r>
+        <w:rPr>
+          <w:rFonts w:ascii="Times New Roman" w:hAnsi="Times New Roman" w:cs="Times New Roman"/>
+          <w:sz w:val="24"/>
+          <w:szCs w:val="24"/>
+        </w:rPr>
+        <w:t>-ben az adatbázis csatlakozásunkat „</w:t>
+      </w:r>
+      <w:proofErr w:type="spellStart"/>
+      <w:r>
+        <w:rPr>
+          <w:rFonts w:ascii="Times New Roman" w:hAnsi="Times New Roman" w:cs="Times New Roman"/>
+          <w:sz w:val="24"/>
+          <w:szCs w:val="24"/>
+        </w:rPr>
+        <w:t>connection</w:t>
+      </w:r>
+      <w:proofErr w:type="spellEnd"/>
+      <w:r>
+        <w:rPr>
+          <w:rFonts w:ascii="Times New Roman" w:hAnsi="Times New Roman" w:cs="Times New Roman"/>
+          <w:sz w:val="24"/>
+          <w:szCs w:val="24"/>
+        </w:rPr>
+        <w:t xml:space="preserve"> </w:t>
+      </w:r>
+      <w:proofErr w:type="spellStart"/>
+      <w:r>
+        <w:rPr>
+          <w:rFonts w:ascii="Times New Roman" w:hAnsi="Times New Roman" w:cs="Times New Roman"/>
+          <w:sz w:val="24"/>
+          <w:szCs w:val="24"/>
+        </w:rPr>
+        <w:t>string</w:t>
+      </w:r>
+      <w:proofErr w:type="spellEnd"/>
+      <w:r>
+        <w:rPr>
+          <w:rFonts w:ascii="Times New Roman" w:hAnsi="Times New Roman" w:cs="Times New Roman"/>
+          <w:sz w:val="24"/>
+          <w:szCs w:val="24"/>
+        </w:rPr>
+        <w:t xml:space="preserve">” segítségével, illetve egy-két további opciót is be lehet állítani. A </w:t>
+      </w:r>
+      <w:proofErr w:type="spellStart"/>
+      <w:r>
+        <w:rPr>
+          <w:rFonts w:ascii="Times New Roman" w:hAnsi="Times New Roman" w:cs="Times New Roman"/>
+          <w:sz w:val="24"/>
+          <w:szCs w:val="24"/>
+        </w:rPr>
+        <w:t>Program.cs</w:t>
+      </w:r>
+      <w:proofErr w:type="spellEnd"/>
+      <w:r>
+        <w:rPr>
+          <w:rFonts w:ascii="Times New Roman" w:hAnsi="Times New Roman" w:cs="Times New Roman"/>
+          <w:sz w:val="24"/>
+          <w:szCs w:val="24"/>
+        </w:rPr>
+        <w:t xml:space="preserve"> a backend felületünknek a fő motorja. Itt kell meghatározni a backend működésének elengedhetetlen paramétereit.</w:t>
+      </w:r>
+    </w:p>
+    <w:p>
+      <w:pPr>
+        <w:spacing w:line="360" w:lineRule="auto"/>
+        <w:jc w:val="both"/>
+        <w:rPr>
+          <w:rFonts w:ascii="Times New Roman" w:hAnsi="Times New Roman" w:cs="Times New Roman"/>
+          <w:sz w:val="24"/>
+          <w:szCs w:val="24"/>
+        </w:rPr>
+      </w:pPr>
+      <w:r>
+        <w:rPr>
+          <w:noProof/>
+        </w:rPr>
+        <mc:AlternateContent>
+          <mc:Choice Requires="wps">
+            <w:drawing>
+              <wp:anchor distT="0" distB="0" distL="114300" distR="114300" simplePos="0" relativeHeight="251659264" behindDoc="0" locked="0" layoutInCell="1" allowOverlap="1" wp14:anchorId="017575F8" wp14:editId="1EAE7C71">
+                <wp:simplePos x="0" y="0"/>
+                <wp:positionH relativeFrom="column">
+                  <wp:posOffset>123190</wp:posOffset>
+                </wp:positionH>
+                <wp:positionV relativeFrom="paragraph">
+                  <wp:posOffset>1893824</wp:posOffset>
+                </wp:positionV>
+                <wp:extent cx="5266944" cy="566928"/>
+                <wp:effectExtent l="0" t="0" r="3810" b="5080"/>
+                <wp:wrapTopAndBottom/>
+                <wp:docPr id="1431089547" name="Szövegdoboz 5"/>
+                <wp:cNvGraphicFramePr/>
+                <a:graphic xmlns:a="http://schemas.openxmlformats.org/drawingml/2006/main">
+                  <a:graphicData uri="http://schemas.microsoft.com/office/word/2010/wordprocessingShape">
+                    <wps:wsp>
+                      <wps:cNvSpPr txBox="1"/>
+                      <wps:spPr>
+                        <a:xfrm>
+                          <a:off x="0" y="0"/>
+                          <a:ext cx="5266944" cy="566928"/>
+                        </a:xfrm>
+                        <a:prstGeom prst="roundRect">
+                          <a:avLst/>
+                        </a:prstGeom>
+                        <a:solidFill>
+                          <a:srgbClr val="F5F5F5"/>
+                        </a:solidFill>
+                        <a:ln w="6350">
+                          <a:noFill/>
+                        </a:ln>
+                        <a:effectLst/>
+                      </wps:spPr>
+                      <wps:txbx>
+                        <w:txbxContent>
+                          <w:p>
+                            <w:pPr>
+                              <w:rPr>
+                                <w:rFonts w:ascii="Lucida Console" w:hAnsi="Lucida Console"/>
+                                <w:color w:val="808080" w:themeColor="background1" w:themeShade="80"/>
+                              </w:rPr>
+                            </w:pPr>
+                            <w:proofErr w:type="spellStart"/>
+                            <w:r>
+                              <w:rPr>
+                                <w:rFonts w:ascii="Lucida Console" w:hAnsi="Lucida Console"/>
+                                <w:color w:val="808080" w:themeColor="background1" w:themeShade="80"/>
+                              </w:rPr>
+                              <w:t>dotnet</w:t>
+                            </w:r>
+                            <w:proofErr w:type="spellEnd"/>
+                            <w:r>
+                              <w:rPr>
+                                <w:rFonts w:ascii="Lucida Console" w:hAnsi="Lucida Console"/>
+                                <w:color w:val="808080" w:themeColor="background1" w:themeShade="80"/>
+                              </w:rPr>
+                              <w:t xml:space="preserve"> </w:t>
+                            </w:r>
+                            <w:proofErr w:type="spellStart"/>
+                            <w:r>
+                              <w:rPr>
+                                <w:rFonts w:ascii="Lucida Console" w:hAnsi="Lucida Console"/>
+                                <w:color w:val="808080" w:themeColor="background1" w:themeShade="80"/>
+                              </w:rPr>
+                              <w:t>ef</w:t>
+                            </w:r>
+                            <w:proofErr w:type="spellEnd"/>
+                            <w:r>
+                              <w:rPr>
+                                <w:rFonts w:ascii="Lucida Console" w:hAnsi="Lucida Console"/>
+                                <w:color w:val="808080" w:themeColor="background1" w:themeShade="80"/>
+                              </w:rPr>
+                              <w:t xml:space="preserve"> </w:t>
+                            </w:r>
+                            <w:proofErr w:type="spellStart"/>
+                            <w:r>
+                              <w:rPr>
+                                <w:rFonts w:ascii="Lucida Console" w:hAnsi="Lucida Console"/>
+                                <w:color w:val="808080" w:themeColor="background1" w:themeShade="80"/>
+                              </w:rPr>
+                              <w:t>migrations</w:t>
+                            </w:r>
+                            <w:proofErr w:type="spellEnd"/>
+                            <w:r>
+                              <w:rPr>
+                                <w:rFonts w:ascii="Lucida Console" w:hAnsi="Lucida Console"/>
+                                <w:color w:val="808080" w:themeColor="background1" w:themeShade="80"/>
+                              </w:rPr>
+                              <w:t xml:space="preserve"> add </w:t>
+                            </w:r>
+                            <w:proofErr w:type="spellStart"/>
+                            <w:r>
+                              <w:rPr>
+                                <w:rFonts w:ascii="Lucida Console" w:hAnsi="Lucida Console"/>
+                                <w:color w:val="808080" w:themeColor="background1" w:themeShade="80"/>
+                              </w:rPr>
+                              <w:t>init</w:t>
+                            </w:r>
+                          </w:p>
+                          <w:p>
+                            <w:pPr>
+                              <w:rPr>
+                                <w:rFonts w:ascii="Lucida Console" w:hAnsi="Lucida Console"/>
+                                <w:color w:val="808080" w:themeColor="background1" w:themeShade="80"/>
+                              </w:rPr>
+                            </w:pPr>
+                            <w:r>
+                              <w:rPr>
+                                <w:rFonts w:ascii="Lucida Console" w:hAnsi="Lucida Console"/>
+                                <w:color w:val="808080" w:themeColor="background1" w:themeShade="80"/>
+                              </w:rPr>
+                              <w:t>dotnet</w:t>
+                            </w:r>
+                            <w:proofErr w:type="spellEnd"/>
+                            <w:r>
+                              <w:rPr>
+                                <w:rFonts w:ascii="Lucida Console" w:hAnsi="Lucida Console"/>
+                                <w:color w:val="808080" w:themeColor="background1" w:themeShade="80"/>
+                              </w:rPr>
+                              <w:t xml:space="preserve"> </w:t>
+                            </w:r>
+                            <w:proofErr w:type="spellStart"/>
+                            <w:r>
+                              <w:rPr>
+                                <w:rFonts w:ascii="Lucida Console" w:hAnsi="Lucida Console"/>
+                                <w:color w:val="808080" w:themeColor="background1" w:themeShade="80"/>
+                              </w:rPr>
+                              <w:t>ef</w:t>
+                            </w:r>
+                            <w:proofErr w:type="spellEnd"/>
+                            <w:r>
+                              <w:rPr>
+                                <w:rFonts w:ascii="Lucida Console" w:hAnsi="Lucida Console"/>
+                                <w:color w:val="808080" w:themeColor="background1" w:themeShade="80"/>
+                              </w:rPr>
+                              <w:t xml:space="preserve"> </w:t>
+                            </w:r>
+                            <w:proofErr w:type="spellStart"/>
+                            <w:r>
+                              <w:rPr>
+                                <w:rFonts w:ascii="Lucida Console" w:hAnsi="Lucida Console"/>
+                                <w:color w:val="808080" w:themeColor="background1" w:themeShade="80"/>
+                              </w:rPr>
+                              <w:t>database</w:t>
+                            </w:r>
+                            <w:proofErr w:type="spellEnd"/>
+                            <w:r>
+                              <w:rPr>
+                                <w:rFonts w:ascii="Lucida Console" w:hAnsi="Lucida Console"/>
+                                <w:color w:val="808080" w:themeColor="background1" w:themeShade="80"/>
+                              </w:rPr>
+                              <w:t xml:space="preserve"> update</w:t>
+                            </w:r>
+                          </w:p>
+                        </w:txbxContent>
+                      </wps:txbx>
+                      <wps:bodyPr rot="0" spcFirstLastPara="0" vertOverflow="overflow" horzOverflow="overflow" vert="horz" wrap="square" lIns="91440" tIns="45720" rIns="91440" bIns="45720" numCol="1" spcCol="0" rtlCol="0" fromWordArt="0" anchor="t" anchorCtr="0" forceAA="0" compatLnSpc="1">
+                        <a:prstTxWarp prst="textNoShape">
+                          <a:avLst/>
+                        </a:prstTxWarp>
+                        <a:noAutofit/>
+                      </wps:bodyPr>
+                    </wps:wsp>
+                  </a:graphicData>
+                </a:graphic>
+                <wp14:sizeRelV relativeFrom="margin">
+                  <wp14:pctHeight>0</wp14:pctHeight>
+                </wp14:sizeRelV>
+              </wp:anchor>
+            </w:drawing>
+          </mc:Choice>
+          <mc:Fallback>
+            <w:pict>
+              <v:roundrect w14:anchorId="017575F8" id="Szövegdoboz 5" o:spid="_x0000_s1026" style="position:absolute;left:0;text-align:left;margin-left:9.7pt;margin-top:149.1pt;width:414.7pt;height:44.65pt;z-index:251659264;visibility:visible;mso-wrap-style:square;mso-height-percent:0;mso-wrap-distance-left:9pt;mso-wrap-distance-top:0;mso-wrap-distance-right:9pt;mso-wrap-distance-bottom:0;mso-position-horizontal:absolute;mso-position-horizontal-relative:text;mso-position-vertical:absolute;mso-position-vertical-relative:text;mso-height-percent:0;mso-height-relative:margin;v-text-anchor:top" arcsize="10923f" o:gfxdata="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" fillcolor="#f5f5f5" stroked="f" strokeweight=".5pt">
+                <v:textbox>
+                  <w:txbxContent>
+                    <w:p>
+                      <w:pPr>
+                        <w:rPr>
+                          <w:rFonts w:ascii="Lucida Console" w:hAnsi="Lucida Console"/>
+                          <w:color w:val="808080" w:themeColor="background1" w:themeShade="80"/>
+                        </w:rPr>
+                      </w:pPr>
+                      <w:proofErr w:type="spellStart"/>
+                      <w:r>
+                        <w:rPr>
+                          <w:rFonts w:ascii="Lucida Console" w:hAnsi="Lucida Console"/>
+                          <w:color w:val="808080" w:themeColor="background1" w:themeShade="80"/>
+                        </w:rPr>
+                        <w:t>dotnet</w:t>
+                      </w:r>
+                      <w:proofErr w:type="spellEnd"/>
+                      <w:r>
+                        <w:rPr>
+                          <w:rFonts w:ascii="Lucida Console" w:hAnsi="Lucida Console"/>
+                          <w:color w:val="808080" w:themeColor="background1" w:themeShade="80"/>
+                        </w:rPr>
+                        <w:t xml:space="preserve"> </w:t>
+                      </w:r>
+                      <w:proofErr w:type="spellStart"/>
+                      <w:r>
+                        <w:rPr>
+                          <w:rFonts w:ascii="Lucida Console" w:hAnsi="Lucida Console"/>
+                          <w:color w:val="808080" w:themeColor="background1" w:themeShade="80"/>
+                        </w:rPr>
+                        <w:t>ef</w:t>
+                      </w:r>
+                      <w:proofErr w:type="spellEnd"/>
+                      <w:r>
+                        <w:rPr>
+                          <w:rFonts w:ascii="Lucida Console" w:hAnsi="Lucida Console"/>
+                          <w:color w:val="808080" w:themeColor="background1" w:themeShade="80"/>
+                        </w:rPr>
+                        <w:t xml:space="preserve"> </w:t>
+                      </w:r>
+                      <w:proofErr w:type="spellStart"/>
+                      <w:r>
+                        <w:rPr>
+                          <w:rFonts w:ascii="Lucida Console" w:hAnsi="Lucida Console"/>
+                          <w:color w:val="808080" w:themeColor="background1" w:themeShade="80"/>
+                        </w:rPr>
+                        <w:t>migrations</w:t>
+                      </w:r>
+                      <w:proofErr w:type="spellEnd"/>
+                      <w:r>
+                        <w:rPr>
+                          <w:rFonts w:ascii="Lucida Console" w:hAnsi="Lucida Console"/>
+                          <w:color w:val="808080" w:themeColor="background1" w:themeShade="80"/>
+                        </w:rPr>
+                        <w:t xml:space="preserve"> add </w:t>
+                      </w:r>
+                      <w:proofErr w:type="spellStart"/>
+                      <w:r>
+                        <w:rPr>
+                          <w:rFonts w:ascii="Lucida Console" w:hAnsi="Lucida Console"/>
+                          <w:color w:val="808080" w:themeColor="background1" w:themeShade="80"/>
+                        </w:rPr>
+                        <w:t>init</w:t>
+                      </w:r>
+                    </w:p>
+                    <w:p>
+                      <w:pPr>
+                        <w:rPr>
+                          <w:rFonts w:ascii="Lucida Console" w:hAnsi="Lucida Console"/>
+                          <w:color w:val="808080" w:themeColor="background1" w:themeShade="80"/>
+                        </w:rPr>
+                      </w:pPr>
+                      <w:r>
+                        <w:rPr>
+                          <w:rFonts w:ascii="Lucida Console" w:hAnsi="Lucida Console"/>
+                          <w:color w:val="808080" w:themeColor="background1" w:themeShade="80"/>
+                        </w:rPr>
+                        <w:t>dotnet</w:t>
+                      </w:r>
+                      <w:proofErr w:type="spellEnd"/>
+                      <w:r>
+                        <w:rPr>
+                          <w:rFonts w:ascii="Lucida Console" w:hAnsi="Lucida Console"/>
+                          <w:color w:val="808080" w:themeColor="background1" w:themeShade="80"/>
+                        </w:rPr>
+                        <w:t xml:space="preserve"> </w:t>
+                      </w:r>
+                      <w:proofErr w:type="spellStart"/>
+                      <w:r>
+                        <w:rPr>
+                          <w:rFonts w:ascii="Lucida Console" w:hAnsi="Lucida Console"/>
+                          <w:color w:val="808080" w:themeColor="background1" w:themeShade="80"/>
+                        </w:rPr>
+                        <w:t>ef</w:t>
+                      </w:r>
+                      <w:proofErr w:type="spellEnd"/>
+                      <w:r>
+                        <w:rPr>
+                          <w:rFonts w:ascii="Lucida Console" w:hAnsi="Lucida Console"/>
+                          <w:color w:val="808080" w:themeColor="background1" w:themeShade="80"/>
+                        </w:rPr>
+                        <w:t xml:space="preserve"> </w:t>
+                      </w:r>
+                      <w:proofErr w:type="spellStart"/>
+                      <w:r>
+                        <w:rPr>
+                          <w:rFonts w:ascii="Lucida Console" w:hAnsi="Lucida Console"/>
+                          <w:color w:val="808080" w:themeColor="background1" w:themeShade="80"/>
+                        </w:rPr>
+                        <w:t>database</w:t>
+                      </w:r>
+                      <w:proofErr w:type="spellEnd"/>
+                      <w:r>
+                        <w:rPr>
+                          <w:rFonts w:ascii="Lucida Console" w:hAnsi="Lucida Console"/>
+                          <w:color w:val="808080" w:themeColor="background1" w:themeShade="80"/>
+                        </w:rPr>
+                        <w:t xml:space="preserve"> update</w:t>
+                      </w:r>
+                    </w:p>
+                  </w:txbxContent>
+                </v:textbox>
+                <w10:wrap type="topAndBottom"/>
+              </v:roundrect>
+            </w:pict>
+          </mc:Fallback>
+        </mc:AlternateContent>
+      </w:r>
+      <w:r>
+        <w:rPr>
+          <w:rFonts w:ascii="Times New Roman" w:hAnsi="Times New Roman" w:cs="Times New Roman"/>
+          <w:sz w:val="24"/>
+          <w:szCs w:val="24"/>
+        </w:rPr>
+        <w:t xml:space="preserve">Eleinte </w:t>
+      </w:r>
+      <w:proofErr w:type="spellStart"/>
+      <w:r>
+        <w:rPr>
+          <w:rFonts w:ascii="Times New Roman" w:hAnsi="Times New Roman" w:cs="Times New Roman"/>
+          <w:sz w:val="24"/>
+          <w:szCs w:val="24"/>
+        </w:rPr>
+        <w:t>MySQL</w:t>
+      </w:r>
+      <w:proofErr w:type="spellEnd"/>
+      <w:r>
+        <w:rPr>
+          <w:rFonts w:ascii="Times New Roman" w:hAnsi="Times New Roman" w:cs="Times New Roman"/>
+          <w:sz w:val="24"/>
+          <w:szCs w:val="24"/>
+        </w:rPr>
+        <w:t xml:space="preserve"> adatbázisra </w:t>
+      </w:r>
+      <w:proofErr w:type="spellStart"/>
+      <w:r>
+        <w:rPr>
+          <w:rFonts w:ascii="Times New Roman" w:hAnsi="Times New Roman" w:cs="Times New Roman"/>
+          <w:sz w:val="24"/>
+          <w:szCs w:val="24"/>
+        </w:rPr>
+        <w:t>migráltam</w:t>
+      </w:r>
+      <w:proofErr w:type="spellEnd"/>
+      <w:r>
+        <w:rPr>
+          <w:rFonts w:ascii="Times New Roman" w:hAnsi="Times New Roman" w:cs="Times New Roman"/>
+          <w:sz w:val="24"/>
+          <w:szCs w:val="24"/>
+        </w:rPr>
+        <w:t xml:space="preserve"> lokális futtatásnál, ugyanis a </w:t>
+      </w:r>
+      <w:proofErr w:type="spellStart"/>
+      <w:r>
+        <w:rPr>
+          <w:rFonts w:ascii="Times New Roman" w:hAnsi="Times New Roman" w:cs="Times New Roman"/>
+          <w:sz w:val="24"/>
+          <w:szCs w:val="24"/>
+        </w:rPr>
+        <w:t>Xampp</w:t>
+      </w:r>
+      <w:proofErr w:type="spellEnd"/>
+      <w:r>
+        <w:rPr>
+          <w:rFonts w:ascii="Times New Roman" w:hAnsi="Times New Roman" w:cs="Times New Roman"/>
+          <w:sz w:val="24"/>
+          <w:szCs w:val="24"/>
+        </w:rPr>
+        <w:t xml:space="preserve"> nevű program ezt a fajta adatbázis technológiát tartalmazza és ezt viszonylag könnyen és gyorsan be lehet üzemelni. Később, amikor a „</w:t>
+      </w:r>
+      <w:proofErr w:type="spellStart"/>
+      <w:r>
+        <w:rPr>
+          <w:rFonts w:ascii="Times New Roman" w:hAnsi="Times New Roman" w:cs="Times New Roman"/>
+          <w:sz w:val="24"/>
+          <w:szCs w:val="24"/>
+        </w:rPr>
+        <w:t>production</w:t>
+      </w:r>
+      <w:proofErr w:type="spellEnd"/>
+      <w:r>
+        <w:rPr>
+          <w:rFonts w:ascii="Times New Roman" w:hAnsi="Times New Roman" w:cs="Times New Roman"/>
+          <w:sz w:val="24"/>
+          <w:szCs w:val="24"/>
+        </w:rPr>
+        <w:t>”</w:t>
+      </w:r>
+      <w:r>
+        <w:rPr>
+          <w:rFonts w:ascii="Times New Roman" w:hAnsi="Times New Roman" w:cs="Times New Roman"/>
+          <w:sz w:val="24"/>
+          <w:szCs w:val="24"/>
+        </w:rPr>
+        <w:t xml:space="preserve"> módban</w:t>
+      </w:r>
+      <w:r>
+        <w:rPr>
+          <w:rFonts w:ascii="Times New Roman" w:hAnsi="Times New Roman" w:cs="Times New Roman"/>
+          <w:sz w:val="24"/>
+          <w:szCs w:val="24"/>
+        </w:rPr>
+        <w:t xml:space="preserve"> is futtatásra került a program, akkor mindezt MSSQL-re </w:t>
+      </w:r>
+      <w:proofErr w:type="spellStart"/>
+      <w:r>
+        <w:rPr>
+          <w:rFonts w:ascii="Times New Roman" w:hAnsi="Times New Roman" w:cs="Times New Roman"/>
+          <w:sz w:val="24"/>
+          <w:szCs w:val="24"/>
+        </w:rPr>
+        <w:t>migráltam</w:t>
+      </w:r>
+      <w:proofErr w:type="spellEnd"/>
+      <w:r>
+        <w:rPr>
+          <w:rFonts w:ascii="Times New Roman" w:hAnsi="Times New Roman" w:cs="Times New Roman"/>
+          <w:sz w:val="24"/>
+          <w:szCs w:val="24"/>
+        </w:rPr>
+        <w:t>. Ahogy látszódni is fog, az egész „</w:t>
+      </w:r>
+      <w:proofErr w:type="spellStart"/>
+      <w:r>
+        <w:rPr>
+          <w:rFonts w:ascii="Times New Roman" w:hAnsi="Times New Roman" w:cs="Times New Roman"/>
+          <w:sz w:val="24"/>
+          <w:szCs w:val="24"/>
+        </w:rPr>
+        <w:t>Code</w:t>
+      </w:r>
+      <w:proofErr w:type="spellEnd"/>
+      <w:r>
+        <w:rPr>
+          <w:rFonts w:ascii="Times New Roman" w:hAnsi="Times New Roman" w:cs="Times New Roman"/>
+          <w:sz w:val="24"/>
+          <w:szCs w:val="24"/>
+        </w:rPr>
+        <w:t xml:space="preserve"> </w:t>
+      </w:r>
+      <w:proofErr w:type="spellStart"/>
+      <w:r>
+        <w:rPr>
+          <w:rFonts w:ascii="Times New Roman" w:hAnsi="Times New Roman" w:cs="Times New Roman"/>
+          <w:sz w:val="24"/>
+          <w:szCs w:val="24"/>
+        </w:rPr>
+        <w:t>First</w:t>
+      </w:r>
+      <w:proofErr w:type="spellEnd"/>
+      <w:r>
+        <w:rPr>
+          <w:rFonts w:ascii="Times New Roman" w:hAnsi="Times New Roman" w:cs="Times New Roman"/>
+          <w:sz w:val="24"/>
+          <w:szCs w:val="24"/>
+        </w:rPr>
+        <w:t xml:space="preserve">” technológiának köszönhetően bárhová el lehet helyezni az adatbázisunkat akadálytalanul és elég ehhez csak egyfajta programnyelv birtokában lenni. Amikor </w:t>
+      </w:r>
+      <w:proofErr w:type="spellStart"/>
+      <w:r>
+        <w:rPr>
+          <w:rFonts w:ascii="Times New Roman" w:hAnsi="Times New Roman" w:cs="Times New Roman"/>
+          <w:sz w:val="24"/>
+          <w:szCs w:val="24"/>
+        </w:rPr>
+        <w:t>migrálni</w:t>
+      </w:r>
+      <w:proofErr w:type="spellEnd"/>
+      <w:r>
+        <w:rPr>
+          <w:rFonts w:ascii="Times New Roman" w:hAnsi="Times New Roman" w:cs="Times New Roman"/>
+          <w:sz w:val="24"/>
+          <w:szCs w:val="24"/>
+        </w:rPr>
+        <w:t xml:space="preserve"> szeretnénk, abban az esetben két parancsot kell kiadnunk:</w:t>
+      </w:r>
+    </w:p>
+    <w:p>
+      <w:pPr>
+        <w:spacing w:line="360" w:lineRule="auto"/>
+        <w:rPr>
+          <w:rFonts w:ascii="Times New Roman" w:hAnsi="Times New Roman" w:cs="Times New Roman"/>
+          <w:sz w:val="24"/>
+          <w:szCs w:val="24"/>
+        </w:rPr>
+      </w:pPr>
+      <w:r>
+        <w:rPr>
+          <w:noProof/>
+        </w:rPr>
+        <mc:AlternateContent>
+          <mc:Choice Requires="wps">
+            <w:drawing>
+              <wp:anchor distT="0" distB="0" distL="114300" distR="114300" simplePos="0" relativeHeight="251661312" behindDoc="0" locked="0" layoutInCell="1" allowOverlap="1" wp14:anchorId="06B8758E" wp14:editId="5A72C6C2">
+                <wp:simplePos x="0" y="0"/>
+                <wp:positionH relativeFrom="column">
+                  <wp:posOffset>128016</wp:posOffset>
+                </wp:positionH>
+                <wp:positionV relativeFrom="paragraph">
+                  <wp:posOffset>1354455</wp:posOffset>
+                </wp:positionV>
+                <wp:extent cx="5266944" cy="566928"/>
+                <wp:effectExtent l="0" t="0" r="3810" b="5080"/>
+                <wp:wrapTopAndBottom/>
+                <wp:docPr id="627431800" name="Szövegdoboz 7"/>
+                <wp:cNvGraphicFramePr/>
+                <a:graphic xmlns:a="http://schemas.openxmlformats.org/drawingml/2006/main">
+                  <a:graphicData uri="http://schemas.microsoft.com/office/word/2010/wordprocessingShape">
+                    <wps:wsp>
+                      <wps:cNvSpPr txBox="1"/>
+                      <wps:spPr>
+                        <a:xfrm>
+                          <a:off x="0" y="0"/>
+                          <a:ext cx="5266944" cy="566928"/>
+                        </a:xfrm>
+                        <a:prstGeom prst="roundRect">
+                          <a:avLst/>
+                        </a:prstGeom>
+                        <a:solidFill>
+                          <a:srgbClr val="F5F5F5"/>
+                        </a:solidFill>
+                        <a:ln w="6350">
+                          <a:noFill/>
+                        </a:ln>
+                        <a:effectLst/>
+                      </wps:spPr>
+                      <wps:txbx>
+                        <w:txbxContent>
+                          <w:p>
+                            <w:pPr>
+                              <w:rPr>
+                                <w:rFonts w:ascii="Lucida Console" w:hAnsi="Lucida Console"/>
+                                <w:color w:val="808080" w:themeColor="background1" w:themeShade="80"/>
+                              </w:rPr>
+                            </w:pPr>
+                            <w:r>
+                              <w:rPr>
+                                <w:rFonts w:ascii="Lucida Console" w:hAnsi="Lucida Console"/>
+                                <w:color w:val="808080" w:themeColor="background1" w:themeShade="80"/>
+                              </w:rPr>
+                              <w:t>„</w:t>
+                            </w:r>
+                            <w:proofErr w:type="spellStart"/>
+                            <w:r>
+                              <w:rPr>
+                                <w:rFonts w:ascii="Lucida Console" w:hAnsi="Lucida Console"/>
+                                <w:color w:val="808080" w:themeColor="background1" w:themeShade="80"/>
+                              </w:rPr>
+                              <w:t>DatabaseSeed</w:t>
+                            </w:r>
+                            <w:proofErr w:type="spellEnd"/>
+                            <w:r>
+                              <w:rPr>
+                                <w:rFonts w:ascii="Lucida Console" w:hAnsi="Lucida Console"/>
+                                <w:color w:val="808080" w:themeColor="background1" w:themeShade="80"/>
+                              </w:rPr>
+                              <w:t xml:space="preserve">”: </w:t>
+                            </w:r>
+                            <w:proofErr w:type="spellStart"/>
+                            <w:r>
+                              <w:rPr>
+                                <w:rFonts w:ascii="Lucida Console" w:hAnsi="Lucida Console"/>
+                                <w:color w:val="808080" w:themeColor="background1" w:themeShade="80"/>
+                              </w:rPr>
+                              <w:t>true</w:t>
+                            </w:r>
+                            <w:proofErr w:type="spellEnd"/>
+                            <w:r>
+                              <w:rPr>
+                                <w:rFonts w:ascii="Lucida Console" w:hAnsi="Lucida Console"/>
+                                <w:color w:val="808080" w:themeColor="background1" w:themeShade="80"/>
+                              </w:rPr>
+                              <w:t>,</w:t>
+                            </w:r>
+                          </w:p>
+                          <w:p>
+                            <w:pPr>
+                              <w:rPr>
+                                <w:rFonts w:ascii="Lucida Console" w:hAnsi="Lucida Console"/>
+                                <w:color w:val="808080" w:themeColor="background1" w:themeShade="80"/>
+                              </w:rPr>
+                            </w:pPr>
+                            <w:r>
+                              <w:rPr>
+                                <w:rFonts w:ascii="Lucida Console" w:hAnsi="Lucida Console"/>
+                                <w:color w:val="808080" w:themeColor="background1" w:themeShade="80"/>
+                              </w:rPr>
+                              <w:t>„</w:t>
+                            </w:r>
+                            <w:proofErr w:type="spellStart"/>
+                            <w:r>
+                              <w:rPr>
+                                <w:rFonts w:ascii="Lucida Console" w:hAnsi="Lucida Console"/>
+                                <w:color w:val="808080" w:themeColor="background1" w:themeShade="80"/>
+                              </w:rPr>
+                              <w:t>Development</w:t>
+                            </w:r>
+                            <w:proofErr w:type="spellEnd"/>
+                            <w:r>
+                              <w:rPr>
+                                <w:rFonts w:ascii="Lucida Console" w:hAnsi="Lucida Console"/>
+                                <w:color w:val="808080" w:themeColor="background1" w:themeShade="80"/>
+                              </w:rPr>
+                              <w:t xml:space="preserve">”: </w:t>
+                            </w:r>
+                            <w:proofErr w:type="spellStart"/>
+                            <w:r>
+                              <w:rPr>
+                                <w:rFonts w:ascii="Lucida Console" w:hAnsi="Lucida Console"/>
+                                <w:color w:val="808080" w:themeColor="background1" w:themeShade="80"/>
+                              </w:rPr>
+                              <w:t>true</w:t>
+                            </w:r>
+                            <w:proofErr w:type="spellEnd"/>
+                          </w:p>
+                        </w:txbxContent>
+                      </wps:txbx>
+                      <wps:bodyPr rot="0" spcFirstLastPara="0" vertOverflow="overflow" horzOverflow="overflow" vert="horz" wrap="square" lIns="91440" tIns="45720" rIns="91440" bIns="45720" numCol="1" spcCol="0" rtlCol="0" fromWordArt="0" anchor="t" anchorCtr="0" forceAA="0" compatLnSpc="1">
+                        <a:prstTxWarp prst="textNoShape">
+                          <a:avLst/>
+                        </a:prstTxWarp>
+                        <a:noAutofit/>
+                      </wps:bodyPr>
+                    </wps:wsp>
+                  </a:graphicData>
+                </a:graphic>
+                <wp14:sizeRelV relativeFrom="margin">
+                  <wp14:pctHeight>0</wp14:pctHeight>
+                </wp14:sizeRelV>
+              </wp:anchor>
+            </w:drawing>
+          </mc:Choice>
+          <mc:Fallback>
+            <w:pict>
+              <v:roundrect w14:anchorId="06B8758E" id="Szövegdoboz 7" o:spid="_x0000_s1027" style="position:absolute;margin-left:10.1pt;margin-top:106.65pt;width:414.7pt;height:44.65pt;z-index:251661312;visibility:visible;mso-wrap-style:square;mso-height-percent:0;mso-wrap-distance-left:9pt;mso-wrap-distance-top:0;mso-wrap-distance-right:9pt;mso-wrap-distance-bottom:0;mso-position-horizontal:absolute;mso-position-horizontal-relative:text;mso-position-vertical:absolute;mso-position-vertical-relative:text;mso-height-percent:0;mso-height-relative:margin;v-text-anchor:top" arcsize="10923f" o:gfxdata="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" fillcolor="#f5f5f5" stroked="f" strokeweight=".5pt">
+                <v:textbox>
+                  <w:txbxContent>
+                    <w:p>
+                      <w:pPr>
+                        <w:rPr>
+                          <w:rFonts w:ascii="Lucida Console" w:hAnsi="Lucida Console"/>
+                          <w:color w:val="808080" w:themeColor="background1" w:themeShade="80"/>
+                        </w:rPr>
+                      </w:pPr>
+                      <w:r>
+                        <w:rPr>
+                          <w:rFonts w:ascii="Lucida Console" w:hAnsi="Lucida Console"/>
+                          <w:color w:val="808080" w:themeColor="background1" w:themeShade="80"/>
+                        </w:rPr>
+                        <w:t>„</w:t>
+                      </w:r>
+                      <w:proofErr w:type="spellStart"/>
+                      <w:r>
+                        <w:rPr>
+                          <w:rFonts w:ascii="Lucida Console" w:hAnsi="Lucida Console"/>
+                          <w:color w:val="808080" w:themeColor="background1" w:themeShade="80"/>
+                        </w:rPr>
+                        <w:t>DatabaseSeed</w:t>
+                      </w:r>
+                      <w:proofErr w:type="spellEnd"/>
+                      <w:r>
+                        <w:rPr>
+                          <w:rFonts w:ascii="Lucida Console" w:hAnsi="Lucida Console"/>
+                          <w:color w:val="808080" w:themeColor="background1" w:themeShade="80"/>
+                        </w:rPr>
+                        <w:t xml:space="preserve">”: </w:t>
+                      </w:r>
+                      <w:proofErr w:type="spellStart"/>
+                      <w:r>
+                        <w:rPr>
+                          <w:rFonts w:ascii="Lucida Console" w:hAnsi="Lucida Console"/>
+                          <w:color w:val="808080" w:themeColor="background1" w:themeShade="80"/>
+                        </w:rPr>
+                        <w:t>true</w:t>
+                      </w:r>
+                      <w:proofErr w:type="spellEnd"/>
+                      <w:r>
+                        <w:rPr>
+                          <w:rFonts w:ascii="Lucida Console" w:hAnsi="Lucida Console"/>
+                          <w:color w:val="808080" w:themeColor="background1" w:themeShade="80"/>
+                        </w:rPr>
+                        <w:t>,</w:t>
+                      </w:r>
+                    </w:p>
+                    <w:p>
+                      <w:pPr>
+                        <w:rPr>
+                          <w:rFonts w:ascii="Lucida Console" w:hAnsi="Lucida Console"/>
+                          <w:color w:val="808080" w:themeColor="background1" w:themeShade="80"/>
+                        </w:rPr>
+                      </w:pPr>
+                      <w:r>
+                        <w:rPr>
+                          <w:rFonts w:ascii="Lucida Console" w:hAnsi="Lucida Console"/>
+                          <w:color w:val="808080" w:themeColor="background1" w:themeShade="80"/>
+                        </w:rPr>
+                        <w:t>„</w:t>
+                      </w:r>
+                      <w:proofErr w:type="spellStart"/>
+                      <w:r>
+                        <w:rPr>
+                          <w:rFonts w:ascii="Lucida Console" w:hAnsi="Lucida Console"/>
+                          <w:color w:val="808080" w:themeColor="background1" w:themeShade="80"/>
+                        </w:rPr>
+                        <w:t>Development</w:t>
+                      </w:r>
+                      <w:proofErr w:type="spellEnd"/>
+                      <w:r>
+                        <w:rPr>
+                          <w:rFonts w:ascii="Lucida Console" w:hAnsi="Lucida Console"/>
+                          <w:color w:val="808080" w:themeColor="background1" w:themeShade="80"/>
+                        </w:rPr>
+                        <w:t xml:space="preserve">”: </w:t>
+                      </w:r>
+                      <w:proofErr w:type="spellStart"/>
+                      <w:r>
+                        <w:rPr>
+                          <w:rFonts w:ascii="Lucida Console" w:hAnsi="Lucida Console"/>
+                          <w:color w:val="808080" w:themeColor="background1" w:themeShade="80"/>
+                        </w:rPr>
+                        <w:t>true</w:t>
+                      </w:r>
+                      <w:proofErr w:type="spellEnd"/>
+                    </w:p>
+                  </w:txbxContent>
+                </v:textbox>
+                <w10:wrap type="topAndBottom"/>
+              </v:roundrect>
+            </w:pict>
+          </mc:Fallback>
+        </mc:AlternateContent>
+      </w:r>
+      <w:r>
+        <w:rPr>
+          <w:rFonts w:ascii="Times New Roman" w:hAnsi="Times New Roman" w:cs="Times New Roman"/>
+          <w:sz w:val="24"/>
+          <w:szCs w:val="24"/>
+        </w:rPr>
+        <w:t xml:space="preserve">Az </w:t>
+      </w:r>
+      <w:proofErr w:type="spellStart"/>
+      <w:proofErr w:type="gramStart"/>
+      <w:r>
+        <w:rPr>
+          <w:rFonts w:ascii="Times New Roman" w:hAnsi="Times New Roman" w:cs="Times New Roman"/>
+          <w:sz w:val="24"/>
+          <w:szCs w:val="24"/>
+        </w:rPr>
+        <w:t>appsettings.json</w:t>
+      </w:r>
+      <w:proofErr w:type="spellEnd"/>
+      <w:proofErr w:type="gramEnd"/>
+      <w:r>
+        <w:rPr>
+          <w:rFonts w:ascii="Times New Roman" w:hAnsi="Times New Roman" w:cs="Times New Roman"/>
+          <w:sz w:val="24"/>
+          <w:szCs w:val="24"/>
+        </w:rPr>
+        <w:t xml:space="preserve"> fájlban van egy </w:t>
+      </w:r>
+      <w:proofErr w:type="spellStart"/>
+      <w:r>
+        <w:rPr>
+          <w:rFonts w:ascii="Times New Roman" w:hAnsi="Times New Roman" w:cs="Times New Roman"/>
+          <w:sz w:val="24"/>
+          <w:szCs w:val="24"/>
+        </w:rPr>
+        <w:t>flag</w:t>
+      </w:r>
+      <w:proofErr w:type="spellEnd"/>
+      <w:r>
+        <w:rPr>
+          <w:rFonts w:ascii="Times New Roman" w:hAnsi="Times New Roman" w:cs="Times New Roman"/>
+          <w:sz w:val="24"/>
+          <w:szCs w:val="24"/>
+        </w:rPr>
+        <w:t xml:space="preserve">, ahol beállíthatjuk, hogy szeretnénk-e az adatbázist adatokkal feltölteni, vagy sem. Továbbá beállíthatjuk azt is, hogy </w:t>
+      </w:r>
+      <w:proofErr w:type="spellStart"/>
+      <w:r>
+        <w:rPr>
+          <w:rFonts w:ascii="Times New Roman" w:hAnsi="Times New Roman" w:cs="Times New Roman"/>
+          <w:sz w:val="24"/>
+          <w:szCs w:val="24"/>
+        </w:rPr>
+        <w:t>development</w:t>
+      </w:r>
+      <w:proofErr w:type="spellEnd"/>
+      <w:r>
+        <w:rPr>
+          <w:rFonts w:ascii="Times New Roman" w:hAnsi="Times New Roman" w:cs="Times New Roman"/>
+          <w:sz w:val="24"/>
+          <w:szCs w:val="24"/>
+        </w:rPr>
+        <w:t xml:space="preserve"> vagy </w:t>
+      </w:r>
+      <w:proofErr w:type="spellStart"/>
+      <w:r>
+        <w:rPr>
+          <w:rFonts w:ascii="Times New Roman" w:hAnsi="Times New Roman" w:cs="Times New Roman"/>
+          <w:sz w:val="24"/>
+          <w:szCs w:val="24"/>
+        </w:rPr>
+        <w:t>production</w:t>
+      </w:r>
+      <w:proofErr w:type="spellEnd"/>
+      <w:r>
+        <w:rPr>
+          <w:rFonts w:ascii="Times New Roman" w:hAnsi="Times New Roman" w:cs="Times New Roman"/>
+          <w:sz w:val="24"/>
+          <w:szCs w:val="24"/>
+        </w:rPr>
+        <w:t xml:space="preserve"> módban szeretnénk futtatni.</w:t>
+      </w:r>
+    </w:p>
+    <w:p>
+      <w:pPr>
+        <w:spacing w:line="360" w:lineRule="auto"/>
+        <w:rPr>
+          <w:rFonts w:ascii="Times New Roman" w:hAnsi="Times New Roman" w:cs="Times New Roman"/>
+          <w:sz w:val="24"/>
+          <w:szCs w:val="24"/>
+        </w:rPr>
+      </w:pPr>
+      <w:r>
+        <w:rPr>
+          <w:rFonts w:ascii="Times New Roman" w:hAnsi="Times New Roman" w:cs="Times New Roman"/>
+          <w:noProof/>
+          <w:sz w:val="24"/>
+          <w:szCs w:val="24"/>
+        </w:rPr>
+        <w:lastRenderedPageBreak/>
+        <w:drawing>
+          <wp:anchor distT="0" distB="0" distL="114300" distR="114300" simplePos="0" relativeHeight="251662336" behindDoc="0" locked="0" layoutInCell="1" allowOverlap="1" wp14:anchorId="2076037C" wp14:editId="7AAF3323">
+            <wp:simplePos x="0" y="0"/>
+            <wp:positionH relativeFrom="column">
+              <wp:posOffset>-36000</wp:posOffset>
+            </wp:positionH>
+            <wp:positionV relativeFrom="paragraph">
+              <wp:posOffset>1828465</wp:posOffset>
+            </wp:positionV>
+            <wp:extent cx="5399405" cy="3176270"/>
+            <wp:effectExtent l="0" t="0" r="0" b="0"/>
+            <wp:wrapTopAndBottom/>
+            <wp:docPr id="1269652888" name="Kép 13" descr="A képen diagram látható&#10;&#10;Automatikusan generált leírás"/>
+            <wp:cNvGraphicFramePr>
+              <a:graphicFrameLocks xmlns:a="http://schemas.openxmlformats.org/drawingml/2006/main" noChangeAspect="1"/>
+            </wp:cNvGraphicFramePr>
+            <a:graphic xmlns:a="http://schemas.openxmlformats.org/drawingml/2006/main">
+              <a:graphicData uri="http://schemas.openxmlformats.org/drawingml/2006/picture">
+                <pic:pic xmlns:pic="http://schemas.openxmlformats.org/drawingml/2006/picture">
+                  <pic:nvPicPr>
+                    <pic:cNvPr id="1269652888" name="Kép 10" descr="A képen diagram látható&#10;&#10;Automatikusan generált leírás"/>
+                    <pic:cNvPicPr/>
+                  </pic:nvPicPr>
+                  <pic:blipFill>
+                    <a:blip r:embed="rId18" cstate="print">
+                      <a:extLst>
+                        <a:ext uri="{28A0092B-C50C-407E-A947-70E740481C1C}">
+                          <a14:useLocalDpi xmlns:a14="http://schemas.microsoft.com/office/drawing/2010/main" val="0"/>
+                        </a:ext>
+                      </a:extLst>
+                    </a:blip>
+                    <a:stretch>
+                      <a:fillRect/>
+                    </a:stretch>
+                  </pic:blipFill>
+                  <pic:spPr>
+                    <a:xfrm>
+                      <a:off x="0" y="0"/>
+                      <a:ext cx="5399405" cy="3176270"/>
+                    </a:xfrm>
+                    <a:prstGeom prst="rect">
+                      <a:avLst/>
+                    </a:prstGeom>
+                  </pic:spPr>
+                </pic:pic>
+              </a:graphicData>
+            </a:graphic>
+            <wp14:sizeRelH relativeFrom="page">
+              <wp14:pctWidth>0</wp14:pctWidth>
+            </wp14:sizeRelH>
+            <wp14:sizeRelV relativeFrom="page">
+              <wp14:pctHeight>0</wp14:pctHeight>
+            </wp14:sizeRelV>
+          </wp:anchor>
+        </w:drawing>
+      </w:r>
+      <w:r>
+        <w:rPr>
+          <w:rFonts w:ascii="Times New Roman" w:hAnsi="Times New Roman" w:cs="Times New Roman"/>
+          <w:sz w:val="24"/>
+          <w:szCs w:val="24"/>
+        </w:rPr>
+        <w:t xml:space="preserve">A következő alfejezetekben a táblákat és azok felépítéseit fogjuk áttekinteni. </w:t>
+      </w:r>
+      <w:r>
+        <w:rPr>
+          <w:rFonts w:ascii="Times New Roman" w:hAnsi="Times New Roman" w:cs="Times New Roman"/>
+          <w:sz w:val="24"/>
+          <w:szCs w:val="24"/>
+        </w:rPr>
+        <w:t>Egy felsorolás keretein belül fog fény derülni az adattagokra a táblákon belül. Fontos kiemelni, hogy az azonosítók, azaz az „</w:t>
+      </w:r>
+      <w:proofErr w:type="spellStart"/>
+      <w:proofErr w:type="gramStart"/>
+      <w:r>
+        <w:rPr>
+          <w:rFonts w:ascii="Times New Roman" w:hAnsi="Times New Roman" w:cs="Times New Roman"/>
+          <w:sz w:val="24"/>
+          <w:szCs w:val="24"/>
+        </w:rPr>
+        <w:t>id</w:t>
+      </w:r>
+      <w:proofErr w:type="spellEnd"/>
+      <w:r>
+        <w:rPr>
+          <w:rFonts w:ascii="Times New Roman" w:hAnsi="Times New Roman" w:cs="Times New Roman"/>
+          <w:sz w:val="24"/>
+          <w:szCs w:val="24"/>
+        </w:rPr>
+        <w:t>”-</w:t>
+      </w:r>
+      <w:proofErr w:type="gramEnd"/>
+      <w:r>
+        <w:rPr>
+          <w:rFonts w:ascii="Times New Roman" w:hAnsi="Times New Roman" w:cs="Times New Roman"/>
+          <w:sz w:val="24"/>
+          <w:szCs w:val="24"/>
+        </w:rPr>
+        <w:t xml:space="preserve">k mindenhol szerepelnek, azok egyediek, elsődleges kulcsként funkcionálnak és az adattípusuk </w:t>
+      </w:r>
+      <w:proofErr w:type="spellStart"/>
+      <w:r>
+        <w:rPr>
+          <w:rFonts w:ascii="Times New Roman" w:hAnsi="Times New Roman" w:cs="Times New Roman"/>
+          <w:sz w:val="24"/>
+          <w:szCs w:val="24"/>
+        </w:rPr>
+        <w:t>Guid</w:t>
+      </w:r>
+      <w:proofErr w:type="spellEnd"/>
+      <w:r>
+        <w:rPr>
+          <w:rFonts w:ascii="Times New Roman" w:hAnsi="Times New Roman" w:cs="Times New Roman"/>
+          <w:sz w:val="24"/>
+          <w:szCs w:val="24"/>
+        </w:rPr>
+        <w:t>. Ez egy globálisan egyedi azonosító, aminek közel nulla a valószínűsége, hogy két ugyanolyat generáljunk</w:t>
+      </w:r>
+      <w:r>
+        <w:rPr>
+          <w:rFonts w:ascii="Times New Roman" w:hAnsi="Times New Roman" w:cs="Times New Roman"/>
+          <w:sz w:val="24"/>
+          <w:szCs w:val="24"/>
+        </w:rPr>
+        <w:t xml:space="preserve">, ezáltal kiválóan teljesíti az azonosítás feladatát. </w:t>
+      </w:r>
+      <w:r>
+        <w:rPr>
+          <w:rFonts w:ascii="Times New Roman" w:hAnsi="Times New Roman" w:cs="Times New Roman"/>
+          <w:sz w:val="24"/>
+          <w:szCs w:val="24"/>
+        </w:rPr>
+        <w:t>Az ER (egyed-kapcsolat) diagramon kiolvasható, hogy melyek lesznek ezek.</w:t>
+      </w:r>
+      <w:r>
+        <w:rPr>
+          <w:rFonts w:ascii="Times New Roman" w:hAnsi="Times New Roman" w:cs="Times New Roman"/>
+          <w:noProof/>
+          <w:sz w:val="24"/>
+          <w:szCs w:val="24"/>
+        </w:rPr>
+        <w:t xml:space="preserve"> </w:t>
+      </w:r>
+    </w:p>
+    <w:p>
+      <w:pPr>
+        <w:pStyle w:val="Cmsor3"/>
+        <w:numPr>
+          <w:ilvl w:val="2"/>
+          <w:numId w:val="7"/>
+        </w:numPr>
+        <w:rPr>
+          <w:rFonts w:ascii="Times New Roman" w:hAnsi="Times New Roman" w:cs="Times New Roman"/>
+        </w:rPr>
+      </w:pPr>
+      <w:proofErr w:type="spellStart"/>
+      <w:r>
+        <w:rPr>
+          <w:rFonts w:ascii="Times New Roman" w:hAnsi="Times New Roman" w:cs="Times New Roman"/>
+        </w:rPr>
+        <w:t>User</w:t>
+      </w:r>
+      <w:r>
+        <w:rPr>
+          <w:rFonts w:ascii="Times New Roman" w:hAnsi="Times New Roman" w:cs="Times New Roman"/>
+        </w:rPr>
+        <w:t>s</w:t>
+      </w:r>
+      <w:proofErr w:type="spellEnd"/>
+    </w:p>
+    <w:p>
+      <w:r>
+        <w:t xml:space="preserve">Ez a tábla szolgál arra, hogy eltároljuk a regisztrált felhasználók alapadatait. Ez alapján tudják magukat azonosítani bejelentkezéskor, illetve </w:t>
+      </w:r>
+      <w:r>
+        <w:t>szezonokat ezzel tudnak létrehozni, kezelni</w:t>
+      </w:r>
+      <w:r>
+        <w:t xml:space="preserve"> (akár </w:t>
+      </w:r>
+      <w:proofErr w:type="spellStart"/>
+      <w:r>
+        <w:t>adminként</w:t>
+      </w:r>
+      <w:proofErr w:type="spellEnd"/>
+      <w:r>
+        <w:t>, akár moderátorként)</w:t>
+      </w:r>
+      <w:r>
+        <w:t>.</w:t>
+      </w:r>
+    </w:p>
+    <w:p>
+      <w:proofErr w:type="spellStart"/>
+      <w:r>
+        <w:t>U</w:t>
+      </w:r>
+      <w:r>
+        <w:t>sername</w:t>
+      </w:r>
+      <w:proofErr w:type="spellEnd"/>
+      <w:r>
+        <w:t xml:space="preserve"> – ez egy szöveg típusú adattag</w:t>
+      </w:r>
+      <w:r>
+        <w:t>, felhasználónév</w:t>
+      </w:r>
+      <w:r>
+        <w:t>, „</w:t>
+      </w:r>
+      <w:proofErr w:type="spellStart"/>
+      <w:r>
+        <w:t>unique</w:t>
+      </w:r>
+      <w:proofErr w:type="spellEnd"/>
+      <w:r>
+        <w:t>” tulajdonsággal rendelkezik, ugyanis bejelentkezésnél ez alapján azonosítjuk a felhasználót az e-mail cím mellett.</w:t>
+      </w:r>
+    </w:p>
+    <w:p>
+      <w:r>
+        <w:t>E</w:t>
+      </w:r>
+      <w:r>
+        <w:t xml:space="preserve">mail – szintén szöveg típusú adattag, </w:t>
+      </w:r>
+      <w:r>
+        <w:t xml:space="preserve">felhasználó e-mail címe, </w:t>
+      </w:r>
+      <w:r>
+        <w:t>egyedi tulajdonsággal felruházva, hogy ezzel is be tudjuk azonosítani a felhasználói fiókot.</w:t>
+      </w:r>
+    </w:p>
+    <w:p>
+      <w:proofErr w:type="spellStart"/>
+      <w:r>
+        <w:t>P</w:t>
+      </w:r>
+      <w:r>
+        <w:t>assword</w:t>
+      </w:r>
+      <w:proofErr w:type="spellEnd"/>
+      <w:r>
+        <w:t xml:space="preserve"> – szöveg típusú adattag. Célja, hogy a felhasználói fiók illetéktelen személyektől elzárt maradjon, ezen belül ne lehessen adatmanipulációkat végezni. Amennyiben a felhasználó azonosította ezzel az adattaggal a jogosultságát, már bármit tehet, ami a jogosultsági körébe belefér.</w:t>
+      </w:r>
+    </w:p>
+    <w:p>
+      <w:pPr>
+        <w:pStyle w:val="Cmsor3"/>
+        <w:numPr>
+          <w:ilvl w:val="2"/>
+          <w:numId w:val="7"/>
+        </w:numPr>
+      </w:pPr>
+      <w:proofErr w:type="spellStart"/>
+      <w:r>
+        <w:t>Season</w:t>
+      </w:r>
+      <w:r>
+        <w:t>s</w:t>
+      </w:r>
+      <w:proofErr w:type="spellEnd"/>
+    </w:p>
+    <w:p>
+      <w:r>
+        <w:t>Ennek a táblának a célja, hogy a szezonok alapadatait eltároljuk. Egy-egy ilyen szezonban fogjuk megtalálni majd az eredményeket, versenyeket, versenyzőket, csapatokat a webes felületen.</w:t>
+      </w:r>
+    </w:p>
+    <w:p>
+      <w:proofErr w:type="spellStart"/>
+      <w:r>
+        <w:lastRenderedPageBreak/>
+        <w:t>Name</w:t>
+      </w:r>
+      <w:proofErr w:type="spellEnd"/>
+      <w:r>
+        <w:t xml:space="preserve"> – szöveg típusú adattag. A szezon neve, ami alapján be tudjuk azonosítani, hogy milyen célra lett létrehozva. Felhasználó számára az első felismerhető információ, amikor egy új szezonnal találkozik.</w:t>
+      </w:r>
+    </w:p>
+    <w:p>
+      <w:proofErr w:type="spellStart"/>
+      <w:r>
+        <w:t>Description</w:t>
+      </w:r>
+      <w:proofErr w:type="spellEnd"/>
+      <w:r>
+        <w:t xml:space="preserve"> – szöveg típusú adattag. A szezon bővebb leírását szolgálja, hogy a felhasználó tudja, hogy biztos arról a ligáról van-e szó, amit ő keres.</w:t>
+      </w:r>
+    </w:p>
+    <w:p>
+      <w:proofErr w:type="spellStart"/>
+      <w:r>
+        <w:t>IsArchived</w:t>
+      </w:r>
+      <w:proofErr w:type="spellEnd"/>
+      <w:r>
+        <w:t xml:space="preserve"> – </w:t>
+      </w:r>
+      <w:proofErr w:type="spellStart"/>
+      <w:r>
+        <w:t>boolean</w:t>
+      </w:r>
+      <w:proofErr w:type="spellEnd"/>
+      <w:r>
+        <w:t xml:space="preserve"> adattag. Valójában </w:t>
+      </w:r>
+      <w:proofErr w:type="spellStart"/>
+      <w:r>
+        <w:t>flagként</w:t>
+      </w:r>
+      <w:proofErr w:type="spellEnd"/>
+      <w:r>
+        <w:t xml:space="preserve"> szolgál arra, hogy a szezon maga archivált állapotban van-e vagy sem.</w:t>
+      </w:r>
+    </w:p>
+    <w:p>
+      <w:proofErr w:type="spellStart"/>
+      <w:r>
+        <w:t>CreatedAt</w:t>
+      </w:r>
+      <w:proofErr w:type="spellEnd"/>
+      <w:r>
+        <w:t xml:space="preserve"> – </w:t>
+      </w:r>
+      <w:proofErr w:type="spellStart"/>
+      <w:r>
+        <w:t>dateTime</w:t>
+      </w:r>
+      <w:proofErr w:type="spellEnd"/>
+      <w:r>
+        <w:t xml:space="preserve"> adattag. Egy mellékes azonosítónak szánt adattag, arra a célra, hogy két azonos nevű szezont biztosan meg tudjunk különböztetni.</w:t>
+      </w:r>
+    </w:p>
+    <w:p>
+      <w:pPr>
+        <w:pStyle w:val="Cmsor3"/>
+        <w:numPr>
+          <w:ilvl w:val="2"/>
+          <w:numId w:val="7"/>
+        </w:numPr>
+      </w:pPr>
+      <w:proofErr w:type="spellStart"/>
+      <w:r>
+        <w:t>Favorites</w:t>
+      </w:r>
+      <w:proofErr w:type="spellEnd"/>
+    </w:p>
+    <w:p>
+      <w:r>
+        <w:t xml:space="preserve">Ez a kapcsolótábla arra hivatott, hogy eltárolja egyes felhasználók kedvencnek jelölt szezonjait, illetve fordított esetben láthatjuk, hogy egy adott ligát mennyien jelöltek be kedvencnek. Két adattaggal rendelkezik, mindkettő </w:t>
+      </w:r>
+      <w:proofErr w:type="spellStart"/>
+      <w:r>
+        <w:t>Guid</w:t>
+      </w:r>
+      <w:proofErr w:type="spellEnd"/>
+      <w:r>
+        <w:t xml:space="preserve"> típusú idegenkulcsok. Ezek rendre a </w:t>
+      </w:r>
+      <w:proofErr w:type="spellStart"/>
+      <w:r>
+        <w:t>UserId</w:t>
+      </w:r>
+      <w:proofErr w:type="spellEnd"/>
+      <w:r>
+        <w:t xml:space="preserve">, ami a </w:t>
+      </w:r>
+      <w:proofErr w:type="spellStart"/>
+      <w:r>
+        <w:t>User</w:t>
+      </w:r>
+      <w:r>
+        <w:t>s</w:t>
+      </w:r>
+      <w:proofErr w:type="spellEnd"/>
+      <w:r>
+        <w:t xml:space="preserve"> tábla egy </w:t>
+      </w:r>
+      <w:r>
+        <w:t>rekord</w:t>
+      </w:r>
+      <w:r>
+        <w:t>já</w:t>
+      </w:r>
+      <w:r>
+        <w:t xml:space="preserve">nak az </w:t>
+      </w:r>
+      <w:proofErr w:type="spellStart"/>
+      <w:r>
+        <w:t>Id</w:t>
+      </w:r>
+      <w:proofErr w:type="spellEnd"/>
+      <w:r>
+        <w:t xml:space="preserve"> adattagjára hivatkozik, a másik a </w:t>
+      </w:r>
+      <w:proofErr w:type="spellStart"/>
+      <w:r>
+        <w:t>SeasonId</w:t>
+      </w:r>
+      <w:proofErr w:type="spellEnd"/>
+      <w:r>
+        <w:t xml:space="preserve">, ami a </w:t>
+      </w:r>
+      <w:proofErr w:type="spellStart"/>
+      <w:r>
+        <w:t>Seasons</w:t>
+      </w:r>
+      <w:proofErr w:type="spellEnd"/>
+      <w:r>
+        <w:t xml:space="preserve"> tábla egy</w:t>
+      </w:r>
+      <w:r>
+        <w:t>ik</w:t>
+      </w:r>
+      <w:r>
+        <w:t xml:space="preserve"> rekordjának az azonosítójára – </w:t>
+      </w:r>
+      <w:proofErr w:type="spellStart"/>
+      <w:r>
+        <w:t>Id-ra</w:t>
+      </w:r>
+      <w:proofErr w:type="spellEnd"/>
+      <w:r>
+        <w:t xml:space="preserve"> – hivatkozik.</w:t>
+      </w:r>
+    </w:p>
+    <w:p>
+      <w:pPr>
+        <w:pStyle w:val="Cmsor3"/>
+        <w:numPr>
+          <w:ilvl w:val="2"/>
+          <w:numId w:val="7"/>
+        </w:numPr>
+      </w:pPr>
+      <w:proofErr w:type="spellStart"/>
+      <w:r>
+        <w:t>Permissions</w:t>
+      </w:r>
+      <w:proofErr w:type="spellEnd"/>
+    </w:p>
+    <w:p>
+      <w:r>
+        <w:t>Ez a tábla hasonló a „</w:t>
+      </w:r>
+      <w:proofErr w:type="spellStart"/>
+      <w:r>
+        <w:t>Favorites</w:t>
+      </w:r>
+      <w:proofErr w:type="spellEnd"/>
+      <w:r>
+        <w:t>” táblához, azonban rendelkezik plusz egy adattaggal. Ennek a táblának a célja, hogy szezonok alapján kezeljük, hogy ki milyen joggal fér hozzá egy-egy szezonhoz, illetve azt is bemutatja, hogy egy felhasználó, melyik ligákhoz fér hozzá.</w:t>
+      </w:r>
+    </w:p>
+    <w:p>
+      <w:r>
+        <w:t>Két idegenkulccsal rendelkezik a tábla, hasonlóan a „</w:t>
+      </w:r>
+      <w:proofErr w:type="spellStart"/>
+      <w:r>
+        <w:t>Favorites</w:t>
+      </w:r>
+      <w:proofErr w:type="spellEnd"/>
+      <w:r>
+        <w:t xml:space="preserve">” táblához, itt is a </w:t>
+      </w:r>
+      <w:proofErr w:type="spellStart"/>
+      <w:r>
+        <w:t>U</w:t>
+      </w:r>
+      <w:r>
+        <w:t>serId</w:t>
+      </w:r>
+      <w:r>
+        <w:t>-val</w:t>
+      </w:r>
+      <w:proofErr w:type="spellEnd"/>
+      <w:r>
+        <w:t xml:space="preserve"> egy felhasználót azonosítunk az </w:t>
+      </w:r>
+      <w:proofErr w:type="spellStart"/>
+      <w:r>
+        <w:t>Id</w:t>
+      </w:r>
+      <w:proofErr w:type="spellEnd"/>
+      <w:r>
+        <w:t xml:space="preserve">-ja alapján és a </w:t>
+      </w:r>
+      <w:proofErr w:type="spellStart"/>
+      <w:r>
+        <w:t>SeasonId</w:t>
+      </w:r>
+      <w:proofErr w:type="spellEnd"/>
+      <w:r>
+        <w:t xml:space="preserve">, amivel a szezont tudjuk beazonosítani, annak </w:t>
+      </w:r>
+      <w:proofErr w:type="spellStart"/>
+      <w:r>
+        <w:t>Id</w:t>
+      </w:r>
+      <w:proofErr w:type="spellEnd"/>
+      <w:r>
+        <w:t xml:space="preserve"> adattagjának segítségével.</w:t>
+      </w:r>
+    </w:p>
+    <w:p>
+      <w:r>
+        <w:t xml:space="preserve">A fentiek mellett megjelenik egy újabb adattag, ami a jogosultság típusát írja le. Ahogy az az előzőekben kiderült kétfajta jogosultság típus van: </w:t>
+      </w:r>
+      <w:proofErr w:type="spellStart"/>
+      <w:r>
+        <w:t>admin</w:t>
+      </w:r>
+      <w:proofErr w:type="spellEnd"/>
+      <w:r>
+        <w:t xml:space="preserve"> és moderátor. Ez az adattag egy számot tárol el integer típusban. „</w:t>
+      </w:r>
+      <w:proofErr w:type="gramStart"/>
+      <w:r>
+        <w:t>1”-</w:t>
+      </w:r>
+      <w:proofErr w:type="gramEnd"/>
+      <w:r>
+        <w:t xml:space="preserve">es számmal jelöli az </w:t>
+      </w:r>
+      <w:proofErr w:type="spellStart"/>
+      <w:r>
+        <w:t>admin</w:t>
+      </w:r>
+      <w:proofErr w:type="spellEnd"/>
+      <w:r>
+        <w:t>, míg „0”-ás számmal a moderátori jogosultságot.</w:t>
+      </w:r>
+    </w:p>
+    <w:p>
+      <w:pPr>
+        <w:pStyle w:val="Cmsor3"/>
+        <w:numPr>
+          <w:ilvl w:val="2"/>
+          <w:numId w:val="7"/>
+        </w:numPr>
+      </w:pPr>
+      <w:proofErr w:type="spellStart"/>
+      <w:r>
+        <w:t>Drivers</w:t>
+      </w:r>
+      <w:proofErr w:type="spellEnd"/>
+    </w:p>
+    <w:p>
+      <w:r>
+        <w:t>A szezonok tartalmazhatnak versenyzőket, így elengedhetetlen, hogy erre is létrehozzunk egy táblát, hogy definiáljuk a versenyzőket és azok adatait.</w:t>
+      </w:r>
+    </w:p>
+    <w:p>
+      <w:r>
+        <w:t xml:space="preserve"> </w:t>
       </w:r>
     </w:p>
     <w:sectPr>
@@ -3905,7 +6430,7 @@
 </file>
 
 <file path=word/endnotes.xml><?xml version="1.0" encoding="utf-8"?>
-<w:endnotes xmlns:wpc="http://schemas.microsoft.com/office/word/2010/wordprocessingCanvas" xmlns:cx="http://schemas.microsoft.com/office/drawing/2014/chartex" xmlns:cx1="http://schemas.microsoft.com/office/drawing/2015/9/8/chartex" xmlns:cx2="http://schemas.microsoft.com/office/drawing/2015/10/21/chartex" xmlns:cx3="http://schemas.microsoft.com/office/drawing/2016/5/9/chartex" xmlns:cx4="http://schemas.microsoft.com/office/drawing/2016/5/10/chartex" xmlns:cx5="http://schemas.microsoft.com/office/drawing/2016/5/11/chartex" xmlns:cx6="http://schemas.microsoft.com/office/drawing/2016/5/12/chartex" xmlns:cx7="http://schemas.microsoft.com/office/drawing/2016/5/13/chartex" xmlns:cx8="http://schemas.microsoft.com/office/drawing/2016/5/14/chartex" xmlns:mc="http://schemas.openxmlformats.org/markup-compatibility/2006" xmlns:aink="http://schemas.microsoft.com/office/drawing/2016/ink" xmlns:am3d="http://schemas.microsoft.com/office/drawing/2017/model3d" xmlns:o="urn:schemas-microsoft-com:office:office" xmlns:oel="http://schemas.microsoft.com/office/2019/extlst" xmlns:r="http://schemas.openxmlformats.org/officeDocument/2006/relationships" xmlns:m="http://schemas.openxmlformats.org/officeDocument/2006/math" xmlns:v="urn:schemas-microsoft-com:vml" xmlns:wp14="http://schemas.microsoft.com/office/word/2010/wordprocessingDrawing" xmlns:wp="http://schemas.openxmlformats.org/drawingml/2006/wordprocessingDrawing" xmlns:w10="urn:schemas-microsoft-com:office:word" xmlns:w="http://schemas.openxmlformats.org/wordprocessingml/2006/main" xmlns:w14="http://schemas.microsoft.com/office/word/2010/wordml" xmlns:w15="http://schemas.microsoft.com/office/word/2012/wordml" xmlns:w16cex="http://schemas.microsoft.com/office/word/2018/wordml/cex" xmlns:w16cid="http://schemas.microsoft.com/office/word/2016/wordml/cid" xmlns:w16="http://schemas.microsoft.com/office/word/2018/wordml" xmlns:w16du="http://schemas.microsoft.com/office/word/2023/wordml/word16du" xmlns:w16sdtdh="http://schemas.microsoft.com/office/word/2020/wordml/sdtdatahash" xmlns:w16se="http://schemas.microsoft.com/office/word/2015/wordml/symex" xmlns:wpg="http://schemas.microsoft.com/office/word/2010/wordprocessingGroup" xmlns:wpi="http://schemas.microsoft.com/office/word/2010/wordprocessingInk" xmlns:wne="http://schemas.microsoft.com/office/word/2006/wordml" xmlns:wps="http://schemas.microsoft.com/office/word/2010/wordprocessingShape" mc:Ignorable="w14 w15 w16se w16cid w16 w16cex w16sdtdh wp14">
+<w:endnotes xmlns:wpc="http://schemas.microsoft.com/office/word/2010/wordprocessingCanvas" xmlns:cx="http://schemas.microsoft.com/office/drawing/2014/chartex" xmlns:cx1="http://schemas.microsoft.com/office/drawing/2015/9/8/chartex" xmlns:cx2="http://schemas.microsoft.com/office/drawing/2015/10/21/chartex" xmlns:cx3="http://schemas.microsoft.com/office/drawing/2016/5/9/chartex" xmlns:cx4="http://schemas.microsoft.com/office/drawing/2016/5/10/chartex" xmlns:cx5="http://schemas.microsoft.com/office/drawing/2016/5/11/chartex" xmlns:cx6="http://schemas.microsoft.com/office/drawing/2016/5/12/chartex" xmlns:cx7="http://schemas.microsoft.com/office/drawing/2016/5/13/chartex" xmlns:cx8="http://schemas.microsoft.com/office/drawing/2016/5/14/chartex" xmlns:mc="http://schemas.openxmlformats.org/markup-compatibility/2006" xmlns:aink="http://schemas.microsoft.com/office/drawing/2016/ink" xmlns:am3d="http://schemas.microsoft.com/office/drawing/2017/model3d" xmlns:o="urn:schemas-microsoft-com:office:office" xmlns:oel="http://schemas.microsoft.com/office/2019/extlst" xmlns:r="http://schemas.openxmlformats.org/officeDocument/2006/relationships" xmlns:m="http://schemas.openxmlformats.org/officeDocument/2006/math" xmlns:v="urn:schemas-microsoft-com:vml" xmlns:wp14="http://schemas.microsoft.com/office/word/2010/wordprocessingDrawing" xmlns:wp="http://schemas.openxmlformats.org/drawingml/2006/wordprocessingDrawing" xmlns:w10="urn:schemas-microsoft-com:office:word" xmlns:w="http://schemas.openxmlformats.org/wordprocessingml/2006/main" xmlns:w14="http://schemas.microsoft.com/office/word/2010/wordml" xmlns:w15="http://schemas.microsoft.com/office/word/2012/wordml" xmlns:w16cex="http://schemas.microsoft.com/office/word/2018/wordml/cex" xmlns:w16cid="http://schemas.microsoft.com/office/word/2016/wordml/cid" xmlns:w16="http://schemas.microsoft.com/office/word/2018/wordml" xmlns:w16sdtdh="http://schemas.microsoft.com/office/word/2020/wordml/sdtdatahash" xmlns:w16se="http://schemas.microsoft.com/office/word/2015/wordml/symex" xmlns:wpg="http://schemas.microsoft.com/office/word/2010/wordprocessingGroup" xmlns:wpi="http://schemas.microsoft.com/office/word/2010/wordprocessingInk" xmlns:wne="http://schemas.microsoft.com/office/word/2006/wordml" xmlns:wps="http://schemas.microsoft.com/office/word/2010/wordprocessingShape" mc:Ignorable="w14 w15 w16se w16cid w16 w16cex w16sdtdh wp14">
   <w:endnote w:type="separator" w:id="-1">
     <w:p>
       <w:pPr>
@@ -3937,7 +6462,7 @@
 </file>
 
 <file path=word/footer1.xml><?xml version="1.0" encoding="utf-8"?>
-<w:ftr xmlns:wpc="http://schemas.microsoft.com/office/word/2010/wordprocessingCanvas" xmlns:cx="http://schemas.microsoft.com/office/drawing/2014/chartex" xmlns:cx1="http://schemas.microsoft.com/office/drawing/2015/9/8/chartex" xmlns:cx2="http://schemas.microsoft.com/office/drawing/2015/10/21/chartex" xmlns:cx3="http://schemas.microsoft.com/office/drawing/2016/5/9/chartex" xmlns:cx4="http://schemas.microsoft.com/office/drawing/2016/5/10/chartex" xmlns:cx5="http://schemas.microsoft.com/office/drawing/2016/5/11/chartex" xmlns:cx6="http://schemas.microsoft.com/office/drawing/2016/5/12/chartex" xmlns:cx7="http://schemas.microsoft.com/office/drawing/2016/5/13/chartex" xmlns:cx8="http://schemas.microsoft.com/office/drawing/2016/5/14/chartex" xmlns:mc="http://schemas.openxmlformats.org/markup-compatibility/2006" xmlns:aink="http://schemas.microsoft.com/office/drawing/2016/ink" xmlns:am3d="http://schemas.microsoft.com/office/drawing/2017/model3d" xmlns:o="urn:schemas-microsoft-com:office:office" xmlns:oel="http://schemas.microsoft.com/office/2019/extlst" xmlns:r="http://schemas.openxmlformats.org/officeDocument/2006/relationships" xmlns:m="http://schemas.openxmlformats.org/officeDocument/2006/math" xmlns:v="urn:schemas-microsoft-com:vml" xmlns:wp14="http://schemas.microsoft.com/office/word/2010/wordprocessingDrawing" xmlns:wp="http://schemas.openxmlformats.org/drawingml/2006/wordprocessingDrawing" xmlns:w10="urn:schemas-microsoft-com:office:word" xmlns:w="http://schemas.openxmlformats.org/wordprocessingml/2006/main" xmlns:w14="http://schemas.microsoft.com/office/word/2010/wordml" xmlns:w15="http://schemas.microsoft.com/office/word/2012/wordml" xmlns:w16cex="http://schemas.microsoft.com/office/word/2018/wordml/cex" xmlns:w16cid="http://schemas.microsoft.com/office/word/2016/wordml/cid" xmlns:w16="http://schemas.microsoft.com/office/word/2018/wordml" xmlns:w16du="http://schemas.microsoft.com/office/word/2023/wordml/word16du" xmlns:w16sdtdh="http://schemas.microsoft.com/office/word/2020/wordml/sdtdatahash" xmlns:w16se="http://schemas.microsoft.com/office/word/2015/wordml/symex" xmlns:wpg="http://schemas.microsoft.com/office/word/2010/wordprocessingGroup" xmlns:wpi="http://schemas.microsoft.com/office/word/2010/wordprocessingInk" xmlns:wne="http://schemas.microsoft.com/office/word/2006/wordml" xmlns:wps="http://schemas.microsoft.com/office/word/2010/wordprocessingShape" mc:Ignorable="w14 w15 w16se w16cid w16 w16cex w16sdtdh wp14">
+<w:ftr xmlns:wpc="http://schemas.microsoft.com/office/word/2010/wordprocessingCanvas" xmlns:cx="http://schemas.microsoft.com/office/drawing/2014/chartex" xmlns:cx1="http://schemas.microsoft.com/office/drawing/2015/9/8/chartex" xmlns:cx2="http://schemas.microsoft.com/office/drawing/2015/10/21/chartex" xmlns:cx3="http://schemas.microsoft.com/office/drawing/2016/5/9/chartex" xmlns:cx4="http://schemas.microsoft.com/office/drawing/2016/5/10/chartex" xmlns:cx5="http://schemas.microsoft.com/office/drawing/2016/5/11/chartex" xmlns:cx6="http://schemas.microsoft.com/office/drawing/2016/5/12/chartex" xmlns:cx7="http://schemas.microsoft.com/office/drawing/2016/5/13/chartex" xmlns:cx8="http://schemas.microsoft.com/office/drawing/2016/5/14/chartex" xmlns:mc="http://schemas.openxmlformats.org/markup-compatibility/2006" xmlns:aink="http://schemas.microsoft.com/office/drawing/2016/ink" xmlns:am3d="http://schemas.microsoft.com/office/drawing/2017/model3d" xmlns:o="urn:schemas-microsoft-com:office:office" xmlns:oel="http://schemas.microsoft.com/office/2019/extlst" xmlns:r="http://schemas.openxmlformats.org/officeDocument/2006/relationships" xmlns:m="http://schemas.openxmlformats.org/officeDocument/2006/math" xmlns:v="urn:schemas-microsoft-com:vml" xmlns:wp14="http://schemas.microsoft.com/office/word/2010/wordprocessingDrawing" xmlns:wp="http://schemas.openxmlformats.org/drawingml/2006/wordprocessingDrawing" xmlns:w10="urn:schemas-microsoft-com:office:word" xmlns:w="http://schemas.openxmlformats.org/wordprocessingml/2006/main" xmlns:w14="http://schemas.microsoft.com/office/word/2010/wordml" xmlns:w15="http://schemas.microsoft.com/office/word/2012/wordml" xmlns:w16cex="http://schemas.microsoft.com/office/word/2018/wordml/cex" xmlns:w16cid="http://schemas.microsoft.com/office/word/2016/wordml/cid" xmlns:w16="http://schemas.microsoft.com/office/word/2018/wordml" xmlns:w16sdtdh="http://schemas.microsoft.com/office/word/2020/wordml/sdtdatahash" xmlns:w16se="http://schemas.microsoft.com/office/word/2015/wordml/symex" xmlns:wpg="http://schemas.microsoft.com/office/word/2010/wordprocessingGroup" xmlns:wpi="http://schemas.microsoft.com/office/word/2010/wordprocessingInk" xmlns:wne="http://schemas.microsoft.com/office/word/2006/wordml" xmlns:wps="http://schemas.microsoft.com/office/word/2010/wordprocessingShape" mc:Ignorable="w14 w15 w16se w16cid w16 w16cex w16sdtdh wp14">
   <w:p>
     <w:pPr>
       <w:pStyle w:val="llb"/>
@@ -3947,7 +6472,7 @@
 </file>
 
 <file path=word/footer2.xml><?xml version="1.0" encoding="utf-8"?>
-<w:ftr xmlns:wpc="http://schemas.microsoft.com/office/word/2010/wordprocessingCanvas" xmlns:cx="http://schemas.microsoft.com/office/drawing/2014/chartex" xmlns:cx1="http://schemas.microsoft.com/office/drawing/2015/9/8/chartex" xmlns:cx2="http://schemas.microsoft.com/office/drawing/2015/10/21/chartex" xmlns:cx3="http://schemas.microsoft.com/office/drawing/2016/5/9/chartex" xmlns:cx4="http://schemas.microsoft.com/office/drawing/2016/5/10/chartex" xmlns:cx5="http://schemas.microsoft.com/office/drawing/2016/5/11/chartex" xmlns:cx6="http://schemas.microsoft.com/office/drawing/2016/5/12/chartex" xmlns:cx7="http://schemas.microsoft.com/office/drawing/2016/5/13/chartex" xmlns:cx8="http://schemas.microsoft.com/office/drawing/2016/5/14/chartex" xmlns:mc="http://schemas.openxmlformats.org/markup-compatibility/2006" xmlns:aink="http://schemas.microsoft.com/office/drawing/2016/ink" xmlns:am3d="http://schemas.microsoft.com/office/drawing/2017/model3d" xmlns:o="urn:schemas-microsoft-com:office:office" xmlns:oel="http://schemas.microsoft.com/office/2019/extlst" xmlns:r="http://schemas.openxmlformats.org/officeDocument/2006/relationships" xmlns:m="http://schemas.openxmlformats.org/officeDocument/2006/math" xmlns:v="urn:schemas-microsoft-com:vml" xmlns:wp14="http://schemas.microsoft.com/office/word/2010/wordprocessingDrawing" xmlns:wp="http://schemas.openxmlformats.org/drawingml/2006/wordprocessingDrawing" xmlns:w10="urn:schemas-microsoft-com:office:word" xmlns:w="http://schemas.openxmlformats.org/wordprocessingml/2006/main" xmlns:w14="http://schemas.microsoft.com/office/word/2010/wordml" xmlns:w15="http://schemas.microsoft.com/office/word/2012/wordml" xmlns:w16cex="http://schemas.microsoft.com/office/word/2018/wordml/cex" xmlns:w16cid="http://schemas.microsoft.com/office/word/2016/wordml/cid" xmlns:w16="http://schemas.microsoft.com/office/word/2018/wordml" xmlns:w16du="http://schemas.microsoft.com/office/word/2023/wordml/word16du" xmlns:w16sdtdh="http://schemas.microsoft.com/office/word/2020/wordml/sdtdatahash" xmlns:w16se="http://schemas.microsoft.com/office/word/2015/wordml/symex" xmlns:wpg="http://schemas.microsoft.com/office/word/2010/wordprocessingGroup" xmlns:wpi="http://schemas.microsoft.com/office/word/2010/wordprocessingInk" xmlns:wne="http://schemas.microsoft.com/office/word/2006/wordml" xmlns:wps="http://schemas.microsoft.com/office/word/2010/wordprocessingShape" mc:Ignorable="w14 w15 w16se w16cid w16 w16cex w16sdtdh wp14">
+<w:ftr xmlns:wpc="http://schemas.microsoft.com/office/word/2010/wordprocessingCanvas" xmlns:cx="http://schemas.microsoft.com/office/drawing/2014/chartex" xmlns:cx1="http://schemas.microsoft.com/office/drawing/2015/9/8/chartex" xmlns:cx2="http://schemas.microsoft.com/office/drawing/2015/10/21/chartex" xmlns:cx3="http://schemas.microsoft.com/office/drawing/2016/5/9/chartex" xmlns:cx4="http://schemas.microsoft.com/office/drawing/2016/5/10/chartex" xmlns:cx5="http://schemas.microsoft.com/office/drawing/2016/5/11/chartex" xmlns:cx6="http://schemas.microsoft.com/office/drawing/2016/5/12/chartex" xmlns:cx7="http://schemas.microsoft.com/office/drawing/2016/5/13/chartex" xmlns:cx8="http://schemas.microsoft.com/office/drawing/2016/5/14/chartex" xmlns:mc="http://schemas.openxmlformats.org/markup-compatibility/2006" xmlns:aink="http://schemas.microsoft.com/office/drawing/2016/ink" xmlns:am3d="http://schemas.microsoft.com/office/drawing/2017/model3d" xmlns:o="urn:schemas-microsoft-com:office:office" xmlns:oel="http://schemas.microsoft.com/office/2019/extlst" xmlns:r="http://schemas.openxmlformats.org/officeDocument/2006/relationships" xmlns:m="http://schemas.openxmlformats.org/officeDocument/2006/math" xmlns:v="urn:schemas-microsoft-com:vml" xmlns:wp14="http://schemas.microsoft.com/office/word/2010/wordprocessingDrawing" xmlns:wp="http://schemas.openxmlformats.org/drawingml/2006/wordprocessingDrawing" xmlns:w10="urn:schemas-microsoft-com:office:word" xmlns:w="http://schemas.openxmlformats.org/wordprocessingml/2006/main" xmlns:w14="http://schemas.microsoft.com/office/word/2010/wordml" xmlns:w15="http://schemas.microsoft.com/office/word/2012/wordml" xmlns:w16cex="http://schemas.microsoft.com/office/word/2018/wordml/cex" xmlns:w16cid="http://schemas.microsoft.com/office/word/2016/wordml/cid" xmlns:w16="http://schemas.microsoft.com/office/word/2018/wordml" xmlns:w16sdtdh="http://schemas.microsoft.com/office/word/2020/wordml/sdtdatahash" xmlns:w16se="http://schemas.microsoft.com/office/word/2015/wordml/symex" xmlns:wpg="http://schemas.microsoft.com/office/word/2010/wordprocessingGroup" xmlns:wpi="http://schemas.microsoft.com/office/word/2010/wordprocessingInk" xmlns:wne="http://schemas.microsoft.com/office/word/2006/wordml" xmlns:wps="http://schemas.microsoft.com/office/word/2010/wordprocessingShape" mc:Ignorable="w14 w15 w16se w16cid w16 w16cex w16sdtdh wp14">
   <w:p>
     <w:pPr>
       <w:pStyle w:val="llb"/>
@@ -3962,7 +6487,7 @@
 </file>
 
 <file path=word/footnotes.xml><?xml version="1.0" encoding="utf-8"?>
-<w:footnotes xmlns:wpc="http://schemas.microsoft.com/office/word/2010/wordprocessingCanvas" xmlns:cx="http://schemas.microsoft.com/office/drawing/2014/chartex" xmlns:cx1="http://schemas.microsoft.com/office/drawing/2015/9/8/chartex" xmlns:cx2="http://schemas.microsoft.com/office/drawing/2015/10/21/chartex" xmlns:cx3="http://schemas.microsoft.com/office/drawing/2016/5/9/chartex" xmlns:cx4="http://schemas.microsoft.com/office/drawing/2016/5/10/chartex" xmlns:cx5="http://schemas.microsoft.com/office/drawing/2016/5/11/chartex" xmlns:cx6="http://schemas.microsoft.com/office/drawing/2016/5/12/chartex" xmlns:cx7="http://schemas.microsoft.com/office/drawing/2016/5/13/chartex" xmlns:cx8="http://schemas.microsoft.com/office/drawing/2016/5/14/chartex" xmlns:mc="http://schemas.openxmlformats.org/markup-compatibility/2006" xmlns:aink="http://schemas.microsoft.com/office/drawing/2016/ink" xmlns:am3d="http://schemas.microsoft.com/office/drawing/2017/model3d" xmlns:o="urn:schemas-microsoft-com:office:office" xmlns:oel="http://schemas.microsoft.com/office/2019/extlst" xmlns:r="http://schemas.openxmlformats.org/officeDocument/2006/relationships" xmlns:m="http://schemas.openxmlformats.org/officeDocument/2006/math" xmlns:v="urn:schemas-microsoft-com:vml" xmlns:wp14="http://schemas.microsoft.com/office/word/2010/wordprocessingDrawing" xmlns:wp="http://schemas.openxmlformats.org/drawingml/2006/wordprocessingDrawing" xmlns:w10="urn:schemas-microsoft-com:office:word" xmlns:w="http://schemas.openxmlformats.org/wordprocessingml/2006/main" xmlns:w14="http://schemas.microsoft.com/office/word/2010/wordml" xmlns:w15="http://schemas.microsoft.com/office/word/2012/wordml" xmlns:w16cex="http://schemas.microsoft.com/office/word/2018/wordml/cex" xmlns:w16cid="http://schemas.microsoft.com/office/word/2016/wordml/cid" xmlns:w16="http://schemas.microsoft.com/office/word/2018/wordml" xmlns:w16du="http://schemas.microsoft.com/office/word/2023/wordml/word16du" xmlns:w16sdtdh="http://schemas.microsoft.com/office/word/2020/wordml/sdtdatahash" xmlns:w16se="http://schemas.microsoft.com/office/word/2015/wordml/symex" xmlns:wpg="http://schemas.microsoft.com/office/word/2010/wordprocessingGroup" xmlns:wpi="http://schemas.microsoft.com/office/word/2010/wordprocessingInk" xmlns:wne="http://schemas.microsoft.com/office/word/2006/wordml" xmlns:wps="http://schemas.microsoft.com/office/word/2010/wordprocessingShape" mc:Ignorable="w14 w15 w16se w16cid w16 w16cex w16sdtdh wp14">
+<w:footnotes xmlns:wpc="http://schemas.microsoft.com/office/word/2010/wordprocessingCanvas" xmlns:cx="http://schemas.microsoft.com/office/drawing/2014/chartex" xmlns:cx1="http://schemas.microsoft.com/office/drawing/2015/9/8/chartex" xmlns:cx2="http://schemas.microsoft.com/office/drawing/2015/10/21/chartex" xmlns:cx3="http://schemas.microsoft.com/office/drawing/2016/5/9/chartex" xmlns:cx4="http://schemas.microsoft.com/office/drawing/2016/5/10/chartex" xmlns:cx5="http://schemas.microsoft.com/office/drawing/2016/5/11/chartex" xmlns:cx6="http://schemas.microsoft.com/office/drawing/2016/5/12/chartex" xmlns:cx7="http://schemas.microsoft.com/office/drawing/2016/5/13/chartex" xmlns:cx8="http://schemas.microsoft.com/office/drawing/2016/5/14/chartex" xmlns:mc="http://schemas.openxmlformats.org/markup-compatibility/2006" xmlns:aink="http://schemas.microsoft.com/office/drawing/2016/ink" xmlns:am3d="http://schemas.microsoft.com/office/drawing/2017/model3d" xmlns:o="urn:schemas-microsoft-com:office:office" xmlns:oel="http://schemas.microsoft.com/office/2019/extlst" xmlns:r="http://schemas.openxmlformats.org/officeDocument/2006/relationships" xmlns:m="http://schemas.openxmlformats.org/officeDocument/2006/math" xmlns:v="urn:schemas-microsoft-com:vml" xmlns:wp14="http://schemas.microsoft.com/office/word/2010/wordprocessingDrawing" xmlns:wp="http://schemas.openxmlformats.org/drawingml/2006/wordprocessingDrawing" xmlns:w10="urn:schemas-microsoft-com:office:word" xmlns:w="http://schemas.openxmlformats.org/wordprocessingml/2006/main" xmlns:w14="http://schemas.microsoft.com/office/word/2010/wordml" xmlns:w15="http://schemas.microsoft.com/office/word/2012/wordml" xmlns:w16cex="http://schemas.microsoft.com/office/word/2018/wordml/cex" xmlns:w16cid="http://schemas.microsoft.com/office/word/2016/wordml/cid" xmlns:w16="http://schemas.microsoft.com/office/word/2018/wordml" xmlns:w16sdtdh="http://schemas.microsoft.com/office/word/2020/wordml/sdtdatahash" xmlns:w16se="http://schemas.microsoft.com/office/word/2015/wordml/symex" xmlns:wpg="http://schemas.microsoft.com/office/word/2010/wordprocessingGroup" xmlns:wpi="http://schemas.microsoft.com/office/word/2010/wordprocessingInk" xmlns:wne="http://schemas.microsoft.com/office/word/2006/wordml" xmlns:wps="http://schemas.microsoft.com/office/word/2010/wordprocessingShape" mc:Ignorable="w14 w15 w16se w16cid w16 w16cex w16sdtdh wp14">
   <w:footnote w:type="separator" w:id="-1">
     <w:p>
       <w:pPr>
@@ -3994,7 +6519,7 @@
 </file>
 
 <file path=word/header1.xml><?xml version="1.0" encoding="utf-8"?>
-<w:hdr xmlns:wpc="http://schemas.microsoft.com/office/word/2010/wordprocessingCanvas" xmlns:cx="http://schemas.microsoft.com/office/drawing/2014/chartex" xmlns:cx1="http://schemas.microsoft.com/office/drawing/2015/9/8/chartex" xmlns:cx2="http://schemas.microsoft.com/office/drawing/2015/10/21/chartex" xmlns:cx3="http://schemas.microsoft.com/office/drawing/2016/5/9/chartex" xmlns:cx4="http://schemas.microsoft.com/office/drawing/2016/5/10/chartex" xmlns:cx5="http://schemas.microsoft.com/office/drawing/2016/5/11/chartex" xmlns:cx6="http://schemas.microsoft.com/office/drawing/2016/5/12/chartex" xmlns:cx7="http://schemas.microsoft.com/office/drawing/2016/5/13/chartex" xmlns:cx8="http://schemas.microsoft.com/office/drawing/2016/5/14/chartex" xmlns:mc="http://schemas.openxmlformats.org/markup-compatibility/2006" xmlns:aink="http://schemas.microsoft.com/office/drawing/2016/ink" xmlns:am3d="http://schemas.microsoft.com/office/drawing/2017/model3d" xmlns:o="urn:schemas-microsoft-com:office:office" xmlns:oel="http://schemas.microsoft.com/office/2019/extlst" xmlns:r="http://schemas.openxmlformats.org/officeDocument/2006/relationships" xmlns:m="http://schemas.openxmlformats.org/officeDocument/2006/math" xmlns:v="urn:schemas-microsoft-com:vml" xmlns:wp14="http://schemas.microsoft.com/office/word/2010/wordprocessingDrawing" xmlns:wp="http://schemas.openxmlformats.org/drawingml/2006/wordprocessingDrawing" xmlns:w10="urn:schemas-microsoft-com:office:word" xmlns:w="http://schemas.openxmlformats.org/wordprocessingml/2006/main" xmlns:w14="http://schemas.microsoft.com/office/word/2010/wordml" xmlns:w15="http://schemas.microsoft.com/office/word/2012/wordml" xmlns:w16cex="http://schemas.microsoft.com/office/word/2018/wordml/cex" xmlns:w16cid="http://schemas.microsoft.com/office/word/2016/wordml/cid" xmlns:w16="http://schemas.microsoft.com/office/word/2018/wordml" xmlns:w16du="http://schemas.microsoft.com/office/word/2023/wordml/word16du" xmlns:w16sdtdh="http://schemas.microsoft.com/office/word/2020/wordml/sdtdatahash" xmlns:w16se="http://schemas.microsoft.com/office/word/2015/wordml/symex" xmlns:wpg="http://schemas.microsoft.com/office/word/2010/wordprocessingGroup" xmlns:wpi="http://schemas.microsoft.com/office/word/2010/wordprocessingInk" xmlns:wne="http://schemas.microsoft.com/office/word/2006/wordml" xmlns:wps="http://schemas.microsoft.com/office/word/2010/wordprocessingShape" mc:Ignorable="w14 w15 w16se w16cid w16 w16cex w16sdtdh wp14">
+<w:hdr xmlns:wpc="http://schemas.microsoft.com/office/word/2010/wordprocessingCanvas" xmlns:cx="http://schemas.microsoft.com/office/drawing/2014/chartex" xmlns:cx1="http://schemas.microsoft.com/office/drawing/2015/9/8/chartex" xmlns:cx2="http://schemas.microsoft.com/office/drawing/2015/10/21/chartex" xmlns:cx3="http://schemas.microsoft.com/office/drawing/2016/5/9/chartex" xmlns:cx4="http://schemas.microsoft.com/office/drawing/2016/5/10/chartex" xmlns:cx5="http://schemas.microsoft.com/office/drawing/2016/5/11/chartex" xmlns:cx6="http://schemas.microsoft.com/office/drawing/2016/5/12/chartex" xmlns:cx7="http://schemas.microsoft.com/office/drawing/2016/5/13/chartex" xmlns:cx8="http://schemas.microsoft.com/office/drawing/2016/5/14/chartex" xmlns:mc="http://schemas.openxmlformats.org/markup-compatibility/2006" xmlns:aink="http://schemas.microsoft.com/office/drawing/2016/ink" xmlns:am3d="http://schemas.microsoft.com/office/drawing/2017/model3d" xmlns:o="urn:schemas-microsoft-com:office:office" xmlns:oel="http://schemas.microsoft.com/office/2019/extlst" xmlns:r="http://schemas.openxmlformats.org/officeDocument/2006/relationships" xmlns:m="http://schemas.openxmlformats.org/officeDocument/2006/math" xmlns:v="urn:schemas-microsoft-com:vml" xmlns:wp14="http://schemas.microsoft.com/office/word/2010/wordprocessingDrawing" xmlns:wp="http://schemas.openxmlformats.org/drawingml/2006/wordprocessingDrawing" xmlns:w10="urn:schemas-microsoft-com:office:word" xmlns:w="http://schemas.openxmlformats.org/wordprocessingml/2006/main" xmlns:w14="http://schemas.microsoft.com/office/word/2010/wordml" xmlns:w15="http://schemas.microsoft.com/office/word/2012/wordml" xmlns:w16cex="http://schemas.microsoft.com/office/word/2018/wordml/cex" xmlns:w16cid="http://schemas.microsoft.com/office/word/2016/wordml/cid" xmlns:w16="http://schemas.microsoft.com/office/word/2018/wordml" xmlns:w16sdtdh="http://schemas.microsoft.com/office/word/2020/wordml/sdtdatahash" xmlns:w16se="http://schemas.microsoft.com/office/word/2015/wordml/symex" xmlns:wpg="http://schemas.microsoft.com/office/word/2010/wordprocessingGroup" xmlns:wpi="http://schemas.microsoft.com/office/word/2010/wordprocessingInk" xmlns:wne="http://schemas.microsoft.com/office/word/2006/wordml" xmlns:wps="http://schemas.microsoft.com/office/word/2010/wordprocessingShape" mc:Ignorable="w14 w15 w16se w16cid w16 w16cex w16sdtdh wp14">
   <w:p>
     <w:pPr>
       <w:spacing w:after="0"/>
@@ -4017,7 +6542,7 @@
 </file>
 
 <file path=word/header2.xml><?xml version="1.0" encoding="utf-8"?>
-<w:hdr xmlns:wpc="http://schemas.microsoft.com/office/word/2010/wordprocessingCanvas" xmlns:cx="http://schemas.microsoft.com/office/drawing/2014/chartex" xmlns:cx1="http://schemas.microsoft.com/office/drawing/2015/9/8/chartex" xmlns:cx2="http://schemas.microsoft.com/office/drawing/2015/10/21/chartex" xmlns:cx3="http://schemas.microsoft.com/office/drawing/2016/5/9/chartex" xmlns:cx4="http://schemas.microsoft.com/office/drawing/2016/5/10/chartex" xmlns:cx5="http://schemas.microsoft.com/office/drawing/2016/5/11/chartex" xmlns:cx6="http://schemas.microsoft.com/office/drawing/2016/5/12/chartex" xmlns:cx7="http://schemas.microsoft.com/office/drawing/2016/5/13/chartex" xmlns:cx8="http://schemas.microsoft.com/office/drawing/2016/5/14/chartex" xmlns:mc="http://schemas.openxmlformats.org/markup-compatibility/2006" xmlns:aink="http://schemas.microsoft.com/office/drawing/2016/ink" xmlns:am3d="http://schemas.microsoft.com/office/drawing/2017/model3d" xmlns:o="urn:schemas-microsoft-com:office:office" xmlns:oel="http://schemas.microsoft.com/office/2019/extlst" xmlns:r="http://schemas.openxmlformats.org/officeDocument/2006/relationships" xmlns:m="http://schemas.openxmlformats.org/officeDocument/2006/math" xmlns:v="urn:schemas-microsoft-com:vml" xmlns:wp14="http://schemas.microsoft.com/office/word/2010/wordprocessingDrawing" xmlns:wp="http://schemas.openxmlformats.org/drawingml/2006/wordprocessingDrawing" xmlns:w10="urn:schemas-microsoft-com:office:word" xmlns:w="http://schemas.openxmlformats.org/wordprocessingml/2006/main" xmlns:w14="http://schemas.microsoft.com/office/word/2010/wordml" xmlns:w15="http://schemas.microsoft.com/office/word/2012/wordml" xmlns:w16cex="http://schemas.microsoft.com/office/word/2018/wordml/cex" xmlns:w16cid="http://schemas.microsoft.com/office/word/2016/wordml/cid" xmlns:w16="http://schemas.microsoft.com/office/word/2018/wordml" xmlns:w16du="http://schemas.microsoft.com/office/word/2023/wordml/word16du" xmlns:w16sdtdh="http://schemas.microsoft.com/office/word/2020/wordml/sdtdatahash" xmlns:w16se="http://schemas.microsoft.com/office/word/2015/wordml/symex" xmlns:wpg="http://schemas.microsoft.com/office/word/2010/wordprocessingGroup" xmlns:wpi="http://schemas.microsoft.com/office/word/2010/wordprocessingInk" xmlns:wne="http://schemas.microsoft.com/office/word/2006/wordml" xmlns:wps="http://schemas.microsoft.com/office/word/2010/wordprocessingShape" mc:Ignorable="w14 w15 w16se w16cid w16 w16cex w16sdtdh wp14">
+<w:hdr xmlns:wpc="http://schemas.microsoft.com/office/word/2010/wordprocessingCanvas" xmlns:cx="http://schemas.microsoft.com/office/drawing/2014/chartex" xmlns:cx1="http://schemas.microsoft.com/office/drawing/2015/9/8/chartex" xmlns:cx2="http://schemas.microsoft.com/office/drawing/2015/10/21/chartex" xmlns:cx3="http://schemas.microsoft.com/office/drawing/2016/5/9/chartex" xmlns:cx4="http://schemas.microsoft.com/office/drawing/2016/5/10/chartex" xmlns:cx5="http://schemas.microsoft.com/office/drawing/2016/5/11/chartex" xmlns:cx6="http://schemas.microsoft.com/office/drawing/2016/5/12/chartex" xmlns:cx7="http://schemas.microsoft.com/office/drawing/2016/5/13/chartex" xmlns:cx8="http://schemas.microsoft.com/office/drawing/2016/5/14/chartex" xmlns:mc="http://schemas.openxmlformats.org/markup-compatibility/2006" xmlns:aink="http://schemas.microsoft.com/office/drawing/2016/ink" xmlns:am3d="http://schemas.microsoft.com/office/drawing/2017/model3d" xmlns:o="urn:schemas-microsoft-com:office:office" xmlns:oel="http://schemas.microsoft.com/office/2019/extlst" xmlns:r="http://schemas.openxmlformats.org/officeDocument/2006/relationships" xmlns:m="http://schemas.openxmlformats.org/officeDocument/2006/math" xmlns:v="urn:schemas-microsoft-com:vml" xmlns:wp14="http://schemas.microsoft.com/office/word/2010/wordprocessingDrawing" xmlns:wp="http://schemas.openxmlformats.org/drawingml/2006/wordprocessingDrawing" xmlns:w10="urn:schemas-microsoft-com:office:word" xmlns:w="http://schemas.openxmlformats.org/wordprocessingml/2006/main" xmlns:w14="http://schemas.microsoft.com/office/word/2010/wordml" xmlns:w15="http://schemas.microsoft.com/office/word/2012/wordml" xmlns:w16cex="http://schemas.microsoft.com/office/word/2018/wordml/cex" xmlns:w16cid="http://schemas.microsoft.com/office/word/2016/wordml/cid" xmlns:w16="http://schemas.microsoft.com/office/word/2018/wordml" xmlns:w16sdtdh="http://schemas.microsoft.com/office/word/2020/wordml/sdtdatahash" xmlns:w16se="http://schemas.microsoft.com/office/word/2015/wordml/symex" xmlns:wpg="http://schemas.microsoft.com/office/word/2010/wordprocessingGroup" xmlns:wpi="http://schemas.microsoft.com/office/word/2010/wordprocessingInk" xmlns:wne="http://schemas.microsoft.com/office/word/2006/wordml" xmlns:wps="http://schemas.microsoft.com/office/word/2010/wordprocessingShape" mc:Ignorable="w14 w15 w16se w16cid w16 w16cex w16sdtdh wp14">
   <w:p>
     <w:pPr>
       <w:spacing w:after="0" w:line="360" w:lineRule="auto"/>
@@ -4040,7 +6565,7 @@
 </file>
 
 <file path=word/header3.xml><?xml version="1.0" encoding="utf-8"?>
-<w:hdr xmlns:wpc="http://schemas.microsoft.com/office/word/2010/wordprocessingCanvas" xmlns:cx="http://schemas.microsoft.com/office/drawing/2014/chartex" xmlns:cx1="http://schemas.microsoft.com/office/drawing/2015/9/8/chartex" xmlns:cx2="http://schemas.microsoft.com/office/drawing/2015/10/21/chartex" xmlns:cx3="http://schemas.microsoft.com/office/drawing/2016/5/9/chartex" xmlns:cx4="http://schemas.microsoft.com/office/drawing/2016/5/10/chartex" xmlns:cx5="http://schemas.microsoft.com/office/drawing/2016/5/11/chartex" xmlns:cx6="http://schemas.microsoft.com/office/drawing/2016/5/12/chartex" xmlns:cx7="http://schemas.microsoft.com/office/drawing/2016/5/13/chartex" xmlns:cx8="http://schemas.microsoft.com/office/drawing/2016/5/14/chartex" xmlns:mc="http://schemas.openxmlformats.org/markup-compatibility/2006" xmlns:aink="http://schemas.microsoft.com/office/drawing/2016/ink" xmlns:am3d="http://schemas.microsoft.com/office/drawing/2017/model3d" xmlns:o="urn:schemas-microsoft-com:office:office" xmlns:oel="http://schemas.microsoft.com/office/2019/extlst" xmlns:r="http://schemas.openxmlformats.org/officeDocument/2006/relationships" xmlns:m="http://schemas.openxmlformats.org/officeDocument/2006/math" xmlns:v="urn:schemas-microsoft-com:vml" xmlns:wp14="http://schemas.microsoft.com/office/word/2010/wordprocessingDrawing" xmlns:wp="http://schemas.openxmlformats.org/drawingml/2006/wordprocessingDrawing" xmlns:w10="urn:schemas-microsoft-com:office:word" xmlns:w="http://schemas.openxmlformats.org/wordprocessingml/2006/main" xmlns:w14="http://schemas.microsoft.com/office/word/2010/wordml" xmlns:w15="http://schemas.microsoft.com/office/word/2012/wordml" xmlns:w16cex="http://schemas.microsoft.com/office/word/2018/wordml/cex" xmlns:w16cid="http://schemas.microsoft.com/office/word/2016/wordml/cid" xmlns:w16="http://schemas.microsoft.com/office/word/2018/wordml" xmlns:w16du="http://schemas.microsoft.com/office/word/2023/wordml/word16du" xmlns:w16sdtdh="http://schemas.microsoft.com/office/word/2020/wordml/sdtdatahash" xmlns:w16se="http://schemas.microsoft.com/office/word/2015/wordml/symex" xmlns:wpg="http://schemas.microsoft.com/office/word/2010/wordprocessingGroup" xmlns:wpi="http://schemas.microsoft.com/office/word/2010/wordprocessingInk" xmlns:wne="http://schemas.microsoft.com/office/word/2006/wordml" xmlns:wps="http://schemas.microsoft.com/office/word/2010/wordprocessingShape" mc:Ignorable="w14 w15 w16se w16cid w16 w16cex w16sdtdh wp14">
+<w:hdr xmlns:wpc="http://schemas.microsoft.com/office/word/2010/wordprocessingCanvas" xmlns:cx="http://schemas.microsoft.com/office/drawing/2014/chartex" xmlns:cx1="http://schemas.microsoft.com/office/drawing/2015/9/8/chartex" xmlns:cx2="http://schemas.microsoft.com/office/drawing/2015/10/21/chartex" xmlns:cx3="http://schemas.microsoft.com/office/drawing/2016/5/9/chartex" xmlns:cx4="http://schemas.microsoft.com/office/drawing/2016/5/10/chartex" xmlns:cx5="http://schemas.microsoft.com/office/drawing/2016/5/11/chartex" xmlns:cx6="http://schemas.microsoft.com/office/drawing/2016/5/12/chartex" xmlns:cx7="http://schemas.microsoft.com/office/drawing/2016/5/13/chartex" xmlns:cx8="http://schemas.microsoft.com/office/drawing/2016/5/14/chartex" xmlns:mc="http://schemas.openxmlformats.org/markup-compatibility/2006" xmlns:aink="http://schemas.microsoft.com/office/drawing/2016/ink" xmlns:am3d="http://schemas.microsoft.com/office/drawing/2017/model3d" xmlns:o="urn:schemas-microsoft-com:office:office" xmlns:oel="http://schemas.microsoft.com/office/2019/extlst" xmlns:r="http://schemas.openxmlformats.org/officeDocument/2006/relationships" xmlns:m="http://schemas.openxmlformats.org/officeDocument/2006/math" xmlns:v="urn:schemas-microsoft-com:vml" xmlns:wp14="http://schemas.microsoft.com/office/word/2010/wordprocessingDrawing" xmlns:wp="http://schemas.openxmlformats.org/drawingml/2006/wordprocessingDrawing" xmlns:w10="urn:schemas-microsoft-com:office:word" xmlns:w="http://schemas.openxmlformats.org/wordprocessingml/2006/main" xmlns:w14="http://schemas.microsoft.com/office/word/2010/wordml" xmlns:w15="http://schemas.microsoft.com/office/word/2012/wordml" xmlns:w16cex="http://schemas.microsoft.com/office/word/2018/wordml/cex" xmlns:w16cid="http://schemas.microsoft.com/office/word/2016/wordml/cid" xmlns:w16="http://schemas.microsoft.com/office/word/2018/wordml" xmlns:w16sdtdh="http://schemas.microsoft.com/office/word/2020/wordml/sdtdatahash" xmlns:w16se="http://schemas.microsoft.com/office/word/2015/wordml/symex" xmlns:wpg="http://schemas.microsoft.com/office/word/2010/wordprocessingGroup" xmlns:wpi="http://schemas.microsoft.com/office/word/2010/wordprocessingInk" xmlns:wne="http://schemas.microsoft.com/office/word/2006/wordml" xmlns:wps="http://schemas.microsoft.com/office/word/2010/wordprocessingShape" mc:Ignorable="w14 w15 w16se w16cid w16 w16cex w16sdtdh wp14">
   <w:p>
     <w:pPr>
       <w:spacing w:after="0" w:line="360" w:lineRule="auto"/>
@@ -4063,7 +6588,7 @@
 </file>
 
 <file path=word/header4.xml><?xml version="1.0" encoding="utf-8"?>
-<w:hdr xmlns:wpc="http://schemas.microsoft.com/office/word/2010/wordprocessingCanvas" xmlns:cx="http://schemas.microsoft.com/office/drawing/2014/chartex" xmlns:cx1="http://schemas.microsoft.com/office/drawing/2015/9/8/chartex" xmlns:cx2="http://schemas.microsoft.com/office/drawing/2015/10/21/chartex" xmlns:cx3="http://schemas.microsoft.com/office/drawing/2016/5/9/chartex" xmlns:cx4="http://schemas.microsoft.com/office/drawing/2016/5/10/chartex" xmlns:cx5="http://schemas.microsoft.com/office/drawing/2016/5/11/chartex" xmlns:cx6="http://schemas.microsoft.com/office/drawing/2016/5/12/chartex" xmlns:cx7="http://schemas.microsoft.com/office/drawing/2016/5/13/chartex" xmlns:cx8="http://schemas.microsoft.com/office/drawing/2016/5/14/chartex" xmlns:mc="http://schemas.openxmlformats.org/markup-compatibility/2006" xmlns:aink="http://schemas.microsoft.com/office/drawing/2016/ink" xmlns:am3d="http://schemas.microsoft.com/office/drawing/2017/model3d" xmlns:o="urn:schemas-microsoft-com:office:office" xmlns:oel="http://schemas.microsoft.com/office/2019/extlst" xmlns:r="http://schemas.openxmlformats.org/officeDocument/2006/relationships" xmlns:m="http://schemas.openxmlformats.org/officeDocument/2006/math" xmlns:v="urn:schemas-microsoft-com:vml" xmlns:wp14="http://schemas.microsoft.com/office/word/2010/wordprocessingDrawing" xmlns:wp="http://schemas.openxmlformats.org/drawingml/2006/wordprocessingDrawing" xmlns:w10="urn:schemas-microsoft-com:office:word" xmlns:w="http://schemas.openxmlformats.org/wordprocessingml/2006/main" xmlns:w14="http://schemas.microsoft.com/office/word/2010/wordml" xmlns:w15="http://schemas.microsoft.com/office/word/2012/wordml" xmlns:w16cex="http://schemas.microsoft.com/office/word/2018/wordml/cex" xmlns:w16cid="http://schemas.microsoft.com/office/word/2016/wordml/cid" xmlns:w16="http://schemas.microsoft.com/office/word/2018/wordml" xmlns:w16du="http://schemas.microsoft.com/office/word/2023/wordml/word16du" xmlns:w16sdtdh="http://schemas.microsoft.com/office/word/2020/wordml/sdtdatahash" xmlns:w16se="http://schemas.microsoft.com/office/word/2015/wordml/symex" xmlns:wpg="http://schemas.microsoft.com/office/word/2010/wordprocessingGroup" xmlns:wpi="http://schemas.microsoft.com/office/word/2010/wordprocessingInk" xmlns:wne="http://schemas.microsoft.com/office/word/2006/wordml" xmlns:wps="http://schemas.microsoft.com/office/word/2010/wordprocessingShape" mc:Ignorable="w14 w15 w16se w16cid w16 w16cex w16sdtdh wp14">
+<w:hdr xmlns:wpc="http://schemas.microsoft.com/office/word/2010/wordprocessingCanvas" xmlns:cx="http://schemas.microsoft.com/office/drawing/2014/chartex" xmlns:cx1="http://schemas.microsoft.com/office/drawing/2015/9/8/chartex" xmlns:cx2="http://schemas.microsoft.com/office/drawing/2015/10/21/chartex" xmlns:cx3="http://schemas.microsoft.com/office/drawing/2016/5/9/chartex" xmlns:cx4="http://schemas.microsoft.com/office/drawing/2016/5/10/chartex" xmlns:cx5="http://schemas.microsoft.com/office/drawing/2016/5/11/chartex" xmlns:cx6="http://schemas.microsoft.com/office/drawing/2016/5/12/chartex" xmlns:cx7="http://schemas.microsoft.com/office/drawing/2016/5/13/chartex" xmlns:cx8="http://schemas.microsoft.com/office/drawing/2016/5/14/chartex" xmlns:mc="http://schemas.openxmlformats.org/markup-compatibility/2006" xmlns:aink="http://schemas.microsoft.com/office/drawing/2016/ink" xmlns:am3d="http://schemas.microsoft.com/office/drawing/2017/model3d" xmlns:o="urn:schemas-microsoft-com:office:office" xmlns:oel="http://schemas.microsoft.com/office/2019/extlst" xmlns:r="http://schemas.openxmlformats.org/officeDocument/2006/relationships" xmlns:m="http://schemas.openxmlformats.org/officeDocument/2006/math" xmlns:v="urn:schemas-microsoft-com:vml" xmlns:wp14="http://schemas.microsoft.com/office/word/2010/wordprocessingDrawing" xmlns:wp="http://schemas.openxmlformats.org/drawingml/2006/wordprocessingDrawing" xmlns:w10="urn:schemas-microsoft-com:office:word" xmlns:w="http://schemas.openxmlformats.org/wordprocessingml/2006/main" xmlns:w14="http://schemas.microsoft.com/office/word/2010/wordml" xmlns:w15="http://schemas.microsoft.com/office/word/2012/wordml" xmlns:w16cex="http://schemas.microsoft.com/office/word/2018/wordml/cex" xmlns:w16cid="http://schemas.microsoft.com/office/word/2016/wordml/cid" xmlns:w16="http://schemas.microsoft.com/office/word/2018/wordml" xmlns:w16sdtdh="http://schemas.microsoft.com/office/word/2020/wordml/sdtdatahash" xmlns:w16se="http://schemas.microsoft.com/office/word/2015/wordml/symex" xmlns:wpg="http://schemas.microsoft.com/office/word/2010/wordprocessingGroup" xmlns:wpi="http://schemas.microsoft.com/office/word/2010/wordprocessingInk" xmlns:wne="http://schemas.microsoft.com/office/word/2006/wordml" xmlns:wps="http://schemas.microsoft.com/office/word/2010/wordprocessingShape" mc:Ignorable="w14 w15 w16se w16cid w16 w16cex w16sdtdh wp14">
   <w:p>
     <w:pPr>
       <w:spacing w:after="0" w:line="360" w:lineRule="auto"/>
@@ -4086,7 +6611,7 @@
 </file>
 
 <file path=word/header5.xml><?xml version="1.0" encoding="utf-8"?>
-<w:hdr xmlns:wpc="http://schemas.microsoft.com/office/word/2010/wordprocessingCanvas" xmlns:cx="http://schemas.microsoft.com/office/drawing/2014/chartex" xmlns:cx1="http://schemas.microsoft.com/office/drawing/2015/9/8/chartex" xmlns:cx2="http://schemas.microsoft.com/office/drawing/2015/10/21/chartex" xmlns:cx3="http://schemas.microsoft.com/office/drawing/2016/5/9/chartex" xmlns:cx4="http://schemas.microsoft.com/office/drawing/2016/5/10/chartex" xmlns:cx5="http://schemas.microsoft.com/office/drawing/2016/5/11/chartex" xmlns:cx6="http://schemas.microsoft.com/office/drawing/2016/5/12/chartex" xmlns:cx7="http://schemas.microsoft.com/office/drawing/2016/5/13/chartex" xmlns:cx8="http://schemas.microsoft.com/office/drawing/2016/5/14/chartex" xmlns:mc="http://schemas.openxmlformats.org/markup-compatibility/2006" xmlns:aink="http://schemas.microsoft.com/office/drawing/2016/ink" xmlns:am3d="http://schemas.microsoft.com/office/drawing/2017/model3d" xmlns:o="urn:schemas-microsoft-com:office:office" xmlns:oel="http://schemas.microsoft.com/office/2019/extlst" xmlns:r="http://schemas.openxmlformats.org/officeDocument/2006/relationships" xmlns:m="http://schemas.openxmlformats.org/officeDocument/2006/math" xmlns:v="urn:schemas-microsoft-com:vml" xmlns:wp14="http://schemas.microsoft.com/office/word/2010/wordprocessingDrawing" xmlns:wp="http://schemas.openxmlformats.org/drawingml/2006/wordprocessingDrawing" xmlns:w10="urn:schemas-microsoft-com:office:word" xmlns:w="http://schemas.openxmlformats.org/wordprocessingml/2006/main" xmlns:w14="http://schemas.microsoft.com/office/word/2010/wordml" xmlns:w15="http://schemas.microsoft.com/office/word/2012/wordml" xmlns:w16cex="http://schemas.microsoft.com/office/word/2018/wordml/cex" xmlns:w16cid="http://schemas.microsoft.com/office/word/2016/wordml/cid" xmlns:w16="http://schemas.microsoft.com/office/word/2018/wordml" xmlns:w16du="http://schemas.microsoft.com/office/word/2023/wordml/word16du" xmlns:w16sdtdh="http://schemas.microsoft.com/office/word/2020/wordml/sdtdatahash" xmlns:w16se="http://schemas.microsoft.com/office/word/2015/wordml/symex" xmlns:wpg="http://schemas.microsoft.com/office/word/2010/wordprocessingGroup" xmlns:wpi="http://schemas.microsoft.com/office/word/2010/wordprocessingInk" xmlns:wne="http://schemas.microsoft.com/office/word/2006/wordml" xmlns:wps="http://schemas.microsoft.com/office/word/2010/wordprocessingShape" mc:Ignorable="w14 w15 w16se w16cid w16 w16cex w16sdtdh wp14">
+<w:hdr xmlns:wpc="http://schemas.microsoft.com/office/word/2010/wordprocessingCanvas" xmlns:cx="http://schemas.microsoft.com/office/drawing/2014/chartex" xmlns:cx1="http://schemas.microsoft.com/office/drawing/2015/9/8/chartex" xmlns:cx2="http://schemas.microsoft.com/office/drawing/2015/10/21/chartex" xmlns:cx3="http://schemas.microsoft.com/office/drawing/2016/5/9/chartex" xmlns:cx4="http://schemas.microsoft.com/office/drawing/2016/5/10/chartex" xmlns:cx5="http://schemas.microsoft.com/office/drawing/2016/5/11/chartex" xmlns:cx6="http://schemas.microsoft.com/office/drawing/2016/5/12/chartex" xmlns:cx7="http://schemas.microsoft.com/office/drawing/2016/5/13/chartex" xmlns:cx8="http://schemas.microsoft.com/office/drawing/2016/5/14/chartex" xmlns:mc="http://schemas.openxmlformats.org/markup-compatibility/2006" xmlns:aink="http://schemas.microsoft.com/office/drawing/2016/ink" xmlns:am3d="http://schemas.microsoft.com/office/drawing/2017/model3d" xmlns:o="urn:schemas-microsoft-com:office:office" xmlns:oel="http://schemas.microsoft.com/office/2019/extlst" xmlns:r="http://schemas.openxmlformats.org/officeDocument/2006/relationships" xmlns:m="http://schemas.openxmlformats.org/officeDocument/2006/math" xmlns:v="urn:schemas-microsoft-com:vml" xmlns:wp14="http://schemas.microsoft.com/office/word/2010/wordprocessingDrawing" xmlns:wp="http://schemas.openxmlformats.org/drawingml/2006/wordprocessingDrawing" xmlns:w10="urn:schemas-microsoft-com:office:word" xmlns:w="http://schemas.openxmlformats.org/wordprocessingml/2006/main" xmlns:w14="http://schemas.microsoft.com/office/word/2010/wordml" xmlns:w15="http://schemas.microsoft.com/office/word/2012/wordml" xmlns:w16cex="http://schemas.microsoft.com/office/word/2018/wordml/cex" xmlns:w16cid="http://schemas.microsoft.com/office/word/2016/wordml/cid" xmlns:w16="http://schemas.microsoft.com/office/word/2018/wordml" xmlns:w16sdtdh="http://schemas.microsoft.com/office/word/2020/wordml/sdtdatahash" xmlns:w16se="http://schemas.microsoft.com/office/word/2015/wordml/symex" xmlns:wpg="http://schemas.microsoft.com/office/word/2010/wordprocessingGroup" xmlns:wpi="http://schemas.microsoft.com/office/word/2010/wordprocessingInk" xmlns:wne="http://schemas.microsoft.com/office/word/2006/wordml" xmlns:wps="http://schemas.microsoft.com/office/word/2010/wordprocessingShape" mc:Ignorable="w14 w15 w16se w16cid w16 w16cex w16sdtdh wp14">
   <w:p>
     <w:pPr>
       <w:pBdr>
@@ -4111,7 +6636,25 @@
         <w:sz w:val="24"/>
         <w:szCs w:val="24"/>
       </w:rPr>
-      <w:t>Nyírő Levente Gyula – Light Airlines</w:t>
+      <w:t xml:space="preserve">Nyírő Levente Gyula – </w:t>
+    </w:r>
+    <w:proofErr w:type="spellStart"/>
+    <w:r>
+      <w:rPr>
+        <w:rFonts w:ascii="Times New Roman" w:hAnsi="Times New Roman" w:cs="Times New Roman"/>
+        <w:sz w:val="24"/>
+        <w:szCs w:val="24"/>
+      </w:rPr>
+      <w:t>Light</w:t>
+    </w:r>
+    <w:proofErr w:type="spellEnd"/>
+    <w:r>
+      <w:rPr>
+        <w:rFonts w:ascii="Times New Roman" w:hAnsi="Times New Roman" w:cs="Times New Roman"/>
+        <w:sz w:val="24"/>
+        <w:szCs w:val="24"/>
+      </w:rPr>
+      <w:t xml:space="preserve"> Airlines</w:t>
     </w:r>
     <w:r>
       <w:rPr>
@@ -4143,7 +6686,7 @@
 </file>
 
 <file path=word/numbering.xml><?xml version="1.0" encoding="utf-8"?>
-<w:numbering xmlns:wpc="http://schemas.microsoft.com/office/word/2010/wordprocessingCanvas" xmlns:cx="http://schemas.microsoft.com/office/drawing/2014/chartex" xmlns:cx1="http://schemas.microsoft.com/office/drawing/2015/9/8/chartex" xmlns:cx2="http://schemas.microsoft.com/office/drawing/2015/10/21/chartex" xmlns:cx3="http://schemas.microsoft.com/office/drawing/2016/5/9/chartex" xmlns:cx4="http://schemas.microsoft.com/office/drawing/2016/5/10/chartex" xmlns:cx5="http://schemas.microsoft.com/office/drawing/2016/5/11/chartex" xmlns:cx6="http://schemas.microsoft.com/office/drawing/2016/5/12/chartex" xmlns:cx7="http://schemas.microsoft.com/office/drawing/2016/5/13/chartex" xmlns:cx8="http://schemas.microsoft.com/office/drawing/2016/5/14/chartex" xmlns:mc="http://schemas.openxmlformats.org/markup-compatibility/2006" xmlns:aink="http://schemas.microsoft.com/office/drawing/2016/ink" xmlns:am3d="http://schemas.microsoft.com/office/drawing/2017/model3d" xmlns:o="urn:schemas-microsoft-com:office:office" xmlns:oel="http://schemas.microsoft.com/office/2019/extlst" xmlns:r="http://schemas.openxmlformats.org/officeDocument/2006/relationships" xmlns:m="http://schemas.openxmlformats.org/officeDocument/2006/math" xmlns:v="urn:schemas-microsoft-com:vml" xmlns:wp14="http://schemas.microsoft.com/office/word/2010/wordprocessingDrawing" xmlns:wp="http://schemas.openxmlformats.org/drawingml/2006/wordprocessingDrawing" xmlns:w10="urn:schemas-microsoft-com:office:word" xmlns:w="http://schemas.openxmlformats.org/wordprocessingml/2006/main" xmlns:w14="http://schemas.microsoft.com/office/word/2010/wordml" xmlns:w15="http://schemas.microsoft.com/office/word/2012/wordml" xmlns:w16cex="http://schemas.microsoft.com/office/word/2018/wordml/cex" xmlns:w16cid="http://schemas.microsoft.com/office/word/2016/wordml/cid" xmlns:w16="http://schemas.microsoft.com/office/word/2018/wordml" xmlns:w16du="http://schemas.microsoft.com/office/word/2023/wordml/word16du" xmlns:w16sdtdh="http://schemas.microsoft.com/office/word/2020/wordml/sdtdatahash" xmlns:w16se="http://schemas.microsoft.com/office/word/2015/wordml/symex" xmlns:wpg="http://schemas.microsoft.com/office/word/2010/wordprocessingGroup" xmlns:wpi="http://schemas.microsoft.com/office/word/2010/wordprocessingInk" xmlns:wne="http://schemas.microsoft.com/office/word/2006/wordml" xmlns:wps="http://schemas.microsoft.com/office/word/2010/wordprocessingShape" mc:Ignorable="w14 w15 w16se w16cid w16 w16cex w16sdtdh wp14">
+<w:numbering xmlns:wpc="http://schemas.microsoft.com/office/word/2010/wordprocessingCanvas" xmlns:cx="http://schemas.microsoft.com/office/drawing/2014/chartex" xmlns:cx1="http://schemas.microsoft.com/office/drawing/2015/9/8/chartex" xmlns:cx2="http://schemas.microsoft.com/office/drawing/2015/10/21/chartex" xmlns:cx3="http://schemas.microsoft.com/office/drawing/2016/5/9/chartex" xmlns:cx4="http://schemas.microsoft.com/office/drawing/2016/5/10/chartex" xmlns:cx5="http://schemas.microsoft.com/office/drawing/2016/5/11/chartex" xmlns:cx6="http://schemas.microsoft.com/office/drawing/2016/5/12/chartex" xmlns:cx7="http://schemas.microsoft.com/office/drawing/2016/5/13/chartex" xmlns:cx8="http://schemas.microsoft.com/office/drawing/2016/5/14/chartex" xmlns:mc="http://schemas.openxmlformats.org/markup-compatibility/2006" xmlns:aink="http://schemas.microsoft.com/office/drawing/2016/ink" xmlns:am3d="http://schemas.microsoft.com/office/drawing/2017/model3d" xmlns:o="urn:schemas-microsoft-com:office:office" xmlns:oel="http://schemas.microsoft.com/office/2019/extlst" xmlns:r="http://schemas.openxmlformats.org/officeDocument/2006/relationships" xmlns:m="http://schemas.openxmlformats.org/officeDocument/2006/math" xmlns:v="urn:schemas-microsoft-com:vml" xmlns:wp14="http://schemas.microsoft.com/office/word/2010/wordprocessingDrawing" xmlns:wp="http://schemas.openxmlformats.org/drawingml/2006/wordprocessingDrawing" xmlns:w10="urn:schemas-microsoft-com:office:word" xmlns:w="http://schemas.openxmlformats.org/wordprocessingml/2006/main" xmlns:w14="http://schemas.microsoft.com/office/word/2010/wordml" xmlns:w15="http://schemas.microsoft.com/office/word/2012/wordml" xmlns:w16cex="http://schemas.microsoft.com/office/word/2018/wordml/cex" xmlns:w16cid="http://schemas.microsoft.com/office/word/2016/wordml/cid" xmlns:w16="http://schemas.microsoft.com/office/word/2018/wordml" xmlns:w16sdtdh="http://schemas.microsoft.com/office/word/2020/wordml/sdtdatahash" xmlns:w16se="http://schemas.microsoft.com/office/word/2015/wordml/symex" xmlns:wpg="http://schemas.microsoft.com/office/word/2010/wordprocessingGroup" xmlns:wpi="http://schemas.microsoft.com/office/word/2010/wordprocessingInk" xmlns:wne="http://schemas.microsoft.com/office/word/2006/wordml" xmlns:wps="http://schemas.microsoft.com/office/word/2010/wordprocessingShape" mc:Ignorable="w14 w15 w16se w16cid w16 w16cex w16sdtdh wp14">
   <w:abstractNum w:abstractNumId="0" w15:restartNumberingAfterBreak="0">
     <w:nsid w:val="033C457E"/>
     <w:multiLevelType w:val="hybridMultilevel"/>
@@ -4965,6 +7508,119 @@
       <w:pPr>
         <w:ind w:left="6480" w:hanging="180"/>
       </w:pPr>
+    </w:lvl>
+  </w:abstractNum>
+  <w:abstractNum w:abstractNumId="8" w15:restartNumberingAfterBreak="0">
+    <w:nsid w:val="6D164269"/>
+    <w:multiLevelType w:val="hybridMultilevel"/>
+    <w:tmpl w:val="05EECC84"/>
+    <w:lvl w:ilvl="0" w:tplc="F594B6E6">
+      <w:start w:val="3"/>
+      <w:numFmt w:val="bullet"/>
+      <w:lvlText w:val="-"/>
+      <w:lvlJc w:val="left"/>
+      <w:pPr>
+        <w:ind w:left="720" w:hanging="360"/>
+      </w:pPr>
+      <w:rPr>
+        <w:rFonts w:ascii="Calibri" w:eastAsiaTheme="minorHAnsi" w:hAnsi="Calibri" w:cs="Calibri" w:hint="default"/>
+      </w:rPr>
+    </w:lvl>
+    <w:lvl w:ilvl="1" w:tplc="040E0003" w:tentative="1">
+      <w:start w:val="1"/>
+      <w:numFmt w:val="bullet"/>
+      <w:lvlText w:val="o"/>
+      <w:lvlJc w:val="left"/>
+      <w:pPr>
+        <w:ind w:left="1440" w:hanging="360"/>
+      </w:pPr>
+      <w:rPr>
+        <w:rFonts w:ascii="Courier New" w:hAnsi="Courier New" w:cs="Courier New" w:hint="default"/>
+      </w:rPr>
+    </w:lvl>
+    <w:lvl w:ilvl="2" w:tplc="040E0005" w:tentative="1">
+      <w:start w:val="1"/>
+      <w:numFmt w:val="bullet"/>
+      <w:lvlText w:val=""/>
+      <w:lvlJc w:val="left"/>
+      <w:pPr>
+        <w:ind w:left="2160" w:hanging="360"/>
+      </w:pPr>
+      <w:rPr>
+        <w:rFonts w:ascii="Wingdings" w:hAnsi="Wingdings" w:hint="default"/>
+      </w:rPr>
+    </w:lvl>
+    <w:lvl w:ilvl="3" w:tplc="040E0001" w:tentative="1">
+      <w:start w:val="1"/>
+      <w:numFmt w:val="bullet"/>
+      <w:lvlText w:val=""/>
+      <w:lvlJc w:val="left"/>
+      <w:pPr>
+        <w:ind w:left="2880" w:hanging="360"/>
+      </w:pPr>
+      <w:rPr>
+        <w:rFonts w:ascii="Symbol" w:hAnsi="Symbol" w:hint="default"/>
+      </w:rPr>
+    </w:lvl>
+    <w:lvl w:ilvl="4" w:tplc="040E0003" w:tentative="1">
+      <w:start w:val="1"/>
+      <w:numFmt w:val="bullet"/>
+      <w:lvlText w:val="o"/>
+      <w:lvlJc w:val="left"/>
+      <w:pPr>
+        <w:ind w:left="3600" w:hanging="360"/>
+      </w:pPr>
+      <w:rPr>
+        <w:rFonts w:ascii="Courier New" w:hAnsi="Courier New" w:cs="Courier New" w:hint="default"/>
+      </w:rPr>
+    </w:lvl>
+    <w:lvl w:ilvl="5" w:tplc="040E0005" w:tentative="1">
+      <w:start w:val="1"/>
+      <w:numFmt w:val="bullet"/>
+      <w:lvlText w:val=""/>
+      <w:lvlJc w:val="left"/>
+      <w:pPr>
+        <w:ind w:left="4320" w:hanging="360"/>
+      </w:pPr>
+      <w:rPr>
+        <w:rFonts w:ascii="Wingdings" w:hAnsi="Wingdings" w:hint="default"/>
+      </w:rPr>
+    </w:lvl>
+    <w:lvl w:ilvl="6" w:tplc="040E0001" w:tentative="1">
+      <w:start w:val="1"/>
+      <w:numFmt w:val="bullet"/>
+      <w:lvlText w:val=""/>
+      <w:lvlJc w:val="left"/>
+      <w:pPr>
+        <w:ind w:left="5040" w:hanging="360"/>
+      </w:pPr>
+      <w:rPr>
+        <w:rFonts w:ascii="Symbol" w:hAnsi="Symbol" w:hint="default"/>
+      </w:rPr>
+    </w:lvl>
+    <w:lvl w:ilvl="7" w:tplc="040E0003" w:tentative="1">
+      <w:start w:val="1"/>
+      <w:numFmt w:val="bullet"/>
+      <w:lvlText w:val="o"/>
+      <w:lvlJc w:val="left"/>
+      <w:pPr>
+        <w:ind w:left="5760" w:hanging="360"/>
+      </w:pPr>
+      <w:rPr>
+        <w:rFonts w:ascii="Courier New" w:hAnsi="Courier New" w:cs="Courier New" w:hint="default"/>
+      </w:rPr>
+    </w:lvl>
+    <w:lvl w:ilvl="8" w:tplc="040E0005" w:tentative="1">
+      <w:start w:val="1"/>
+      <w:numFmt w:val="bullet"/>
+      <w:lvlText w:val=""/>
+      <w:lvlJc w:val="left"/>
+      <w:pPr>
+        <w:ind w:left="6480" w:hanging="360"/>
+      </w:pPr>
+      <w:rPr>
+        <w:rFonts w:ascii="Wingdings" w:hAnsi="Wingdings" w:hint="default"/>
+      </w:rPr>
     </w:lvl>
   </w:abstractNum>
   <w:num w:numId="1" w16cid:durableId="1879703817">
@@ -4990,6 +7646,9 @@
   </w:num>
   <w:num w:numId="8" w16cid:durableId="1348603977">
     <w:abstractNumId w:val="5"/>
+  </w:num>
+  <w:num w:numId="9" w16cid:durableId="2100327898">
+    <w:abstractNumId w:val="8"/>
   </w:num>
 </w:numbering>
 </file>
@@ -6037,6 +8696,12 @@
 </file>
 
 <file path=customXml/item1.xml><?xml version="1.0" encoding="utf-8"?>
+<p:properties xmlns:p="http://schemas.microsoft.com/office/2006/metadata/properties" xmlns:xsi="http://www.w3.org/2001/XMLSchema-instance" xmlns:pc="http://schemas.microsoft.com/office/infopath/2007/PartnerControls">
+  <documentManagement/>
+</p:properties>
+</file>
+
+<file path=customXml/item2.xml><?xml version="1.0" encoding="utf-8"?>
 <?mso-contentType ?>
 <FormTemplates xmlns="http://schemas.microsoft.com/sharepoint/v3/contenttype/forms">
   <Display>DocumentLibraryForm</Display>
@@ -6045,7 +8710,7 @@
 </FormTemplates>
 </file>
 
-<file path=customXml/item2.xml><?xml version="1.0" encoding="utf-8"?>
+<file path=customXml/item3.xml><?xml version="1.0" encoding="utf-8"?>
 <ct:contentTypeSchema xmlns:ct="http://schemas.microsoft.com/office/2006/metadata/contentType" xmlns:ma="http://schemas.microsoft.com/office/2006/metadata/properties/metaAttributes" ct:_="" ma:_="" ma:contentTypeName="Dokumentum" ma:contentTypeID="0x010100165574340F397947BA244F0E15ED9162" ma:contentTypeVersion="5" ma:contentTypeDescription="Új dokumentum létrehozása." ma:contentTypeScope="" ma:versionID="9dcb469361139a832eec33a6c2707f24">
   <xsd:schema xmlns:xsd="http://www.w3.org/2001/XMLSchema" xmlns:xs="http://www.w3.org/2001/XMLSchema" xmlns:p="http://schemas.microsoft.com/office/2006/metadata/properties" xmlns:ns3="f57c4e5e-6d95-4329-9b99-4bd13040abaa" targetNamespace="http://schemas.microsoft.com/office/2006/metadata/properties" ma:root="true" ma:fieldsID="c3027de9d870b0759e44c522e4a75c5d" ns3:_="">
     <xsd:import namespace="f57c4e5e-6d95-4329-9b99-4bd13040abaa"/>
@@ -6195,17 +8860,20 @@
 </ct:contentTypeSchema>
 </file>
 
-<file path=customXml/item3.xml><?xml version="1.0" encoding="utf-8"?>
+<file path=customXml/item4.xml><?xml version="1.0" encoding="utf-8"?>
 <b:Sources xmlns:b="http://schemas.openxmlformats.org/officeDocument/2006/bibliography" xmlns="http://schemas.openxmlformats.org/officeDocument/2006/bibliography" SelectedStyle="\APASixthEditionOfficeOnline.xsl" StyleName="APA" Version="6"/>
 </file>
 
-<file path=customXml/item4.xml><?xml version="1.0" encoding="utf-8"?>
-<p:properties xmlns:p="http://schemas.microsoft.com/office/2006/metadata/properties" xmlns:xsi="http://www.w3.org/2001/XMLSchema-instance" xmlns:pc="http://schemas.microsoft.com/office/infopath/2007/PartnerControls">
-  <documentManagement/>
-</p:properties>
+<file path=customXml/itemProps1.xml><?xml version="1.0" encoding="utf-8"?>
+<ds:datastoreItem xmlns:ds="http://schemas.openxmlformats.org/officeDocument/2006/customXml" ds:itemID="{7C82884F-CC40-49CA-8068-22D68015E27F}">
+  <ds:schemaRefs>
+    <ds:schemaRef ds:uri="http://schemas.microsoft.com/office/2006/metadata/properties"/>
+    <ds:schemaRef ds:uri="http://schemas.microsoft.com/office/infopath/2007/PartnerControls"/>
+  </ds:schemaRefs>
+</ds:datastoreItem>
 </file>
 
-<file path=customXml/itemProps1.xml><?xml version="1.0" encoding="utf-8"?>
+<file path=customXml/itemProps2.xml><?xml version="1.0" encoding="utf-8"?>
 <ds:datastoreItem xmlns:ds="http://schemas.openxmlformats.org/officeDocument/2006/customXml" ds:itemID="{5E337DA0-765B-4851-96F7-E2DCF046C989}">
   <ds:schemaRefs>
     <ds:schemaRef ds:uri="http://schemas.microsoft.com/sharepoint/v3/contenttype/forms"/>
@@ -6213,7 +8881,7 @@
 </ds:datastoreItem>
 </file>
 
-<file path=customXml/itemProps2.xml><?xml version="1.0" encoding="utf-8"?>
+<file path=customXml/itemProps3.xml><?xml version="1.0" encoding="utf-8"?>
 <ds:datastoreItem xmlns:ds="http://schemas.openxmlformats.org/officeDocument/2006/customXml" ds:itemID="{8BEAE72D-AE8F-4FE4-B217-0E90B898FB17}">
   <ds:schemaRefs>
     <ds:schemaRef ds:uri="http://schemas.microsoft.com/office/2006/metadata/contentType"/>
@@ -6231,19 +8899,10 @@
 </ds:datastoreItem>
 </file>
 
-<file path=customXml/itemProps3.xml><?xml version="1.0" encoding="utf-8"?>
+<file path=customXml/itemProps4.xml><?xml version="1.0" encoding="utf-8"?>
 <ds:datastoreItem xmlns:ds="http://schemas.openxmlformats.org/officeDocument/2006/customXml" ds:itemID="{CBE935B8-9450-4A7E-AE54-A5995E9D5D4B}">
   <ds:schemaRefs>
     <ds:schemaRef ds:uri="http://schemas.openxmlformats.org/officeDocument/2006/bibliography"/>
   </ds:schemaRefs>
 </ds:datastoreItem>
-</file>
-
-<file path=customXml/itemProps4.xml><?xml version="1.0" encoding="utf-8"?>
-<ds:datastoreItem xmlns:ds="http://schemas.openxmlformats.org/officeDocument/2006/customXml" ds:itemID="{7C82884F-CC40-49CA-8068-22D68015E27F}">
-  <ds:schemaRefs>
-    <ds:schemaRef ds:uri="http://schemas.microsoft.com/office/2006/metadata/properties"/>
-    <ds:schemaRef ds:uri="http://schemas.microsoft.com/office/infopath/2007/PartnerControls"/>
-  </ds:schemaRefs>
-</ds:datastoreItem>
 </file>
</xml_diff>

<commit_message>
#189: add new controllers
</commit_message>
<xml_diff>
--- a/documentation/zarodolgozat.docx
+++ b/documentation/zarodolgozat.docx
@@ -10087,25 +10087,7 @@
           <w:sz w:val="24"/>
           <w:szCs w:val="24"/>
         </w:rPr>
-        <w:t xml:space="preserve"> között. Ez a szolgáltatás (service) </w:t>
-      </w:r>
-      <w:proofErr w:type="spellStart"/>
-      <w:r>
-        <w:rPr>
-          <w:rFonts w:ascii="Times New Roman" w:hAnsi="Times New Roman" w:cs="Times New Roman"/>
-          <w:sz w:val="24"/>
-          <w:szCs w:val="24"/>
-        </w:rPr>
-        <w:t>szint.</w:t>
-      </w:r>
-      <w:proofErr w:type="spellEnd"/>
-      <w:r>
-        <w:rPr>
-          <w:rFonts w:ascii="Times New Roman" w:hAnsi="Times New Roman" w:cs="Times New Roman"/>
-          <w:sz w:val="24"/>
-          <w:szCs w:val="24"/>
-        </w:rPr>
-        <w:t xml:space="preserve"> Itt történnek a számítások, amelyek egyes válaszokhoz elengedhetetlen a program során. Például statisztikákat számol ki, vagy sok esetben csak az adatbázisnak közvetít, hogy az milyen műveleteket hajtson végre. A következő fejezetekben végpontcsoportok, ha jobban tetszik vezérlők szerint fogok menni, bemutatva a meghívás módját, a vezérlők folyamatát, adott esetben a szolgáltatási szintet, illetve milyen adatbázismanipuláció történik.</w:t>
+        <w:t xml:space="preserve"> között. Ez a szolgáltatás (service) szint. Itt történnek a számítások, amelyek egyes válaszokhoz elengedhetetlen a program során. Például statisztikákat számol ki, vagy sok esetben csak az adatbázisnak közvetít, hogy az milyen műveleteket hajtson végre. A következő fejezetekben végpontcsoportok, ha jobban tetszik vezérlők szerint fogok menni, bemutatva a meghívás módját, a vezérlők folyamatát, adott esetben a szolgáltatási szintet, illetve milyen adatbázismanipuláció történik.</w:t>
       </w:r>
     </w:p>
     <w:p>
@@ -10125,6 +10107,14 @@
           <w:szCs w:val="24"/>
         </w:rPr>
         <w:t>A végponthívásoknál csak GET (lekérés), POST (feltöltés), PUT (módosítás), DELETE (törlés) jellegű végponthívások lesznek. Ezeket jelzem is a bekezdések során.</w:t>
+      </w:r>
+      <w:r>
+        <w:rPr>
+          <w:rFonts w:ascii="Times New Roman" w:hAnsi="Times New Roman" w:cs="Times New Roman"/>
+          <w:sz w:val="24"/>
+          <w:szCs w:val="24"/>
+        </w:rPr>
+        <w:t xml:space="preserve"> </w:t>
       </w:r>
     </w:p>
     <w:p>
@@ -10194,15 +10184,185 @@
           <w:sz w:val="24"/>
           <w:szCs w:val="24"/>
         </w:rPr>
-        <w:t xml:space="preserve">Az első végpont PUT metódussal lehet meghívni. Lényege, hogy már egy meglévő </w:t>
-      </w:r>
-      <w:r>
-        <w:rPr>
-          <w:rFonts w:ascii="Times New Roman" w:hAnsi="Times New Roman" w:cs="Times New Roman"/>
-          <w:sz w:val="24"/>
-          <w:szCs w:val="24"/>
-        </w:rPr>
-        <w:t>versenyző adatait módosítsuk. Tisztában kell lennünk a versenyző azonosítójával, amit az URL-ben kell megadni. A többi adatot, hogy milyen módon szeretnénk módosítani a versenyzőt, a bodyban kell megadni JSON formájában.</w:t>
+        <w:t>Az első végpont PUT metódussal lehet meghívni</w:t>
+      </w:r>
+      <w:r>
+        <w:rPr>
+          <w:rFonts w:ascii="Times New Roman" w:hAnsi="Times New Roman" w:cs="Times New Roman"/>
+          <w:sz w:val="24"/>
+          <w:szCs w:val="24"/>
+        </w:rPr>
+        <w:t xml:space="preserve"> (</w:t>
+      </w:r>
+      <w:r>
+        <w:rPr>
+          <w:rFonts w:ascii="Lucida Console" w:hAnsi="Lucida Console" w:cs="Times New Roman"/>
+          <w:highlight w:val="lightGray"/>
+        </w:rPr>
+        <w:t>/driver/</w:t>
+      </w:r>
+      <w:r>
+        <w:rPr>
+          <w:rFonts w:ascii="Lucida Console" w:hAnsi="Lucida Console" w:cs="Times New Roman"/>
+          <w:highlight w:val="lightGray"/>
+          <w:lang w:val="en-US"/>
+        </w:rPr>
+        <w:t>{id}</w:t>
+      </w:r>
+      <w:r>
+        <w:rPr>
+          <w:rFonts w:ascii="Times New Roman" w:hAnsi="Times New Roman" w:cs="Times New Roman"/>
+          <w:sz w:val="24"/>
+          <w:szCs w:val="24"/>
+        </w:rPr>
+        <w:t>)</w:t>
+      </w:r>
+      <w:r>
+        <w:rPr>
+          <w:rFonts w:ascii="Times New Roman" w:hAnsi="Times New Roman" w:cs="Times New Roman"/>
+          <w:sz w:val="24"/>
+          <w:szCs w:val="24"/>
+        </w:rPr>
+        <w:t>.</w:t>
+      </w:r>
+      <w:r>
+        <w:rPr>
+          <w:rFonts w:ascii="Lucida Console" w:hAnsi="Lucida Console" w:cs="Times New Roman"/>
+          <w:sz w:val="24"/>
+          <w:szCs w:val="24"/>
+        </w:rPr>
+        <w:t xml:space="preserve"> </w:t>
+      </w:r>
+      <w:r>
+        <w:rPr>
+          <w:rFonts w:ascii="Times New Roman" w:hAnsi="Times New Roman" w:cs="Times New Roman"/>
+          <w:sz w:val="24"/>
+          <w:szCs w:val="24"/>
+        </w:rPr>
+        <w:t xml:space="preserve">Lényege, hogy már egy meglévő </w:t>
+      </w:r>
+      <w:r>
+        <w:rPr>
+          <w:rFonts w:ascii="Times New Roman" w:hAnsi="Times New Roman" w:cs="Times New Roman"/>
+          <w:sz w:val="24"/>
+          <w:szCs w:val="24"/>
+        </w:rPr>
+        <w:t>versenyző adatait módosítsuk. Tisztában kell lennünk a versenyző azonosítójával, amit az URL-ben kell megadni. A többi adatot, hogy milyen módon szeretnénk módosítani a versenyzőt, a bodyban kell megadni JSON formájában</w:t>
+      </w:r>
+      <w:r>
+        <w:rPr>
+          <w:rFonts w:ascii="Times New Roman" w:hAnsi="Times New Roman" w:cs="Times New Roman"/>
+          <w:sz w:val="24"/>
+          <w:szCs w:val="24"/>
+        </w:rPr>
+        <w:t>. Ennek magában kell foglalnia a „</w:t>
+      </w:r>
+      <w:proofErr w:type="spellStart"/>
+      <w:r>
+        <w:rPr>
+          <w:rFonts w:ascii="Times New Roman" w:hAnsi="Times New Roman" w:cs="Times New Roman"/>
+          <w:sz w:val="24"/>
+          <w:szCs w:val="24"/>
+        </w:rPr>
+        <w:t>name</w:t>
+      </w:r>
+      <w:proofErr w:type="spellEnd"/>
+      <w:r>
+        <w:rPr>
+          <w:rFonts w:ascii="Times New Roman" w:hAnsi="Times New Roman" w:cs="Times New Roman"/>
+          <w:sz w:val="24"/>
+          <w:szCs w:val="24"/>
+        </w:rPr>
+        <w:t>”, „</w:t>
+      </w:r>
+      <w:proofErr w:type="spellStart"/>
+      <w:r>
+        <w:rPr>
+          <w:rFonts w:ascii="Times New Roman" w:hAnsi="Times New Roman" w:cs="Times New Roman"/>
+          <w:sz w:val="24"/>
+          <w:szCs w:val="24"/>
+        </w:rPr>
+        <w:t>realName</w:t>
+      </w:r>
+      <w:proofErr w:type="spellEnd"/>
+      <w:r>
+        <w:rPr>
+          <w:rFonts w:ascii="Times New Roman" w:hAnsi="Times New Roman" w:cs="Times New Roman"/>
+          <w:sz w:val="24"/>
+          <w:szCs w:val="24"/>
+        </w:rPr>
+        <w:t>”, „</w:t>
+      </w:r>
+      <w:proofErr w:type="spellStart"/>
+      <w:r>
+        <w:rPr>
+          <w:rFonts w:ascii="Times New Roman" w:hAnsi="Times New Roman" w:cs="Times New Roman"/>
+          <w:sz w:val="24"/>
+          <w:szCs w:val="24"/>
+        </w:rPr>
+        <w:t>number</w:t>
+      </w:r>
+      <w:proofErr w:type="spellEnd"/>
+      <w:r>
+        <w:rPr>
+          <w:rFonts w:ascii="Times New Roman" w:hAnsi="Times New Roman" w:cs="Times New Roman"/>
+          <w:sz w:val="24"/>
+          <w:szCs w:val="24"/>
+        </w:rPr>
+        <w:t>” és „</w:t>
+      </w:r>
+      <w:proofErr w:type="spellStart"/>
+      <w:r>
+        <w:rPr>
+          <w:rFonts w:ascii="Times New Roman" w:hAnsi="Times New Roman" w:cs="Times New Roman"/>
+          <w:sz w:val="24"/>
+          <w:szCs w:val="24"/>
+        </w:rPr>
+        <w:t>actualTeamId</w:t>
+      </w:r>
+      <w:proofErr w:type="spellEnd"/>
+      <w:r>
+        <w:rPr>
+          <w:rFonts w:ascii="Times New Roman" w:hAnsi="Times New Roman" w:cs="Times New Roman"/>
+          <w:sz w:val="24"/>
+          <w:szCs w:val="24"/>
+        </w:rPr>
+        <w:t xml:space="preserve">” adattagokat. </w:t>
+      </w:r>
+      <w:r>
+        <w:rPr>
+          <w:rFonts w:ascii="Times New Roman" w:hAnsi="Times New Roman" w:cs="Times New Roman"/>
+          <w:sz w:val="24"/>
+          <w:szCs w:val="24"/>
+        </w:rPr>
+        <w:t xml:space="preserve">A program először megnézi, hogy a driver objektum létezik-e ezzel az azonosítóval, majd azt, hogy a felhasználónak van-e engedélye ehhez a művelethez, a végén pedig ellenőrzi, hogy a szezon nincs-e archiválva. Ezután végrehajtja a </w:t>
+      </w:r>
+      <w:r>
+        <w:rPr>
+          <w:rFonts w:ascii="Times New Roman" w:hAnsi="Times New Roman" w:cs="Times New Roman"/>
+          <w:sz w:val="24"/>
+          <w:szCs w:val="24"/>
+        </w:rPr>
+        <w:lastRenderedPageBreak/>
+        <w:t xml:space="preserve">módosítást a </w:t>
+      </w:r>
+      <w:proofErr w:type="spellStart"/>
+      <w:r>
+        <w:rPr>
+          <w:rFonts w:ascii="Times New Roman" w:hAnsi="Times New Roman" w:cs="Times New Roman"/>
+          <w:sz w:val="24"/>
+          <w:szCs w:val="24"/>
+        </w:rPr>
+        <w:t>DriverService.cs</w:t>
+      </w:r>
+      <w:proofErr w:type="spellEnd"/>
+      <w:r>
+        <w:rPr>
+          <w:rFonts w:ascii="Times New Roman" w:hAnsi="Times New Roman" w:cs="Times New Roman"/>
+          <w:sz w:val="24"/>
+          <w:szCs w:val="24"/>
+        </w:rPr>
+        <w:t xml:space="preserve"> megfelelő objektumának meghívásával, amennyiben a csapat létezik, amit a bodyban megadtunk.</w:t>
       </w:r>
     </w:p>
     <w:p>
@@ -10213,69 +10373,115 @@
           <w:rFonts w:ascii="Times New Roman" w:hAnsi="Times New Roman" w:cs="Times New Roman"/>
           <w:sz w:val="24"/>
           <w:szCs w:val="24"/>
+        </w:rPr>
+      </w:pPr>
+      <w:r>
+        <w:rPr>
+          <w:rFonts w:ascii="Times New Roman" w:hAnsi="Times New Roman" w:cs="Times New Roman"/>
+          <w:sz w:val="24"/>
+          <w:szCs w:val="24"/>
+        </w:rPr>
+        <w:t>A második végpont DELETE metódussal rendelkezik és az URL paraméterként átadott azonosítóval rendelkező objektumot fogja törölni</w:t>
+      </w:r>
+      <w:r>
+        <w:rPr>
+          <w:rFonts w:ascii="Times New Roman" w:hAnsi="Times New Roman" w:cs="Times New Roman"/>
+          <w:sz w:val="24"/>
+          <w:szCs w:val="24"/>
+        </w:rPr>
+        <w:t xml:space="preserve"> </w:t>
+      </w:r>
+      <w:r>
+        <w:rPr>
+          <w:rFonts w:ascii="Times New Roman" w:hAnsi="Times New Roman" w:cs="Times New Roman"/>
+          <w:sz w:val="24"/>
+          <w:szCs w:val="24"/>
+        </w:rPr>
+        <w:t>(</w:t>
+      </w:r>
+      <w:r>
+        <w:rPr>
+          <w:rFonts w:ascii="Lucida Console" w:hAnsi="Lucida Console" w:cs="Times New Roman"/>
+          <w:highlight w:val="lightGray"/>
+        </w:rPr>
+        <w:t>/driver/</w:t>
+      </w:r>
+      <w:r>
+        <w:rPr>
+          <w:rFonts w:ascii="Lucida Console" w:hAnsi="Lucida Console" w:cs="Times New Roman"/>
+          <w:highlight w:val="lightGray"/>
           <w:lang w:val="en-US"/>
         </w:rPr>
-      </w:pPr>
-      <w:r>
-        <w:rPr>
-          <w:rFonts w:ascii="Times New Roman" w:hAnsi="Times New Roman" w:cs="Times New Roman"/>
-          <w:sz w:val="24"/>
-          <w:szCs w:val="24"/>
-          <w:lang w:val="en-US"/>
-        </w:rPr>
-        <w:t xml:space="preserve">// </w:t>
-      </w:r>
-      <w:proofErr w:type="spellStart"/>
-      <w:r>
-        <w:rPr>
-          <w:rFonts w:ascii="Times New Roman" w:hAnsi="Times New Roman" w:cs="Times New Roman"/>
-          <w:sz w:val="24"/>
-          <w:szCs w:val="24"/>
-          <w:lang w:val="en-US"/>
-        </w:rPr>
-        <w:t>program.cs</w:t>
-      </w:r>
-      <w:proofErr w:type="spellEnd"/>
-      <w:r>
-        <w:rPr>
-          <w:rFonts w:ascii="Times New Roman" w:hAnsi="Times New Roman" w:cs="Times New Roman"/>
-          <w:sz w:val="24"/>
-          <w:szCs w:val="24"/>
-          <w:lang w:val="en-US"/>
-        </w:rPr>
-        <w:t xml:space="preserve">-ben </w:t>
-      </w:r>
-      <w:proofErr w:type="spellStart"/>
-      <w:r>
-        <w:rPr>
-          <w:rFonts w:ascii="Times New Roman" w:hAnsi="Times New Roman" w:cs="Times New Roman"/>
-          <w:sz w:val="24"/>
-          <w:szCs w:val="24"/>
-          <w:lang w:val="en-US"/>
-        </w:rPr>
-        <w:t>hozzáadott</w:t>
-      </w:r>
-      <w:proofErr w:type="spellEnd"/>
-      <w:r>
-        <w:rPr>
-          <w:rFonts w:ascii="Times New Roman" w:hAnsi="Times New Roman" w:cs="Times New Roman"/>
-          <w:sz w:val="24"/>
-          <w:szCs w:val="24"/>
-          <w:lang w:val="en-US"/>
+        <w:t>{id}</w:t>
+      </w:r>
+      <w:r>
+        <w:rPr>
+          <w:rFonts w:ascii="Times New Roman" w:hAnsi="Times New Roman" w:cs="Times New Roman"/>
+          <w:sz w:val="24"/>
+          <w:szCs w:val="24"/>
+        </w:rPr>
+        <w:t>)</w:t>
+      </w:r>
+      <w:r>
+        <w:rPr>
+          <w:rFonts w:ascii="Times New Roman" w:hAnsi="Times New Roman" w:cs="Times New Roman"/>
+          <w:sz w:val="24"/>
+          <w:szCs w:val="24"/>
+        </w:rPr>
+        <w:t>. Nem létező objektum esetén 404-es hibát kapunk.</w:t>
+      </w:r>
+      <w:r>
+        <w:rPr>
+          <w:rFonts w:ascii="Times New Roman" w:hAnsi="Times New Roman" w:cs="Times New Roman"/>
+          <w:sz w:val="24"/>
+          <w:szCs w:val="24"/>
         </w:rPr>
         <w:t xml:space="preserve"> </w:t>
       </w:r>
-      <w:proofErr w:type="spellStart"/>
-      <w:r>
-        <w:rPr>
-          <w:rFonts w:ascii="Times New Roman" w:hAnsi="Times New Roman" w:cs="Times New Roman"/>
-          <w:sz w:val="24"/>
-          <w:szCs w:val="24"/>
-          <w:lang w:val="en-US"/>
-        </w:rPr>
-        <w:t>featureök</w:t>
-      </w:r>
-      <w:proofErr w:type="spellEnd"/>
+      <w:r>
+        <w:rPr>
+          <w:rFonts w:ascii="Times New Roman" w:hAnsi="Times New Roman" w:cs="Times New Roman"/>
+          <w:sz w:val="24"/>
+          <w:szCs w:val="24"/>
+        </w:rPr>
+        <w:t xml:space="preserve">Majd megnézi, hogy van-e engedélyünk, a végén pedig végrehajtja a törlést a </w:t>
+      </w:r>
+      <w:proofErr w:type="spellStart"/>
+      <w:r>
+        <w:rPr>
+          <w:rFonts w:ascii="Times New Roman" w:hAnsi="Times New Roman" w:cs="Times New Roman"/>
+          <w:sz w:val="24"/>
+          <w:szCs w:val="24"/>
+        </w:rPr>
+        <w:t>DriverService</w:t>
+      </w:r>
+      <w:proofErr w:type="spellEnd"/>
+      <w:r>
+        <w:rPr>
+          <w:rFonts w:ascii="Times New Roman" w:hAnsi="Times New Roman" w:cs="Times New Roman"/>
+          <w:sz w:val="24"/>
+          <w:szCs w:val="24"/>
+        </w:rPr>
+        <w:t xml:space="preserve">-en keresztül a </w:t>
+      </w:r>
+      <w:proofErr w:type="spellStart"/>
+      <w:r>
+        <w:rPr>
+          <w:rFonts w:ascii="Times New Roman" w:hAnsi="Times New Roman" w:cs="Times New Roman"/>
+          <w:sz w:val="24"/>
+          <w:szCs w:val="24"/>
+        </w:rPr>
+        <w:t>DbContextben</w:t>
+      </w:r>
+      <w:proofErr w:type="spellEnd"/>
+      <w:r>
+        <w:rPr>
+          <w:rFonts w:ascii="Times New Roman" w:hAnsi="Times New Roman" w:cs="Times New Roman"/>
+          <w:sz w:val="24"/>
+          <w:szCs w:val="24"/>
+        </w:rPr>
+        <w:t>.</w:t>
+      </w:r>
     </w:p>
     <w:p>
       <w:pPr>
@@ -10292,9 +10498,474 @@
           <w:rFonts w:ascii="Times New Roman" w:hAnsi="Times New Roman" w:cs="Times New Roman"/>
           <w:sz w:val="24"/>
           <w:szCs w:val="24"/>
+        </w:rPr>
+        <w:t xml:space="preserve">Az utolsó végpont ebben a fájlban GET metódussal a statisztikákat adja vissza egy JSON keretein belül. </w:t>
+      </w:r>
+      <w:r>
+        <w:rPr>
+          <w:rFonts w:ascii="Times New Roman" w:hAnsi="Times New Roman" w:cs="Times New Roman"/>
+          <w:sz w:val="24"/>
+          <w:szCs w:val="24"/>
+        </w:rPr>
+        <w:t>(</w:t>
+      </w:r>
+      <w:r>
+        <w:rPr>
+          <w:rFonts w:ascii="Lucida Console" w:hAnsi="Lucida Console" w:cs="Times New Roman"/>
+          <w:highlight w:val="lightGray"/>
+        </w:rPr>
+        <w:t>/driver/</w:t>
+      </w:r>
+      <w:proofErr w:type="spellStart"/>
+      <w:r>
+        <w:rPr>
+          <w:rFonts w:ascii="Lucida Console" w:hAnsi="Lucida Console" w:cs="Times New Roman"/>
+          <w:highlight w:val="lightGray"/>
+        </w:rPr>
+        <w:t>statistics</w:t>
+      </w:r>
+      <w:proofErr w:type="spellEnd"/>
+      <w:r>
+        <w:rPr>
+          <w:rFonts w:ascii="Lucida Console" w:hAnsi="Lucida Console" w:cs="Times New Roman"/>
+          <w:highlight w:val="lightGray"/>
+        </w:rPr>
+        <w:t>/</w:t>
+      </w:r>
+      <w:r>
+        <w:rPr>
+          <w:rFonts w:ascii="Lucida Console" w:hAnsi="Lucida Console" w:cs="Times New Roman"/>
+          <w:highlight w:val="lightGray"/>
           <w:lang w:val="en-US"/>
         </w:rPr>
+        <w:t>{</w:t>
+      </w:r>
+      <w:r>
+        <w:rPr>
+          <w:rFonts w:ascii="Lucida Console" w:hAnsi="Lucida Console" w:cs="Times New Roman"/>
+          <w:highlight w:val="lightGray"/>
+          <w:lang w:val="en-US"/>
+        </w:rPr>
+        <w:t>name</w:t>
+      </w:r>
+      <w:r>
+        <w:rPr>
+          <w:rFonts w:ascii="Lucida Console" w:hAnsi="Lucida Console" w:cs="Times New Roman"/>
+          <w:highlight w:val="lightGray"/>
+          <w:lang w:val="en-US"/>
+        </w:rPr>
+        <w:t>}</w:t>
+      </w:r>
+      <w:r>
+        <w:rPr>
+          <w:rFonts w:ascii="Times New Roman" w:hAnsi="Times New Roman" w:cs="Times New Roman"/>
+          <w:sz w:val="24"/>
+          <w:szCs w:val="24"/>
+        </w:rPr>
+        <w:t>).</w:t>
+      </w:r>
+      <w:r>
+        <w:rPr>
+          <w:rFonts w:ascii="Times New Roman" w:hAnsi="Times New Roman" w:cs="Times New Roman"/>
+          <w:sz w:val="24"/>
+          <w:szCs w:val="24"/>
+        </w:rPr>
+        <w:t xml:space="preserve"> Mint látható, ehhez az URL-ben kell megadni a nevet paraméterként. Amennyiben ilyen nevű versenyző nem létezik, úgy a program ezt jelezni fogja egy 404-es hibakód k</w:t>
+      </w:r>
+      <w:r>
+        <w:rPr>
+          <w:rFonts w:ascii="Times New Roman" w:hAnsi="Times New Roman" w:cs="Times New Roman"/>
+          <w:sz w:val="24"/>
+          <w:szCs w:val="24"/>
+        </w:rPr>
+        <w:t>í</w:t>
+      </w:r>
+      <w:r>
+        <w:rPr>
+          <w:rFonts w:ascii="Times New Roman" w:hAnsi="Times New Roman" w:cs="Times New Roman"/>
+          <w:sz w:val="24"/>
+          <w:szCs w:val="24"/>
+        </w:rPr>
+        <w:t>séretében.</w:t>
+      </w:r>
+      <w:r>
+        <w:rPr>
+          <w:rFonts w:ascii="Times New Roman" w:hAnsi="Times New Roman" w:cs="Times New Roman"/>
+          <w:sz w:val="24"/>
+          <w:szCs w:val="24"/>
+        </w:rPr>
+        <w:t xml:space="preserve"> Sikeres lekérés esetén az alábbi formátumban fogjuk visszakapni az adatokat.</w:t>
+      </w:r>
+    </w:p>
+    <w:p>
+      <w:pPr>
+        <w:spacing w:line="360" w:lineRule="auto"/>
+        <w:ind w:firstLine="851"/>
+        <w:jc w:val="center"/>
+        <w:rPr>
+          <w:rFonts w:ascii="Times New Roman" w:hAnsi="Times New Roman" w:cs="Times New Roman"/>
+          <w:sz w:val="24"/>
+          <w:szCs w:val="24"/>
+        </w:rPr>
+      </w:pPr>
+      <w:r>
+        <w:rPr>
+          <w:rFonts w:ascii="Times New Roman" w:hAnsi="Times New Roman" w:cs="Times New Roman"/>
+          <w:noProof/>
+          <w:sz w:val="24"/>
+          <w:szCs w:val="24"/>
+        </w:rPr>
+        <w:drawing>
+          <wp:inline distT="0" distB="0" distL="0" distR="0" wp14:anchorId="4AFEA71A" wp14:editId="713B8462">
+            <wp:extent cx="3821723" cy="5246952"/>
+            <wp:effectExtent l="0" t="0" r="1270" b="0"/>
+            <wp:docPr id="1385528304" name="Kép 5" descr="A képen szöveg látható&#10;&#10;Automatikusan generált leírás"/>
+            <wp:cNvGraphicFramePr>
+              <a:graphicFrameLocks xmlns:a="http://schemas.openxmlformats.org/drawingml/2006/main" noChangeAspect="1"/>
+            </wp:cNvGraphicFramePr>
+            <a:graphic xmlns:a="http://schemas.openxmlformats.org/drawingml/2006/main">
+              <a:graphicData uri="http://schemas.openxmlformats.org/drawingml/2006/picture">
+                <pic:pic xmlns:pic="http://schemas.openxmlformats.org/drawingml/2006/picture">
+                  <pic:nvPicPr>
+                    <pic:cNvPr id="1385528304" name="Kép 5" descr="A képen szöveg látható&#10;&#10;Automatikusan generált leírás"/>
+                    <pic:cNvPicPr/>
+                  </pic:nvPicPr>
+                  <pic:blipFill>
+                    <a:blip r:embed="rId19">
+                      <a:extLst>
+                        <a:ext uri="{28A0092B-C50C-407E-A947-70E740481C1C}">
+                          <a14:useLocalDpi xmlns:a14="http://schemas.microsoft.com/office/drawing/2010/main" val="0"/>
+                        </a:ext>
+                      </a:extLst>
+                    </a:blip>
+                    <a:stretch>
+                      <a:fillRect/>
+                    </a:stretch>
+                  </pic:blipFill>
+                  <pic:spPr>
+                    <a:xfrm>
+                      <a:off x="0" y="0"/>
+                      <a:ext cx="3858615" cy="5297602"/>
+                    </a:xfrm>
+                    <a:prstGeom prst="rect">
+                      <a:avLst/>
+                    </a:prstGeom>
+                  </pic:spPr>
+                </pic:pic>
+              </a:graphicData>
+            </a:graphic>
+          </wp:inline>
+        </w:drawing>
+      </w:r>
+    </w:p>
+    <w:p>
+      <w:pPr>
+        <w:pStyle w:val="Cmsor3"/>
+        <w:numPr>
+          <w:ilvl w:val="2"/>
+          <w:numId w:val="7"/>
+        </w:numPr>
+        <w:spacing w:before="240" w:line="360" w:lineRule="auto"/>
+        <w:ind w:left="0" w:firstLine="0"/>
+        <w:rPr>
+          <w:rFonts w:ascii="Times New Roman" w:hAnsi="Times New Roman" w:cs="Times New Roman"/>
+          <w:color w:val="000000" w:themeColor="text1"/>
+          <w:sz w:val="36"/>
+          <w:szCs w:val="36"/>
+        </w:rPr>
+      </w:pPr>
+      <w:proofErr w:type="spellStart"/>
+      <w:r>
+        <w:rPr>
+          <w:rFonts w:ascii="Times New Roman" w:hAnsi="Times New Roman" w:cs="Times New Roman"/>
+          <w:color w:val="000000" w:themeColor="text1"/>
+          <w:sz w:val="36"/>
+          <w:szCs w:val="36"/>
+        </w:rPr>
+        <w:lastRenderedPageBreak/>
+        <w:t>Favorite</w:t>
+      </w:r>
+      <w:proofErr w:type="spellEnd"/>
+    </w:p>
+    <w:p>
+      <w:pPr>
+        <w:rPr>
+          <w:rFonts w:ascii="Times New Roman" w:hAnsi="Times New Roman" w:cs="Times New Roman"/>
+          <w:sz w:val="24"/>
+          <w:szCs w:val="24"/>
+        </w:rPr>
+      </w:pPr>
+      <w:r>
+        <w:rPr>
+          <w:rFonts w:ascii="Times New Roman" w:hAnsi="Times New Roman" w:cs="Times New Roman"/>
+          <w:sz w:val="24"/>
+          <w:szCs w:val="24"/>
+        </w:rPr>
+        <w:t>Az ebben szereplő vezérlőben nem volt más feladat, csak hogy egy kedvenc ligát – felhasználó párost hozzáadjunk az adatbázishoz, illetve a felhasználó igénye szerint ezt visszavonjuk, így erre elég volt két végpont.</w:t>
+      </w:r>
+    </w:p>
+    <w:p>
+      <w:pPr>
+        <w:rPr>
+          <w:rFonts w:ascii="Times New Roman" w:hAnsi="Times New Roman" w:cs="Times New Roman"/>
+          <w:sz w:val="24"/>
+          <w:szCs w:val="24"/>
+        </w:rPr>
+      </w:pPr>
+      <w:r>
+        <w:rPr>
+          <w:rFonts w:ascii="Times New Roman" w:hAnsi="Times New Roman" w:cs="Times New Roman"/>
+          <w:sz w:val="24"/>
+          <w:szCs w:val="24"/>
+        </w:rPr>
+        <w:t xml:space="preserve">Az előbbi végpontunk POST metódussal fog rendelkezni. Az URL-je: </w:t>
+      </w:r>
+      <w:r>
+        <w:rPr>
+          <w:rFonts w:ascii="Times New Roman" w:hAnsi="Times New Roman" w:cs="Times New Roman"/>
+          <w:sz w:val="24"/>
+          <w:szCs w:val="24"/>
+        </w:rPr>
+        <w:t>(</w:t>
+      </w:r>
+      <w:r>
+        <w:rPr>
+          <w:rFonts w:ascii="Lucida Console" w:hAnsi="Lucida Console" w:cs="Times New Roman"/>
+          <w:highlight w:val="lightGray"/>
+        </w:rPr>
+        <w:t>/</w:t>
+      </w:r>
+      <w:proofErr w:type="spellStart"/>
+      <w:r>
+        <w:rPr>
+          <w:rFonts w:ascii="Lucida Console" w:hAnsi="Lucida Console" w:cs="Times New Roman"/>
+          <w:highlight w:val="lightGray"/>
+        </w:rPr>
+        <w:t>favorite</w:t>
+      </w:r>
+      <w:proofErr w:type="spellEnd"/>
+      <w:r>
+        <w:rPr>
+          <w:rFonts w:ascii="Times New Roman" w:hAnsi="Times New Roman" w:cs="Times New Roman"/>
+          <w:sz w:val="24"/>
+          <w:szCs w:val="24"/>
+        </w:rPr>
+        <w:t>)</w:t>
+      </w:r>
+      <w:r>
+        <w:rPr>
+          <w:rFonts w:ascii="Times New Roman" w:hAnsi="Times New Roman" w:cs="Times New Roman"/>
+          <w:sz w:val="24"/>
+          <w:szCs w:val="24"/>
+        </w:rPr>
+        <w:t>.</w:t>
+      </w:r>
+      <w:r>
+        <w:rPr>
+          <w:rFonts w:ascii="Times New Roman" w:hAnsi="Times New Roman" w:cs="Times New Roman"/>
+          <w:sz w:val="24"/>
+          <w:szCs w:val="24"/>
+        </w:rPr>
+        <w:t xml:space="preserve"> A bodyban JSON formájában várjuk a következő két paramétert: a szezon azonosítóját, illetve a </w:t>
+      </w:r>
+      <w:r>
+        <w:rPr>
+          <w:rFonts w:ascii="Times New Roman" w:hAnsi="Times New Roman" w:cs="Times New Roman"/>
+          <w:sz w:val="24"/>
+          <w:szCs w:val="24"/>
+          <w:highlight w:val="red"/>
+        </w:rPr>
+        <w:t>FOLYTATÁS</w:t>
+      </w:r>
+    </w:p>
+    <w:p>
+      <w:pPr>
+        <w:rPr>
+          <w:rFonts w:ascii="Times New Roman" w:hAnsi="Times New Roman" w:cs="Times New Roman"/>
+          <w:sz w:val="24"/>
+          <w:szCs w:val="24"/>
+        </w:rPr>
+      </w:pPr>
+      <w:r>
+        <w:rPr>
+          <w:rFonts w:ascii="Times New Roman" w:hAnsi="Times New Roman" w:cs="Times New Roman"/>
+          <w:sz w:val="24"/>
+          <w:szCs w:val="24"/>
+        </w:rPr>
+        <w:t xml:space="preserve">A másik végpontunkat DELETE metódussal lehet elérni. </w:t>
+      </w:r>
+      <w:r>
+        <w:rPr>
+          <w:rFonts w:ascii="Times New Roman" w:hAnsi="Times New Roman" w:cs="Times New Roman"/>
+          <w:sz w:val="24"/>
+          <w:szCs w:val="24"/>
+        </w:rPr>
+        <w:t>(</w:t>
+      </w:r>
+      <w:r>
+        <w:rPr>
+          <w:rFonts w:ascii="Lucida Console" w:hAnsi="Lucida Console" w:cs="Times New Roman"/>
+          <w:highlight w:val="lightGray"/>
+        </w:rPr>
+        <w:t>/</w:t>
+      </w:r>
+      <w:proofErr w:type="spellStart"/>
+      <w:r>
+        <w:rPr>
+          <w:rFonts w:ascii="Lucida Console" w:hAnsi="Lucida Console" w:cs="Times New Roman"/>
+          <w:highlight w:val="lightGray"/>
+        </w:rPr>
+        <w:t>favorite</w:t>
+      </w:r>
+      <w:proofErr w:type="spellEnd"/>
+      <w:r>
+        <w:rPr>
+          <w:rFonts w:ascii="Lucida Console" w:hAnsi="Lucida Console" w:cs="Times New Roman"/>
+          <w:highlight w:val="lightGray"/>
+        </w:rPr>
+        <w:t>/</w:t>
+      </w:r>
+      <w:r>
+        <w:rPr>
+          <w:rFonts w:ascii="Lucida Console" w:hAnsi="Lucida Console" w:cs="Times New Roman"/>
+          <w:highlight w:val="lightGray"/>
+          <w:lang w:val="en-US"/>
+        </w:rPr>
+        <w:t>{id}</w:t>
+      </w:r>
+      <w:r>
+        <w:rPr>
+          <w:rFonts w:ascii="Times New Roman" w:hAnsi="Times New Roman" w:cs="Times New Roman"/>
+          <w:sz w:val="24"/>
+          <w:szCs w:val="24"/>
+        </w:rPr>
+        <w:t>)</w:t>
+      </w:r>
+      <w:r>
+        <w:rPr>
+          <w:rFonts w:ascii="Times New Roman" w:hAnsi="Times New Roman" w:cs="Times New Roman"/>
+          <w:sz w:val="24"/>
+          <w:szCs w:val="24"/>
+        </w:rPr>
+        <w:t>.</w:t>
+      </w:r>
+      <w:r>
+        <w:rPr>
+          <w:rFonts w:ascii="Times New Roman" w:hAnsi="Times New Roman" w:cs="Times New Roman"/>
+          <w:sz w:val="24"/>
+          <w:szCs w:val="24"/>
+        </w:rPr>
+        <w:t xml:space="preserve"> Fontos, hogy a be legyünk jelentkezve hozzá és legyen jogunk törölni az azonosítóval rendelkező kedvenc relációs kapcsolatot, amennyiben az létezik.</w:t>
+      </w:r>
+    </w:p>
+    <w:p>
+      <w:pPr>
+        <w:rPr>
+          <w:rFonts w:ascii="Times New Roman" w:hAnsi="Times New Roman" w:cs="Times New Roman"/>
+          <w:sz w:val="24"/>
+          <w:szCs w:val="24"/>
+        </w:rPr>
+      </w:pPr>
+    </w:p>
+    <w:p>
+      <w:pPr>
+        <w:spacing w:line="360" w:lineRule="auto"/>
+        <w:ind w:firstLine="851"/>
+        <w:rPr>
+          <w:rFonts w:ascii="Times New Roman" w:hAnsi="Times New Roman" w:cs="Times New Roman"/>
+          <w:sz w:val="24"/>
+          <w:szCs w:val="24"/>
+          <w:lang w:val="en-US"/>
+        </w:rPr>
+      </w:pPr>
+      <w:r>
+        <w:rPr>
+          <w:rFonts w:ascii="Times New Roman" w:hAnsi="Times New Roman" w:cs="Times New Roman"/>
+          <w:sz w:val="24"/>
+          <w:szCs w:val="24"/>
+          <w:lang w:val="en-US"/>
+        </w:rPr>
+        <w:t xml:space="preserve">// </w:t>
+      </w:r>
+      <w:proofErr w:type="spellStart"/>
+      <w:r>
+        <w:rPr>
+          <w:rFonts w:ascii="Times New Roman" w:hAnsi="Times New Roman" w:cs="Times New Roman"/>
+          <w:sz w:val="24"/>
+          <w:szCs w:val="24"/>
+          <w:lang w:val="en-US"/>
+        </w:rPr>
+        <w:t>program.cs</w:t>
+      </w:r>
+      <w:proofErr w:type="spellEnd"/>
+      <w:r>
+        <w:rPr>
+          <w:rFonts w:ascii="Times New Roman" w:hAnsi="Times New Roman" w:cs="Times New Roman"/>
+          <w:sz w:val="24"/>
+          <w:szCs w:val="24"/>
+          <w:lang w:val="en-US"/>
+        </w:rPr>
+        <w:t xml:space="preserve">-ben </w:t>
+      </w:r>
+      <w:proofErr w:type="spellStart"/>
+      <w:r>
+        <w:rPr>
+          <w:rFonts w:ascii="Times New Roman" w:hAnsi="Times New Roman" w:cs="Times New Roman"/>
+          <w:sz w:val="24"/>
+          <w:szCs w:val="24"/>
+          <w:lang w:val="en-US"/>
+        </w:rPr>
+        <w:t>hozzáadott</w:t>
+      </w:r>
+      <w:proofErr w:type="spellEnd"/>
+      <w:r>
+        <w:rPr>
+          <w:rFonts w:ascii="Times New Roman" w:hAnsi="Times New Roman" w:cs="Times New Roman"/>
+          <w:sz w:val="24"/>
+          <w:szCs w:val="24"/>
+          <w:lang w:val="en-US"/>
+        </w:rPr>
+        <w:t xml:space="preserve"> </w:t>
+      </w:r>
+      <w:proofErr w:type="spellStart"/>
+      <w:r>
+        <w:rPr>
+          <w:rFonts w:ascii="Times New Roman" w:hAnsi="Times New Roman" w:cs="Times New Roman"/>
+          <w:sz w:val="24"/>
+          <w:szCs w:val="24"/>
+          <w:lang w:val="en-US"/>
+        </w:rPr>
+        <w:t>featureök</w:t>
+      </w:r>
+      <w:proofErr w:type="spellEnd"/>
+    </w:p>
+    <w:p>
+      <w:pPr>
+        <w:spacing w:line="360" w:lineRule="auto"/>
+        <w:ind w:firstLine="851"/>
+        <w:rPr>
+          <w:rFonts w:ascii="Times New Roman" w:hAnsi="Times New Roman" w:cs="Times New Roman"/>
+          <w:sz w:val="24"/>
+          <w:szCs w:val="24"/>
+        </w:rPr>
+      </w:pPr>
+      <w:r>
+        <w:rPr>
+          <w:rFonts w:ascii="Times New Roman" w:hAnsi="Times New Roman" w:cs="Times New Roman"/>
+          <w:sz w:val="24"/>
+          <w:szCs w:val="24"/>
+          <w:lang w:val="en-US"/>
+        </w:rPr>
         <w:t>//</w:t>
+      </w:r>
+      <w:r>
+        <w:rPr>
+          <w:rFonts w:ascii="Times New Roman" w:hAnsi="Times New Roman" w:cs="Times New Roman"/>
+          <w:sz w:val="24"/>
+          <w:szCs w:val="24"/>
+          <w:lang w:val="en-US"/>
+        </w:rPr>
+        <w:t xml:space="preserve"> dependency injection</w:t>
       </w:r>
     </w:p>
     <w:sectPr>
@@ -13515,6 +14186,16 @@
 </file>
 
 <file path=customXml/item2.xml><?xml version="1.0" encoding="utf-8"?>
+<p:properties xmlns:p="http://schemas.microsoft.com/office/2006/metadata/properties" xmlns:xsi="http://www.w3.org/2001/XMLSchema-instance" xmlns:pc="http://schemas.microsoft.com/office/infopath/2007/PartnerControls">
+  <documentManagement/>
+</p:properties>
+</file>
+
+<file path=customXml/item3.xml><?xml version="1.0" encoding="utf-8"?>
+<b:Sources xmlns:b="http://schemas.openxmlformats.org/officeDocument/2006/bibliography" xmlns="http://schemas.openxmlformats.org/officeDocument/2006/bibliography" SelectedStyle="\APASixthEditionOfficeOnline.xsl" StyleName="APA" Version="6"/>
+</file>
+
+<file path=customXml/item4.xml><?xml version="1.0" encoding="utf-8"?>
 <ct:contentTypeSchema xmlns:ct="http://schemas.microsoft.com/office/2006/metadata/contentType" xmlns:ma="http://schemas.microsoft.com/office/2006/metadata/properties/metaAttributes" ct:_="" ma:_="" ma:contentTypeName="Dokumentum" ma:contentTypeID="0x010100165574340F397947BA244F0E15ED9162" ma:contentTypeVersion="5" ma:contentTypeDescription="Új dokumentum létrehozása." ma:contentTypeScope="" ma:versionID="9dcb469361139a832eec33a6c2707f24">
   <xsd:schema xmlns:xsd="http://www.w3.org/2001/XMLSchema" xmlns:xs="http://www.w3.org/2001/XMLSchema" xmlns:p="http://schemas.microsoft.com/office/2006/metadata/properties" xmlns:ns3="f57c4e5e-6d95-4329-9b99-4bd13040abaa" targetNamespace="http://schemas.microsoft.com/office/2006/metadata/properties" ma:root="true" ma:fieldsID="c3027de9d870b0759e44c522e4a75c5d" ns3:_="">
     <xsd:import namespace="f57c4e5e-6d95-4329-9b99-4bd13040abaa"/>
@@ -13664,16 +14345,6 @@
 </ct:contentTypeSchema>
 </file>
 
-<file path=customXml/item3.xml><?xml version="1.0" encoding="utf-8"?>
-<b:Sources xmlns:b="http://schemas.openxmlformats.org/officeDocument/2006/bibliography" xmlns="http://schemas.openxmlformats.org/officeDocument/2006/bibliography" SelectedStyle="\APASixthEditionOfficeOnline.xsl" StyleName="APA" Version="6"/>
-</file>
-
-<file path=customXml/item4.xml><?xml version="1.0" encoding="utf-8"?>
-<p:properties xmlns:p="http://schemas.microsoft.com/office/2006/metadata/properties" xmlns:xsi="http://www.w3.org/2001/XMLSchema-instance" xmlns:pc="http://schemas.microsoft.com/office/infopath/2007/PartnerControls">
-  <documentManagement/>
-</p:properties>
-</file>
-
 <file path=customXml/itemProps1.xml><?xml version="1.0" encoding="utf-8"?>
 <ds:datastoreItem xmlns:ds="http://schemas.openxmlformats.org/officeDocument/2006/customXml" ds:itemID="{5E337DA0-765B-4851-96F7-E2DCF046C989}">
   <ds:schemaRefs>
@@ -13683,6 +14354,23 @@
 </file>
 
 <file path=customXml/itemProps2.xml><?xml version="1.0" encoding="utf-8"?>
+<ds:datastoreItem xmlns:ds="http://schemas.openxmlformats.org/officeDocument/2006/customXml" ds:itemID="{7C82884F-CC40-49CA-8068-22D68015E27F}">
+  <ds:schemaRefs>
+    <ds:schemaRef ds:uri="http://schemas.microsoft.com/office/2006/metadata/properties"/>
+    <ds:schemaRef ds:uri="http://schemas.microsoft.com/office/infopath/2007/PartnerControls"/>
+  </ds:schemaRefs>
+</ds:datastoreItem>
+</file>
+
+<file path=customXml/itemProps3.xml><?xml version="1.0" encoding="utf-8"?>
+<ds:datastoreItem xmlns:ds="http://schemas.openxmlformats.org/officeDocument/2006/customXml" ds:itemID="{CBE935B8-9450-4A7E-AE54-A5995E9D5D4B}">
+  <ds:schemaRefs>
+    <ds:schemaRef ds:uri="http://schemas.openxmlformats.org/officeDocument/2006/bibliography"/>
+  </ds:schemaRefs>
+</ds:datastoreItem>
+</file>
+
+<file path=customXml/itemProps4.xml><?xml version="1.0" encoding="utf-8"?>
 <ds:datastoreItem xmlns:ds="http://schemas.openxmlformats.org/officeDocument/2006/customXml" ds:itemID="{8BEAE72D-AE8F-4FE4-B217-0E90B898FB17}">
   <ds:schemaRefs>
     <ds:schemaRef ds:uri="http://schemas.microsoft.com/office/2006/metadata/contentType"/>
@@ -13698,21 +14386,4 @@
     <ds:schemaRef ds:uri="http://schemas.microsoft.com/internal/obd"/>
   </ds:schemaRefs>
 </ds:datastoreItem>
-</file>
-
-<file path=customXml/itemProps3.xml><?xml version="1.0" encoding="utf-8"?>
-<ds:datastoreItem xmlns:ds="http://schemas.openxmlformats.org/officeDocument/2006/customXml" ds:itemID="{CBE935B8-9450-4A7E-AE54-A5995E9D5D4B}">
-  <ds:schemaRefs>
-    <ds:schemaRef ds:uri="http://schemas.openxmlformats.org/officeDocument/2006/bibliography"/>
-  </ds:schemaRefs>
-</ds:datastoreItem>
-</file>
-
-<file path=customXml/itemProps4.xml><?xml version="1.0" encoding="utf-8"?>
-<ds:datastoreItem xmlns:ds="http://schemas.openxmlformats.org/officeDocument/2006/customXml" ds:itemID="{7C82884F-CC40-49CA-8068-22D68015E27F}">
-  <ds:schemaRefs>
-    <ds:schemaRef ds:uri="http://schemas.microsoft.com/office/2006/metadata/properties"/>
-    <ds:schemaRef ds:uri="http://schemas.microsoft.com/office/infopath/2007/PartnerControls"/>
-  </ds:schemaRefs>
-</ds:datastoreItem>
 </file>
</xml_diff>

<commit_message>
#189: half ready with 3.2
</commit_message>
<xml_diff>
--- a/documentation/zarodolgozat.docx
+++ b/documentation/zarodolgozat.docx
@@ -345,7 +345,9 @@
             <w:rPr>
               <w:rFonts w:eastAsiaTheme="minorEastAsia"/>
               <w:noProof/>
-              <w:lang w:val="en-US"/>
+              <w:sz w:val="24"/>
+              <w:szCs w:val="24"/>
+              <w:lang w:eastAsia="hu-HU"/>
             </w:rPr>
           </w:pPr>
           <w:r>
@@ -372,7 +374,7 @@
             </w:rPr>
             <w:fldChar w:fldCharType="separate"/>
           </w:r>
-          <w:hyperlink w:anchor="_Toc134080827" w:history="1">
+          <w:hyperlink w:anchor="_Toc134343717" w:history="1">
             <w:r>
               <w:rPr>
                 <w:rStyle w:val="Hiperhivatkozs"/>
@@ -385,7 +387,9 @@
               <w:rPr>
                 <w:rFonts w:eastAsiaTheme="minorEastAsia"/>
                 <w:noProof/>
-                <w:lang w:val="en-US"/>
+                <w:sz w:val="24"/>
+                <w:szCs w:val="24"/>
+                <w:lang w:eastAsia="hu-HU"/>
               </w:rPr>
               <w:tab/>
             </w:r>
@@ -416,7 +420,7 @@
                 <w:noProof/>
                 <w:webHidden/>
               </w:rPr>
-              <w:instrText xml:space="preserve"> PAGEREF _Toc134080827 \h </w:instrText>
+              <w:instrText xml:space="preserve"> PAGEREF _Toc134343717 \h </w:instrText>
             </w:r>
             <w:r>
               <w:rPr>
@@ -456,10 +460,12 @@
             <w:rPr>
               <w:rFonts w:eastAsiaTheme="minorEastAsia"/>
               <w:noProof/>
-              <w:lang w:val="en-US"/>
+              <w:sz w:val="24"/>
+              <w:szCs w:val="24"/>
+              <w:lang w:eastAsia="hu-HU"/>
             </w:rPr>
           </w:pPr>
-          <w:hyperlink w:anchor="_Toc134080828" w:history="1">
+          <w:hyperlink w:anchor="_Toc134343718" w:history="1">
             <w:r>
               <w:rPr>
                 <w:rStyle w:val="Hiperhivatkozs"/>
@@ -487,7 +493,7 @@
                 <w:noProof/>
                 <w:webHidden/>
               </w:rPr>
-              <w:instrText xml:space="preserve"> PAGEREF _Toc134080828 \h </w:instrText>
+              <w:instrText xml:space="preserve"> PAGEREF _Toc134343718 \h </w:instrText>
             </w:r>
             <w:r>
               <w:rPr>
@@ -528,10 +534,12 @@
             <w:rPr>
               <w:rFonts w:eastAsiaTheme="minorEastAsia"/>
               <w:noProof/>
-              <w:lang w:val="en-US"/>
+              <w:sz w:val="24"/>
+              <w:szCs w:val="24"/>
+              <w:lang w:eastAsia="hu-HU"/>
             </w:rPr>
           </w:pPr>
-          <w:hyperlink w:anchor="_Toc134080829" w:history="1">
+          <w:hyperlink w:anchor="_Toc134343719" w:history="1">
             <w:r>
               <w:rPr>
                 <w:rStyle w:val="Hiperhivatkozs"/>
@@ -544,7 +552,9 @@
               <w:rPr>
                 <w:rFonts w:eastAsiaTheme="minorEastAsia"/>
                 <w:noProof/>
-                <w:lang w:val="en-US"/>
+                <w:sz w:val="24"/>
+                <w:szCs w:val="24"/>
+                <w:lang w:eastAsia="hu-HU"/>
               </w:rPr>
               <w:tab/>
             </w:r>
@@ -575,7 +585,7 @@
                 <w:noProof/>
                 <w:webHidden/>
               </w:rPr>
-              <w:instrText xml:space="preserve"> PAGEREF _Toc134080829 \h </w:instrText>
+              <w:instrText xml:space="preserve"> PAGEREF _Toc134343719 \h </w:instrText>
             </w:r>
             <w:r>
               <w:rPr>
@@ -610,16 +620,18 @@
           <w:pPr>
             <w:pStyle w:val="TJ2"/>
             <w:tabs>
-              <w:tab w:val="left" w:pos="880"/>
+              <w:tab w:val="left" w:pos="960"/>
               <w:tab w:val="right" w:leader="dot" w:pos="8493"/>
             </w:tabs>
             <w:rPr>
               <w:rFonts w:eastAsiaTheme="minorEastAsia"/>
               <w:noProof/>
-              <w:lang w:val="en-US"/>
+              <w:sz w:val="24"/>
+              <w:szCs w:val="24"/>
+              <w:lang w:eastAsia="hu-HU"/>
             </w:rPr>
           </w:pPr>
-          <w:hyperlink w:anchor="_Toc134080830" w:history="1">
+          <w:hyperlink w:anchor="_Toc134343720" w:history="1">
             <w:r>
               <w:rPr>
                 <w:rStyle w:val="Hiperhivatkozs"/>
@@ -632,7 +644,9 @@
               <w:rPr>
                 <w:rFonts w:eastAsiaTheme="minorEastAsia"/>
                 <w:noProof/>
-                <w:lang w:val="en-US"/>
+                <w:sz w:val="24"/>
+                <w:szCs w:val="24"/>
+                <w:lang w:eastAsia="hu-HU"/>
               </w:rPr>
               <w:tab/>
             </w:r>
@@ -663,7 +677,7 @@
                 <w:noProof/>
                 <w:webHidden/>
               </w:rPr>
-              <w:instrText xml:space="preserve"> PAGEREF _Toc134080830 \h </w:instrText>
+              <w:instrText xml:space="preserve"> PAGEREF _Toc134343720 \h </w:instrText>
             </w:r>
             <w:r>
               <w:rPr>
@@ -698,16 +712,18 @@
           <w:pPr>
             <w:pStyle w:val="TJ2"/>
             <w:tabs>
-              <w:tab w:val="left" w:pos="880"/>
+              <w:tab w:val="left" w:pos="960"/>
               <w:tab w:val="right" w:leader="dot" w:pos="8493"/>
             </w:tabs>
             <w:rPr>
               <w:rFonts w:eastAsiaTheme="minorEastAsia"/>
               <w:noProof/>
-              <w:lang w:val="en-US"/>
+              <w:sz w:val="24"/>
+              <w:szCs w:val="24"/>
+              <w:lang w:eastAsia="hu-HU"/>
             </w:rPr>
           </w:pPr>
-          <w:hyperlink w:anchor="_Toc134080831" w:history="1">
+          <w:hyperlink w:anchor="_Toc134343721" w:history="1">
             <w:r>
               <w:rPr>
                 <w:rStyle w:val="Hiperhivatkozs"/>
@@ -720,7 +736,9 @@
               <w:rPr>
                 <w:rFonts w:eastAsiaTheme="minorEastAsia"/>
                 <w:noProof/>
-                <w:lang w:val="en-US"/>
+                <w:sz w:val="24"/>
+                <w:szCs w:val="24"/>
+                <w:lang w:eastAsia="hu-HU"/>
               </w:rPr>
               <w:tab/>
             </w:r>
@@ -751,7 +769,7 @@
                 <w:noProof/>
                 <w:webHidden/>
               </w:rPr>
-              <w:instrText xml:space="preserve"> PAGEREF _Toc134080831 \h </w:instrText>
+              <w:instrText xml:space="preserve"> PAGEREF _Toc134343721 \h </w:instrText>
             </w:r>
             <w:r>
               <w:rPr>
@@ -786,16 +804,18 @@
           <w:pPr>
             <w:pStyle w:val="TJ2"/>
             <w:tabs>
-              <w:tab w:val="left" w:pos="880"/>
+              <w:tab w:val="left" w:pos="960"/>
               <w:tab w:val="right" w:leader="dot" w:pos="8493"/>
             </w:tabs>
             <w:rPr>
               <w:rFonts w:eastAsiaTheme="minorEastAsia"/>
               <w:noProof/>
-              <w:lang w:val="en-US"/>
+              <w:sz w:val="24"/>
+              <w:szCs w:val="24"/>
+              <w:lang w:eastAsia="hu-HU"/>
             </w:rPr>
           </w:pPr>
-          <w:hyperlink w:anchor="_Toc134080832" w:history="1">
+          <w:hyperlink w:anchor="_Toc134343722" w:history="1">
             <w:r>
               <w:rPr>
                 <w:rStyle w:val="Hiperhivatkozs"/>
@@ -808,7 +828,9 @@
               <w:rPr>
                 <w:rFonts w:eastAsiaTheme="minorEastAsia"/>
                 <w:noProof/>
-                <w:lang w:val="en-US"/>
+                <w:sz w:val="24"/>
+                <w:szCs w:val="24"/>
+                <w:lang w:eastAsia="hu-HU"/>
               </w:rPr>
               <w:tab/>
             </w:r>
@@ -839,7 +861,7 @@
                 <w:noProof/>
                 <w:webHidden/>
               </w:rPr>
-              <w:instrText xml:space="preserve"> PAGEREF _Toc134080832 \h </w:instrText>
+              <w:instrText xml:space="preserve"> PAGEREF _Toc134343722 \h </w:instrText>
             </w:r>
             <w:r>
               <w:rPr>
@@ -874,16 +896,18 @@
           <w:pPr>
             <w:pStyle w:val="TJ3"/>
             <w:tabs>
-              <w:tab w:val="left" w:pos="1320"/>
+              <w:tab w:val="left" w:pos="1200"/>
               <w:tab w:val="right" w:leader="dot" w:pos="8493"/>
             </w:tabs>
             <w:rPr>
               <w:rFonts w:eastAsiaTheme="minorEastAsia"/>
               <w:noProof/>
-              <w:lang w:val="en-US"/>
+              <w:sz w:val="24"/>
+              <w:szCs w:val="24"/>
+              <w:lang w:eastAsia="hu-HU"/>
             </w:rPr>
           </w:pPr>
-          <w:hyperlink w:anchor="_Toc134080833" w:history="1">
+          <w:hyperlink w:anchor="_Toc134343723" w:history="1">
             <w:r>
               <w:rPr>
                 <w:rStyle w:val="Hiperhivatkozs"/>
@@ -896,7 +920,9 @@
               <w:rPr>
                 <w:rFonts w:eastAsiaTheme="minorEastAsia"/>
                 <w:noProof/>
-                <w:lang w:val="en-US"/>
+                <w:sz w:val="24"/>
+                <w:szCs w:val="24"/>
+                <w:lang w:eastAsia="hu-HU"/>
               </w:rPr>
               <w:tab/>
             </w:r>
@@ -927,7 +953,7 @@
                 <w:noProof/>
                 <w:webHidden/>
               </w:rPr>
-              <w:instrText xml:space="preserve"> PAGEREF _Toc134080833 \h </w:instrText>
+              <w:instrText xml:space="preserve"> PAGEREF _Toc134343723 \h </w:instrText>
             </w:r>
             <w:r>
               <w:rPr>
@@ -962,16 +988,18 @@
           <w:pPr>
             <w:pStyle w:val="TJ3"/>
             <w:tabs>
-              <w:tab w:val="left" w:pos="1320"/>
+              <w:tab w:val="left" w:pos="1200"/>
               <w:tab w:val="right" w:leader="dot" w:pos="8493"/>
             </w:tabs>
             <w:rPr>
               <w:rFonts w:eastAsiaTheme="minorEastAsia"/>
               <w:noProof/>
-              <w:lang w:val="en-US"/>
+              <w:sz w:val="24"/>
+              <w:szCs w:val="24"/>
+              <w:lang w:eastAsia="hu-HU"/>
             </w:rPr>
           </w:pPr>
-          <w:hyperlink w:anchor="_Toc134080834" w:history="1">
+          <w:hyperlink w:anchor="_Toc134343724" w:history="1">
             <w:r>
               <w:rPr>
                 <w:rStyle w:val="Hiperhivatkozs"/>
@@ -984,7 +1012,9 @@
               <w:rPr>
                 <w:rFonts w:eastAsiaTheme="minorEastAsia"/>
                 <w:noProof/>
-                <w:lang w:val="en-US"/>
+                <w:sz w:val="24"/>
+                <w:szCs w:val="24"/>
+                <w:lang w:eastAsia="hu-HU"/>
               </w:rPr>
               <w:tab/>
             </w:r>
@@ -1015,7 +1045,7 @@
                 <w:noProof/>
                 <w:webHidden/>
               </w:rPr>
-              <w:instrText xml:space="preserve"> PAGEREF _Toc134080834 \h </w:instrText>
+              <w:instrText xml:space="preserve"> PAGEREF _Toc134343724 \h </w:instrText>
             </w:r>
             <w:r>
               <w:rPr>
@@ -1050,16 +1080,18 @@
           <w:pPr>
             <w:pStyle w:val="TJ3"/>
             <w:tabs>
-              <w:tab w:val="left" w:pos="1320"/>
+              <w:tab w:val="left" w:pos="1200"/>
               <w:tab w:val="right" w:leader="dot" w:pos="8493"/>
             </w:tabs>
             <w:rPr>
               <w:rFonts w:eastAsiaTheme="minorEastAsia"/>
               <w:noProof/>
-              <w:lang w:val="en-US"/>
+              <w:sz w:val="24"/>
+              <w:szCs w:val="24"/>
+              <w:lang w:eastAsia="hu-HU"/>
             </w:rPr>
           </w:pPr>
-          <w:hyperlink w:anchor="_Toc134080835" w:history="1">
+          <w:hyperlink w:anchor="_Toc134343725" w:history="1">
             <w:r>
               <w:rPr>
                 <w:rStyle w:val="Hiperhivatkozs"/>
@@ -1072,7 +1104,9 @@
               <w:rPr>
                 <w:rFonts w:eastAsiaTheme="minorEastAsia"/>
                 <w:noProof/>
-                <w:lang w:val="en-US"/>
+                <w:sz w:val="24"/>
+                <w:szCs w:val="24"/>
+                <w:lang w:eastAsia="hu-HU"/>
               </w:rPr>
               <w:tab/>
             </w:r>
@@ -1103,7 +1137,7 @@
                 <w:noProof/>
                 <w:webHidden/>
               </w:rPr>
-              <w:instrText xml:space="preserve"> PAGEREF _Toc134080835 \h </w:instrText>
+              <w:instrText xml:space="preserve"> PAGEREF _Toc134343725 \h </w:instrText>
             </w:r>
             <w:r>
               <w:rPr>
@@ -1138,16 +1172,18 @@
           <w:pPr>
             <w:pStyle w:val="TJ3"/>
             <w:tabs>
-              <w:tab w:val="left" w:pos="1320"/>
+              <w:tab w:val="left" w:pos="1200"/>
               <w:tab w:val="right" w:leader="dot" w:pos="8493"/>
             </w:tabs>
             <w:rPr>
               <w:rFonts w:eastAsiaTheme="minorEastAsia"/>
               <w:noProof/>
-              <w:lang w:val="en-US"/>
+              <w:sz w:val="24"/>
+              <w:szCs w:val="24"/>
+              <w:lang w:eastAsia="hu-HU"/>
             </w:rPr>
           </w:pPr>
-          <w:hyperlink w:anchor="_Toc134080836" w:history="1">
+          <w:hyperlink w:anchor="_Toc134343726" w:history="1">
             <w:r>
               <w:rPr>
                 <w:rStyle w:val="Hiperhivatkozs"/>
@@ -1160,7 +1196,9 @@
               <w:rPr>
                 <w:rFonts w:eastAsiaTheme="minorEastAsia"/>
                 <w:noProof/>
-                <w:lang w:val="en-US"/>
+                <w:sz w:val="24"/>
+                <w:szCs w:val="24"/>
+                <w:lang w:eastAsia="hu-HU"/>
               </w:rPr>
               <w:tab/>
             </w:r>
@@ -1191,7 +1229,7 @@
                 <w:noProof/>
                 <w:webHidden/>
               </w:rPr>
-              <w:instrText xml:space="preserve"> PAGEREF _Toc134080836 \h </w:instrText>
+              <w:instrText xml:space="preserve"> PAGEREF _Toc134343726 \h </w:instrText>
             </w:r>
             <w:r>
               <w:rPr>
@@ -1226,16 +1264,18 @@
           <w:pPr>
             <w:pStyle w:val="TJ3"/>
             <w:tabs>
-              <w:tab w:val="left" w:pos="1320"/>
+              <w:tab w:val="left" w:pos="1200"/>
               <w:tab w:val="right" w:leader="dot" w:pos="8493"/>
             </w:tabs>
             <w:rPr>
               <w:rFonts w:eastAsiaTheme="minorEastAsia"/>
               <w:noProof/>
-              <w:lang w:val="en-US"/>
+              <w:sz w:val="24"/>
+              <w:szCs w:val="24"/>
+              <w:lang w:eastAsia="hu-HU"/>
             </w:rPr>
           </w:pPr>
-          <w:hyperlink w:anchor="_Toc134080837" w:history="1">
+          <w:hyperlink w:anchor="_Toc134343727" w:history="1">
             <w:r>
               <w:rPr>
                 <w:rStyle w:val="Hiperhivatkozs"/>
@@ -1248,7 +1288,9 @@
               <w:rPr>
                 <w:rFonts w:eastAsiaTheme="minorEastAsia"/>
                 <w:noProof/>
-                <w:lang w:val="en-US"/>
+                <w:sz w:val="24"/>
+                <w:szCs w:val="24"/>
+                <w:lang w:eastAsia="hu-HU"/>
               </w:rPr>
               <w:tab/>
             </w:r>
@@ -1279,7 +1321,7 @@
                 <w:noProof/>
                 <w:webHidden/>
               </w:rPr>
-              <w:instrText xml:space="preserve"> PAGEREF _Toc134080837 \h </w:instrText>
+              <w:instrText xml:space="preserve"> PAGEREF _Toc134343727 \h </w:instrText>
             </w:r>
             <w:r>
               <w:rPr>
@@ -1314,16 +1356,18 @@
           <w:pPr>
             <w:pStyle w:val="TJ3"/>
             <w:tabs>
-              <w:tab w:val="left" w:pos="1320"/>
+              <w:tab w:val="left" w:pos="1200"/>
               <w:tab w:val="right" w:leader="dot" w:pos="8493"/>
             </w:tabs>
             <w:rPr>
               <w:rFonts w:eastAsiaTheme="minorEastAsia"/>
               <w:noProof/>
-              <w:lang w:val="en-US"/>
+              <w:sz w:val="24"/>
+              <w:szCs w:val="24"/>
+              <w:lang w:eastAsia="hu-HU"/>
             </w:rPr>
           </w:pPr>
-          <w:hyperlink w:anchor="_Toc134080838" w:history="1">
+          <w:hyperlink w:anchor="_Toc134343728" w:history="1">
             <w:r>
               <w:rPr>
                 <w:rStyle w:val="Hiperhivatkozs"/>
@@ -1336,7 +1380,9 @@
               <w:rPr>
                 <w:rFonts w:eastAsiaTheme="minorEastAsia"/>
                 <w:noProof/>
-                <w:lang w:val="en-US"/>
+                <w:sz w:val="24"/>
+                <w:szCs w:val="24"/>
+                <w:lang w:eastAsia="hu-HU"/>
               </w:rPr>
               <w:tab/>
             </w:r>
@@ -1367,7 +1413,7 @@
                 <w:noProof/>
                 <w:webHidden/>
               </w:rPr>
-              <w:instrText xml:space="preserve"> PAGEREF _Toc134080838 \h </w:instrText>
+              <w:instrText xml:space="preserve"> PAGEREF _Toc134343728 \h </w:instrText>
             </w:r>
             <w:r>
               <w:rPr>
@@ -1408,10 +1454,12 @@
             <w:rPr>
               <w:rFonts w:eastAsiaTheme="minorEastAsia"/>
               <w:noProof/>
-              <w:lang w:val="en-US"/>
+              <w:sz w:val="24"/>
+              <w:szCs w:val="24"/>
+              <w:lang w:eastAsia="hu-HU"/>
             </w:rPr>
           </w:pPr>
-          <w:hyperlink w:anchor="_Toc134080839" w:history="1">
+          <w:hyperlink w:anchor="_Toc134343729" w:history="1">
             <w:r>
               <w:rPr>
                 <w:rStyle w:val="Hiperhivatkozs"/>
@@ -1424,7 +1472,9 @@
               <w:rPr>
                 <w:rFonts w:eastAsiaTheme="minorEastAsia"/>
                 <w:noProof/>
-                <w:lang w:val="en-US"/>
+                <w:sz w:val="24"/>
+                <w:szCs w:val="24"/>
+                <w:lang w:eastAsia="hu-HU"/>
               </w:rPr>
               <w:tab/>
             </w:r>
@@ -1455,7 +1505,7 @@
                 <w:noProof/>
                 <w:webHidden/>
               </w:rPr>
-              <w:instrText xml:space="preserve"> PAGEREF _Toc134080839 \h </w:instrText>
+              <w:instrText xml:space="preserve"> PAGEREF _Toc134343729 \h </w:instrText>
             </w:r>
             <w:r>
               <w:rPr>
@@ -1490,16 +1540,18 @@
           <w:pPr>
             <w:pStyle w:val="TJ2"/>
             <w:tabs>
-              <w:tab w:val="left" w:pos="880"/>
+              <w:tab w:val="left" w:pos="960"/>
               <w:tab w:val="right" w:leader="dot" w:pos="8493"/>
             </w:tabs>
             <w:rPr>
               <w:rFonts w:eastAsiaTheme="minorEastAsia"/>
               <w:noProof/>
-              <w:lang w:val="en-US"/>
+              <w:sz w:val="24"/>
+              <w:szCs w:val="24"/>
+              <w:lang w:eastAsia="hu-HU"/>
             </w:rPr>
           </w:pPr>
-          <w:hyperlink w:anchor="_Toc134080840" w:history="1">
+          <w:hyperlink w:anchor="_Toc134343730" w:history="1">
             <w:r>
               <w:rPr>
                 <w:rStyle w:val="Hiperhivatkozs"/>
@@ -1512,7 +1564,9 @@
               <w:rPr>
                 <w:rFonts w:eastAsiaTheme="minorEastAsia"/>
                 <w:noProof/>
-                <w:lang w:val="en-US"/>
+                <w:sz w:val="24"/>
+                <w:szCs w:val="24"/>
+                <w:lang w:eastAsia="hu-HU"/>
               </w:rPr>
               <w:tab/>
             </w:r>
@@ -1543,7 +1597,7 @@
                 <w:noProof/>
                 <w:webHidden/>
               </w:rPr>
-              <w:instrText xml:space="preserve"> PAGEREF _Toc134080840 \h </w:instrText>
+              <w:instrText xml:space="preserve"> PAGEREF _Toc134343730 \h </w:instrText>
             </w:r>
             <w:r>
               <w:rPr>
@@ -1578,16 +1632,18 @@
           <w:pPr>
             <w:pStyle w:val="TJ3"/>
             <w:tabs>
-              <w:tab w:val="left" w:pos="1320"/>
+              <w:tab w:val="left" w:pos="1200"/>
               <w:tab w:val="right" w:leader="dot" w:pos="8493"/>
             </w:tabs>
             <w:rPr>
               <w:rFonts w:eastAsiaTheme="minorEastAsia"/>
               <w:noProof/>
-              <w:lang w:val="en-US"/>
+              <w:sz w:val="24"/>
+              <w:szCs w:val="24"/>
+              <w:lang w:eastAsia="hu-HU"/>
             </w:rPr>
           </w:pPr>
-          <w:hyperlink w:anchor="_Toc134080841" w:history="1">
+          <w:hyperlink w:anchor="_Toc134343731" w:history="1">
             <w:r>
               <w:rPr>
                 <w:rStyle w:val="Hiperhivatkozs"/>
@@ -1600,7 +1656,9 @@
               <w:rPr>
                 <w:rFonts w:eastAsiaTheme="minorEastAsia"/>
                 <w:noProof/>
-                <w:lang w:val="en-US"/>
+                <w:sz w:val="24"/>
+                <w:szCs w:val="24"/>
+                <w:lang w:eastAsia="hu-HU"/>
               </w:rPr>
               <w:tab/>
             </w:r>
@@ -1631,7 +1689,7 @@
                 <w:noProof/>
                 <w:webHidden/>
               </w:rPr>
-              <w:instrText xml:space="preserve"> PAGEREF _Toc134080841 \h </w:instrText>
+              <w:instrText xml:space="preserve"> PAGEREF _Toc134343731 \h </w:instrText>
             </w:r>
             <w:r>
               <w:rPr>
@@ -1666,16 +1724,18 @@
           <w:pPr>
             <w:pStyle w:val="TJ3"/>
             <w:tabs>
-              <w:tab w:val="left" w:pos="1320"/>
+              <w:tab w:val="left" w:pos="1200"/>
               <w:tab w:val="right" w:leader="dot" w:pos="8493"/>
             </w:tabs>
             <w:rPr>
               <w:rFonts w:eastAsiaTheme="minorEastAsia"/>
               <w:noProof/>
-              <w:lang w:val="en-US"/>
+              <w:sz w:val="24"/>
+              <w:szCs w:val="24"/>
+              <w:lang w:eastAsia="hu-HU"/>
             </w:rPr>
           </w:pPr>
-          <w:hyperlink w:anchor="_Toc134080842" w:history="1">
+          <w:hyperlink w:anchor="_Toc134343732" w:history="1">
             <w:r>
               <w:rPr>
                 <w:rStyle w:val="Hiperhivatkozs"/>
@@ -1688,7 +1748,9 @@
               <w:rPr>
                 <w:rFonts w:eastAsiaTheme="minorEastAsia"/>
                 <w:noProof/>
-                <w:lang w:val="en-US"/>
+                <w:sz w:val="24"/>
+                <w:szCs w:val="24"/>
+                <w:lang w:eastAsia="hu-HU"/>
               </w:rPr>
               <w:tab/>
             </w:r>
@@ -1719,7 +1781,7 @@
                 <w:noProof/>
                 <w:webHidden/>
               </w:rPr>
-              <w:instrText xml:space="preserve"> PAGEREF _Toc134080842 \h </w:instrText>
+              <w:instrText xml:space="preserve"> PAGEREF _Toc134343732 \h </w:instrText>
             </w:r>
             <w:r>
               <w:rPr>
@@ -1754,16 +1816,18 @@
           <w:pPr>
             <w:pStyle w:val="TJ3"/>
             <w:tabs>
-              <w:tab w:val="left" w:pos="1320"/>
+              <w:tab w:val="left" w:pos="1200"/>
               <w:tab w:val="right" w:leader="dot" w:pos="8493"/>
             </w:tabs>
             <w:rPr>
               <w:rFonts w:eastAsiaTheme="minorEastAsia"/>
               <w:noProof/>
-              <w:lang w:val="en-US"/>
+              <w:sz w:val="24"/>
+              <w:szCs w:val="24"/>
+              <w:lang w:eastAsia="hu-HU"/>
             </w:rPr>
           </w:pPr>
-          <w:hyperlink w:anchor="_Toc134080843" w:history="1">
+          <w:hyperlink w:anchor="_Toc134343733" w:history="1">
             <w:r>
               <w:rPr>
                 <w:rStyle w:val="Hiperhivatkozs"/>
@@ -1776,7 +1840,9 @@
               <w:rPr>
                 <w:rFonts w:eastAsiaTheme="minorEastAsia"/>
                 <w:noProof/>
-                <w:lang w:val="en-US"/>
+                <w:sz w:val="24"/>
+                <w:szCs w:val="24"/>
+                <w:lang w:eastAsia="hu-HU"/>
               </w:rPr>
               <w:tab/>
             </w:r>
@@ -1807,7 +1873,7 @@
                 <w:noProof/>
                 <w:webHidden/>
               </w:rPr>
-              <w:instrText xml:space="preserve"> PAGEREF _Toc134080843 \h </w:instrText>
+              <w:instrText xml:space="preserve"> PAGEREF _Toc134343733 \h </w:instrText>
             </w:r>
             <w:r>
               <w:rPr>
@@ -1842,16 +1908,18 @@
           <w:pPr>
             <w:pStyle w:val="TJ3"/>
             <w:tabs>
-              <w:tab w:val="left" w:pos="1320"/>
+              <w:tab w:val="left" w:pos="1200"/>
               <w:tab w:val="right" w:leader="dot" w:pos="8493"/>
             </w:tabs>
             <w:rPr>
               <w:rFonts w:eastAsiaTheme="minorEastAsia"/>
               <w:noProof/>
-              <w:lang w:val="en-US"/>
+              <w:sz w:val="24"/>
+              <w:szCs w:val="24"/>
+              <w:lang w:eastAsia="hu-HU"/>
             </w:rPr>
           </w:pPr>
-          <w:hyperlink w:anchor="_Toc134080844" w:history="1">
+          <w:hyperlink w:anchor="_Toc134343734" w:history="1">
             <w:r>
               <w:rPr>
                 <w:rStyle w:val="Hiperhivatkozs"/>
@@ -1864,7 +1932,9 @@
               <w:rPr>
                 <w:rFonts w:eastAsiaTheme="minorEastAsia"/>
                 <w:noProof/>
-                <w:lang w:val="en-US"/>
+                <w:sz w:val="24"/>
+                <w:szCs w:val="24"/>
+                <w:lang w:eastAsia="hu-HU"/>
               </w:rPr>
               <w:tab/>
             </w:r>
@@ -1895,7 +1965,7 @@
                 <w:noProof/>
                 <w:webHidden/>
               </w:rPr>
-              <w:instrText xml:space="preserve"> PAGEREF _Toc134080844 \h </w:instrText>
+              <w:instrText xml:space="preserve"> PAGEREF _Toc134343734 \h </w:instrText>
             </w:r>
             <w:r>
               <w:rPr>
@@ -1930,16 +2000,18 @@
           <w:pPr>
             <w:pStyle w:val="TJ3"/>
             <w:tabs>
-              <w:tab w:val="left" w:pos="1320"/>
+              <w:tab w:val="left" w:pos="1200"/>
               <w:tab w:val="right" w:leader="dot" w:pos="8493"/>
             </w:tabs>
             <w:rPr>
               <w:rFonts w:eastAsiaTheme="minorEastAsia"/>
               <w:noProof/>
-              <w:lang w:val="en-US"/>
+              <w:sz w:val="24"/>
+              <w:szCs w:val="24"/>
+              <w:lang w:eastAsia="hu-HU"/>
             </w:rPr>
           </w:pPr>
-          <w:hyperlink w:anchor="_Toc134080845" w:history="1">
+          <w:hyperlink w:anchor="_Toc134343735" w:history="1">
             <w:r>
               <w:rPr>
                 <w:rStyle w:val="Hiperhivatkozs"/>
@@ -1952,7 +2024,9 @@
               <w:rPr>
                 <w:rFonts w:eastAsiaTheme="minorEastAsia"/>
                 <w:noProof/>
-                <w:lang w:val="en-US"/>
+                <w:sz w:val="24"/>
+                <w:szCs w:val="24"/>
+                <w:lang w:eastAsia="hu-HU"/>
               </w:rPr>
               <w:tab/>
             </w:r>
@@ -1983,7 +2057,7 @@
                 <w:noProof/>
                 <w:webHidden/>
               </w:rPr>
-              <w:instrText xml:space="preserve"> PAGEREF _Toc134080845 \h </w:instrText>
+              <w:instrText xml:space="preserve"> PAGEREF _Toc134343735 \h </w:instrText>
             </w:r>
             <w:r>
               <w:rPr>
@@ -2018,16 +2092,18 @@
           <w:pPr>
             <w:pStyle w:val="TJ3"/>
             <w:tabs>
-              <w:tab w:val="left" w:pos="1320"/>
+              <w:tab w:val="left" w:pos="1200"/>
               <w:tab w:val="right" w:leader="dot" w:pos="8493"/>
             </w:tabs>
             <w:rPr>
               <w:rFonts w:eastAsiaTheme="minorEastAsia"/>
               <w:noProof/>
-              <w:lang w:val="en-US"/>
+              <w:sz w:val="24"/>
+              <w:szCs w:val="24"/>
+              <w:lang w:eastAsia="hu-HU"/>
             </w:rPr>
           </w:pPr>
-          <w:hyperlink w:anchor="_Toc134080846" w:history="1">
+          <w:hyperlink w:anchor="_Toc134343736" w:history="1">
             <w:r>
               <w:rPr>
                 <w:rStyle w:val="Hiperhivatkozs"/>
@@ -2040,7 +2116,9 @@
               <w:rPr>
                 <w:rFonts w:eastAsiaTheme="minorEastAsia"/>
                 <w:noProof/>
-                <w:lang w:val="en-US"/>
+                <w:sz w:val="24"/>
+                <w:szCs w:val="24"/>
+                <w:lang w:eastAsia="hu-HU"/>
               </w:rPr>
               <w:tab/>
             </w:r>
@@ -2071,7 +2149,7 @@
                 <w:noProof/>
                 <w:webHidden/>
               </w:rPr>
-              <w:instrText xml:space="preserve"> PAGEREF _Toc134080846 \h </w:instrText>
+              <w:instrText xml:space="preserve"> PAGEREF _Toc134343736 \h </w:instrText>
             </w:r>
             <w:r>
               <w:rPr>
@@ -2106,16 +2184,18 @@
           <w:pPr>
             <w:pStyle w:val="TJ3"/>
             <w:tabs>
-              <w:tab w:val="left" w:pos="1320"/>
+              <w:tab w:val="left" w:pos="1200"/>
               <w:tab w:val="right" w:leader="dot" w:pos="8493"/>
             </w:tabs>
             <w:rPr>
               <w:rFonts w:eastAsiaTheme="minorEastAsia"/>
               <w:noProof/>
-              <w:lang w:val="en-US"/>
+              <w:sz w:val="24"/>
+              <w:szCs w:val="24"/>
+              <w:lang w:eastAsia="hu-HU"/>
             </w:rPr>
           </w:pPr>
-          <w:hyperlink w:anchor="_Toc134080847" w:history="1">
+          <w:hyperlink w:anchor="_Toc134343737" w:history="1">
             <w:r>
               <w:rPr>
                 <w:rStyle w:val="Hiperhivatkozs"/>
@@ -2128,7 +2208,9 @@
               <w:rPr>
                 <w:rFonts w:eastAsiaTheme="minorEastAsia"/>
                 <w:noProof/>
-                <w:lang w:val="en-US"/>
+                <w:sz w:val="24"/>
+                <w:szCs w:val="24"/>
+                <w:lang w:eastAsia="hu-HU"/>
               </w:rPr>
               <w:tab/>
             </w:r>
@@ -2159,7 +2241,7 @@
                 <w:noProof/>
                 <w:webHidden/>
               </w:rPr>
-              <w:instrText xml:space="preserve"> PAGEREF _Toc134080847 \h </w:instrText>
+              <w:instrText xml:space="preserve"> PAGEREF _Toc134343737 \h </w:instrText>
             </w:r>
             <w:r>
               <w:rPr>
@@ -2194,16 +2276,18 @@
           <w:pPr>
             <w:pStyle w:val="TJ3"/>
             <w:tabs>
-              <w:tab w:val="left" w:pos="1320"/>
+              <w:tab w:val="left" w:pos="1200"/>
               <w:tab w:val="right" w:leader="dot" w:pos="8493"/>
             </w:tabs>
             <w:rPr>
               <w:rFonts w:eastAsiaTheme="minorEastAsia"/>
               <w:noProof/>
-              <w:lang w:val="en-US"/>
+              <w:sz w:val="24"/>
+              <w:szCs w:val="24"/>
+              <w:lang w:eastAsia="hu-HU"/>
             </w:rPr>
           </w:pPr>
-          <w:hyperlink w:anchor="_Toc134080848" w:history="1">
+          <w:hyperlink w:anchor="_Toc134343738" w:history="1">
             <w:r>
               <w:rPr>
                 <w:rStyle w:val="Hiperhivatkozs"/>
@@ -2216,7 +2300,9 @@
               <w:rPr>
                 <w:rFonts w:eastAsiaTheme="minorEastAsia"/>
                 <w:noProof/>
-                <w:lang w:val="en-US"/>
+                <w:sz w:val="24"/>
+                <w:szCs w:val="24"/>
+                <w:lang w:eastAsia="hu-HU"/>
               </w:rPr>
               <w:tab/>
             </w:r>
@@ -2247,7 +2333,7 @@
                 <w:noProof/>
                 <w:webHidden/>
               </w:rPr>
-              <w:instrText xml:space="preserve"> PAGEREF _Toc134080848 \h </w:instrText>
+              <w:instrText xml:space="preserve"> PAGEREF _Toc134343738 \h </w:instrText>
             </w:r>
             <w:r>
               <w:rPr>
@@ -2282,16 +2368,18 @@
           <w:pPr>
             <w:pStyle w:val="TJ2"/>
             <w:tabs>
-              <w:tab w:val="left" w:pos="880"/>
+              <w:tab w:val="left" w:pos="960"/>
               <w:tab w:val="right" w:leader="dot" w:pos="8493"/>
             </w:tabs>
             <w:rPr>
               <w:rFonts w:eastAsiaTheme="minorEastAsia"/>
               <w:noProof/>
-              <w:lang w:val="en-US"/>
+              <w:sz w:val="24"/>
+              <w:szCs w:val="24"/>
+              <w:lang w:eastAsia="hu-HU"/>
             </w:rPr>
           </w:pPr>
-          <w:hyperlink w:anchor="_Toc134080849" w:history="1">
+          <w:hyperlink w:anchor="_Toc134343739" w:history="1">
             <w:r>
               <w:rPr>
                 <w:rStyle w:val="Hiperhivatkozs"/>
@@ -2304,7 +2392,9 @@
               <w:rPr>
                 <w:rFonts w:eastAsiaTheme="minorEastAsia"/>
                 <w:noProof/>
-                <w:lang w:val="en-US"/>
+                <w:sz w:val="24"/>
+                <w:szCs w:val="24"/>
+                <w:lang w:eastAsia="hu-HU"/>
               </w:rPr>
               <w:tab/>
             </w:r>
@@ -2335,7 +2425,7 @@
                 <w:noProof/>
                 <w:webHidden/>
               </w:rPr>
-              <w:instrText xml:space="preserve"> PAGEREF _Toc134080849 \h </w:instrText>
+              <w:instrText xml:space="preserve"> PAGEREF _Toc134343739 \h </w:instrText>
             </w:r>
             <w:r>
               <w:rPr>
@@ -2370,16 +2460,18 @@
           <w:pPr>
             <w:pStyle w:val="TJ3"/>
             <w:tabs>
-              <w:tab w:val="left" w:pos="1320"/>
+              <w:tab w:val="left" w:pos="1200"/>
               <w:tab w:val="right" w:leader="dot" w:pos="8493"/>
             </w:tabs>
             <w:rPr>
               <w:rFonts w:eastAsiaTheme="minorEastAsia"/>
               <w:noProof/>
-              <w:lang w:val="en-US"/>
+              <w:sz w:val="24"/>
+              <w:szCs w:val="24"/>
+              <w:lang w:eastAsia="hu-HU"/>
             </w:rPr>
           </w:pPr>
-          <w:hyperlink w:anchor="_Toc134080850" w:history="1">
+          <w:hyperlink w:anchor="_Toc134343740" w:history="1">
             <w:r>
               <w:rPr>
                 <w:rStyle w:val="Hiperhivatkozs"/>
@@ -2392,7 +2484,9 @@
               <w:rPr>
                 <w:rFonts w:eastAsiaTheme="minorEastAsia"/>
                 <w:noProof/>
-                <w:lang w:val="en-US"/>
+                <w:sz w:val="24"/>
+                <w:szCs w:val="24"/>
+                <w:lang w:eastAsia="hu-HU"/>
               </w:rPr>
               <w:tab/>
             </w:r>
@@ -2423,7 +2517,7 @@
                 <w:noProof/>
                 <w:webHidden/>
               </w:rPr>
-              <w:instrText xml:space="preserve"> PAGEREF _Toc134080850 \h </w:instrText>
+              <w:instrText xml:space="preserve"> PAGEREF _Toc134343740 \h </w:instrText>
             </w:r>
             <w:r>
               <w:rPr>
@@ -2458,16 +2552,18 @@
           <w:pPr>
             <w:pStyle w:val="TJ3"/>
             <w:tabs>
-              <w:tab w:val="left" w:pos="1320"/>
+              <w:tab w:val="left" w:pos="1200"/>
               <w:tab w:val="right" w:leader="dot" w:pos="8493"/>
             </w:tabs>
             <w:rPr>
               <w:rFonts w:eastAsiaTheme="minorEastAsia"/>
               <w:noProof/>
-              <w:lang w:val="en-US"/>
+              <w:sz w:val="24"/>
+              <w:szCs w:val="24"/>
+              <w:lang w:eastAsia="hu-HU"/>
             </w:rPr>
           </w:pPr>
-          <w:hyperlink w:anchor="_Toc134080851" w:history="1">
+          <w:hyperlink w:anchor="_Toc134343741" w:history="1">
             <w:r>
               <w:rPr>
                 <w:rStyle w:val="Hiperhivatkozs"/>
@@ -2480,7 +2576,9 @@
               <w:rPr>
                 <w:rFonts w:eastAsiaTheme="minorEastAsia"/>
                 <w:noProof/>
-                <w:lang w:val="en-US"/>
+                <w:sz w:val="24"/>
+                <w:szCs w:val="24"/>
+                <w:lang w:eastAsia="hu-HU"/>
               </w:rPr>
               <w:tab/>
             </w:r>
@@ -2511,7 +2609,7 @@
                 <w:noProof/>
                 <w:webHidden/>
               </w:rPr>
-              <w:instrText xml:space="preserve"> PAGEREF _Toc134080851 \h </w:instrText>
+              <w:instrText xml:space="preserve"> PAGEREF _Toc134343741 \h </w:instrText>
             </w:r>
             <w:r>
               <w:rPr>
@@ -2546,16 +2644,18 @@
           <w:pPr>
             <w:pStyle w:val="TJ3"/>
             <w:tabs>
-              <w:tab w:val="left" w:pos="1320"/>
+              <w:tab w:val="left" w:pos="1200"/>
               <w:tab w:val="right" w:leader="dot" w:pos="8493"/>
             </w:tabs>
             <w:rPr>
               <w:rFonts w:eastAsiaTheme="minorEastAsia"/>
               <w:noProof/>
-              <w:lang w:val="en-US"/>
+              <w:sz w:val="24"/>
+              <w:szCs w:val="24"/>
+              <w:lang w:eastAsia="hu-HU"/>
             </w:rPr>
           </w:pPr>
-          <w:hyperlink w:anchor="_Toc134080852" w:history="1">
+          <w:hyperlink w:anchor="_Toc134343742" w:history="1">
             <w:r>
               <w:rPr>
                 <w:rStyle w:val="Hiperhivatkozs"/>
@@ -2568,7 +2668,9 @@
               <w:rPr>
                 <w:rFonts w:eastAsiaTheme="minorEastAsia"/>
                 <w:noProof/>
-                <w:lang w:val="en-US"/>
+                <w:sz w:val="24"/>
+                <w:szCs w:val="24"/>
+                <w:lang w:eastAsia="hu-HU"/>
               </w:rPr>
               <w:tab/>
             </w:r>
@@ -2599,7 +2701,7 @@
                 <w:noProof/>
                 <w:webHidden/>
               </w:rPr>
-              <w:instrText xml:space="preserve"> PAGEREF _Toc134080852 \h </w:instrText>
+              <w:instrText xml:space="preserve"> PAGEREF _Toc134343742 \h </w:instrText>
             </w:r>
             <w:r>
               <w:rPr>
@@ -2634,16 +2736,18 @@
           <w:pPr>
             <w:pStyle w:val="TJ3"/>
             <w:tabs>
-              <w:tab w:val="left" w:pos="1320"/>
+              <w:tab w:val="left" w:pos="1200"/>
               <w:tab w:val="right" w:leader="dot" w:pos="8493"/>
             </w:tabs>
             <w:rPr>
               <w:rFonts w:eastAsiaTheme="minorEastAsia"/>
               <w:noProof/>
-              <w:lang w:val="en-US"/>
+              <w:sz w:val="24"/>
+              <w:szCs w:val="24"/>
+              <w:lang w:eastAsia="hu-HU"/>
             </w:rPr>
           </w:pPr>
-          <w:hyperlink w:anchor="_Toc134080853" w:history="1">
+          <w:hyperlink w:anchor="_Toc134343743" w:history="1">
             <w:r>
               <w:rPr>
                 <w:rStyle w:val="Hiperhivatkozs"/>
@@ -2656,7 +2760,9 @@
               <w:rPr>
                 <w:rFonts w:eastAsiaTheme="minorEastAsia"/>
                 <w:noProof/>
-                <w:lang w:val="en-US"/>
+                <w:sz w:val="24"/>
+                <w:szCs w:val="24"/>
+                <w:lang w:eastAsia="hu-HU"/>
               </w:rPr>
               <w:tab/>
             </w:r>
@@ -2687,7 +2793,7 @@
                 <w:noProof/>
                 <w:webHidden/>
               </w:rPr>
-              <w:instrText xml:space="preserve"> PAGEREF _Toc134080853 \h </w:instrText>
+              <w:instrText xml:space="preserve"> PAGEREF _Toc134343743 \h </w:instrText>
             </w:r>
             <w:r>
               <w:rPr>
@@ -2722,16 +2828,18 @@
           <w:pPr>
             <w:pStyle w:val="TJ3"/>
             <w:tabs>
-              <w:tab w:val="left" w:pos="1320"/>
+              <w:tab w:val="left" w:pos="1200"/>
               <w:tab w:val="right" w:leader="dot" w:pos="8493"/>
             </w:tabs>
             <w:rPr>
               <w:rFonts w:eastAsiaTheme="minorEastAsia"/>
               <w:noProof/>
-              <w:lang w:val="en-US"/>
+              <w:sz w:val="24"/>
+              <w:szCs w:val="24"/>
+              <w:lang w:eastAsia="hu-HU"/>
             </w:rPr>
           </w:pPr>
-          <w:hyperlink w:anchor="_Toc134080854" w:history="1">
+          <w:hyperlink w:anchor="_Toc134343744" w:history="1">
             <w:r>
               <w:rPr>
                 <w:rStyle w:val="Hiperhivatkozs"/>
@@ -2744,7 +2852,9 @@
               <w:rPr>
                 <w:rFonts w:eastAsiaTheme="minorEastAsia"/>
                 <w:noProof/>
-                <w:lang w:val="en-US"/>
+                <w:sz w:val="24"/>
+                <w:szCs w:val="24"/>
+                <w:lang w:eastAsia="hu-HU"/>
               </w:rPr>
               <w:tab/>
             </w:r>
@@ -2775,7 +2885,7 @@
                 <w:noProof/>
                 <w:webHidden/>
               </w:rPr>
-              <w:instrText xml:space="preserve"> PAGEREF _Toc134080854 \h </w:instrText>
+              <w:instrText xml:space="preserve"> PAGEREF _Toc134343744 \h </w:instrText>
             </w:r>
             <w:r>
               <w:rPr>
@@ -2810,16 +2920,18 @@
           <w:pPr>
             <w:pStyle w:val="TJ3"/>
             <w:tabs>
-              <w:tab w:val="left" w:pos="1320"/>
+              <w:tab w:val="left" w:pos="1200"/>
               <w:tab w:val="right" w:leader="dot" w:pos="8493"/>
             </w:tabs>
             <w:rPr>
               <w:rFonts w:eastAsiaTheme="minorEastAsia"/>
               <w:noProof/>
-              <w:lang w:val="en-US"/>
+              <w:sz w:val="24"/>
+              <w:szCs w:val="24"/>
+              <w:lang w:eastAsia="hu-HU"/>
             </w:rPr>
           </w:pPr>
-          <w:hyperlink w:anchor="_Toc134080855" w:history="1">
+          <w:hyperlink w:anchor="_Toc134343745" w:history="1">
             <w:r>
               <w:rPr>
                 <w:rStyle w:val="Hiperhivatkozs"/>
@@ -2832,7 +2944,9 @@
               <w:rPr>
                 <w:rFonts w:eastAsiaTheme="minorEastAsia"/>
                 <w:noProof/>
-                <w:lang w:val="en-US"/>
+                <w:sz w:val="24"/>
+                <w:szCs w:val="24"/>
+                <w:lang w:eastAsia="hu-HU"/>
               </w:rPr>
               <w:tab/>
             </w:r>
@@ -2863,7 +2977,7 @@
                 <w:noProof/>
                 <w:webHidden/>
               </w:rPr>
-              <w:instrText xml:space="preserve"> PAGEREF _Toc134080855 \h </w:instrText>
+              <w:instrText xml:space="preserve"> PAGEREF _Toc134343745 \h </w:instrText>
             </w:r>
             <w:r>
               <w:rPr>
@@ -2884,6 +2998,284 @@
                 <w:webHidden/>
               </w:rPr>
               <w:t>13</w:t>
+            </w:r>
+            <w:r>
+              <w:rPr>
+                <w:noProof/>
+                <w:webHidden/>
+              </w:rPr>
+              <w:fldChar w:fldCharType="end"/>
+            </w:r>
+          </w:hyperlink>
+        </w:p>
+        <w:p>
+          <w:pPr>
+            <w:pStyle w:val="TJ3"/>
+            <w:tabs>
+              <w:tab w:val="left" w:pos="1200"/>
+              <w:tab w:val="right" w:leader="dot" w:pos="8493"/>
+            </w:tabs>
+            <w:rPr>
+              <w:rFonts w:eastAsiaTheme="minorEastAsia"/>
+              <w:noProof/>
+              <w:sz w:val="24"/>
+              <w:szCs w:val="24"/>
+              <w:lang w:eastAsia="hu-HU"/>
+            </w:rPr>
+          </w:pPr>
+          <w:hyperlink w:anchor="_Toc134343746" w:history="1">
+            <w:r>
+              <w:rPr>
+                <w:rStyle w:val="Hiperhivatkozs"/>
+                <w:rFonts w:ascii="Times New Roman" w:hAnsi="Times New Roman" w:cs="Times New Roman"/>
+                <w:noProof/>
+                <w:lang w:val="en-US"/>
+              </w:rPr>
+              <w:t>3.2.7.</w:t>
+            </w:r>
+            <w:r>
+              <w:rPr>
+                <w:rFonts w:eastAsiaTheme="minorEastAsia"/>
+                <w:noProof/>
+                <w:sz w:val="24"/>
+                <w:szCs w:val="24"/>
+                <w:lang w:eastAsia="hu-HU"/>
+              </w:rPr>
+              <w:tab/>
+            </w:r>
+            <w:r>
+              <w:rPr>
+                <w:rStyle w:val="Hiperhivatkozs"/>
+                <w:rFonts w:ascii="Times New Roman" w:hAnsi="Times New Roman" w:cs="Times New Roman"/>
+                <w:noProof/>
+                <w:lang w:val="en-US"/>
+              </w:rPr>
+              <w:t>Team</w:t>
+            </w:r>
+            <w:r>
+              <w:rPr>
+                <w:noProof/>
+                <w:webHidden/>
+              </w:rPr>
+              <w:tab/>
+            </w:r>
+            <w:r>
+              <w:rPr>
+                <w:noProof/>
+                <w:webHidden/>
+              </w:rPr>
+              <w:fldChar w:fldCharType="begin"/>
+            </w:r>
+            <w:r>
+              <w:rPr>
+                <w:noProof/>
+                <w:webHidden/>
+              </w:rPr>
+              <w:instrText xml:space="preserve"> PAGEREF _Toc134343746 \h </w:instrText>
+            </w:r>
+            <w:r>
+              <w:rPr>
+                <w:noProof/>
+                <w:webHidden/>
+              </w:rPr>
+            </w:r>
+            <w:r>
+              <w:rPr>
+                <w:noProof/>
+                <w:webHidden/>
+              </w:rPr>
+              <w:fldChar w:fldCharType="separate"/>
+            </w:r>
+            <w:r>
+              <w:rPr>
+                <w:noProof/>
+                <w:webHidden/>
+              </w:rPr>
+              <w:t>16</w:t>
+            </w:r>
+            <w:r>
+              <w:rPr>
+                <w:noProof/>
+                <w:webHidden/>
+              </w:rPr>
+              <w:fldChar w:fldCharType="end"/>
+            </w:r>
+          </w:hyperlink>
+        </w:p>
+        <w:p>
+          <w:pPr>
+            <w:pStyle w:val="TJ3"/>
+            <w:tabs>
+              <w:tab w:val="left" w:pos="1200"/>
+              <w:tab w:val="right" w:leader="dot" w:pos="8493"/>
+            </w:tabs>
+            <w:rPr>
+              <w:rFonts w:eastAsiaTheme="minorEastAsia"/>
+              <w:noProof/>
+              <w:sz w:val="24"/>
+              <w:szCs w:val="24"/>
+              <w:lang w:eastAsia="hu-HU"/>
+            </w:rPr>
+          </w:pPr>
+          <w:hyperlink w:anchor="_Toc134343747" w:history="1">
+            <w:r>
+              <w:rPr>
+                <w:rStyle w:val="Hiperhivatkozs"/>
+                <w:rFonts w:ascii="Times New Roman" w:hAnsi="Times New Roman" w:cs="Times New Roman"/>
+                <w:noProof/>
+              </w:rPr>
+              <w:t>3.2.8.</w:t>
+            </w:r>
+            <w:r>
+              <w:rPr>
+                <w:rFonts w:eastAsiaTheme="minorEastAsia"/>
+                <w:noProof/>
+                <w:sz w:val="24"/>
+                <w:szCs w:val="24"/>
+                <w:lang w:eastAsia="hu-HU"/>
+              </w:rPr>
+              <w:tab/>
+            </w:r>
+            <w:r>
+              <w:rPr>
+                <w:rStyle w:val="Hiperhivatkozs"/>
+                <w:rFonts w:ascii="Times New Roman" w:hAnsi="Times New Roman" w:cs="Times New Roman"/>
+                <w:noProof/>
+              </w:rPr>
+              <w:t>User</w:t>
+            </w:r>
+            <w:r>
+              <w:rPr>
+                <w:noProof/>
+                <w:webHidden/>
+              </w:rPr>
+              <w:tab/>
+            </w:r>
+            <w:r>
+              <w:rPr>
+                <w:noProof/>
+                <w:webHidden/>
+              </w:rPr>
+              <w:fldChar w:fldCharType="begin"/>
+            </w:r>
+            <w:r>
+              <w:rPr>
+                <w:noProof/>
+                <w:webHidden/>
+              </w:rPr>
+              <w:instrText xml:space="preserve"> PAGEREF _Toc134343747 \h </w:instrText>
+            </w:r>
+            <w:r>
+              <w:rPr>
+                <w:noProof/>
+                <w:webHidden/>
+              </w:rPr>
+            </w:r>
+            <w:r>
+              <w:rPr>
+                <w:noProof/>
+                <w:webHidden/>
+              </w:rPr>
+              <w:fldChar w:fldCharType="separate"/>
+            </w:r>
+            <w:r>
+              <w:rPr>
+                <w:noProof/>
+                <w:webHidden/>
+              </w:rPr>
+              <w:t>16</w:t>
+            </w:r>
+            <w:r>
+              <w:rPr>
+                <w:noProof/>
+                <w:webHidden/>
+              </w:rPr>
+              <w:fldChar w:fldCharType="end"/>
+            </w:r>
+          </w:hyperlink>
+        </w:p>
+        <w:p>
+          <w:pPr>
+            <w:pStyle w:val="TJ2"/>
+            <w:tabs>
+              <w:tab w:val="left" w:pos="960"/>
+              <w:tab w:val="right" w:leader="dot" w:pos="8493"/>
+            </w:tabs>
+            <w:rPr>
+              <w:rFonts w:eastAsiaTheme="minorEastAsia"/>
+              <w:noProof/>
+              <w:sz w:val="24"/>
+              <w:szCs w:val="24"/>
+              <w:lang w:eastAsia="hu-HU"/>
+            </w:rPr>
+          </w:pPr>
+          <w:hyperlink w:anchor="_Toc134343748" w:history="1">
+            <w:r>
+              <w:rPr>
+                <w:rStyle w:val="Hiperhivatkozs"/>
+                <w:rFonts w:ascii="Times New Roman" w:hAnsi="Times New Roman" w:cs="Times New Roman"/>
+                <w:noProof/>
+              </w:rPr>
+              <w:t>3.3.</w:t>
+            </w:r>
+            <w:r>
+              <w:rPr>
+                <w:rFonts w:eastAsiaTheme="minorEastAsia"/>
+                <w:noProof/>
+                <w:sz w:val="24"/>
+                <w:szCs w:val="24"/>
+                <w:lang w:eastAsia="hu-HU"/>
+              </w:rPr>
+              <w:tab/>
+            </w:r>
+            <w:r>
+              <w:rPr>
+                <w:rStyle w:val="Hiperhivatkozs"/>
+                <w:rFonts w:ascii="Times New Roman" w:hAnsi="Times New Roman" w:cs="Times New Roman"/>
+                <w:noProof/>
+              </w:rPr>
+              <w:t>Továbbfejlesztési lehetőségek</w:t>
+            </w:r>
+            <w:r>
+              <w:rPr>
+                <w:noProof/>
+                <w:webHidden/>
+              </w:rPr>
+              <w:tab/>
+            </w:r>
+            <w:r>
+              <w:rPr>
+                <w:noProof/>
+                <w:webHidden/>
+              </w:rPr>
+              <w:fldChar w:fldCharType="begin"/>
+            </w:r>
+            <w:r>
+              <w:rPr>
+                <w:noProof/>
+                <w:webHidden/>
+              </w:rPr>
+              <w:instrText xml:space="preserve"> PAGEREF _Toc134343748 \h </w:instrText>
+            </w:r>
+            <w:r>
+              <w:rPr>
+                <w:noProof/>
+                <w:webHidden/>
+              </w:rPr>
+            </w:r>
+            <w:r>
+              <w:rPr>
+                <w:noProof/>
+                <w:webHidden/>
+              </w:rPr>
+              <w:fldChar w:fldCharType="separate"/>
+            </w:r>
+            <w:r>
+              <w:rPr>
+                <w:noProof/>
+                <w:webHidden/>
+              </w:rPr>
+              <w:t>18</w:t>
             </w:r>
             <w:r>
               <w:rPr>
@@ -2916,6 +3308,7 @@
     </w:sdt>
     <w:p>
       <w:r>
+        <w:lastRenderedPageBreak/>
         <w:br w:type="page"/>
       </w:r>
     </w:p>
@@ -2938,7 +3331,7 @@
       <w:bookmarkStart w:id="0" w:name="_Toc30583712"/>
       <w:bookmarkStart w:id="1" w:name="_Toc30583740"/>
       <w:bookmarkStart w:id="2" w:name="_Toc30583978"/>
-      <w:bookmarkStart w:id="3" w:name="_Toc134080827"/>
+      <w:bookmarkStart w:id="3" w:name="_Toc134343717"/>
       <w:r>
         <w:rPr>
           <w:rFonts w:ascii="Times New Roman" w:hAnsi="Times New Roman" w:cs="Times New Roman"/>
@@ -3558,7 +3951,7 @@
           <w:szCs w:val="44"/>
         </w:rPr>
       </w:pPr>
-      <w:bookmarkStart w:id="4" w:name="_Toc134080828"/>
+      <w:bookmarkStart w:id="4" w:name="_Toc134343718"/>
       <w:r>
         <w:rPr>
           <w:rFonts w:ascii="Times New Roman" w:hAnsi="Times New Roman" w:cs="Times New Roman"/>
@@ -3710,7 +4103,7 @@
           <w:szCs w:val="60"/>
         </w:rPr>
       </w:pPr>
-      <w:bookmarkStart w:id="5" w:name="_Toc134080829"/>
+      <w:bookmarkStart w:id="5" w:name="_Toc134343719"/>
       <w:r>
         <w:rPr>
           <w:rFonts w:ascii="Times New Roman" w:hAnsi="Times New Roman" w:cs="Times New Roman"/>
@@ -3778,7 +4171,7 @@
           <w:szCs w:val="44"/>
         </w:rPr>
       </w:pPr>
-      <w:bookmarkStart w:id="6" w:name="_Toc134080830"/>
+      <w:bookmarkStart w:id="6" w:name="_Toc134343720"/>
       <w:r>
         <w:rPr>
           <w:rFonts w:ascii="Times New Roman" w:hAnsi="Times New Roman" w:cs="Times New Roman"/>
@@ -3872,7 +4265,7 @@
           <w:szCs w:val="44"/>
         </w:rPr>
       </w:pPr>
-      <w:bookmarkStart w:id="7" w:name="_Toc134080831"/>
+      <w:bookmarkStart w:id="7" w:name="_Toc134343721"/>
       <w:r>
         <w:rPr>
           <w:rFonts w:ascii="Times New Roman" w:hAnsi="Times New Roman" w:cs="Times New Roman"/>
@@ -4003,7 +4396,7 @@
           <w:szCs w:val="44"/>
         </w:rPr>
       </w:pPr>
-      <w:bookmarkStart w:id="8" w:name="_Toc134080832"/>
+      <w:bookmarkStart w:id="8" w:name="_Toc134343722"/>
       <w:r>
         <w:rPr>
           <w:rFonts w:ascii="Times New Roman" w:hAnsi="Times New Roman" w:cs="Times New Roman"/>
@@ -4134,7 +4527,7 @@
           <w:szCs w:val="36"/>
         </w:rPr>
       </w:pPr>
-      <w:bookmarkStart w:id="9" w:name="_Toc134080833"/>
+      <w:bookmarkStart w:id="9" w:name="_Toc134343723"/>
       <w:r>
         <w:rPr>
           <w:rFonts w:ascii="Times New Roman" w:hAnsi="Times New Roman" w:cs="Times New Roman"/>
@@ -4253,7 +4646,7 @@
         <w:spacing w:before="240" w:line="360" w:lineRule="auto"/>
         <w:ind w:left="720"/>
       </w:pPr>
-      <w:bookmarkStart w:id="10" w:name="_Toc134080834"/>
+      <w:bookmarkStart w:id="10" w:name="_Toc134343724"/>
       <w:r>
         <w:rPr>
           <w:rFonts w:ascii="Times New Roman" w:hAnsi="Times New Roman" w:cs="Times New Roman"/>
@@ -4363,7 +4756,7 @@
           <w:szCs w:val="36"/>
         </w:rPr>
       </w:pPr>
-      <w:bookmarkStart w:id="11" w:name="_Toc134080835"/>
+      <w:bookmarkStart w:id="11" w:name="_Toc134343725"/>
       <w:proofErr w:type="spellStart"/>
       <w:r>
         <w:rPr>
@@ -4716,7 +5109,7 @@
           <w:szCs w:val="36"/>
         </w:rPr>
       </w:pPr>
-      <w:bookmarkStart w:id="12" w:name="_Toc134080836"/>
+      <w:bookmarkStart w:id="12" w:name="_Toc134343726"/>
       <w:proofErr w:type="spellStart"/>
       <w:r>
         <w:rPr>
@@ -5645,7 +6038,7 @@
           <w:szCs w:val="36"/>
         </w:rPr>
       </w:pPr>
-      <w:bookmarkStart w:id="13" w:name="_Toc134080837"/>
+      <w:bookmarkStart w:id="13" w:name="_Toc134343727"/>
       <w:r>
         <w:rPr>
           <w:rFonts w:ascii="Times New Roman" w:hAnsi="Times New Roman" w:cs="Times New Roman"/>
@@ -5948,7 +6341,7 @@
           <w:szCs w:val="36"/>
         </w:rPr>
       </w:pPr>
-      <w:bookmarkStart w:id="14" w:name="_Toc134080838"/>
+      <w:bookmarkStart w:id="14" w:name="_Toc134343728"/>
       <w:r>
         <w:rPr>
           <w:rFonts w:ascii="Times New Roman" w:hAnsi="Times New Roman" w:cs="Times New Roman"/>
@@ -6129,7 +6522,7 @@
           <w:szCs w:val="60"/>
         </w:rPr>
       </w:pPr>
-      <w:bookmarkStart w:id="15" w:name="_Toc134080839"/>
+      <w:bookmarkStart w:id="15" w:name="_Toc134343729"/>
       <w:r>
         <w:rPr>
           <w:rFonts w:ascii="Times New Roman" w:hAnsi="Times New Roman" w:cs="Times New Roman"/>
@@ -6282,7 +6675,7 @@
           <w:szCs w:val="44"/>
         </w:rPr>
       </w:pPr>
-      <w:bookmarkStart w:id="16" w:name="_Toc134080840"/>
+      <w:bookmarkStart w:id="16" w:name="_Toc134343730"/>
       <w:r>
         <w:rPr>
           <w:rFonts w:ascii="Times New Roman" w:hAnsi="Times New Roman" w:cs="Times New Roman"/>
@@ -7509,7 +7902,7 @@
           <w:rFonts w:ascii="Times New Roman" w:hAnsi="Times New Roman" w:cs="Times New Roman"/>
         </w:rPr>
       </w:pPr>
-      <w:bookmarkStart w:id="17" w:name="_Toc134080841"/>
+      <w:bookmarkStart w:id="17" w:name="_Toc134343731"/>
       <w:proofErr w:type="spellStart"/>
       <w:r>
         <w:rPr>
@@ -7790,7 +8183,7 @@
           <w:numId w:val="7"/>
         </w:numPr>
       </w:pPr>
-      <w:bookmarkStart w:id="18" w:name="_Toc134080842"/>
+      <w:bookmarkStart w:id="18" w:name="_Toc134343732"/>
       <w:proofErr w:type="spellStart"/>
       <w:r>
         <w:rPr>
@@ -8047,7 +8440,7 @@
           <w:szCs w:val="36"/>
         </w:rPr>
       </w:pPr>
-      <w:bookmarkStart w:id="19" w:name="_Toc134080843"/>
+      <w:bookmarkStart w:id="19" w:name="_Toc134343733"/>
       <w:proofErr w:type="spellStart"/>
       <w:r>
         <w:rPr>
@@ -8270,7 +8663,7 @@
           <w:szCs w:val="36"/>
         </w:rPr>
       </w:pPr>
-      <w:bookmarkStart w:id="20" w:name="_Toc134080844"/>
+      <w:bookmarkStart w:id="20" w:name="_Toc134343734"/>
       <w:proofErr w:type="spellStart"/>
       <w:r>
         <w:rPr>
@@ -8537,7 +8930,7 @@
           <w:szCs w:val="36"/>
         </w:rPr>
       </w:pPr>
-      <w:bookmarkStart w:id="21" w:name="_Toc134080845"/>
+      <w:bookmarkStart w:id="21" w:name="_Toc134343735"/>
       <w:proofErr w:type="spellStart"/>
       <w:r>
         <w:rPr>
@@ -8926,7 +9319,7 @@
           <w:szCs w:val="36"/>
         </w:rPr>
       </w:pPr>
-      <w:bookmarkStart w:id="22" w:name="_Toc134080846"/>
+      <w:bookmarkStart w:id="22" w:name="_Toc134343736"/>
       <w:proofErr w:type="spellStart"/>
       <w:r>
         <w:rPr>
@@ -9113,7 +9506,7 @@
           <w:szCs w:val="36"/>
         </w:rPr>
       </w:pPr>
-      <w:bookmarkStart w:id="23" w:name="_Toc134080847"/>
+      <w:bookmarkStart w:id="23" w:name="_Toc134343737"/>
       <w:proofErr w:type="spellStart"/>
       <w:r>
         <w:rPr>
@@ -9319,7 +9712,7 @@
         <w:spacing w:before="240" w:line="360" w:lineRule="auto"/>
         <w:ind w:left="720"/>
       </w:pPr>
-      <w:bookmarkStart w:id="24" w:name="_Toc134080848"/>
+      <w:bookmarkStart w:id="24" w:name="_Toc134343738"/>
       <w:proofErr w:type="spellStart"/>
       <w:r>
         <w:rPr>
@@ -9796,7 +10189,7 @@
           <w:szCs w:val="44"/>
         </w:rPr>
       </w:pPr>
-      <w:bookmarkStart w:id="25" w:name="_Toc134080849"/>
+      <w:bookmarkStart w:id="25" w:name="_Toc134343739"/>
       <w:r>
         <w:rPr>
           <w:rFonts w:ascii="Times New Roman" w:hAnsi="Times New Roman" w:cs="Times New Roman"/>
@@ -9851,7 +10244,23 @@
           <w:sz w:val="24"/>
           <w:szCs w:val="24"/>
         </w:rPr>
-        <w:t>, míg a másik a .NET keretrendszer. Mivel utóbbival többet foglalkoztam az elmúlt időben a munkámból adódóan, így nem volt kérdés, hogy ebben szeretnék tapasztalatot szerezni a szakdolgozatom készítése során.</w:t>
+        <w:t>, míg a másik a .NET keretrendszer. Mivel utóbbival többet foglalkoztam az elmúlt időben a munkámból adódóan,</w:t>
+      </w:r>
+      <w:r>
+        <w:rPr>
+          <w:rFonts w:ascii="Times New Roman" w:hAnsi="Times New Roman" w:cs="Times New Roman"/>
+          <w:sz w:val="24"/>
+          <w:szCs w:val="24"/>
+        </w:rPr>
+        <w:t xml:space="preserve"> illetve megtetszett az adatstruktúr</w:t>
+      </w:r>
+      <w:r>
+        <w:rPr>
+          <w:rFonts w:ascii="Times New Roman" w:hAnsi="Times New Roman" w:cs="Times New Roman"/>
+          <w:sz w:val="24"/>
+          <w:szCs w:val="24"/>
+        </w:rPr>
+        <w:t xml:space="preserve"> így nem volt kérdés, hogy ebben szeretnék tapasztalatot szerezni a szakdolgozatom készítése során.</w:t>
       </w:r>
     </w:p>
     <w:p>
@@ -9970,7 +10379,51 @@
           <w:sz w:val="24"/>
           <w:szCs w:val="24"/>
         </w:rPr>
-        <w:t xml:space="preserve"> között. Ez a szolgáltatás (service) szint. Itt történnek a számítások, amelyek egyes válaszokhoz elengedhetetlen a program során. Például statisztikákat számol ki, vagy sok esetben csak az adatbázisnak közvetít, hogy az milyen műveleteket hajtson végre. A következő fejezetekben végpontcsoportok, ha jobban tetszik vezérlők szerint fogok menni, bemutatva a meghívás módját, a vezérlők folyamatát, adott esetben a szolgáltatási szintet, illetve milyen adatbázismanipuláció történik.</w:t>
+        <w:t xml:space="preserve"> között. Ez a szolgáltatás (service) szint. Itt történnek a számítások, amelyek egyes válaszokhoz elengedhetetlen a program során. Például statisztikákat számol ki, vagy sok esetben csak az adatbázisnak közvetít, hogy az milyen műveleteket hajtson végre.</w:t>
+      </w:r>
+      <w:r>
+        <w:rPr>
+          <w:rFonts w:ascii="Times New Roman" w:hAnsi="Times New Roman" w:cs="Times New Roman"/>
+          <w:sz w:val="24"/>
+          <w:szCs w:val="24"/>
+        </w:rPr>
+        <w:t xml:space="preserve"> A szolgáltatás szintjén a folyamatok úgy vannak csoportosítva, hogy a folyamat éppen melyik adatbázist módosítja. Például amennyiben a csapattáblát szeretnénk módosítani, úgy a végrehajtás mindenképpen a </w:t>
+      </w:r>
+      <w:proofErr w:type="spellStart"/>
+      <w:r>
+        <w:rPr>
+          <w:rFonts w:ascii="Times New Roman" w:hAnsi="Times New Roman" w:cs="Times New Roman"/>
+          <w:sz w:val="24"/>
+          <w:szCs w:val="24"/>
+        </w:rPr>
+        <w:t>TeamService</w:t>
+      </w:r>
+      <w:proofErr w:type="spellEnd"/>
+      <w:r>
+        <w:rPr>
+          <w:rFonts w:ascii="Times New Roman" w:hAnsi="Times New Roman" w:cs="Times New Roman"/>
+          <w:sz w:val="24"/>
+          <w:szCs w:val="24"/>
+        </w:rPr>
+        <w:t xml:space="preserve">-ben fog történni. A vezérlő szintjén ebben a tekintetben más a helyzet, ott a csoportok inkább adatkapcsolat szintjén vannak kezelve. Ha egy ligán belül új csapatot szeretnénk megadni, abban az esetben mindezt a </w:t>
+      </w:r>
+      <w:proofErr w:type="spellStart"/>
+      <w:r>
+        <w:rPr>
+          <w:rFonts w:ascii="Times New Roman" w:hAnsi="Times New Roman" w:cs="Times New Roman"/>
+          <w:sz w:val="24"/>
+          <w:szCs w:val="24"/>
+        </w:rPr>
+        <w:t>SeasonController</w:t>
+      </w:r>
+      <w:proofErr w:type="spellEnd"/>
+      <w:r>
+        <w:rPr>
+          <w:rFonts w:ascii="Times New Roman" w:hAnsi="Times New Roman" w:cs="Times New Roman"/>
+          <w:sz w:val="24"/>
+          <w:szCs w:val="24"/>
+        </w:rPr>
+        <w:t>-ben tehetjük meg, ugyanis egy szezonobjektumhoz kapcsolódik az újonnan megadott adat.</w:t>
       </w:r>
     </w:p>
     <w:p>
@@ -9984,6 +10437,22 @@
           <w:szCs w:val="24"/>
         </w:rPr>
       </w:pPr>
+      <w:r>
+        <w:rPr>
+          <w:rFonts w:ascii="Times New Roman" w:hAnsi="Times New Roman" w:cs="Times New Roman"/>
+          <w:sz w:val="24"/>
+          <w:szCs w:val="24"/>
+        </w:rPr>
+        <w:t>A következő fejezetekben végpontcsoportok, ha jobban tetszik vezérlők szerint fogok menni, bemutatva a meghívás módját, a vezérlők folyamatát, adott esetben a szolgáltatási szintet, illetve milyen adatbázismanipuláció történik.</w:t>
+      </w:r>
+      <w:r>
+        <w:rPr>
+          <w:rFonts w:ascii="Times New Roman" w:hAnsi="Times New Roman" w:cs="Times New Roman"/>
+          <w:sz w:val="24"/>
+          <w:szCs w:val="24"/>
+        </w:rPr>
+        <w:t xml:space="preserve"> </w:t>
+      </w:r>
       <w:r>
         <w:rPr>
           <w:rFonts w:ascii="Times New Roman" w:hAnsi="Times New Roman" w:cs="Times New Roman"/>
@@ -10016,7 +10485,7 @@
           <w:szCs w:val="36"/>
         </w:rPr>
       </w:pPr>
-      <w:bookmarkStart w:id="26" w:name="_Toc134080850"/>
+      <w:bookmarkStart w:id="26" w:name="_Toc134343740"/>
       <w:r>
         <w:rPr>
           <w:rFonts w:ascii="Times New Roman" w:hAnsi="Times New Roman" w:cs="Times New Roman"/>
@@ -10223,6 +10692,7 @@
           <w:sz w:val="24"/>
           <w:szCs w:val="24"/>
         </w:rPr>
+        <w:lastRenderedPageBreak/>
         <w:t xml:space="preserve">A program először megnézi, hogy a driver objektum létezik-e ezzel az azonosítóval, majd azt, hogy a felhasználónak van-e engedélye ehhez a művelethez, a végén pedig ellenőrzi, hogy a szezon nincs-e archiválva. Ezután végrehajtja a módosítást a </w:t>
       </w:r>
       <w:proofErr w:type="spellStart"/>
@@ -10261,7 +10731,6 @@
           <w:sz w:val="24"/>
           <w:szCs w:val="24"/>
         </w:rPr>
-        <w:lastRenderedPageBreak/>
         <w:t>A második végpont DELETE metódussal rendelkezik és az URL paraméterként átadott azonosítóval rendelkező objektumot fogja törölni</w:t>
       </w:r>
       <w:r>
@@ -10521,6 +10990,7 @@
           <w:sz w:val="24"/>
           <w:szCs w:val="24"/>
         </w:rPr>
+        <w:lastRenderedPageBreak/>
         <w:drawing>
           <wp:inline distT="0" distB="0" distL="0" distR="0" wp14:anchorId="4AFEA71A" wp14:editId="713B8462">
             <wp:extent cx="3821723" cy="5246952"/>
@@ -10580,7 +11050,7 @@
           <w:szCs w:val="36"/>
         </w:rPr>
       </w:pPr>
-      <w:bookmarkStart w:id="27" w:name="_Toc134080851"/>
+      <w:bookmarkStart w:id="27" w:name="_Toc134343741"/>
       <w:proofErr w:type="spellStart"/>
       <w:r>
         <w:rPr>
@@ -10589,7 +11059,6 @@
           <w:sz w:val="36"/>
           <w:szCs w:val="36"/>
         </w:rPr>
-        <w:lastRenderedPageBreak/>
         <w:t>Favorite</w:t>
       </w:r>
       <w:bookmarkEnd w:id="27"/>
@@ -10809,7 +11278,7 @@
           <w:szCs w:val="36"/>
         </w:rPr>
       </w:pPr>
-      <w:bookmarkStart w:id="28" w:name="_Toc134080852"/>
+      <w:bookmarkStart w:id="28" w:name="_Toc134343742"/>
       <w:proofErr w:type="spellStart"/>
       <w:r>
         <w:rPr>
@@ -10818,6 +11287,7 @@
           <w:sz w:val="36"/>
           <w:szCs w:val="36"/>
         </w:rPr>
+        <w:lastRenderedPageBreak/>
         <w:t>Permission</w:t>
       </w:r>
       <w:bookmarkEnd w:id="28"/>
@@ -11189,7 +11659,7 @@
           <w:szCs w:val="36"/>
         </w:rPr>
       </w:pPr>
-      <w:bookmarkStart w:id="29" w:name="_Toc134080853"/>
+      <w:bookmarkStart w:id="29" w:name="_Toc134343743"/>
       <w:r>
         <w:rPr>
           <w:rFonts w:ascii="Times New Roman" w:hAnsi="Times New Roman" w:cs="Times New Roman"/>
@@ -11197,7 +11667,6 @@
           <w:sz w:val="36"/>
           <w:szCs w:val="36"/>
         </w:rPr>
-        <w:lastRenderedPageBreak/>
         <w:t>Race</w:t>
       </w:r>
       <w:bookmarkEnd w:id="29"/>
@@ -11368,7 +11837,15 @@
           <w:sz w:val="24"/>
           <w:szCs w:val="24"/>
         </w:rPr>
-        <w:t xml:space="preserve">, az URL-nek kell tartalmaznia az </w:t>
+        <w:t xml:space="preserve"> DELETE metódussal rendelkezik és</w:t>
+      </w:r>
+      <w:r>
+        <w:rPr>
+          <w:rFonts w:ascii="Times New Roman" w:hAnsi="Times New Roman" w:cs="Times New Roman"/>
+          <w:sz w:val="24"/>
+          <w:szCs w:val="24"/>
+        </w:rPr>
+        <w:t xml:space="preserve"> az URL-nek kell tartalmaznia az </w:t>
       </w:r>
       <w:proofErr w:type="spellStart"/>
       <w:r>
@@ -11478,7 +11955,7 @@
           <w:szCs w:val="36"/>
         </w:rPr>
       </w:pPr>
-      <w:bookmarkStart w:id="30" w:name="_Toc134080854"/>
+      <w:bookmarkStart w:id="30" w:name="_Toc134343744"/>
       <w:proofErr w:type="spellStart"/>
       <w:r>
         <w:rPr>
@@ -11487,6 +11964,7 @@
           <w:sz w:val="36"/>
           <w:szCs w:val="36"/>
         </w:rPr>
+        <w:lastRenderedPageBreak/>
         <w:t>Result</w:t>
       </w:r>
       <w:bookmarkEnd w:id="30"/>
@@ -12037,7 +12515,6 @@
           <w:sz w:val="24"/>
           <w:szCs w:val="24"/>
         </w:rPr>
-        <w:lastRenderedPageBreak/>
         <w:t>A versenyeken elért eredményeket természetesen módosítani is lehet PUT metódussal (</w:t>
       </w:r>
       <w:r>
@@ -12197,7 +12674,7 @@
           <w:szCs w:val="36"/>
         </w:rPr>
       </w:pPr>
-      <w:bookmarkStart w:id="31" w:name="_Toc134080855"/>
+      <w:bookmarkStart w:id="31" w:name="_Toc134343745"/>
       <w:proofErr w:type="spellStart"/>
       <w:r>
         <w:rPr>
@@ -12330,7 +12807,16 @@
           <w:sz w:val="24"/>
           <w:szCs w:val="24"/>
         </w:rPr>
-        <w:t xml:space="preserve"> Az 1-es szám az </w:t>
+        <w:t xml:space="preserve"> Az 1-</w:t>
+      </w:r>
+      <w:r>
+        <w:rPr>
+          <w:rFonts w:ascii="Times New Roman" w:hAnsi="Times New Roman" w:cs="Times New Roman"/>
+          <w:sz w:val="24"/>
+          <w:szCs w:val="24"/>
+        </w:rPr>
+        <w:lastRenderedPageBreak/>
+        <w:t xml:space="preserve">es szám az </w:t>
       </w:r>
       <w:proofErr w:type="spellStart"/>
       <w:r>
@@ -14301,16 +14787,7 @@
           <w:sz w:val="24"/>
           <w:szCs w:val="24"/>
         </w:rPr>
-        <w:t xml:space="preserve">. Ehhez fontos, hogy be legyünk jelentkezve a </w:t>
-      </w:r>
-      <w:r>
-        <w:rPr>
-          <w:rFonts w:ascii="Times New Roman" w:hAnsi="Times New Roman" w:cs="Times New Roman"/>
-          <w:sz w:val="24"/>
-          <w:szCs w:val="24"/>
-        </w:rPr>
-        <w:lastRenderedPageBreak/>
-        <w:t>regisztráció után, mert csak ezáltal lehet valakihez kapcsolni a ligát. Két adatot kell a JSON-</w:t>
+        <w:t>. Ehhez fontos, hogy be legyünk jelentkezve a regisztráció után, mert csak ezáltal lehet valakihez kapcsolni a ligát. Két adatot kell a JSON-</w:t>
       </w:r>
       <w:proofErr w:type="spellStart"/>
       <w:r>
@@ -14617,6 +15094,7 @@
           <w:sz w:val="24"/>
           <w:szCs w:val="24"/>
         </w:rPr>
+        <w:lastRenderedPageBreak/>
         <w:t>Ha szezon adatait szeretnénk módosítani, azt a PUT metódus segítségével tehetjük meg (</w:t>
       </w:r>
       <w:r>
@@ -14823,6 +15301,14 @@
         </w:rPr>
         <w:t>. Itt is ellenőrizve lesz a szezon és a megfelelő jogosultság megléte.</w:t>
       </w:r>
+      <w:r>
+        <w:rPr>
+          <w:rFonts w:ascii="Times New Roman" w:hAnsi="Times New Roman" w:cs="Times New Roman"/>
+          <w:sz w:val="24"/>
+          <w:szCs w:val="24"/>
+        </w:rPr>
+        <w:t xml:space="preserve"> Amennyiben töröljük a szezont a hozzá tartozó összes adat is törlődni fog, így a versenyzők, csapatok, versenyek és az eredmények is.</w:t>
+      </w:r>
     </w:p>
     <w:p>
       <w:pPr>
@@ -14966,16 +15452,7 @@
           <w:sz w:val="24"/>
           <w:szCs w:val="24"/>
         </w:rPr>
-        <w:t xml:space="preserve">, amely által a bejelentkezett felhasználó által menedzselt ligákat lehet megtekinteni, mind adminisztrátori, mind moderátori jogosultsági szinten. </w:t>
-      </w:r>
-      <w:r>
-        <w:rPr>
-          <w:rFonts w:ascii="Times New Roman" w:hAnsi="Times New Roman" w:cs="Times New Roman"/>
-          <w:sz w:val="24"/>
-          <w:szCs w:val="24"/>
-        </w:rPr>
-        <w:lastRenderedPageBreak/>
-        <w:t>Ehhez csak a végpontot (</w:t>
+        <w:t>, amely által a bejelentkezett felhasználó által menedzselt ligákat lehet megtekinteni, mind adminisztrátori, mind moderátori jogosultsági szinten. Ehhez csak a végpontot (</w:t>
       </w:r>
       <w:r>
         <w:rPr>
@@ -15242,15 +15719,7 @@
           <w:sz w:val="24"/>
           <w:szCs w:val="24"/>
         </w:rPr>
-        <w:t xml:space="preserve">Hozzá lehet természetesen adni versenyzőt is a ligához </w:t>
-      </w:r>
-      <w:r>
-        <w:rPr>
-          <w:rFonts w:ascii="Times New Roman" w:hAnsi="Times New Roman" w:cs="Times New Roman"/>
-          <w:sz w:val="24"/>
-          <w:szCs w:val="24"/>
-        </w:rPr>
-        <w:t>(</w:t>
+        <w:t>Hozzá lehet természetesen adni versenyzőt is a ligához (</w:t>
       </w:r>
       <w:r>
         <w:rPr>
@@ -15320,15 +15789,16 @@
           <w:sz w:val="24"/>
           <w:szCs w:val="24"/>
         </w:rPr>
-        <w:t>.</w:t>
-      </w:r>
-      <w:r>
-        <w:rPr>
-          <w:rFonts w:ascii="Times New Roman" w:hAnsi="Times New Roman" w:cs="Times New Roman"/>
-          <w:sz w:val="24"/>
-          <w:szCs w:val="24"/>
-        </w:rPr>
-        <w:t xml:space="preserve"> Itt arra van szükség, hogy a ligához - ami jó esetben létezik - legalább moderátori joggal rendelkezünk és ez a versenyző még nem létezik ezen a ligán belül. A body-ban JSON formájában kell megadni a szükséges adatokat, így a versenyző módosításánál hasonlóan az induló nevét, teljes nevét (opcionálisan), rajtszámát (1-99) között, illetve az aktuális csapatát (lehet null is). Amennyiben ez a név vagy rajtszám már szerepel a ligában, vagy a rajtszám túlmutat a határokon, esetleg a megadott csapat nem létezik, vagy nem ebben a ligában, úgy a végrehajtás sikertelen lesz.</w:t>
+        <w:t xml:space="preserve">. Itt arra van szükség, hogy a ligához - ami jó esetben létezik - legalább moderátori joggal rendelkezünk és ez a versenyző még nem létezik ezen a ligán belül. A body-ban JSON formájában kell megadni a szükséges adatokat, így a </w:t>
+      </w:r>
+      <w:r>
+        <w:rPr>
+          <w:rFonts w:ascii="Times New Roman" w:hAnsi="Times New Roman" w:cs="Times New Roman"/>
+          <w:sz w:val="24"/>
+          <w:szCs w:val="24"/>
+        </w:rPr>
+        <w:lastRenderedPageBreak/>
+        <w:t>versenyző módosításánál hasonlóan az induló nevét, teljes nevét (opcionálisan), rajtszámát (1-99) között, illetve az aktuális csapatát (lehet null is). Amennyiben ez a név vagy rajtszám már szerepel a ligában, vagy a rajtszám túlmutat a határokon, esetleg a megadott csapat nem létezik, vagy nem ebben a ligában, úgy a végrehajtás sikertelen lesz.</w:t>
       </w:r>
     </w:p>
     <w:p>
@@ -15348,15 +15818,7 @@
           <w:sz w:val="24"/>
           <w:szCs w:val="24"/>
         </w:rPr>
-        <w:t xml:space="preserve">A következő eset az új csapat hozzáadása </w:t>
-      </w:r>
-      <w:r>
-        <w:rPr>
-          <w:rFonts w:ascii="Times New Roman" w:hAnsi="Times New Roman" w:cs="Times New Roman"/>
-          <w:sz w:val="24"/>
-          <w:szCs w:val="24"/>
-        </w:rPr>
-        <w:t>(</w:t>
+        <w:t>A következő eset az új csapat hozzáadása (</w:t>
       </w:r>
       <w:r>
         <w:rPr>
@@ -15426,15 +15888,7 @@
           <w:sz w:val="24"/>
           <w:szCs w:val="24"/>
         </w:rPr>
-        <w:t>.</w:t>
-      </w:r>
-      <w:r>
-        <w:rPr>
-          <w:rFonts w:ascii="Times New Roman" w:hAnsi="Times New Roman" w:cs="Times New Roman"/>
-          <w:sz w:val="24"/>
-          <w:szCs w:val="24"/>
-        </w:rPr>
-        <w:t xml:space="preserve"> Itt is meg kell adni a létező szezon azonosítóját, amelyhez moderátori jogosultsággal rendelkezik a felhasználói fiókunk, illetve JSON formában meg kell adni a nevét a csapatnak és a színét HEX kódban, amennyiben létezik már ilyen nevű csapat, vagy helytelenül adtunk meg valamilyen adatot, úgy hibára fogunk jutni.</w:t>
+        <w:t>. Itt is meg kell adni a létező szezon azonosítóját, amelyhez moderátori jogosultsággal rendelkezik a felhasználói fiókunk, illetve JSON formában meg kell adni a nevét a csapatnak és a színét HEX kódban, amennyiben létezik már ilyen nevű csapat, vagy helytelenül adtunk meg valamilyen adatot, úgy hibára fogunk jutni.</w:t>
       </w:r>
     </w:p>
     <w:p>
@@ -15454,7 +15908,101 @@
           <w:sz w:val="24"/>
           <w:szCs w:val="24"/>
         </w:rPr>
-        <w:t xml:space="preserve">Az utolsó végpont a csoportban az új versenyek hozzáadására szolgál. </w:t>
+        <w:t>Az utolsó végpont a csoportban az új versenyek hozzáadására szolgál</w:t>
+      </w:r>
+      <w:r>
+        <w:rPr>
+          <w:rFonts w:ascii="Times New Roman" w:hAnsi="Times New Roman" w:cs="Times New Roman"/>
+          <w:sz w:val="24"/>
+          <w:szCs w:val="24"/>
+        </w:rPr>
+        <w:t xml:space="preserve"> </w:t>
+      </w:r>
+      <w:r>
+        <w:rPr>
+          <w:rFonts w:ascii="Times New Roman" w:hAnsi="Times New Roman" w:cs="Times New Roman"/>
+          <w:sz w:val="24"/>
+          <w:szCs w:val="24"/>
+        </w:rPr>
+        <w:t>(</w:t>
+      </w:r>
+      <w:r>
+        <w:rPr>
+          <w:rFonts w:ascii="Lucida Console" w:hAnsi="Lucida Console" w:cs="Times New Roman"/>
+          <w:highlight w:val="lightGray"/>
+        </w:rPr>
+        <w:t>/</w:t>
+      </w:r>
+      <w:proofErr w:type="spellStart"/>
+      <w:r>
+        <w:rPr>
+          <w:rFonts w:ascii="Lucida Console" w:hAnsi="Lucida Console" w:cs="Times New Roman"/>
+          <w:highlight w:val="lightGray"/>
+        </w:rPr>
+        <w:t>season</w:t>
+      </w:r>
+      <w:proofErr w:type="spellEnd"/>
+      <w:r>
+        <w:rPr>
+          <w:rFonts w:ascii="Lucida Console" w:hAnsi="Lucida Console" w:cs="Times New Roman"/>
+          <w:highlight w:val="lightGray"/>
+        </w:rPr>
+        <w:t>/{</w:t>
+      </w:r>
+      <w:proofErr w:type="spellStart"/>
+      <w:r>
+        <w:rPr>
+          <w:rFonts w:ascii="Lucida Console" w:hAnsi="Lucida Console" w:cs="Times New Roman"/>
+          <w:highlight w:val="lightGray"/>
+        </w:rPr>
+        <w:t>seasonId</w:t>
+      </w:r>
+      <w:proofErr w:type="spellEnd"/>
+      <w:r>
+        <w:rPr>
+          <w:rFonts w:ascii="Lucida Console" w:hAnsi="Lucida Console" w:cs="Times New Roman"/>
+          <w:highlight w:val="lightGray"/>
+        </w:rPr>
+        <w:t>}</w:t>
+      </w:r>
+      <w:r>
+        <w:rPr>
+          <w:rFonts w:ascii="Lucida Console" w:hAnsi="Lucida Console" w:cs="Times New Roman"/>
+          <w:highlight w:val="lightGray"/>
+        </w:rPr>
+        <w:t>/</w:t>
+      </w:r>
+      <w:r>
+        <w:rPr>
+          <w:rFonts w:ascii="Lucida Console" w:hAnsi="Lucida Console" w:cs="Times New Roman"/>
+          <w:highlight w:val="lightGray"/>
+          <w:lang w:val="en-US"/>
+        </w:rPr>
+        <w:t>race</w:t>
+      </w:r>
+      <w:r>
+        <w:rPr>
+          <w:rFonts w:ascii="Times New Roman" w:hAnsi="Times New Roman" w:cs="Times New Roman"/>
+          <w:sz w:val="24"/>
+          <w:szCs w:val="24"/>
+        </w:rPr>
+        <w:t>)</w:t>
+      </w:r>
+      <w:r>
+        <w:rPr>
+          <w:rFonts w:ascii="Times New Roman" w:hAnsi="Times New Roman" w:cs="Times New Roman"/>
+          <w:sz w:val="24"/>
+          <w:szCs w:val="24"/>
+        </w:rPr>
+        <w:t>.</w:t>
+      </w:r>
+      <w:r>
+        <w:rPr>
+          <w:rFonts w:ascii="Times New Roman" w:hAnsi="Times New Roman" w:cs="Times New Roman"/>
+          <w:sz w:val="24"/>
+          <w:szCs w:val="24"/>
+        </w:rPr>
+        <w:t xml:space="preserve"> </w:t>
       </w:r>
       <w:r>
         <w:rPr>
@@ -15481,6 +16029,7 @@
           <w:lang w:val="en-US"/>
         </w:rPr>
       </w:pPr>
+      <w:bookmarkStart w:id="33" w:name="_Toc134343746"/>
       <w:r>
         <w:rPr>
           <w:rFonts w:ascii="Times New Roman" w:hAnsi="Times New Roman" w:cs="Times New Roman"/>
@@ -15490,11 +16039,13 @@
         </w:rPr>
         <w:t>Team</w:t>
       </w:r>
+      <w:bookmarkEnd w:id="33"/>
     </w:p>
     <w:p>
       <w:pPr>
         <w:spacing w:line="360" w:lineRule="auto"/>
         <w:ind w:firstLine="851"/>
+        <w:jc w:val="both"/>
         <w:rPr>
           <w:rFonts w:ascii="Times New Roman" w:hAnsi="Times New Roman" w:cs="Times New Roman"/>
           <w:sz w:val="24"/>
@@ -15516,8 +16067,1101 @@
           <w:szCs w:val="24"/>
           <w:lang w:val="en-US"/>
         </w:rPr>
+        <w:t xml:space="preserve">. </w:t>
+      </w:r>
+      <w:r>
+        <w:rPr>
+          <w:rFonts w:ascii="Times New Roman" w:hAnsi="Times New Roman" w:cs="Times New Roman"/>
+          <w:sz w:val="24"/>
+          <w:szCs w:val="24"/>
+        </w:rPr>
+        <w:t>Hasonlóan a fentiekhez itt is minden</w:t>
+      </w:r>
+      <w:r>
+        <w:rPr>
+          <w:rFonts w:ascii="Times New Roman" w:hAnsi="Times New Roman" w:cs="Times New Roman"/>
+          <w:sz w:val="24"/>
+          <w:szCs w:val="24"/>
+        </w:rPr>
+        <w:t xml:space="preserve"> végponthoz meg kell adni az URL-ben az azonosítóját a </w:t>
+      </w:r>
+      <w:r>
+        <w:rPr>
+          <w:rFonts w:ascii="Times New Roman" w:hAnsi="Times New Roman" w:cs="Times New Roman"/>
+          <w:sz w:val="24"/>
+          <w:szCs w:val="24"/>
+        </w:rPr>
+        <w:t xml:space="preserve">létező </w:t>
+      </w:r>
+      <w:r>
+        <w:rPr>
+          <w:rFonts w:ascii="Times New Roman" w:hAnsi="Times New Roman" w:cs="Times New Roman"/>
+          <w:sz w:val="24"/>
+          <w:szCs w:val="24"/>
+        </w:rPr>
+        <w:t>csapatnak és fontos, hogy ahhoz a szezonhoz, amelyhez a csapat tartozik, legalább moderátori jogosultságunk legyen</w:t>
+      </w:r>
+      <w:r>
+        <w:rPr>
+          <w:rFonts w:ascii="Times New Roman" w:hAnsi="Times New Roman" w:cs="Times New Roman"/>
+          <w:sz w:val="24"/>
+          <w:szCs w:val="24"/>
+        </w:rPr>
+        <w:t>, továbbá a szezon ne legyen archiválva.</w:t>
+      </w:r>
+    </w:p>
+    <w:p>
+      <w:pPr>
+        <w:spacing w:line="360" w:lineRule="auto"/>
+        <w:ind w:firstLine="851"/>
+        <w:jc w:val="both"/>
+        <w:rPr>
+          <w:rFonts w:ascii="Times New Roman" w:hAnsi="Times New Roman" w:cs="Times New Roman"/>
+          <w:sz w:val="24"/>
+          <w:szCs w:val="24"/>
+        </w:rPr>
+      </w:pPr>
+      <w:r>
+        <w:rPr>
+          <w:rFonts w:ascii="Times New Roman" w:hAnsi="Times New Roman" w:cs="Times New Roman"/>
+          <w:sz w:val="24"/>
+          <w:szCs w:val="24"/>
+        </w:rPr>
+        <w:t>A csoportban szereplő első metódus</w:t>
+      </w:r>
+      <w:r>
+        <w:rPr>
+          <w:rFonts w:ascii="Times New Roman" w:hAnsi="Times New Roman" w:cs="Times New Roman"/>
+          <w:sz w:val="24"/>
+          <w:szCs w:val="24"/>
+        </w:rPr>
+        <w:t xml:space="preserve"> PUT-ként érhető el </w:t>
+      </w:r>
+      <w:r>
+        <w:rPr>
+          <w:rFonts w:ascii="Times New Roman" w:hAnsi="Times New Roman" w:cs="Times New Roman"/>
+          <w:sz w:val="24"/>
+          <w:szCs w:val="24"/>
+        </w:rPr>
+        <w:t>(</w:t>
+      </w:r>
+      <w:r>
+        <w:rPr>
+          <w:rFonts w:ascii="Lucida Console" w:hAnsi="Lucida Console" w:cs="Times New Roman"/>
+          <w:highlight w:val="lightGray"/>
+        </w:rPr>
+        <w:t>/</w:t>
+      </w:r>
+      <w:r>
+        <w:rPr>
+          <w:rFonts w:ascii="Lucida Console" w:hAnsi="Lucida Console" w:cs="Times New Roman"/>
+          <w:highlight w:val="lightGray"/>
+        </w:rPr>
+        <w:t>team</w:t>
+      </w:r>
+      <w:r>
+        <w:rPr>
+          <w:rFonts w:ascii="Lucida Console" w:hAnsi="Lucida Console" w:cs="Times New Roman"/>
+          <w:highlight w:val="lightGray"/>
+        </w:rPr>
+        <w:t>/{</w:t>
+      </w:r>
+      <w:proofErr w:type="spellStart"/>
+      <w:r>
+        <w:rPr>
+          <w:rFonts w:ascii="Lucida Console" w:hAnsi="Lucida Console" w:cs="Times New Roman"/>
+          <w:highlight w:val="lightGray"/>
+        </w:rPr>
+        <w:t>i</w:t>
+      </w:r>
+      <w:r>
+        <w:rPr>
+          <w:rFonts w:ascii="Lucida Console" w:hAnsi="Lucida Console" w:cs="Times New Roman"/>
+          <w:highlight w:val="lightGray"/>
+        </w:rPr>
+        <w:t>d</w:t>
+      </w:r>
+      <w:proofErr w:type="spellEnd"/>
+      <w:r>
+        <w:rPr>
+          <w:rFonts w:ascii="Lucida Console" w:hAnsi="Lucida Console" w:cs="Times New Roman"/>
+          <w:highlight w:val="lightGray"/>
+        </w:rPr>
+        <w:t>}</w:t>
+      </w:r>
+      <w:r>
+        <w:rPr>
+          <w:rFonts w:ascii="Times New Roman" w:hAnsi="Times New Roman" w:cs="Times New Roman"/>
+          <w:sz w:val="24"/>
+          <w:szCs w:val="24"/>
+        </w:rPr>
+        <w:t>)</w:t>
+      </w:r>
+      <w:r>
+        <w:rPr>
+          <w:rFonts w:ascii="Times New Roman" w:hAnsi="Times New Roman" w:cs="Times New Roman"/>
+          <w:sz w:val="24"/>
+          <w:szCs w:val="24"/>
+        </w:rPr>
+        <w:t>. Itt szerkeszthetjük a már meglévő adatunkat, így a body-</w:t>
+      </w:r>
+      <w:proofErr w:type="spellStart"/>
+      <w:r>
+        <w:rPr>
+          <w:rFonts w:ascii="Times New Roman" w:hAnsi="Times New Roman" w:cs="Times New Roman"/>
+          <w:sz w:val="24"/>
+          <w:szCs w:val="24"/>
+        </w:rPr>
+        <w:t>nak</w:t>
+      </w:r>
+      <w:proofErr w:type="spellEnd"/>
+      <w:r>
+        <w:rPr>
+          <w:rFonts w:ascii="Times New Roman" w:hAnsi="Times New Roman" w:cs="Times New Roman"/>
+          <w:sz w:val="24"/>
+          <w:szCs w:val="24"/>
+        </w:rPr>
+        <w:t xml:space="preserve"> tartalmaznia kell JSON formátumban a csapat nevét és a színkódját HEX formátumban. Amennyiben valamelyik adat helytelen, arról a program értesíteni fog.</w:t>
+      </w:r>
+    </w:p>
+    <w:p>
+      <w:pPr>
+        <w:spacing w:line="360" w:lineRule="auto"/>
+        <w:ind w:firstLine="851"/>
+        <w:jc w:val="both"/>
+        <w:rPr>
+          <w:rFonts w:ascii="Times New Roman" w:hAnsi="Times New Roman" w:cs="Times New Roman"/>
+          <w:sz w:val="24"/>
+          <w:szCs w:val="24"/>
+        </w:rPr>
+      </w:pPr>
+      <w:r>
+        <w:rPr>
+          <w:rFonts w:ascii="Times New Roman" w:hAnsi="Times New Roman" w:cs="Times New Roman"/>
+          <w:sz w:val="24"/>
+          <w:szCs w:val="24"/>
+        </w:rPr>
+        <w:t xml:space="preserve">A másik </w:t>
+      </w:r>
+      <w:proofErr w:type="spellStart"/>
+      <w:r>
+        <w:rPr>
+          <w:rFonts w:ascii="Times New Roman" w:hAnsi="Times New Roman" w:cs="Times New Roman"/>
+          <w:sz w:val="24"/>
+          <w:szCs w:val="24"/>
+        </w:rPr>
+        <w:t>endpoint</w:t>
+      </w:r>
+      <w:proofErr w:type="spellEnd"/>
+      <w:r>
+        <w:rPr>
+          <w:rFonts w:ascii="Times New Roman" w:hAnsi="Times New Roman" w:cs="Times New Roman"/>
+          <w:sz w:val="24"/>
+          <w:szCs w:val="24"/>
+        </w:rPr>
+        <w:t xml:space="preserve"> DELETE metódussal rendelkezik </w:t>
+      </w:r>
+      <w:r>
+        <w:rPr>
+          <w:rFonts w:ascii="Times New Roman" w:hAnsi="Times New Roman" w:cs="Times New Roman"/>
+          <w:sz w:val="24"/>
+          <w:szCs w:val="24"/>
+        </w:rPr>
+        <w:t>(</w:t>
+      </w:r>
+      <w:r>
+        <w:rPr>
+          <w:rFonts w:ascii="Lucida Console" w:hAnsi="Lucida Console" w:cs="Times New Roman"/>
+          <w:highlight w:val="lightGray"/>
+        </w:rPr>
+        <w:t>/</w:t>
+      </w:r>
+      <w:r>
+        <w:rPr>
+          <w:rFonts w:ascii="Lucida Console" w:hAnsi="Lucida Console" w:cs="Times New Roman"/>
+          <w:highlight w:val="lightGray"/>
+        </w:rPr>
+        <w:t>team/{</w:t>
+      </w:r>
+      <w:proofErr w:type="spellStart"/>
+      <w:r>
+        <w:rPr>
+          <w:rFonts w:ascii="Lucida Console" w:hAnsi="Lucida Console" w:cs="Times New Roman"/>
+          <w:highlight w:val="lightGray"/>
+        </w:rPr>
+        <w:t>id</w:t>
+      </w:r>
+      <w:proofErr w:type="spellEnd"/>
+      <w:r>
+        <w:rPr>
+          <w:rFonts w:ascii="Lucida Console" w:hAnsi="Lucida Console" w:cs="Times New Roman"/>
+          <w:highlight w:val="lightGray"/>
+        </w:rPr>
+        <w:t>}</w:t>
+      </w:r>
+      <w:r>
+        <w:rPr>
+          <w:rFonts w:ascii="Times New Roman" w:hAnsi="Times New Roman" w:cs="Times New Roman"/>
+          <w:sz w:val="24"/>
+          <w:szCs w:val="24"/>
+        </w:rPr>
+        <w:t>)</w:t>
+      </w:r>
+      <w:r>
+        <w:rPr>
+          <w:rFonts w:ascii="Times New Roman" w:hAnsi="Times New Roman" w:cs="Times New Roman"/>
+          <w:sz w:val="24"/>
+          <w:szCs w:val="24"/>
+        </w:rPr>
+        <w:t>. Arra szolgál, hogy a szezonból az adott csapatot törölje. Amennyiben töröljük, vele együtt az összes hozzá tartozó eredmény is törlődni fog és a versenyzők aktuális csapata is null-</w:t>
+      </w:r>
+      <w:proofErr w:type="spellStart"/>
+      <w:r>
+        <w:rPr>
+          <w:rFonts w:ascii="Times New Roman" w:hAnsi="Times New Roman" w:cs="Times New Roman"/>
+          <w:sz w:val="24"/>
+          <w:szCs w:val="24"/>
+        </w:rPr>
+        <w:t>ra</w:t>
+      </w:r>
+      <w:proofErr w:type="spellEnd"/>
+      <w:r>
+        <w:rPr>
+          <w:rFonts w:ascii="Times New Roman" w:hAnsi="Times New Roman" w:cs="Times New Roman"/>
+          <w:sz w:val="24"/>
+          <w:szCs w:val="24"/>
+        </w:rPr>
+        <w:t xml:space="preserve"> </w:t>
+      </w:r>
+      <w:proofErr w:type="spellStart"/>
+      <w:r>
+        <w:rPr>
+          <w:rFonts w:ascii="Times New Roman" w:hAnsi="Times New Roman" w:cs="Times New Roman"/>
+          <w:sz w:val="24"/>
+          <w:szCs w:val="24"/>
+        </w:rPr>
+        <w:t>állítódik</w:t>
+      </w:r>
+      <w:proofErr w:type="spellEnd"/>
+      <w:r>
+        <w:rPr>
+          <w:rFonts w:ascii="Times New Roman" w:hAnsi="Times New Roman" w:cs="Times New Roman"/>
+          <w:sz w:val="24"/>
+          <w:szCs w:val="24"/>
+        </w:rPr>
+        <w:t xml:space="preserve">, ahol az épp </w:t>
+      </w:r>
+      <w:proofErr w:type="spellStart"/>
+      <w:r>
+        <w:rPr>
+          <w:rFonts w:ascii="Times New Roman" w:hAnsi="Times New Roman" w:cs="Times New Roman"/>
+          <w:sz w:val="24"/>
+          <w:szCs w:val="24"/>
+        </w:rPr>
+        <w:t>törölt</w:t>
+      </w:r>
+      <w:proofErr w:type="spellEnd"/>
+      <w:r>
+        <w:rPr>
+          <w:rFonts w:ascii="Times New Roman" w:hAnsi="Times New Roman" w:cs="Times New Roman"/>
+          <w:sz w:val="24"/>
+          <w:szCs w:val="24"/>
+        </w:rPr>
+        <w:t xml:space="preserve"> verseny szerepelt.</w:t>
+      </w:r>
+    </w:p>
+    <w:p>
+      <w:pPr>
+        <w:pStyle w:val="Cmsor3"/>
+        <w:numPr>
+          <w:ilvl w:val="2"/>
+          <w:numId w:val="7"/>
+        </w:numPr>
+        <w:spacing w:before="240" w:line="360" w:lineRule="auto"/>
+        <w:ind w:left="0" w:firstLine="0"/>
+        <w:rPr>
+          <w:rFonts w:ascii="Times New Roman" w:hAnsi="Times New Roman" w:cs="Times New Roman"/>
+          <w:color w:val="000000" w:themeColor="text1"/>
+          <w:sz w:val="36"/>
+          <w:szCs w:val="36"/>
+        </w:rPr>
+      </w:pPr>
+      <w:bookmarkStart w:id="34" w:name="_Toc134343747"/>
+      <w:proofErr w:type="spellStart"/>
+      <w:r>
+        <w:rPr>
+          <w:rFonts w:ascii="Times New Roman" w:hAnsi="Times New Roman" w:cs="Times New Roman"/>
+          <w:color w:val="000000" w:themeColor="text1"/>
+          <w:sz w:val="36"/>
+          <w:szCs w:val="36"/>
+        </w:rPr>
+        <w:lastRenderedPageBreak/>
+        <w:t>User</w:t>
+      </w:r>
+      <w:bookmarkEnd w:id="34"/>
+      <w:proofErr w:type="spellEnd"/>
+    </w:p>
+    <w:p>
+      <w:pPr>
+        <w:spacing w:line="360" w:lineRule="auto"/>
+        <w:ind w:firstLine="851"/>
+        <w:jc w:val="both"/>
+        <w:rPr>
+          <w:rFonts w:ascii="Times New Roman" w:hAnsi="Times New Roman" w:cs="Times New Roman"/>
+          <w:sz w:val="24"/>
+          <w:szCs w:val="24"/>
+        </w:rPr>
+      </w:pPr>
+      <w:r>
+        <w:rPr>
+          <w:rFonts w:ascii="Times New Roman" w:hAnsi="Times New Roman" w:cs="Times New Roman"/>
+          <w:sz w:val="24"/>
+          <w:szCs w:val="24"/>
+        </w:rPr>
+        <w:t>Az imént szereplő fejezetben az utolsó – egyébként jelentős - végpontcsoportról lesz szó, amik mind a felhasználókezelés meghatározó lépéseit tartalmazzák.</w:t>
+      </w:r>
+    </w:p>
+    <w:p>
+      <w:pPr>
+        <w:spacing w:line="360" w:lineRule="auto"/>
+        <w:ind w:firstLine="851"/>
+        <w:jc w:val="both"/>
+        <w:rPr>
+          <w:rFonts w:ascii="Times New Roman" w:hAnsi="Times New Roman" w:cs="Times New Roman"/>
+          <w:sz w:val="24"/>
+          <w:szCs w:val="24"/>
+        </w:rPr>
+      </w:pPr>
+      <w:r>
+        <w:rPr>
+          <w:rFonts w:ascii="Times New Roman" w:hAnsi="Times New Roman" w:cs="Times New Roman"/>
+          <w:sz w:val="24"/>
+          <w:szCs w:val="24"/>
+        </w:rPr>
+        <w:t xml:space="preserve">Az első végpont POST metódussal rendelkezik és a bejelentkezéshez szolgál. </w:t>
+      </w:r>
+      <w:r>
+        <w:rPr>
+          <w:rFonts w:ascii="Times New Roman" w:hAnsi="Times New Roman" w:cs="Times New Roman"/>
+          <w:sz w:val="24"/>
+          <w:szCs w:val="24"/>
+        </w:rPr>
+        <w:t>(</w:t>
+      </w:r>
+      <w:r>
+        <w:rPr>
+          <w:rFonts w:ascii="Lucida Console" w:hAnsi="Lucida Console" w:cs="Times New Roman"/>
+          <w:highlight w:val="lightGray"/>
+        </w:rPr>
+        <w:t>/</w:t>
+      </w:r>
+      <w:proofErr w:type="spellStart"/>
+      <w:r>
+        <w:rPr>
+          <w:rFonts w:ascii="Lucida Console" w:hAnsi="Lucida Console" w:cs="Times New Roman"/>
+          <w:highlight w:val="lightGray"/>
+        </w:rPr>
+        <w:t>user</w:t>
+      </w:r>
+      <w:proofErr w:type="spellEnd"/>
+      <w:r>
+        <w:rPr>
+          <w:rFonts w:ascii="Lucida Console" w:hAnsi="Lucida Console" w:cs="Times New Roman"/>
+          <w:highlight w:val="lightGray"/>
+        </w:rPr>
+        <w:t>/</w:t>
+      </w:r>
+      <w:r>
+        <w:rPr>
+          <w:rFonts w:ascii="Lucida Console" w:hAnsi="Lucida Console" w:cs="Times New Roman"/>
+          <w:highlight w:val="lightGray"/>
+        </w:rPr>
+        <w:t>login</w:t>
+      </w:r>
+      <w:r>
+        <w:rPr>
+          <w:rFonts w:ascii="Times New Roman" w:hAnsi="Times New Roman" w:cs="Times New Roman"/>
+          <w:sz w:val="24"/>
+          <w:szCs w:val="24"/>
+        </w:rPr>
+        <w:t>)</w:t>
+      </w:r>
+      <w:r>
+        <w:rPr>
+          <w:rFonts w:ascii="Times New Roman" w:hAnsi="Times New Roman" w:cs="Times New Roman"/>
+          <w:sz w:val="24"/>
+          <w:szCs w:val="24"/>
+        </w:rPr>
         <w:t>.</w:t>
       </w:r>
+      <w:r>
+        <w:rPr>
+          <w:rFonts w:ascii="Times New Roman" w:hAnsi="Times New Roman" w:cs="Times New Roman"/>
+          <w:sz w:val="24"/>
+          <w:szCs w:val="24"/>
+        </w:rPr>
+        <w:t xml:space="preserve"> A végpont a body-ban várja JSON formátumban az „</w:t>
+      </w:r>
+      <w:proofErr w:type="spellStart"/>
+      <w:r>
+        <w:rPr>
+          <w:rFonts w:ascii="Times New Roman" w:hAnsi="Times New Roman" w:cs="Times New Roman"/>
+          <w:sz w:val="24"/>
+          <w:szCs w:val="24"/>
+        </w:rPr>
+        <w:t>usernameEmail</w:t>
+      </w:r>
+      <w:proofErr w:type="spellEnd"/>
+      <w:r>
+        <w:rPr>
+          <w:rFonts w:ascii="Times New Roman" w:hAnsi="Times New Roman" w:cs="Times New Roman"/>
+          <w:sz w:val="24"/>
+          <w:szCs w:val="24"/>
+        </w:rPr>
+        <w:t>” és a „</w:t>
+      </w:r>
+      <w:proofErr w:type="spellStart"/>
+      <w:r>
+        <w:rPr>
+          <w:rFonts w:ascii="Times New Roman" w:hAnsi="Times New Roman" w:cs="Times New Roman"/>
+          <w:sz w:val="24"/>
+          <w:szCs w:val="24"/>
+        </w:rPr>
+        <w:t>password</w:t>
+      </w:r>
+      <w:proofErr w:type="spellEnd"/>
+      <w:r>
+        <w:rPr>
+          <w:rFonts w:ascii="Times New Roman" w:hAnsi="Times New Roman" w:cs="Times New Roman"/>
+          <w:sz w:val="24"/>
+          <w:szCs w:val="24"/>
+        </w:rPr>
+        <w:t xml:space="preserve">” adattagok meglétét. Az előbbi tartalmazhatja a felhasználónevet vagy az e-mail címet. Hiányzó adat esetén nem fog lefutni a végrehajtás. A program megkeresi a felhasználót, majd a jelszóval együtt az objektumot elküldi a szervíznek, ahol összeveti a jelszavakat, majd az alapján, hogy helyes-e a jelszó visszaküld egy </w:t>
+      </w:r>
+      <w:proofErr w:type="spellStart"/>
+      <w:r>
+        <w:rPr>
+          <w:rFonts w:ascii="Times New Roman" w:hAnsi="Times New Roman" w:cs="Times New Roman"/>
+          <w:sz w:val="24"/>
+          <w:szCs w:val="24"/>
+        </w:rPr>
+        <w:t>tokent</w:t>
+      </w:r>
+      <w:proofErr w:type="spellEnd"/>
+      <w:r>
+        <w:rPr>
+          <w:rFonts w:ascii="Times New Roman" w:hAnsi="Times New Roman" w:cs="Times New Roman"/>
+          <w:sz w:val="24"/>
+          <w:szCs w:val="24"/>
+        </w:rPr>
+        <w:t>. Mi ezt a kulcsot megkapjuk a végpontban és „</w:t>
+      </w:r>
+      <w:proofErr w:type="spellStart"/>
+      <w:r>
+        <w:rPr>
+          <w:rFonts w:ascii="Times New Roman" w:hAnsi="Times New Roman" w:cs="Times New Roman"/>
+          <w:sz w:val="24"/>
+          <w:szCs w:val="24"/>
+        </w:rPr>
+        <w:t>Bearer</w:t>
+      </w:r>
+      <w:proofErr w:type="spellEnd"/>
+      <w:r>
+        <w:rPr>
+          <w:rFonts w:ascii="Times New Roman" w:hAnsi="Times New Roman" w:cs="Times New Roman"/>
+          <w:sz w:val="24"/>
+          <w:szCs w:val="24"/>
+        </w:rPr>
+        <w:t xml:space="preserve">” </w:t>
+      </w:r>
+      <w:proofErr w:type="spellStart"/>
+      <w:r>
+        <w:rPr>
+          <w:rFonts w:ascii="Times New Roman" w:hAnsi="Times New Roman" w:cs="Times New Roman"/>
+          <w:sz w:val="24"/>
+          <w:szCs w:val="24"/>
+        </w:rPr>
+        <w:t>token</w:t>
+      </w:r>
+      <w:proofErr w:type="spellEnd"/>
+      <w:r>
+        <w:rPr>
+          <w:rFonts w:ascii="Times New Roman" w:hAnsi="Times New Roman" w:cs="Times New Roman"/>
+          <w:sz w:val="24"/>
+          <w:szCs w:val="24"/>
+        </w:rPr>
+        <w:t xml:space="preserve"> formájában végezhetünk el vele belsős műveleteket. Amennyiben valami nem sikerült, arról a program világos üzenetet fog küldeni.</w:t>
+      </w:r>
+    </w:p>
+    <w:p>
+      <w:pPr>
+        <w:spacing w:line="360" w:lineRule="auto"/>
+        <w:ind w:firstLine="851"/>
+        <w:jc w:val="both"/>
+        <w:rPr>
+          <w:rFonts w:ascii="Times New Roman" w:hAnsi="Times New Roman" w:cs="Times New Roman"/>
+          <w:sz w:val="24"/>
+          <w:szCs w:val="24"/>
+        </w:rPr>
+      </w:pPr>
+      <w:r>
+        <w:rPr>
+          <w:rFonts w:ascii="Times New Roman" w:hAnsi="Times New Roman" w:cs="Times New Roman"/>
+          <w:sz w:val="24"/>
+          <w:szCs w:val="24"/>
+        </w:rPr>
+        <w:t xml:space="preserve">A másik POST végpont a regisztrációhoz fűződik </w:t>
+      </w:r>
+      <w:r>
+        <w:rPr>
+          <w:rFonts w:ascii="Times New Roman" w:hAnsi="Times New Roman" w:cs="Times New Roman"/>
+          <w:sz w:val="24"/>
+          <w:szCs w:val="24"/>
+        </w:rPr>
+        <w:t>(</w:t>
+      </w:r>
+      <w:r>
+        <w:rPr>
+          <w:rFonts w:ascii="Lucida Console" w:hAnsi="Lucida Console" w:cs="Times New Roman"/>
+          <w:highlight w:val="lightGray"/>
+        </w:rPr>
+        <w:t>/</w:t>
+      </w:r>
+      <w:proofErr w:type="spellStart"/>
+      <w:r>
+        <w:rPr>
+          <w:rFonts w:ascii="Lucida Console" w:hAnsi="Lucida Console" w:cs="Times New Roman"/>
+          <w:highlight w:val="lightGray"/>
+        </w:rPr>
+        <w:t>user</w:t>
+      </w:r>
+      <w:proofErr w:type="spellEnd"/>
+      <w:r>
+        <w:rPr>
+          <w:rFonts w:ascii="Lucida Console" w:hAnsi="Lucida Console" w:cs="Times New Roman"/>
+          <w:highlight w:val="lightGray"/>
+        </w:rPr>
+        <w:t>/</w:t>
+      </w:r>
+      <w:proofErr w:type="spellStart"/>
+      <w:r>
+        <w:rPr>
+          <w:rFonts w:ascii="Lucida Console" w:hAnsi="Lucida Console" w:cs="Times New Roman"/>
+          <w:highlight w:val="lightGray"/>
+        </w:rPr>
+        <w:t>registration</w:t>
+      </w:r>
+      <w:proofErr w:type="spellEnd"/>
+      <w:r>
+        <w:rPr>
+          <w:rFonts w:ascii="Times New Roman" w:hAnsi="Times New Roman" w:cs="Times New Roman"/>
+          <w:sz w:val="24"/>
+          <w:szCs w:val="24"/>
+        </w:rPr>
+        <w:t>)</w:t>
+      </w:r>
+      <w:r>
+        <w:rPr>
+          <w:rFonts w:ascii="Times New Roman" w:hAnsi="Times New Roman" w:cs="Times New Roman"/>
+          <w:sz w:val="24"/>
+          <w:szCs w:val="24"/>
+        </w:rPr>
+        <w:t>. Itt négy darab adattagot kell megadni JSON-ben: „</w:t>
+      </w:r>
+      <w:proofErr w:type="spellStart"/>
+      <w:r>
+        <w:rPr>
+          <w:rFonts w:ascii="Times New Roman" w:hAnsi="Times New Roman" w:cs="Times New Roman"/>
+          <w:sz w:val="24"/>
+          <w:szCs w:val="24"/>
+        </w:rPr>
+        <w:t>username</w:t>
+      </w:r>
+      <w:proofErr w:type="spellEnd"/>
+      <w:r>
+        <w:rPr>
+          <w:rFonts w:ascii="Times New Roman" w:hAnsi="Times New Roman" w:cs="Times New Roman"/>
+          <w:sz w:val="24"/>
+          <w:szCs w:val="24"/>
+        </w:rPr>
+        <w:t>”, azaz a felhasználó neve, „email”, „</w:t>
+      </w:r>
+      <w:proofErr w:type="spellStart"/>
+      <w:r>
+        <w:rPr>
+          <w:rFonts w:ascii="Times New Roman" w:hAnsi="Times New Roman" w:cs="Times New Roman"/>
+          <w:sz w:val="24"/>
+          <w:szCs w:val="24"/>
+        </w:rPr>
+        <w:t>password</w:t>
+      </w:r>
+      <w:proofErr w:type="spellEnd"/>
+      <w:r>
+        <w:rPr>
+          <w:rFonts w:ascii="Times New Roman" w:hAnsi="Times New Roman" w:cs="Times New Roman"/>
+          <w:sz w:val="24"/>
+          <w:szCs w:val="24"/>
+        </w:rPr>
+        <w:t xml:space="preserve">”, aminek meg kell felelnie a már említett formátumnak (kisbetű, nagybetű, szám, legalább </w:t>
+      </w:r>
+      <w:r>
+        <w:rPr>
+          <w:rFonts w:ascii="Times New Roman" w:hAnsi="Times New Roman" w:cs="Times New Roman"/>
+          <w:sz w:val="24"/>
+          <w:szCs w:val="24"/>
+        </w:rPr>
+        <w:t>nyolc</w:t>
+      </w:r>
+      <w:r>
+        <w:rPr>
+          <w:rFonts w:ascii="Times New Roman" w:hAnsi="Times New Roman" w:cs="Times New Roman"/>
+          <w:sz w:val="24"/>
+          <w:szCs w:val="24"/>
+        </w:rPr>
+        <w:t xml:space="preserve"> karakter), illetve „</w:t>
+      </w:r>
+      <w:proofErr w:type="spellStart"/>
+      <w:r>
+        <w:rPr>
+          <w:rFonts w:ascii="Times New Roman" w:hAnsi="Times New Roman" w:cs="Times New Roman"/>
+          <w:sz w:val="24"/>
+          <w:szCs w:val="24"/>
+        </w:rPr>
+        <w:t>passwordAgain</w:t>
+      </w:r>
+      <w:proofErr w:type="spellEnd"/>
+      <w:r>
+        <w:rPr>
+          <w:rFonts w:ascii="Times New Roman" w:hAnsi="Times New Roman" w:cs="Times New Roman"/>
+          <w:sz w:val="24"/>
+          <w:szCs w:val="24"/>
+        </w:rPr>
+        <w:t xml:space="preserve">”, ami a </w:t>
+      </w:r>
+      <w:r>
+        <w:rPr>
+          <w:rFonts w:ascii="Times New Roman" w:hAnsi="Times New Roman" w:cs="Times New Roman"/>
+          <w:sz w:val="24"/>
+          <w:szCs w:val="24"/>
+        </w:rPr>
+        <w:t>jelszót kéri be újra, hogy összehasonlítva azt a felhasználó biztosan az általa megadott jelszót használhassa. A program itt sok mindent ellenőrizni fog, kezdve a felhasználónév helyességéről (legalább öt karakter), e-mail cím megszokott formátuma, jelszó helyessége, jelszavak összehasonlítása, végül a felhasználónév, illetve a jelszó egyedisége. Ha ez mind megfelelt, a program hozzáadja az adatbázishoz az imént létrehozott felhasználót.</w:t>
+      </w:r>
+    </w:p>
+    <w:p>
+      <w:pPr>
+        <w:spacing w:line="360" w:lineRule="auto"/>
+        <w:ind w:firstLine="851"/>
+        <w:jc w:val="both"/>
+        <w:rPr>
+          <w:rFonts w:ascii="Times New Roman" w:hAnsi="Times New Roman" w:cs="Times New Roman"/>
+          <w:sz w:val="24"/>
+          <w:szCs w:val="24"/>
+        </w:rPr>
+      </w:pPr>
+      <w:r>
+        <w:rPr>
+          <w:rFonts w:ascii="Times New Roman" w:hAnsi="Times New Roman" w:cs="Times New Roman"/>
+          <w:sz w:val="24"/>
+          <w:szCs w:val="24"/>
+        </w:rPr>
+        <w:t xml:space="preserve">Szerepel egy végpont GET metódussal a csoporton belül </w:t>
+      </w:r>
+      <w:r>
+        <w:rPr>
+          <w:rFonts w:ascii="Times New Roman" w:hAnsi="Times New Roman" w:cs="Times New Roman"/>
+          <w:sz w:val="24"/>
+          <w:szCs w:val="24"/>
+        </w:rPr>
+        <w:t>(</w:t>
+      </w:r>
+      <w:r>
+        <w:rPr>
+          <w:rFonts w:ascii="Lucida Console" w:hAnsi="Lucida Console" w:cs="Times New Roman"/>
+          <w:highlight w:val="lightGray"/>
+        </w:rPr>
+        <w:t>/</w:t>
+      </w:r>
+      <w:proofErr w:type="spellStart"/>
+      <w:r>
+        <w:rPr>
+          <w:rFonts w:ascii="Lucida Console" w:hAnsi="Lucida Console" w:cs="Times New Roman"/>
+          <w:highlight w:val="lightGray"/>
+        </w:rPr>
+        <w:t>user</w:t>
+      </w:r>
+      <w:proofErr w:type="spellEnd"/>
+      <w:r>
+        <w:rPr>
+          <w:rFonts w:ascii="Times New Roman" w:hAnsi="Times New Roman" w:cs="Times New Roman"/>
+          <w:sz w:val="24"/>
+          <w:szCs w:val="24"/>
+        </w:rPr>
+        <w:t>)</w:t>
+      </w:r>
+      <w:r>
+        <w:rPr>
+          <w:rFonts w:ascii="Times New Roman" w:hAnsi="Times New Roman" w:cs="Times New Roman"/>
+          <w:sz w:val="24"/>
+          <w:szCs w:val="24"/>
+        </w:rPr>
+        <w:t>.</w:t>
+      </w:r>
+      <w:r>
+        <w:rPr>
+          <w:rFonts w:ascii="Times New Roman" w:hAnsi="Times New Roman" w:cs="Times New Roman"/>
+          <w:sz w:val="24"/>
+          <w:szCs w:val="24"/>
+        </w:rPr>
+        <w:t xml:space="preserve"> Ez szolgál arra, hogy a felhasználó megkapja a saját felhasználói adatait. Ehhez a művelethez elengedhetetlenül szükséges, hogy bejelentkezett állapotban történjen a végrehajtás, különben 401-es hibát kapunk. </w:t>
+      </w:r>
+      <w:r>
+        <w:rPr>
+          <w:rFonts w:ascii="Times New Roman" w:hAnsi="Times New Roman" w:cs="Times New Roman"/>
+          <w:sz w:val="24"/>
+          <w:szCs w:val="24"/>
+        </w:rPr>
+        <w:t>Optimális esetben viszontláthatjuk az azonosítónkat, felhasználónevünket, e-mail címet és egy listában a kedvenc ligáinkat tartalmazva a relációs azonosítót és a szezon azonosítóját.</w:t>
+      </w:r>
+    </w:p>
+    <w:p>
+      <w:pPr>
+        <w:spacing w:line="360" w:lineRule="auto"/>
+        <w:ind w:firstLine="851"/>
+        <w:jc w:val="both"/>
+        <w:rPr>
+          <w:rFonts w:ascii="Times New Roman" w:hAnsi="Times New Roman" w:cs="Times New Roman"/>
+          <w:sz w:val="24"/>
+          <w:szCs w:val="24"/>
+        </w:rPr>
+      </w:pPr>
+      <w:r>
+        <w:rPr>
+          <w:rFonts w:ascii="Times New Roman" w:hAnsi="Times New Roman" w:cs="Times New Roman"/>
+          <w:sz w:val="24"/>
+          <w:szCs w:val="24"/>
+        </w:rPr>
+        <w:t xml:space="preserve">A következő végpont PUT metódussal érhető el </w:t>
+      </w:r>
+      <w:r>
+        <w:rPr>
+          <w:rFonts w:ascii="Times New Roman" w:hAnsi="Times New Roman" w:cs="Times New Roman"/>
+          <w:sz w:val="24"/>
+          <w:szCs w:val="24"/>
+        </w:rPr>
+        <w:t>(</w:t>
+      </w:r>
+      <w:r>
+        <w:rPr>
+          <w:rFonts w:ascii="Lucida Console" w:hAnsi="Lucida Console" w:cs="Times New Roman"/>
+          <w:highlight w:val="lightGray"/>
+        </w:rPr>
+        <w:t>/</w:t>
+      </w:r>
+      <w:proofErr w:type="spellStart"/>
+      <w:r>
+        <w:rPr>
+          <w:rFonts w:ascii="Lucida Console" w:hAnsi="Lucida Console" w:cs="Times New Roman"/>
+          <w:highlight w:val="lightGray"/>
+        </w:rPr>
+        <w:t>user</w:t>
+      </w:r>
+      <w:proofErr w:type="spellEnd"/>
+      <w:r>
+        <w:rPr>
+          <w:rFonts w:ascii="Times New Roman" w:hAnsi="Times New Roman" w:cs="Times New Roman"/>
+          <w:sz w:val="24"/>
+          <w:szCs w:val="24"/>
+        </w:rPr>
+        <w:t>)</w:t>
+      </w:r>
+      <w:r>
+        <w:rPr>
+          <w:rFonts w:ascii="Times New Roman" w:hAnsi="Times New Roman" w:cs="Times New Roman"/>
+          <w:sz w:val="24"/>
+          <w:szCs w:val="24"/>
+        </w:rPr>
+        <w:t>.</w:t>
+      </w:r>
+      <w:r>
+        <w:rPr>
+          <w:rFonts w:ascii="Times New Roman" w:hAnsi="Times New Roman" w:cs="Times New Roman"/>
+          <w:sz w:val="24"/>
+          <w:szCs w:val="24"/>
+        </w:rPr>
+        <w:t xml:space="preserve"> Ennek a segítségével módosíthatjuk a felhasználói alapadatainkat, így a felhasználónevet és a jelszót. Fontos, hogy a művelethez be kell jelentkeznünk, illetve minden adatot hiánytalanul és a formának megfelelően kell megadni a JSON-ben. Megadhatjuk ugyanazokat az adatokat, </w:t>
+      </w:r>
+      <w:r>
+        <w:rPr>
+          <w:rFonts w:ascii="Times New Roman" w:hAnsi="Times New Roman" w:cs="Times New Roman"/>
+          <w:sz w:val="24"/>
+          <w:szCs w:val="24"/>
+        </w:rPr>
+        <w:lastRenderedPageBreak/>
+        <w:t>amik eddig voltak. A program figyel rá, hogy bár ez létezik az adatbázisban, de azok a mi adataink voltak, azonban más adatok megadása esetén szigorúan ellenőrizve lesz, hogy az adatok léteznek-e már.</w:t>
+      </w:r>
+    </w:p>
+    <w:p>
+      <w:pPr>
+        <w:spacing w:line="360" w:lineRule="auto"/>
+        <w:ind w:firstLine="851"/>
+        <w:jc w:val="both"/>
+        <w:rPr>
+          <w:rFonts w:ascii="Times New Roman" w:hAnsi="Times New Roman" w:cs="Times New Roman"/>
+          <w:sz w:val="24"/>
+          <w:szCs w:val="24"/>
+        </w:rPr>
+      </w:pPr>
+      <w:r>
+        <w:rPr>
+          <w:rFonts w:ascii="Times New Roman" w:hAnsi="Times New Roman" w:cs="Times New Roman"/>
+          <w:sz w:val="24"/>
+          <w:szCs w:val="24"/>
+        </w:rPr>
+        <w:t xml:space="preserve">Nem csak az </w:t>
+      </w:r>
+      <w:proofErr w:type="spellStart"/>
+      <w:r>
+        <w:rPr>
+          <w:rFonts w:ascii="Times New Roman" w:hAnsi="Times New Roman" w:cs="Times New Roman"/>
+          <w:sz w:val="24"/>
+          <w:szCs w:val="24"/>
+        </w:rPr>
+        <w:t>alapadatokat</w:t>
+      </w:r>
+      <w:proofErr w:type="spellEnd"/>
+      <w:r>
+        <w:rPr>
+          <w:rFonts w:ascii="Times New Roman" w:hAnsi="Times New Roman" w:cs="Times New Roman"/>
+          <w:sz w:val="24"/>
+          <w:szCs w:val="24"/>
+        </w:rPr>
+        <w:t xml:space="preserve"> lehet módosítani, hanem a felhasználói profilunknak a jelszavát is egy külön PUT végpont</w:t>
+      </w:r>
+      <w:r>
+        <w:rPr>
+          <w:rFonts w:ascii="Times New Roman" w:hAnsi="Times New Roman" w:cs="Times New Roman"/>
+          <w:sz w:val="24"/>
+          <w:szCs w:val="24"/>
+        </w:rPr>
+        <w:t xml:space="preserve"> keretein belül. Mivel ez egy külön munkafolyamat, így az volt a legcélszerűbb, ha ezt a két folyamatot két metódussá szedem szét. JSON formátumban három adattagot vár a program: „</w:t>
+      </w:r>
+      <w:proofErr w:type="spellStart"/>
+      <w:r>
+        <w:rPr>
+          <w:rFonts w:ascii="Times New Roman" w:hAnsi="Times New Roman" w:cs="Times New Roman"/>
+          <w:sz w:val="24"/>
+          <w:szCs w:val="24"/>
+        </w:rPr>
+        <w:t>passwordOld</w:t>
+      </w:r>
+      <w:proofErr w:type="spellEnd"/>
+      <w:r>
+        <w:rPr>
+          <w:rFonts w:ascii="Times New Roman" w:hAnsi="Times New Roman" w:cs="Times New Roman"/>
+          <w:sz w:val="24"/>
+          <w:szCs w:val="24"/>
+        </w:rPr>
+        <w:t>”, ami a régi jelszót várja, „</w:t>
+      </w:r>
+      <w:proofErr w:type="spellStart"/>
+      <w:r>
+        <w:rPr>
+          <w:rFonts w:ascii="Times New Roman" w:hAnsi="Times New Roman" w:cs="Times New Roman"/>
+          <w:sz w:val="24"/>
+          <w:szCs w:val="24"/>
+        </w:rPr>
+        <w:t>password</w:t>
+      </w:r>
+      <w:proofErr w:type="spellEnd"/>
+      <w:r>
+        <w:rPr>
+          <w:rFonts w:ascii="Times New Roman" w:hAnsi="Times New Roman" w:cs="Times New Roman"/>
+          <w:sz w:val="24"/>
+          <w:szCs w:val="24"/>
+        </w:rPr>
+        <w:t>” és a „</w:t>
+      </w:r>
+      <w:proofErr w:type="spellStart"/>
+      <w:r>
+        <w:rPr>
+          <w:rFonts w:ascii="Times New Roman" w:hAnsi="Times New Roman" w:cs="Times New Roman"/>
+          <w:sz w:val="24"/>
+          <w:szCs w:val="24"/>
+        </w:rPr>
+        <w:t>passwordAgain</w:t>
+      </w:r>
+      <w:proofErr w:type="spellEnd"/>
+      <w:r>
+        <w:rPr>
+          <w:rFonts w:ascii="Times New Roman" w:hAnsi="Times New Roman" w:cs="Times New Roman"/>
+          <w:sz w:val="24"/>
+          <w:szCs w:val="24"/>
+        </w:rPr>
+        <w:t xml:space="preserve">”, ami az új jelszót és annak ismétlését szeretné elkérni. A program először azonosítja a bejelentkezett felhasználót, majd a megadott régi jelszó alapján, megnézi, hogy biztosan helyes jelszót adott-e meg. Ha minden stimmel, akkor </w:t>
+      </w:r>
+      <w:proofErr w:type="spellStart"/>
+      <w:r>
+        <w:rPr>
+          <w:rFonts w:ascii="Times New Roman" w:hAnsi="Times New Roman" w:cs="Times New Roman"/>
+          <w:sz w:val="24"/>
+          <w:szCs w:val="24"/>
+        </w:rPr>
+        <w:t>továbbküldi</w:t>
+      </w:r>
+      <w:proofErr w:type="spellEnd"/>
+      <w:r>
+        <w:rPr>
+          <w:rFonts w:ascii="Times New Roman" w:hAnsi="Times New Roman" w:cs="Times New Roman"/>
+          <w:sz w:val="24"/>
+          <w:szCs w:val="24"/>
+        </w:rPr>
+        <w:t xml:space="preserve"> a folyamatot a szervíz rétegre majd ott összehasonlítja az új jelszót és annak ismétlését, illetve a jelszó formátumát is ellenőrzés alá vonja. A végén, ha a program nem dob hibát, lefutott a módosítás és a felhasználó már az új jelszóval jelentkezhet be.</w:t>
+      </w:r>
+    </w:p>
+    <w:p>
+      <w:pPr>
+        <w:spacing w:line="360" w:lineRule="auto"/>
+        <w:ind w:firstLine="851"/>
+        <w:jc w:val="both"/>
+      </w:pPr>
+      <w:r>
+        <w:rPr>
+          <w:rFonts w:ascii="Times New Roman" w:hAnsi="Times New Roman" w:cs="Times New Roman"/>
+          <w:sz w:val="24"/>
+          <w:szCs w:val="24"/>
+        </w:rPr>
+        <w:t xml:space="preserve">Az utolsó végpont az egész csoportban és a programban is egyaránt a felhasználó végleges törlésére szolgál DELETE metódusban </w:t>
+      </w:r>
+      <w:r>
+        <w:rPr>
+          <w:rFonts w:ascii="Times New Roman" w:hAnsi="Times New Roman" w:cs="Times New Roman"/>
+          <w:sz w:val="24"/>
+          <w:szCs w:val="24"/>
+        </w:rPr>
+        <w:t>(</w:t>
+      </w:r>
+      <w:r>
+        <w:rPr>
+          <w:rFonts w:ascii="Lucida Console" w:hAnsi="Lucida Console" w:cs="Times New Roman"/>
+          <w:highlight w:val="lightGray"/>
+        </w:rPr>
+        <w:t>/</w:t>
+      </w:r>
+      <w:proofErr w:type="spellStart"/>
+      <w:r>
+        <w:rPr>
+          <w:rFonts w:ascii="Lucida Console" w:hAnsi="Lucida Console" w:cs="Times New Roman"/>
+          <w:highlight w:val="lightGray"/>
+        </w:rPr>
+        <w:t>user</w:t>
+      </w:r>
+      <w:proofErr w:type="spellEnd"/>
+      <w:r>
+        <w:rPr>
+          <w:rFonts w:ascii="Times New Roman" w:hAnsi="Times New Roman" w:cs="Times New Roman"/>
+          <w:sz w:val="24"/>
+          <w:szCs w:val="24"/>
+        </w:rPr>
+        <w:t>)</w:t>
+      </w:r>
+      <w:r>
+        <w:rPr>
+          <w:rFonts w:ascii="Times New Roman" w:hAnsi="Times New Roman" w:cs="Times New Roman"/>
+          <w:sz w:val="24"/>
+          <w:szCs w:val="24"/>
+        </w:rPr>
+        <w:t>.</w:t>
+      </w:r>
+      <w:r>
+        <w:rPr>
+          <w:rFonts w:ascii="Times New Roman" w:hAnsi="Times New Roman" w:cs="Times New Roman"/>
+          <w:sz w:val="24"/>
+          <w:szCs w:val="24"/>
+        </w:rPr>
+        <w:t xml:space="preserve"> Itt nem kell semmit megadni, az egyetlen fontos elvárás, hogy a felhasználó bejelentkezett állapotban legyen. Fontos kiemelni, hogy amennyiben a felhasználó ezt a lépést megteszi, úgy a hozzátartozó összes ligája törlődni fog, ahol ő korábban </w:t>
+      </w:r>
+      <w:proofErr w:type="spellStart"/>
+      <w:r>
+        <w:rPr>
+          <w:rFonts w:ascii="Times New Roman" w:hAnsi="Times New Roman" w:cs="Times New Roman"/>
+          <w:sz w:val="24"/>
+          <w:szCs w:val="24"/>
+        </w:rPr>
+        <w:t>admin</w:t>
+      </w:r>
+      <w:proofErr w:type="spellEnd"/>
+      <w:r>
+        <w:rPr>
+          <w:rFonts w:ascii="Times New Roman" w:hAnsi="Times New Roman" w:cs="Times New Roman"/>
+          <w:sz w:val="24"/>
+          <w:szCs w:val="24"/>
+        </w:rPr>
+        <w:t xml:space="preserve"> volt. A szezonnal együtt elvesznek a csapatok, versenyzők, versenyek és eredmények, illetve a „</w:t>
+      </w:r>
+      <w:proofErr w:type="spellStart"/>
+      <w:r>
+        <w:rPr>
+          <w:rFonts w:ascii="Times New Roman" w:hAnsi="Times New Roman" w:cs="Times New Roman"/>
+          <w:sz w:val="24"/>
+          <w:szCs w:val="24"/>
+        </w:rPr>
+        <w:t>favorite</w:t>
+      </w:r>
+      <w:proofErr w:type="spellEnd"/>
+      <w:r>
+        <w:rPr>
+          <w:rFonts w:ascii="Times New Roman" w:hAnsi="Times New Roman" w:cs="Times New Roman"/>
+          <w:sz w:val="24"/>
+          <w:szCs w:val="24"/>
+        </w:rPr>
+        <w:t>” és „</w:t>
+      </w:r>
+      <w:proofErr w:type="spellStart"/>
+      <w:r>
+        <w:rPr>
+          <w:rFonts w:ascii="Times New Roman" w:hAnsi="Times New Roman" w:cs="Times New Roman"/>
+          <w:sz w:val="24"/>
+          <w:szCs w:val="24"/>
+        </w:rPr>
+        <w:t>permission</w:t>
+      </w:r>
+      <w:proofErr w:type="spellEnd"/>
+      <w:r>
+        <w:rPr>
+          <w:rFonts w:ascii="Times New Roman" w:hAnsi="Times New Roman" w:cs="Times New Roman"/>
+          <w:sz w:val="24"/>
+          <w:szCs w:val="24"/>
+        </w:rPr>
+        <w:t>” táblából törlődni fognak a hozzá tartozó adatok. A folyamat irreverzibilis, így meg kell gondolni, hogy mikor élünk ezzel a végponttal.</w:t>
+      </w:r>
+    </w:p>
+    <w:p>
+      <w:pPr>
+        <w:pStyle w:val="Cmsor2"/>
+        <w:numPr>
+          <w:ilvl w:val="1"/>
+          <w:numId w:val="7"/>
+        </w:numPr>
+        <w:spacing w:before="240" w:line="360" w:lineRule="auto"/>
+        <w:ind w:left="0" w:firstLine="0"/>
+        <w:rPr>
+          <w:rFonts w:ascii="Times New Roman" w:hAnsi="Times New Roman" w:cs="Times New Roman"/>
+          <w:color w:val="000000" w:themeColor="text1"/>
+          <w:sz w:val="44"/>
+          <w:szCs w:val="44"/>
+        </w:rPr>
+      </w:pPr>
+      <w:bookmarkStart w:id="35" w:name="_Toc134343748"/>
+      <w:r>
+        <w:rPr>
+          <w:rFonts w:ascii="Times New Roman" w:hAnsi="Times New Roman" w:cs="Times New Roman"/>
+          <w:color w:val="000000" w:themeColor="text1"/>
+          <w:sz w:val="44"/>
+          <w:szCs w:val="44"/>
+        </w:rPr>
+        <w:t>Továbbfejlesztési lehetőségek</w:t>
+      </w:r>
+      <w:bookmarkEnd w:id="35"/>
     </w:p>
     <w:sectPr>
       <w:pgSz w:w="11906" w:h="16838"/>
@@ -18842,16 +20486,25 @@
 </file>
 
 <file path=customXml/item1.xml><?xml version="1.0" encoding="utf-8"?>
+<b:Sources xmlns:b="http://schemas.openxmlformats.org/officeDocument/2006/bibliography" xmlns="http://schemas.openxmlformats.org/officeDocument/2006/bibliography" SelectedStyle="\APASixthEditionOfficeOnline.xsl" StyleName="APA" Version="6"/>
+</file>
+
+<file path=customXml/item2.xml><?xml version="1.0" encoding="utf-8"?>
 <p:properties xmlns:p="http://schemas.microsoft.com/office/2006/metadata/properties" xmlns:xsi="http://www.w3.org/2001/XMLSchema-instance" xmlns:pc="http://schemas.microsoft.com/office/infopath/2007/PartnerControls">
   <documentManagement/>
 </p:properties>
 </file>
 
-<file path=customXml/item2.xml><?xml version="1.0" encoding="utf-8"?>
-<b:Sources xmlns:b="http://schemas.openxmlformats.org/officeDocument/2006/bibliography" xmlns="http://schemas.openxmlformats.org/officeDocument/2006/bibliography" SelectedStyle="\APASixthEditionOfficeOnline.xsl" StyleName="APA" Version="6"/>
+<file path=customXml/item3.xml><?xml version="1.0" encoding="utf-8"?>
+<?mso-contentType ?>
+<FormTemplates xmlns="http://schemas.microsoft.com/sharepoint/v3/contenttype/forms">
+  <Display>DocumentLibraryForm</Display>
+  <Edit>DocumentLibraryForm</Edit>
+  <New>DocumentLibraryForm</New>
+</FormTemplates>
 </file>
 
-<file path=customXml/item3.xml><?xml version="1.0" encoding="utf-8"?>
+<file path=customXml/item4.xml><?xml version="1.0" encoding="utf-8"?>
 <ct:contentTypeSchema xmlns:ct="http://schemas.microsoft.com/office/2006/metadata/contentType" xmlns:ma="http://schemas.microsoft.com/office/2006/metadata/properties/metaAttributes" ct:_="" ma:_="" ma:contentTypeName="Dokumentum" ma:contentTypeID="0x010100165574340F397947BA244F0E15ED9162" ma:contentTypeVersion="5" ma:contentTypeDescription="Új dokumentum létrehozása." ma:contentTypeScope="" ma:versionID="9dcb469361139a832eec33a6c2707f24">
   <xsd:schema xmlns:xsd="http://www.w3.org/2001/XMLSchema" xmlns:xs="http://www.w3.org/2001/XMLSchema" xmlns:p="http://schemas.microsoft.com/office/2006/metadata/properties" xmlns:ns3="f57c4e5e-6d95-4329-9b99-4bd13040abaa" targetNamespace="http://schemas.microsoft.com/office/2006/metadata/properties" ma:root="true" ma:fieldsID="c3027de9d870b0759e44c522e4a75c5d" ns3:_="">
     <xsd:import namespace="f57c4e5e-6d95-4329-9b99-4bd13040abaa"/>
@@ -19001,16 +20654,15 @@
 </ct:contentTypeSchema>
 </file>
 
-<file path=customXml/item4.xml><?xml version="1.0" encoding="utf-8"?>
-<?mso-contentType ?>
-<FormTemplates xmlns="http://schemas.microsoft.com/sharepoint/v3/contenttype/forms">
-  <Display>DocumentLibraryForm</Display>
-  <Edit>DocumentLibraryForm</Edit>
-  <New>DocumentLibraryForm</New>
-</FormTemplates>
+<file path=customXml/itemProps1.xml><?xml version="1.0" encoding="utf-8"?>
+<ds:datastoreItem xmlns:ds="http://schemas.openxmlformats.org/officeDocument/2006/customXml" ds:itemID="{CBE935B8-9450-4A7E-AE54-A5995E9D5D4B}">
+  <ds:schemaRefs>
+    <ds:schemaRef ds:uri="http://schemas.openxmlformats.org/officeDocument/2006/bibliography"/>
+  </ds:schemaRefs>
+</ds:datastoreItem>
 </file>
 
-<file path=customXml/itemProps1.xml><?xml version="1.0" encoding="utf-8"?>
+<file path=customXml/itemProps2.xml><?xml version="1.0" encoding="utf-8"?>
 <ds:datastoreItem xmlns:ds="http://schemas.openxmlformats.org/officeDocument/2006/customXml" ds:itemID="{7C82884F-CC40-49CA-8068-22D68015E27F}">
   <ds:schemaRefs>
     <ds:schemaRef ds:uri="http://schemas.microsoft.com/office/2006/metadata/properties"/>
@@ -19019,15 +20671,15 @@
 </ds:datastoreItem>
 </file>
 
-<file path=customXml/itemProps2.xml><?xml version="1.0" encoding="utf-8"?>
-<ds:datastoreItem xmlns:ds="http://schemas.openxmlformats.org/officeDocument/2006/customXml" ds:itemID="{CBE935B8-9450-4A7E-AE54-A5995E9D5D4B}">
+<file path=customXml/itemProps3.xml><?xml version="1.0" encoding="utf-8"?>
+<ds:datastoreItem xmlns:ds="http://schemas.openxmlformats.org/officeDocument/2006/customXml" ds:itemID="{5E337DA0-765B-4851-96F7-E2DCF046C989}">
   <ds:schemaRefs>
-    <ds:schemaRef ds:uri="http://schemas.openxmlformats.org/officeDocument/2006/bibliography"/>
+    <ds:schemaRef ds:uri="http://schemas.microsoft.com/sharepoint/v3/contenttype/forms"/>
   </ds:schemaRefs>
 </ds:datastoreItem>
 </file>
 
-<file path=customXml/itemProps3.xml><?xml version="1.0" encoding="utf-8"?>
+<file path=customXml/itemProps4.xml><?xml version="1.0" encoding="utf-8"?>
 <ds:datastoreItem xmlns:ds="http://schemas.openxmlformats.org/officeDocument/2006/customXml" ds:itemID="{8BEAE72D-AE8F-4FE4-B217-0E90B898FB17}">
   <ds:schemaRefs>
     <ds:schemaRef ds:uri="http://schemas.microsoft.com/office/2006/metadata/contentType"/>
@@ -19043,12 +20695,4 @@
     <ds:schemaRef ds:uri="http://schemas.microsoft.com/internal/obd"/>
   </ds:schemaRefs>
 </ds:datastoreItem>
-</file>
-
-<file path=customXml/itemProps4.xml><?xml version="1.0" encoding="utf-8"?>
-<ds:datastoreItem xmlns:ds="http://schemas.openxmlformats.org/officeDocument/2006/customXml" ds:itemID="{5E337DA0-765B-4851-96F7-E2DCF046C989}">
-  <ds:schemaRefs>
-    <ds:schemaRef ds:uri="http://schemas.microsoft.com/sharepoint/v3/contenttype/forms"/>
-  </ds:schemaRefs>
-</ds:datastoreItem>
 </file>
</xml_diff>

<commit_message>
#189: ready with 4 chapter
</commit_message>
<xml_diff>
--- a/documentation/zarodolgozat.docx
+++ b/documentation/zarodolgozat.docx
@@ -19693,6 +19693,14 @@
           <w:sz w:val="24"/>
           <w:szCs w:val="24"/>
         </w:rPr>
+        <w:sectPr>
+          <w:pgSz w:w="11906" w:h="16838"/>
+          <w:pgMar w:top="1418" w:right="1418" w:bottom="1418" w:left="1418" w:header="709" w:footer="709" w:gutter="567"/>
+          <w:pgNumType w:start="3"/>
+          <w:cols w:space="708"/>
+          <w:titlePg/>
+          <w:docGrid w:linePitch="360"/>
+        </w:sectPr>
       </w:pPr>
       <w:r>
         <w:rPr>
@@ -19708,7 +19716,7 @@
           <w:sz w:val="24"/>
           <w:szCs w:val="24"/>
         </w:rPr>
-        <w:t xml:space="preserve"> Amennyiben valamelyik versenyző egy adott versenyen használ telemetriákat tartalmazó adatot, akkor azt API segítségével közvetítse a program fele, hogy ezáltal még érdekesebbé tegye a statisztikákat. A lépéseket ezzel kapcsolatban még nem dolgoztam ki, de egy későbbi fejlesztés keretében mindenképpen szeretnék foglalkozni a kérdéssel még a szakdolgozat keretein kívül is.</w:t>
+        <w:t xml:space="preserve"> Amennyiben valamelyik versenyző egy adott versenyen használ telemetriákat tartalmazó adatot, akkor azt API segítségével közvetítse a program fele, hogy ezáltal még érdekesebbé tegye a statisztikákat. A lépéseket ezzel kapcsolatban még nem dolgoztam ki, de egy későbbi fejlesztés keretében mindenképpen szeretnék foglalkozni a kérdéssel még a szakdolgozat keretein kívül </w:t>
       </w:r>
     </w:p>
     <w:p>
@@ -19879,16 +19887,14 @@
         </w:rPr>
         <w:t xml:space="preserve"> dokumentációs oldalán is otthonosan mozogtam és a korábbihoz képest még nagyobb </w:t>
       </w:r>
-      <w:proofErr w:type="spellStart"/>
-      <w:r>
-        <w:rPr>
-          <w:rFonts w:ascii="Times New Roman" w:hAnsi="Times New Roman" w:cs="Times New Roman"/>
-          <w:sz w:val="24"/>
-          <w:szCs w:val="24"/>
-        </w:rPr>
-        <w:t>magabiztosságot</w:t>
-      </w:r>
-      <w:proofErr w:type="spellEnd"/>
+      <w:r>
+        <w:rPr>
+          <w:rFonts w:ascii="Times New Roman" w:hAnsi="Times New Roman" w:cs="Times New Roman"/>
+          <w:sz w:val="24"/>
+          <w:szCs w:val="24"/>
+        </w:rPr>
+        <w:t>önbizalmat</w:t>
+      </w:r>
       <w:r>
         <w:rPr>
           <w:rFonts w:ascii="Times New Roman" w:hAnsi="Times New Roman" w:cs="Times New Roman"/>
@@ -19896,6 +19902,107 @@
           <w:szCs w:val="24"/>
         </w:rPr>
         <w:t xml:space="preserve"> adott számomra.</w:t>
+      </w:r>
+      <w:r>
+        <w:rPr>
+          <w:rFonts w:ascii="Times New Roman" w:hAnsi="Times New Roman" w:cs="Times New Roman"/>
+          <w:sz w:val="24"/>
+          <w:szCs w:val="24"/>
+        </w:rPr>
+        <w:t xml:space="preserve"> Segítettek továbbá az internetes fórumok, ahogy az is, hogy egy-egy kisebb feladatot egy külön projektben valósítottam meg és „</w:t>
+      </w:r>
+      <w:proofErr w:type="spellStart"/>
+      <w:r>
+        <w:rPr>
+          <w:rFonts w:ascii="Times New Roman" w:hAnsi="Times New Roman" w:cs="Times New Roman"/>
+          <w:sz w:val="24"/>
+          <w:szCs w:val="24"/>
+        </w:rPr>
+        <w:t>debuggoltam</w:t>
+      </w:r>
+      <w:proofErr w:type="spellEnd"/>
+      <w:r>
+        <w:rPr>
+          <w:rFonts w:ascii="Times New Roman" w:hAnsi="Times New Roman" w:cs="Times New Roman"/>
+          <w:sz w:val="24"/>
+          <w:szCs w:val="24"/>
+        </w:rPr>
+        <w:t>”, hogy úgy hátha működésre bírom a „</w:t>
+      </w:r>
+      <w:proofErr w:type="spellStart"/>
+      <w:proofErr w:type="gramStart"/>
+      <w:r>
+        <w:rPr>
+          <w:rFonts w:ascii="Times New Roman" w:hAnsi="Times New Roman" w:cs="Times New Roman"/>
+          <w:sz w:val="24"/>
+          <w:szCs w:val="24"/>
+        </w:rPr>
+        <w:t>feature</w:t>
+      </w:r>
+      <w:proofErr w:type="spellEnd"/>
+      <w:r>
+        <w:rPr>
+          <w:rFonts w:ascii="Times New Roman" w:hAnsi="Times New Roman" w:cs="Times New Roman"/>
+          <w:sz w:val="24"/>
+          <w:szCs w:val="24"/>
+        </w:rPr>
+        <w:t>”-</w:t>
+      </w:r>
+      <w:proofErr w:type="gramEnd"/>
+      <w:r>
+        <w:rPr>
+          <w:rFonts w:ascii="Times New Roman" w:hAnsi="Times New Roman" w:cs="Times New Roman"/>
+          <w:sz w:val="24"/>
+          <w:szCs w:val="24"/>
+        </w:rPr>
+        <w:t xml:space="preserve">t. Amint sikerült emeltem is be a főszoftverbe. Megtanultam, hogy a fejlesztés során fontos a türelem és mellé a szorgalom, valamint a higgadt, józan gondolkodás a </w:t>
+      </w:r>
+      <w:proofErr w:type="spellStart"/>
+      <w:r>
+        <w:rPr>
+          <w:rFonts w:ascii="Times New Roman" w:hAnsi="Times New Roman" w:cs="Times New Roman"/>
+          <w:sz w:val="24"/>
+          <w:szCs w:val="24"/>
+        </w:rPr>
+        <w:t>struktúrált</w:t>
+      </w:r>
+      <w:proofErr w:type="spellEnd"/>
+      <w:r>
+        <w:rPr>
+          <w:rFonts w:ascii="Times New Roman" w:hAnsi="Times New Roman" w:cs="Times New Roman"/>
+          <w:sz w:val="24"/>
+          <w:szCs w:val="24"/>
+        </w:rPr>
+        <w:t>, tiszta kódok kialakításához.</w:t>
+      </w:r>
+    </w:p>
+    <w:p>
+      <w:pPr>
+        <w:spacing w:line="360" w:lineRule="auto"/>
+        <w:ind w:firstLine="851"/>
+        <w:jc w:val="both"/>
+        <w:rPr>
+          <w:rFonts w:ascii="Times New Roman" w:hAnsi="Times New Roman" w:cs="Times New Roman"/>
+          <w:sz w:val="24"/>
+          <w:szCs w:val="24"/>
+        </w:rPr>
+      </w:pPr>
+      <w:r>
+        <w:rPr>
+          <w:rFonts w:ascii="Times New Roman" w:hAnsi="Times New Roman" w:cs="Times New Roman"/>
+          <w:sz w:val="24"/>
+          <w:szCs w:val="24"/>
+        </w:rPr>
+        <w:t xml:space="preserve">Összességében hálás vagyok ezért a lehetőségért, hogy utolsó félévemben egy általam választott ötlet fejlesztésének keretein belül bizonyíthatom a magabiztos tudásomat. Nélkülözhetetlen dolognak tartom, hogy egy ilyen feladattal megbirkózzon az ember ebben a szakmában úgy, hogy sokszor magára támaszkodik. Sok mindent köszönhetek viszont a tanáraimnak, munkatársaimnak, családtagjaimnak, barátaimnak és </w:t>
+      </w:r>
+      <w:r>
+        <w:rPr>
+          <w:rFonts w:ascii="Times New Roman" w:hAnsi="Times New Roman" w:cs="Times New Roman"/>
+          <w:sz w:val="24"/>
+          <w:szCs w:val="24"/>
+        </w:rPr>
+        <w:lastRenderedPageBreak/>
+        <w:t>legfőképp a témavezető tanáromnak az építőjellegű kritikákért, az őszinte szavakért, amelyek még inkább vitték előre a fejlesztés menetét és a bennem felmerülő szakmai kérdésekre választ kaphattam.</w:t>
       </w:r>
     </w:p>
     <w:sectPr>

</xml_diff>

<commit_message>
#189: ready with grammar check
</commit_message>
<xml_diff>
--- a/documentation/zarodolgozat.docx
+++ b/documentation/zarodolgozat.docx
@@ -8162,6 +8162,7 @@
         <w:ind w:left="0" w:firstLine="0"/>
         <w:rPr>
           <w:rFonts w:ascii="Times New Roman" w:hAnsi="Times New Roman" w:cs="Times New Roman"/>
+          <w:color w:val="auto"/>
           <w:sz w:val="36"/>
           <w:szCs w:val="36"/>
         </w:rPr>
@@ -8170,6 +8171,7 @@
       <w:r>
         <w:rPr>
           <w:rFonts w:ascii="Times New Roman" w:hAnsi="Times New Roman" w:cs="Times New Roman"/>
+          <w:color w:val="auto"/>
           <w:sz w:val="36"/>
           <w:szCs w:val="36"/>
         </w:rPr>
@@ -8273,6 +8275,7 @@
         <w:ind w:left="0" w:firstLine="0"/>
         <w:rPr>
           <w:rFonts w:ascii="Times New Roman" w:hAnsi="Times New Roman" w:cs="Times New Roman"/>
+          <w:color w:val="auto"/>
           <w:sz w:val="36"/>
           <w:szCs w:val="36"/>
         </w:rPr>
@@ -8281,6 +8284,7 @@
       <w:r>
         <w:rPr>
           <w:rFonts w:ascii="Times New Roman" w:hAnsi="Times New Roman" w:cs="Times New Roman"/>
+          <w:color w:val="auto"/>
           <w:sz w:val="36"/>
           <w:szCs w:val="36"/>
         </w:rPr>
@@ -14187,6 +14191,7 @@
       <w:r>
         <w:rPr>
           <w:rFonts w:ascii="Times New Roman" w:hAnsi="Times New Roman" w:cs="Times New Roman"/>
+          <w:noProof/>
           <w:sz w:val="24"/>
           <w:szCs w:val="24"/>
         </w:rPr>
@@ -14447,72 +14452,6 @@
           <w:rFonts w:ascii="Times New Roman" w:hAnsi="Times New Roman" w:cs="Times New Roman"/>
           <w:sz w:val="24"/>
           <w:szCs w:val="24"/>
-          <w:lang w:val="en-US"/>
-        </w:rPr>
-      </w:pPr>
-      <w:r>
-        <w:rPr>
-          <w:rFonts w:ascii="Times New Roman" w:hAnsi="Times New Roman" w:cs="Times New Roman"/>
-          <w:sz w:val="24"/>
-          <w:szCs w:val="24"/>
-          <w:lang w:val="en-US"/>
-        </w:rPr>
-        <w:t>// milyen felhasználói funkciók vannak</w:t>
-      </w:r>
-    </w:p>
-    <w:p>
-      <w:pPr>
-        <w:spacing w:line="360" w:lineRule="auto"/>
-        <w:ind w:firstLine="850"/>
-        <w:jc w:val="both"/>
-        <w:rPr>
-          <w:rFonts w:ascii="Times New Roman" w:hAnsi="Times New Roman" w:cs="Times New Roman"/>
-          <w:sz w:val="24"/>
-          <w:szCs w:val="24"/>
-        </w:rPr>
-      </w:pPr>
-      <w:r>
-        <w:rPr>
-          <w:rFonts w:ascii="Times New Roman" w:hAnsi="Times New Roman" w:cs="Times New Roman"/>
-          <w:sz w:val="24"/>
-          <w:szCs w:val="24"/>
-        </w:rPr>
-        <w:t>Ebben a fejezetben</w:t>
-      </w:r>
-      <w:r>
-        <w:rPr>
-          <w:rFonts w:ascii="Times New Roman" w:hAnsi="Times New Roman" w:cs="Times New Roman"/>
-          <w:sz w:val="24"/>
-          <w:szCs w:val="24"/>
-        </w:rPr>
-        <w:t xml:space="preserve"> a teszteseteket</w:t>
-      </w:r>
-      <w:r>
-        <w:rPr>
-          <w:rFonts w:ascii="Times New Roman" w:hAnsi="Times New Roman" w:cs="Times New Roman"/>
-          <w:sz w:val="24"/>
-          <w:szCs w:val="24"/>
-        </w:rPr>
-        <w:t xml:space="preserve"> tervezem részletezni egy „Given-When-Then” táblázat keretei között.</w:t>
-      </w:r>
-      <w:r>
-        <w:rPr>
-          <w:rFonts w:ascii="Times New Roman" w:hAnsi="Times New Roman" w:cs="Times New Roman"/>
-          <w:sz w:val="24"/>
-          <w:szCs w:val="24"/>
-        </w:rPr>
-        <w:t xml:space="preserve"> Először azok a helyek lesznek bemutatva</w:t>
-      </w:r>
-    </w:p>
-    <w:p>
-      <w:pPr>
-        <w:spacing w:line="360" w:lineRule="auto"/>
-        <w:ind w:firstLine="850"/>
-        <w:jc w:val="both"/>
-        <w:rPr>
-          <w:rFonts w:ascii="Times New Roman" w:hAnsi="Times New Roman" w:cs="Times New Roman"/>
-          <w:sz w:val="24"/>
-          <w:szCs w:val="24"/>
         </w:rPr>
       </w:pPr>
       <w:r>
@@ -14587,7 +14526,7 @@
           <w:sz w:val="24"/>
           <w:szCs w:val="24"/>
         </w:rPr>
-        <w:t xml:space="preserve">A fejlesztés és menedzselés folyamatai során ügyeltem arra, hogy a munka során minden transzparens és áttekinthető legyen, hogy a későbbiek folyamán bármikor </w:t>
+        <w:t xml:space="preserve">A fejlesztés és menedzselés folyamatai során ügyeltem arra, hogy a munka során minden transzparens és áttekinthető legyen, hogy a későbbiek folyamán bármikor visszakereshetővé váljon egy-egy lépés. Ha ilyen helyzetben volt részem, gond nélkül tudtam megnézni, hogy akkor milyen lépést miért úgy csináltam, ahogy a kódban szerepel. Ehhez nagy segítséget nyújtott a GitHub általi lehetőségek mind repository, </w:t>
       </w:r>
       <w:r>
         <w:rPr>
@@ -14596,7 +14535,7 @@
           <w:szCs w:val="24"/>
         </w:rPr>
         <w:lastRenderedPageBreak/>
-        <w:t>visszakereshetővé váljon egy-egy lépés. Ha ilyen helyzetben volt részem, gond nélkül tudtam megnézni, hogy akkor milyen lépést miért úgy csináltam, ahogy a kódban szerepel. Ehhez nagy segítséget nyújtott a GitHub általi lehetőségek mind repository, mind CI-CD (azaz folyamatos integráció és szállítás), valamint projektmenedzsment formájában. Utóbbi kettő mindig is kedves téma volt számomra, ugyanis szeretem nyomon követni egy projektnek a fejlődését és azt lépésenként meghatározni akár egy ehhez hasonló zöldmezős szoftveren belül is.</w:t>
+        <w:t>mind CI-CD (azaz folyamatos integráció és szállítás), valamint projektmenedzsment formájában. Utóbbi kettő mindig is kedves téma volt számomra, ugyanis szeretem nyomon követni egy projektnek a fejlődését és azt lépésenként meghatározni akár egy ehhez hasonló zöldmezős szoftveren belül is.</w:t>
       </w:r>
     </w:p>
     <w:p>
@@ -14672,16 +14611,7 @@
           <w:sz w:val="24"/>
           <w:szCs w:val="24"/>
         </w:rPr>
-        <w:t xml:space="preserve">Van egy másik „pipeline” is, ami az adatbázis migrációra szolgál. Ez nem a főágra való feltöltéskor fog elindulni, hanem bármelyik pillanatban elindíthatjuk. Míg az </w:t>
-      </w:r>
-      <w:r>
-        <w:rPr>
-          <w:rFonts w:ascii="Times New Roman" w:hAnsi="Times New Roman" w:cs="Times New Roman"/>
-          <w:sz w:val="24"/>
-          <w:szCs w:val="24"/>
-        </w:rPr>
-        <w:lastRenderedPageBreak/>
-        <w:t>előző bekezdésben tárgyalt futtatható állomány a „main.yml” fájlban található, ezt a „migration.yml”-ben tudjuk módosítani.</w:t>
+        <w:t>Van egy másik „pipeline” is, ami az adatbázis migrációra szolgál. Ez nem a főágra való feltöltéskor fog elindulni, hanem bármelyik pillanatban elindíthatjuk. Míg az előző bekezdésben tárgyalt futtatható állomány a „main.yml” fájlban található, ezt a „migration.yml”-ben tudjuk módosítani.</w:t>
       </w:r>
     </w:p>
     <w:p>
@@ -14701,7 +14631,16 @@
           <w:sz w:val="24"/>
           <w:szCs w:val="24"/>
         </w:rPr>
-        <w:t>Egy programnál több szakasza van a fejlesztésnek, amelyeket több része kell bontani, hogy átlátható és strukturált legyen a folyamat, így könnyebbség lesz később meghatározni, hogy egyes lépésekre mennyi időre van szükség. Erre a GitHub Projects által nyújtott lehetőségeket használtam. Egy Kanban táblába helyeztem az elvégzendő feladatokat öt darab oszlopon belül. Ezek az oszlopok a következők: „Backlog”, ahova az ötleteket helyeztem el, „Todo”, ahol a fontos teendők találhatóak, „In Progress”-ben éppen futó feladatokat találhatunk, „</w:t>
+        <w:t xml:space="preserve">Egy programnál több szakasza van a fejlesztésnek, amelyeket több része kell bontani, hogy átlátható és strukturált legyen a folyamat, így könnyebbség lesz később </w:t>
+      </w:r>
+      <w:r>
+        <w:rPr>
+          <w:rFonts w:ascii="Times New Roman" w:hAnsi="Times New Roman" w:cs="Times New Roman"/>
+          <w:sz w:val="24"/>
+          <w:szCs w:val="24"/>
+        </w:rPr>
+        <w:lastRenderedPageBreak/>
+        <w:t>meghatározni, hogy egyes lépésekre mennyi időre van szükség. Erre a GitHub Projects által nyújtott lehetőségeket használtam. Egy Kanban táblába helyeztem az elvégzendő feladatokat öt darab oszlopon belül. Ezek az oszlopok a következők: „Backlog”, ahova az ötleteket helyeztem el, „Todo”, ahol a fontos teendők találhatóak, „In Progress”-ben éppen futó feladatokat találhatunk, „</w:t>
       </w:r>
       <w:r>
         <w:rPr>
@@ -14857,7 +14796,6 @@
           <w:sz w:val="24"/>
           <w:szCs w:val="24"/>
         </w:rPr>
-        <w:lastRenderedPageBreak/>
         <w:t>További lehetőség, hogy képeket megadjunk a szezonokhoz, csapatokhoz, versenyzőkhöz, hogy ezáltal még látványosabb, még inkább érdekesebb összefoglalókat lehessen megtekinteni és az objektumokat is könnyebb így azonosítani.</w:t>
       </w:r>
     </w:p>
@@ -14878,7 +14816,16 @@
           <w:sz w:val="24"/>
           <w:szCs w:val="24"/>
         </w:rPr>
-        <w:t>A többnyelvűség implementálása is érdemleges lépés volna egy ilyen szoftver során. Habár a felhasználók által megadott szövegeket (pl.: liga leírását) nem lehet lefordítani, de statikus szövegekkel ezt megtehetjük, ezzel is könnyítve az értelmezést az angol nyelvet nem ismerő felhasználók számára.</w:t>
+        <w:t xml:space="preserve">A többnyelvűség implementálása is érdemleges lépés volna egy ilyen szoftver során. Habár a felhasználók által megadott szövegeket (pl.: liga leírását) nem lehet </w:t>
+      </w:r>
+      <w:r>
+        <w:rPr>
+          <w:rFonts w:ascii="Times New Roman" w:hAnsi="Times New Roman" w:cs="Times New Roman"/>
+          <w:sz w:val="24"/>
+          <w:szCs w:val="24"/>
+        </w:rPr>
+        <w:lastRenderedPageBreak/>
+        <w:t>lefordítani, de statikus szövegekkel ezt megtehetjük, ezzel is könnyítve az értelmezést az angol nyelvet nem ismerő felhasználók számára.</w:t>
       </w:r>
     </w:p>
     <w:p>
@@ -18450,16 +18397,25 @@
 </file>
 
 <file path=customXml/item1.xml><?xml version="1.0" encoding="utf-8"?>
+<b:Sources xmlns:b="http://schemas.openxmlformats.org/officeDocument/2006/bibliography" xmlns="http://schemas.openxmlformats.org/officeDocument/2006/bibliography" SelectedStyle="\APASixthEditionOfficeOnline.xsl" StyleName="APA" Version="6"/>
+</file>
+
+<file path=customXml/item2.xml><?xml version="1.0" encoding="utf-8"?>
 <p:properties xmlns:p="http://schemas.microsoft.com/office/2006/metadata/properties" xmlns:xsi="http://www.w3.org/2001/XMLSchema-instance" xmlns:pc="http://schemas.microsoft.com/office/infopath/2007/PartnerControls">
   <documentManagement/>
 </p:properties>
 </file>
 
-<file path=customXml/item2.xml><?xml version="1.0" encoding="utf-8"?>
-<b:Sources xmlns:b="http://schemas.openxmlformats.org/officeDocument/2006/bibliography" xmlns="http://schemas.openxmlformats.org/officeDocument/2006/bibliography" SelectedStyle="\APASixthEditionOfficeOnline.xsl" StyleName="APA" Version="6"/>
+<file path=customXml/item3.xml><?xml version="1.0" encoding="utf-8"?>
+<?mso-contentType ?>
+<FormTemplates xmlns="http://schemas.microsoft.com/sharepoint/v3/contenttype/forms">
+  <Display>DocumentLibraryForm</Display>
+  <Edit>DocumentLibraryForm</Edit>
+  <New>DocumentLibraryForm</New>
+</FormTemplates>
 </file>
 
-<file path=customXml/item3.xml><?xml version="1.0" encoding="utf-8"?>
+<file path=customXml/item4.xml><?xml version="1.0" encoding="utf-8"?>
 <ct:contentTypeSchema xmlns:ct="http://schemas.microsoft.com/office/2006/metadata/contentType" xmlns:ma="http://schemas.microsoft.com/office/2006/metadata/properties/metaAttributes" ct:_="" ma:_="" ma:contentTypeName="Dokumentum" ma:contentTypeID="0x010100165574340F397947BA244F0E15ED9162" ma:contentTypeVersion="5" ma:contentTypeDescription="Új dokumentum létrehozása." ma:contentTypeScope="" ma:versionID="9dcb469361139a832eec33a6c2707f24">
   <xsd:schema xmlns:xsd="http://www.w3.org/2001/XMLSchema" xmlns:xs="http://www.w3.org/2001/XMLSchema" xmlns:p="http://schemas.microsoft.com/office/2006/metadata/properties" xmlns:ns3="f57c4e5e-6d95-4329-9b99-4bd13040abaa" targetNamespace="http://schemas.microsoft.com/office/2006/metadata/properties" ma:root="true" ma:fieldsID="c3027de9d870b0759e44c522e4a75c5d" ns3:_="">
     <xsd:import namespace="f57c4e5e-6d95-4329-9b99-4bd13040abaa"/>
@@ -18609,16 +18565,15 @@
 </ct:contentTypeSchema>
 </file>
 
-<file path=customXml/item4.xml><?xml version="1.0" encoding="utf-8"?>
-<?mso-contentType ?>
-<FormTemplates xmlns="http://schemas.microsoft.com/sharepoint/v3/contenttype/forms">
-  <Display>DocumentLibraryForm</Display>
-  <Edit>DocumentLibraryForm</Edit>
-  <New>DocumentLibraryForm</New>
-</FormTemplates>
+<file path=customXml/itemProps1.xml><?xml version="1.0" encoding="utf-8"?>
+<ds:datastoreItem xmlns:ds="http://schemas.openxmlformats.org/officeDocument/2006/customXml" ds:itemID="{CBE935B8-9450-4A7E-AE54-A5995E9D5D4B}">
+  <ds:schemaRefs>
+    <ds:schemaRef ds:uri="http://schemas.openxmlformats.org/officeDocument/2006/bibliography"/>
+  </ds:schemaRefs>
+</ds:datastoreItem>
 </file>
 
-<file path=customXml/itemProps1.xml><?xml version="1.0" encoding="utf-8"?>
+<file path=customXml/itemProps2.xml><?xml version="1.0" encoding="utf-8"?>
 <ds:datastoreItem xmlns:ds="http://schemas.openxmlformats.org/officeDocument/2006/customXml" ds:itemID="{7C82884F-CC40-49CA-8068-22D68015E27F}">
   <ds:schemaRefs>
     <ds:schemaRef ds:uri="http://schemas.microsoft.com/office/2006/metadata/properties"/>
@@ -18627,15 +18582,15 @@
 </ds:datastoreItem>
 </file>
 
-<file path=customXml/itemProps2.xml><?xml version="1.0" encoding="utf-8"?>
-<ds:datastoreItem xmlns:ds="http://schemas.openxmlformats.org/officeDocument/2006/customXml" ds:itemID="{CBE935B8-9450-4A7E-AE54-A5995E9D5D4B}">
+<file path=customXml/itemProps3.xml><?xml version="1.0" encoding="utf-8"?>
+<ds:datastoreItem xmlns:ds="http://schemas.openxmlformats.org/officeDocument/2006/customXml" ds:itemID="{5E337DA0-765B-4851-96F7-E2DCF046C989}">
   <ds:schemaRefs>
-    <ds:schemaRef ds:uri="http://schemas.openxmlformats.org/officeDocument/2006/bibliography"/>
+    <ds:schemaRef ds:uri="http://schemas.microsoft.com/sharepoint/v3/contenttype/forms"/>
   </ds:schemaRefs>
 </ds:datastoreItem>
 </file>
 
-<file path=customXml/itemProps3.xml><?xml version="1.0" encoding="utf-8"?>
+<file path=customXml/itemProps4.xml><?xml version="1.0" encoding="utf-8"?>
 <ds:datastoreItem xmlns:ds="http://schemas.openxmlformats.org/officeDocument/2006/customXml" ds:itemID="{8BEAE72D-AE8F-4FE4-B217-0E90B898FB17}">
   <ds:schemaRefs>
     <ds:schemaRef ds:uri="http://schemas.microsoft.com/office/2006/metadata/contentType"/>
@@ -18651,12 +18606,4 @@
     <ds:schemaRef ds:uri="http://schemas.microsoft.com/internal/obd"/>
   </ds:schemaRefs>
 </ds:datastoreItem>
-</file>
-
-<file path=customXml/itemProps4.xml><?xml version="1.0" encoding="utf-8"?>
-<ds:datastoreItem xmlns:ds="http://schemas.openxmlformats.org/officeDocument/2006/customXml" ds:itemID="{5E337DA0-765B-4851-96F7-E2DCF046C989}">
-  <ds:schemaRefs>
-    <ds:schemaRef ds:uri="http://schemas.microsoft.com/sharepoint/v3/contenttype/forms"/>
-  </ds:schemaRefs>
-</ds:datastoreItem>
 </file>
</xml_diff>

<commit_message>
#189: add responsivity topic
</commit_message>
<xml_diff>
--- a/documentation/zarodolgozat.docx
+++ b/documentation/zarodolgozat.docx
@@ -1,6 +1,6 @@
 
 <file path=word/document.xml><?xml version="1.0" encoding="utf-8"?>
-<w:document xmlns:wpc="http://schemas.microsoft.com/office/word/2010/wordprocessingCanvas" xmlns:cx="http://schemas.microsoft.com/office/drawing/2014/chartex" xmlns:cx1="http://schemas.microsoft.com/office/drawing/2015/9/8/chartex" xmlns:cx2="http://schemas.microsoft.com/office/drawing/2015/10/21/chartex" xmlns:cx3="http://schemas.microsoft.com/office/drawing/2016/5/9/chartex" xmlns:cx4="http://schemas.microsoft.com/office/drawing/2016/5/10/chartex" xmlns:cx5="http://schemas.microsoft.com/office/drawing/2016/5/11/chartex" xmlns:cx6="http://schemas.microsoft.com/office/drawing/2016/5/12/chartex" xmlns:cx7="http://schemas.microsoft.com/office/drawing/2016/5/13/chartex" xmlns:cx8="http://schemas.microsoft.com/office/drawing/2016/5/14/chartex" xmlns:mc="http://schemas.openxmlformats.org/markup-compatibility/2006" xmlns:aink="http://schemas.microsoft.com/office/drawing/2016/ink" xmlns:am3d="http://schemas.microsoft.com/office/drawing/2017/model3d" xmlns:o="urn:schemas-microsoft-com:office:office" xmlns:oel="http://schemas.microsoft.com/office/2019/extlst" xmlns:r="http://schemas.openxmlformats.org/officeDocument/2006/relationships" xmlns:m="http://schemas.openxmlformats.org/officeDocument/2006/math" xmlns:v="urn:schemas-microsoft-com:vml" xmlns:wp14="http://schemas.microsoft.com/office/word/2010/wordprocessingDrawing" xmlns:wp="http://schemas.openxmlformats.org/drawingml/2006/wordprocessingDrawing" xmlns:w10="urn:schemas-microsoft-com:office:word" xmlns:w="http://schemas.openxmlformats.org/wordprocessingml/2006/main" xmlns:w14="http://schemas.microsoft.com/office/word/2010/wordml" xmlns:w15="http://schemas.microsoft.com/office/word/2012/wordml" xmlns:w16cex="http://schemas.microsoft.com/office/word/2018/wordml/cex" xmlns:w16cid="http://schemas.microsoft.com/office/word/2016/wordml/cid" xmlns:w16="http://schemas.microsoft.com/office/word/2018/wordml" xmlns:w16du="http://schemas.microsoft.com/office/word/2023/wordml/word16du" xmlns:w16sdtdh="http://schemas.microsoft.com/office/word/2020/wordml/sdtdatahash" xmlns:w16se="http://schemas.microsoft.com/office/word/2015/wordml/symex" xmlns:wpg="http://schemas.microsoft.com/office/word/2010/wordprocessingGroup" xmlns:wpi="http://schemas.microsoft.com/office/word/2010/wordprocessingInk" xmlns:wne="http://schemas.microsoft.com/office/word/2006/wordml" xmlns:wps="http://schemas.microsoft.com/office/word/2010/wordprocessingShape" mc:Ignorable="w14 w15 w16se w16cid w16 w16cex w16sdtdh wp14">
+<w:document xmlns:wpc="http://schemas.microsoft.com/office/word/2010/wordprocessingCanvas" xmlns:cx="http://schemas.microsoft.com/office/drawing/2014/chartex" xmlns:cx1="http://schemas.microsoft.com/office/drawing/2015/9/8/chartex" xmlns:cx2="http://schemas.microsoft.com/office/drawing/2015/10/21/chartex" xmlns:cx3="http://schemas.microsoft.com/office/drawing/2016/5/9/chartex" xmlns:cx4="http://schemas.microsoft.com/office/drawing/2016/5/10/chartex" xmlns:cx5="http://schemas.microsoft.com/office/drawing/2016/5/11/chartex" xmlns:cx6="http://schemas.microsoft.com/office/drawing/2016/5/12/chartex" xmlns:cx7="http://schemas.microsoft.com/office/drawing/2016/5/13/chartex" xmlns:cx8="http://schemas.microsoft.com/office/drawing/2016/5/14/chartex" xmlns:mc="http://schemas.openxmlformats.org/markup-compatibility/2006" xmlns:aink="http://schemas.microsoft.com/office/drawing/2016/ink" xmlns:am3d="http://schemas.microsoft.com/office/drawing/2017/model3d" xmlns:o="urn:schemas-microsoft-com:office:office" xmlns:oel="http://schemas.microsoft.com/office/2019/extlst" xmlns:r="http://schemas.openxmlformats.org/officeDocument/2006/relationships" xmlns:m="http://schemas.openxmlformats.org/officeDocument/2006/math" xmlns:v="urn:schemas-microsoft-com:vml" xmlns:wp14="http://schemas.microsoft.com/office/word/2010/wordprocessingDrawing" xmlns:wp="http://schemas.openxmlformats.org/drawingml/2006/wordprocessingDrawing" xmlns:w10="urn:schemas-microsoft-com:office:word" xmlns:w="http://schemas.openxmlformats.org/wordprocessingml/2006/main" xmlns:w14="http://schemas.microsoft.com/office/word/2010/wordml" xmlns:w15="http://schemas.microsoft.com/office/word/2012/wordml" xmlns:w16cex="http://schemas.microsoft.com/office/word/2018/wordml/cex" xmlns:w16cid="http://schemas.microsoft.com/office/word/2016/wordml/cid" xmlns:w16="http://schemas.microsoft.com/office/word/2018/wordml" xmlns:w16sdtdh="http://schemas.microsoft.com/office/word/2020/wordml/sdtdatahash" xmlns:w16se="http://schemas.microsoft.com/office/word/2015/wordml/symex" xmlns:wpg="http://schemas.microsoft.com/office/word/2010/wordprocessingGroup" xmlns:wpi="http://schemas.microsoft.com/office/word/2010/wordprocessingInk" xmlns:wne="http://schemas.microsoft.com/office/word/2006/wordml" xmlns:wps="http://schemas.microsoft.com/office/word/2010/wordprocessingShape" mc:Ignorable="w14 w15 w16se w16cid w16 w16cex w16sdtdh wp14">
   <w:body>
     <w:p>
       <w:pPr>
@@ -4651,6 +4651,26 @@
           <w:sz w:val="24"/>
           <w:szCs w:val="24"/>
         </w:rPr>
+        <w:t>A weboldal maga mobilnézetben is megtekinthető, ugyanis sokan mobilról fogják használni ezt a webapplikációt. Külön figyelmet szenteltem arra, hogy a legfontosabb adatok áttekinthetőek legyenek ezen az eszközön is. Azonban mobilkészüléken nem jelenik meg adat, csak ha elforgatjuk a képernyőt.</w:t>
+      </w:r>
+    </w:p>
+    <w:p>
+      <w:pPr>
+        <w:spacing w:line="360" w:lineRule="auto"/>
+        <w:ind w:firstLine="720"/>
+        <w:jc w:val="both"/>
+        <w:rPr>
+          <w:rFonts w:ascii="Times New Roman" w:hAnsi="Times New Roman" w:cs="Times New Roman"/>
+          <w:sz w:val="24"/>
+          <w:szCs w:val="24"/>
+        </w:rPr>
+      </w:pPr>
+      <w:r>
+        <w:rPr>
+          <w:rFonts w:ascii="Times New Roman" w:hAnsi="Times New Roman" w:cs="Times New Roman"/>
+          <w:sz w:val="24"/>
+          <w:szCs w:val="24"/>
+        </w:rPr>
         <w:t>A backend résznél fontos volt kialakítani a lehető legáttekinthetőbb adatstruktúrát, ahogy szintén figyelni kellett az adatbázis szerkezet kialakítására, illetve a felhasználó- és jelszókezelésre is. Ezek mind-mind kutatómunkát igényeltek, mert .NET keretrendszerben ebben még nem teljesen volt lehetőségem ilyet implementálni.</w:t>
       </w:r>
     </w:p>
@@ -4854,6 +4874,7 @@
                 <w:sz w:val="24"/>
                 <w:szCs w:val="24"/>
               </w:rPr>
+              <w:lastRenderedPageBreak/>
               <w:t>Memória</w:t>
             </w:r>
           </w:p>
@@ -5019,7 +5040,6 @@
           <w:sz w:val="44"/>
           <w:szCs w:val="44"/>
         </w:rPr>
-        <w:lastRenderedPageBreak/>
         <w:t>Oldalak</w:t>
       </w:r>
       <w:bookmarkEnd w:id="9"/>
@@ -5199,6 +5219,7 @@
           <w:sz w:val="24"/>
           <w:szCs w:val="24"/>
         </w:rPr>
+        <w:lastRenderedPageBreak/>
         <w:t>Amennyiben a bejelentkezés sikeres volt, visszatérünk arra az oldalra, ahonnan a bejelentkezés folyamatát elindítottuk.</w:t>
       </w:r>
     </w:p>
@@ -5220,7 +5241,6 @@
           <w:sz w:val="36"/>
           <w:szCs w:val="36"/>
         </w:rPr>
-        <w:lastRenderedPageBreak/>
         <w:t>Regisztráció</w:t>
       </w:r>
       <w:bookmarkEnd w:id="11"/>
@@ -5426,15 +5446,7 @@
           <w:sz w:val="24"/>
           <w:szCs w:val="24"/>
         </w:rPr>
-        <w:t xml:space="preserve"> checkgomb fog megjelenni a jobb felső sarokban. Sorrendben a kedvencek, admin és moderátor gomb. Ha egyet benyomunk, akkor az szűrni fog, de ha kettőt, vagy mind a hármat, akkor hozzáadja azokat a szűrt elemeket, amik mondjuk a kedvencek és az admin uniója lesz. Természetesen szezonok duplikációja nem fordulhat elő. A kedvencek gombbal az általunk kedvelt szezonok fognak látszódni. Az admin gombbal azokat a szezonokat tekinthetjük meg, amelyek</w:t>
-      </w:r>
-      <w:r>
-        <w:rPr>
-          <w:rFonts w:ascii="Times New Roman" w:hAnsi="Times New Roman" w:cs="Times New Roman"/>
-          <w:sz w:val="24"/>
-          <w:szCs w:val="24"/>
-        </w:rPr>
-        <w:t xml:space="preserve">et </w:t>
+        <w:t xml:space="preserve"> checkgomb fog megjelenni a jobb felső sarokban. Sorrendben a kedvencek, admin és moderátor gomb. Ha egyet benyomunk, akkor az szűrni fog, de ha kettőt, vagy mind a hármat, akkor hozzáadja azokat a szűrt elemeket, amik mondjuk a kedvencek és az admin uniója lesz. Természetesen szezonok </w:t>
       </w:r>
       <w:r>
         <w:rPr>
@@ -5443,7 +5455,15 @@
           <w:szCs w:val="24"/>
         </w:rPr>
         <w:lastRenderedPageBreak/>
-        <w:t>mi hoztunk létre, vagy épp mi vagyunk a vezetői. A moderátor gombbal pedig azokat a szezonokat láthatjuk, amelyekhez hozzá vagyunk adva moderátorként.</w:t>
+        <w:t>duplikációja nem fordulhat elő. A kedvencek gombbal az általunk kedvelt szezonok fognak látszódni. Az admin gombbal azokat a szezonokat tekinthetjük meg, amelyek</w:t>
+      </w:r>
+      <w:r>
+        <w:rPr>
+          <w:rFonts w:ascii="Times New Roman" w:hAnsi="Times New Roman" w:cs="Times New Roman"/>
+          <w:sz w:val="24"/>
+          <w:szCs w:val="24"/>
+        </w:rPr>
+        <w:t>et mi hoztunk létre, vagy épp mi vagyunk a vezetői. A moderátor gombbal pedig azokat a szezonokat láthatjuk, amelyekhez hozzá vagyunk adva moderátorként.</w:t>
       </w:r>
     </w:p>
     <w:p>
@@ -5635,7 +5655,16 @@
           <w:sz w:val="24"/>
           <w:szCs w:val="24"/>
         </w:rPr>
-        <w:t>Megtalálunk itt továbbá 2 lenyíló ablakot, amin a tábla típusát (drivers, teams, races) és annak tartalmát állíthatjuk be (minden, vagy a típusok nevei felsorolva). Ennek a segítségével hat féle táblát tekinthetünk meg, amit a jogosultság fázisában részletezek.</w:t>
+        <w:t xml:space="preserve">Megtalálunk itt továbbá 2 lenyíló ablakot, amin a tábla típusát (drivers, teams, races) és annak tartalmát állíthatjuk be (minden, vagy a típusok nevei felsorolva). Ennek </w:t>
+      </w:r>
+      <w:r>
+        <w:rPr>
+          <w:rFonts w:ascii="Times New Roman" w:hAnsi="Times New Roman" w:cs="Times New Roman"/>
+          <w:sz w:val="24"/>
+          <w:szCs w:val="24"/>
+        </w:rPr>
+        <w:lastRenderedPageBreak/>
+        <w:t>a segítségével hat féle táblát tekinthetünk meg, amit a jogosultság fázisában részletezek.</w:t>
       </w:r>
       <w:r>
         <w:rPr>
@@ -5663,7 +5692,6 @@
           <w:sz w:val="24"/>
           <w:szCs w:val="24"/>
         </w:rPr>
-        <w:lastRenderedPageBreak/>
         <w:t xml:space="preserve">Ha beléptünk, de nincs jogosultságunk </w:t>
       </w:r>
       <w:r>
@@ -5976,7 +6004,16 @@
           <w:sz w:val="24"/>
           <w:szCs w:val="24"/>
         </w:rPr>
-        <w:t>Amennyiben a hozzáadás gomb lehetőségével élnénk, akkor ezt csak abban az esetben tudjuk megtenni, amennyiben létezik legalább egy csapat, illetve szintén legalább egy verseny a versenynaptárban. Ha ez nem teljesül, a program egy hibát fog dobni és nem nyitja meg az ablakot mindaddig, amíg ezeket az adatokat hozzá nem adjuk a ligához. Amennyiben az ablak megnyílik,</w:t>
+        <w:t xml:space="preserve">Amennyiben a hozzáadás gomb lehetőségével élnénk, akkor ezt csak abban az esetben tudjuk megtenni, amennyiben létezik legalább egy csapat, illetve szintén legalább egy verseny a versenynaptárban. Ha ez nem teljesül, a program egy hibát fog dobni és nem nyitja meg az ablakot mindaddig, amíg ezeket az adatokat hozzá nem adjuk a ligához. Amennyiben </w:t>
+      </w:r>
+      <w:r>
+        <w:rPr>
+          <w:rFonts w:ascii="Times New Roman" w:hAnsi="Times New Roman" w:cs="Times New Roman"/>
+          <w:sz w:val="24"/>
+          <w:szCs w:val="24"/>
+        </w:rPr>
+        <w:lastRenderedPageBreak/>
+        <w:t>az ablak megnyílik,</w:t>
       </w:r>
       <w:r>
         <w:rPr>
@@ -5992,7 +6029,6 @@
           <w:sz w:val="24"/>
           <w:szCs w:val="24"/>
         </w:rPr>
-        <w:lastRenderedPageBreak/>
         <w:t>Amennyiben ezen a versenyen már ért el eredményt az aktuális pilóta</w:t>
       </w:r>
       <w:r>
@@ -6233,6 +6269,7 @@
           <w:sz w:val="24"/>
           <w:szCs w:val="24"/>
         </w:rPr>
+        <w:lastRenderedPageBreak/>
         <w:t>Az utolsó táblánk egy adott versenyhez tartozó eredményeket tartalmazza</w:t>
       </w:r>
       <w:r>
@@ -6241,16 +6278,7 @@
           <w:sz w:val="24"/>
           <w:szCs w:val="24"/>
         </w:rPr>
-        <w:t xml:space="preserve">, hasonlóan a pilóták eredményeit tartalmazó táblához, csak itt egy versenyre lebontva látjuk ezt pozíció szerint rendezve. Látható itt a megszerzett pozíció, pilóta neve, valós </w:t>
-      </w:r>
-      <w:r>
-        <w:rPr>
-          <w:rFonts w:ascii="Times New Roman" w:hAnsi="Times New Roman" w:cs="Times New Roman"/>
-          <w:sz w:val="24"/>
-          <w:szCs w:val="24"/>
-        </w:rPr>
-        <w:lastRenderedPageBreak/>
-        <w:t xml:space="preserve">név, rajtszám, a csapat, akinek a színeiben versenyzett, illetve a megszerzett pontok számát. Adminisztrátori és moderátori jog esetében megtaláljuk a </w:t>
+        <w:t xml:space="preserve">, hasonlóan a pilóták eredményeit tartalmazó táblához, csak itt egy versenyre lebontva látjuk ezt pozíció szerint rendezve. Látható itt a megszerzett pozíció, pilóta neve, valós név, rajtszám, a csapat, akinek a színeiben versenyzett, illetve a megszerzett pontok számát. Adminisztrátori és moderátori jog esetében megtaláljuk a </w:t>
       </w:r>
       <w:r>
         <w:rPr>
@@ -6482,16 +6510,8 @@
           <w:sz w:val="24"/>
           <w:szCs w:val="24"/>
         </w:rPr>
-        <w:t xml:space="preserve">Az utóbbi navigációs esetet alapul véve a keresési mező nem lesz kitöltve és hozzátartozó adatok se fognak megjelenni lentebb. Ha egy versenyző statisztikáit meg szeretnénk tekinteni, ahhoz tudnunk kell elsősorban azt a nevet, amivel egy vagy több </w:t>
-      </w:r>
-      <w:r>
-        <w:rPr>
-          <w:rFonts w:ascii="Times New Roman" w:hAnsi="Times New Roman" w:cs="Times New Roman"/>
-          <w:sz w:val="24"/>
-          <w:szCs w:val="24"/>
-        </w:rPr>
         <w:lastRenderedPageBreak/>
-        <w:t>ligában részt vett. Ezt a nevet a keresőmezőben kell beírni, majd a keresés gombra kattintva a program az adatok lekérése után megjeleníti a statisztikai adatokat.</w:t>
+        <w:t>Az utóbbi navigációs esetet alapul véve a keresési mező nem lesz kitöltve és hozzátartozó adatok se fognak megjelenni lentebb. Ha egy versenyző statisztikáit meg szeretnénk tekinteni, ahhoz tudnunk kell elsősorban azt a nevet, amivel egy vagy több ligában részt vett. Ezt a nevet a keresőmezőben kell beírni, majd a keresés gombra kattintva a program az adatok lekérése után megjeleníti a statisztikai adatokat.</w:t>
       </w:r>
     </w:p>
     <w:p>
@@ -6690,6 +6710,7 @@
           <w:sz w:val="36"/>
           <w:szCs w:val="36"/>
         </w:rPr>
+        <w:lastRenderedPageBreak/>
         <w:t>Beállítások</w:t>
       </w:r>
       <w:bookmarkEnd w:id="16"/>
@@ -6719,16 +6740,7 @@
           <w:sz w:val="24"/>
           <w:szCs w:val="24"/>
         </w:rPr>
-        <w:t xml:space="preserve">van </w:t>
-      </w:r>
-      <w:r>
-        <w:rPr>
-          <w:rFonts w:ascii="Times New Roman" w:hAnsi="Times New Roman" w:cs="Times New Roman"/>
-          <w:sz w:val="24"/>
-          <w:szCs w:val="24"/>
-        </w:rPr>
-        <w:lastRenderedPageBreak/>
-        <w:t>lehetősége a felhasználónak. Ezt az oldalt a fejlécben tudja elérni a megfelelő linkre kattintva. A megnyitáskor betöltésre kerül minden felhasználói adat, névlegesen a felhasználó név és az e-mail cím.</w:t>
+        <w:t>van lehetősége a felhasználónak. Ezt az oldalt a fejlécben tudja elérni a megfelelő linkre kattintva. A megnyitáskor betöltésre kerül minden felhasználói adat, névlegesen a felhasználó név és az e-mail cím.</w:t>
       </w:r>
       <w:r>
         <w:rPr>
@@ -7295,7 +7307,7 @@
               </wp:anchor>
             </w:drawing>
           </mc:Choice>
-          <mc:Fallback>
+          <mc:Fallback xmlns:w16du="http://schemas.microsoft.com/office/word/2023/wordml/word16du">
             <w:pict>
               <v:roundrect w14:anchorId="017575F8" id="Szövegdoboz 1" o:spid="_x0000_s1026" style="position:absolute;left:0;text-align:left;margin-left:9.7pt;margin-top:149.1pt;width:414.7pt;height:44.65pt;z-index:251659264;visibility:visible;mso-wrap-style:square;mso-height-percent:0;mso-wrap-distance-left:9pt;mso-wrap-distance-top:0;mso-wrap-distance-right:9pt;mso-wrap-distance-bottom:0;mso-position-horizontal:absolute;mso-position-horizontal-relative:text;mso-position-vertical:absolute;mso-position-vertical-relative:text;mso-height-percent:0;mso-height-relative:margin;v-text-anchor:top" arcsize="10923f" o:gfxdata="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" fillcolor="#f5f5f5" stroked="f" strokeweight=".5pt">
                 <v:textbox>
@@ -7485,7 +7497,7 @@
               </wp:anchor>
             </w:drawing>
           </mc:Choice>
-          <mc:Fallback>
+          <mc:Fallback xmlns:w16du="http://schemas.microsoft.com/office/word/2023/wordml/word16du">
             <w:pict>
               <v:roundrect w14:anchorId="06B8758E" id="Szövegdoboz 2" o:spid="_x0000_s1027" style="position:absolute;left:0;text-align:left;margin-left:10.05pt;margin-top:113.2pt;width:414.7pt;height:44.65pt;z-index:251661312;visibility:visible;mso-wrap-style:square;mso-height-percent:0;mso-wrap-distance-left:9pt;mso-wrap-distance-top:0;mso-wrap-distance-right:9pt;mso-wrap-distance-bottom:0;mso-position-horizontal:absolute;mso-position-horizontal-relative:text;mso-position-vertical:absolute;mso-position-vertical-relative:text;mso-height-percent:0;mso-height-relative:margin;v-text-anchor:top" arcsize="10923f" o:gfxdata="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" fillcolor="#f5f5f5" stroked="f" strokeweight=".5pt">
                 <v:textbox>
@@ -7687,7 +7699,7 @@
           <w:rFonts w:ascii="Times New Roman" w:hAnsi="Times New Roman" w:cs="Times New Roman"/>
         </w:rPr>
       </w:pPr>
-      <w:bookmarkStart w:id="39" w:name="_Toc134522654"/>
+      <w:bookmarkStart w:id="29" w:name="_Toc134522654"/>
       <w:r>
         <w:rPr>
           <w:rFonts w:ascii="Times New Roman" w:hAnsi="Times New Roman" w:cs="Times New Roman"/>
@@ -7706,7 +7718,7 @@
         </w:rPr>
         <w:t>s</w:t>
       </w:r>
-      <w:bookmarkEnd w:id="39"/>
+      <w:bookmarkEnd w:id="29"/>
     </w:p>
     <w:p>
       <w:pPr>
@@ -7910,7 +7922,7 @@
           <w:numId w:val="7"/>
         </w:numPr>
       </w:pPr>
-      <w:bookmarkStart w:id="40" w:name="_Toc134522655"/>
+      <w:bookmarkStart w:id="30" w:name="_Toc134522655"/>
       <w:r>
         <w:rPr>
           <w:rFonts w:ascii="Times New Roman" w:hAnsi="Times New Roman" w:cs="Times New Roman"/>
@@ -7929,7 +7941,7 @@
         </w:rPr>
         <w:t>s</w:t>
       </w:r>
-      <w:bookmarkEnd w:id="40"/>
+      <w:bookmarkEnd w:id="30"/>
     </w:p>
     <w:p>
       <w:pPr>
@@ -8071,7 +8083,7 @@
           <w:szCs w:val="36"/>
         </w:rPr>
       </w:pPr>
-      <w:bookmarkStart w:id="41" w:name="_Toc134522656"/>
+      <w:bookmarkStart w:id="31" w:name="_Toc134522656"/>
       <w:r>
         <w:rPr>
           <w:rFonts w:ascii="Times New Roman" w:hAnsi="Times New Roman" w:cs="Times New Roman"/>
@@ -8081,7 +8093,7 @@
         </w:rPr>
         <w:t>Favorites</w:t>
       </w:r>
-      <w:bookmarkEnd w:id="41"/>
+      <w:bookmarkEnd w:id="31"/>
     </w:p>
     <w:p>
       <w:pPr>
@@ -8167,7 +8179,7 @@
           <w:szCs w:val="36"/>
         </w:rPr>
       </w:pPr>
-      <w:bookmarkStart w:id="42" w:name="_Toc134522657"/>
+      <w:bookmarkStart w:id="32" w:name="_Toc134522657"/>
       <w:r>
         <w:rPr>
           <w:rFonts w:ascii="Times New Roman" w:hAnsi="Times New Roman" w:cs="Times New Roman"/>
@@ -8177,7 +8189,7 @@
         </w:rPr>
         <w:t>Permissions</w:t>
       </w:r>
-      <w:bookmarkEnd w:id="42"/>
+      <w:bookmarkEnd w:id="32"/>
     </w:p>
     <w:p>
       <w:pPr>
@@ -8280,7 +8292,7 @@
           <w:szCs w:val="36"/>
         </w:rPr>
       </w:pPr>
-      <w:bookmarkStart w:id="43" w:name="_Toc134522658"/>
+      <w:bookmarkStart w:id="33" w:name="_Toc134522658"/>
       <w:r>
         <w:rPr>
           <w:rFonts w:ascii="Times New Roman" w:hAnsi="Times New Roman" w:cs="Times New Roman"/>
@@ -8290,7 +8302,7 @@
         </w:rPr>
         <w:t>Drivers</w:t>
       </w:r>
-      <w:bookmarkEnd w:id="43"/>
+      <w:bookmarkEnd w:id="33"/>
     </w:p>
     <w:p>
       <w:pPr>
@@ -8528,7 +8540,7 @@
           <w:szCs w:val="36"/>
         </w:rPr>
       </w:pPr>
-      <w:bookmarkStart w:id="44" w:name="_Toc134522659"/>
+      <w:bookmarkStart w:id="34" w:name="_Toc134522659"/>
       <w:r>
         <w:rPr>
           <w:rFonts w:ascii="Times New Roman" w:hAnsi="Times New Roman" w:cs="Times New Roman"/>
@@ -8538,7 +8550,7 @@
         </w:rPr>
         <w:t>Teams</w:t>
       </w:r>
-      <w:bookmarkEnd w:id="44"/>
+      <w:bookmarkEnd w:id="34"/>
     </w:p>
     <w:p>
       <w:pPr>
@@ -8648,7 +8660,7 @@
           <w:szCs w:val="36"/>
         </w:rPr>
       </w:pPr>
-      <w:bookmarkStart w:id="45" w:name="_Toc134522660"/>
+      <w:bookmarkStart w:id="35" w:name="_Toc134522660"/>
       <w:r>
         <w:rPr>
           <w:rFonts w:ascii="Times New Roman" w:hAnsi="Times New Roman" w:cs="Times New Roman"/>
@@ -8659,7 +8671,7 @@
         <w:lastRenderedPageBreak/>
         <w:t>Races</w:t>
       </w:r>
-      <w:bookmarkEnd w:id="45"/>
+      <w:bookmarkEnd w:id="35"/>
     </w:p>
     <w:p>
       <w:pPr>
@@ -8798,7 +8810,7 @@
           <w:color w:val="000000" w:themeColor="text1"/>
         </w:rPr>
       </w:pPr>
-      <w:bookmarkStart w:id="46" w:name="_Toc134522661"/>
+      <w:bookmarkStart w:id="36" w:name="_Toc134522661"/>
       <w:r>
         <w:rPr>
           <w:rFonts w:ascii="Times New Roman" w:hAnsi="Times New Roman" w:cs="Times New Roman"/>
@@ -8808,7 +8820,7 @@
         </w:rPr>
         <w:t>Results</w:t>
       </w:r>
-      <w:bookmarkEnd w:id="46"/>
+      <w:bookmarkEnd w:id="36"/>
     </w:p>
     <w:p>
       <w:pPr>
@@ -8998,7 +9010,7 @@
           <w:szCs w:val="44"/>
         </w:rPr>
       </w:pPr>
-      <w:bookmarkStart w:id="47" w:name="_Toc134522662"/>
+      <w:bookmarkStart w:id="37" w:name="_Toc134522662"/>
       <w:r>
         <w:rPr>
           <w:rFonts w:ascii="Times New Roman" w:hAnsi="Times New Roman" w:cs="Times New Roman"/>
@@ -9008,7 +9020,7 @@
         </w:rPr>
         <w:t>Szerveroldal</w:t>
       </w:r>
-      <w:bookmarkEnd w:id="47"/>
+      <w:bookmarkEnd w:id="37"/>
     </w:p>
     <w:p>
       <w:pPr>
@@ -9285,7 +9297,7 @@
           <w:szCs w:val="36"/>
         </w:rPr>
       </w:pPr>
-      <w:bookmarkStart w:id="48" w:name="_Toc134522663"/>
+      <w:bookmarkStart w:id="38" w:name="_Toc134522663"/>
       <w:r>
         <w:rPr>
           <w:rFonts w:ascii="Times New Roman" w:hAnsi="Times New Roman" w:cs="Times New Roman"/>
@@ -9295,7 +9307,7 @@
         </w:rPr>
         <w:t>Driver</w:t>
       </w:r>
-      <w:bookmarkEnd w:id="48"/>
+      <w:bookmarkEnd w:id="38"/>
     </w:p>
     <w:p>
       <w:pPr>
@@ -9723,7 +9735,7 @@
           <w:szCs w:val="36"/>
         </w:rPr>
       </w:pPr>
-      <w:bookmarkStart w:id="49" w:name="_Toc134522664"/>
+      <w:bookmarkStart w:id="39" w:name="_Toc134522664"/>
       <w:r>
         <w:rPr>
           <w:rFonts w:ascii="Times New Roman" w:hAnsi="Times New Roman" w:cs="Times New Roman"/>
@@ -9733,7 +9745,7 @@
         </w:rPr>
         <w:t>Favorite</w:t>
       </w:r>
-      <w:bookmarkEnd w:id="49"/>
+      <w:bookmarkEnd w:id="39"/>
     </w:p>
     <w:p>
       <w:pPr>
@@ -9910,7 +9922,7 @@
           <w:szCs w:val="36"/>
         </w:rPr>
       </w:pPr>
-      <w:bookmarkStart w:id="50" w:name="_Toc134522665"/>
+      <w:bookmarkStart w:id="40" w:name="_Toc134522665"/>
       <w:r>
         <w:rPr>
           <w:rFonts w:ascii="Times New Roman" w:hAnsi="Times New Roman" w:cs="Times New Roman"/>
@@ -9920,7 +9932,7 @@
         </w:rPr>
         <w:t>Permission</w:t>
       </w:r>
-      <w:bookmarkEnd w:id="50"/>
+      <w:bookmarkEnd w:id="40"/>
     </w:p>
     <w:p>
       <w:pPr>
@@ -10176,7 +10188,7 @@
           <w:szCs w:val="36"/>
         </w:rPr>
       </w:pPr>
-      <w:bookmarkStart w:id="51" w:name="_Toc134522666"/>
+      <w:bookmarkStart w:id="41" w:name="_Toc134522666"/>
       <w:r>
         <w:rPr>
           <w:rFonts w:ascii="Times New Roman" w:hAnsi="Times New Roman" w:cs="Times New Roman"/>
@@ -10186,7 +10198,7 @@
         </w:rPr>
         <w:t>Race</w:t>
       </w:r>
-      <w:bookmarkEnd w:id="51"/>
+      <w:bookmarkEnd w:id="41"/>
     </w:p>
     <w:p>
       <w:pPr>
@@ -10395,7 +10407,7 @@
           <w:szCs w:val="36"/>
         </w:rPr>
       </w:pPr>
-      <w:bookmarkStart w:id="52" w:name="_Toc134522667"/>
+      <w:bookmarkStart w:id="42" w:name="_Toc134522667"/>
       <w:r>
         <w:rPr>
           <w:rFonts w:ascii="Times New Roman" w:hAnsi="Times New Roman" w:cs="Times New Roman"/>
@@ -10405,7 +10417,7 @@
         </w:rPr>
         <w:t>Result</w:t>
       </w:r>
-      <w:bookmarkEnd w:id="52"/>
+      <w:bookmarkEnd w:id="42"/>
     </w:p>
     <w:p>
       <w:pPr>
@@ -10836,7 +10848,7 @@
           <w:szCs w:val="36"/>
         </w:rPr>
       </w:pPr>
-      <w:bookmarkStart w:id="53" w:name="_Toc134522668"/>
+      <w:bookmarkStart w:id="43" w:name="_Toc134522668"/>
       <w:r>
         <w:rPr>
           <w:rFonts w:ascii="Times New Roman" w:hAnsi="Times New Roman" w:cs="Times New Roman"/>
@@ -10847,7 +10859,7 @@
         <w:lastRenderedPageBreak/>
         <w:t>Season</w:t>
       </w:r>
-      <w:bookmarkEnd w:id="53"/>
+      <w:bookmarkEnd w:id="43"/>
     </w:p>
     <w:p>
       <w:pPr>
@@ -12476,7 +12488,7 @@
         </w:rPr>
         <w:t xml:space="preserve"> eredményeket is tartalmaz. GET metódussal érjük el </w:t>
       </w:r>
-      <w:bookmarkStart w:id="54" w:name="_Hlk134181250"/>
+      <w:bookmarkStart w:id="44" w:name="_Hlk134181250"/>
       <w:r>
         <w:rPr>
           <w:rFonts w:ascii="Times New Roman" w:hAnsi="Times New Roman" w:cs="Times New Roman"/>
@@ -12538,7 +12550,7 @@
         </w:rPr>
         <w:t xml:space="preserve"> </w:t>
       </w:r>
-      <w:bookmarkEnd w:id="54"/>
+      <w:bookmarkEnd w:id="44"/>
       <w:r>
         <w:rPr>
           <w:rFonts w:ascii="Times New Roman" w:hAnsi="Times New Roman" w:cs="Times New Roman"/>
@@ -13230,7 +13242,7 @@
           <w:lang w:val="en-US"/>
         </w:rPr>
       </w:pPr>
-      <w:bookmarkStart w:id="55" w:name="_Toc134522669"/>
+      <w:bookmarkStart w:id="45" w:name="_Toc134522669"/>
       <w:r>
         <w:rPr>
           <w:rFonts w:ascii="Times New Roman" w:hAnsi="Times New Roman" w:cs="Times New Roman"/>
@@ -13241,7 +13253,7 @@
         </w:rPr>
         <w:t>Team</w:t>
       </w:r>
-      <w:bookmarkEnd w:id="55"/>
+      <w:bookmarkEnd w:id="45"/>
     </w:p>
     <w:p>
       <w:pPr>
@@ -13437,7 +13449,7 @@
           <w:szCs w:val="36"/>
         </w:rPr>
       </w:pPr>
-      <w:bookmarkStart w:id="56" w:name="_Toc134522670"/>
+      <w:bookmarkStart w:id="46" w:name="_Toc134522670"/>
       <w:r>
         <w:rPr>
           <w:rFonts w:ascii="Times New Roman" w:hAnsi="Times New Roman" w:cs="Times New Roman"/>
@@ -13447,7 +13459,7 @@
         </w:rPr>
         <w:t>User</w:t>
       </w:r>
-      <w:bookmarkEnd w:id="56"/>
+      <w:bookmarkEnd w:id="46"/>
     </w:p>
     <w:p>
       <w:pPr>
@@ -13811,7 +13823,7 @@
           <w:szCs w:val="44"/>
         </w:rPr>
       </w:pPr>
-      <w:bookmarkStart w:id="57" w:name="_Toc134522671"/>
+      <w:bookmarkStart w:id="47" w:name="_Toc134522671"/>
       <w:r>
         <w:rPr>
           <w:rFonts w:ascii="Times New Roman" w:hAnsi="Times New Roman" w:cs="Times New Roman"/>
@@ -13822,7 +13834,7 @@
         <w:lastRenderedPageBreak/>
         <w:t>Kliensoldal</w:t>
       </w:r>
-      <w:bookmarkEnd w:id="57"/>
+      <w:bookmarkEnd w:id="47"/>
     </w:p>
     <w:p>
       <w:pPr>
@@ -14109,7 +14121,7 @@
           <w:szCs w:val="44"/>
         </w:rPr>
       </w:pPr>
-      <w:bookmarkStart w:id="58" w:name="_Toc134522672"/>
+      <w:bookmarkStart w:id="48" w:name="_Toc134522672"/>
       <w:r>
         <w:rPr>
           <w:rFonts w:ascii="Times New Roman" w:hAnsi="Times New Roman" w:cs="Times New Roman"/>
@@ -14119,7 +14131,7 @@
         </w:rPr>
         <w:t>Telepítés</w:t>
       </w:r>
-      <w:bookmarkEnd w:id="58"/>
+      <w:bookmarkEnd w:id="48"/>
     </w:p>
     <w:p>
       <w:pPr>
@@ -14362,7 +14374,7 @@
           <w:szCs w:val="44"/>
         </w:rPr>
       </w:pPr>
-      <w:bookmarkStart w:id="59" w:name="_Toc134522673"/>
+      <w:bookmarkStart w:id="49" w:name="_Toc134522673"/>
       <w:r>
         <w:rPr>
           <w:rFonts w:ascii="Times New Roman" w:hAnsi="Times New Roman" w:cs="Times New Roman"/>
@@ -14372,7 +14384,7 @@
         </w:rPr>
         <w:t>Tesztesetek</w:t>
       </w:r>
-      <w:bookmarkEnd w:id="59"/>
+      <w:bookmarkEnd w:id="49"/>
     </w:p>
     <w:p>
       <w:pPr>
@@ -14420,6 +14432,26 @@
           <w:szCs w:val="24"/>
         </w:rPr>
         <w:t>A manuális tesztelést tekintve a szoftver teljeskörűen tesztelve volt. Mind a végpontok, mind a webapplikáció rész is. Mind a kettő stresszteszt keretein belül is. Amikor készen voltam a fejlesztés nagy részével és a webapplikáció már az interneten is elérhetővé vált bárki számára, akkor ismerősi körömet kértem meg, hogy teszteljék a programot minden tekintetben. Ezt meg is tették és a tapasztalataikat, javaslataikat, egyes hibafaktorokat elküldtek nekem egy űrlapon keresztül, hogy azokra minél előbb megoldást találjak.</w:t>
+      </w:r>
+    </w:p>
+    <w:p>
+      <w:pPr>
+        <w:spacing w:line="360" w:lineRule="auto"/>
+        <w:ind w:firstLine="850"/>
+        <w:jc w:val="both"/>
+        <w:rPr>
+          <w:rFonts w:ascii="Times New Roman" w:hAnsi="Times New Roman" w:cs="Times New Roman"/>
+          <w:sz w:val="24"/>
+          <w:szCs w:val="24"/>
+        </w:rPr>
+      </w:pPr>
+      <w:r>
+        <w:rPr>
+          <w:rFonts w:ascii="Times New Roman" w:hAnsi="Times New Roman" w:cs="Times New Roman"/>
+          <w:sz w:val="24"/>
+          <w:szCs w:val="24"/>
+        </w:rPr>
+        <w:t>Fontos volt minden esetben tesztelni manuálisan a mobilnézetet is, ez biztosítja ugyanis a reszponzív nézet alapjait. Sok oldalon kellett erre figyelni, különös tekintettel a táblázatokkal rendelkező komponenseknél, mint például a szezonon belül. Nem lehetett minden adatot megjeleníteni a táblázatban mobilnézetben, különben veszélyeztette volna a tábla áttekinthetőségét. Ugyanígy a szezonok listájában is eltávolításra került egy-egy oszlop mobilnézetben. Azonban, ha minden információt meg szeretnénk tekinteni, akkor ezt elforgatott képernyővel megtehetjük.</w:t>
       </w:r>
     </w:p>
     <w:p>
@@ -14479,7 +14511,7 @@
           <w:szCs w:val="44"/>
         </w:rPr>
       </w:pPr>
-      <w:bookmarkStart w:id="60" w:name="_Toc134522674"/>
+      <w:bookmarkStart w:id="50" w:name="_Toc134522674"/>
       <w:r>
         <w:rPr>
           <w:rFonts w:ascii="Times New Roman" w:hAnsi="Times New Roman" w:cs="Times New Roman"/>
@@ -14487,6 +14519,7 @@
           <w:sz w:val="44"/>
           <w:szCs w:val="44"/>
         </w:rPr>
+        <w:lastRenderedPageBreak/>
         <w:t>Projek</w:t>
       </w:r>
       <w:r>
@@ -14507,7 +14540,7 @@
         </w:rPr>
         <w:t>fejlesztési folyamatok</w:t>
       </w:r>
-      <w:bookmarkEnd w:id="60"/>
+      <w:bookmarkEnd w:id="50"/>
     </w:p>
     <w:p>
       <w:pPr>
@@ -14526,16 +14559,7 @@
           <w:sz w:val="24"/>
           <w:szCs w:val="24"/>
         </w:rPr>
-        <w:t xml:space="preserve">A fejlesztés és menedzselés folyamatai során ügyeltem arra, hogy a munka során minden transzparens és áttekinthető legyen, hogy a későbbiek folyamán bármikor visszakereshetővé váljon egy-egy lépés. Ha ilyen helyzetben volt részem, gond nélkül tudtam megnézni, hogy akkor milyen lépést miért úgy csináltam, ahogy a kódban szerepel. Ehhez nagy segítséget nyújtott a GitHub általi lehetőségek mind repository, </w:t>
-      </w:r>
-      <w:r>
-        <w:rPr>
-          <w:rFonts w:ascii="Times New Roman" w:hAnsi="Times New Roman" w:cs="Times New Roman"/>
-          <w:sz w:val="24"/>
-          <w:szCs w:val="24"/>
-        </w:rPr>
-        <w:lastRenderedPageBreak/>
-        <w:t>mind CI-CD (azaz folyamatos integráció és szállítás), valamint projektmenedzsment formájában. Utóbbi kettő mindig is kedves téma volt számomra, ugyanis szeretem nyomon követni egy projektnek a fejlődését és azt lépésenként meghatározni akár egy ehhez hasonló zöldmezős szoftveren belül is.</w:t>
+        <w:t>A fejlesztés és menedzselés folyamatai során ügyeltem arra, hogy a munka során minden transzparens és áttekinthető legyen, hogy a későbbiek folyamán bármikor visszakereshetővé váljon egy-egy lépés. Ha ilyen helyzetben volt részem, gond nélkül tudtam megnézni, hogy akkor milyen lépést miért úgy csináltam, ahogy a kódban szerepel. Ehhez nagy segítséget nyújtott a GitHub általi lehetőségek mind repository, mind CI-CD (azaz folyamatos integráció és szállítás), valamint projektmenedzsment formájában. Utóbbi kettő mindig is kedves téma volt számomra, ugyanis szeretem nyomon követni egy projektnek a fejlődését és azt lépésenként meghatározni akár egy ehhez hasonló zöldmezős szoftveren belül is.</w:t>
       </w:r>
     </w:p>
     <w:p>
@@ -14611,6 +14635,7 @@
           <w:sz w:val="24"/>
           <w:szCs w:val="24"/>
         </w:rPr>
+        <w:lastRenderedPageBreak/>
         <w:t>Van egy másik „pipeline” is, ami az adatbázis migrációra szolgál. Ez nem a főágra való feltöltéskor fog elindulni, hanem bármelyik pillanatban elindíthatjuk. Míg az előző bekezdésben tárgyalt futtatható állomány a „main.yml” fájlban található, ezt a „migration.yml”-ben tudjuk módosítani.</w:t>
       </w:r>
     </w:p>
@@ -14631,16 +14656,7 @@
           <w:sz w:val="24"/>
           <w:szCs w:val="24"/>
         </w:rPr>
-        <w:t xml:space="preserve">Egy programnál több szakasza van a fejlesztésnek, amelyeket több része kell bontani, hogy átlátható és strukturált legyen a folyamat, így könnyebbség lesz később </w:t>
-      </w:r>
-      <w:r>
-        <w:rPr>
-          <w:rFonts w:ascii="Times New Roman" w:hAnsi="Times New Roman" w:cs="Times New Roman"/>
-          <w:sz w:val="24"/>
-          <w:szCs w:val="24"/>
-        </w:rPr>
-        <w:lastRenderedPageBreak/>
-        <w:t>meghatározni, hogy egyes lépésekre mennyi időre van szükség. Erre a GitHub Projects által nyújtott lehetőségeket használtam. Egy Kanban táblába helyeztem az elvégzendő feladatokat öt darab oszlopon belül. Ezek az oszlopok a következők: „Backlog”, ahova az ötleteket helyeztem el, „Todo”, ahol a fontos teendők találhatóak, „In Progress”-ben éppen futó feladatokat találhatunk, „</w:t>
+        <w:t>Egy programnál több szakasza van a fejlesztésnek, amelyeket több része kell bontani, hogy átlátható és strukturált legyen a folyamat, így könnyebbség lesz később meghatározni, hogy egyes lépésekre mennyi időre van szükség. Erre a GitHub Projects által nyújtott lehetőségeket használtam. Egy Kanban táblába helyeztem az elvégzendő feladatokat öt darab oszlopon belül. Ezek az oszlopok a következők: „Backlog”, ahova az ötleteket helyeztem el, „Todo”, ahol a fontos teendők találhatóak, „In Progress”-ben éppen futó feladatokat találhatunk, „</w:t>
       </w:r>
       <w:r>
         <w:rPr>
@@ -14667,7 +14683,7 @@
           <w:szCs w:val="44"/>
         </w:rPr>
       </w:pPr>
-      <w:bookmarkStart w:id="61" w:name="_Toc134522675"/>
+      <w:bookmarkStart w:id="51" w:name="_Toc134522675"/>
       <w:r>
         <w:rPr>
           <w:rFonts w:ascii="Times New Roman" w:hAnsi="Times New Roman" w:cs="Times New Roman"/>
@@ -14677,7 +14693,7 @@
         </w:rPr>
         <w:t>Továbbfejlesztési lehetőségek</w:t>
       </w:r>
-      <w:bookmarkEnd w:id="61"/>
+      <w:bookmarkEnd w:id="51"/>
     </w:p>
     <w:p>
       <w:pPr>
@@ -14796,6 +14812,7 @@
           <w:sz w:val="24"/>
           <w:szCs w:val="24"/>
         </w:rPr>
+        <w:lastRenderedPageBreak/>
         <w:t>További lehetőség, hogy képeket megadjunk a szezonokhoz, csapatokhoz, versenyzőkhöz, hogy ezáltal még látványosabb, még inkább érdekesebb összefoglalókat lehessen megtekinteni és az objektumokat is könnyebb így azonosítani.</w:t>
       </w:r>
     </w:p>
@@ -14816,16 +14833,7 @@
           <w:sz w:val="24"/>
           <w:szCs w:val="24"/>
         </w:rPr>
-        <w:t xml:space="preserve">A többnyelvűség implementálása is érdemleges lépés volna egy ilyen szoftver során. Habár a felhasználók által megadott szövegeket (pl.: liga leírását) nem lehet </w:t>
-      </w:r>
-      <w:r>
-        <w:rPr>
-          <w:rFonts w:ascii="Times New Roman" w:hAnsi="Times New Roman" w:cs="Times New Roman"/>
-          <w:sz w:val="24"/>
-          <w:szCs w:val="24"/>
-        </w:rPr>
-        <w:lastRenderedPageBreak/>
-        <w:t>lefordítani, de statikus szövegekkel ezt megtehetjük, ezzel is könnyítve az értelmezést az angol nyelvet nem ismerő felhasználók számára.</w:t>
+        <w:t>A többnyelvűség implementálása is érdemleges lépés volna egy ilyen szoftver során. Habár a felhasználók által megadott szövegeket (pl.: liga leírását) nem lehet lefordítani, de statikus szövegekkel ezt megtehetjük, ezzel is könnyítve az értelmezést az angol nyelvet nem ismerő felhasználók számára.</w:t>
       </w:r>
     </w:p>
     <w:p>
@@ -14920,7 +14928,7 @@
           <w:szCs w:val="60"/>
         </w:rPr>
       </w:pPr>
-      <w:bookmarkStart w:id="62" w:name="_Toc134522676"/>
+      <w:bookmarkStart w:id="52" w:name="_Toc134522676"/>
       <w:r>
         <w:rPr>
           <w:rFonts w:ascii="Times New Roman" w:hAnsi="Times New Roman" w:cs="Times New Roman"/>
@@ -14931,7 +14939,7 @@
         <w:lastRenderedPageBreak/>
         <w:t>Összegzés</w:t>
       </w:r>
-      <w:bookmarkEnd w:id="62"/>
+      <w:bookmarkEnd w:id="52"/>
     </w:p>
     <w:p>
       <w:pPr>
@@ -15087,7 +15095,7 @@
 </file>
 
 <file path=word/endnotes.xml><?xml version="1.0" encoding="utf-8"?>
-<w:endnotes xmlns:wpc="http://schemas.microsoft.com/office/word/2010/wordprocessingCanvas" xmlns:cx="http://schemas.microsoft.com/office/drawing/2014/chartex" xmlns:cx1="http://schemas.microsoft.com/office/drawing/2015/9/8/chartex" xmlns:cx2="http://schemas.microsoft.com/office/drawing/2015/10/21/chartex" xmlns:cx3="http://schemas.microsoft.com/office/drawing/2016/5/9/chartex" xmlns:cx4="http://schemas.microsoft.com/office/drawing/2016/5/10/chartex" xmlns:cx5="http://schemas.microsoft.com/office/drawing/2016/5/11/chartex" xmlns:cx6="http://schemas.microsoft.com/office/drawing/2016/5/12/chartex" xmlns:cx7="http://schemas.microsoft.com/office/drawing/2016/5/13/chartex" xmlns:cx8="http://schemas.microsoft.com/office/drawing/2016/5/14/chartex" xmlns:mc="http://schemas.openxmlformats.org/markup-compatibility/2006" xmlns:aink="http://schemas.microsoft.com/office/drawing/2016/ink" xmlns:am3d="http://schemas.microsoft.com/office/drawing/2017/model3d" xmlns:o="urn:schemas-microsoft-com:office:office" xmlns:oel="http://schemas.microsoft.com/office/2019/extlst" xmlns:r="http://schemas.openxmlformats.org/officeDocument/2006/relationships" xmlns:m="http://schemas.openxmlformats.org/officeDocument/2006/math" xmlns:v="urn:schemas-microsoft-com:vml" xmlns:wp14="http://schemas.microsoft.com/office/word/2010/wordprocessingDrawing" xmlns:wp="http://schemas.openxmlformats.org/drawingml/2006/wordprocessingDrawing" xmlns:w10="urn:schemas-microsoft-com:office:word" xmlns:w="http://schemas.openxmlformats.org/wordprocessingml/2006/main" xmlns:w14="http://schemas.microsoft.com/office/word/2010/wordml" xmlns:w15="http://schemas.microsoft.com/office/word/2012/wordml" xmlns:w16cex="http://schemas.microsoft.com/office/word/2018/wordml/cex" xmlns:w16cid="http://schemas.microsoft.com/office/word/2016/wordml/cid" xmlns:w16="http://schemas.microsoft.com/office/word/2018/wordml" xmlns:w16du="http://schemas.microsoft.com/office/word/2023/wordml/word16du" xmlns:w16sdtdh="http://schemas.microsoft.com/office/word/2020/wordml/sdtdatahash" xmlns:w16se="http://schemas.microsoft.com/office/word/2015/wordml/symex" xmlns:wpg="http://schemas.microsoft.com/office/word/2010/wordprocessingGroup" xmlns:wpi="http://schemas.microsoft.com/office/word/2010/wordprocessingInk" xmlns:wne="http://schemas.microsoft.com/office/word/2006/wordml" xmlns:wps="http://schemas.microsoft.com/office/word/2010/wordprocessingShape" mc:Ignorable="w14 w15 w16se w16cid w16 w16cex w16sdtdh wp14">
+<w:endnotes xmlns:wpc="http://schemas.microsoft.com/office/word/2010/wordprocessingCanvas" xmlns:cx="http://schemas.microsoft.com/office/drawing/2014/chartex" xmlns:cx1="http://schemas.microsoft.com/office/drawing/2015/9/8/chartex" xmlns:cx2="http://schemas.microsoft.com/office/drawing/2015/10/21/chartex" xmlns:cx3="http://schemas.microsoft.com/office/drawing/2016/5/9/chartex" xmlns:cx4="http://schemas.microsoft.com/office/drawing/2016/5/10/chartex" xmlns:cx5="http://schemas.microsoft.com/office/drawing/2016/5/11/chartex" xmlns:cx6="http://schemas.microsoft.com/office/drawing/2016/5/12/chartex" xmlns:cx7="http://schemas.microsoft.com/office/drawing/2016/5/13/chartex" xmlns:cx8="http://schemas.microsoft.com/office/drawing/2016/5/14/chartex" xmlns:mc="http://schemas.openxmlformats.org/markup-compatibility/2006" xmlns:aink="http://schemas.microsoft.com/office/drawing/2016/ink" xmlns:am3d="http://schemas.microsoft.com/office/drawing/2017/model3d" xmlns:o="urn:schemas-microsoft-com:office:office" xmlns:oel="http://schemas.microsoft.com/office/2019/extlst" xmlns:r="http://schemas.openxmlformats.org/officeDocument/2006/relationships" xmlns:m="http://schemas.openxmlformats.org/officeDocument/2006/math" xmlns:v="urn:schemas-microsoft-com:vml" xmlns:wp14="http://schemas.microsoft.com/office/word/2010/wordprocessingDrawing" xmlns:wp="http://schemas.openxmlformats.org/drawingml/2006/wordprocessingDrawing" xmlns:w10="urn:schemas-microsoft-com:office:word" xmlns:w="http://schemas.openxmlformats.org/wordprocessingml/2006/main" xmlns:w14="http://schemas.microsoft.com/office/word/2010/wordml" xmlns:w15="http://schemas.microsoft.com/office/word/2012/wordml" xmlns:w16cex="http://schemas.microsoft.com/office/word/2018/wordml/cex" xmlns:w16cid="http://schemas.microsoft.com/office/word/2016/wordml/cid" xmlns:w16="http://schemas.microsoft.com/office/word/2018/wordml" xmlns:w16sdtdh="http://schemas.microsoft.com/office/word/2020/wordml/sdtdatahash" xmlns:w16se="http://schemas.microsoft.com/office/word/2015/wordml/symex" xmlns:wpg="http://schemas.microsoft.com/office/word/2010/wordprocessingGroup" xmlns:wpi="http://schemas.microsoft.com/office/word/2010/wordprocessingInk" xmlns:wne="http://schemas.microsoft.com/office/word/2006/wordml" xmlns:wps="http://schemas.microsoft.com/office/word/2010/wordprocessingShape" mc:Ignorable="w14 w15 w16se w16cid w16 w16cex w16sdtdh wp14">
   <w:endnote w:type="separator" w:id="-1">
     <w:p>
       <w:pPr>
@@ -15119,7 +15127,7 @@
 </file>
 
 <file path=word/footer1.xml><?xml version="1.0" encoding="utf-8"?>
-<w:ftr xmlns:wpc="http://schemas.microsoft.com/office/word/2010/wordprocessingCanvas" xmlns:cx="http://schemas.microsoft.com/office/drawing/2014/chartex" xmlns:cx1="http://schemas.microsoft.com/office/drawing/2015/9/8/chartex" xmlns:cx2="http://schemas.microsoft.com/office/drawing/2015/10/21/chartex" xmlns:cx3="http://schemas.microsoft.com/office/drawing/2016/5/9/chartex" xmlns:cx4="http://schemas.microsoft.com/office/drawing/2016/5/10/chartex" xmlns:cx5="http://schemas.microsoft.com/office/drawing/2016/5/11/chartex" xmlns:cx6="http://schemas.microsoft.com/office/drawing/2016/5/12/chartex" xmlns:cx7="http://schemas.microsoft.com/office/drawing/2016/5/13/chartex" xmlns:cx8="http://schemas.microsoft.com/office/drawing/2016/5/14/chartex" xmlns:mc="http://schemas.openxmlformats.org/markup-compatibility/2006" xmlns:aink="http://schemas.microsoft.com/office/drawing/2016/ink" xmlns:am3d="http://schemas.microsoft.com/office/drawing/2017/model3d" xmlns:o="urn:schemas-microsoft-com:office:office" xmlns:oel="http://schemas.microsoft.com/office/2019/extlst" xmlns:r="http://schemas.openxmlformats.org/officeDocument/2006/relationships" xmlns:m="http://schemas.openxmlformats.org/officeDocument/2006/math" xmlns:v="urn:schemas-microsoft-com:vml" xmlns:wp14="http://schemas.microsoft.com/office/word/2010/wordprocessingDrawing" xmlns:wp="http://schemas.openxmlformats.org/drawingml/2006/wordprocessingDrawing" xmlns:w10="urn:schemas-microsoft-com:office:word" xmlns:w="http://schemas.openxmlformats.org/wordprocessingml/2006/main" xmlns:w14="http://schemas.microsoft.com/office/word/2010/wordml" xmlns:w15="http://schemas.microsoft.com/office/word/2012/wordml" xmlns:w16cex="http://schemas.microsoft.com/office/word/2018/wordml/cex" xmlns:w16cid="http://schemas.microsoft.com/office/word/2016/wordml/cid" xmlns:w16="http://schemas.microsoft.com/office/word/2018/wordml" xmlns:w16du="http://schemas.microsoft.com/office/word/2023/wordml/word16du" xmlns:w16sdtdh="http://schemas.microsoft.com/office/word/2020/wordml/sdtdatahash" xmlns:w16se="http://schemas.microsoft.com/office/word/2015/wordml/symex" xmlns:wpg="http://schemas.microsoft.com/office/word/2010/wordprocessingGroup" xmlns:wpi="http://schemas.microsoft.com/office/word/2010/wordprocessingInk" xmlns:wne="http://schemas.microsoft.com/office/word/2006/wordml" xmlns:wps="http://schemas.microsoft.com/office/word/2010/wordprocessingShape" mc:Ignorable="w14 w15 w16se w16cid w16 w16cex w16sdtdh wp14">
+<w:ftr xmlns:wpc="http://schemas.microsoft.com/office/word/2010/wordprocessingCanvas" xmlns:cx="http://schemas.microsoft.com/office/drawing/2014/chartex" xmlns:cx1="http://schemas.microsoft.com/office/drawing/2015/9/8/chartex" xmlns:cx2="http://schemas.microsoft.com/office/drawing/2015/10/21/chartex" xmlns:cx3="http://schemas.microsoft.com/office/drawing/2016/5/9/chartex" xmlns:cx4="http://schemas.microsoft.com/office/drawing/2016/5/10/chartex" xmlns:cx5="http://schemas.microsoft.com/office/drawing/2016/5/11/chartex" xmlns:cx6="http://schemas.microsoft.com/office/drawing/2016/5/12/chartex" xmlns:cx7="http://schemas.microsoft.com/office/drawing/2016/5/13/chartex" xmlns:cx8="http://schemas.microsoft.com/office/drawing/2016/5/14/chartex" xmlns:mc="http://schemas.openxmlformats.org/markup-compatibility/2006" xmlns:aink="http://schemas.microsoft.com/office/drawing/2016/ink" xmlns:am3d="http://schemas.microsoft.com/office/drawing/2017/model3d" xmlns:o="urn:schemas-microsoft-com:office:office" xmlns:oel="http://schemas.microsoft.com/office/2019/extlst" xmlns:r="http://schemas.openxmlformats.org/officeDocument/2006/relationships" xmlns:m="http://schemas.openxmlformats.org/officeDocument/2006/math" xmlns:v="urn:schemas-microsoft-com:vml" xmlns:wp14="http://schemas.microsoft.com/office/word/2010/wordprocessingDrawing" xmlns:wp="http://schemas.openxmlformats.org/drawingml/2006/wordprocessingDrawing" xmlns:w10="urn:schemas-microsoft-com:office:word" xmlns:w="http://schemas.openxmlformats.org/wordprocessingml/2006/main" xmlns:w14="http://schemas.microsoft.com/office/word/2010/wordml" xmlns:w15="http://schemas.microsoft.com/office/word/2012/wordml" xmlns:w16cex="http://schemas.microsoft.com/office/word/2018/wordml/cex" xmlns:w16cid="http://schemas.microsoft.com/office/word/2016/wordml/cid" xmlns:w16="http://schemas.microsoft.com/office/word/2018/wordml" xmlns:w16sdtdh="http://schemas.microsoft.com/office/word/2020/wordml/sdtdatahash" xmlns:w16se="http://schemas.microsoft.com/office/word/2015/wordml/symex" xmlns:wpg="http://schemas.microsoft.com/office/word/2010/wordprocessingGroup" xmlns:wpi="http://schemas.microsoft.com/office/word/2010/wordprocessingInk" xmlns:wne="http://schemas.microsoft.com/office/word/2006/wordml" xmlns:wps="http://schemas.microsoft.com/office/word/2010/wordprocessingShape" mc:Ignorable="w14 w15 w16se w16cid w16 w16cex w16sdtdh wp14">
   <w:p>
     <w:pPr>
       <w:pStyle w:val="llb"/>
@@ -15129,7 +15137,7 @@
 </file>
 
 <file path=word/footer2.xml><?xml version="1.0" encoding="utf-8"?>
-<w:ftr xmlns:wpc="http://schemas.microsoft.com/office/word/2010/wordprocessingCanvas" xmlns:cx="http://schemas.microsoft.com/office/drawing/2014/chartex" xmlns:cx1="http://schemas.microsoft.com/office/drawing/2015/9/8/chartex" xmlns:cx2="http://schemas.microsoft.com/office/drawing/2015/10/21/chartex" xmlns:cx3="http://schemas.microsoft.com/office/drawing/2016/5/9/chartex" xmlns:cx4="http://schemas.microsoft.com/office/drawing/2016/5/10/chartex" xmlns:cx5="http://schemas.microsoft.com/office/drawing/2016/5/11/chartex" xmlns:cx6="http://schemas.microsoft.com/office/drawing/2016/5/12/chartex" xmlns:cx7="http://schemas.microsoft.com/office/drawing/2016/5/13/chartex" xmlns:cx8="http://schemas.microsoft.com/office/drawing/2016/5/14/chartex" xmlns:mc="http://schemas.openxmlformats.org/markup-compatibility/2006" xmlns:aink="http://schemas.microsoft.com/office/drawing/2016/ink" xmlns:am3d="http://schemas.microsoft.com/office/drawing/2017/model3d" xmlns:o="urn:schemas-microsoft-com:office:office" xmlns:oel="http://schemas.microsoft.com/office/2019/extlst" xmlns:r="http://schemas.openxmlformats.org/officeDocument/2006/relationships" xmlns:m="http://schemas.openxmlformats.org/officeDocument/2006/math" xmlns:v="urn:schemas-microsoft-com:vml" xmlns:wp14="http://schemas.microsoft.com/office/word/2010/wordprocessingDrawing" xmlns:wp="http://schemas.openxmlformats.org/drawingml/2006/wordprocessingDrawing" xmlns:w10="urn:schemas-microsoft-com:office:word" xmlns:w="http://schemas.openxmlformats.org/wordprocessingml/2006/main" xmlns:w14="http://schemas.microsoft.com/office/word/2010/wordml" xmlns:w15="http://schemas.microsoft.com/office/word/2012/wordml" xmlns:w16cex="http://schemas.microsoft.com/office/word/2018/wordml/cex" xmlns:w16cid="http://schemas.microsoft.com/office/word/2016/wordml/cid" xmlns:w16="http://schemas.microsoft.com/office/word/2018/wordml" xmlns:w16du="http://schemas.microsoft.com/office/word/2023/wordml/word16du" xmlns:w16sdtdh="http://schemas.microsoft.com/office/word/2020/wordml/sdtdatahash" xmlns:w16se="http://schemas.microsoft.com/office/word/2015/wordml/symex" xmlns:wpg="http://schemas.microsoft.com/office/word/2010/wordprocessingGroup" xmlns:wpi="http://schemas.microsoft.com/office/word/2010/wordprocessingInk" xmlns:wne="http://schemas.microsoft.com/office/word/2006/wordml" xmlns:wps="http://schemas.microsoft.com/office/word/2010/wordprocessingShape" mc:Ignorable="w14 w15 w16se w16cid w16 w16cex w16sdtdh wp14">
+<w:ftr xmlns:wpc="http://schemas.microsoft.com/office/word/2010/wordprocessingCanvas" xmlns:cx="http://schemas.microsoft.com/office/drawing/2014/chartex" xmlns:cx1="http://schemas.microsoft.com/office/drawing/2015/9/8/chartex" xmlns:cx2="http://schemas.microsoft.com/office/drawing/2015/10/21/chartex" xmlns:cx3="http://schemas.microsoft.com/office/drawing/2016/5/9/chartex" xmlns:cx4="http://schemas.microsoft.com/office/drawing/2016/5/10/chartex" xmlns:cx5="http://schemas.microsoft.com/office/drawing/2016/5/11/chartex" xmlns:cx6="http://schemas.microsoft.com/office/drawing/2016/5/12/chartex" xmlns:cx7="http://schemas.microsoft.com/office/drawing/2016/5/13/chartex" xmlns:cx8="http://schemas.microsoft.com/office/drawing/2016/5/14/chartex" xmlns:mc="http://schemas.openxmlformats.org/markup-compatibility/2006" xmlns:aink="http://schemas.microsoft.com/office/drawing/2016/ink" xmlns:am3d="http://schemas.microsoft.com/office/drawing/2017/model3d" xmlns:o="urn:schemas-microsoft-com:office:office" xmlns:oel="http://schemas.microsoft.com/office/2019/extlst" xmlns:r="http://schemas.openxmlformats.org/officeDocument/2006/relationships" xmlns:m="http://schemas.openxmlformats.org/officeDocument/2006/math" xmlns:v="urn:schemas-microsoft-com:vml" xmlns:wp14="http://schemas.microsoft.com/office/word/2010/wordprocessingDrawing" xmlns:wp="http://schemas.openxmlformats.org/drawingml/2006/wordprocessingDrawing" xmlns:w10="urn:schemas-microsoft-com:office:word" xmlns:w="http://schemas.openxmlformats.org/wordprocessingml/2006/main" xmlns:w14="http://schemas.microsoft.com/office/word/2010/wordml" xmlns:w15="http://schemas.microsoft.com/office/word/2012/wordml" xmlns:w16cex="http://schemas.microsoft.com/office/word/2018/wordml/cex" xmlns:w16cid="http://schemas.microsoft.com/office/word/2016/wordml/cid" xmlns:w16="http://schemas.microsoft.com/office/word/2018/wordml" xmlns:w16sdtdh="http://schemas.microsoft.com/office/word/2020/wordml/sdtdatahash" xmlns:w16se="http://schemas.microsoft.com/office/word/2015/wordml/symex" xmlns:wpg="http://schemas.microsoft.com/office/word/2010/wordprocessingGroup" xmlns:wpi="http://schemas.microsoft.com/office/word/2010/wordprocessingInk" xmlns:wne="http://schemas.microsoft.com/office/word/2006/wordml" xmlns:wps="http://schemas.microsoft.com/office/word/2010/wordprocessingShape" mc:Ignorable="w14 w15 w16se w16cid w16 w16cex w16sdtdh wp14">
   <w:p>
     <w:pPr>
       <w:pStyle w:val="llb"/>
@@ -15144,7 +15152,7 @@
 </file>
 
 <file path=word/footnotes.xml><?xml version="1.0" encoding="utf-8"?>
-<w:footnotes xmlns:wpc="http://schemas.microsoft.com/office/word/2010/wordprocessingCanvas" xmlns:cx="http://schemas.microsoft.com/office/drawing/2014/chartex" xmlns:cx1="http://schemas.microsoft.com/office/drawing/2015/9/8/chartex" xmlns:cx2="http://schemas.microsoft.com/office/drawing/2015/10/21/chartex" xmlns:cx3="http://schemas.microsoft.com/office/drawing/2016/5/9/chartex" xmlns:cx4="http://schemas.microsoft.com/office/drawing/2016/5/10/chartex" xmlns:cx5="http://schemas.microsoft.com/office/drawing/2016/5/11/chartex" xmlns:cx6="http://schemas.microsoft.com/office/drawing/2016/5/12/chartex" xmlns:cx7="http://schemas.microsoft.com/office/drawing/2016/5/13/chartex" xmlns:cx8="http://schemas.microsoft.com/office/drawing/2016/5/14/chartex" xmlns:mc="http://schemas.openxmlformats.org/markup-compatibility/2006" xmlns:aink="http://schemas.microsoft.com/office/drawing/2016/ink" xmlns:am3d="http://schemas.microsoft.com/office/drawing/2017/model3d" xmlns:o="urn:schemas-microsoft-com:office:office" xmlns:oel="http://schemas.microsoft.com/office/2019/extlst" xmlns:r="http://schemas.openxmlformats.org/officeDocument/2006/relationships" xmlns:m="http://schemas.openxmlformats.org/officeDocument/2006/math" xmlns:v="urn:schemas-microsoft-com:vml" xmlns:wp14="http://schemas.microsoft.com/office/word/2010/wordprocessingDrawing" xmlns:wp="http://schemas.openxmlformats.org/drawingml/2006/wordprocessingDrawing" xmlns:w10="urn:schemas-microsoft-com:office:word" xmlns:w="http://schemas.openxmlformats.org/wordprocessingml/2006/main" xmlns:w14="http://schemas.microsoft.com/office/word/2010/wordml" xmlns:w15="http://schemas.microsoft.com/office/word/2012/wordml" xmlns:w16cex="http://schemas.microsoft.com/office/word/2018/wordml/cex" xmlns:w16cid="http://schemas.microsoft.com/office/word/2016/wordml/cid" xmlns:w16="http://schemas.microsoft.com/office/word/2018/wordml" xmlns:w16du="http://schemas.microsoft.com/office/word/2023/wordml/word16du" xmlns:w16sdtdh="http://schemas.microsoft.com/office/word/2020/wordml/sdtdatahash" xmlns:w16se="http://schemas.microsoft.com/office/word/2015/wordml/symex" xmlns:wpg="http://schemas.microsoft.com/office/word/2010/wordprocessingGroup" xmlns:wpi="http://schemas.microsoft.com/office/word/2010/wordprocessingInk" xmlns:wne="http://schemas.microsoft.com/office/word/2006/wordml" xmlns:wps="http://schemas.microsoft.com/office/word/2010/wordprocessingShape" mc:Ignorable="w14 w15 w16se w16cid w16 w16cex w16sdtdh wp14">
+<w:footnotes xmlns:wpc="http://schemas.microsoft.com/office/word/2010/wordprocessingCanvas" xmlns:cx="http://schemas.microsoft.com/office/drawing/2014/chartex" xmlns:cx1="http://schemas.microsoft.com/office/drawing/2015/9/8/chartex" xmlns:cx2="http://schemas.microsoft.com/office/drawing/2015/10/21/chartex" xmlns:cx3="http://schemas.microsoft.com/office/drawing/2016/5/9/chartex" xmlns:cx4="http://schemas.microsoft.com/office/drawing/2016/5/10/chartex" xmlns:cx5="http://schemas.microsoft.com/office/drawing/2016/5/11/chartex" xmlns:cx6="http://schemas.microsoft.com/office/drawing/2016/5/12/chartex" xmlns:cx7="http://schemas.microsoft.com/office/drawing/2016/5/13/chartex" xmlns:cx8="http://schemas.microsoft.com/office/drawing/2016/5/14/chartex" xmlns:mc="http://schemas.openxmlformats.org/markup-compatibility/2006" xmlns:aink="http://schemas.microsoft.com/office/drawing/2016/ink" xmlns:am3d="http://schemas.microsoft.com/office/drawing/2017/model3d" xmlns:o="urn:schemas-microsoft-com:office:office" xmlns:oel="http://schemas.microsoft.com/office/2019/extlst" xmlns:r="http://schemas.openxmlformats.org/officeDocument/2006/relationships" xmlns:m="http://schemas.openxmlformats.org/officeDocument/2006/math" xmlns:v="urn:schemas-microsoft-com:vml" xmlns:wp14="http://schemas.microsoft.com/office/word/2010/wordprocessingDrawing" xmlns:wp="http://schemas.openxmlformats.org/drawingml/2006/wordprocessingDrawing" xmlns:w10="urn:schemas-microsoft-com:office:word" xmlns:w="http://schemas.openxmlformats.org/wordprocessingml/2006/main" xmlns:w14="http://schemas.microsoft.com/office/word/2010/wordml" xmlns:w15="http://schemas.microsoft.com/office/word/2012/wordml" xmlns:w16cex="http://schemas.microsoft.com/office/word/2018/wordml/cex" xmlns:w16cid="http://schemas.microsoft.com/office/word/2016/wordml/cid" xmlns:w16="http://schemas.microsoft.com/office/word/2018/wordml" xmlns:w16sdtdh="http://schemas.microsoft.com/office/word/2020/wordml/sdtdatahash" xmlns:w16se="http://schemas.microsoft.com/office/word/2015/wordml/symex" xmlns:wpg="http://schemas.microsoft.com/office/word/2010/wordprocessingGroup" xmlns:wpi="http://schemas.microsoft.com/office/word/2010/wordprocessingInk" xmlns:wne="http://schemas.microsoft.com/office/word/2006/wordml" xmlns:wps="http://schemas.microsoft.com/office/word/2010/wordprocessingShape" mc:Ignorable="w14 w15 w16se w16cid w16 w16cex w16sdtdh wp14">
   <w:footnote w:type="separator" w:id="-1">
     <w:p>
       <w:pPr>
@@ -15176,7 +15184,7 @@
 </file>
 
 <file path=word/header1.xml><?xml version="1.0" encoding="utf-8"?>
-<w:hdr xmlns:wpc="http://schemas.microsoft.com/office/word/2010/wordprocessingCanvas" xmlns:cx="http://schemas.microsoft.com/office/drawing/2014/chartex" xmlns:cx1="http://schemas.microsoft.com/office/drawing/2015/9/8/chartex" xmlns:cx2="http://schemas.microsoft.com/office/drawing/2015/10/21/chartex" xmlns:cx3="http://schemas.microsoft.com/office/drawing/2016/5/9/chartex" xmlns:cx4="http://schemas.microsoft.com/office/drawing/2016/5/10/chartex" xmlns:cx5="http://schemas.microsoft.com/office/drawing/2016/5/11/chartex" xmlns:cx6="http://schemas.microsoft.com/office/drawing/2016/5/12/chartex" xmlns:cx7="http://schemas.microsoft.com/office/drawing/2016/5/13/chartex" xmlns:cx8="http://schemas.microsoft.com/office/drawing/2016/5/14/chartex" xmlns:mc="http://schemas.openxmlformats.org/markup-compatibility/2006" xmlns:aink="http://schemas.microsoft.com/office/drawing/2016/ink" xmlns:am3d="http://schemas.microsoft.com/office/drawing/2017/model3d" xmlns:o="urn:schemas-microsoft-com:office:office" xmlns:oel="http://schemas.microsoft.com/office/2019/extlst" xmlns:r="http://schemas.openxmlformats.org/officeDocument/2006/relationships" xmlns:m="http://schemas.openxmlformats.org/officeDocument/2006/math" xmlns:v="urn:schemas-microsoft-com:vml" xmlns:wp14="http://schemas.microsoft.com/office/word/2010/wordprocessingDrawing" xmlns:wp="http://schemas.openxmlformats.org/drawingml/2006/wordprocessingDrawing" xmlns:w10="urn:schemas-microsoft-com:office:word" xmlns:w="http://schemas.openxmlformats.org/wordprocessingml/2006/main" xmlns:w14="http://schemas.microsoft.com/office/word/2010/wordml" xmlns:w15="http://schemas.microsoft.com/office/word/2012/wordml" xmlns:w16cex="http://schemas.microsoft.com/office/word/2018/wordml/cex" xmlns:w16cid="http://schemas.microsoft.com/office/word/2016/wordml/cid" xmlns:w16="http://schemas.microsoft.com/office/word/2018/wordml" xmlns:w16du="http://schemas.microsoft.com/office/word/2023/wordml/word16du" xmlns:w16sdtdh="http://schemas.microsoft.com/office/word/2020/wordml/sdtdatahash" xmlns:w16se="http://schemas.microsoft.com/office/word/2015/wordml/symex" xmlns:wpg="http://schemas.microsoft.com/office/word/2010/wordprocessingGroup" xmlns:wpi="http://schemas.microsoft.com/office/word/2010/wordprocessingInk" xmlns:wne="http://schemas.microsoft.com/office/word/2006/wordml" xmlns:wps="http://schemas.microsoft.com/office/word/2010/wordprocessingShape" mc:Ignorable="w14 w15 w16se w16cid w16 w16cex w16sdtdh wp14">
+<w:hdr xmlns:wpc="http://schemas.microsoft.com/office/word/2010/wordprocessingCanvas" xmlns:cx="http://schemas.microsoft.com/office/drawing/2014/chartex" xmlns:cx1="http://schemas.microsoft.com/office/drawing/2015/9/8/chartex" xmlns:cx2="http://schemas.microsoft.com/office/drawing/2015/10/21/chartex" xmlns:cx3="http://schemas.microsoft.com/office/drawing/2016/5/9/chartex" xmlns:cx4="http://schemas.microsoft.com/office/drawing/2016/5/10/chartex" xmlns:cx5="http://schemas.microsoft.com/office/drawing/2016/5/11/chartex" xmlns:cx6="http://schemas.microsoft.com/office/drawing/2016/5/12/chartex" xmlns:cx7="http://schemas.microsoft.com/office/drawing/2016/5/13/chartex" xmlns:cx8="http://schemas.microsoft.com/office/drawing/2016/5/14/chartex" xmlns:mc="http://schemas.openxmlformats.org/markup-compatibility/2006" xmlns:aink="http://schemas.microsoft.com/office/drawing/2016/ink" xmlns:am3d="http://schemas.microsoft.com/office/drawing/2017/model3d" xmlns:o="urn:schemas-microsoft-com:office:office" xmlns:oel="http://schemas.microsoft.com/office/2019/extlst" xmlns:r="http://schemas.openxmlformats.org/officeDocument/2006/relationships" xmlns:m="http://schemas.openxmlformats.org/officeDocument/2006/math" xmlns:v="urn:schemas-microsoft-com:vml" xmlns:wp14="http://schemas.microsoft.com/office/word/2010/wordprocessingDrawing" xmlns:wp="http://schemas.openxmlformats.org/drawingml/2006/wordprocessingDrawing" xmlns:w10="urn:schemas-microsoft-com:office:word" xmlns:w="http://schemas.openxmlformats.org/wordprocessingml/2006/main" xmlns:w14="http://schemas.microsoft.com/office/word/2010/wordml" xmlns:w15="http://schemas.microsoft.com/office/word/2012/wordml" xmlns:w16cex="http://schemas.microsoft.com/office/word/2018/wordml/cex" xmlns:w16cid="http://schemas.microsoft.com/office/word/2016/wordml/cid" xmlns:w16="http://schemas.microsoft.com/office/word/2018/wordml" xmlns:w16sdtdh="http://schemas.microsoft.com/office/word/2020/wordml/sdtdatahash" xmlns:w16se="http://schemas.microsoft.com/office/word/2015/wordml/symex" xmlns:wpg="http://schemas.microsoft.com/office/word/2010/wordprocessingGroup" xmlns:wpi="http://schemas.microsoft.com/office/word/2010/wordprocessingInk" xmlns:wne="http://schemas.microsoft.com/office/word/2006/wordml" xmlns:wps="http://schemas.microsoft.com/office/word/2010/wordprocessingShape" mc:Ignorable="w14 w15 w16se w16cid w16 w16cex w16sdtdh wp14">
   <w:p>
     <w:pPr>
       <w:spacing w:after="0"/>
@@ -15199,7 +15207,7 @@
 </file>
 
 <file path=word/header2.xml><?xml version="1.0" encoding="utf-8"?>
-<w:hdr xmlns:wpc="http://schemas.microsoft.com/office/word/2010/wordprocessingCanvas" xmlns:cx="http://schemas.microsoft.com/office/drawing/2014/chartex" xmlns:cx1="http://schemas.microsoft.com/office/drawing/2015/9/8/chartex" xmlns:cx2="http://schemas.microsoft.com/office/drawing/2015/10/21/chartex" xmlns:cx3="http://schemas.microsoft.com/office/drawing/2016/5/9/chartex" xmlns:cx4="http://schemas.microsoft.com/office/drawing/2016/5/10/chartex" xmlns:cx5="http://schemas.microsoft.com/office/drawing/2016/5/11/chartex" xmlns:cx6="http://schemas.microsoft.com/office/drawing/2016/5/12/chartex" xmlns:cx7="http://schemas.microsoft.com/office/drawing/2016/5/13/chartex" xmlns:cx8="http://schemas.microsoft.com/office/drawing/2016/5/14/chartex" xmlns:mc="http://schemas.openxmlformats.org/markup-compatibility/2006" xmlns:aink="http://schemas.microsoft.com/office/drawing/2016/ink" xmlns:am3d="http://schemas.microsoft.com/office/drawing/2017/model3d" xmlns:o="urn:schemas-microsoft-com:office:office" xmlns:oel="http://schemas.microsoft.com/office/2019/extlst" xmlns:r="http://schemas.openxmlformats.org/officeDocument/2006/relationships" xmlns:m="http://schemas.openxmlformats.org/officeDocument/2006/math" xmlns:v="urn:schemas-microsoft-com:vml" xmlns:wp14="http://schemas.microsoft.com/office/word/2010/wordprocessingDrawing" xmlns:wp="http://schemas.openxmlformats.org/drawingml/2006/wordprocessingDrawing" xmlns:w10="urn:schemas-microsoft-com:office:word" xmlns:w="http://schemas.openxmlformats.org/wordprocessingml/2006/main" xmlns:w14="http://schemas.microsoft.com/office/word/2010/wordml" xmlns:w15="http://schemas.microsoft.com/office/word/2012/wordml" xmlns:w16cex="http://schemas.microsoft.com/office/word/2018/wordml/cex" xmlns:w16cid="http://schemas.microsoft.com/office/word/2016/wordml/cid" xmlns:w16="http://schemas.microsoft.com/office/word/2018/wordml" xmlns:w16du="http://schemas.microsoft.com/office/word/2023/wordml/word16du" xmlns:w16sdtdh="http://schemas.microsoft.com/office/word/2020/wordml/sdtdatahash" xmlns:w16se="http://schemas.microsoft.com/office/word/2015/wordml/symex" xmlns:wpg="http://schemas.microsoft.com/office/word/2010/wordprocessingGroup" xmlns:wpi="http://schemas.microsoft.com/office/word/2010/wordprocessingInk" xmlns:wne="http://schemas.microsoft.com/office/word/2006/wordml" xmlns:wps="http://schemas.microsoft.com/office/word/2010/wordprocessingShape" mc:Ignorable="w14 w15 w16se w16cid w16 w16cex w16sdtdh wp14">
+<w:hdr xmlns:wpc="http://schemas.microsoft.com/office/word/2010/wordprocessingCanvas" xmlns:cx="http://schemas.microsoft.com/office/drawing/2014/chartex" xmlns:cx1="http://schemas.microsoft.com/office/drawing/2015/9/8/chartex" xmlns:cx2="http://schemas.microsoft.com/office/drawing/2015/10/21/chartex" xmlns:cx3="http://schemas.microsoft.com/office/drawing/2016/5/9/chartex" xmlns:cx4="http://schemas.microsoft.com/office/drawing/2016/5/10/chartex" xmlns:cx5="http://schemas.microsoft.com/office/drawing/2016/5/11/chartex" xmlns:cx6="http://schemas.microsoft.com/office/drawing/2016/5/12/chartex" xmlns:cx7="http://schemas.microsoft.com/office/drawing/2016/5/13/chartex" xmlns:cx8="http://schemas.microsoft.com/office/drawing/2016/5/14/chartex" xmlns:mc="http://schemas.openxmlformats.org/markup-compatibility/2006" xmlns:aink="http://schemas.microsoft.com/office/drawing/2016/ink" xmlns:am3d="http://schemas.microsoft.com/office/drawing/2017/model3d" xmlns:o="urn:schemas-microsoft-com:office:office" xmlns:oel="http://schemas.microsoft.com/office/2019/extlst" xmlns:r="http://schemas.openxmlformats.org/officeDocument/2006/relationships" xmlns:m="http://schemas.openxmlformats.org/officeDocument/2006/math" xmlns:v="urn:schemas-microsoft-com:vml" xmlns:wp14="http://schemas.microsoft.com/office/word/2010/wordprocessingDrawing" xmlns:wp="http://schemas.openxmlformats.org/drawingml/2006/wordprocessingDrawing" xmlns:w10="urn:schemas-microsoft-com:office:word" xmlns:w="http://schemas.openxmlformats.org/wordprocessingml/2006/main" xmlns:w14="http://schemas.microsoft.com/office/word/2010/wordml" xmlns:w15="http://schemas.microsoft.com/office/word/2012/wordml" xmlns:w16cex="http://schemas.microsoft.com/office/word/2018/wordml/cex" xmlns:w16cid="http://schemas.microsoft.com/office/word/2016/wordml/cid" xmlns:w16="http://schemas.microsoft.com/office/word/2018/wordml" xmlns:w16sdtdh="http://schemas.microsoft.com/office/word/2020/wordml/sdtdatahash" xmlns:w16se="http://schemas.microsoft.com/office/word/2015/wordml/symex" xmlns:wpg="http://schemas.microsoft.com/office/word/2010/wordprocessingGroup" xmlns:wpi="http://schemas.microsoft.com/office/word/2010/wordprocessingInk" xmlns:wne="http://schemas.microsoft.com/office/word/2006/wordml" xmlns:wps="http://schemas.microsoft.com/office/word/2010/wordprocessingShape" mc:Ignorable="w14 w15 w16se w16cid w16 w16cex w16sdtdh wp14">
   <w:p>
     <w:pPr>
       <w:spacing w:after="0" w:line="360" w:lineRule="auto"/>
@@ -15214,7 +15222,7 @@
 </file>
 
 <file path=word/header3.xml><?xml version="1.0" encoding="utf-8"?>
-<w:hdr xmlns:wpc="http://schemas.microsoft.com/office/word/2010/wordprocessingCanvas" xmlns:cx="http://schemas.microsoft.com/office/drawing/2014/chartex" xmlns:cx1="http://schemas.microsoft.com/office/drawing/2015/9/8/chartex" xmlns:cx2="http://schemas.microsoft.com/office/drawing/2015/10/21/chartex" xmlns:cx3="http://schemas.microsoft.com/office/drawing/2016/5/9/chartex" xmlns:cx4="http://schemas.microsoft.com/office/drawing/2016/5/10/chartex" xmlns:cx5="http://schemas.microsoft.com/office/drawing/2016/5/11/chartex" xmlns:cx6="http://schemas.microsoft.com/office/drawing/2016/5/12/chartex" xmlns:cx7="http://schemas.microsoft.com/office/drawing/2016/5/13/chartex" xmlns:cx8="http://schemas.microsoft.com/office/drawing/2016/5/14/chartex" xmlns:mc="http://schemas.openxmlformats.org/markup-compatibility/2006" xmlns:aink="http://schemas.microsoft.com/office/drawing/2016/ink" xmlns:am3d="http://schemas.microsoft.com/office/drawing/2017/model3d" xmlns:o="urn:schemas-microsoft-com:office:office" xmlns:oel="http://schemas.microsoft.com/office/2019/extlst" xmlns:r="http://schemas.openxmlformats.org/officeDocument/2006/relationships" xmlns:m="http://schemas.openxmlformats.org/officeDocument/2006/math" xmlns:v="urn:schemas-microsoft-com:vml" xmlns:wp14="http://schemas.microsoft.com/office/word/2010/wordprocessingDrawing" xmlns:wp="http://schemas.openxmlformats.org/drawingml/2006/wordprocessingDrawing" xmlns:w10="urn:schemas-microsoft-com:office:word" xmlns:w="http://schemas.openxmlformats.org/wordprocessingml/2006/main" xmlns:w14="http://schemas.microsoft.com/office/word/2010/wordml" xmlns:w15="http://schemas.microsoft.com/office/word/2012/wordml" xmlns:w16cex="http://schemas.microsoft.com/office/word/2018/wordml/cex" xmlns:w16cid="http://schemas.microsoft.com/office/word/2016/wordml/cid" xmlns:w16="http://schemas.microsoft.com/office/word/2018/wordml" xmlns:w16du="http://schemas.microsoft.com/office/word/2023/wordml/word16du" xmlns:w16sdtdh="http://schemas.microsoft.com/office/word/2020/wordml/sdtdatahash" xmlns:w16se="http://schemas.microsoft.com/office/word/2015/wordml/symex" xmlns:wpg="http://schemas.microsoft.com/office/word/2010/wordprocessingGroup" xmlns:wpi="http://schemas.microsoft.com/office/word/2010/wordprocessingInk" xmlns:wne="http://schemas.microsoft.com/office/word/2006/wordml" xmlns:wps="http://schemas.microsoft.com/office/word/2010/wordprocessingShape" mc:Ignorable="w14 w15 w16se w16cid w16 w16cex w16sdtdh wp14">
+<w:hdr xmlns:wpc="http://schemas.microsoft.com/office/word/2010/wordprocessingCanvas" xmlns:cx="http://schemas.microsoft.com/office/drawing/2014/chartex" xmlns:cx1="http://schemas.microsoft.com/office/drawing/2015/9/8/chartex" xmlns:cx2="http://schemas.microsoft.com/office/drawing/2015/10/21/chartex" xmlns:cx3="http://schemas.microsoft.com/office/drawing/2016/5/9/chartex" xmlns:cx4="http://schemas.microsoft.com/office/drawing/2016/5/10/chartex" xmlns:cx5="http://schemas.microsoft.com/office/drawing/2016/5/11/chartex" xmlns:cx6="http://schemas.microsoft.com/office/drawing/2016/5/12/chartex" xmlns:cx7="http://schemas.microsoft.com/office/drawing/2016/5/13/chartex" xmlns:cx8="http://schemas.microsoft.com/office/drawing/2016/5/14/chartex" xmlns:mc="http://schemas.openxmlformats.org/markup-compatibility/2006" xmlns:aink="http://schemas.microsoft.com/office/drawing/2016/ink" xmlns:am3d="http://schemas.microsoft.com/office/drawing/2017/model3d" xmlns:o="urn:schemas-microsoft-com:office:office" xmlns:oel="http://schemas.microsoft.com/office/2019/extlst" xmlns:r="http://schemas.openxmlformats.org/officeDocument/2006/relationships" xmlns:m="http://schemas.openxmlformats.org/officeDocument/2006/math" xmlns:v="urn:schemas-microsoft-com:vml" xmlns:wp14="http://schemas.microsoft.com/office/word/2010/wordprocessingDrawing" xmlns:wp="http://schemas.openxmlformats.org/drawingml/2006/wordprocessingDrawing" xmlns:w10="urn:schemas-microsoft-com:office:word" xmlns:w="http://schemas.openxmlformats.org/wordprocessingml/2006/main" xmlns:w14="http://schemas.microsoft.com/office/word/2010/wordml" xmlns:w15="http://schemas.microsoft.com/office/word/2012/wordml" xmlns:w16cex="http://schemas.microsoft.com/office/word/2018/wordml/cex" xmlns:w16cid="http://schemas.microsoft.com/office/word/2016/wordml/cid" xmlns:w16="http://schemas.microsoft.com/office/word/2018/wordml" xmlns:w16sdtdh="http://schemas.microsoft.com/office/word/2020/wordml/sdtdatahash" xmlns:w16se="http://schemas.microsoft.com/office/word/2015/wordml/symex" xmlns:wpg="http://schemas.microsoft.com/office/word/2010/wordprocessingGroup" xmlns:wpi="http://schemas.microsoft.com/office/word/2010/wordprocessingInk" xmlns:wne="http://schemas.microsoft.com/office/word/2006/wordml" xmlns:wps="http://schemas.microsoft.com/office/word/2010/wordprocessingShape" mc:Ignorable="w14 w15 w16se w16cid w16 w16cex w16sdtdh wp14">
   <w:p>
     <w:pPr>
       <w:spacing w:after="0" w:line="360" w:lineRule="auto"/>
@@ -15237,7 +15245,7 @@
 </file>
 
 <file path=word/header4.xml><?xml version="1.0" encoding="utf-8"?>
-<w:hdr xmlns:wpc="http://schemas.microsoft.com/office/word/2010/wordprocessingCanvas" xmlns:cx="http://schemas.microsoft.com/office/drawing/2014/chartex" xmlns:cx1="http://schemas.microsoft.com/office/drawing/2015/9/8/chartex" xmlns:cx2="http://schemas.microsoft.com/office/drawing/2015/10/21/chartex" xmlns:cx3="http://schemas.microsoft.com/office/drawing/2016/5/9/chartex" xmlns:cx4="http://schemas.microsoft.com/office/drawing/2016/5/10/chartex" xmlns:cx5="http://schemas.microsoft.com/office/drawing/2016/5/11/chartex" xmlns:cx6="http://schemas.microsoft.com/office/drawing/2016/5/12/chartex" xmlns:cx7="http://schemas.microsoft.com/office/drawing/2016/5/13/chartex" xmlns:cx8="http://schemas.microsoft.com/office/drawing/2016/5/14/chartex" xmlns:mc="http://schemas.openxmlformats.org/markup-compatibility/2006" xmlns:aink="http://schemas.microsoft.com/office/drawing/2016/ink" xmlns:am3d="http://schemas.microsoft.com/office/drawing/2017/model3d" xmlns:o="urn:schemas-microsoft-com:office:office" xmlns:oel="http://schemas.microsoft.com/office/2019/extlst" xmlns:r="http://schemas.openxmlformats.org/officeDocument/2006/relationships" xmlns:m="http://schemas.openxmlformats.org/officeDocument/2006/math" xmlns:v="urn:schemas-microsoft-com:vml" xmlns:wp14="http://schemas.microsoft.com/office/word/2010/wordprocessingDrawing" xmlns:wp="http://schemas.openxmlformats.org/drawingml/2006/wordprocessingDrawing" xmlns:w10="urn:schemas-microsoft-com:office:word" xmlns:w="http://schemas.openxmlformats.org/wordprocessingml/2006/main" xmlns:w14="http://schemas.microsoft.com/office/word/2010/wordml" xmlns:w15="http://schemas.microsoft.com/office/word/2012/wordml" xmlns:w16cex="http://schemas.microsoft.com/office/word/2018/wordml/cex" xmlns:w16cid="http://schemas.microsoft.com/office/word/2016/wordml/cid" xmlns:w16="http://schemas.microsoft.com/office/word/2018/wordml" xmlns:w16du="http://schemas.microsoft.com/office/word/2023/wordml/word16du" xmlns:w16sdtdh="http://schemas.microsoft.com/office/word/2020/wordml/sdtdatahash" xmlns:w16se="http://schemas.microsoft.com/office/word/2015/wordml/symex" xmlns:wpg="http://schemas.microsoft.com/office/word/2010/wordprocessingGroup" xmlns:wpi="http://schemas.microsoft.com/office/word/2010/wordprocessingInk" xmlns:wne="http://schemas.microsoft.com/office/word/2006/wordml" xmlns:wps="http://schemas.microsoft.com/office/word/2010/wordprocessingShape" mc:Ignorable="w14 w15 w16se w16cid w16 w16cex w16sdtdh wp14">
+<w:hdr xmlns:wpc="http://schemas.microsoft.com/office/word/2010/wordprocessingCanvas" xmlns:cx="http://schemas.microsoft.com/office/drawing/2014/chartex" xmlns:cx1="http://schemas.microsoft.com/office/drawing/2015/9/8/chartex" xmlns:cx2="http://schemas.microsoft.com/office/drawing/2015/10/21/chartex" xmlns:cx3="http://schemas.microsoft.com/office/drawing/2016/5/9/chartex" xmlns:cx4="http://schemas.microsoft.com/office/drawing/2016/5/10/chartex" xmlns:cx5="http://schemas.microsoft.com/office/drawing/2016/5/11/chartex" xmlns:cx6="http://schemas.microsoft.com/office/drawing/2016/5/12/chartex" xmlns:cx7="http://schemas.microsoft.com/office/drawing/2016/5/13/chartex" xmlns:cx8="http://schemas.microsoft.com/office/drawing/2016/5/14/chartex" xmlns:mc="http://schemas.openxmlformats.org/markup-compatibility/2006" xmlns:aink="http://schemas.microsoft.com/office/drawing/2016/ink" xmlns:am3d="http://schemas.microsoft.com/office/drawing/2017/model3d" xmlns:o="urn:schemas-microsoft-com:office:office" xmlns:oel="http://schemas.microsoft.com/office/2019/extlst" xmlns:r="http://schemas.openxmlformats.org/officeDocument/2006/relationships" xmlns:m="http://schemas.openxmlformats.org/officeDocument/2006/math" xmlns:v="urn:schemas-microsoft-com:vml" xmlns:wp14="http://schemas.microsoft.com/office/word/2010/wordprocessingDrawing" xmlns:wp="http://schemas.openxmlformats.org/drawingml/2006/wordprocessingDrawing" xmlns:w10="urn:schemas-microsoft-com:office:word" xmlns:w="http://schemas.openxmlformats.org/wordprocessingml/2006/main" xmlns:w14="http://schemas.microsoft.com/office/word/2010/wordml" xmlns:w15="http://schemas.microsoft.com/office/word/2012/wordml" xmlns:w16cex="http://schemas.microsoft.com/office/word/2018/wordml/cex" xmlns:w16cid="http://schemas.microsoft.com/office/word/2016/wordml/cid" xmlns:w16="http://schemas.microsoft.com/office/word/2018/wordml" xmlns:w16sdtdh="http://schemas.microsoft.com/office/word/2020/wordml/sdtdatahash" xmlns:w16se="http://schemas.microsoft.com/office/word/2015/wordml/symex" xmlns:wpg="http://schemas.microsoft.com/office/word/2010/wordprocessingGroup" xmlns:wpi="http://schemas.microsoft.com/office/word/2010/wordprocessingInk" xmlns:wne="http://schemas.microsoft.com/office/word/2006/wordml" xmlns:wps="http://schemas.microsoft.com/office/word/2010/wordprocessingShape" mc:Ignorable="w14 w15 w16se w16cid w16 w16cex w16sdtdh wp14">
   <w:p>
     <w:pPr>
       <w:spacing w:after="0" w:line="360" w:lineRule="auto"/>
@@ -15252,7 +15260,7 @@
 </file>
 
 <file path=word/header5.xml><?xml version="1.0" encoding="utf-8"?>
-<w:hdr xmlns:wpc="http://schemas.microsoft.com/office/word/2010/wordprocessingCanvas" xmlns:cx="http://schemas.microsoft.com/office/drawing/2014/chartex" xmlns:cx1="http://schemas.microsoft.com/office/drawing/2015/9/8/chartex" xmlns:cx2="http://schemas.microsoft.com/office/drawing/2015/10/21/chartex" xmlns:cx3="http://schemas.microsoft.com/office/drawing/2016/5/9/chartex" xmlns:cx4="http://schemas.microsoft.com/office/drawing/2016/5/10/chartex" xmlns:cx5="http://schemas.microsoft.com/office/drawing/2016/5/11/chartex" xmlns:cx6="http://schemas.microsoft.com/office/drawing/2016/5/12/chartex" xmlns:cx7="http://schemas.microsoft.com/office/drawing/2016/5/13/chartex" xmlns:cx8="http://schemas.microsoft.com/office/drawing/2016/5/14/chartex" xmlns:mc="http://schemas.openxmlformats.org/markup-compatibility/2006" xmlns:aink="http://schemas.microsoft.com/office/drawing/2016/ink" xmlns:am3d="http://schemas.microsoft.com/office/drawing/2017/model3d" xmlns:o="urn:schemas-microsoft-com:office:office" xmlns:oel="http://schemas.microsoft.com/office/2019/extlst" xmlns:r="http://schemas.openxmlformats.org/officeDocument/2006/relationships" xmlns:m="http://schemas.openxmlformats.org/officeDocument/2006/math" xmlns:v="urn:schemas-microsoft-com:vml" xmlns:wp14="http://schemas.microsoft.com/office/word/2010/wordprocessingDrawing" xmlns:wp="http://schemas.openxmlformats.org/drawingml/2006/wordprocessingDrawing" xmlns:w10="urn:schemas-microsoft-com:office:word" xmlns:w="http://schemas.openxmlformats.org/wordprocessingml/2006/main" xmlns:w14="http://schemas.microsoft.com/office/word/2010/wordml" xmlns:w15="http://schemas.microsoft.com/office/word/2012/wordml" xmlns:w16cex="http://schemas.microsoft.com/office/word/2018/wordml/cex" xmlns:w16cid="http://schemas.microsoft.com/office/word/2016/wordml/cid" xmlns:w16="http://schemas.microsoft.com/office/word/2018/wordml" xmlns:w16du="http://schemas.microsoft.com/office/word/2023/wordml/word16du" xmlns:w16sdtdh="http://schemas.microsoft.com/office/word/2020/wordml/sdtdatahash" xmlns:w16se="http://schemas.microsoft.com/office/word/2015/wordml/symex" xmlns:wpg="http://schemas.microsoft.com/office/word/2010/wordprocessingGroup" xmlns:wpi="http://schemas.microsoft.com/office/word/2010/wordprocessingInk" xmlns:wne="http://schemas.microsoft.com/office/word/2006/wordml" xmlns:wps="http://schemas.microsoft.com/office/word/2010/wordprocessingShape" mc:Ignorable="w14 w15 w16se w16cid w16 w16cex w16sdtdh wp14">
+<w:hdr xmlns:wpc="http://schemas.microsoft.com/office/word/2010/wordprocessingCanvas" xmlns:cx="http://schemas.microsoft.com/office/drawing/2014/chartex" xmlns:cx1="http://schemas.microsoft.com/office/drawing/2015/9/8/chartex" xmlns:cx2="http://schemas.microsoft.com/office/drawing/2015/10/21/chartex" xmlns:cx3="http://schemas.microsoft.com/office/drawing/2016/5/9/chartex" xmlns:cx4="http://schemas.microsoft.com/office/drawing/2016/5/10/chartex" xmlns:cx5="http://schemas.microsoft.com/office/drawing/2016/5/11/chartex" xmlns:cx6="http://schemas.microsoft.com/office/drawing/2016/5/12/chartex" xmlns:cx7="http://schemas.microsoft.com/office/drawing/2016/5/13/chartex" xmlns:cx8="http://schemas.microsoft.com/office/drawing/2016/5/14/chartex" xmlns:mc="http://schemas.openxmlformats.org/markup-compatibility/2006" xmlns:aink="http://schemas.microsoft.com/office/drawing/2016/ink" xmlns:am3d="http://schemas.microsoft.com/office/drawing/2017/model3d" xmlns:o="urn:schemas-microsoft-com:office:office" xmlns:oel="http://schemas.microsoft.com/office/2019/extlst" xmlns:r="http://schemas.openxmlformats.org/officeDocument/2006/relationships" xmlns:m="http://schemas.openxmlformats.org/officeDocument/2006/math" xmlns:v="urn:schemas-microsoft-com:vml" xmlns:wp14="http://schemas.microsoft.com/office/word/2010/wordprocessingDrawing" xmlns:wp="http://schemas.openxmlformats.org/drawingml/2006/wordprocessingDrawing" xmlns:w10="urn:schemas-microsoft-com:office:word" xmlns:w="http://schemas.openxmlformats.org/wordprocessingml/2006/main" xmlns:w14="http://schemas.microsoft.com/office/word/2010/wordml" xmlns:w15="http://schemas.microsoft.com/office/word/2012/wordml" xmlns:w16cex="http://schemas.microsoft.com/office/word/2018/wordml/cex" xmlns:w16cid="http://schemas.microsoft.com/office/word/2016/wordml/cid" xmlns:w16="http://schemas.microsoft.com/office/word/2018/wordml" xmlns:w16sdtdh="http://schemas.microsoft.com/office/word/2020/wordml/sdtdatahash" xmlns:w16se="http://schemas.microsoft.com/office/word/2015/wordml/symex" xmlns:wpg="http://schemas.microsoft.com/office/word/2010/wordprocessingGroup" xmlns:wpi="http://schemas.microsoft.com/office/word/2010/wordprocessingInk" xmlns:wne="http://schemas.microsoft.com/office/word/2006/wordml" xmlns:wps="http://schemas.microsoft.com/office/word/2010/wordprocessingShape" mc:Ignorable="w14 w15 w16se w16cid w16 w16cex w16sdtdh wp14">
   <w:p>
     <w:pPr>
       <w:tabs>
@@ -15273,7 +15281,7 @@
 </file>
 
 <file path=word/numbering.xml><?xml version="1.0" encoding="utf-8"?>
-<w:numbering xmlns:wpc="http://schemas.microsoft.com/office/word/2010/wordprocessingCanvas" xmlns:cx="http://schemas.microsoft.com/office/drawing/2014/chartex" xmlns:cx1="http://schemas.microsoft.com/office/drawing/2015/9/8/chartex" xmlns:cx2="http://schemas.microsoft.com/office/drawing/2015/10/21/chartex" xmlns:cx3="http://schemas.microsoft.com/office/drawing/2016/5/9/chartex" xmlns:cx4="http://schemas.microsoft.com/office/drawing/2016/5/10/chartex" xmlns:cx5="http://schemas.microsoft.com/office/drawing/2016/5/11/chartex" xmlns:cx6="http://schemas.microsoft.com/office/drawing/2016/5/12/chartex" xmlns:cx7="http://schemas.microsoft.com/office/drawing/2016/5/13/chartex" xmlns:cx8="http://schemas.microsoft.com/office/drawing/2016/5/14/chartex" xmlns:mc="http://schemas.openxmlformats.org/markup-compatibility/2006" xmlns:aink="http://schemas.microsoft.com/office/drawing/2016/ink" xmlns:am3d="http://schemas.microsoft.com/office/drawing/2017/model3d" xmlns:o="urn:schemas-microsoft-com:office:office" xmlns:oel="http://schemas.microsoft.com/office/2019/extlst" xmlns:r="http://schemas.openxmlformats.org/officeDocument/2006/relationships" xmlns:m="http://schemas.openxmlformats.org/officeDocument/2006/math" xmlns:v="urn:schemas-microsoft-com:vml" xmlns:wp14="http://schemas.microsoft.com/office/word/2010/wordprocessingDrawing" xmlns:wp="http://schemas.openxmlformats.org/drawingml/2006/wordprocessingDrawing" xmlns:w10="urn:schemas-microsoft-com:office:word" xmlns:w="http://schemas.openxmlformats.org/wordprocessingml/2006/main" xmlns:w14="http://schemas.microsoft.com/office/word/2010/wordml" xmlns:w15="http://schemas.microsoft.com/office/word/2012/wordml" xmlns:w16cex="http://schemas.microsoft.com/office/word/2018/wordml/cex" xmlns:w16cid="http://schemas.microsoft.com/office/word/2016/wordml/cid" xmlns:w16="http://schemas.microsoft.com/office/word/2018/wordml" xmlns:w16du="http://schemas.microsoft.com/office/word/2023/wordml/word16du" xmlns:w16sdtdh="http://schemas.microsoft.com/office/word/2020/wordml/sdtdatahash" xmlns:w16se="http://schemas.microsoft.com/office/word/2015/wordml/symex" xmlns:wpg="http://schemas.microsoft.com/office/word/2010/wordprocessingGroup" xmlns:wpi="http://schemas.microsoft.com/office/word/2010/wordprocessingInk" xmlns:wne="http://schemas.microsoft.com/office/word/2006/wordml" xmlns:wps="http://schemas.microsoft.com/office/word/2010/wordprocessingShape" mc:Ignorable="w14 w15 w16se w16cid w16 w16cex w16sdtdh wp14">
+<w:numbering xmlns:wpc="http://schemas.microsoft.com/office/word/2010/wordprocessingCanvas" xmlns:cx="http://schemas.microsoft.com/office/drawing/2014/chartex" xmlns:cx1="http://schemas.microsoft.com/office/drawing/2015/9/8/chartex" xmlns:cx2="http://schemas.microsoft.com/office/drawing/2015/10/21/chartex" xmlns:cx3="http://schemas.microsoft.com/office/drawing/2016/5/9/chartex" xmlns:cx4="http://schemas.microsoft.com/office/drawing/2016/5/10/chartex" xmlns:cx5="http://schemas.microsoft.com/office/drawing/2016/5/11/chartex" xmlns:cx6="http://schemas.microsoft.com/office/drawing/2016/5/12/chartex" xmlns:cx7="http://schemas.microsoft.com/office/drawing/2016/5/13/chartex" xmlns:cx8="http://schemas.microsoft.com/office/drawing/2016/5/14/chartex" xmlns:mc="http://schemas.openxmlformats.org/markup-compatibility/2006" xmlns:aink="http://schemas.microsoft.com/office/drawing/2016/ink" xmlns:am3d="http://schemas.microsoft.com/office/drawing/2017/model3d" xmlns:o="urn:schemas-microsoft-com:office:office" xmlns:oel="http://schemas.microsoft.com/office/2019/extlst" xmlns:r="http://schemas.openxmlformats.org/officeDocument/2006/relationships" xmlns:m="http://schemas.openxmlformats.org/officeDocument/2006/math" xmlns:v="urn:schemas-microsoft-com:vml" xmlns:wp14="http://schemas.microsoft.com/office/word/2010/wordprocessingDrawing" xmlns:wp="http://schemas.openxmlformats.org/drawingml/2006/wordprocessingDrawing" xmlns:w10="urn:schemas-microsoft-com:office:word" xmlns:w="http://schemas.openxmlformats.org/wordprocessingml/2006/main" xmlns:w14="http://schemas.microsoft.com/office/word/2010/wordml" xmlns:w15="http://schemas.microsoft.com/office/word/2012/wordml" xmlns:w16cex="http://schemas.microsoft.com/office/word/2018/wordml/cex" xmlns:w16cid="http://schemas.microsoft.com/office/word/2016/wordml/cid" xmlns:w16="http://schemas.microsoft.com/office/word/2018/wordml" xmlns:w16sdtdh="http://schemas.microsoft.com/office/word/2020/wordml/sdtdatahash" xmlns:w16se="http://schemas.microsoft.com/office/word/2015/wordml/symex" xmlns:wpg="http://schemas.microsoft.com/office/word/2010/wordprocessingGroup" xmlns:wpi="http://schemas.microsoft.com/office/word/2010/wordprocessingInk" xmlns:wne="http://schemas.microsoft.com/office/word/2006/wordml" xmlns:wps="http://schemas.microsoft.com/office/word/2010/wordprocessingShape" mc:Ignorable="w14 w15 w16se w16cid w16 w16cex w16sdtdh wp14">
   <w:abstractNum w:abstractNumId="0" w15:restartNumberingAfterBreak="0">
     <w:nsid w:val="033C457E"/>
     <w:multiLevelType w:val="hybridMultilevel"/>
@@ -18397,25 +18405,16 @@
 </file>
 
 <file path=customXml/item1.xml><?xml version="1.0" encoding="utf-8"?>
-<b:Sources xmlns:b="http://schemas.openxmlformats.org/officeDocument/2006/bibliography" xmlns="http://schemas.openxmlformats.org/officeDocument/2006/bibliography" SelectedStyle="\APASixthEditionOfficeOnline.xsl" StyleName="APA" Version="6"/>
-</file>
-
-<file path=customXml/item2.xml><?xml version="1.0" encoding="utf-8"?>
 <p:properties xmlns:p="http://schemas.microsoft.com/office/2006/metadata/properties" xmlns:xsi="http://www.w3.org/2001/XMLSchema-instance" xmlns:pc="http://schemas.microsoft.com/office/infopath/2007/PartnerControls">
   <documentManagement/>
 </p:properties>
 </file>
 
-<file path=customXml/item3.xml><?xml version="1.0" encoding="utf-8"?>
-<?mso-contentType ?>
-<FormTemplates xmlns="http://schemas.microsoft.com/sharepoint/v3/contenttype/forms">
-  <Display>DocumentLibraryForm</Display>
-  <Edit>DocumentLibraryForm</Edit>
-  <New>DocumentLibraryForm</New>
-</FormTemplates>
+<file path=customXml/item2.xml><?xml version="1.0" encoding="utf-8"?>
+<b:Sources xmlns:b="http://schemas.openxmlformats.org/officeDocument/2006/bibliography" xmlns="http://schemas.openxmlformats.org/officeDocument/2006/bibliography" SelectedStyle="\APASixthEditionOfficeOnline.xsl" StyleName="APA" Version="6"/>
 </file>
 
-<file path=customXml/item4.xml><?xml version="1.0" encoding="utf-8"?>
+<file path=customXml/item3.xml><?xml version="1.0" encoding="utf-8"?>
 <ct:contentTypeSchema xmlns:ct="http://schemas.microsoft.com/office/2006/metadata/contentType" xmlns:ma="http://schemas.microsoft.com/office/2006/metadata/properties/metaAttributes" ct:_="" ma:_="" ma:contentTypeName="Dokumentum" ma:contentTypeID="0x010100165574340F397947BA244F0E15ED9162" ma:contentTypeVersion="5" ma:contentTypeDescription="Új dokumentum létrehozása." ma:contentTypeScope="" ma:versionID="9dcb469361139a832eec33a6c2707f24">
   <xsd:schema xmlns:xsd="http://www.w3.org/2001/XMLSchema" xmlns:xs="http://www.w3.org/2001/XMLSchema" xmlns:p="http://schemas.microsoft.com/office/2006/metadata/properties" xmlns:ns3="f57c4e5e-6d95-4329-9b99-4bd13040abaa" targetNamespace="http://schemas.microsoft.com/office/2006/metadata/properties" ma:root="true" ma:fieldsID="c3027de9d870b0759e44c522e4a75c5d" ns3:_="">
     <xsd:import namespace="f57c4e5e-6d95-4329-9b99-4bd13040abaa"/>
@@ -18565,15 +18564,16 @@
 </ct:contentTypeSchema>
 </file>
 
-<file path=customXml/itemProps1.xml><?xml version="1.0" encoding="utf-8"?>
-<ds:datastoreItem xmlns:ds="http://schemas.openxmlformats.org/officeDocument/2006/customXml" ds:itemID="{CBE935B8-9450-4A7E-AE54-A5995E9D5D4B}">
-  <ds:schemaRefs>
-    <ds:schemaRef ds:uri="http://schemas.openxmlformats.org/officeDocument/2006/bibliography"/>
-  </ds:schemaRefs>
-</ds:datastoreItem>
+<file path=customXml/item4.xml><?xml version="1.0" encoding="utf-8"?>
+<?mso-contentType ?>
+<FormTemplates xmlns="http://schemas.microsoft.com/sharepoint/v3/contenttype/forms">
+  <Display>DocumentLibraryForm</Display>
+  <Edit>DocumentLibraryForm</Edit>
+  <New>DocumentLibraryForm</New>
+</FormTemplates>
 </file>
 
-<file path=customXml/itemProps2.xml><?xml version="1.0" encoding="utf-8"?>
+<file path=customXml/itemProps1.xml><?xml version="1.0" encoding="utf-8"?>
 <ds:datastoreItem xmlns:ds="http://schemas.openxmlformats.org/officeDocument/2006/customXml" ds:itemID="{7C82884F-CC40-49CA-8068-22D68015E27F}">
   <ds:schemaRefs>
     <ds:schemaRef ds:uri="http://schemas.microsoft.com/office/2006/metadata/properties"/>
@@ -18582,15 +18582,15 @@
 </ds:datastoreItem>
 </file>
 
-<file path=customXml/itemProps3.xml><?xml version="1.0" encoding="utf-8"?>
-<ds:datastoreItem xmlns:ds="http://schemas.openxmlformats.org/officeDocument/2006/customXml" ds:itemID="{5E337DA0-765B-4851-96F7-E2DCF046C989}">
+<file path=customXml/itemProps2.xml><?xml version="1.0" encoding="utf-8"?>
+<ds:datastoreItem xmlns:ds="http://schemas.openxmlformats.org/officeDocument/2006/customXml" ds:itemID="{CBE935B8-9450-4A7E-AE54-A5995E9D5D4B}">
   <ds:schemaRefs>
-    <ds:schemaRef ds:uri="http://schemas.microsoft.com/sharepoint/v3/contenttype/forms"/>
+    <ds:schemaRef ds:uri="http://schemas.openxmlformats.org/officeDocument/2006/bibliography"/>
   </ds:schemaRefs>
 </ds:datastoreItem>
 </file>
 
-<file path=customXml/itemProps4.xml><?xml version="1.0" encoding="utf-8"?>
+<file path=customXml/itemProps3.xml><?xml version="1.0" encoding="utf-8"?>
 <ds:datastoreItem xmlns:ds="http://schemas.openxmlformats.org/officeDocument/2006/customXml" ds:itemID="{8BEAE72D-AE8F-4FE4-B217-0E90B898FB17}">
   <ds:schemaRefs>
     <ds:schemaRef ds:uri="http://schemas.microsoft.com/office/2006/metadata/contentType"/>
@@ -18606,4 +18606,12 @@
     <ds:schemaRef ds:uri="http://schemas.microsoft.com/internal/obd"/>
   </ds:schemaRefs>
 </ds:datastoreItem>
+</file>
+
+<file path=customXml/itemProps4.xml><?xml version="1.0" encoding="utf-8"?>
+<ds:datastoreItem xmlns:ds="http://schemas.openxmlformats.org/officeDocument/2006/customXml" ds:itemID="{5E337DA0-765B-4851-96F7-E2DCF046C989}">
+  <ds:schemaRefs>
+    <ds:schemaRef ds:uri="http://schemas.microsoft.com/sharepoint/v3/contenttype/forms"/>
+  </ds:schemaRefs>
+</ds:datastoreItem>
 </file>
</xml_diff>

<commit_message>
#243: ready with sources
</commit_message>
<xml_diff>
--- a/documentation/zarodolgozat.docx
+++ b/documentation/zarodolgozat.docx
@@ -23531,15 +23531,33 @@
           <w:sz w:val="24"/>
           <w:szCs w:val="24"/>
         </w:rPr>
-        <w:t xml:space="preserve">Volt régebben már egy-két nagyobb projekttel dolgom, úgyhogy új célokkal álltam neki ezen szoftver elkészítéséhez. Valami mást szerettem volna, valami számomra újat, ami előre húzza a </w:t>
-      </w:r>
-      <w:r>
-        <w:rPr>
-          <w:rFonts w:ascii="Times New Roman" w:hAnsi="Times New Roman" w:cs="Times New Roman"/>
-          <w:sz w:val="24"/>
-          <w:szCs w:val="24"/>
-        </w:rPr>
-        <w:t>gyakorlatomat és ezáltal motiválva vár, hogy dolgozzak rajta tovább. A boldogságot az adta, hogy volt egy új fajta struktúrája a programozásomnak. Ez volt a projektmenedzsment, ahol láttam az eredményét és az előre lépését a munkámnak minden egyes befejezett feladat után.</w:t>
+        <w:t xml:space="preserve">Volt régebben már egy-két nagyobb projekttel dolgom, úgyhogy új célokkal álltam neki ezen szoftver elkészítéséhez. </w:t>
+      </w:r>
+      <w:r>
+        <w:rPr>
+          <w:rFonts w:ascii="Times New Roman" w:hAnsi="Times New Roman" w:cs="Times New Roman"/>
+          <w:sz w:val="24"/>
+          <w:szCs w:val="24"/>
+          <w:highlight w:val="yellow"/>
+        </w:rPr>
+        <w:t xml:space="preserve">Valami mást szerettem volna, valami számomra újat, ami előre húzza a </w:t>
+      </w:r>
+      <w:r>
+        <w:rPr>
+          <w:rFonts w:ascii="Times New Roman" w:hAnsi="Times New Roman" w:cs="Times New Roman"/>
+          <w:sz w:val="24"/>
+          <w:szCs w:val="24"/>
+          <w:highlight w:val="yellow"/>
+        </w:rPr>
+        <w:t>gyakorlatomat és ezáltal motiválva vár, hogy dolgozzak rajta tovább</w:t>
+      </w:r>
+      <w:r>
+        <w:rPr>
+          <w:rFonts w:ascii="Times New Roman" w:hAnsi="Times New Roman" w:cs="Times New Roman"/>
+          <w:sz w:val="24"/>
+          <w:szCs w:val="24"/>
+        </w:rPr>
+        <w:t>. A boldogságot az adta, hogy volt egy új fajta struktúrája a programozásomnak. Ez volt a projektmenedzsment, ahol láttam az eredményét és az előre lépését a munkámnak minden egyes befejezett feladat után.</w:t>
       </w:r>
     </w:p>
     <w:p>
@@ -23664,7 +23682,664 @@
         <w:t>Forrásjegyzék</w:t>
       </w:r>
     </w:p>
-    <w:p/>
+    <w:p>
+      <w:pPr>
+        <w:rPr>
+          <w:rFonts w:ascii="Times New Roman" w:hAnsi="Times New Roman" w:cs="Times New Roman"/>
+          <w:sz w:val="24"/>
+          <w:szCs w:val="24"/>
+        </w:rPr>
+      </w:pPr>
+      <w:r>
+        <w:rPr>
+          <w:rFonts w:ascii="Times New Roman" w:hAnsi="Times New Roman" w:cs="Times New Roman"/>
+          <w:sz w:val="24"/>
+          <w:szCs w:val="24"/>
+        </w:rPr>
+        <w:t xml:space="preserve">[1] </w:t>
+      </w:r>
+      <w:r>
+        <w:rPr>
+          <w:rFonts w:ascii="Times New Roman" w:hAnsi="Times New Roman" w:cs="Times New Roman"/>
+          <w:sz w:val="24"/>
+          <w:szCs w:val="24"/>
+        </w:rPr>
+        <w:t xml:space="preserve">.NET </w:t>
+      </w:r>
+      <w:proofErr w:type="spellStart"/>
+      <w:r>
+        <w:rPr>
+          <w:rFonts w:ascii="Times New Roman" w:hAnsi="Times New Roman" w:cs="Times New Roman"/>
+          <w:sz w:val="24"/>
+          <w:szCs w:val="24"/>
+        </w:rPr>
+        <w:t>Entity</w:t>
+      </w:r>
+      <w:proofErr w:type="spellEnd"/>
+      <w:r>
+        <w:rPr>
+          <w:rFonts w:ascii="Times New Roman" w:hAnsi="Times New Roman" w:cs="Times New Roman"/>
+          <w:sz w:val="24"/>
+          <w:szCs w:val="24"/>
+        </w:rPr>
+        <w:t xml:space="preserve"> Framework </w:t>
+      </w:r>
+      <w:proofErr w:type="spellStart"/>
+      <w:r>
+        <w:rPr>
+          <w:rFonts w:ascii="Times New Roman" w:hAnsi="Times New Roman" w:cs="Times New Roman"/>
+          <w:sz w:val="24"/>
+          <w:szCs w:val="24"/>
+        </w:rPr>
+        <w:t>Core</w:t>
+      </w:r>
+      <w:proofErr w:type="spellEnd"/>
+      <w:r>
+        <w:rPr>
+          <w:rFonts w:ascii="Times New Roman" w:hAnsi="Times New Roman" w:cs="Times New Roman"/>
+          <w:sz w:val="24"/>
+          <w:szCs w:val="24"/>
+        </w:rPr>
+        <w:t xml:space="preserve"> </w:t>
+      </w:r>
+      <w:proofErr w:type="spellStart"/>
+      <w:r>
+        <w:rPr>
+          <w:rFonts w:ascii="Times New Roman" w:hAnsi="Times New Roman" w:cs="Times New Roman"/>
+          <w:sz w:val="24"/>
+          <w:szCs w:val="24"/>
+        </w:rPr>
+        <w:t>Documentation</w:t>
+      </w:r>
+      <w:proofErr w:type="spellEnd"/>
+      <w:r>
+        <w:rPr>
+          <w:rFonts w:ascii="Times New Roman" w:hAnsi="Times New Roman" w:cs="Times New Roman"/>
+          <w:sz w:val="24"/>
+          <w:szCs w:val="24"/>
+        </w:rPr>
+        <w:t xml:space="preserve">. </w:t>
+      </w:r>
+      <w:hyperlink r:id="rId33" w:history="1">
+        <w:r>
+          <w:rPr>
+            <w:rStyle w:val="Hiperhivatkozs"/>
+            <w:rFonts w:ascii="Times New Roman" w:hAnsi="Times New Roman" w:cs="Times New Roman"/>
+            <w:sz w:val="24"/>
+            <w:szCs w:val="24"/>
+          </w:rPr>
+          <w:t>https://learn.mi</w:t>
+        </w:r>
+        <w:r>
+          <w:rPr>
+            <w:rStyle w:val="Hiperhivatkozs"/>
+            <w:rFonts w:ascii="Times New Roman" w:hAnsi="Times New Roman" w:cs="Times New Roman"/>
+            <w:sz w:val="24"/>
+            <w:szCs w:val="24"/>
+          </w:rPr>
+          <w:t>c</w:t>
+        </w:r>
+        <w:r>
+          <w:rPr>
+            <w:rStyle w:val="Hiperhivatkozs"/>
+            <w:rFonts w:ascii="Times New Roman" w:hAnsi="Times New Roman" w:cs="Times New Roman"/>
+            <w:sz w:val="24"/>
+            <w:szCs w:val="24"/>
+          </w:rPr>
+          <w:t>rosoft.com/en-us/ef/core/</w:t>
+        </w:r>
+      </w:hyperlink>
+      <w:r>
+        <w:rPr>
+          <w:rFonts w:ascii="Times New Roman" w:hAnsi="Times New Roman" w:cs="Times New Roman"/>
+          <w:sz w:val="24"/>
+          <w:szCs w:val="24"/>
+        </w:rPr>
+        <w:t>, 2023. 01. 22.</w:t>
+      </w:r>
+    </w:p>
+    <w:p>
+      <w:pPr>
+        <w:rPr>
+          <w:rFonts w:ascii="Times New Roman" w:hAnsi="Times New Roman" w:cs="Times New Roman"/>
+          <w:sz w:val="24"/>
+          <w:szCs w:val="24"/>
+        </w:rPr>
+      </w:pPr>
+      <w:r>
+        <w:rPr>
+          <w:rFonts w:ascii="Times New Roman" w:hAnsi="Times New Roman" w:cs="Times New Roman"/>
+          <w:sz w:val="24"/>
+          <w:szCs w:val="24"/>
+        </w:rPr>
+        <w:t>[2] .NET</w:t>
+      </w:r>
+      <w:r>
+        <w:rPr>
+          <w:rFonts w:ascii="Times New Roman" w:hAnsi="Times New Roman" w:cs="Times New Roman"/>
+          <w:sz w:val="24"/>
+          <w:szCs w:val="24"/>
+        </w:rPr>
+        <w:t xml:space="preserve"> </w:t>
+      </w:r>
+      <w:proofErr w:type="spellStart"/>
+      <w:r>
+        <w:rPr>
+          <w:rFonts w:ascii="Times New Roman" w:hAnsi="Times New Roman" w:cs="Times New Roman"/>
+          <w:sz w:val="24"/>
+          <w:szCs w:val="24"/>
+        </w:rPr>
+        <w:t>Documentation</w:t>
+      </w:r>
+      <w:proofErr w:type="spellEnd"/>
+      <w:r>
+        <w:rPr>
+          <w:rFonts w:ascii="Times New Roman" w:hAnsi="Times New Roman" w:cs="Times New Roman"/>
+          <w:sz w:val="24"/>
+          <w:szCs w:val="24"/>
+        </w:rPr>
+        <w:t>.</w:t>
+      </w:r>
+      <w:r>
+        <w:rPr>
+          <w:rFonts w:ascii="Times New Roman" w:hAnsi="Times New Roman" w:cs="Times New Roman"/>
+          <w:sz w:val="24"/>
+          <w:szCs w:val="24"/>
+        </w:rPr>
+        <w:t xml:space="preserve"> </w:t>
+      </w:r>
+      <w:hyperlink r:id="rId34" w:history="1">
+        <w:r>
+          <w:rPr>
+            <w:rStyle w:val="Hiperhivatkozs"/>
+            <w:rFonts w:ascii="Times New Roman" w:hAnsi="Times New Roman" w:cs="Times New Roman"/>
+            <w:sz w:val="24"/>
+            <w:szCs w:val="24"/>
+          </w:rPr>
+          <w:t>https://learn.microsoft.com/en-us/aspnet/web-api/overview/data/using-web-api-with-entity-framework/part-5</w:t>
+        </w:r>
+      </w:hyperlink>
+      <w:r>
+        <w:rPr>
+          <w:rFonts w:ascii="Times New Roman" w:hAnsi="Times New Roman" w:cs="Times New Roman"/>
+          <w:sz w:val="24"/>
+          <w:szCs w:val="24"/>
+        </w:rPr>
+        <w:t>, 2023. 01. 22.</w:t>
+      </w:r>
+    </w:p>
+    <w:p>
+      <w:pPr>
+        <w:rPr>
+          <w:rFonts w:ascii="Times New Roman" w:hAnsi="Times New Roman" w:cs="Times New Roman"/>
+          <w:sz w:val="24"/>
+          <w:szCs w:val="24"/>
+        </w:rPr>
+      </w:pPr>
+      <w:r>
+        <w:rPr>
+          <w:rFonts w:ascii="Times New Roman" w:hAnsi="Times New Roman" w:cs="Times New Roman"/>
+          <w:sz w:val="24"/>
+          <w:szCs w:val="24"/>
+        </w:rPr>
+        <w:t xml:space="preserve">[3] </w:t>
+      </w:r>
+      <w:proofErr w:type="spellStart"/>
+      <w:r>
+        <w:rPr>
+          <w:rFonts w:ascii="Times New Roman" w:hAnsi="Times New Roman" w:cs="Times New Roman"/>
+          <w:sz w:val="24"/>
+          <w:szCs w:val="24"/>
+        </w:rPr>
+        <w:t>Bootstrap</w:t>
+      </w:r>
+      <w:proofErr w:type="spellEnd"/>
+      <w:r>
+        <w:rPr>
+          <w:rFonts w:ascii="Times New Roman" w:hAnsi="Times New Roman" w:cs="Times New Roman"/>
+          <w:sz w:val="24"/>
+          <w:szCs w:val="24"/>
+        </w:rPr>
+        <w:t xml:space="preserve"> 5.3</w:t>
+      </w:r>
+      <w:r>
+        <w:rPr>
+          <w:rFonts w:ascii="Times New Roman" w:hAnsi="Times New Roman" w:cs="Times New Roman"/>
+          <w:sz w:val="24"/>
+          <w:szCs w:val="24"/>
+        </w:rPr>
+        <w:t xml:space="preserve"> </w:t>
+      </w:r>
+      <w:proofErr w:type="spellStart"/>
+      <w:r>
+        <w:rPr>
+          <w:rFonts w:ascii="Times New Roman" w:hAnsi="Times New Roman" w:cs="Times New Roman"/>
+          <w:sz w:val="24"/>
+          <w:szCs w:val="24"/>
+        </w:rPr>
+        <w:t>Documentation</w:t>
+      </w:r>
+      <w:proofErr w:type="spellEnd"/>
+      <w:r>
+        <w:rPr>
+          <w:rFonts w:ascii="Times New Roman" w:hAnsi="Times New Roman" w:cs="Times New Roman"/>
+          <w:sz w:val="24"/>
+          <w:szCs w:val="24"/>
+        </w:rPr>
+        <w:t xml:space="preserve">. </w:t>
+      </w:r>
+      <w:hyperlink r:id="rId35" w:history="1">
+        <w:r>
+          <w:rPr>
+            <w:rStyle w:val="Hiperhivatkozs"/>
+            <w:rFonts w:ascii="Times New Roman" w:hAnsi="Times New Roman" w:cs="Times New Roman"/>
+            <w:sz w:val="24"/>
+            <w:szCs w:val="24"/>
+          </w:rPr>
+          <w:t>https://getbootstrap.com/docs/5.3</w:t>
+        </w:r>
+      </w:hyperlink>
+    </w:p>
+    <w:p>
+      <w:pPr>
+        <w:rPr>
+          <w:rFonts w:ascii="Times New Roman" w:hAnsi="Times New Roman" w:cs="Times New Roman"/>
+          <w:sz w:val="24"/>
+          <w:szCs w:val="24"/>
+        </w:rPr>
+      </w:pPr>
+      <w:r>
+        <w:rPr>
+          <w:rFonts w:ascii="Times New Roman" w:hAnsi="Times New Roman" w:cs="Times New Roman"/>
+          <w:sz w:val="24"/>
+          <w:szCs w:val="24"/>
+        </w:rPr>
+        <w:t xml:space="preserve">[4] W3Schools. </w:t>
+      </w:r>
+      <w:hyperlink r:id="rId36" w:history="1">
+        <w:r>
+          <w:rPr>
+            <w:rStyle w:val="Hiperhivatkozs"/>
+            <w:rFonts w:ascii="Times New Roman" w:hAnsi="Times New Roman" w:cs="Times New Roman"/>
+            <w:sz w:val="24"/>
+            <w:szCs w:val="24"/>
+          </w:rPr>
+          <w:t>https://www.w3schools.com/</w:t>
+        </w:r>
+      </w:hyperlink>
+    </w:p>
+    <w:p>
+      <w:pPr>
+        <w:rPr>
+          <w:rFonts w:ascii="Times New Roman" w:hAnsi="Times New Roman" w:cs="Times New Roman"/>
+          <w:sz w:val="24"/>
+          <w:szCs w:val="24"/>
+        </w:rPr>
+      </w:pPr>
+      <w:r>
+        <w:rPr>
+          <w:rFonts w:ascii="Times New Roman" w:hAnsi="Times New Roman" w:cs="Times New Roman"/>
+          <w:sz w:val="24"/>
+          <w:szCs w:val="24"/>
+        </w:rPr>
+        <w:t xml:space="preserve">[5] </w:t>
+      </w:r>
+      <w:proofErr w:type="spellStart"/>
+      <w:r>
+        <w:rPr>
+          <w:rFonts w:ascii="Times New Roman" w:hAnsi="Times New Roman" w:cs="Times New Roman"/>
+          <w:sz w:val="24"/>
+          <w:szCs w:val="24"/>
+        </w:rPr>
+        <w:t>Angular</w:t>
+      </w:r>
+      <w:proofErr w:type="spellEnd"/>
+      <w:r>
+        <w:rPr>
+          <w:rFonts w:ascii="Times New Roman" w:hAnsi="Times New Roman" w:cs="Times New Roman"/>
+          <w:sz w:val="24"/>
+          <w:szCs w:val="24"/>
+        </w:rPr>
+        <w:t xml:space="preserve"> </w:t>
+      </w:r>
+      <w:proofErr w:type="spellStart"/>
+      <w:r>
+        <w:rPr>
+          <w:rFonts w:ascii="Times New Roman" w:hAnsi="Times New Roman" w:cs="Times New Roman"/>
+          <w:sz w:val="24"/>
+          <w:szCs w:val="24"/>
+        </w:rPr>
+        <w:t>Documentation</w:t>
+      </w:r>
+      <w:proofErr w:type="spellEnd"/>
+      <w:r>
+        <w:rPr>
+          <w:rFonts w:ascii="Times New Roman" w:hAnsi="Times New Roman" w:cs="Times New Roman"/>
+          <w:sz w:val="24"/>
+          <w:szCs w:val="24"/>
+        </w:rPr>
+        <w:t xml:space="preserve">. </w:t>
+      </w:r>
+      <w:hyperlink r:id="rId37" w:history="1">
+        <w:r>
+          <w:rPr>
+            <w:rStyle w:val="Hiperhivatkozs"/>
+            <w:rFonts w:ascii="Times New Roman" w:hAnsi="Times New Roman" w:cs="Times New Roman"/>
+            <w:sz w:val="24"/>
+            <w:szCs w:val="24"/>
+          </w:rPr>
+          <w:t>https://angular.io/docs</w:t>
+        </w:r>
+      </w:hyperlink>
+    </w:p>
+    <w:p>
+      <w:pPr>
+        <w:rPr>
+          <w:rFonts w:ascii="Times New Roman" w:hAnsi="Times New Roman" w:cs="Times New Roman"/>
+          <w:sz w:val="24"/>
+          <w:szCs w:val="24"/>
+        </w:rPr>
+      </w:pPr>
+      <w:r>
+        <w:rPr>
+          <w:rFonts w:ascii="Times New Roman" w:hAnsi="Times New Roman" w:cs="Times New Roman"/>
+          <w:sz w:val="24"/>
+          <w:szCs w:val="24"/>
+        </w:rPr>
+        <w:t xml:space="preserve">[6] </w:t>
+      </w:r>
+      <w:proofErr w:type="spellStart"/>
+      <w:r>
+        <w:rPr>
+          <w:rFonts w:ascii="Times New Roman" w:hAnsi="Times New Roman" w:cs="Times New Roman"/>
+          <w:sz w:val="24"/>
+          <w:szCs w:val="24"/>
+        </w:rPr>
+        <w:t>Stack</w:t>
+      </w:r>
+      <w:proofErr w:type="spellEnd"/>
+      <w:r>
+        <w:rPr>
+          <w:rFonts w:ascii="Times New Roman" w:hAnsi="Times New Roman" w:cs="Times New Roman"/>
+          <w:sz w:val="24"/>
+          <w:szCs w:val="24"/>
+        </w:rPr>
+        <w:t xml:space="preserve"> Overflow. </w:t>
+      </w:r>
+      <w:hyperlink r:id="rId38" w:history="1">
+        <w:r>
+          <w:rPr>
+            <w:rStyle w:val="Hiperhivatkozs"/>
+            <w:rFonts w:ascii="Times New Roman" w:hAnsi="Times New Roman" w:cs="Times New Roman"/>
+            <w:sz w:val="24"/>
+            <w:szCs w:val="24"/>
+          </w:rPr>
+          <w:t>https://stackoverflo</w:t>
+        </w:r>
+        <w:r>
+          <w:rPr>
+            <w:rStyle w:val="Hiperhivatkozs"/>
+            <w:rFonts w:ascii="Times New Roman" w:hAnsi="Times New Roman" w:cs="Times New Roman"/>
+            <w:sz w:val="24"/>
+            <w:szCs w:val="24"/>
+          </w:rPr>
+          <w:t>w</w:t>
+        </w:r>
+        <w:r>
+          <w:rPr>
+            <w:rStyle w:val="Hiperhivatkozs"/>
+            <w:rFonts w:ascii="Times New Roman" w:hAnsi="Times New Roman" w:cs="Times New Roman"/>
+            <w:sz w:val="24"/>
+            <w:szCs w:val="24"/>
+          </w:rPr>
+          <w:t>.com</w:t>
+        </w:r>
+      </w:hyperlink>
+    </w:p>
+    <w:p>
+      <w:pPr>
+        <w:rPr>
+          <w:rFonts w:ascii="Times New Roman" w:hAnsi="Times New Roman" w:cs="Times New Roman"/>
+          <w:sz w:val="24"/>
+          <w:szCs w:val="24"/>
+        </w:rPr>
+      </w:pPr>
+      <w:r>
+        <w:rPr>
+          <w:rFonts w:ascii="Times New Roman" w:hAnsi="Times New Roman" w:cs="Times New Roman"/>
+          <w:sz w:val="24"/>
+          <w:szCs w:val="24"/>
+        </w:rPr>
+        <w:t xml:space="preserve">[7] GitHub. </w:t>
+      </w:r>
+      <w:hyperlink r:id="rId39" w:history="1">
+        <w:r>
+          <w:rPr>
+            <w:rStyle w:val="Hiperhivatkozs"/>
+            <w:rFonts w:ascii="Times New Roman" w:hAnsi="Times New Roman" w:cs="Times New Roman"/>
+            <w:sz w:val="24"/>
+            <w:szCs w:val="24"/>
+          </w:rPr>
+          <w:t>https://github.com/</w:t>
+        </w:r>
+      </w:hyperlink>
+    </w:p>
+    <w:p>
+      <w:pPr>
+        <w:rPr>
+          <w:rFonts w:ascii="Times New Roman" w:hAnsi="Times New Roman" w:cs="Times New Roman"/>
+          <w:sz w:val="24"/>
+          <w:szCs w:val="24"/>
+        </w:rPr>
+      </w:pPr>
+      <w:r>
+        <w:rPr>
+          <w:rFonts w:ascii="Times New Roman" w:hAnsi="Times New Roman" w:cs="Times New Roman"/>
+          <w:sz w:val="24"/>
+          <w:szCs w:val="24"/>
+        </w:rPr>
+        <w:t xml:space="preserve">[8] </w:t>
+      </w:r>
+      <w:proofErr w:type="spellStart"/>
+      <w:r>
+        <w:rPr>
+          <w:rFonts w:ascii="Times New Roman" w:hAnsi="Times New Roman" w:cs="Times New Roman"/>
+          <w:sz w:val="24"/>
+          <w:szCs w:val="24"/>
+        </w:rPr>
+        <w:t>History</w:t>
+      </w:r>
+      <w:proofErr w:type="spellEnd"/>
+      <w:r>
+        <w:rPr>
+          <w:rFonts w:ascii="Times New Roman" w:hAnsi="Times New Roman" w:cs="Times New Roman"/>
+          <w:sz w:val="24"/>
+          <w:szCs w:val="24"/>
+        </w:rPr>
+        <w:t xml:space="preserve"> of web. </w:t>
+      </w:r>
+      <w:hyperlink r:id="rId40" w:history="1">
+        <w:r>
+          <w:rPr>
+            <w:rStyle w:val="Hiperhivatkozs"/>
+            <w:rFonts w:ascii="Times New Roman" w:hAnsi="Times New Roman" w:cs="Times New Roman"/>
+            <w:sz w:val="24"/>
+            <w:szCs w:val="24"/>
+          </w:rPr>
+          <w:t>https://www.simplilearn.com/what-is-web-1-0-web-2-0-and-web-3-0-with-their-difference-article</w:t>
+        </w:r>
+      </w:hyperlink>
+      <w:r>
+        <w:rPr>
+          <w:rFonts w:ascii="Times New Roman" w:hAnsi="Times New Roman" w:cs="Times New Roman"/>
+          <w:sz w:val="24"/>
+          <w:szCs w:val="24"/>
+        </w:rPr>
+        <w:t>, 2023. 04. 19.</w:t>
+      </w:r>
+    </w:p>
+    <w:p>
+      <w:pPr>
+        <w:rPr>
+          <w:rFonts w:ascii="Times New Roman" w:hAnsi="Times New Roman" w:cs="Times New Roman"/>
+          <w:sz w:val="24"/>
+          <w:szCs w:val="24"/>
+        </w:rPr>
+      </w:pPr>
+      <w:r>
+        <w:rPr>
+          <w:rFonts w:ascii="Times New Roman" w:hAnsi="Times New Roman" w:cs="Times New Roman"/>
+          <w:sz w:val="24"/>
+          <w:szCs w:val="24"/>
+        </w:rPr>
+        <w:t xml:space="preserve">[9] </w:t>
+      </w:r>
+      <w:proofErr w:type="spellStart"/>
+      <w:r>
+        <w:rPr>
+          <w:rFonts w:ascii="Times New Roman" w:hAnsi="Times New Roman" w:cs="Times New Roman"/>
+          <w:sz w:val="24"/>
+          <w:szCs w:val="24"/>
+        </w:rPr>
+        <w:t>Secrets</w:t>
+      </w:r>
+      <w:proofErr w:type="spellEnd"/>
+      <w:r>
+        <w:rPr>
+          <w:rFonts w:ascii="Times New Roman" w:hAnsi="Times New Roman" w:cs="Times New Roman"/>
+          <w:sz w:val="24"/>
+          <w:szCs w:val="24"/>
+        </w:rPr>
+        <w:t xml:space="preserve"> in GitHub Actions. </w:t>
+      </w:r>
+      <w:hyperlink r:id="rId41" w:history="1">
+        <w:r>
+          <w:rPr>
+            <w:rStyle w:val="Hiperhivatkozs"/>
+            <w:rFonts w:ascii="Times New Roman" w:hAnsi="Times New Roman" w:cs="Times New Roman"/>
+            <w:sz w:val="24"/>
+            <w:szCs w:val="24"/>
+          </w:rPr>
+          <w:t>https://itbackyard.com/how-to-manage-secrets-in-net-locally-and-on-github/</w:t>
+        </w:r>
+      </w:hyperlink>
+      <w:r>
+        <w:rPr>
+          <w:rFonts w:ascii="Times New Roman" w:hAnsi="Times New Roman" w:cs="Times New Roman"/>
+          <w:sz w:val="24"/>
+          <w:szCs w:val="24"/>
+        </w:rPr>
+        <w:t>, 2023. 04. 08.</w:t>
+      </w:r>
+    </w:p>
+    <w:p>
+      <w:pPr>
+        <w:rPr>
+          <w:rFonts w:ascii="Times New Roman" w:hAnsi="Times New Roman" w:cs="Times New Roman"/>
+          <w:sz w:val="24"/>
+          <w:szCs w:val="24"/>
+        </w:rPr>
+      </w:pPr>
+      <w:r>
+        <w:rPr>
+          <w:rFonts w:ascii="Times New Roman" w:hAnsi="Times New Roman" w:cs="Times New Roman"/>
+          <w:sz w:val="24"/>
+          <w:szCs w:val="24"/>
+        </w:rPr>
+        <w:t xml:space="preserve">[10] </w:t>
+      </w:r>
+      <w:proofErr w:type="spellStart"/>
+      <w:r>
+        <w:rPr>
+          <w:rFonts w:ascii="Times New Roman" w:hAnsi="Times New Roman" w:cs="Times New Roman"/>
+          <w:sz w:val="24"/>
+          <w:szCs w:val="24"/>
+        </w:rPr>
+        <w:t>Flags</w:t>
+      </w:r>
+      <w:proofErr w:type="spellEnd"/>
+      <w:r>
+        <w:rPr>
+          <w:rFonts w:ascii="Times New Roman" w:hAnsi="Times New Roman" w:cs="Times New Roman"/>
+          <w:sz w:val="24"/>
+          <w:szCs w:val="24"/>
+        </w:rPr>
+        <w:t xml:space="preserve"> API. </w:t>
+      </w:r>
+      <w:hyperlink r:id="rId42" w:history="1">
+        <w:r>
+          <w:rPr>
+            <w:rStyle w:val="Hiperhivatkozs"/>
+            <w:rFonts w:ascii="Times New Roman" w:hAnsi="Times New Roman" w:cs="Times New Roman"/>
+            <w:sz w:val="24"/>
+            <w:szCs w:val="24"/>
+          </w:rPr>
+          <w:t>https://hatscripts.github.io/circle-flags</w:t>
+        </w:r>
+      </w:hyperlink>
+      <w:r>
+        <w:rPr>
+          <w:rFonts w:ascii="Times New Roman" w:hAnsi="Times New Roman" w:cs="Times New Roman"/>
+          <w:sz w:val="24"/>
+          <w:szCs w:val="24"/>
+        </w:rPr>
+        <w:t>, 2023. 05. 11.</w:t>
+      </w:r>
+    </w:p>
+    <w:p>
+      <w:pPr>
+        <w:rPr>
+          <w:rFonts w:ascii="Times New Roman" w:hAnsi="Times New Roman" w:cs="Times New Roman"/>
+          <w:sz w:val="24"/>
+          <w:szCs w:val="24"/>
+        </w:rPr>
+      </w:pPr>
+      <w:r>
+        <w:rPr>
+          <w:rFonts w:ascii="Times New Roman" w:hAnsi="Times New Roman" w:cs="Times New Roman"/>
+          <w:sz w:val="24"/>
+          <w:szCs w:val="24"/>
+        </w:rPr>
+        <w:t xml:space="preserve">[11] </w:t>
+      </w:r>
+      <w:proofErr w:type="spellStart"/>
+      <w:r>
+        <w:rPr>
+          <w:rFonts w:ascii="Times New Roman" w:hAnsi="Times New Roman" w:cs="Times New Roman"/>
+          <w:sz w:val="24"/>
+          <w:szCs w:val="24"/>
+        </w:rPr>
+        <w:t>Countries</w:t>
+      </w:r>
+      <w:proofErr w:type="spellEnd"/>
+      <w:r>
+        <w:rPr>
+          <w:rFonts w:ascii="Times New Roman" w:hAnsi="Times New Roman" w:cs="Times New Roman"/>
+          <w:sz w:val="24"/>
+          <w:szCs w:val="24"/>
+        </w:rPr>
+        <w:t xml:space="preserve">. </w:t>
+      </w:r>
+      <w:hyperlink r:id="rId43" w:history="1">
+        <w:r>
+          <w:rPr>
+            <w:rStyle w:val="Hiperhivatkozs"/>
+            <w:rFonts w:ascii="Times New Roman" w:hAnsi="Times New Roman" w:cs="Times New Roman"/>
+            <w:sz w:val="24"/>
+            <w:szCs w:val="24"/>
+          </w:rPr>
+          <w:t>https://github.com/lukes/ISO-3166-Countries-with-Regional-Codes</w:t>
+        </w:r>
+      </w:hyperlink>
+      <w:r>
+        <w:rPr>
+          <w:rFonts w:ascii="Times New Roman" w:hAnsi="Times New Roman" w:cs="Times New Roman"/>
+          <w:sz w:val="24"/>
+          <w:szCs w:val="24"/>
+        </w:rPr>
+        <w:t>, 2023. 05. 11.</w:t>
+      </w:r>
+    </w:p>
     <w:p>
       <w:pPr>
         <w:pStyle w:val="Cmsor1"/>
@@ -23912,7 +24587,7 @@
           <w:lang w:eastAsia="hu-HU"/>
         </w:rPr>
       </w:pPr>
-      <w:hyperlink r:id="rId33" w:anchor="_Toc134973431" w:history="1">
+      <w:hyperlink r:id="rId44" w:anchor="_Toc134973431" w:history="1">
         <w:r>
           <w:rPr>
             <w:rStyle w:val="Hiperhivatkozs"/>
@@ -24008,7 +24683,7 @@
           <w:lang w:eastAsia="hu-HU"/>
         </w:rPr>
       </w:pPr>
-      <w:hyperlink r:id="rId34" w:anchor="_Toc134973432" w:history="1">
+      <w:hyperlink r:id="rId45" w:anchor="_Toc134973432" w:history="1">
         <w:r>
           <w:rPr>
             <w:rStyle w:val="Hiperhivatkozs"/>
@@ -24200,7 +24875,7 @@
           <w:lang w:eastAsia="hu-HU"/>
         </w:rPr>
       </w:pPr>
-      <w:hyperlink r:id="rId35" w:anchor="_Toc134973434" w:history="1">
+      <w:hyperlink r:id="rId46" w:anchor="_Toc134973434" w:history="1">
         <w:r>
           <w:rPr>
             <w:rStyle w:val="Hiperhivatkozs"/>
@@ -24584,7 +25259,7 @@
           <w:lang w:eastAsia="hu-HU"/>
         </w:rPr>
       </w:pPr>
-      <w:hyperlink r:id="rId36" w:anchor="_Toc134973438" w:history="1">
+      <w:hyperlink r:id="rId47" w:anchor="_Toc134973438" w:history="1">
         <w:r>
           <w:rPr>
             <w:rStyle w:val="Hiperhivatkozs"/>
@@ -24680,7 +25355,7 @@
           <w:lang w:eastAsia="hu-HU"/>
         </w:rPr>
       </w:pPr>
-      <w:hyperlink r:id="rId37" w:anchor="_Toc134973439" w:history="1">
+      <w:hyperlink r:id="rId48" w:anchor="_Toc134973439" w:history="1">
         <w:r>
           <w:rPr>
             <w:rStyle w:val="Hiperhivatkozs"/>
@@ -28443,6 +29118,18 @@
     <w:unhideWhenUsed/>
     <w:rsid w:val="00467798"/>
   </w:style>
+  <w:style w:type="character" w:styleId="Mrltotthiperhivatkozs">
+    <w:name w:val="FollowedHyperlink"/>
+    <w:basedOn w:val="Bekezdsalapbettpusa"/>
+    <w:uiPriority w:val="99"/>
+    <w:semiHidden/>
+    <w:unhideWhenUsed/>
+    <w:rsid w:val="00EB455B"/>
+    <w:rPr>
+      <w:color w:val="954F72" w:themeColor="followedHyperlink"/>
+      <w:u w:val="single"/>
+    </w:rPr>
+  </w:style>
 </w:styles>
 </file>
 

</xml_diff>

<commit_message>
#243: add one more source
</commit_message>
<xml_diff>
--- a/documentation/zarodolgozat.docx
+++ b/documentation/zarodolgozat.docx
@@ -23891,6 +23891,76 @@
           <w:sz w:val="24"/>
           <w:szCs w:val="24"/>
         </w:rPr>
+        <w:t>Authentication</w:t>
+      </w:r>
+      <w:proofErr w:type="spellEnd"/>
+      <w:r>
+        <w:rPr>
+          <w:rFonts w:ascii="Times New Roman" w:hAnsi="Times New Roman" w:cs="Times New Roman"/>
+          <w:sz w:val="24"/>
+          <w:szCs w:val="24"/>
+        </w:rPr>
+        <w:t xml:space="preserve">. </w:t>
+      </w:r>
+      <w:hyperlink r:id="rId35" w:history="1">
+        <w:r>
+          <w:rPr>
+            <w:rStyle w:val="Hiperhivatkozs"/>
+            <w:rFonts w:ascii="Times New Roman" w:hAnsi="Times New Roman" w:cs="Times New Roman"/>
+            <w:sz w:val="24"/>
+            <w:szCs w:val="24"/>
+          </w:rPr>
+          <w:t>https://www.youtube.com/watch?v=HGIdAn2h8BA</w:t>
+        </w:r>
+      </w:hyperlink>
+      <w:r>
+        <w:rPr>
+          <w:rFonts w:ascii="Times New Roman" w:hAnsi="Times New Roman" w:cs="Times New Roman"/>
+          <w:sz w:val="24"/>
+          <w:szCs w:val="24"/>
+        </w:rPr>
+        <w:t>, 2023.01.10.</w:t>
+      </w:r>
+    </w:p>
+    <w:p>
+      <w:pPr>
+        <w:rPr>
+          <w:rFonts w:ascii="Times New Roman" w:hAnsi="Times New Roman" w:cs="Times New Roman"/>
+          <w:sz w:val="24"/>
+          <w:szCs w:val="24"/>
+        </w:rPr>
+      </w:pPr>
+      <w:r>
+        <w:rPr>
+          <w:rFonts w:ascii="Times New Roman" w:hAnsi="Times New Roman" w:cs="Times New Roman"/>
+          <w:sz w:val="24"/>
+          <w:szCs w:val="24"/>
+        </w:rPr>
+        <w:t>[</w:t>
+      </w:r>
+      <w:r>
+        <w:rPr>
+          <w:rFonts w:ascii="Times New Roman" w:hAnsi="Times New Roman" w:cs="Times New Roman"/>
+          <w:sz w:val="24"/>
+          <w:szCs w:val="24"/>
+        </w:rPr>
+        <w:t>4</w:t>
+      </w:r>
+      <w:r>
+        <w:rPr>
+          <w:rFonts w:ascii="Times New Roman" w:hAnsi="Times New Roman" w:cs="Times New Roman"/>
+          <w:sz w:val="24"/>
+          <w:szCs w:val="24"/>
+        </w:rPr>
+        <w:t xml:space="preserve">] </w:t>
+      </w:r>
+      <w:proofErr w:type="spellStart"/>
+      <w:r>
+        <w:rPr>
+          <w:rFonts w:ascii="Times New Roman" w:hAnsi="Times New Roman" w:cs="Times New Roman"/>
+          <w:sz w:val="24"/>
+          <w:szCs w:val="24"/>
+        </w:rPr>
         <w:t>Bootstrap</w:t>
       </w:r>
       <w:proofErr w:type="spellEnd"/>
@@ -23928,7 +23998,7 @@
         </w:rPr>
         <w:t xml:space="preserve">. </w:t>
       </w:r>
-      <w:hyperlink r:id="rId35" w:history="1">
+      <w:hyperlink r:id="rId36" w:history="1">
         <w:r>
           <w:rPr>
             <w:rStyle w:val="Hiperhivatkozs"/>
@@ -23954,9 +24024,25 @@
           <w:sz w:val="24"/>
           <w:szCs w:val="24"/>
         </w:rPr>
-        <w:t xml:space="preserve">[4] W3Schools. </w:t>
-      </w:r>
-      <w:hyperlink r:id="rId36" w:history="1">
+        <w:t>[</w:t>
+      </w:r>
+      <w:r>
+        <w:rPr>
+          <w:rFonts w:ascii="Times New Roman" w:hAnsi="Times New Roman" w:cs="Times New Roman"/>
+          <w:sz w:val="24"/>
+          <w:szCs w:val="24"/>
+        </w:rPr>
+        <w:t>5</w:t>
+      </w:r>
+      <w:r>
+        <w:rPr>
+          <w:rFonts w:ascii="Times New Roman" w:hAnsi="Times New Roman" w:cs="Times New Roman"/>
+          <w:sz w:val="24"/>
+          <w:szCs w:val="24"/>
+        </w:rPr>
+        <w:t xml:space="preserve">] W3Schools. </w:t>
+      </w:r>
+      <w:hyperlink r:id="rId37" w:history="1">
         <w:r>
           <w:rPr>
             <w:rStyle w:val="Hiperhivatkozs"/>
@@ -23982,7 +24068,23 @@
           <w:sz w:val="24"/>
           <w:szCs w:val="24"/>
         </w:rPr>
-        <w:t xml:space="preserve">[5] </w:t>
+        <w:t>[</w:t>
+      </w:r>
+      <w:r>
+        <w:rPr>
+          <w:rFonts w:ascii="Times New Roman" w:hAnsi="Times New Roman" w:cs="Times New Roman"/>
+          <w:sz w:val="24"/>
+          <w:szCs w:val="24"/>
+        </w:rPr>
+        <w:t>6</w:t>
+      </w:r>
+      <w:r>
+        <w:rPr>
+          <w:rFonts w:ascii="Times New Roman" w:hAnsi="Times New Roman" w:cs="Times New Roman"/>
+          <w:sz w:val="24"/>
+          <w:szCs w:val="24"/>
+        </w:rPr>
+        <w:t xml:space="preserve">] </w:t>
       </w:r>
       <w:proofErr w:type="spellStart"/>
       <w:r>
@@ -24020,7 +24122,7 @@
         </w:rPr>
         <w:t xml:space="preserve">. </w:t>
       </w:r>
-      <w:hyperlink r:id="rId37" w:history="1">
+      <w:hyperlink r:id="rId38" w:history="1">
         <w:r>
           <w:rPr>
             <w:rStyle w:val="Hiperhivatkozs"/>
@@ -24046,7 +24148,23 @@
           <w:sz w:val="24"/>
           <w:szCs w:val="24"/>
         </w:rPr>
-        <w:t xml:space="preserve">[6] </w:t>
+        <w:t>[</w:t>
+      </w:r>
+      <w:r>
+        <w:rPr>
+          <w:rFonts w:ascii="Times New Roman" w:hAnsi="Times New Roman" w:cs="Times New Roman"/>
+          <w:sz w:val="24"/>
+          <w:szCs w:val="24"/>
+        </w:rPr>
+        <w:t>7</w:t>
+      </w:r>
+      <w:r>
+        <w:rPr>
+          <w:rFonts w:ascii="Times New Roman" w:hAnsi="Times New Roman" w:cs="Times New Roman"/>
+          <w:sz w:val="24"/>
+          <w:szCs w:val="24"/>
+        </w:rPr>
+        <w:t xml:space="preserve">] </w:t>
       </w:r>
       <w:proofErr w:type="spellStart"/>
       <w:r>
@@ -24066,7 +24184,7 @@
         </w:rPr>
         <w:t xml:space="preserve"> Overflow. </w:t>
       </w:r>
-      <w:hyperlink r:id="rId38" w:history="1">
+      <w:hyperlink r:id="rId39" w:history="1">
         <w:r>
           <w:rPr>
             <w:rStyle w:val="Hiperhivatkozs"/>
@@ -24110,9 +24228,25 @@
           <w:sz w:val="24"/>
           <w:szCs w:val="24"/>
         </w:rPr>
-        <w:t xml:space="preserve">[7] GitHub. </w:t>
-      </w:r>
-      <w:hyperlink r:id="rId39" w:history="1">
+        <w:t>[</w:t>
+      </w:r>
+      <w:r>
+        <w:rPr>
+          <w:rFonts w:ascii="Times New Roman" w:hAnsi="Times New Roman" w:cs="Times New Roman"/>
+          <w:sz w:val="24"/>
+          <w:szCs w:val="24"/>
+        </w:rPr>
+        <w:t>8</w:t>
+      </w:r>
+      <w:r>
+        <w:rPr>
+          <w:rFonts w:ascii="Times New Roman" w:hAnsi="Times New Roman" w:cs="Times New Roman"/>
+          <w:sz w:val="24"/>
+          <w:szCs w:val="24"/>
+        </w:rPr>
+        <w:t xml:space="preserve">] GitHub. </w:t>
+      </w:r>
+      <w:hyperlink r:id="rId40" w:history="1">
         <w:r>
           <w:rPr>
             <w:rStyle w:val="Hiperhivatkozs"/>
@@ -24138,7 +24272,23 @@
           <w:sz w:val="24"/>
           <w:szCs w:val="24"/>
         </w:rPr>
-        <w:t xml:space="preserve">[8] </w:t>
+        <w:t>[</w:t>
+      </w:r>
+      <w:r>
+        <w:rPr>
+          <w:rFonts w:ascii="Times New Roman" w:hAnsi="Times New Roman" w:cs="Times New Roman"/>
+          <w:sz w:val="24"/>
+          <w:szCs w:val="24"/>
+        </w:rPr>
+        <w:t>9</w:t>
+      </w:r>
+      <w:r>
+        <w:rPr>
+          <w:rFonts w:ascii="Times New Roman" w:hAnsi="Times New Roman" w:cs="Times New Roman"/>
+          <w:sz w:val="24"/>
+          <w:szCs w:val="24"/>
+        </w:rPr>
+        <w:t xml:space="preserve">] </w:t>
       </w:r>
       <w:proofErr w:type="spellStart"/>
       <w:r>
@@ -24158,7 +24308,7 @@
         </w:rPr>
         <w:t xml:space="preserve"> of web. </w:t>
       </w:r>
-      <w:hyperlink r:id="rId40" w:history="1">
+      <w:hyperlink r:id="rId41" w:history="1">
         <w:r>
           <w:rPr>
             <w:rStyle w:val="Hiperhivatkozs"/>
@@ -24192,7 +24342,23 @@
           <w:sz w:val="24"/>
           <w:szCs w:val="24"/>
         </w:rPr>
-        <w:t xml:space="preserve">[9] </w:t>
+        <w:t>[</w:t>
+      </w:r>
+      <w:r>
+        <w:rPr>
+          <w:rFonts w:ascii="Times New Roman" w:hAnsi="Times New Roman" w:cs="Times New Roman"/>
+          <w:sz w:val="24"/>
+          <w:szCs w:val="24"/>
+        </w:rPr>
+        <w:t>10</w:t>
+      </w:r>
+      <w:r>
+        <w:rPr>
+          <w:rFonts w:ascii="Times New Roman" w:hAnsi="Times New Roman" w:cs="Times New Roman"/>
+          <w:sz w:val="24"/>
+          <w:szCs w:val="24"/>
+        </w:rPr>
+        <w:t xml:space="preserve">] </w:t>
       </w:r>
       <w:proofErr w:type="spellStart"/>
       <w:r>
@@ -24212,7 +24378,7 @@
         </w:rPr>
         <w:t xml:space="preserve"> in GitHub Actions. </w:t>
       </w:r>
-      <w:hyperlink r:id="rId41" w:history="1">
+      <w:hyperlink r:id="rId42" w:history="1">
         <w:r>
           <w:rPr>
             <w:rStyle w:val="Hiperhivatkozs"/>
@@ -24246,7 +24412,23 @@
           <w:sz w:val="24"/>
           <w:szCs w:val="24"/>
         </w:rPr>
-        <w:t xml:space="preserve">[10] </w:t>
+        <w:t>[1</w:t>
+      </w:r>
+      <w:r>
+        <w:rPr>
+          <w:rFonts w:ascii="Times New Roman" w:hAnsi="Times New Roman" w:cs="Times New Roman"/>
+          <w:sz w:val="24"/>
+          <w:szCs w:val="24"/>
+        </w:rPr>
+        <w:t>1</w:t>
+      </w:r>
+      <w:r>
+        <w:rPr>
+          <w:rFonts w:ascii="Times New Roman" w:hAnsi="Times New Roman" w:cs="Times New Roman"/>
+          <w:sz w:val="24"/>
+          <w:szCs w:val="24"/>
+        </w:rPr>
+        <w:t xml:space="preserve">] </w:t>
       </w:r>
       <w:proofErr w:type="spellStart"/>
       <w:r>
@@ -24266,7 +24448,7 @@
         </w:rPr>
         <w:t xml:space="preserve"> API. </w:t>
       </w:r>
-      <w:hyperlink r:id="rId42" w:history="1">
+      <w:hyperlink r:id="rId43" w:history="1">
         <w:r>
           <w:rPr>
             <w:rStyle w:val="Hiperhivatkozs"/>
@@ -24300,7 +24482,23 @@
           <w:sz w:val="24"/>
           <w:szCs w:val="24"/>
         </w:rPr>
-        <w:t xml:space="preserve">[11] </w:t>
+        <w:t>[1</w:t>
+      </w:r>
+      <w:r>
+        <w:rPr>
+          <w:rFonts w:ascii="Times New Roman" w:hAnsi="Times New Roman" w:cs="Times New Roman"/>
+          <w:sz w:val="24"/>
+          <w:szCs w:val="24"/>
+        </w:rPr>
+        <w:t>2</w:t>
+      </w:r>
+      <w:r>
+        <w:rPr>
+          <w:rFonts w:ascii="Times New Roman" w:hAnsi="Times New Roman" w:cs="Times New Roman"/>
+          <w:sz w:val="24"/>
+          <w:szCs w:val="24"/>
+        </w:rPr>
+        <w:t xml:space="preserve">] </w:t>
       </w:r>
       <w:proofErr w:type="spellStart"/>
       <w:r>
@@ -24320,7 +24518,7 @@
         </w:rPr>
         <w:t xml:space="preserve">. </w:t>
       </w:r>
-      <w:hyperlink r:id="rId43" w:history="1">
+      <w:hyperlink r:id="rId44" w:history="1">
         <w:r>
           <w:rPr>
             <w:rStyle w:val="Hiperhivatkozs"/>
@@ -24587,7 +24785,7 @@
           <w:lang w:eastAsia="hu-HU"/>
         </w:rPr>
       </w:pPr>
-      <w:hyperlink r:id="rId44" w:anchor="_Toc134973431" w:history="1">
+      <w:hyperlink r:id="rId45" w:anchor="_Toc134973431" w:history="1">
         <w:r>
           <w:rPr>
             <w:rStyle w:val="Hiperhivatkozs"/>
@@ -24683,7 +24881,7 @@
           <w:lang w:eastAsia="hu-HU"/>
         </w:rPr>
       </w:pPr>
-      <w:hyperlink r:id="rId45" w:anchor="_Toc134973432" w:history="1">
+      <w:hyperlink r:id="rId46" w:anchor="_Toc134973432" w:history="1">
         <w:r>
           <w:rPr>
             <w:rStyle w:val="Hiperhivatkozs"/>
@@ -24875,7 +25073,7 @@
           <w:lang w:eastAsia="hu-HU"/>
         </w:rPr>
       </w:pPr>
-      <w:hyperlink r:id="rId46" w:anchor="_Toc134973434" w:history="1">
+      <w:hyperlink r:id="rId47" w:anchor="_Toc134973434" w:history="1">
         <w:r>
           <w:rPr>
             <w:rStyle w:val="Hiperhivatkozs"/>
@@ -25259,7 +25457,7 @@
           <w:lang w:eastAsia="hu-HU"/>
         </w:rPr>
       </w:pPr>
-      <w:hyperlink r:id="rId47" w:anchor="_Toc134973438" w:history="1">
+      <w:hyperlink r:id="rId48" w:anchor="_Toc134973438" w:history="1">
         <w:r>
           <w:rPr>
             <w:rStyle w:val="Hiperhivatkozs"/>
@@ -25355,7 +25553,7 @@
           <w:lang w:eastAsia="hu-HU"/>
         </w:rPr>
       </w:pPr>
-      <w:hyperlink r:id="rId48" w:anchor="_Toc134973439" w:history="1">
+      <w:hyperlink r:id="rId49" w:anchor="_Toc134973439" w:history="1">
         <w:r>
           <w:rPr>
             <w:rStyle w:val="Hiperhivatkozs"/>

</xml_diff>

<commit_message>
#243: modify a sentence in the end
</commit_message>
<xml_diff>
--- a/documentation/zarodolgozat.docx
+++ b/documentation/zarodolgozat.docx
@@ -23531,33 +23531,55 @@
           <w:sz w:val="24"/>
           <w:szCs w:val="24"/>
         </w:rPr>
-        <w:t xml:space="preserve">Volt régebben már egy-két nagyobb projekttel dolgom, úgyhogy új célokkal álltam neki ezen szoftver elkészítéséhez. </w:t>
-      </w:r>
-      <w:r>
-        <w:rPr>
-          <w:rFonts w:ascii="Times New Roman" w:hAnsi="Times New Roman" w:cs="Times New Roman"/>
-          <w:sz w:val="24"/>
-          <w:szCs w:val="24"/>
-          <w:highlight w:val="yellow"/>
-        </w:rPr>
-        <w:t xml:space="preserve">Valami mást szerettem volna, valami számomra újat, ami előre húzza a </w:t>
-      </w:r>
-      <w:r>
-        <w:rPr>
-          <w:rFonts w:ascii="Times New Roman" w:hAnsi="Times New Roman" w:cs="Times New Roman"/>
-          <w:sz w:val="24"/>
-          <w:szCs w:val="24"/>
-          <w:highlight w:val="yellow"/>
-        </w:rPr>
-        <w:t>gyakorlatomat és ezáltal motiválva vár, hogy dolgozzak rajta tovább</w:t>
-      </w:r>
-      <w:r>
-        <w:rPr>
-          <w:rFonts w:ascii="Times New Roman" w:hAnsi="Times New Roman" w:cs="Times New Roman"/>
-          <w:sz w:val="24"/>
-          <w:szCs w:val="24"/>
-        </w:rPr>
-        <w:t>. A boldogságot az adta, hogy volt egy új fajta struktúrája a programozásomnak. Ez volt a projektmenedzsment, ahol láttam az eredményét és az előre lépését a munkámnak minden egyes befejezett feladat után.</w:t>
+        <w:t>Volt régebben már egy-két nagyobb projekttel dolgom, úgyhogy új célokkal álltam neki ezen szoftver elkészítéséhez</w:t>
+      </w:r>
+      <w:r>
+        <w:rPr>
+          <w:rFonts w:ascii="Times New Roman" w:hAnsi="Times New Roman" w:cs="Times New Roman"/>
+          <w:sz w:val="24"/>
+          <w:szCs w:val="24"/>
+        </w:rPr>
+        <w:t xml:space="preserve">. A boldogságot az adta, hogy volt egy új fajta </w:t>
+      </w:r>
+      <w:r>
+        <w:rPr>
+          <w:rFonts w:ascii="Times New Roman" w:hAnsi="Times New Roman" w:cs="Times New Roman"/>
+          <w:sz w:val="24"/>
+          <w:szCs w:val="24"/>
+        </w:rPr>
+        <w:t>felépítése</w:t>
+      </w:r>
+      <w:r>
+        <w:rPr>
+          <w:rFonts w:ascii="Times New Roman" w:hAnsi="Times New Roman" w:cs="Times New Roman"/>
+          <w:sz w:val="24"/>
+          <w:szCs w:val="24"/>
+        </w:rPr>
+        <w:t xml:space="preserve"> a programozás</w:t>
+      </w:r>
+      <w:r>
+        <w:rPr>
+          <w:rFonts w:ascii="Times New Roman" w:hAnsi="Times New Roman" w:cs="Times New Roman"/>
+          <w:sz w:val="24"/>
+          <w:szCs w:val="24"/>
+        </w:rPr>
+        <w:t>i folyamatomnak</w:t>
+      </w:r>
+      <w:r>
+        <w:rPr>
+          <w:rFonts w:ascii="Times New Roman" w:hAnsi="Times New Roman" w:cs="Times New Roman"/>
+          <w:sz w:val="24"/>
+          <w:szCs w:val="24"/>
+        </w:rPr>
+        <w:t>. Ez volt a projektmenedzsment, ahol láttam az eredményét és az előre lépését a munkámnak minden egyes befejezett feladat után</w:t>
+      </w:r>
+      <w:r>
+        <w:rPr>
+          <w:rFonts w:ascii="Times New Roman" w:hAnsi="Times New Roman" w:cs="Times New Roman"/>
+          <w:sz w:val="24"/>
+          <w:szCs w:val="24"/>
+        </w:rPr>
+        <w:t>, illetve a CI-CD futtatások, amelyek azonnali eredménnyel szolgáltak egy-egy elvégzett feladat után.</w:t>
       </w:r>
     </w:p>
     <w:p>

</xml_diff>

<commit_message>
#243: ready with thesis
</commit_message>
<xml_diff>
--- a/documentation/zarodolgozat.docx
+++ b/documentation/zarodolgozat.docx
@@ -1,6 +1,6 @@
 
 <file path=word/document.xml><?xml version="1.0" encoding="utf-8"?>
-<w:document xmlns:wpc="http://schemas.microsoft.com/office/word/2010/wordprocessingCanvas" xmlns:cx="http://schemas.microsoft.com/office/drawing/2014/chartex" xmlns:cx1="http://schemas.microsoft.com/office/drawing/2015/9/8/chartex" xmlns:cx2="http://schemas.microsoft.com/office/drawing/2015/10/21/chartex" xmlns:cx3="http://schemas.microsoft.com/office/drawing/2016/5/9/chartex" xmlns:cx4="http://schemas.microsoft.com/office/drawing/2016/5/10/chartex" xmlns:cx5="http://schemas.microsoft.com/office/drawing/2016/5/11/chartex" xmlns:cx6="http://schemas.microsoft.com/office/drawing/2016/5/12/chartex" xmlns:cx7="http://schemas.microsoft.com/office/drawing/2016/5/13/chartex" xmlns:cx8="http://schemas.microsoft.com/office/drawing/2016/5/14/chartex" xmlns:mc="http://schemas.openxmlformats.org/markup-compatibility/2006" xmlns:aink="http://schemas.microsoft.com/office/drawing/2016/ink" xmlns:am3d="http://schemas.microsoft.com/office/drawing/2017/model3d" xmlns:o="urn:schemas-microsoft-com:office:office" xmlns:oel="http://schemas.microsoft.com/office/2019/extlst" xmlns:r="http://schemas.openxmlformats.org/officeDocument/2006/relationships" xmlns:m="http://schemas.openxmlformats.org/officeDocument/2006/math" xmlns:v="urn:schemas-microsoft-com:vml" xmlns:wp14="http://schemas.microsoft.com/office/word/2010/wordprocessingDrawing" xmlns:wp="http://schemas.openxmlformats.org/drawingml/2006/wordprocessingDrawing" xmlns:w10="urn:schemas-microsoft-com:office:word" xmlns:w="http://schemas.openxmlformats.org/wordprocessingml/2006/main" xmlns:w14="http://schemas.microsoft.com/office/word/2010/wordml" xmlns:w15="http://schemas.microsoft.com/office/word/2012/wordml" xmlns:w16cex="http://schemas.microsoft.com/office/word/2018/wordml/cex" xmlns:w16cid="http://schemas.microsoft.com/office/word/2016/wordml/cid" xmlns:w16="http://schemas.microsoft.com/office/word/2018/wordml" xmlns:w16sdtdh="http://schemas.microsoft.com/office/word/2020/wordml/sdtdatahash" xmlns:w16se="http://schemas.microsoft.com/office/word/2015/wordml/symex" xmlns:wpg="http://schemas.microsoft.com/office/word/2010/wordprocessingGroup" xmlns:wpi="http://schemas.microsoft.com/office/word/2010/wordprocessingInk" xmlns:wne="http://schemas.microsoft.com/office/word/2006/wordml" xmlns:wps="http://schemas.microsoft.com/office/word/2010/wordprocessingShape" mc:Ignorable="w14 w15 w16se w16cid w16 w16cex w16sdtdh wp14">
+<w:document xmlns:wpc="http://schemas.microsoft.com/office/word/2010/wordprocessingCanvas" xmlns:cx="http://schemas.microsoft.com/office/drawing/2014/chartex" xmlns:cx1="http://schemas.microsoft.com/office/drawing/2015/9/8/chartex" xmlns:cx2="http://schemas.microsoft.com/office/drawing/2015/10/21/chartex" xmlns:cx3="http://schemas.microsoft.com/office/drawing/2016/5/9/chartex" xmlns:cx4="http://schemas.microsoft.com/office/drawing/2016/5/10/chartex" xmlns:cx5="http://schemas.microsoft.com/office/drawing/2016/5/11/chartex" xmlns:cx6="http://schemas.microsoft.com/office/drawing/2016/5/12/chartex" xmlns:cx7="http://schemas.microsoft.com/office/drawing/2016/5/13/chartex" xmlns:cx8="http://schemas.microsoft.com/office/drawing/2016/5/14/chartex" xmlns:mc="http://schemas.openxmlformats.org/markup-compatibility/2006" xmlns:aink="http://schemas.microsoft.com/office/drawing/2016/ink" xmlns:am3d="http://schemas.microsoft.com/office/drawing/2017/model3d" xmlns:o="urn:schemas-microsoft-com:office:office" xmlns:oel="http://schemas.microsoft.com/office/2019/extlst" xmlns:r="http://schemas.openxmlformats.org/officeDocument/2006/relationships" xmlns:m="http://schemas.openxmlformats.org/officeDocument/2006/math" xmlns:v="urn:schemas-microsoft-com:vml" xmlns:wp14="http://schemas.microsoft.com/office/word/2010/wordprocessingDrawing" xmlns:wp="http://schemas.openxmlformats.org/drawingml/2006/wordprocessingDrawing" xmlns:w10="urn:schemas-microsoft-com:office:word" xmlns:w="http://schemas.openxmlformats.org/wordprocessingml/2006/main" xmlns:w14="http://schemas.microsoft.com/office/word/2010/wordml" xmlns:w15="http://schemas.microsoft.com/office/word/2012/wordml" xmlns:w16cex="http://schemas.microsoft.com/office/word/2018/wordml/cex" xmlns:w16cid="http://schemas.microsoft.com/office/word/2016/wordml/cid" xmlns:w16="http://schemas.microsoft.com/office/word/2018/wordml" xmlns:w16du="http://schemas.microsoft.com/office/word/2023/wordml/word16du" xmlns:w16sdtdh="http://schemas.microsoft.com/office/word/2020/wordml/sdtdatahash" xmlns:w16se="http://schemas.microsoft.com/office/word/2015/wordml/symex" xmlns:wpg="http://schemas.microsoft.com/office/word/2010/wordprocessingGroup" xmlns:wpi="http://schemas.microsoft.com/office/word/2010/wordprocessingInk" xmlns:wne="http://schemas.microsoft.com/office/word/2006/wordml" xmlns:wps="http://schemas.microsoft.com/office/word/2010/wordprocessingShape" mc:Ignorable="w14 w15 w16se w16cid w16 w16cex w16sdtdh wp14">
   <w:body>
     <w:p>
       <w:pPr>
@@ -334,9 +334,11 @@
             <w:rPr>
               <w:rFonts w:ascii="Times New Roman" w:eastAsiaTheme="minorEastAsia" w:hAnsi="Times New Roman" w:cs="Times New Roman"/>
               <w:noProof/>
+              <w:kern w:val="2"/>
               <w:sz w:val="24"/>
               <w:szCs w:val="24"/>
               <w:lang w:eastAsia="hu-HU"/>
+              <w14:ligatures w14:val="standardContextual"/>
             </w:rPr>
           </w:pPr>
           <w:r>
@@ -363,7 +365,7 @@
             </w:rPr>
             <w:fldChar w:fldCharType="separate"/>
           </w:r>
-          <w:hyperlink w:anchor="_Toc134980497" w:history="1">
+          <w:hyperlink w:anchor="_Toc134986074" w:history="1">
             <w:r>
               <w:rPr>
                 <w:rStyle w:val="Hiperhivatkozs"/>
@@ -378,9 +380,11 @@
               <w:rPr>
                 <w:rFonts w:ascii="Times New Roman" w:eastAsiaTheme="minorEastAsia" w:hAnsi="Times New Roman" w:cs="Times New Roman"/>
                 <w:noProof/>
+                <w:kern w:val="2"/>
                 <w:sz w:val="24"/>
                 <w:szCs w:val="24"/>
                 <w:lang w:eastAsia="hu-HU"/>
+                <w14:ligatures w14:val="standardContextual"/>
               </w:rPr>
               <w:tab/>
             </w:r>
@@ -422,7 +426,7 @@
                 <w:sz w:val="24"/>
                 <w:szCs w:val="24"/>
               </w:rPr>
-              <w:instrText xml:space="preserve"> PAGEREF _Toc134980497 \h </w:instrText>
+              <w:instrText xml:space="preserve"> PAGEREF _Toc134986074 \h </w:instrText>
             </w:r>
             <w:r>
               <w:rPr>
@@ -474,12 +478,14 @@
             <w:rPr>
               <w:rFonts w:ascii="Times New Roman" w:eastAsiaTheme="minorEastAsia" w:hAnsi="Times New Roman" w:cs="Times New Roman"/>
               <w:noProof/>
+              <w:kern w:val="2"/>
               <w:sz w:val="24"/>
               <w:szCs w:val="24"/>
               <w:lang w:eastAsia="hu-HU"/>
+              <w14:ligatures w14:val="standardContextual"/>
             </w:rPr>
           </w:pPr>
-          <w:hyperlink w:anchor="_Toc134980498" w:history="1">
+          <w:hyperlink w:anchor="_Toc134986075" w:history="1">
             <w:r>
               <w:rPr>
                 <w:rStyle w:val="Hiperhivatkozs"/>
@@ -518,7 +524,7 @@
                 <w:sz w:val="24"/>
                 <w:szCs w:val="24"/>
               </w:rPr>
-              <w:instrText xml:space="preserve"> PAGEREF _Toc134980498 \h </w:instrText>
+              <w:instrText xml:space="preserve"> PAGEREF _Toc134986075 \h </w:instrText>
             </w:r>
             <w:r>
               <w:rPr>
@@ -571,12 +577,14 @@
             <w:rPr>
               <w:rFonts w:ascii="Times New Roman" w:eastAsiaTheme="minorEastAsia" w:hAnsi="Times New Roman" w:cs="Times New Roman"/>
               <w:noProof/>
+              <w:kern w:val="2"/>
               <w:sz w:val="24"/>
               <w:szCs w:val="24"/>
               <w:lang w:eastAsia="hu-HU"/>
+              <w14:ligatures w14:val="standardContextual"/>
             </w:rPr>
           </w:pPr>
-          <w:hyperlink w:anchor="_Toc134980499" w:history="1">
+          <w:hyperlink w:anchor="_Toc134986076" w:history="1">
             <w:r>
               <w:rPr>
                 <w:rStyle w:val="Hiperhivatkozs"/>
@@ -591,9 +599,11 @@
               <w:rPr>
                 <w:rFonts w:ascii="Times New Roman" w:eastAsiaTheme="minorEastAsia" w:hAnsi="Times New Roman" w:cs="Times New Roman"/>
                 <w:noProof/>
+                <w:kern w:val="2"/>
                 <w:sz w:val="24"/>
                 <w:szCs w:val="24"/>
                 <w:lang w:eastAsia="hu-HU"/>
+                <w14:ligatures w14:val="standardContextual"/>
               </w:rPr>
               <w:tab/>
             </w:r>
@@ -635,7 +645,7 @@
                 <w:sz w:val="24"/>
                 <w:szCs w:val="24"/>
               </w:rPr>
-              <w:instrText xml:space="preserve"> PAGEREF _Toc134980499 \h </w:instrText>
+              <w:instrText xml:space="preserve"> PAGEREF _Toc134986076 \h </w:instrText>
             </w:r>
             <w:r>
               <w:rPr>
@@ -682,18 +692,20 @@
           <w:pPr>
             <w:pStyle w:val="TJ2"/>
             <w:tabs>
-              <w:tab w:val="left" w:pos="960"/>
+              <w:tab w:val="left" w:pos="880"/>
               <w:tab w:val="right" w:leader="dot" w:pos="8493"/>
             </w:tabs>
             <w:rPr>
               <w:rFonts w:ascii="Times New Roman" w:eastAsiaTheme="minorEastAsia" w:hAnsi="Times New Roman" w:cs="Times New Roman"/>
               <w:noProof/>
+              <w:kern w:val="2"/>
               <w:sz w:val="24"/>
               <w:szCs w:val="24"/>
               <w:lang w:eastAsia="hu-HU"/>
+              <w14:ligatures w14:val="standardContextual"/>
             </w:rPr>
           </w:pPr>
-          <w:hyperlink w:anchor="_Toc134980500" w:history="1">
+          <w:hyperlink w:anchor="_Toc134986077" w:history="1">
             <w:r>
               <w:rPr>
                 <w:rStyle w:val="Hiperhivatkozs"/>
@@ -708,9 +720,11 @@
               <w:rPr>
                 <w:rFonts w:ascii="Times New Roman" w:eastAsiaTheme="minorEastAsia" w:hAnsi="Times New Roman" w:cs="Times New Roman"/>
                 <w:noProof/>
+                <w:kern w:val="2"/>
                 <w:sz w:val="24"/>
                 <w:szCs w:val="24"/>
                 <w:lang w:eastAsia="hu-HU"/>
+                <w14:ligatures w14:val="standardContextual"/>
               </w:rPr>
               <w:tab/>
             </w:r>
@@ -752,7 +766,7 @@
                 <w:sz w:val="24"/>
                 <w:szCs w:val="24"/>
               </w:rPr>
-              <w:instrText xml:space="preserve"> PAGEREF _Toc134980500 \h </w:instrText>
+              <w:instrText xml:space="preserve"> PAGEREF _Toc134986077 \h </w:instrText>
             </w:r>
             <w:r>
               <w:rPr>
@@ -799,18 +813,20 @@
           <w:pPr>
             <w:pStyle w:val="TJ2"/>
             <w:tabs>
-              <w:tab w:val="left" w:pos="960"/>
+              <w:tab w:val="left" w:pos="880"/>
               <w:tab w:val="right" w:leader="dot" w:pos="8493"/>
             </w:tabs>
             <w:rPr>
               <w:rFonts w:ascii="Times New Roman" w:eastAsiaTheme="minorEastAsia" w:hAnsi="Times New Roman" w:cs="Times New Roman"/>
               <w:noProof/>
+              <w:kern w:val="2"/>
               <w:sz w:val="24"/>
               <w:szCs w:val="24"/>
               <w:lang w:eastAsia="hu-HU"/>
+              <w14:ligatures w14:val="standardContextual"/>
             </w:rPr>
           </w:pPr>
-          <w:hyperlink w:anchor="_Toc134980501" w:history="1">
+          <w:hyperlink w:anchor="_Toc134986078" w:history="1">
             <w:r>
               <w:rPr>
                 <w:rStyle w:val="Hiperhivatkozs"/>
@@ -825,9 +841,11 @@
               <w:rPr>
                 <w:rFonts w:ascii="Times New Roman" w:eastAsiaTheme="minorEastAsia" w:hAnsi="Times New Roman" w:cs="Times New Roman"/>
                 <w:noProof/>
+                <w:kern w:val="2"/>
                 <w:sz w:val="24"/>
                 <w:szCs w:val="24"/>
                 <w:lang w:eastAsia="hu-HU"/>
+                <w14:ligatures w14:val="standardContextual"/>
               </w:rPr>
               <w:tab/>
             </w:r>
@@ -869,7 +887,7 @@
                 <w:sz w:val="24"/>
                 <w:szCs w:val="24"/>
               </w:rPr>
-              <w:instrText xml:space="preserve"> PAGEREF _Toc134980501 \h </w:instrText>
+              <w:instrText xml:space="preserve"> PAGEREF _Toc134986078 \h </w:instrText>
             </w:r>
             <w:r>
               <w:rPr>
@@ -916,18 +934,20 @@
           <w:pPr>
             <w:pStyle w:val="TJ2"/>
             <w:tabs>
-              <w:tab w:val="left" w:pos="960"/>
+              <w:tab w:val="left" w:pos="880"/>
               <w:tab w:val="right" w:leader="dot" w:pos="8493"/>
             </w:tabs>
             <w:rPr>
               <w:rFonts w:ascii="Times New Roman" w:eastAsiaTheme="minorEastAsia" w:hAnsi="Times New Roman" w:cs="Times New Roman"/>
               <w:noProof/>
+              <w:kern w:val="2"/>
               <w:sz w:val="24"/>
               <w:szCs w:val="24"/>
               <w:lang w:eastAsia="hu-HU"/>
+              <w14:ligatures w14:val="standardContextual"/>
             </w:rPr>
           </w:pPr>
-          <w:hyperlink w:anchor="_Toc134980502" w:history="1">
+          <w:hyperlink w:anchor="_Toc134986079" w:history="1">
             <w:r>
               <w:rPr>
                 <w:rStyle w:val="Hiperhivatkozs"/>
@@ -942,9 +962,11 @@
               <w:rPr>
                 <w:rFonts w:ascii="Times New Roman" w:eastAsiaTheme="minorEastAsia" w:hAnsi="Times New Roman" w:cs="Times New Roman"/>
                 <w:noProof/>
+                <w:kern w:val="2"/>
                 <w:sz w:val="24"/>
                 <w:szCs w:val="24"/>
                 <w:lang w:eastAsia="hu-HU"/>
+                <w14:ligatures w14:val="standardContextual"/>
               </w:rPr>
               <w:tab/>
             </w:r>
@@ -986,7 +1008,7 @@
                 <w:sz w:val="24"/>
                 <w:szCs w:val="24"/>
               </w:rPr>
-              <w:instrText xml:space="preserve"> PAGEREF _Toc134980502 \h </w:instrText>
+              <w:instrText xml:space="preserve"> PAGEREF _Toc134986079 \h </w:instrText>
             </w:r>
             <w:r>
               <w:rPr>
@@ -1033,18 +1055,20 @@
           <w:pPr>
             <w:pStyle w:val="TJ2"/>
             <w:tabs>
-              <w:tab w:val="left" w:pos="960"/>
+              <w:tab w:val="left" w:pos="880"/>
               <w:tab w:val="right" w:leader="dot" w:pos="8493"/>
             </w:tabs>
             <w:rPr>
               <w:rFonts w:ascii="Times New Roman" w:eastAsiaTheme="minorEastAsia" w:hAnsi="Times New Roman" w:cs="Times New Roman"/>
               <w:noProof/>
+              <w:kern w:val="2"/>
               <w:sz w:val="24"/>
               <w:szCs w:val="24"/>
               <w:lang w:eastAsia="hu-HU"/>
+              <w14:ligatures w14:val="standardContextual"/>
             </w:rPr>
           </w:pPr>
-          <w:hyperlink w:anchor="_Toc134980503" w:history="1">
+          <w:hyperlink w:anchor="_Toc134986080" w:history="1">
             <w:r>
               <w:rPr>
                 <w:rStyle w:val="Hiperhivatkozs"/>
@@ -1059,9 +1083,11 @@
               <w:rPr>
                 <w:rFonts w:ascii="Times New Roman" w:eastAsiaTheme="minorEastAsia" w:hAnsi="Times New Roman" w:cs="Times New Roman"/>
                 <w:noProof/>
+                <w:kern w:val="2"/>
                 <w:sz w:val="24"/>
                 <w:szCs w:val="24"/>
                 <w:lang w:eastAsia="hu-HU"/>
+                <w14:ligatures w14:val="standardContextual"/>
               </w:rPr>
               <w:tab/>
             </w:r>
@@ -1103,7 +1129,7 @@
                 <w:sz w:val="24"/>
                 <w:szCs w:val="24"/>
               </w:rPr>
-              <w:instrText xml:space="preserve"> PAGEREF _Toc134980503 \h </w:instrText>
+              <w:instrText xml:space="preserve"> PAGEREF _Toc134986080 \h </w:instrText>
             </w:r>
             <w:r>
               <w:rPr>
@@ -1150,18 +1176,20 @@
           <w:pPr>
             <w:pStyle w:val="TJ3"/>
             <w:tabs>
-              <w:tab w:val="left" w:pos="1200"/>
+              <w:tab w:val="left" w:pos="1320"/>
               <w:tab w:val="right" w:leader="dot" w:pos="8493"/>
             </w:tabs>
             <w:rPr>
               <w:rFonts w:ascii="Times New Roman" w:eastAsiaTheme="minorEastAsia" w:hAnsi="Times New Roman" w:cs="Times New Roman"/>
               <w:noProof/>
+              <w:kern w:val="2"/>
               <w:sz w:val="24"/>
               <w:szCs w:val="24"/>
               <w:lang w:eastAsia="hu-HU"/>
+              <w14:ligatures w14:val="standardContextual"/>
             </w:rPr>
           </w:pPr>
-          <w:hyperlink w:anchor="_Toc134980504" w:history="1">
+          <w:hyperlink w:anchor="_Toc134986081" w:history="1">
             <w:r>
               <w:rPr>
                 <w:rStyle w:val="Hiperhivatkozs"/>
@@ -1176,9 +1204,11 @@
               <w:rPr>
                 <w:rFonts w:ascii="Times New Roman" w:eastAsiaTheme="minorEastAsia" w:hAnsi="Times New Roman" w:cs="Times New Roman"/>
                 <w:noProof/>
+                <w:kern w:val="2"/>
                 <w:sz w:val="24"/>
                 <w:szCs w:val="24"/>
                 <w:lang w:eastAsia="hu-HU"/>
+                <w14:ligatures w14:val="standardContextual"/>
               </w:rPr>
               <w:tab/>
             </w:r>
@@ -1220,7 +1250,7 @@
                 <w:sz w:val="24"/>
                 <w:szCs w:val="24"/>
               </w:rPr>
-              <w:instrText xml:space="preserve"> PAGEREF _Toc134980504 \h </w:instrText>
+              <w:instrText xml:space="preserve"> PAGEREF _Toc134986081 \h </w:instrText>
             </w:r>
             <w:r>
               <w:rPr>
@@ -1267,18 +1297,20 @@
           <w:pPr>
             <w:pStyle w:val="TJ3"/>
             <w:tabs>
-              <w:tab w:val="left" w:pos="1200"/>
+              <w:tab w:val="left" w:pos="1320"/>
               <w:tab w:val="right" w:leader="dot" w:pos="8493"/>
             </w:tabs>
             <w:rPr>
               <w:rFonts w:ascii="Times New Roman" w:eastAsiaTheme="minorEastAsia" w:hAnsi="Times New Roman" w:cs="Times New Roman"/>
               <w:noProof/>
+              <w:kern w:val="2"/>
               <w:sz w:val="24"/>
               <w:szCs w:val="24"/>
               <w:lang w:eastAsia="hu-HU"/>
+              <w14:ligatures w14:val="standardContextual"/>
             </w:rPr>
           </w:pPr>
-          <w:hyperlink w:anchor="_Toc134980505" w:history="1">
+          <w:hyperlink w:anchor="_Toc134986082" w:history="1">
             <w:r>
               <w:rPr>
                 <w:rStyle w:val="Hiperhivatkozs"/>
@@ -1293,9 +1325,11 @@
               <w:rPr>
                 <w:rFonts w:ascii="Times New Roman" w:eastAsiaTheme="minorEastAsia" w:hAnsi="Times New Roman" w:cs="Times New Roman"/>
                 <w:noProof/>
+                <w:kern w:val="2"/>
                 <w:sz w:val="24"/>
                 <w:szCs w:val="24"/>
                 <w:lang w:eastAsia="hu-HU"/>
+                <w14:ligatures w14:val="standardContextual"/>
               </w:rPr>
               <w:tab/>
             </w:r>
@@ -1337,7 +1371,7 @@
                 <w:sz w:val="24"/>
                 <w:szCs w:val="24"/>
               </w:rPr>
-              <w:instrText xml:space="preserve"> PAGEREF _Toc134980505 \h </w:instrText>
+              <w:instrText xml:space="preserve"> PAGEREF _Toc134986082 \h </w:instrText>
             </w:r>
             <w:r>
               <w:rPr>
@@ -1384,18 +1418,20 @@
           <w:pPr>
             <w:pStyle w:val="TJ3"/>
             <w:tabs>
-              <w:tab w:val="left" w:pos="1200"/>
+              <w:tab w:val="left" w:pos="1320"/>
               <w:tab w:val="right" w:leader="dot" w:pos="8493"/>
             </w:tabs>
             <w:rPr>
               <w:rFonts w:ascii="Times New Roman" w:eastAsiaTheme="minorEastAsia" w:hAnsi="Times New Roman" w:cs="Times New Roman"/>
               <w:noProof/>
+              <w:kern w:val="2"/>
               <w:sz w:val="24"/>
               <w:szCs w:val="24"/>
               <w:lang w:eastAsia="hu-HU"/>
+              <w14:ligatures w14:val="standardContextual"/>
             </w:rPr>
           </w:pPr>
-          <w:hyperlink w:anchor="_Toc134980506" w:history="1">
+          <w:hyperlink w:anchor="_Toc134986083" w:history="1">
             <w:r>
               <w:rPr>
                 <w:rStyle w:val="Hiperhivatkozs"/>
@@ -1410,9 +1446,11 @@
               <w:rPr>
                 <w:rFonts w:ascii="Times New Roman" w:eastAsiaTheme="minorEastAsia" w:hAnsi="Times New Roman" w:cs="Times New Roman"/>
                 <w:noProof/>
+                <w:kern w:val="2"/>
                 <w:sz w:val="24"/>
                 <w:szCs w:val="24"/>
                 <w:lang w:eastAsia="hu-HU"/>
+                <w14:ligatures w14:val="standardContextual"/>
               </w:rPr>
               <w:tab/>
             </w:r>
@@ -1454,7 +1492,7 @@
                 <w:sz w:val="24"/>
                 <w:szCs w:val="24"/>
               </w:rPr>
-              <w:instrText xml:space="preserve"> PAGEREF _Toc134980506 \h </w:instrText>
+              <w:instrText xml:space="preserve"> PAGEREF _Toc134986083 \h </w:instrText>
             </w:r>
             <w:r>
               <w:rPr>
@@ -1501,18 +1539,20 @@
           <w:pPr>
             <w:pStyle w:val="TJ3"/>
             <w:tabs>
-              <w:tab w:val="left" w:pos="1200"/>
+              <w:tab w:val="left" w:pos="1320"/>
               <w:tab w:val="right" w:leader="dot" w:pos="8493"/>
             </w:tabs>
             <w:rPr>
               <w:rFonts w:ascii="Times New Roman" w:eastAsiaTheme="minorEastAsia" w:hAnsi="Times New Roman" w:cs="Times New Roman"/>
               <w:noProof/>
+              <w:kern w:val="2"/>
               <w:sz w:val="24"/>
               <w:szCs w:val="24"/>
               <w:lang w:eastAsia="hu-HU"/>
+              <w14:ligatures w14:val="standardContextual"/>
             </w:rPr>
           </w:pPr>
-          <w:hyperlink w:anchor="_Toc134980507" w:history="1">
+          <w:hyperlink w:anchor="_Toc134986084" w:history="1">
             <w:r>
               <w:rPr>
                 <w:rStyle w:val="Hiperhivatkozs"/>
@@ -1527,9 +1567,11 @@
               <w:rPr>
                 <w:rFonts w:ascii="Times New Roman" w:eastAsiaTheme="minorEastAsia" w:hAnsi="Times New Roman" w:cs="Times New Roman"/>
                 <w:noProof/>
+                <w:kern w:val="2"/>
                 <w:sz w:val="24"/>
                 <w:szCs w:val="24"/>
                 <w:lang w:eastAsia="hu-HU"/>
+                <w14:ligatures w14:val="standardContextual"/>
               </w:rPr>
               <w:tab/>
             </w:r>
@@ -1571,7 +1613,7 @@
                 <w:sz w:val="24"/>
                 <w:szCs w:val="24"/>
               </w:rPr>
-              <w:instrText xml:space="preserve"> PAGEREF _Toc134980507 \h </w:instrText>
+              <w:instrText xml:space="preserve"> PAGEREF _Toc134986084 \h </w:instrText>
             </w:r>
             <w:r>
               <w:rPr>
@@ -1618,18 +1660,20 @@
           <w:pPr>
             <w:pStyle w:val="TJ3"/>
             <w:tabs>
-              <w:tab w:val="left" w:pos="1200"/>
+              <w:tab w:val="left" w:pos="1320"/>
               <w:tab w:val="right" w:leader="dot" w:pos="8493"/>
             </w:tabs>
             <w:rPr>
               <w:rFonts w:ascii="Times New Roman" w:eastAsiaTheme="minorEastAsia" w:hAnsi="Times New Roman" w:cs="Times New Roman"/>
               <w:noProof/>
+              <w:kern w:val="2"/>
               <w:sz w:val="24"/>
               <w:szCs w:val="24"/>
               <w:lang w:eastAsia="hu-HU"/>
+              <w14:ligatures w14:val="standardContextual"/>
             </w:rPr>
           </w:pPr>
-          <w:hyperlink w:anchor="_Toc134980508" w:history="1">
+          <w:hyperlink w:anchor="_Toc134986085" w:history="1">
             <w:r>
               <w:rPr>
                 <w:rStyle w:val="Hiperhivatkozs"/>
@@ -1644,9 +1688,11 @@
               <w:rPr>
                 <w:rFonts w:ascii="Times New Roman" w:eastAsiaTheme="minorEastAsia" w:hAnsi="Times New Roman" w:cs="Times New Roman"/>
                 <w:noProof/>
+                <w:kern w:val="2"/>
                 <w:sz w:val="24"/>
                 <w:szCs w:val="24"/>
                 <w:lang w:eastAsia="hu-HU"/>
+                <w14:ligatures w14:val="standardContextual"/>
               </w:rPr>
               <w:tab/>
             </w:r>
@@ -1688,7 +1734,7 @@
                 <w:sz w:val="24"/>
                 <w:szCs w:val="24"/>
               </w:rPr>
-              <w:instrText xml:space="preserve"> PAGEREF _Toc134980508 \h </w:instrText>
+              <w:instrText xml:space="preserve"> PAGEREF _Toc134986085 \h </w:instrText>
             </w:r>
             <w:r>
               <w:rPr>
@@ -1735,18 +1781,20 @@
           <w:pPr>
             <w:pStyle w:val="TJ3"/>
             <w:tabs>
-              <w:tab w:val="left" w:pos="1200"/>
+              <w:tab w:val="left" w:pos="1320"/>
               <w:tab w:val="right" w:leader="dot" w:pos="8493"/>
             </w:tabs>
             <w:rPr>
               <w:rFonts w:ascii="Times New Roman" w:eastAsiaTheme="minorEastAsia" w:hAnsi="Times New Roman" w:cs="Times New Roman"/>
               <w:noProof/>
+              <w:kern w:val="2"/>
               <w:sz w:val="24"/>
               <w:szCs w:val="24"/>
               <w:lang w:eastAsia="hu-HU"/>
+              <w14:ligatures w14:val="standardContextual"/>
             </w:rPr>
           </w:pPr>
-          <w:hyperlink w:anchor="_Toc134980509" w:history="1">
+          <w:hyperlink w:anchor="_Toc134986086" w:history="1">
             <w:r>
               <w:rPr>
                 <w:rStyle w:val="Hiperhivatkozs"/>
@@ -1761,9 +1809,11 @@
               <w:rPr>
                 <w:rFonts w:ascii="Times New Roman" w:eastAsiaTheme="minorEastAsia" w:hAnsi="Times New Roman" w:cs="Times New Roman"/>
                 <w:noProof/>
+                <w:kern w:val="2"/>
                 <w:sz w:val="24"/>
                 <w:szCs w:val="24"/>
                 <w:lang w:eastAsia="hu-HU"/>
+                <w14:ligatures w14:val="standardContextual"/>
               </w:rPr>
               <w:tab/>
             </w:r>
@@ -1805,7 +1855,7 @@
                 <w:sz w:val="24"/>
                 <w:szCs w:val="24"/>
               </w:rPr>
-              <w:instrText xml:space="preserve"> PAGEREF _Toc134980509 \h </w:instrText>
+              <w:instrText xml:space="preserve"> PAGEREF _Toc134986086 \h </w:instrText>
             </w:r>
             <w:r>
               <w:rPr>
@@ -1858,12 +1908,14 @@
             <w:rPr>
               <w:rFonts w:ascii="Times New Roman" w:eastAsiaTheme="minorEastAsia" w:hAnsi="Times New Roman" w:cs="Times New Roman"/>
               <w:noProof/>
+              <w:kern w:val="2"/>
               <w:sz w:val="24"/>
               <w:szCs w:val="24"/>
               <w:lang w:eastAsia="hu-HU"/>
+              <w14:ligatures w14:val="standardContextual"/>
             </w:rPr>
           </w:pPr>
-          <w:hyperlink w:anchor="_Toc134980510" w:history="1">
+          <w:hyperlink w:anchor="_Toc134986087" w:history="1">
             <w:r>
               <w:rPr>
                 <w:rStyle w:val="Hiperhivatkozs"/>
@@ -1878,9 +1930,11 @@
               <w:rPr>
                 <w:rFonts w:ascii="Times New Roman" w:eastAsiaTheme="minorEastAsia" w:hAnsi="Times New Roman" w:cs="Times New Roman"/>
                 <w:noProof/>
+                <w:kern w:val="2"/>
                 <w:sz w:val="24"/>
                 <w:szCs w:val="24"/>
                 <w:lang w:eastAsia="hu-HU"/>
+                <w14:ligatures w14:val="standardContextual"/>
               </w:rPr>
               <w:tab/>
             </w:r>
@@ -1922,7 +1976,7 @@
                 <w:sz w:val="24"/>
                 <w:szCs w:val="24"/>
               </w:rPr>
-              <w:instrText xml:space="preserve"> PAGEREF _Toc134980510 \h </w:instrText>
+              <w:instrText xml:space="preserve"> PAGEREF _Toc134986087 \h </w:instrText>
             </w:r>
             <w:r>
               <w:rPr>
@@ -1969,18 +2023,20 @@
           <w:pPr>
             <w:pStyle w:val="TJ2"/>
             <w:tabs>
-              <w:tab w:val="left" w:pos="960"/>
+              <w:tab w:val="left" w:pos="880"/>
               <w:tab w:val="right" w:leader="dot" w:pos="8493"/>
             </w:tabs>
             <w:rPr>
               <w:rFonts w:ascii="Times New Roman" w:eastAsiaTheme="minorEastAsia" w:hAnsi="Times New Roman" w:cs="Times New Roman"/>
               <w:noProof/>
+              <w:kern w:val="2"/>
               <w:sz w:val="24"/>
               <w:szCs w:val="24"/>
               <w:lang w:eastAsia="hu-HU"/>
+              <w14:ligatures w14:val="standardContextual"/>
             </w:rPr>
           </w:pPr>
-          <w:hyperlink w:anchor="_Toc134980511" w:history="1">
+          <w:hyperlink w:anchor="_Toc134986088" w:history="1">
             <w:r>
               <w:rPr>
                 <w:rStyle w:val="Hiperhivatkozs"/>
@@ -1995,9 +2051,11 @@
               <w:rPr>
                 <w:rFonts w:ascii="Times New Roman" w:eastAsiaTheme="minorEastAsia" w:hAnsi="Times New Roman" w:cs="Times New Roman"/>
                 <w:noProof/>
+                <w:kern w:val="2"/>
                 <w:sz w:val="24"/>
                 <w:szCs w:val="24"/>
                 <w:lang w:eastAsia="hu-HU"/>
+                <w14:ligatures w14:val="standardContextual"/>
               </w:rPr>
               <w:tab/>
             </w:r>
@@ -2039,7 +2097,7 @@
                 <w:sz w:val="24"/>
                 <w:szCs w:val="24"/>
               </w:rPr>
-              <w:instrText xml:space="preserve"> PAGEREF _Toc134980511 \h </w:instrText>
+              <w:instrText xml:space="preserve"> PAGEREF _Toc134986088 \h </w:instrText>
             </w:r>
             <w:r>
               <w:rPr>
@@ -2086,18 +2144,20 @@
           <w:pPr>
             <w:pStyle w:val="TJ3"/>
             <w:tabs>
-              <w:tab w:val="left" w:pos="1200"/>
+              <w:tab w:val="left" w:pos="1320"/>
               <w:tab w:val="right" w:leader="dot" w:pos="8493"/>
             </w:tabs>
             <w:rPr>
               <w:rFonts w:ascii="Times New Roman" w:eastAsiaTheme="minorEastAsia" w:hAnsi="Times New Roman" w:cs="Times New Roman"/>
               <w:noProof/>
+              <w:kern w:val="2"/>
               <w:sz w:val="24"/>
               <w:szCs w:val="24"/>
               <w:lang w:eastAsia="hu-HU"/>
+              <w14:ligatures w14:val="standardContextual"/>
             </w:rPr>
           </w:pPr>
-          <w:hyperlink w:anchor="_Toc134980512" w:history="1">
+          <w:hyperlink w:anchor="_Toc134986089" w:history="1">
             <w:r>
               <w:rPr>
                 <w:rStyle w:val="Hiperhivatkozs"/>
@@ -2112,9 +2172,11 @@
               <w:rPr>
                 <w:rFonts w:ascii="Times New Roman" w:eastAsiaTheme="minorEastAsia" w:hAnsi="Times New Roman" w:cs="Times New Roman"/>
                 <w:noProof/>
+                <w:kern w:val="2"/>
                 <w:sz w:val="24"/>
                 <w:szCs w:val="24"/>
                 <w:lang w:eastAsia="hu-HU"/>
+                <w14:ligatures w14:val="standardContextual"/>
               </w:rPr>
               <w:tab/>
             </w:r>
@@ -2156,7 +2218,7 @@
                 <w:sz w:val="24"/>
                 <w:szCs w:val="24"/>
               </w:rPr>
-              <w:instrText xml:space="preserve"> PAGEREF _Toc134980512 \h </w:instrText>
+              <w:instrText xml:space="preserve"> PAGEREF _Toc134986089 \h </w:instrText>
             </w:r>
             <w:r>
               <w:rPr>
@@ -2203,18 +2265,20 @@
           <w:pPr>
             <w:pStyle w:val="TJ3"/>
             <w:tabs>
-              <w:tab w:val="left" w:pos="1200"/>
+              <w:tab w:val="left" w:pos="1320"/>
               <w:tab w:val="right" w:leader="dot" w:pos="8493"/>
             </w:tabs>
             <w:rPr>
               <w:rFonts w:ascii="Times New Roman" w:eastAsiaTheme="minorEastAsia" w:hAnsi="Times New Roman" w:cs="Times New Roman"/>
               <w:noProof/>
+              <w:kern w:val="2"/>
               <w:sz w:val="24"/>
               <w:szCs w:val="24"/>
               <w:lang w:eastAsia="hu-HU"/>
+              <w14:ligatures w14:val="standardContextual"/>
             </w:rPr>
           </w:pPr>
-          <w:hyperlink w:anchor="_Toc134980513" w:history="1">
+          <w:hyperlink w:anchor="_Toc134986090" w:history="1">
             <w:r>
               <w:rPr>
                 <w:rStyle w:val="Hiperhivatkozs"/>
@@ -2229,9 +2293,11 @@
               <w:rPr>
                 <w:rFonts w:ascii="Times New Roman" w:eastAsiaTheme="minorEastAsia" w:hAnsi="Times New Roman" w:cs="Times New Roman"/>
                 <w:noProof/>
+                <w:kern w:val="2"/>
                 <w:sz w:val="24"/>
                 <w:szCs w:val="24"/>
                 <w:lang w:eastAsia="hu-HU"/>
+                <w14:ligatures w14:val="standardContextual"/>
               </w:rPr>
               <w:tab/>
             </w:r>
@@ -2273,7 +2339,7 @@
                 <w:sz w:val="24"/>
                 <w:szCs w:val="24"/>
               </w:rPr>
-              <w:instrText xml:space="preserve"> PAGEREF _Toc134980513 \h </w:instrText>
+              <w:instrText xml:space="preserve"> PAGEREF _Toc134986090 \h </w:instrText>
             </w:r>
             <w:r>
               <w:rPr>
@@ -2320,18 +2386,20 @@
           <w:pPr>
             <w:pStyle w:val="TJ3"/>
             <w:tabs>
-              <w:tab w:val="left" w:pos="1200"/>
+              <w:tab w:val="left" w:pos="1320"/>
               <w:tab w:val="right" w:leader="dot" w:pos="8493"/>
             </w:tabs>
             <w:rPr>
               <w:rFonts w:ascii="Times New Roman" w:eastAsiaTheme="minorEastAsia" w:hAnsi="Times New Roman" w:cs="Times New Roman"/>
               <w:noProof/>
+              <w:kern w:val="2"/>
               <w:sz w:val="24"/>
               <w:szCs w:val="24"/>
               <w:lang w:eastAsia="hu-HU"/>
+              <w14:ligatures w14:val="standardContextual"/>
             </w:rPr>
           </w:pPr>
-          <w:hyperlink w:anchor="_Toc134980514" w:history="1">
+          <w:hyperlink w:anchor="_Toc134986091" w:history="1">
             <w:r>
               <w:rPr>
                 <w:rStyle w:val="Hiperhivatkozs"/>
@@ -2346,9 +2414,11 @@
               <w:rPr>
                 <w:rFonts w:ascii="Times New Roman" w:eastAsiaTheme="minorEastAsia" w:hAnsi="Times New Roman" w:cs="Times New Roman"/>
                 <w:noProof/>
+                <w:kern w:val="2"/>
                 <w:sz w:val="24"/>
                 <w:szCs w:val="24"/>
                 <w:lang w:eastAsia="hu-HU"/>
+                <w14:ligatures w14:val="standardContextual"/>
               </w:rPr>
               <w:tab/>
             </w:r>
@@ -2390,7 +2460,7 @@
                 <w:sz w:val="24"/>
                 <w:szCs w:val="24"/>
               </w:rPr>
-              <w:instrText xml:space="preserve"> PAGEREF _Toc134980514 \h </w:instrText>
+              <w:instrText xml:space="preserve"> PAGEREF _Toc134986091 \h </w:instrText>
             </w:r>
             <w:r>
               <w:rPr>
@@ -2437,18 +2507,20 @@
           <w:pPr>
             <w:pStyle w:val="TJ3"/>
             <w:tabs>
-              <w:tab w:val="left" w:pos="1200"/>
+              <w:tab w:val="left" w:pos="1320"/>
               <w:tab w:val="right" w:leader="dot" w:pos="8493"/>
             </w:tabs>
             <w:rPr>
               <w:rFonts w:ascii="Times New Roman" w:eastAsiaTheme="minorEastAsia" w:hAnsi="Times New Roman" w:cs="Times New Roman"/>
               <w:noProof/>
+              <w:kern w:val="2"/>
               <w:sz w:val="24"/>
               <w:szCs w:val="24"/>
               <w:lang w:eastAsia="hu-HU"/>
+              <w14:ligatures w14:val="standardContextual"/>
             </w:rPr>
           </w:pPr>
-          <w:hyperlink w:anchor="_Toc134980515" w:history="1">
+          <w:hyperlink w:anchor="_Toc134986092" w:history="1">
             <w:r>
               <w:rPr>
                 <w:rStyle w:val="Hiperhivatkozs"/>
@@ -2463,9 +2535,11 @@
               <w:rPr>
                 <w:rFonts w:ascii="Times New Roman" w:eastAsiaTheme="minorEastAsia" w:hAnsi="Times New Roman" w:cs="Times New Roman"/>
                 <w:noProof/>
+                <w:kern w:val="2"/>
                 <w:sz w:val="24"/>
                 <w:szCs w:val="24"/>
                 <w:lang w:eastAsia="hu-HU"/>
+                <w14:ligatures w14:val="standardContextual"/>
               </w:rPr>
               <w:tab/>
             </w:r>
@@ -2507,7 +2581,7 @@
                 <w:sz w:val="24"/>
                 <w:szCs w:val="24"/>
               </w:rPr>
-              <w:instrText xml:space="preserve"> PAGEREF _Toc134980515 \h </w:instrText>
+              <w:instrText xml:space="preserve"> PAGEREF _Toc134986092 \h </w:instrText>
             </w:r>
             <w:r>
               <w:rPr>
@@ -2554,18 +2628,20 @@
           <w:pPr>
             <w:pStyle w:val="TJ3"/>
             <w:tabs>
-              <w:tab w:val="left" w:pos="1200"/>
+              <w:tab w:val="left" w:pos="1320"/>
               <w:tab w:val="right" w:leader="dot" w:pos="8493"/>
             </w:tabs>
             <w:rPr>
               <w:rFonts w:ascii="Times New Roman" w:eastAsiaTheme="minorEastAsia" w:hAnsi="Times New Roman" w:cs="Times New Roman"/>
               <w:noProof/>
+              <w:kern w:val="2"/>
               <w:sz w:val="24"/>
               <w:szCs w:val="24"/>
               <w:lang w:eastAsia="hu-HU"/>
+              <w14:ligatures w14:val="standardContextual"/>
             </w:rPr>
           </w:pPr>
-          <w:hyperlink w:anchor="_Toc134980516" w:history="1">
+          <w:hyperlink w:anchor="_Toc134986093" w:history="1">
             <w:r>
               <w:rPr>
                 <w:rStyle w:val="Hiperhivatkozs"/>
@@ -2580,9 +2656,11 @@
               <w:rPr>
                 <w:rFonts w:ascii="Times New Roman" w:eastAsiaTheme="minorEastAsia" w:hAnsi="Times New Roman" w:cs="Times New Roman"/>
                 <w:noProof/>
+                <w:kern w:val="2"/>
                 <w:sz w:val="24"/>
                 <w:szCs w:val="24"/>
                 <w:lang w:eastAsia="hu-HU"/>
+                <w14:ligatures w14:val="standardContextual"/>
               </w:rPr>
               <w:tab/>
             </w:r>
@@ -2624,7 +2702,7 @@
                 <w:sz w:val="24"/>
                 <w:szCs w:val="24"/>
               </w:rPr>
-              <w:instrText xml:space="preserve"> PAGEREF _Toc134980516 \h </w:instrText>
+              <w:instrText xml:space="preserve"> PAGEREF _Toc134986093 \h </w:instrText>
             </w:r>
             <w:r>
               <w:rPr>
@@ -2671,18 +2749,20 @@
           <w:pPr>
             <w:pStyle w:val="TJ3"/>
             <w:tabs>
-              <w:tab w:val="left" w:pos="1200"/>
+              <w:tab w:val="left" w:pos="1320"/>
               <w:tab w:val="right" w:leader="dot" w:pos="8493"/>
             </w:tabs>
             <w:rPr>
               <w:rFonts w:ascii="Times New Roman" w:eastAsiaTheme="minorEastAsia" w:hAnsi="Times New Roman" w:cs="Times New Roman"/>
               <w:noProof/>
+              <w:kern w:val="2"/>
               <w:sz w:val="24"/>
               <w:szCs w:val="24"/>
               <w:lang w:eastAsia="hu-HU"/>
+              <w14:ligatures w14:val="standardContextual"/>
             </w:rPr>
           </w:pPr>
-          <w:hyperlink w:anchor="_Toc134980517" w:history="1">
+          <w:hyperlink w:anchor="_Toc134986094" w:history="1">
             <w:r>
               <w:rPr>
                 <w:rStyle w:val="Hiperhivatkozs"/>
@@ -2697,9 +2777,11 @@
               <w:rPr>
                 <w:rFonts w:ascii="Times New Roman" w:eastAsiaTheme="minorEastAsia" w:hAnsi="Times New Roman" w:cs="Times New Roman"/>
                 <w:noProof/>
+                <w:kern w:val="2"/>
                 <w:sz w:val="24"/>
                 <w:szCs w:val="24"/>
                 <w:lang w:eastAsia="hu-HU"/>
+                <w14:ligatures w14:val="standardContextual"/>
               </w:rPr>
               <w:tab/>
             </w:r>
@@ -2741,7 +2823,7 @@
                 <w:sz w:val="24"/>
                 <w:szCs w:val="24"/>
               </w:rPr>
-              <w:instrText xml:space="preserve"> PAGEREF _Toc134980517 \h </w:instrText>
+              <w:instrText xml:space="preserve"> PAGEREF _Toc134986094 \h </w:instrText>
             </w:r>
             <w:r>
               <w:rPr>
@@ -2788,18 +2870,20 @@
           <w:pPr>
             <w:pStyle w:val="TJ3"/>
             <w:tabs>
-              <w:tab w:val="left" w:pos="1200"/>
+              <w:tab w:val="left" w:pos="1320"/>
               <w:tab w:val="right" w:leader="dot" w:pos="8493"/>
             </w:tabs>
             <w:rPr>
               <w:rFonts w:ascii="Times New Roman" w:eastAsiaTheme="minorEastAsia" w:hAnsi="Times New Roman" w:cs="Times New Roman"/>
               <w:noProof/>
+              <w:kern w:val="2"/>
               <w:sz w:val="24"/>
               <w:szCs w:val="24"/>
               <w:lang w:eastAsia="hu-HU"/>
+              <w14:ligatures w14:val="standardContextual"/>
             </w:rPr>
           </w:pPr>
-          <w:hyperlink w:anchor="_Toc134980518" w:history="1">
+          <w:hyperlink w:anchor="_Toc134986095" w:history="1">
             <w:r>
               <w:rPr>
                 <w:rStyle w:val="Hiperhivatkozs"/>
@@ -2814,9 +2898,11 @@
               <w:rPr>
                 <w:rFonts w:ascii="Times New Roman" w:eastAsiaTheme="minorEastAsia" w:hAnsi="Times New Roman" w:cs="Times New Roman"/>
                 <w:noProof/>
+                <w:kern w:val="2"/>
                 <w:sz w:val="24"/>
                 <w:szCs w:val="24"/>
                 <w:lang w:eastAsia="hu-HU"/>
+                <w14:ligatures w14:val="standardContextual"/>
               </w:rPr>
               <w:tab/>
             </w:r>
@@ -2858,7 +2944,7 @@
                 <w:sz w:val="24"/>
                 <w:szCs w:val="24"/>
               </w:rPr>
-              <w:instrText xml:space="preserve"> PAGEREF _Toc134980518 \h </w:instrText>
+              <w:instrText xml:space="preserve"> PAGEREF _Toc134986095 \h </w:instrText>
             </w:r>
             <w:r>
               <w:rPr>
@@ -2905,18 +2991,20 @@
           <w:pPr>
             <w:pStyle w:val="TJ3"/>
             <w:tabs>
-              <w:tab w:val="left" w:pos="1200"/>
+              <w:tab w:val="left" w:pos="1320"/>
               <w:tab w:val="right" w:leader="dot" w:pos="8493"/>
             </w:tabs>
             <w:rPr>
               <w:rFonts w:ascii="Times New Roman" w:eastAsiaTheme="minorEastAsia" w:hAnsi="Times New Roman" w:cs="Times New Roman"/>
               <w:noProof/>
+              <w:kern w:val="2"/>
               <w:sz w:val="24"/>
               <w:szCs w:val="24"/>
               <w:lang w:eastAsia="hu-HU"/>
+              <w14:ligatures w14:val="standardContextual"/>
             </w:rPr>
           </w:pPr>
-          <w:hyperlink w:anchor="_Toc134980519" w:history="1">
+          <w:hyperlink w:anchor="_Toc134986096" w:history="1">
             <w:r>
               <w:rPr>
                 <w:rStyle w:val="Hiperhivatkozs"/>
@@ -2931,9 +3019,11 @@
               <w:rPr>
                 <w:rFonts w:ascii="Times New Roman" w:eastAsiaTheme="minorEastAsia" w:hAnsi="Times New Roman" w:cs="Times New Roman"/>
                 <w:noProof/>
+                <w:kern w:val="2"/>
                 <w:sz w:val="24"/>
                 <w:szCs w:val="24"/>
                 <w:lang w:eastAsia="hu-HU"/>
+                <w14:ligatures w14:val="standardContextual"/>
               </w:rPr>
               <w:tab/>
             </w:r>
@@ -2975,7 +3065,7 @@
                 <w:sz w:val="24"/>
                 <w:szCs w:val="24"/>
               </w:rPr>
-              <w:instrText xml:space="preserve"> PAGEREF _Toc134980519 \h </w:instrText>
+              <w:instrText xml:space="preserve"> PAGEREF _Toc134986096 \h </w:instrText>
             </w:r>
             <w:r>
               <w:rPr>
@@ -3022,18 +3112,20 @@
           <w:pPr>
             <w:pStyle w:val="TJ2"/>
             <w:tabs>
-              <w:tab w:val="left" w:pos="960"/>
+              <w:tab w:val="left" w:pos="880"/>
               <w:tab w:val="right" w:leader="dot" w:pos="8493"/>
             </w:tabs>
             <w:rPr>
               <w:rFonts w:ascii="Times New Roman" w:eastAsiaTheme="minorEastAsia" w:hAnsi="Times New Roman" w:cs="Times New Roman"/>
               <w:noProof/>
+              <w:kern w:val="2"/>
               <w:sz w:val="24"/>
               <w:szCs w:val="24"/>
               <w:lang w:eastAsia="hu-HU"/>
+              <w14:ligatures w14:val="standardContextual"/>
             </w:rPr>
           </w:pPr>
-          <w:hyperlink w:anchor="_Toc134980520" w:history="1">
+          <w:hyperlink w:anchor="_Toc134986097" w:history="1">
             <w:r>
               <w:rPr>
                 <w:rStyle w:val="Hiperhivatkozs"/>
@@ -3048,9 +3140,11 @@
               <w:rPr>
                 <w:rFonts w:ascii="Times New Roman" w:eastAsiaTheme="minorEastAsia" w:hAnsi="Times New Roman" w:cs="Times New Roman"/>
                 <w:noProof/>
+                <w:kern w:val="2"/>
                 <w:sz w:val="24"/>
                 <w:szCs w:val="24"/>
                 <w:lang w:eastAsia="hu-HU"/>
+                <w14:ligatures w14:val="standardContextual"/>
               </w:rPr>
               <w:tab/>
             </w:r>
@@ -3092,7 +3186,7 @@
                 <w:sz w:val="24"/>
                 <w:szCs w:val="24"/>
               </w:rPr>
-              <w:instrText xml:space="preserve"> PAGEREF _Toc134980520 \h </w:instrText>
+              <w:instrText xml:space="preserve"> PAGEREF _Toc134986097 \h </w:instrText>
             </w:r>
             <w:r>
               <w:rPr>
@@ -3139,18 +3233,20 @@
           <w:pPr>
             <w:pStyle w:val="TJ3"/>
             <w:tabs>
-              <w:tab w:val="left" w:pos="1200"/>
+              <w:tab w:val="left" w:pos="1320"/>
               <w:tab w:val="right" w:leader="dot" w:pos="8493"/>
             </w:tabs>
             <w:rPr>
               <w:rFonts w:ascii="Times New Roman" w:eastAsiaTheme="minorEastAsia" w:hAnsi="Times New Roman" w:cs="Times New Roman"/>
               <w:noProof/>
+              <w:kern w:val="2"/>
               <w:sz w:val="24"/>
               <w:szCs w:val="24"/>
               <w:lang w:eastAsia="hu-HU"/>
+              <w14:ligatures w14:val="standardContextual"/>
             </w:rPr>
           </w:pPr>
-          <w:hyperlink w:anchor="_Toc134980521" w:history="1">
+          <w:hyperlink w:anchor="_Toc134986098" w:history="1">
             <w:r>
               <w:rPr>
                 <w:rStyle w:val="Hiperhivatkozs"/>
@@ -3165,9 +3261,11 @@
               <w:rPr>
                 <w:rFonts w:ascii="Times New Roman" w:eastAsiaTheme="minorEastAsia" w:hAnsi="Times New Roman" w:cs="Times New Roman"/>
                 <w:noProof/>
+                <w:kern w:val="2"/>
                 <w:sz w:val="24"/>
                 <w:szCs w:val="24"/>
                 <w:lang w:eastAsia="hu-HU"/>
+                <w14:ligatures w14:val="standardContextual"/>
               </w:rPr>
               <w:tab/>
             </w:r>
@@ -3209,7 +3307,7 @@
                 <w:sz w:val="24"/>
                 <w:szCs w:val="24"/>
               </w:rPr>
-              <w:instrText xml:space="preserve"> PAGEREF _Toc134980521 \h </w:instrText>
+              <w:instrText xml:space="preserve"> PAGEREF _Toc134986098 \h </w:instrText>
             </w:r>
             <w:r>
               <w:rPr>
@@ -3238,7 +3336,7 @@
                 <w:sz w:val="24"/>
                 <w:szCs w:val="24"/>
               </w:rPr>
-              <w:t>26</w:t>
+              <w:t>27</w:t>
             </w:r>
             <w:r>
               <w:rPr>
@@ -3256,18 +3354,20 @@
           <w:pPr>
             <w:pStyle w:val="TJ3"/>
             <w:tabs>
-              <w:tab w:val="left" w:pos="1200"/>
+              <w:tab w:val="left" w:pos="1320"/>
               <w:tab w:val="right" w:leader="dot" w:pos="8493"/>
             </w:tabs>
             <w:rPr>
               <w:rFonts w:ascii="Times New Roman" w:eastAsiaTheme="minorEastAsia" w:hAnsi="Times New Roman" w:cs="Times New Roman"/>
               <w:noProof/>
+              <w:kern w:val="2"/>
               <w:sz w:val="24"/>
               <w:szCs w:val="24"/>
               <w:lang w:eastAsia="hu-HU"/>
+              <w14:ligatures w14:val="standardContextual"/>
             </w:rPr>
           </w:pPr>
-          <w:hyperlink w:anchor="_Toc134980522" w:history="1">
+          <w:hyperlink w:anchor="_Toc134986099" w:history="1">
             <w:r>
               <w:rPr>
                 <w:rStyle w:val="Hiperhivatkozs"/>
@@ -3282,9 +3382,11 @@
               <w:rPr>
                 <w:rFonts w:ascii="Times New Roman" w:eastAsiaTheme="minorEastAsia" w:hAnsi="Times New Roman" w:cs="Times New Roman"/>
                 <w:noProof/>
+                <w:kern w:val="2"/>
                 <w:sz w:val="24"/>
                 <w:szCs w:val="24"/>
                 <w:lang w:eastAsia="hu-HU"/>
+                <w14:ligatures w14:val="standardContextual"/>
               </w:rPr>
               <w:tab/>
             </w:r>
@@ -3326,7 +3428,7 @@
                 <w:sz w:val="24"/>
                 <w:szCs w:val="24"/>
               </w:rPr>
-              <w:instrText xml:space="preserve"> PAGEREF _Toc134980522 \h </w:instrText>
+              <w:instrText xml:space="preserve"> PAGEREF _Toc134986099 \h </w:instrText>
             </w:r>
             <w:r>
               <w:rPr>
@@ -3355,7 +3457,7 @@
                 <w:sz w:val="24"/>
                 <w:szCs w:val="24"/>
               </w:rPr>
-              <w:t>27</w:t>
+              <w:t>29</w:t>
             </w:r>
             <w:r>
               <w:rPr>
@@ -3373,18 +3475,20 @@
           <w:pPr>
             <w:pStyle w:val="TJ3"/>
             <w:tabs>
-              <w:tab w:val="left" w:pos="1200"/>
+              <w:tab w:val="left" w:pos="1320"/>
               <w:tab w:val="right" w:leader="dot" w:pos="8493"/>
             </w:tabs>
             <w:rPr>
               <w:rFonts w:ascii="Times New Roman" w:eastAsiaTheme="minorEastAsia" w:hAnsi="Times New Roman" w:cs="Times New Roman"/>
               <w:noProof/>
+              <w:kern w:val="2"/>
               <w:sz w:val="24"/>
               <w:szCs w:val="24"/>
               <w:lang w:eastAsia="hu-HU"/>
+              <w14:ligatures w14:val="standardContextual"/>
             </w:rPr>
           </w:pPr>
-          <w:hyperlink w:anchor="_Toc134980523" w:history="1">
+          <w:hyperlink w:anchor="_Toc134986100" w:history="1">
             <w:r>
               <w:rPr>
                 <w:rStyle w:val="Hiperhivatkozs"/>
@@ -3399,9 +3503,11 @@
               <w:rPr>
                 <w:rFonts w:ascii="Times New Roman" w:eastAsiaTheme="minorEastAsia" w:hAnsi="Times New Roman" w:cs="Times New Roman"/>
                 <w:noProof/>
+                <w:kern w:val="2"/>
                 <w:sz w:val="24"/>
                 <w:szCs w:val="24"/>
                 <w:lang w:eastAsia="hu-HU"/>
+                <w14:ligatures w14:val="standardContextual"/>
               </w:rPr>
               <w:tab/>
             </w:r>
@@ -3443,7 +3549,7 @@
                 <w:sz w:val="24"/>
                 <w:szCs w:val="24"/>
               </w:rPr>
-              <w:instrText xml:space="preserve"> PAGEREF _Toc134980523 \h </w:instrText>
+              <w:instrText xml:space="preserve"> PAGEREF _Toc134986100 \h </w:instrText>
             </w:r>
             <w:r>
               <w:rPr>
@@ -3472,7 +3578,7 @@
                 <w:sz w:val="24"/>
                 <w:szCs w:val="24"/>
               </w:rPr>
-              <w:t>28</w:t>
+              <w:t>30</w:t>
             </w:r>
             <w:r>
               <w:rPr>
@@ -3490,18 +3596,20 @@
           <w:pPr>
             <w:pStyle w:val="TJ3"/>
             <w:tabs>
-              <w:tab w:val="left" w:pos="1200"/>
+              <w:tab w:val="left" w:pos="1320"/>
               <w:tab w:val="right" w:leader="dot" w:pos="8493"/>
             </w:tabs>
             <w:rPr>
               <w:rFonts w:ascii="Times New Roman" w:eastAsiaTheme="minorEastAsia" w:hAnsi="Times New Roman" w:cs="Times New Roman"/>
               <w:noProof/>
+              <w:kern w:val="2"/>
               <w:sz w:val="24"/>
               <w:szCs w:val="24"/>
               <w:lang w:eastAsia="hu-HU"/>
+              <w14:ligatures w14:val="standardContextual"/>
             </w:rPr>
           </w:pPr>
-          <w:hyperlink w:anchor="_Toc134980524" w:history="1">
+          <w:hyperlink w:anchor="_Toc134986101" w:history="1">
             <w:r>
               <w:rPr>
                 <w:rStyle w:val="Hiperhivatkozs"/>
@@ -3516,9 +3624,11 @@
               <w:rPr>
                 <w:rFonts w:ascii="Times New Roman" w:eastAsiaTheme="minorEastAsia" w:hAnsi="Times New Roman" w:cs="Times New Roman"/>
                 <w:noProof/>
+                <w:kern w:val="2"/>
                 <w:sz w:val="24"/>
                 <w:szCs w:val="24"/>
                 <w:lang w:eastAsia="hu-HU"/>
+                <w14:ligatures w14:val="standardContextual"/>
               </w:rPr>
               <w:tab/>
             </w:r>
@@ -3560,7 +3670,7 @@
                 <w:sz w:val="24"/>
                 <w:szCs w:val="24"/>
               </w:rPr>
-              <w:instrText xml:space="preserve"> PAGEREF _Toc134980524 \h </w:instrText>
+              <w:instrText xml:space="preserve"> PAGEREF _Toc134986101 \h </w:instrText>
             </w:r>
             <w:r>
               <w:rPr>
@@ -3589,7 +3699,7 @@
                 <w:sz w:val="24"/>
                 <w:szCs w:val="24"/>
               </w:rPr>
-              <w:t>28</w:t>
+              <w:t>30</w:t>
             </w:r>
             <w:r>
               <w:rPr>
@@ -3607,18 +3717,20 @@
           <w:pPr>
             <w:pStyle w:val="TJ3"/>
             <w:tabs>
-              <w:tab w:val="left" w:pos="1200"/>
+              <w:tab w:val="left" w:pos="1320"/>
               <w:tab w:val="right" w:leader="dot" w:pos="8493"/>
             </w:tabs>
             <w:rPr>
               <w:rFonts w:ascii="Times New Roman" w:eastAsiaTheme="minorEastAsia" w:hAnsi="Times New Roman" w:cs="Times New Roman"/>
               <w:noProof/>
+              <w:kern w:val="2"/>
               <w:sz w:val="24"/>
               <w:szCs w:val="24"/>
               <w:lang w:eastAsia="hu-HU"/>
+              <w14:ligatures w14:val="standardContextual"/>
             </w:rPr>
           </w:pPr>
-          <w:hyperlink w:anchor="_Toc134980525" w:history="1">
+          <w:hyperlink w:anchor="_Toc134986102" w:history="1">
             <w:r>
               <w:rPr>
                 <w:rStyle w:val="Hiperhivatkozs"/>
@@ -3633,9 +3745,11 @@
               <w:rPr>
                 <w:rFonts w:ascii="Times New Roman" w:eastAsiaTheme="minorEastAsia" w:hAnsi="Times New Roman" w:cs="Times New Roman"/>
                 <w:noProof/>
+                <w:kern w:val="2"/>
                 <w:sz w:val="24"/>
                 <w:szCs w:val="24"/>
                 <w:lang w:eastAsia="hu-HU"/>
+                <w14:ligatures w14:val="standardContextual"/>
               </w:rPr>
               <w:tab/>
             </w:r>
@@ -3677,7 +3791,7 @@
                 <w:sz w:val="24"/>
                 <w:szCs w:val="24"/>
               </w:rPr>
-              <w:instrText xml:space="preserve"> PAGEREF _Toc134980525 \h </w:instrText>
+              <w:instrText xml:space="preserve"> PAGEREF _Toc134986102 \h </w:instrText>
             </w:r>
             <w:r>
               <w:rPr>
@@ -3706,7 +3820,7 @@
                 <w:sz w:val="24"/>
                 <w:szCs w:val="24"/>
               </w:rPr>
-              <w:t>29</w:t>
+              <w:t>31</w:t>
             </w:r>
             <w:r>
               <w:rPr>
@@ -3724,18 +3838,20 @@
           <w:pPr>
             <w:pStyle w:val="TJ3"/>
             <w:tabs>
-              <w:tab w:val="left" w:pos="1200"/>
+              <w:tab w:val="left" w:pos="1320"/>
               <w:tab w:val="right" w:leader="dot" w:pos="8493"/>
             </w:tabs>
             <w:rPr>
               <w:rFonts w:ascii="Times New Roman" w:eastAsiaTheme="minorEastAsia" w:hAnsi="Times New Roman" w:cs="Times New Roman"/>
               <w:noProof/>
+              <w:kern w:val="2"/>
               <w:sz w:val="24"/>
               <w:szCs w:val="24"/>
               <w:lang w:eastAsia="hu-HU"/>
+              <w14:ligatures w14:val="standardContextual"/>
             </w:rPr>
           </w:pPr>
-          <w:hyperlink w:anchor="_Toc134980526" w:history="1">
+          <w:hyperlink w:anchor="_Toc134986103" w:history="1">
             <w:r>
               <w:rPr>
                 <w:rStyle w:val="Hiperhivatkozs"/>
@@ -3750,9 +3866,11 @@
               <w:rPr>
                 <w:rFonts w:ascii="Times New Roman" w:eastAsiaTheme="minorEastAsia" w:hAnsi="Times New Roman" w:cs="Times New Roman"/>
                 <w:noProof/>
+                <w:kern w:val="2"/>
                 <w:sz w:val="24"/>
                 <w:szCs w:val="24"/>
                 <w:lang w:eastAsia="hu-HU"/>
+                <w14:ligatures w14:val="standardContextual"/>
               </w:rPr>
               <w:tab/>
             </w:r>
@@ -3794,7 +3912,7 @@
                 <w:sz w:val="24"/>
                 <w:szCs w:val="24"/>
               </w:rPr>
-              <w:instrText xml:space="preserve"> PAGEREF _Toc134980526 \h </w:instrText>
+              <w:instrText xml:space="preserve"> PAGEREF _Toc134986103 \h </w:instrText>
             </w:r>
             <w:r>
               <w:rPr>
@@ -3823,7 +3941,7 @@
                 <w:sz w:val="24"/>
                 <w:szCs w:val="24"/>
               </w:rPr>
-              <w:t>29</w:t>
+              <w:t>31</w:t>
             </w:r>
             <w:r>
               <w:rPr>
@@ -3841,18 +3959,20 @@
           <w:pPr>
             <w:pStyle w:val="TJ3"/>
             <w:tabs>
-              <w:tab w:val="left" w:pos="1200"/>
+              <w:tab w:val="left" w:pos="1320"/>
               <w:tab w:val="right" w:leader="dot" w:pos="8493"/>
             </w:tabs>
             <w:rPr>
               <w:rFonts w:ascii="Times New Roman" w:eastAsiaTheme="minorEastAsia" w:hAnsi="Times New Roman" w:cs="Times New Roman"/>
               <w:noProof/>
+              <w:kern w:val="2"/>
               <w:sz w:val="24"/>
               <w:szCs w:val="24"/>
               <w:lang w:eastAsia="hu-HU"/>
+              <w14:ligatures w14:val="standardContextual"/>
             </w:rPr>
           </w:pPr>
-          <w:hyperlink w:anchor="_Toc134980527" w:history="1">
+          <w:hyperlink w:anchor="_Toc134986104" w:history="1">
             <w:r>
               <w:rPr>
                 <w:rStyle w:val="Hiperhivatkozs"/>
@@ -3868,9 +3988,11 @@
               <w:rPr>
                 <w:rFonts w:ascii="Times New Roman" w:eastAsiaTheme="minorEastAsia" w:hAnsi="Times New Roman" w:cs="Times New Roman"/>
                 <w:noProof/>
+                <w:kern w:val="2"/>
                 <w:sz w:val="24"/>
                 <w:szCs w:val="24"/>
                 <w:lang w:eastAsia="hu-HU"/>
+                <w14:ligatures w14:val="standardContextual"/>
               </w:rPr>
               <w:tab/>
             </w:r>
@@ -3913,7 +4035,7 @@
                 <w:sz w:val="24"/>
                 <w:szCs w:val="24"/>
               </w:rPr>
-              <w:instrText xml:space="preserve"> PAGEREF _Toc134980527 \h </w:instrText>
+              <w:instrText xml:space="preserve"> PAGEREF _Toc134986104 \h </w:instrText>
             </w:r>
             <w:r>
               <w:rPr>
@@ -3942,7 +4064,7 @@
                 <w:sz w:val="24"/>
                 <w:szCs w:val="24"/>
               </w:rPr>
-              <w:t>32</w:t>
+              <w:t>34</w:t>
             </w:r>
             <w:r>
               <w:rPr>
@@ -3960,18 +4082,20 @@
           <w:pPr>
             <w:pStyle w:val="TJ3"/>
             <w:tabs>
-              <w:tab w:val="left" w:pos="1200"/>
+              <w:tab w:val="left" w:pos="1320"/>
               <w:tab w:val="right" w:leader="dot" w:pos="8493"/>
             </w:tabs>
             <w:rPr>
               <w:rFonts w:ascii="Times New Roman" w:eastAsiaTheme="minorEastAsia" w:hAnsi="Times New Roman" w:cs="Times New Roman"/>
               <w:noProof/>
+              <w:kern w:val="2"/>
               <w:sz w:val="24"/>
               <w:szCs w:val="24"/>
               <w:lang w:eastAsia="hu-HU"/>
+              <w14:ligatures w14:val="standardContextual"/>
             </w:rPr>
           </w:pPr>
-          <w:hyperlink w:anchor="_Toc134980528" w:history="1">
+          <w:hyperlink w:anchor="_Toc134986105" w:history="1">
             <w:r>
               <w:rPr>
                 <w:rStyle w:val="Hiperhivatkozs"/>
@@ -3986,9 +4110,11 @@
               <w:rPr>
                 <w:rFonts w:ascii="Times New Roman" w:eastAsiaTheme="minorEastAsia" w:hAnsi="Times New Roman" w:cs="Times New Roman"/>
                 <w:noProof/>
+                <w:kern w:val="2"/>
                 <w:sz w:val="24"/>
                 <w:szCs w:val="24"/>
                 <w:lang w:eastAsia="hu-HU"/>
+                <w14:ligatures w14:val="standardContextual"/>
               </w:rPr>
               <w:tab/>
             </w:r>
@@ -4030,7 +4156,7 @@
                 <w:sz w:val="24"/>
                 <w:szCs w:val="24"/>
               </w:rPr>
-              <w:instrText xml:space="preserve"> PAGEREF _Toc134980528 \h </w:instrText>
+              <w:instrText xml:space="preserve"> PAGEREF _Toc134986105 \h </w:instrText>
             </w:r>
             <w:r>
               <w:rPr>
@@ -4059,7 +4185,7 @@
                 <w:sz w:val="24"/>
                 <w:szCs w:val="24"/>
               </w:rPr>
-              <w:t>33</w:t>
+              <w:t>35</w:t>
             </w:r>
             <w:r>
               <w:rPr>
@@ -4077,18 +4203,20 @@
           <w:pPr>
             <w:pStyle w:val="TJ2"/>
             <w:tabs>
-              <w:tab w:val="left" w:pos="960"/>
+              <w:tab w:val="left" w:pos="880"/>
               <w:tab w:val="right" w:leader="dot" w:pos="8493"/>
             </w:tabs>
             <w:rPr>
               <w:rFonts w:ascii="Times New Roman" w:eastAsiaTheme="minorEastAsia" w:hAnsi="Times New Roman" w:cs="Times New Roman"/>
               <w:noProof/>
+              <w:kern w:val="2"/>
               <w:sz w:val="24"/>
               <w:szCs w:val="24"/>
               <w:lang w:eastAsia="hu-HU"/>
+              <w14:ligatures w14:val="standardContextual"/>
             </w:rPr>
           </w:pPr>
-          <w:hyperlink w:anchor="_Toc134980529" w:history="1">
+          <w:hyperlink w:anchor="_Toc134986106" w:history="1">
             <w:r>
               <w:rPr>
                 <w:rStyle w:val="Hiperhivatkozs"/>
@@ -4103,9 +4231,11 @@
               <w:rPr>
                 <w:rFonts w:ascii="Times New Roman" w:eastAsiaTheme="minorEastAsia" w:hAnsi="Times New Roman" w:cs="Times New Roman"/>
                 <w:noProof/>
+                <w:kern w:val="2"/>
                 <w:sz w:val="24"/>
                 <w:szCs w:val="24"/>
                 <w:lang w:eastAsia="hu-HU"/>
+                <w14:ligatures w14:val="standardContextual"/>
               </w:rPr>
               <w:tab/>
             </w:r>
@@ -4147,7 +4277,7 @@
                 <w:sz w:val="24"/>
                 <w:szCs w:val="24"/>
               </w:rPr>
-              <w:instrText xml:space="preserve"> PAGEREF _Toc134980529 \h </w:instrText>
+              <w:instrText xml:space="preserve"> PAGEREF _Toc134986106 \h </w:instrText>
             </w:r>
             <w:r>
               <w:rPr>
@@ -4176,7 +4306,7 @@
                 <w:sz w:val="24"/>
                 <w:szCs w:val="24"/>
               </w:rPr>
-              <w:t>34</w:t>
+              <w:t>36</w:t>
             </w:r>
             <w:r>
               <w:rPr>
@@ -4194,18 +4324,20 @@
           <w:pPr>
             <w:pStyle w:val="TJ2"/>
             <w:tabs>
-              <w:tab w:val="left" w:pos="960"/>
+              <w:tab w:val="left" w:pos="880"/>
               <w:tab w:val="right" w:leader="dot" w:pos="8493"/>
             </w:tabs>
             <w:rPr>
               <w:rFonts w:ascii="Times New Roman" w:eastAsiaTheme="minorEastAsia" w:hAnsi="Times New Roman" w:cs="Times New Roman"/>
               <w:noProof/>
+              <w:kern w:val="2"/>
               <w:sz w:val="24"/>
               <w:szCs w:val="24"/>
               <w:lang w:eastAsia="hu-HU"/>
+              <w14:ligatures w14:val="standardContextual"/>
             </w:rPr>
           </w:pPr>
-          <w:hyperlink w:anchor="_Toc134980530" w:history="1">
+          <w:hyperlink w:anchor="_Toc134986107" w:history="1">
             <w:r>
               <w:rPr>
                 <w:rStyle w:val="Hiperhivatkozs"/>
@@ -4220,9 +4352,11 @@
               <w:rPr>
                 <w:rFonts w:ascii="Times New Roman" w:eastAsiaTheme="minorEastAsia" w:hAnsi="Times New Roman" w:cs="Times New Roman"/>
                 <w:noProof/>
+                <w:kern w:val="2"/>
                 <w:sz w:val="24"/>
                 <w:szCs w:val="24"/>
                 <w:lang w:eastAsia="hu-HU"/>
+                <w14:ligatures w14:val="standardContextual"/>
               </w:rPr>
               <w:tab/>
             </w:r>
@@ -4264,7 +4398,7 @@
                 <w:sz w:val="24"/>
                 <w:szCs w:val="24"/>
               </w:rPr>
-              <w:instrText xml:space="preserve"> PAGEREF _Toc134980530 \h </w:instrText>
+              <w:instrText xml:space="preserve"> PAGEREF _Toc134986107 \h </w:instrText>
             </w:r>
             <w:r>
               <w:rPr>
@@ -4293,7 +4427,7 @@
                 <w:sz w:val="24"/>
                 <w:szCs w:val="24"/>
               </w:rPr>
-              <w:t>37</w:t>
+              <w:t>39</w:t>
             </w:r>
             <w:r>
               <w:rPr>
@@ -4311,18 +4445,20 @@
           <w:pPr>
             <w:pStyle w:val="TJ2"/>
             <w:tabs>
-              <w:tab w:val="left" w:pos="960"/>
+              <w:tab w:val="left" w:pos="880"/>
               <w:tab w:val="right" w:leader="dot" w:pos="8493"/>
             </w:tabs>
             <w:rPr>
               <w:rFonts w:ascii="Times New Roman" w:eastAsiaTheme="minorEastAsia" w:hAnsi="Times New Roman" w:cs="Times New Roman"/>
               <w:noProof/>
+              <w:kern w:val="2"/>
               <w:sz w:val="24"/>
               <w:szCs w:val="24"/>
               <w:lang w:eastAsia="hu-HU"/>
+              <w14:ligatures w14:val="standardContextual"/>
             </w:rPr>
           </w:pPr>
-          <w:hyperlink w:anchor="_Toc134980531" w:history="1">
+          <w:hyperlink w:anchor="_Toc134986108" w:history="1">
             <w:r>
               <w:rPr>
                 <w:rStyle w:val="Hiperhivatkozs"/>
@@ -4337,9 +4473,11 @@
               <w:rPr>
                 <w:rFonts w:ascii="Times New Roman" w:eastAsiaTheme="minorEastAsia" w:hAnsi="Times New Roman" w:cs="Times New Roman"/>
                 <w:noProof/>
+                <w:kern w:val="2"/>
                 <w:sz w:val="24"/>
                 <w:szCs w:val="24"/>
                 <w:lang w:eastAsia="hu-HU"/>
+                <w14:ligatures w14:val="standardContextual"/>
               </w:rPr>
               <w:tab/>
             </w:r>
@@ -4381,7 +4519,7 @@
                 <w:sz w:val="24"/>
                 <w:szCs w:val="24"/>
               </w:rPr>
-              <w:instrText xml:space="preserve"> PAGEREF _Toc134980531 \h </w:instrText>
+              <w:instrText xml:space="preserve"> PAGEREF _Toc134986108 \h </w:instrText>
             </w:r>
             <w:r>
               <w:rPr>
@@ -4410,7 +4548,7 @@
                 <w:sz w:val="24"/>
                 <w:szCs w:val="24"/>
               </w:rPr>
-              <w:t>38</w:t>
+              <w:t>40</w:t>
             </w:r>
             <w:r>
               <w:rPr>
@@ -4428,18 +4566,20 @@
           <w:pPr>
             <w:pStyle w:val="TJ3"/>
             <w:tabs>
-              <w:tab w:val="left" w:pos="1200"/>
+              <w:tab w:val="left" w:pos="1320"/>
               <w:tab w:val="right" w:leader="dot" w:pos="8493"/>
             </w:tabs>
             <w:rPr>
               <w:rFonts w:ascii="Times New Roman" w:eastAsiaTheme="minorEastAsia" w:hAnsi="Times New Roman" w:cs="Times New Roman"/>
               <w:noProof/>
+              <w:kern w:val="2"/>
               <w:sz w:val="24"/>
               <w:szCs w:val="24"/>
               <w:lang w:eastAsia="hu-HU"/>
+              <w14:ligatures w14:val="standardContextual"/>
             </w:rPr>
           </w:pPr>
-          <w:hyperlink w:anchor="_Toc134980532" w:history="1">
+          <w:hyperlink w:anchor="_Toc134986109" w:history="1">
             <w:r>
               <w:rPr>
                 <w:rStyle w:val="Hiperhivatkozs"/>
@@ -4454,9 +4594,11 @@
               <w:rPr>
                 <w:rFonts w:ascii="Times New Roman" w:eastAsiaTheme="minorEastAsia" w:hAnsi="Times New Roman" w:cs="Times New Roman"/>
                 <w:noProof/>
+                <w:kern w:val="2"/>
                 <w:sz w:val="24"/>
                 <w:szCs w:val="24"/>
                 <w:lang w:eastAsia="hu-HU"/>
+                <w14:ligatures w14:val="standardContextual"/>
               </w:rPr>
               <w:tab/>
             </w:r>
@@ -4498,7 +4640,7 @@
                 <w:sz w:val="24"/>
                 <w:szCs w:val="24"/>
               </w:rPr>
-              <w:instrText xml:space="preserve"> PAGEREF _Toc134980532 \h </w:instrText>
+              <w:instrText xml:space="preserve"> PAGEREF _Toc134986109 \h </w:instrText>
             </w:r>
             <w:r>
               <w:rPr>
@@ -4527,7 +4669,7 @@
                 <w:sz w:val="24"/>
                 <w:szCs w:val="24"/>
               </w:rPr>
-              <w:t>39</w:t>
+              <w:t>41</w:t>
             </w:r>
             <w:r>
               <w:rPr>
@@ -4545,18 +4687,20 @@
           <w:pPr>
             <w:pStyle w:val="TJ3"/>
             <w:tabs>
-              <w:tab w:val="left" w:pos="1200"/>
+              <w:tab w:val="left" w:pos="1320"/>
               <w:tab w:val="right" w:leader="dot" w:pos="8493"/>
             </w:tabs>
             <w:rPr>
               <w:rFonts w:ascii="Times New Roman" w:eastAsiaTheme="minorEastAsia" w:hAnsi="Times New Roman" w:cs="Times New Roman"/>
               <w:noProof/>
+              <w:kern w:val="2"/>
               <w:sz w:val="24"/>
               <w:szCs w:val="24"/>
               <w:lang w:eastAsia="hu-HU"/>
+              <w14:ligatures w14:val="standardContextual"/>
             </w:rPr>
           </w:pPr>
-          <w:hyperlink w:anchor="_Toc134980533" w:history="1">
+          <w:hyperlink w:anchor="_Toc134986110" w:history="1">
             <w:r>
               <w:rPr>
                 <w:rStyle w:val="Hiperhivatkozs"/>
@@ -4571,9 +4715,11 @@
               <w:rPr>
                 <w:rFonts w:ascii="Times New Roman" w:eastAsiaTheme="minorEastAsia" w:hAnsi="Times New Roman" w:cs="Times New Roman"/>
                 <w:noProof/>
+                <w:kern w:val="2"/>
                 <w:sz w:val="24"/>
                 <w:szCs w:val="24"/>
                 <w:lang w:eastAsia="hu-HU"/>
+                <w14:ligatures w14:val="standardContextual"/>
               </w:rPr>
               <w:tab/>
             </w:r>
@@ -4615,7 +4761,7 @@
                 <w:sz w:val="24"/>
                 <w:szCs w:val="24"/>
               </w:rPr>
-              <w:instrText xml:space="preserve"> PAGEREF _Toc134980533 \h </w:instrText>
+              <w:instrText xml:space="preserve"> PAGEREF _Toc134986110 \h </w:instrText>
             </w:r>
             <w:r>
               <w:rPr>
@@ -4644,7 +4790,7 @@
                 <w:sz w:val="24"/>
                 <w:szCs w:val="24"/>
               </w:rPr>
-              <w:t>40</w:t>
+              <w:t>42</w:t>
             </w:r>
             <w:r>
               <w:rPr>
@@ -4662,18 +4808,20 @@
           <w:pPr>
             <w:pStyle w:val="TJ3"/>
             <w:tabs>
-              <w:tab w:val="left" w:pos="1200"/>
+              <w:tab w:val="left" w:pos="1320"/>
               <w:tab w:val="right" w:leader="dot" w:pos="8493"/>
             </w:tabs>
             <w:rPr>
               <w:rFonts w:ascii="Times New Roman" w:eastAsiaTheme="minorEastAsia" w:hAnsi="Times New Roman" w:cs="Times New Roman"/>
               <w:noProof/>
+              <w:kern w:val="2"/>
               <w:sz w:val="24"/>
               <w:szCs w:val="24"/>
               <w:lang w:eastAsia="hu-HU"/>
+              <w14:ligatures w14:val="standardContextual"/>
             </w:rPr>
           </w:pPr>
-          <w:hyperlink w:anchor="_Toc134980534" w:history="1">
+          <w:hyperlink w:anchor="_Toc134986111" w:history="1">
             <w:r>
               <w:rPr>
                 <w:rStyle w:val="Hiperhivatkozs"/>
@@ -4688,9 +4836,11 @@
               <w:rPr>
                 <w:rFonts w:ascii="Times New Roman" w:eastAsiaTheme="minorEastAsia" w:hAnsi="Times New Roman" w:cs="Times New Roman"/>
                 <w:noProof/>
+                <w:kern w:val="2"/>
                 <w:sz w:val="24"/>
                 <w:szCs w:val="24"/>
                 <w:lang w:eastAsia="hu-HU"/>
+                <w14:ligatures w14:val="standardContextual"/>
               </w:rPr>
               <w:tab/>
             </w:r>
@@ -4732,7 +4882,7 @@
                 <w:sz w:val="24"/>
                 <w:szCs w:val="24"/>
               </w:rPr>
-              <w:instrText xml:space="preserve"> PAGEREF _Toc134980534 \h </w:instrText>
+              <w:instrText xml:space="preserve"> PAGEREF _Toc134986111 \h </w:instrText>
             </w:r>
             <w:r>
               <w:rPr>
@@ -4761,7 +4911,7 @@
                 <w:sz w:val="24"/>
                 <w:szCs w:val="24"/>
               </w:rPr>
-              <w:t>42</w:t>
+              <w:t>44</w:t>
             </w:r>
             <w:r>
               <w:rPr>
@@ -4779,18 +4929,20 @@
           <w:pPr>
             <w:pStyle w:val="TJ2"/>
             <w:tabs>
-              <w:tab w:val="left" w:pos="960"/>
+              <w:tab w:val="left" w:pos="880"/>
               <w:tab w:val="right" w:leader="dot" w:pos="8493"/>
             </w:tabs>
             <w:rPr>
               <w:rFonts w:ascii="Times New Roman" w:eastAsiaTheme="minorEastAsia" w:hAnsi="Times New Roman" w:cs="Times New Roman"/>
               <w:noProof/>
+              <w:kern w:val="2"/>
               <w:sz w:val="24"/>
               <w:szCs w:val="24"/>
               <w:lang w:eastAsia="hu-HU"/>
+              <w14:ligatures w14:val="standardContextual"/>
             </w:rPr>
           </w:pPr>
-          <w:hyperlink w:anchor="_Toc134980535" w:history="1">
+          <w:hyperlink w:anchor="_Toc134986112" w:history="1">
             <w:r>
               <w:rPr>
                 <w:rStyle w:val="Hiperhivatkozs"/>
@@ -4805,9 +4957,11 @@
               <w:rPr>
                 <w:rFonts w:ascii="Times New Roman" w:eastAsiaTheme="minorEastAsia" w:hAnsi="Times New Roman" w:cs="Times New Roman"/>
                 <w:noProof/>
+                <w:kern w:val="2"/>
                 <w:sz w:val="24"/>
                 <w:szCs w:val="24"/>
                 <w:lang w:eastAsia="hu-HU"/>
+                <w14:ligatures w14:val="standardContextual"/>
               </w:rPr>
               <w:tab/>
             </w:r>
@@ -4849,7 +5003,7 @@
                 <w:sz w:val="24"/>
                 <w:szCs w:val="24"/>
               </w:rPr>
-              <w:instrText xml:space="preserve"> PAGEREF _Toc134980535 \h </w:instrText>
+              <w:instrText xml:space="preserve"> PAGEREF _Toc134986112 \h </w:instrText>
             </w:r>
             <w:r>
               <w:rPr>
@@ -4878,7 +5032,7 @@
                 <w:sz w:val="24"/>
                 <w:szCs w:val="24"/>
               </w:rPr>
-              <w:t>42</w:t>
+              <w:t>44</w:t>
             </w:r>
             <w:r>
               <w:rPr>
@@ -4896,18 +5050,20 @@
           <w:pPr>
             <w:pStyle w:val="TJ2"/>
             <w:tabs>
-              <w:tab w:val="left" w:pos="960"/>
+              <w:tab w:val="left" w:pos="880"/>
               <w:tab w:val="right" w:leader="dot" w:pos="8493"/>
             </w:tabs>
             <w:rPr>
               <w:rFonts w:ascii="Times New Roman" w:eastAsiaTheme="minorEastAsia" w:hAnsi="Times New Roman" w:cs="Times New Roman"/>
               <w:noProof/>
+              <w:kern w:val="2"/>
               <w:sz w:val="24"/>
               <w:szCs w:val="24"/>
               <w:lang w:eastAsia="hu-HU"/>
+              <w14:ligatures w14:val="standardContextual"/>
             </w:rPr>
           </w:pPr>
-          <w:hyperlink w:anchor="_Toc134980536" w:history="1">
+          <w:hyperlink w:anchor="_Toc134986113" w:history="1">
             <w:r>
               <w:rPr>
                 <w:rStyle w:val="Hiperhivatkozs"/>
@@ -4922,9 +5078,11 @@
               <w:rPr>
                 <w:rFonts w:ascii="Times New Roman" w:eastAsiaTheme="minorEastAsia" w:hAnsi="Times New Roman" w:cs="Times New Roman"/>
                 <w:noProof/>
+                <w:kern w:val="2"/>
                 <w:sz w:val="24"/>
                 <w:szCs w:val="24"/>
                 <w:lang w:eastAsia="hu-HU"/>
+                <w14:ligatures w14:val="standardContextual"/>
               </w:rPr>
               <w:tab/>
             </w:r>
@@ -4966,7 +5124,7 @@
                 <w:sz w:val="24"/>
                 <w:szCs w:val="24"/>
               </w:rPr>
-              <w:instrText xml:space="preserve"> PAGEREF _Toc134980536 \h </w:instrText>
+              <w:instrText xml:space="preserve"> PAGEREF _Toc134986113 \h </w:instrText>
             </w:r>
             <w:r>
               <w:rPr>
@@ -4995,7 +5153,7 @@
                 <w:sz w:val="24"/>
                 <w:szCs w:val="24"/>
               </w:rPr>
-              <w:t>44</w:t>
+              <w:t>46</w:t>
             </w:r>
             <w:r>
               <w:rPr>
@@ -5019,12 +5177,14 @@
             <w:rPr>
               <w:rFonts w:ascii="Times New Roman" w:eastAsiaTheme="minorEastAsia" w:hAnsi="Times New Roman" w:cs="Times New Roman"/>
               <w:noProof/>
+              <w:kern w:val="2"/>
               <w:sz w:val="24"/>
               <w:szCs w:val="24"/>
               <w:lang w:eastAsia="hu-HU"/>
+              <w14:ligatures w14:val="standardContextual"/>
             </w:rPr>
           </w:pPr>
-          <w:hyperlink w:anchor="_Toc134980537" w:history="1">
+          <w:hyperlink w:anchor="_Toc134986114" w:history="1">
             <w:r>
               <w:rPr>
                 <w:rStyle w:val="Hiperhivatkozs"/>
@@ -5039,9 +5199,11 @@
               <w:rPr>
                 <w:rFonts w:ascii="Times New Roman" w:eastAsiaTheme="minorEastAsia" w:hAnsi="Times New Roman" w:cs="Times New Roman"/>
                 <w:noProof/>
+                <w:kern w:val="2"/>
                 <w:sz w:val="24"/>
                 <w:szCs w:val="24"/>
                 <w:lang w:eastAsia="hu-HU"/>
+                <w14:ligatures w14:val="standardContextual"/>
               </w:rPr>
               <w:tab/>
             </w:r>
@@ -5083,7 +5245,7 @@
                 <w:sz w:val="24"/>
                 <w:szCs w:val="24"/>
               </w:rPr>
-              <w:instrText xml:space="preserve"> PAGEREF _Toc134980537 \h </w:instrText>
+              <w:instrText xml:space="preserve"> PAGEREF _Toc134986114 \h </w:instrText>
             </w:r>
             <w:r>
               <w:rPr>
@@ -5112,7 +5274,7 @@
                 <w:sz w:val="24"/>
                 <w:szCs w:val="24"/>
               </w:rPr>
-              <w:t>46</w:t>
+              <w:t>48</w:t>
             </w:r>
             <w:r>
               <w:rPr>
@@ -5135,12 +5297,14 @@
             <w:rPr>
               <w:rFonts w:ascii="Times New Roman" w:eastAsiaTheme="minorEastAsia" w:hAnsi="Times New Roman" w:cs="Times New Roman"/>
               <w:noProof/>
+              <w:kern w:val="2"/>
               <w:sz w:val="24"/>
               <w:szCs w:val="24"/>
               <w:lang w:eastAsia="hu-HU"/>
+              <w14:ligatures w14:val="standardContextual"/>
             </w:rPr>
           </w:pPr>
-          <w:hyperlink w:anchor="_Toc134980538" w:history="1">
+          <w:hyperlink w:anchor="_Toc134986115" w:history="1">
             <w:r>
               <w:rPr>
                 <w:rStyle w:val="Hiperhivatkozs"/>
@@ -5179,7 +5343,7 @@
                 <w:sz w:val="24"/>
                 <w:szCs w:val="24"/>
               </w:rPr>
-              <w:instrText xml:space="preserve"> PAGEREF _Toc134980538 \h </w:instrText>
+              <w:instrText xml:space="preserve"> PAGEREF _Toc134986115 \h </w:instrText>
             </w:r>
             <w:r>
               <w:rPr>
@@ -5208,7 +5372,7 @@
                 <w:sz w:val="24"/>
                 <w:szCs w:val="24"/>
               </w:rPr>
-              <w:t>48</w:t>
+              <w:t>50</w:t>
             </w:r>
             <w:r>
               <w:rPr>
@@ -5229,14 +5393,16 @@
               <w:tab w:val="right" w:leader="dot" w:pos="8493"/>
             </w:tabs>
             <w:rPr>
-              <w:rFonts w:eastAsiaTheme="minorEastAsia"/>
+              <w:rFonts w:ascii="Times New Roman" w:eastAsiaTheme="minorEastAsia" w:hAnsi="Times New Roman" w:cs="Times New Roman"/>
               <w:noProof/>
+              <w:kern w:val="2"/>
               <w:sz w:val="24"/>
               <w:szCs w:val="24"/>
               <w:lang w:eastAsia="hu-HU"/>
+              <w14:ligatures w14:val="standardContextual"/>
             </w:rPr>
           </w:pPr>
-          <w:hyperlink w:anchor="_Toc134980539" w:history="1">
+          <w:hyperlink w:anchor="_Toc134986116" w:history="1">
             <w:r>
               <w:rPr>
                 <w:rStyle w:val="Hiperhivatkozs"/>
@@ -5275,7 +5441,7 @@
                 <w:sz w:val="24"/>
                 <w:szCs w:val="24"/>
               </w:rPr>
-              <w:instrText xml:space="preserve"> PAGEREF _Toc134980539 \h </w:instrText>
+              <w:instrText xml:space="preserve"> PAGEREF _Toc134986116 \h </w:instrText>
             </w:r>
             <w:r>
               <w:rPr>
@@ -5304,7 +5470,7 @@
                 <w:sz w:val="24"/>
                 <w:szCs w:val="24"/>
               </w:rPr>
-              <w:t>48</w:t>
+              <w:t>51</w:t>
             </w:r>
             <w:r>
               <w:rPr>
@@ -5362,7 +5528,7 @@
       <w:bookmarkStart w:id="0" w:name="_Toc30583712"/>
       <w:bookmarkStart w:id="1" w:name="_Toc30583740"/>
       <w:bookmarkStart w:id="2" w:name="_Toc30583978"/>
-      <w:bookmarkStart w:id="3" w:name="_Toc134980497"/>
+      <w:bookmarkStart w:id="3" w:name="_Toc134986074"/>
       <w:r>
         <w:rPr>
           <w:rFonts w:ascii="Times New Roman" w:hAnsi="Times New Roman" w:cs="Times New Roman"/>
@@ -5945,16 +6111,16 @@
           <w:sz w:val="24"/>
           <w:szCs w:val="24"/>
         </w:rPr>
-        <w:t>coding-ra</w:t>
-      </w:r>
-      <w:proofErr w:type="spellEnd"/>
-      <w:r>
-        <w:rPr>
-          <w:rFonts w:ascii="Times New Roman" w:hAnsi="Times New Roman" w:cs="Times New Roman"/>
-          <w:sz w:val="24"/>
-          <w:szCs w:val="24"/>
-        </w:rPr>
-        <w:t xml:space="preserve"> egyaránt, hogy a szoftver később is karbantartható legyen. </w:t>
+        <w:t>coding</w:t>
+      </w:r>
+      <w:proofErr w:type="spellEnd"/>
+      <w:r>
+        <w:rPr>
+          <w:rFonts w:ascii="Times New Roman" w:hAnsi="Times New Roman" w:cs="Times New Roman"/>
+          <w:sz w:val="24"/>
+          <w:szCs w:val="24"/>
+        </w:rPr>
+        <w:t xml:space="preserve">-ra egyaránt, hogy a szoftver később is karbantartható legyen. </w:t>
       </w:r>
       <w:r>
         <w:rPr>
@@ -6084,7 +6250,7 @@
           <w:szCs w:val="44"/>
         </w:rPr>
       </w:pPr>
-      <w:bookmarkStart w:id="4" w:name="_Toc134980498"/>
+      <w:bookmarkStart w:id="4" w:name="_Toc134986075"/>
       <w:r>
         <w:rPr>
           <w:rFonts w:ascii="Times New Roman" w:hAnsi="Times New Roman" w:cs="Times New Roman"/>
@@ -6277,7 +6443,7 @@
           <w:szCs w:val="60"/>
         </w:rPr>
       </w:pPr>
-      <w:bookmarkStart w:id="5" w:name="_Toc134980499"/>
+      <w:bookmarkStart w:id="5" w:name="_Toc134986076"/>
       <w:r>
         <w:rPr>
           <w:rFonts w:ascii="Times New Roman" w:hAnsi="Times New Roman" w:cs="Times New Roman"/>
@@ -6345,7 +6511,7 @@
           <w:szCs w:val="44"/>
         </w:rPr>
       </w:pPr>
-      <w:bookmarkStart w:id="6" w:name="_Toc134980500"/>
+      <w:bookmarkStart w:id="6" w:name="_Toc134986077"/>
       <w:r>
         <w:rPr>
           <w:rFonts w:ascii="Times New Roman" w:hAnsi="Times New Roman" w:cs="Times New Roman"/>
@@ -6511,7 +6677,7 @@
           <w:szCs w:val="44"/>
         </w:rPr>
       </w:pPr>
-      <w:bookmarkStart w:id="7" w:name="_Toc134980501"/>
+      <w:bookmarkStart w:id="7" w:name="_Toc134986078"/>
       <w:r>
         <w:rPr>
           <w:rFonts w:ascii="Times New Roman" w:hAnsi="Times New Roman" w:cs="Times New Roman"/>
@@ -6760,7 +6926,7 @@
         <w:fldChar w:fldCharType="separate"/>
       </w:r>
       <w:bookmarkStart w:id="8" w:name="_Toc134973378"/>
-      <w:bookmarkStart w:id="9" w:name="_Toc134973429"/>
+      <w:bookmarkStart w:id="9" w:name="_Toc134985944"/>
       <w:r>
         <w:rPr>
           <w:rFonts w:ascii="Times New Roman" w:hAnsi="Times New Roman" w:cs="Times New Roman"/>
@@ -6928,7 +7094,7 @@
           <w:szCs w:val="44"/>
         </w:rPr>
       </w:pPr>
-      <w:bookmarkStart w:id="10" w:name="_Toc134980502"/>
+      <w:bookmarkStart w:id="10" w:name="_Toc134986079"/>
       <w:r>
         <w:rPr>
           <w:rFonts w:ascii="Times New Roman" w:hAnsi="Times New Roman" w:cs="Times New Roman"/>
@@ -7286,7 +7452,7 @@
         <w:fldChar w:fldCharType="separate"/>
       </w:r>
       <w:bookmarkStart w:id="11" w:name="_Toc134973379"/>
-      <w:bookmarkStart w:id="12" w:name="_Toc134973430"/>
+      <w:bookmarkStart w:id="12" w:name="_Toc134985945"/>
       <w:r>
         <w:rPr>
           <w:rFonts w:ascii="Times New Roman" w:hAnsi="Times New Roman" w:cs="Times New Roman"/>
@@ -7331,7 +7497,7 @@
           <w:szCs w:val="44"/>
         </w:rPr>
       </w:pPr>
-      <w:bookmarkStart w:id="13" w:name="_Toc134980503"/>
+      <w:bookmarkStart w:id="13" w:name="_Toc134986080"/>
       <w:r>
         <w:rPr>
           <w:rFonts w:ascii="Times New Roman" w:hAnsi="Times New Roman" w:cs="Times New Roman"/>
@@ -7504,7 +7670,7 @@
           <w:szCs w:val="36"/>
         </w:rPr>
       </w:pPr>
-      <w:bookmarkStart w:id="14" w:name="_Toc134980504"/>
+      <w:bookmarkStart w:id="14" w:name="_Toc134986081"/>
       <w:r>
         <w:rPr>
           <w:rFonts w:ascii="Times New Roman" w:hAnsi="Times New Roman" w:cs="Times New Roman"/>
@@ -7638,7 +7804,7 @@
                               <w:fldChar w:fldCharType="separate"/>
                             </w:r>
                             <w:bookmarkStart w:id="15" w:name="_Toc134973380"/>
-                            <w:bookmarkStart w:id="16" w:name="_Toc134973431"/>
+                            <w:bookmarkStart w:id="16" w:name="_Toc134985946"/>
                             <w:r>
                               <w:rPr>
                                 <w:rFonts w:ascii="Times New Roman" w:hAnsi="Times New Roman" w:cs="Times New Roman"/>
@@ -7688,7 +7854,7 @@
                 <v:stroke joinstyle="miter"/>
                 <v:path gradientshapeok="t" o:connecttype="rect"/>
               </v:shapetype>
-              <v:shape id="Szövegdoboz 1" o:spid="_x0000_s1026" type="#_x0000_t202" style="position:absolute;left:0;text-align:left;margin-left:227.2pt;margin-top:192.7pt;width:197.95pt;height:.05pt;z-index:-251649024;visibility:visible;mso-wrap-style:square;mso-wrap-distance-left:9pt;mso-wrap-distance-top:0;mso-wrap-distance-right:9pt;mso-wrap-distance-bottom:0;mso-position-horizontal:absolute;mso-position-horizontal-relative:text;mso-position-vertical:absolute;mso-position-vertical-relative:text;v-text-anchor:top" o:gfxdata="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" stroked="f">
+              <v:shape id="Szövegdoboz 1" o:spid="_x0000_s1026" type="#_x0000_t202" style="position:absolute;left:0;text-align:left;margin-left:227.2pt;margin-top:192.7pt;width:197.95pt;height:.05pt;z-index:-251649024;visibility:visible;mso-wrap-style:square;mso-wrap-distance-left:9pt;mso-wrap-distance-top:0;mso-wrap-distance-right:9pt;mso-wrap-distance-bottom:0;mso-position-horizontal:absolute;mso-position-horizontal-relative:text;mso-position-vertical:absolute;mso-position-vertical-relative:text;v-text-anchor:top" o:gfxdata="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" stroked="f">
                 <v:textbox style="mso-fit-shape-to-text:t" inset="0,0,0,0">
                   <w:txbxContent>
                     <w:p>
@@ -7730,7 +7896,7 @@
                         <w:fldChar w:fldCharType="separate"/>
                       </w:r>
                       <w:bookmarkStart w:id="17" w:name="_Toc134973380"/>
-                      <w:bookmarkStart w:id="18" w:name="_Toc134973431"/>
+                      <w:bookmarkStart w:id="18" w:name="_Toc134985946"/>
                       <w:r>
                         <w:rPr>
                           <w:rFonts w:ascii="Times New Roman" w:hAnsi="Times New Roman" w:cs="Times New Roman"/>
@@ -7934,7 +8100,7 @@
         <w:spacing w:before="240" w:line="360" w:lineRule="auto"/>
         <w:ind w:left="720"/>
       </w:pPr>
-      <w:bookmarkStart w:id="19" w:name="_Toc134980505"/>
+      <w:bookmarkStart w:id="19" w:name="_Toc134986082"/>
       <w:r>
         <w:rPr>
           <w:rFonts w:ascii="Times New Roman" w:hAnsi="Times New Roman" w:cs="Times New Roman"/>
@@ -8060,7 +8226,7 @@
                               <w:fldChar w:fldCharType="separate"/>
                             </w:r>
                             <w:bookmarkStart w:id="20" w:name="_Toc134973381"/>
-                            <w:bookmarkStart w:id="21" w:name="_Toc134973432"/>
+                            <w:bookmarkStart w:id="21" w:name="_Toc134985947"/>
                             <w:r>
                               <w:rPr>
                                 <w:rFonts w:ascii="Times New Roman" w:hAnsi="Times New Roman" w:cs="Times New Roman"/>
@@ -8109,7 +8275,7 @@
           </mc:Choice>
           <mc:Fallback>
             <w:pict>
-              <v:shape w14:anchorId="10C27848" id="_x0000_s1027" type="#_x0000_t202" style="position:absolute;left:0;text-align:left;margin-left:266.6pt;margin-top:260.7pt;width:158.25pt;height:.05pt;z-index:251669504;visibility:visible;mso-wrap-style:square;mso-width-percent:0;mso-wrap-distance-left:9pt;mso-wrap-distance-top:0;mso-wrap-distance-right:9pt;mso-wrap-distance-bottom:0;mso-position-horizontal:absolute;mso-position-horizontal-relative:text;mso-position-vertical:absolute;mso-position-vertical-relative:text;mso-width-percent:0;mso-width-relative:margin;v-text-anchor:top" o:gfxdata="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" stroked="f">
+              <v:shape w14:anchorId="10C27848" id="_x0000_s1027" type="#_x0000_t202" style="position:absolute;left:0;text-align:left;margin-left:266.6pt;margin-top:260.7pt;width:158.25pt;height:.05pt;z-index:251669504;visibility:visible;mso-wrap-style:square;mso-width-percent:0;mso-wrap-distance-left:9pt;mso-wrap-distance-top:0;mso-wrap-distance-right:9pt;mso-wrap-distance-bottom:0;mso-position-horizontal:absolute;mso-position-horizontal-relative:text;mso-position-vertical:absolute;mso-position-vertical-relative:text;mso-width-percent:0;mso-width-relative:margin;v-text-anchor:top" o:gfxdata="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" stroked="f">
                 <v:textbox style="mso-fit-shape-to-text:t" inset="0,0,0,0">
                   <w:txbxContent>
                     <w:p>
@@ -8151,7 +8317,7 @@
                         <w:fldChar w:fldCharType="separate"/>
                       </w:r>
                       <w:bookmarkStart w:id="22" w:name="_Toc134973381"/>
-                      <w:bookmarkStart w:id="23" w:name="_Toc134973432"/>
+                      <w:bookmarkStart w:id="23" w:name="_Toc134985947"/>
                       <w:r>
                         <w:rPr>
                           <w:rFonts w:ascii="Times New Roman" w:hAnsi="Times New Roman" w:cs="Times New Roman"/>
@@ -8317,7 +8483,7 @@
           <w:szCs w:val="36"/>
         </w:rPr>
       </w:pPr>
-      <w:bookmarkStart w:id="24" w:name="_Toc134980506"/>
+      <w:bookmarkStart w:id="24" w:name="_Toc134986083"/>
       <w:proofErr w:type="spellStart"/>
       <w:r>
         <w:rPr>
@@ -8643,7 +8809,7 @@
         <w:fldChar w:fldCharType="separate"/>
       </w:r>
       <w:bookmarkStart w:id="25" w:name="_Toc134973382"/>
-      <w:bookmarkStart w:id="26" w:name="_Toc134973433"/>
+      <w:bookmarkStart w:id="26" w:name="_Toc134985948"/>
       <w:r>
         <w:rPr>
           <w:rFonts w:ascii="Times New Roman" w:hAnsi="Times New Roman" w:cs="Times New Roman"/>
@@ -8772,7 +8938,7 @@
                               <w:fldChar w:fldCharType="separate"/>
                             </w:r>
                             <w:bookmarkStart w:id="27" w:name="_Toc134973383"/>
-                            <w:bookmarkStart w:id="28" w:name="_Toc134973434"/>
+                            <w:bookmarkStart w:id="28" w:name="_Toc134985949"/>
                             <w:r>
                               <w:rPr>
                                 <w:rFonts w:ascii="Times New Roman" w:hAnsi="Times New Roman" w:cs="Times New Roman"/>
@@ -8818,7 +8984,7 @@
           </mc:Choice>
           <mc:Fallback>
             <w:pict>
-              <v:shape w14:anchorId="6D606749" id="Szövegdoboz 2" o:spid="_x0000_s1028" type="#_x0000_t202" style="position:absolute;left:0;text-align:left;margin-left:222.45pt;margin-top:235.95pt;width:199.9pt;height:.05pt;z-index:-251644928;visibility:visible;mso-wrap-style:square;mso-wrap-distance-left:9pt;mso-wrap-distance-top:0;mso-wrap-distance-right:9pt;mso-wrap-distance-bottom:0;mso-position-horizontal:absolute;mso-position-horizontal-relative:text;mso-position-vertical:absolute;mso-position-vertical-relative:text;v-text-anchor:top" o:gfxdata="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" stroked="f">
+              <v:shape w14:anchorId="6D606749" id="Szövegdoboz 2" o:spid="_x0000_s1028" type="#_x0000_t202" style="position:absolute;left:0;text-align:left;margin-left:222.45pt;margin-top:235.95pt;width:199.9pt;height:.05pt;z-index:-251644928;visibility:visible;mso-wrap-style:square;mso-wrap-distance-left:9pt;mso-wrap-distance-top:0;mso-wrap-distance-right:9pt;mso-wrap-distance-bottom:0;mso-position-horizontal:absolute;mso-position-horizontal-relative:text;mso-position-vertical:absolute;mso-position-vertical-relative:text;v-text-anchor:top" o:gfxdata="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" stroked="f">
                 <v:textbox style="mso-fit-shape-to-text:t" inset="0,0,0,0">
                   <w:txbxContent>
                     <w:p>
@@ -8860,7 +9026,7 @@
                         <w:fldChar w:fldCharType="separate"/>
                       </w:r>
                       <w:bookmarkStart w:id="29" w:name="_Toc134973383"/>
-                      <w:bookmarkStart w:id="30" w:name="_Toc134973434"/>
+                      <w:bookmarkStart w:id="30" w:name="_Toc134985949"/>
                       <w:r>
                         <w:rPr>
                           <w:rFonts w:ascii="Times New Roman" w:hAnsi="Times New Roman" w:cs="Times New Roman"/>
@@ -9036,7 +9202,7 @@
         </w:rPr>
       </w:pPr>
       <w:bookmarkStart w:id="31" w:name="_Season"/>
-      <w:bookmarkStart w:id="32" w:name="_Toc134980507"/>
+      <w:bookmarkStart w:id="32" w:name="_Toc134986084"/>
       <w:bookmarkEnd w:id="31"/>
       <w:proofErr w:type="spellStart"/>
       <w:r>
@@ -9521,7 +9687,7 @@
         <w:fldChar w:fldCharType="separate"/>
       </w:r>
       <w:bookmarkStart w:id="33" w:name="_Toc134973384"/>
-      <w:bookmarkStart w:id="34" w:name="_Toc134973435"/>
+      <w:bookmarkStart w:id="34" w:name="_Toc134985950"/>
       <w:r>
         <w:rPr>
           <w:rFonts w:ascii="Times New Roman" w:hAnsi="Times New Roman" w:cs="Times New Roman"/>
@@ -10226,7 +10392,7 @@
           <w:szCs w:val="36"/>
         </w:rPr>
       </w:pPr>
-      <w:bookmarkStart w:id="35" w:name="_Toc134980508"/>
+      <w:bookmarkStart w:id="35" w:name="_Toc134986085"/>
       <w:r>
         <w:rPr>
           <w:rFonts w:ascii="Times New Roman" w:hAnsi="Times New Roman" w:cs="Times New Roman"/>
@@ -10614,7 +10780,7 @@
         <w:fldChar w:fldCharType="separate"/>
       </w:r>
       <w:bookmarkStart w:id="36" w:name="_Toc134973385"/>
-      <w:bookmarkStart w:id="37" w:name="_Toc134973436"/>
+      <w:bookmarkStart w:id="37" w:name="_Toc134985951"/>
       <w:r>
         <w:rPr>
           <w:rFonts w:ascii="Times New Roman" w:hAnsi="Times New Roman" w:cs="Times New Roman"/>
@@ -10659,7 +10825,7 @@
           <w:szCs w:val="36"/>
         </w:rPr>
       </w:pPr>
-      <w:bookmarkStart w:id="38" w:name="_Toc134980509"/>
+      <w:bookmarkStart w:id="38" w:name="_Toc134986086"/>
       <w:r>
         <w:rPr>
           <w:rFonts w:ascii="Times New Roman" w:hAnsi="Times New Roman" w:cs="Times New Roman"/>
@@ -10861,7 +11027,7 @@
         <w:fldChar w:fldCharType="separate"/>
       </w:r>
       <w:bookmarkStart w:id="39" w:name="_Toc134973386"/>
-      <w:bookmarkStart w:id="40" w:name="_Toc134973437"/>
+      <w:bookmarkStart w:id="40" w:name="_Toc134985952"/>
       <w:r>
         <w:rPr>
           <w:rFonts w:ascii="Times New Roman" w:hAnsi="Times New Roman" w:cs="Times New Roman"/>
@@ -10961,7 +11127,7 @@
           <w:szCs w:val="60"/>
         </w:rPr>
       </w:pPr>
-      <w:bookmarkStart w:id="41" w:name="_Toc134980510"/>
+      <w:bookmarkStart w:id="41" w:name="_Toc134986087"/>
       <w:r>
         <w:rPr>
           <w:rFonts w:ascii="Times New Roman" w:hAnsi="Times New Roman" w:cs="Times New Roman"/>
@@ -11130,7 +11296,7 @@
           <w:szCs w:val="44"/>
         </w:rPr>
       </w:pPr>
-      <w:bookmarkStart w:id="42" w:name="_Toc134980511"/>
+      <w:bookmarkStart w:id="42" w:name="_Toc134986088"/>
       <w:r>
         <w:rPr>
           <w:rFonts w:ascii="Times New Roman" w:hAnsi="Times New Roman" w:cs="Times New Roman"/>
@@ -11730,7 +11896,7 @@
                               <w:fldChar w:fldCharType="separate"/>
                             </w:r>
                             <w:bookmarkStart w:id="43" w:name="_Toc134973387"/>
-                            <w:bookmarkStart w:id="44" w:name="_Toc134973438"/>
+                            <w:bookmarkStart w:id="44" w:name="_Toc134985953"/>
                             <w:r>
                               <w:rPr>
                                 <w:rFonts w:ascii="Times New Roman" w:hAnsi="Times New Roman" w:cs="Times New Roman"/>
@@ -11757,23 +11923,13 @@
                               </w:rPr>
                               <w:t xml:space="preserve">. ábra: adatbázis </w:t>
                             </w:r>
-                            <w:proofErr w:type="spellStart"/>
                             <w:r>
                               <w:rPr>
                                 <w:rFonts w:ascii="Times New Roman" w:hAnsi="Times New Roman" w:cs="Times New Roman"/>
                                 <w:sz w:val="24"/>
                                 <w:szCs w:val="24"/>
                               </w:rPr>
-                              <w:t>migráláshoz</w:t>
-                            </w:r>
-                            <w:proofErr w:type="spellEnd"/>
-                            <w:r>
-                              <w:rPr>
-                                <w:rFonts w:ascii="Times New Roman" w:hAnsi="Times New Roman" w:cs="Times New Roman"/>
-                                <w:sz w:val="24"/>
-                                <w:szCs w:val="24"/>
-                              </w:rPr>
-                              <w:t xml:space="preserve"> szükséges parancsok</w:t>
+                              <w:t>migráláshoz szükséges parancsok</w:t>
                             </w:r>
                             <w:bookmarkEnd w:id="43"/>
                             <w:bookmarkEnd w:id="44"/>
@@ -11794,7 +11950,7 @@
           </mc:Choice>
           <mc:Fallback>
             <w:pict>
-              <v:shape w14:anchorId="77273C10" id="Szövegdoboz 3" o:spid="_x0000_s1029" type="#_x0000_t202" style="position:absolute;left:0;text-align:left;margin-left:9.35pt;margin-top:226.95pt;width:414.7pt;height:.05pt;z-index:251673600;visibility:visible;mso-wrap-style:square;mso-wrap-distance-left:9pt;mso-wrap-distance-top:0;mso-wrap-distance-right:9pt;mso-wrap-distance-bottom:0;mso-position-horizontal:absolute;mso-position-horizontal-relative:text;mso-position-vertical:absolute;mso-position-vertical-relative:text;v-text-anchor:top" o:gfxdata="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" stroked="f">
+              <v:shape w14:anchorId="77273C10" id="Szövegdoboz 3" o:spid="_x0000_s1029" type="#_x0000_t202" style="position:absolute;left:0;text-align:left;margin-left:9.35pt;margin-top:226.95pt;width:414.7pt;height:.05pt;z-index:251673600;visibility:visible;mso-wrap-style:square;mso-wrap-distance-left:9pt;mso-wrap-distance-top:0;mso-wrap-distance-right:9pt;mso-wrap-distance-bottom:0;mso-position-horizontal:absolute;mso-position-horizontal-relative:text;mso-position-vertical:absolute;mso-position-vertical-relative:text;v-text-anchor:top" o:gfxdata="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" stroked="f">
                 <v:textbox style="mso-fit-shape-to-text:t" inset="0,0,0,0">
                   <w:txbxContent>
                     <w:p>
@@ -11836,7 +11992,7 @@
                         <w:fldChar w:fldCharType="separate"/>
                       </w:r>
                       <w:bookmarkStart w:id="45" w:name="_Toc134973387"/>
-                      <w:bookmarkStart w:id="46" w:name="_Toc134973438"/>
+                      <w:bookmarkStart w:id="46" w:name="_Toc134985953"/>
                       <w:r>
                         <w:rPr>
                           <w:rFonts w:ascii="Times New Roman" w:hAnsi="Times New Roman" w:cs="Times New Roman"/>
@@ -11863,23 +12019,13 @@
                         </w:rPr>
                         <w:t xml:space="preserve">. ábra: adatbázis </w:t>
                       </w:r>
-                      <w:proofErr w:type="spellStart"/>
                       <w:r>
                         <w:rPr>
                           <w:rFonts w:ascii="Times New Roman" w:hAnsi="Times New Roman" w:cs="Times New Roman"/>
                           <w:sz w:val="24"/>
                           <w:szCs w:val="24"/>
                         </w:rPr>
-                        <w:t>migráláshoz</w:t>
-                      </w:r>
-                      <w:proofErr w:type="spellEnd"/>
-                      <w:r>
-                        <w:rPr>
-                          <w:rFonts w:ascii="Times New Roman" w:hAnsi="Times New Roman" w:cs="Times New Roman"/>
-                          <w:sz w:val="24"/>
-                          <w:szCs w:val="24"/>
-                        </w:rPr>
-                        <w:t xml:space="preserve"> szükséges parancsok</w:t>
+                        <w:t>migráláshoz szükséges parancsok</w:t>
                       </w:r>
                       <w:bookmarkEnd w:id="45"/>
                       <w:bookmarkEnd w:id="46"/>
@@ -11947,49 +12093,8 @@
                                 <w:rFonts w:ascii="Lucida Console" w:hAnsi="Lucida Console"/>
                                 <w:color w:val="808080" w:themeColor="background1" w:themeShade="80"/>
                               </w:rPr>
-                              <w:t xml:space="preserve">dotnet </w:t>
+                              <w:t>dotnet ef migrations add init</w:t>
                             </w:r>
-                            <w:proofErr w:type="spellStart"/>
-                            <w:r>
-                              <w:rPr>
-                                <w:rFonts w:ascii="Lucida Console" w:hAnsi="Lucida Console"/>
-                                <w:color w:val="808080" w:themeColor="background1" w:themeShade="80"/>
-                              </w:rPr>
-                              <w:t>ef</w:t>
-                            </w:r>
-                            <w:proofErr w:type="spellEnd"/>
-                            <w:r>
-                              <w:rPr>
-                                <w:rFonts w:ascii="Lucida Console" w:hAnsi="Lucida Console"/>
-                                <w:color w:val="808080" w:themeColor="background1" w:themeShade="80"/>
-                              </w:rPr>
-                              <w:t xml:space="preserve"> </w:t>
-                            </w:r>
-                            <w:proofErr w:type="spellStart"/>
-                            <w:r>
-                              <w:rPr>
-                                <w:rFonts w:ascii="Lucida Console" w:hAnsi="Lucida Console"/>
-                                <w:color w:val="808080" w:themeColor="background1" w:themeShade="80"/>
-                              </w:rPr>
-                              <w:t>migrations</w:t>
-                            </w:r>
-                            <w:proofErr w:type="spellEnd"/>
-                            <w:r>
-                              <w:rPr>
-                                <w:rFonts w:ascii="Lucida Console" w:hAnsi="Lucida Console"/>
-                                <w:color w:val="808080" w:themeColor="background1" w:themeShade="80"/>
-                              </w:rPr>
-                              <w:t xml:space="preserve"> add </w:t>
-                            </w:r>
-                            <w:proofErr w:type="spellStart"/>
-                            <w:r>
-                              <w:rPr>
-                                <w:rFonts w:ascii="Lucida Console" w:hAnsi="Lucida Console"/>
-                                <w:color w:val="808080" w:themeColor="background1" w:themeShade="80"/>
-                              </w:rPr>
-                              <w:t>init</w:t>
-                            </w:r>
-                            <w:proofErr w:type="spellEnd"/>
                           </w:p>
                           <w:p>
                             <w:pPr>
@@ -12026,7 +12131,7 @@
           </mc:Choice>
           <mc:Fallback>
             <w:pict>
-              <v:roundrect w14:anchorId="017575F8" id="_x0000_s1030" style="position:absolute;left:0;text-align:left;margin-left:9.35pt;margin-top:148.95pt;width:414.7pt;height:73.5pt;z-index:251659264;visibility:visible;mso-wrap-style:square;mso-height-percent:0;mso-wrap-distance-left:9pt;mso-wrap-distance-top:0;mso-wrap-distance-right:9pt;mso-wrap-distance-bottom:0;mso-position-horizontal:absolute;mso-position-horizontal-relative:text;mso-position-vertical:absolute;mso-position-vertical-relative:text;mso-height-percent:0;mso-height-relative:margin;v-text-anchor:top" arcsize="10923f" o:gfxdata="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" fillcolor="#f5f5f5" stroked="f" strokeweight=".5pt">
+              <v:roundrect w14:anchorId="017575F8" id="_x0000_s1030" style="position:absolute;left:0;text-align:left;margin-left:9.35pt;margin-top:148.95pt;width:414.7pt;height:73.5pt;z-index:251659264;visibility:visible;mso-wrap-style:square;mso-height-percent:0;mso-wrap-distance-left:9pt;mso-wrap-distance-top:0;mso-wrap-distance-right:9pt;mso-wrap-distance-bottom:0;mso-position-horizontal:absolute;mso-position-horizontal-relative:text;mso-position-vertical:absolute;mso-position-vertical-relative:text;mso-height-percent:0;mso-height-relative:margin;v-text-anchor:top" arcsize="10923f" o:gfxdata="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" fillcolor="#f5f5f5" stroked="f" strokeweight=".5pt">
                 <v:textbox>
                   <w:txbxContent>
                     <w:p>
@@ -12042,49 +12147,8 @@
                           <w:rFonts w:ascii="Lucida Console" w:hAnsi="Lucida Console"/>
                           <w:color w:val="808080" w:themeColor="background1" w:themeShade="80"/>
                         </w:rPr>
-                        <w:t xml:space="preserve">dotnet </w:t>
+                        <w:t>dotnet ef migrations add init</w:t>
                       </w:r>
-                      <w:proofErr w:type="spellStart"/>
-                      <w:r>
-                        <w:rPr>
-                          <w:rFonts w:ascii="Lucida Console" w:hAnsi="Lucida Console"/>
-                          <w:color w:val="808080" w:themeColor="background1" w:themeShade="80"/>
-                        </w:rPr>
-                        <w:t>ef</w:t>
-                      </w:r>
-                      <w:proofErr w:type="spellEnd"/>
-                      <w:r>
-                        <w:rPr>
-                          <w:rFonts w:ascii="Lucida Console" w:hAnsi="Lucida Console"/>
-                          <w:color w:val="808080" w:themeColor="background1" w:themeShade="80"/>
-                        </w:rPr>
-                        <w:t xml:space="preserve"> </w:t>
-                      </w:r>
-                      <w:proofErr w:type="spellStart"/>
-                      <w:r>
-                        <w:rPr>
-                          <w:rFonts w:ascii="Lucida Console" w:hAnsi="Lucida Console"/>
-                          <w:color w:val="808080" w:themeColor="background1" w:themeShade="80"/>
-                        </w:rPr>
-                        <w:t>migrations</w:t>
-                      </w:r>
-                      <w:proofErr w:type="spellEnd"/>
-                      <w:r>
-                        <w:rPr>
-                          <w:rFonts w:ascii="Lucida Console" w:hAnsi="Lucida Console"/>
-                          <w:color w:val="808080" w:themeColor="background1" w:themeShade="80"/>
-                        </w:rPr>
-                        <w:t xml:space="preserve"> add </w:t>
-                      </w:r>
-                      <w:proofErr w:type="spellStart"/>
-                      <w:r>
-                        <w:rPr>
-                          <w:rFonts w:ascii="Lucida Console" w:hAnsi="Lucida Console"/>
-                          <w:color w:val="808080" w:themeColor="background1" w:themeShade="80"/>
-                        </w:rPr>
-                        <w:t>init</w:t>
-                      </w:r>
-                      <w:proofErr w:type="spellEnd"/>
                     </w:p>
                     <w:p>
                       <w:pPr>
@@ -12453,7 +12517,7 @@
                               <w:fldChar w:fldCharType="separate"/>
                             </w:r>
                             <w:bookmarkStart w:id="47" w:name="_Toc134973388"/>
-                            <w:bookmarkStart w:id="48" w:name="_Toc134973439"/>
+                            <w:bookmarkStart w:id="48" w:name="_Toc134985954"/>
                             <w:r>
                               <w:rPr>
                                 <w:rFonts w:ascii="Times New Roman" w:hAnsi="Times New Roman" w:cs="Times New Roman"/>
@@ -12498,7 +12562,7 @@
           </mc:Choice>
           <mc:Fallback>
             <w:pict>
-              <v:shape w14:anchorId="784192CA" id="Szövegdoboz 4" o:spid="_x0000_s1031" type="#_x0000_t202" style="position:absolute;left:0;text-align:left;margin-left:1.45pt;margin-top:268.6pt;width:425.15pt;height:.05pt;z-index:251675648;visibility:visible;mso-wrap-style:square;mso-wrap-distance-left:9pt;mso-wrap-distance-top:0;mso-wrap-distance-right:9pt;mso-wrap-distance-bottom:0;mso-position-horizontal:absolute;mso-position-horizontal-relative:text;mso-position-vertical:absolute;mso-position-vertical-relative:text;v-text-anchor:top" o:gfxdata="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" stroked="f">
+              <v:shape w14:anchorId="784192CA" id="Szövegdoboz 4" o:spid="_x0000_s1031" type="#_x0000_t202" style="position:absolute;left:0;text-align:left;margin-left:1.45pt;margin-top:268.6pt;width:425.15pt;height:.05pt;z-index:251675648;visibility:visible;mso-wrap-style:square;mso-wrap-distance-left:9pt;mso-wrap-distance-top:0;mso-wrap-distance-right:9pt;mso-wrap-distance-bottom:0;mso-position-horizontal:absolute;mso-position-horizontal-relative:text;mso-position-vertical:absolute;mso-position-vertical-relative:text;v-text-anchor:top" o:gfxdata="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" stroked="f">
                 <v:textbox style="mso-fit-shape-to-text:t" inset="0,0,0,0">
                   <w:txbxContent>
                     <w:p>
@@ -12536,7 +12600,7 @@
                         <w:fldChar w:fldCharType="separate"/>
                       </w:r>
                       <w:bookmarkStart w:id="49" w:name="_Toc134973388"/>
-                      <w:bookmarkStart w:id="50" w:name="_Toc134973439"/>
+                      <w:bookmarkStart w:id="50" w:name="_Toc134985954"/>
                       <w:r>
                         <w:rPr>
                           <w:rFonts w:ascii="Times New Roman" w:hAnsi="Times New Roman" w:cs="Times New Roman"/>
@@ -12674,7 +12738,7 @@
           <w:rFonts w:ascii="Times New Roman" w:hAnsi="Times New Roman" w:cs="Times New Roman"/>
         </w:rPr>
       </w:pPr>
-      <w:bookmarkStart w:id="51" w:name="_Toc134980512"/>
+      <w:bookmarkStart w:id="51" w:name="_Toc134986089"/>
       <w:proofErr w:type="spellStart"/>
       <w:r>
         <w:rPr>
@@ -12954,7 +13018,7 @@
           <w:numId w:val="7"/>
         </w:numPr>
       </w:pPr>
-      <w:bookmarkStart w:id="52" w:name="_Toc134980513"/>
+      <w:bookmarkStart w:id="52" w:name="_Toc134986090"/>
       <w:proofErr w:type="spellStart"/>
       <w:r>
         <w:rPr>
@@ -13212,7 +13276,7 @@
           <w:szCs w:val="36"/>
         </w:rPr>
       </w:pPr>
-      <w:bookmarkStart w:id="53" w:name="_Toc134980514"/>
+      <w:bookmarkStart w:id="53" w:name="_Toc134986091"/>
       <w:proofErr w:type="spellStart"/>
       <w:r>
         <w:rPr>
@@ -13408,16 +13472,16 @@
           <w:sz w:val="24"/>
           <w:szCs w:val="24"/>
         </w:rPr>
-        <w:t>Id-ra</w:t>
-      </w:r>
-      <w:proofErr w:type="spellEnd"/>
-      <w:r>
-        <w:rPr>
-          <w:rFonts w:ascii="Times New Roman" w:hAnsi="Times New Roman" w:cs="Times New Roman"/>
-          <w:sz w:val="24"/>
-          <w:szCs w:val="24"/>
-        </w:rPr>
-        <w:t xml:space="preserve"> – hivatkozik.</w:t>
+        <w:t>Id</w:t>
+      </w:r>
+      <w:proofErr w:type="spellEnd"/>
+      <w:r>
+        <w:rPr>
+          <w:rFonts w:ascii="Times New Roman" w:hAnsi="Times New Roman" w:cs="Times New Roman"/>
+          <w:sz w:val="24"/>
+          <w:szCs w:val="24"/>
+        </w:rPr>
+        <w:t>-ra – hivatkozik.</w:t>
       </w:r>
     </w:p>
     <w:p>
@@ -13436,7 +13500,7 @@
           <w:szCs w:val="36"/>
         </w:rPr>
       </w:pPr>
-      <w:bookmarkStart w:id="54" w:name="_Toc134980515"/>
+      <w:bookmarkStart w:id="54" w:name="_Toc134986092"/>
       <w:proofErr w:type="spellStart"/>
       <w:r>
         <w:rPr>
@@ -13542,22 +13606,14 @@
         </w:rPr>
         <w:t>serId</w:t>
       </w:r>
-      <w:r>
-        <w:rPr>
-          <w:rFonts w:ascii="Times New Roman" w:hAnsi="Times New Roman" w:cs="Times New Roman"/>
-          <w:sz w:val="24"/>
-          <w:szCs w:val="24"/>
-        </w:rPr>
-        <w:t>-val</w:t>
-      </w:r>
-      <w:proofErr w:type="spellEnd"/>
-      <w:r>
-        <w:rPr>
-          <w:rFonts w:ascii="Times New Roman" w:hAnsi="Times New Roman" w:cs="Times New Roman"/>
-          <w:sz w:val="24"/>
-          <w:szCs w:val="24"/>
-        </w:rPr>
-        <w:t xml:space="preserve"> egy felhasználót azonosítunk az </w:t>
+      <w:proofErr w:type="spellEnd"/>
+      <w:r>
+        <w:rPr>
+          <w:rFonts w:ascii="Times New Roman" w:hAnsi="Times New Roman" w:cs="Times New Roman"/>
+          <w:sz w:val="24"/>
+          <w:szCs w:val="24"/>
+        </w:rPr>
+        <w:t xml:space="preserve">-val egy felhasználót azonosítunk az </w:t>
       </w:r>
       <w:proofErr w:type="spellStart"/>
       <w:r>
@@ -13704,7 +13760,7 @@
           <w:szCs w:val="36"/>
         </w:rPr>
       </w:pPr>
-      <w:bookmarkStart w:id="55" w:name="_Toc134980516"/>
+      <w:bookmarkStart w:id="55" w:name="_Toc134986093"/>
       <w:proofErr w:type="spellStart"/>
       <w:r>
         <w:rPr>
@@ -14119,7 +14175,7 @@
           <w:szCs w:val="36"/>
         </w:rPr>
       </w:pPr>
-      <w:bookmarkStart w:id="56" w:name="_Toc134980517"/>
+      <w:bookmarkStart w:id="56" w:name="_Toc134986094"/>
       <w:proofErr w:type="spellStart"/>
       <w:r>
         <w:rPr>
@@ -14307,7 +14363,7 @@
           <w:szCs w:val="36"/>
         </w:rPr>
       </w:pPr>
-      <w:bookmarkStart w:id="57" w:name="_Toc134980518"/>
+      <w:bookmarkStart w:id="57" w:name="_Toc134986095"/>
       <w:proofErr w:type="spellStart"/>
       <w:r>
         <w:rPr>
@@ -14517,7 +14573,7 @@
           <w:color w:val="000000" w:themeColor="text1"/>
         </w:rPr>
       </w:pPr>
-      <w:bookmarkStart w:id="58" w:name="_Toc134980519"/>
+      <w:bookmarkStart w:id="58" w:name="_Toc134986096"/>
       <w:proofErr w:type="spellStart"/>
       <w:r>
         <w:rPr>
@@ -15021,7 +15077,7 @@
           <w:szCs w:val="44"/>
         </w:rPr>
       </w:pPr>
-      <w:bookmarkStart w:id="59" w:name="_Toc134980520"/>
+      <w:bookmarkStart w:id="59" w:name="_Toc134986097"/>
       <w:r>
         <w:rPr>
           <w:rFonts w:ascii="Times New Roman" w:hAnsi="Times New Roman" w:cs="Times New Roman"/>
@@ -15287,10 +15343,311 @@
       </w:pPr>
       <w:r>
         <w:rPr>
-          <w:rFonts w:ascii="Times New Roman" w:hAnsi="Times New Roman" w:cs="Times New Roman"/>
-          <w:sz w:val="24"/>
-          <w:szCs w:val="24"/>
-        </w:rPr>
+          <w:noProof/>
+        </w:rPr>
+        <w:lastRenderedPageBreak/>
+        <mc:AlternateContent>
+          <mc:Choice Requires="wps">
+            <w:drawing>
+              <wp:anchor distT="0" distB="0" distL="114300" distR="114300" simplePos="0" relativeHeight="251679744" behindDoc="1" locked="0" layoutInCell="1" allowOverlap="1" wp14:anchorId="5AADA4F9" wp14:editId="390290A7">
+                <wp:simplePos x="0" y="0"/>
+                <wp:positionH relativeFrom="column">
+                  <wp:posOffset>128905</wp:posOffset>
+                </wp:positionH>
+                <wp:positionV relativeFrom="paragraph">
+                  <wp:posOffset>8523605</wp:posOffset>
+                </wp:positionV>
+                <wp:extent cx="5146675" cy="635"/>
+                <wp:effectExtent l="0" t="0" r="0" b="0"/>
+                <wp:wrapTight wrapText="bothSides">
+                  <wp:wrapPolygon edited="0">
+                    <wp:start x="0" y="0"/>
+                    <wp:lineTo x="0" y="21600"/>
+                    <wp:lineTo x="21600" y="21600"/>
+                    <wp:lineTo x="21600" y="0"/>
+                  </wp:wrapPolygon>
+                </wp:wrapTight>
+                <wp:docPr id="942119081" name="Szövegdoboz 1"/>
+                <wp:cNvGraphicFramePr/>
+                <a:graphic xmlns:a="http://schemas.openxmlformats.org/drawingml/2006/main">
+                  <a:graphicData uri="http://schemas.microsoft.com/office/word/2010/wordprocessingShape">
+                    <wps:wsp>
+                      <wps:cNvSpPr txBox="1"/>
+                      <wps:spPr>
+                        <a:xfrm>
+                          <a:off x="0" y="0"/>
+                          <a:ext cx="5146675" cy="635"/>
+                        </a:xfrm>
+                        <a:prstGeom prst="rect">
+                          <a:avLst/>
+                        </a:prstGeom>
+                        <a:solidFill>
+                          <a:prstClr val="white"/>
+                        </a:solidFill>
+                        <a:ln>
+                          <a:noFill/>
+                        </a:ln>
+                      </wps:spPr>
+                      <wps:txbx>
+                        <w:txbxContent>
+                          <w:p>
+                            <w:pPr>
+                              <w:pStyle w:val="Kpalrs"/>
+                              <w:jc w:val="center"/>
+                              <w:rPr>
+                                <w:rFonts w:ascii="Times New Roman" w:hAnsi="Times New Roman" w:cs="Times New Roman"/>
+                                <w:noProof/>
+                                <w:sz w:val="24"/>
+                                <w:szCs w:val="24"/>
+                              </w:rPr>
+                            </w:pPr>
+                            <w:r>
+                              <w:rPr>
+                                <w:rFonts w:ascii="Times New Roman" w:hAnsi="Times New Roman" w:cs="Times New Roman"/>
+                                <w:noProof/>
+                                <w:sz w:val="24"/>
+                                <w:szCs w:val="24"/>
+                              </w:rPr>
+                              <w:fldChar w:fldCharType="begin"/>
+                            </w:r>
+                            <w:r>
+                              <w:rPr>
+                                <w:rFonts w:ascii="Times New Roman" w:hAnsi="Times New Roman" w:cs="Times New Roman"/>
+                                <w:noProof/>
+                                <w:sz w:val="24"/>
+                                <w:szCs w:val="24"/>
+                              </w:rPr>
+                              <w:instrText xml:space="preserve"> SEQ ábra \* ARABIC </w:instrText>
+                            </w:r>
+                            <w:r>
+                              <w:rPr>
+                                <w:rFonts w:ascii="Times New Roman" w:hAnsi="Times New Roman" w:cs="Times New Roman"/>
+                                <w:noProof/>
+                                <w:sz w:val="24"/>
+                                <w:szCs w:val="24"/>
+                              </w:rPr>
+                              <w:fldChar w:fldCharType="separate"/>
+                            </w:r>
+                            <w:bookmarkStart w:id="60" w:name="_Toc134985955"/>
+                            <w:r>
+                              <w:rPr>
+                                <w:rFonts w:ascii="Times New Roman" w:hAnsi="Times New Roman" w:cs="Times New Roman"/>
+                                <w:noProof/>
+                                <w:sz w:val="24"/>
+                                <w:szCs w:val="24"/>
+                              </w:rPr>
+                              <w:t>12</w:t>
+                            </w:r>
+                            <w:r>
+                              <w:rPr>
+                                <w:rFonts w:ascii="Times New Roman" w:hAnsi="Times New Roman" w:cs="Times New Roman"/>
+                                <w:noProof/>
+                                <w:sz w:val="24"/>
+                                <w:szCs w:val="24"/>
+                              </w:rPr>
+                              <w:fldChar w:fldCharType="end"/>
+                            </w:r>
+                            <w:r>
+                              <w:rPr>
+                                <w:rFonts w:ascii="Times New Roman" w:hAnsi="Times New Roman" w:cs="Times New Roman"/>
+                                <w:sz w:val="24"/>
+                                <w:szCs w:val="24"/>
+                              </w:rPr>
+                              <w:t>. ábra: UML diagram</w:t>
+                            </w:r>
+                            <w:bookmarkEnd w:id="60"/>
+                          </w:p>
+                        </w:txbxContent>
+                      </wps:txbx>
+                      <wps:bodyPr rot="0" spcFirstLastPara="0" vertOverflow="overflow" horzOverflow="overflow" vert="horz" wrap="square" lIns="0" tIns="0" rIns="0" bIns="0" numCol="1" spcCol="0" rtlCol="0" fromWordArt="0" anchor="t" anchorCtr="0" forceAA="0" compatLnSpc="1">
+                        <a:prstTxWarp prst="textNoShape">
+                          <a:avLst/>
+                        </a:prstTxWarp>
+                        <a:spAutoFit/>
+                      </wps:bodyPr>
+                    </wps:wsp>
+                  </a:graphicData>
+                </a:graphic>
+              </wp:anchor>
+            </w:drawing>
+          </mc:Choice>
+          <mc:Fallback>
+            <w:pict>
+              <v:shape w14:anchorId="5AADA4F9" id="_x0000_s1032" type="#_x0000_t202" style="position:absolute;left:0;text-align:left;margin-left:10.15pt;margin-top:671.15pt;width:405.25pt;height:.05pt;z-index:-251636736;visibility:visible;mso-wrap-style:square;mso-wrap-distance-left:9pt;mso-wrap-distance-top:0;mso-wrap-distance-right:9pt;mso-wrap-distance-bottom:0;mso-position-horizontal:absolute;mso-position-horizontal-relative:text;mso-position-vertical:absolute;mso-position-vertical-relative:text;v-text-anchor:top" o:gfxdata="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" stroked="f">
+                <v:textbox style="mso-fit-shape-to-text:t" inset="0,0,0,0">
+                  <w:txbxContent>
+                    <w:p>
+                      <w:pPr>
+                        <w:pStyle w:val="Kpalrs"/>
+                        <w:jc w:val="center"/>
+                        <w:rPr>
+                          <w:rFonts w:ascii="Times New Roman" w:hAnsi="Times New Roman" w:cs="Times New Roman"/>
+                          <w:noProof/>
+                          <w:sz w:val="24"/>
+                          <w:szCs w:val="24"/>
+                        </w:rPr>
+                      </w:pPr>
+                      <w:r>
+                        <w:rPr>
+                          <w:rFonts w:ascii="Times New Roman" w:hAnsi="Times New Roman" w:cs="Times New Roman"/>
+                          <w:noProof/>
+                          <w:sz w:val="24"/>
+                          <w:szCs w:val="24"/>
+                        </w:rPr>
+                        <w:fldChar w:fldCharType="begin"/>
+                      </w:r>
+                      <w:r>
+                        <w:rPr>
+                          <w:rFonts w:ascii="Times New Roman" w:hAnsi="Times New Roman" w:cs="Times New Roman"/>
+                          <w:noProof/>
+                          <w:sz w:val="24"/>
+                          <w:szCs w:val="24"/>
+                        </w:rPr>
+                        <w:instrText xml:space="preserve"> SEQ ábra \* ARABIC </w:instrText>
+                      </w:r>
+                      <w:r>
+                        <w:rPr>
+                          <w:rFonts w:ascii="Times New Roman" w:hAnsi="Times New Roman" w:cs="Times New Roman"/>
+                          <w:noProof/>
+                          <w:sz w:val="24"/>
+                          <w:szCs w:val="24"/>
+                        </w:rPr>
+                        <w:fldChar w:fldCharType="separate"/>
+                      </w:r>
+                      <w:bookmarkStart w:id="61" w:name="_Toc134985955"/>
+                      <w:r>
+                        <w:rPr>
+                          <w:rFonts w:ascii="Times New Roman" w:hAnsi="Times New Roman" w:cs="Times New Roman"/>
+                          <w:noProof/>
+                          <w:sz w:val="24"/>
+                          <w:szCs w:val="24"/>
+                        </w:rPr>
+                        <w:t>12</w:t>
+                      </w:r>
+                      <w:r>
+                        <w:rPr>
+                          <w:rFonts w:ascii="Times New Roman" w:hAnsi="Times New Roman" w:cs="Times New Roman"/>
+                          <w:noProof/>
+                          <w:sz w:val="24"/>
+                          <w:szCs w:val="24"/>
+                        </w:rPr>
+                        <w:fldChar w:fldCharType="end"/>
+                      </w:r>
+                      <w:r>
+                        <w:rPr>
+                          <w:rFonts w:ascii="Times New Roman" w:hAnsi="Times New Roman" w:cs="Times New Roman"/>
+                          <w:sz w:val="24"/>
+                          <w:szCs w:val="24"/>
+                        </w:rPr>
+                        <w:t>. ábra: UML diagram</w:t>
+                      </w:r>
+                      <w:bookmarkEnd w:id="61"/>
+                    </w:p>
+                  </w:txbxContent>
+                </v:textbox>
+                <w10:wrap type="tight"/>
+              </v:shape>
+            </w:pict>
+          </mc:Fallback>
+        </mc:AlternateContent>
+      </w:r>
+      <w:r>
+        <w:rPr>
+          <w:rFonts w:ascii="Times New Roman" w:hAnsi="Times New Roman" w:cs="Times New Roman"/>
+          <w:noProof/>
+          <w:sz w:val="24"/>
+          <w:szCs w:val="24"/>
+        </w:rPr>
+        <w:drawing>
+          <wp:anchor distT="0" distB="0" distL="114300" distR="114300" simplePos="0" relativeHeight="251677696" behindDoc="1" locked="0" layoutInCell="1" allowOverlap="1" wp14:anchorId="109413C8" wp14:editId="07C1B2FC">
+            <wp:simplePos x="0" y="0"/>
+            <wp:positionH relativeFrom="margin">
+              <wp:align>center</wp:align>
+            </wp:positionH>
+            <wp:positionV relativeFrom="paragraph">
+              <wp:posOffset>1681480</wp:posOffset>
+            </wp:positionV>
+            <wp:extent cx="8509635" cy="5146675"/>
+            <wp:effectExtent l="5080" t="0" r="0" b="0"/>
+            <wp:wrapTight wrapText="bothSides">
+              <wp:wrapPolygon edited="0">
+                <wp:start x="21587" y="-21"/>
+                <wp:lineTo x="69" y="-21"/>
+                <wp:lineTo x="69" y="21485"/>
+                <wp:lineTo x="21587" y="21485"/>
+                <wp:lineTo x="21587" y="-21"/>
+              </wp:wrapPolygon>
+            </wp:wrapTight>
+            <wp:docPr id="505857969" name="Kép 1" descr="A képen szöveg, képernyőkép, diagram, Betűtípus látható&#10;&#10;Automatikusan generált leírás"/>
+            <wp:cNvGraphicFramePr>
+              <a:graphicFrameLocks xmlns:a="http://schemas.openxmlformats.org/drawingml/2006/main" noChangeAspect="1"/>
+            </wp:cNvGraphicFramePr>
+            <a:graphic xmlns:a="http://schemas.openxmlformats.org/drawingml/2006/main">
+              <a:graphicData uri="http://schemas.openxmlformats.org/drawingml/2006/picture">
+                <pic:pic xmlns:pic="http://schemas.openxmlformats.org/drawingml/2006/picture">
+                  <pic:nvPicPr>
+                    <pic:cNvPr id="505857969" name="Kép 1" descr="A képen szöveg, képernyőkép, diagram, Betűtípus látható&#10;&#10;Automatikusan generált leírás"/>
+                    <pic:cNvPicPr/>
+                  </pic:nvPicPr>
+                  <pic:blipFill rotWithShape="1">
+                    <a:blip r:embed="rId29" cstate="print">
+                      <a:extLst>
+                        <a:ext uri="{28A0092B-C50C-407E-A947-70E740481C1C}">
+                          <a14:useLocalDpi xmlns:a14="http://schemas.microsoft.com/office/drawing/2010/main" val="0"/>
+                        </a:ext>
+                      </a:extLst>
+                    </a:blip>
+                    <a:srcRect l="7773" t="3749" r="2073" b="3442"/>
+                    <a:stretch/>
+                  </pic:blipFill>
+                  <pic:spPr bwMode="auto">
+                    <a:xfrm rot="16200000">
+                      <a:off x="0" y="0"/>
+                      <a:ext cx="8509635" cy="5146675"/>
+                    </a:xfrm>
+                    <a:prstGeom prst="rect">
+                      <a:avLst/>
+                    </a:prstGeom>
+                    <a:ln>
+                      <a:noFill/>
+                    </a:ln>
+                    <a:extLst>
+                      <a:ext uri="{53640926-AAD7-44D8-BBD7-CCE9431645EC}">
+                        <a14:shadowObscured xmlns:a14="http://schemas.microsoft.com/office/drawing/2010/main"/>
+                      </a:ext>
+                    </a:extLst>
+                  </pic:spPr>
+                </pic:pic>
+              </a:graphicData>
+            </a:graphic>
+            <wp14:sizeRelH relativeFrom="margin">
+              <wp14:pctWidth>0</wp14:pctWidth>
+            </wp14:sizeRelH>
+            <wp14:sizeRelV relativeFrom="margin">
+              <wp14:pctHeight>0</wp14:pctHeight>
+            </wp14:sizeRelV>
+          </wp:anchor>
+        </w:drawing>
+      </w:r>
+    </w:p>
+    <w:p>
+      <w:pPr>
+        <w:spacing w:line="360" w:lineRule="auto"/>
+        <w:ind w:firstLine="851"/>
+        <w:jc w:val="both"/>
+        <w:rPr>
+          <w:rFonts w:ascii="Times New Roman" w:hAnsi="Times New Roman" w:cs="Times New Roman"/>
+          <w:sz w:val="24"/>
+          <w:szCs w:val="24"/>
+        </w:rPr>
+      </w:pPr>
+      <w:r>
+        <w:rPr>
+          <w:rFonts w:ascii="Times New Roman" w:hAnsi="Times New Roman" w:cs="Times New Roman"/>
+          <w:sz w:val="24"/>
+          <w:szCs w:val="24"/>
+        </w:rPr>
+        <w:lastRenderedPageBreak/>
         <w:t xml:space="preserve">A </w:t>
       </w:r>
       <w:proofErr w:type="spellStart"/>
@@ -15708,7 +16065,6 @@
           <w:sz w:val="24"/>
           <w:szCs w:val="24"/>
         </w:rPr>
-        <w:lastRenderedPageBreak/>
         <w:t>DDoS</w:t>
       </w:r>
       <w:proofErr w:type="spellEnd"/>
@@ -15754,25 +16110,7 @@
           <w:sz w:val="24"/>
           <w:szCs w:val="24"/>
         </w:rPr>
-        <w:t xml:space="preserve"> beépítve meg lehet határozni, hogy egy másodperc leforgása alatt mindössze csak 100 lekérés történjen. A végén pedig a CORS beállításokat is meg kellett határozni, hogy az adatfolyamat a két </w:t>
-      </w:r>
-      <w:proofErr w:type="spellStart"/>
-      <w:r>
-        <w:rPr>
-          <w:rFonts w:ascii="Times New Roman" w:hAnsi="Times New Roman" w:cs="Times New Roman"/>
-          <w:sz w:val="24"/>
-          <w:szCs w:val="24"/>
-        </w:rPr>
-        <w:t>domain</w:t>
-      </w:r>
-      <w:proofErr w:type="spellEnd"/>
-      <w:r>
-        <w:rPr>
-          <w:rFonts w:ascii="Times New Roman" w:hAnsi="Times New Roman" w:cs="Times New Roman"/>
-          <w:sz w:val="24"/>
-          <w:szCs w:val="24"/>
-        </w:rPr>
-        <w:t xml:space="preserve"> (szerver- és kliensoldal) között zavartalanul </w:t>
+        <w:t xml:space="preserve"> beépítve meg lehet határozni, hogy egy másodperc leforgása alatt mindössze csak 100 lekérés történjen. A végén pedig a CORS beállításokat is meg kellett határozni, hogy az adatfolyamat a két domain (szerver- és kliensoldal) között zavartalanul </w:t>
       </w:r>
       <w:proofErr w:type="spellStart"/>
       <w:r>
@@ -15869,7 +16207,7 @@
           <w:szCs w:val="36"/>
         </w:rPr>
       </w:pPr>
-      <w:bookmarkStart w:id="60" w:name="_Toc134980521"/>
+      <w:bookmarkStart w:id="62" w:name="_Toc134986098"/>
       <w:r>
         <w:rPr>
           <w:rFonts w:ascii="Times New Roman" w:hAnsi="Times New Roman" w:cs="Times New Roman"/>
@@ -15879,7 +16217,7 @@
         </w:rPr>
         <w:t>Driver</w:t>
       </w:r>
-      <w:bookmarkEnd w:id="60"/>
+      <w:bookmarkEnd w:id="62"/>
     </w:p>
     <w:p>
       <w:pPr>
@@ -15926,6 +16264,7 @@
           <w:sz w:val="24"/>
           <w:szCs w:val="24"/>
         </w:rPr>
+        <w:lastRenderedPageBreak/>
         <w:t>Az első végpont PUT metódussal lehet meghívni</w:t>
       </w:r>
       <w:r>
@@ -16363,16 +16702,7 @@
           <w:sz w:val="24"/>
           <w:szCs w:val="24"/>
         </w:rPr>
-        <w:t xml:space="preserve"> Mint látható, ehhez az </w:t>
-      </w:r>
-      <w:r>
-        <w:rPr>
-          <w:rFonts w:ascii="Times New Roman" w:hAnsi="Times New Roman" w:cs="Times New Roman"/>
-          <w:sz w:val="24"/>
-          <w:szCs w:val="24"/>
-        </w:rPr>
-        <w:lastRenderedPageBreak/>
-        <w:t>URL-ben kell megadni a nevet paraméterként. Amennyiben ilyen nevű versenyző nem létezik, úgy a program ezt jelezni fogja egy 404-es hibakód k</w:t>
+        <w:t xml:space="preserve"> Mint látható, ehhez az URL-ben kell megadni a nevet paraméterként. Amennyiben ilyen nevű versenyző nem létezik, úgy a program ezt jelezni fogja egy 404-es hibakód k</w:t>
       </w:r>
       <w:r>
         <w:rPr>
@@ -16408,13 +16738,15 @@
       <w:r>
         <w:rPr>
           <w:rFonts w:ascii="Times New Roman" w:hAnsi="Times New Roman" w:cs="Times New Roman"/>
-          <w:sz w:val="24"/>
-          <w:szCs w:val="24"/>
-        </w:rPr>
+          <w:noProof/>
+          <w:sz w:val="24"/>
+          <w:szCs w:val="24"/>
+        </w:rPr>
+        <w:lastRenderedPageBreak/>
         <w:drawing>
-          <wp:inline distT="0" distB="0" distL="0" distR="0" wp14:anchorId="664F17DE" wp14:editId="67AA8A62">
-            <wp:extent cx="2971800" cy="3762253"/>
-            <wp:effectExtent l="0" t="0" r="0" b="0"/>
+          <wp:inline distT="0" distB="0" distL="0" distR="0" wp14:anchorId="664F17DE" wp14:editId="00A45B35">
+            <wp:extent cx="3157870" cy="3997816"/>
+            <wp:effectExtent l="0" t="0" r="4445" b="3175"/>
             <wp:docPr id="134362817" name="Kép 5" descr="A képen szöveg, képernyőkép, Betűtípus látható&#10;&#10;Automatikusan generált leírás"/>
             <wp:cNvGraphicFramePr>
               <a:graphicFrameLocks xmlns:a="http://schemas.openxmlformats.org/drawingml/2006/main" noChangeAspect="1"/>
@@ -16427,7 +16759,7 @@
                     <pic:cNvPicPr/>
                   </pic:nvPicPr>
                   <pic:blipFill>
-                    <a:blip r:embed="rId29"/>
+                    <a:blip r:embed="rId30"/>
                     <a:stretch>
                       <a:fillRect/>
                     </a:stretch>
@@ -16435,7 +16767,7 @@
                   <pic:spPr>
                     <a:xfrm>
                       <a:off x="0" y="0"/>
-                      <a:ext cx="2992478" cy="3788431"/>
+                      <a:ext cx="3260515" cy="4127763"/>
                     </a:xfrm>
                     <a:prstGeom prst="rect">
                       <a:avLst/>
@@ -16482,8 +16814,8 @@
         </w:rPr>
         <w:fldChar w:fldCharType="separate"/>
       </w:r>
-      <w:bookmarkStart w:id="61" w:name="_Toc134973389"/>
-      <w:bookmarkStart w:id="62" w:name="_Toc134973440"/>
+      <w:bookmarkStart w:id="63" w:name="_Toc134973389"/>
+      <w:bookmarkStart w:id="64" w:name="_Toc134985956"/>
       <w:r>
         <w:rPr>
           <w:rFonts w:ascii="Times New Roman" w:hAnsi="Times New Roman" w:cs="Times New Roman"/>
@@ -16491,7 +16823,7 @@
           <w:sz w:val="24"/>
           <w:szCs w:val="24"/>
         </w:rPr>
-        <w:t>12</w:t>
+        <w:t>13</w:t>
       </w:r>
       <w:r>
         <w:rPr>
@@ -16509,8 +16841,8 @@
         </w:rPr>
         <w:t>. ábra: statisztika végpont visszatérési értéke</w:t>
       </w:r>
-      <w:bookmarkEnd w:id="61"/>
-      <w:bookmarkEnd w:id="62"/>
+      <w:bookmarkEnd w:id="63"/>
+      <w:bookmarkEnd w:id="64"/>
     </w:p>
     <w:p>
       <w:pPr>
@@ -16528,7 +16860,7 @@
           <w:szCs w:val="36"/>
         </w:rPr>
       </w:pPr>
-      <w:bookmarkStart w:id="63" w:name="_Toc134980522"/>
+      <w:bookmarkStart w:id="65" w:name="_Toc134986099"/>
       <w:proofErr w:type="spellStart"/>
       <w:r>
         <w:rPr>
@@ -16539,7 +16871,7 @@
         </w:rPr>
         <w:t>Favorite</w:t>
       </w:r>
-      <w:bookmarkEnd w:id="63"/>
+      <w:bookmarkEnd w:id="65"/>
       <w:proofErr w:type="spellEnd"/>
     </w:p>
     <w:p>
@@ -16661,16 +16993,16 @@
           <w:sz w:val="24"/>
           <w:szCs w:val="24"/>
         </w:rPr>
-        <w:t>id-val</w:t>
-      </w:r>
-      <w:proofErr w:type="spellEnd"/>
-      <w:r>
-        <w:rPr>
-          <w:rFonts w:ascii="Times New Roman" w:hAnsi="Times New Roman" w:cs="Times New Roman"/>
-          <w:sz w:val="24"/>
-          <w:szCs w:val="24"/>
-        </w:rPr>
-        <w:t>, különben hibával fog visszatérni. Fontos, hogy a felhasználó bejelentkezett állapotban legyen, illetve ne létezzen még a kedvencei között az adott liga.</w:t>
+        <w:t>id</w:t>
+      </w:r>
+      <w:proofErr w:type="spellEnd"/>
+      <w:r>
+        <w:rPr>
+          <w:rFonts w:ascii="Times New Roman" w:hAnsi="Times New Roman" w:cs="Times New Roman"/>
+          <w:sz w:val="24"/>
+          <w:szCs w:val="24"/>
+        </w:rPr>
+        <w:t>-val, különben hibával fog visszatérni. Fontos, hogy a felhasználó bejelentkezett állapotban legyen, illetve ne létezzen még a kedvencei között az adott liga.</w:t>
       </w:r>
     </w:p>
     <w:p>
@@ -16756,7 +17088,7 @@
           <w:szCs w:val="36"/>
         </w:rPr>
       </w:pPr>
-      <w:bookmarkStart w:id="64" w:name="_Toc134980523"/>
+      <w:bookmarkStart w:id="66" w:name="_Toc134986100"/>
       <w:proofErr w:type="spellStart"/>
       <w:r>
         <w:rPr>
@@ -16768,7 +17100,7 @@
         <w:lastRenderedPageBreak/>
         <w:t>Permission</w:t>
       </w:r>
-      <w:bookmarkEnd w:id="64"/>
+      <w:bookmarkEnd w:id="66"/>
       <w:proofErr w:type="spellEnd"/>
     </w:p>
     <w:p>
@@ -17137,7 +17469,7 @@
           <w:szCs w:val="36"/>
         </w:rPr>
       </w:pPr>
-      <w:bookmarkStart w:id="65" w:name="_Toc134980524"/>
+      <w:bookmarkStart w:id="67" w:name="_Toc134986101"/>
       <w:r>
         <w:rPr>
           <w:rFonts w:ascii="Times New Roman" w:hAnsi="Times New Roman" w:cs="Times New Roman"/>
@@ -17147,7 +17479,7 @@
         </w:rPr>
         <w:t>Race</w:t>
       </w:r>
-      <w:bookmarkEnd w:id="65"/>
+      <w:bookmarkEnd w:id="67"/>
     </w:p>
     <w:p>
       <w:pPr>
@@ -17397,16 +17729,16 @@
           <w:sz w:val="24"/>
           <w:szCs w:val="24"/>
         </w:rPr>
-        <w:t>id-val</w:t>
-      </w:r>
-      <w:proofErr w:type="spellEnd"/>
-      <w:r>
-        <w:rPr>
-          <w:rFonts w:ascii="Times New Roman" w:hAnsi="Times New Roman" w:cs="Times New Roman"/>
-          <w:sz w:val="24"/>
-          <w:szCs w:val="24"/>
-        </w:rPr>
-        <w:t>.</w:t>
+        <w:t>id</w:t>
+      </w:r>
+      <w:proofErr w:type="spellEnd"/>
+      <w:r>
+        <w:rPr>
+          <w:rFonts w:ascii="Times New Roman" w:hAnsi="Times New Roman" w:cs="Times New Roman"/>
+          <w:sz w:val="24"/>
+          <w:szCs w:val="24"/>
+        </w:rPr>
+        <w:t>-val.</w:t>
       </w:r>
       <w:r>
         <w:rPr>
@@ -17433,7 +17765,7 @@
           <w:szCs w:val="36"/>
         </w:rPr>
       </w:pPr>
-      <w:bookmarkStart w:id="66" w:name="_Toc134980525"/>
+      <w:bookmarkStart w:id="68" w:name="_Toc134986102"/>
       <w:proofErr w:type="spellStart"/>
       <w:r>
         <w:rPr>
@@ -17445,7 +17777,7 @@
         <w:lastRenderedPageBreak/>
         <w:t>Result</w:t>
       </w:r>
-      <w:bookmarkEnd w:id="66"/>
+      <w:bookmarkEnd w:id="68"/>
       <w:proofErr w:type="spellEnd"/>
     </w:p>
     <w:p>
@@ -18161,7 +18493,7 @@
           <w:szCs w:val="36"/>
         </w:rPr>
       </w:pPr>
-      <w:bookmarkStart w:id="67" w:name="_Toc134980526"/>
+      <w:bookmarkStart w:id="69" w:name="_Toc134986103"/>
       <w:proofErr w:type="spellStart"/>
       <w:r>
         <w:rPr>
@@ -18172,7 +18504,7 @@
         </w:rPr>
         <w:t>Season</w:t>
       </w:r>
-      <w:bookmarkEnd w:id="67"/>
+      <w:bookmarkEnd w:id="69"/>
       <w:proofErr w:type="spellEnd"/>
     </w:p>
     <w:p>
@@ -18343,15 +18675,16 @@
           <w:rFonts w:ascii="Courier New" w:eastAsia="Times New Roman" w:hAnsi="Courier New" w:cs="Courier New"/>
           <w:b/>
           <w:bCs/>
+          <w:noProof/>
           <w:color w:val="FFFFFF"/>
           <w:sz w:val="18"/>
           <w:szCs w:val="18"/>
           <w:lang w:eastAsia="hu-HU"/>
         </w:rPr>
         <w:drawing>
-          <wp:inline distT="0" distB="0" distL="0" distR="0" wp14:anchorId="3E0107D1" wp14:editId="78613188">
-            <wp:extent cx="4738661" cy="4057650"/>
-            <wp:effectExtent l="0" t="0" r="0" b="0"/>
+          <wp:inline distT="0" distB="0" distL="0" distR="0" wp14:anchorId="3E0107D1" wp14:editId="2A1A0A45">
+            <wp:extent cx="4242390" cy="3632700"/>
+            <wp:effectExtent l="0" t="0" r="6350" b="6350"/>
             <wp:docPr id="1726567342" name="Kép 6" descr="A képen szöveg, képernyőkép, Betűtípus látható&#10;&#10;Automatikusan generált leírás"/>
             <wp:cNvGraphicFramePr>
               <a:graphicFrameLocks xmlns:a="http://schemas.openxmlformats.org/drawingml/2006/main" noChangeAspect="1"/>
@@ -18364,7 +18697,7 @@
                     <pic:cNvPicPr/>
                   </pic:nvPicPr>
                   <pic:blipFill>
-                    <a:blip r:embed="rId30"/>
+                    <a:blip r:embed="rId31"/>
                     <a:stretch>
                       <a:fillRect/>
                     </a:stretch>
@@ -18372,7 +18705,7 @@
                   <pic:spPr>
                     <a:xfrm>
                       <a:off x="0" y="0"/>
-                      <a:ext cx="4775394" cy="4089104"/>
+                      <a:ext cx="4286465" cy="3670441"/>
                     </a:xfrm>
                     <a:prstGeom prst="rect">
                       <a:avLst/>
@@ -18423,8 +18756,8 @@
         </w:rPr>
         <w:fldChar w:fldCharType="separate"/>
       </w:r>
-      <w:bookmarkStart w:id="68" w:name="_Toc134973390"/>
-      <w:bookmarkStart w:id="69" w:name="_Toc134973441"/>
+      <w:bookmarkStart w:id="70" w:name="_Toc134973390"/>
+      <w:bookmarkStart w:id="71" w:name="_Toc134985957"/>
       <w:r>
         <w:rPr>
           <w:rFonts w:ascii="Times New Roman" w:eastAsia="Times New Roman" w:hAnsi="Times New Roman" w:cs="Times New Roman"/>
@@ -18433,7 +18766,7 @@
           <w:szCs w:val="24"/>
           <w:lang w:eastAsia="hu-HU"/>
         </w:rPr>
-        <w:t>13</w:t>
+        <w:t>14</w:t>
       </w:r>
       <w:r>
         <w:rPr>
@@ -18470,8 +18803,8 @@
         </w:rPr>
         <w:t xml:space="preserve"> végpont visszatérési értéke</w:t>
       </w:r>
-      <w:bookmarkEnd w:id="68"/>
-      <w:bookmarkEnd w:id="69"/>
+      <w:bookmarkEnd w:id="70"/>
+      <w:bookmarkEnd w:id="71"/>
     </w:p>
     <w:p>
       <w:pPr>
@@ -18710,7 +19043,7 @@
         </w:rPr>
         <w:t xml:space="preserve"> eredményeket is tartalmaz. GET metódussal érjük el </w:t>
       </w:r>
-      <w:bookmarkStart w:id="70" w:name="_Hlk134181250"/>
+      <w:bookmarkStart w:id="72" w:name="_Hlk134181250"/>
       <w:r>
         <w:rPr>
           <w:rFonts w:ascii="Times New Roman" w:hAnsi="Times New Roman" w:cs="Times New Roman"/>
@@ -18774,14 +19107,22 @@
         </w:rPr>
         <w:t xml:space="preserve"> </w:t>
       </w:r>
-      <w:bookmarkEnd w:id="70"/>
-      <w:r>
-        <w:rPr>
-          <w:rFonts w:ascii="Times New Roman" w:hAnsi="Times New Roman" w:cs="Times New Roman"/>
-          <w:sz w:val="24"/>
-          <w:szCs w:val="24"/>
-        </w:rPr>
-        <w:t xml:space="preserve">A versenyzőnek megkapjuk a felhasználó nevét, valós nevét, rajtszámát és az aktuális csapatát. A versenyeknek megkapjuk a nevét és az időpontját, </w:t>
+      <w:bookmarkEnd w:id="72"/>
+      <w:r>
+        <w:rPr>
+          <w:rFonts w:ascii="Times New Roman" w:hAnsi="Times New Roman" w:cs="Times New Roman"/>
+          <w:sz w:val="24"/>
+          <w:szCs w:val="24"/>
+        </w:rPr>
+        <w:t>A versenyzőnek megkapjuk a felhasználó nevét, valós nevét, rajtszámát és az aktuális csapatát. A versenyeknek megkapjuk a nevét és az időpontját, az eredményeken belül pedig az eredmény típusát, elért pozícióját, pontját</w:t>
+      </w:r>
+      <w:r>
+        <w:rPr>
+          <w:rFonts w:ascii="Times New Roman" w:hAnsi="Times New Roman" w:cs="Times New Roman"/>
+          <w:sz w:val="24"/>
+          <w:szCs w:val="24"/>
+        </w:rPr>
+        <w:t xml:space="preserve">, illetve </w:t>
       </w:r>
       <w:r>
         <w:rPr>
@@ -18790,15 +19131,7 @@
           <w:szCs w:val="24"/>
         </w:rPr>
         <w:lastRenderedPageBreak/>
-        <w:t>az eredményeken belül pedig az eredmény típusát, elért pozícióját, pontját</w:t>
-      </w:r>
-      <w:r>
-        <w:rPr>
-          <w:rFonts w:ascii="Times New Roman" w:hAnsi="Times New Roman" w:cs="Times New Roman"/>
-          <w:sz w:val="24"/>
-          <w:szCs w:val="24"/>
-        </w:rPr>
-        <w:t xml:space="preserve">, illetve tudomást szerezhetünk arról is, hogy melyik versenyzőhöz és csapathoz tartozik mindez. Amennyiben a </w:t>
+        <w:t xml:space="preserve">tudomást szerezhetünk arról is, hogy melyik versenyzőhöz és csapathoz tartozik mindez. Amennyiben a </w:t>
       </w:r>
       <w:proofErr w:type="spellStart"/>
       <w:r>
@@ -19805,7 +20138,7 @@
           <w:lang w:val="en-US"/>
         </w:rPr>
       </w:pPr>
-      <w:bookmarkStart w:id="71" w:name="_Toc134980527"/>
+      <w:bookmarkStart w:id="73" w:name="_Toc134986104"/>
       <w:r>
         <w:rPr>
           <w:rFonts w:ascii="Times New Roman" w:hAnsi="Times New Roman" w:cs="Times New Roman"/>
@@ -19816,7 +20149,7 @@
         </w:rPr>
         <w:t>Team</w:t>
       </w:r>
-      <w:bookmarkEnd w:id="71"/>
+      <w:bookmarkEnd w:id="73"/>
     </w:p>
     <w:p>
       <w:pPr>
@@ -20061,25 +20394,7 @@
           <w:sz w:val="24"/>
           <w:szCs w:val="24"/>
         </w:rPr>
-        <w:t>. Arra szolgál, hogy a szezonból az adott csapatot törölje. Amennyiben töröljük, vele együtt az összes hozzá tartozó eredmény is törlődni fog és a versenyzők aktuális csapata is null-</w:t>
-      </w:r>
-      <w:proofErr w:type="spellStart"/>
-      <w:r>
-        <w:rPr>
-          <w:rFonts w:ascii="Times New Roman" w:hAnsi="Times New Roman" w:cs="Times New Roman"/>
-          <w:sz w:val="24"/>
-          <w:szCs w:val="24"/>
-        </w:rPr>
-        <w:t>ra</w:t>
-      </w:r>
-      <w:proofErr w:type="spellEnd"/>
-      <w:r>
-        <w:rPr>
-          <w:rFonts w:ascii="Times New Roman" w:hAnsi="Times New Roman" w:cs="Times New Roman"/>
-          <w:sz w:val="24"/>
-          <w:szCs w:val="24"/>
-        </w:rPr>
-        <w:t xml:space="preserve"> </w:t>
+        <w:t xml:space="preserve">. Arra szolgál, hogy a szezonból az adott csapatot törölje. Amennyiben töröljük, vele együtt az összes hozzá tartozó eredmény is törlődni fog és a versenyzők aktuális csapata is null-ra </w:t>
       </w:r>
       <w:proofErr w:type="spellStart"/>
       <w:r>
@@ -20134,7 +20449,7 @@
           <w:szCs w:val="36"/>
         </w:rPr>
       </w:pPr>
-      <w:bookmarkStart w:id="72" w:name="_Toc134980528"/>
+      <w:bookmarkStart w:id="74" w:name="_Toc134986105"/>
       <w:proofErr w:type="spellStart"/>
       <w:r>
         <w:rPr>
@@ -20145,7 +20460,7 @@
         </w:rPr>
         <w:t>User</w:t>
       </w:r>
-      <w:bookmarkEnd w:id="72"/>
+      <w:bookmarkEnd w:id="74"/>
       <w:proofErr w:type="spellEnd"/>
     </w:p>
     <w:p>
@@ -20903,7 +21218,7 @@
           <w:szCs w:val="44"/>
         </w:rPr>
       </w:pPr>
-      <w:bookmarkStart w:id="73" w:name="_Toc134980529"/>
+      <w:bookmarkStart w:id="75" w:name="_Toc134986106"/>
       <w:r>
         <w:rPr>
           <w:rFonts w:ascii="Times New Roman" w:hAnsi="Times New Roman" w:cs="Times New Roman"/>
@@ -20913,7 +21228,7 @@
         </w:rPr>
         <w:t>Kliensoldal</w:t>
       </w:r>
-      <w:bookmarkEnd w:id="73"/>
+      <w:bookmarkEnd w:id="75"/>
     </w:p>
     <w:p>
       <w:pPr>
@@ -21114,7 +21429,6 @@
         </w:rPr>
         <w:t>”-</w:t>
       </w:r>
-      <w:proofErr w:type="spellStart"/>
       <w:proofErr w:type="gramEnd"/>
       <w:r>
         <w:rPr>
@@ -21122,16 +21436,7 @@
           <w:sz w:val="24"/>
           <w:szCs w:val="24"/>
         </w:rPr>
-        <w:t>ra</w:t>
-      </w:r>
-      <w:proofErr w:type="spellEnd"/>
-      <w:r>
-        <w:rPr>
-          <w:rFonts w:ascii="Times New Roman" w:hAnsi="Times New Roman" w:cs="Times New Roman"/>
-          <w:sz w:val="24"/>
-          <w:szCs w:val="24"/>
-        </w:rPr>
-        <w:t>, azaz az átlátható kódolásra, így elkerülhetővé válhatnak az előbb említett kényelmetlenségek.</w:t>
+        <w:t>ra, azaz az átlátható kódolásra, így elkerülhetővé válhatnak az előbb említett kényelmetlenségek.</w:t>
       </w:r>
     </w:p>
     <w:p>
@@ -22007,7 +22312,7 @@
           <w:szCs w:val="44"/>
         </w:rPr>
       </w:pPr>
-      <w:bookmarkStart w:id="74" w:name="_Toc134980530"/>
+      <w:bookmarkStart w:id="76" w:name="_Toc134986107"/>
       <w:r>
         <w:rPr>
           <w:rFonts w:ascii="Times New Roman" w:hAnsi="Times New Roman" w:cs="Times New Roman"/>
@@ -22017,7 +22322,7 @@
         </w:rPr>
         <w:t>Telepítés</w:t>
       </w:r>
-      <w:bookmarkEnd w:id="74"/>
+      <w:bookmarkEnd w:id="76"/>
     </w:p>
     <w:p>
       <w:pPr>
@@ -22248,7 +22553,7 @@
                     <pic:cNvPicPr/>
                   </pic:nvPicPr>
                   <pic:blipFill>
-                    <a:blip r:embed="rId31"/>
+                    <a:blip r:embed="rId32"/>
                     <a:stretch>
                       <a:fillRect/>
                     </a:stretch>
@@ -22303,8 +22608,8 @@
         </w:rPr>
         <w:fldChar w:fldCharType="separate"/>
       </w:r>
-      <w:bookmarkStart w:id="75" w:name="_Toc134973391"/>
-      <w:bookmarkStart w:id="76" w:name="_Toc134973442"/>
+      <w:bookmarkStart w:id="77" w:name="_Toc134973391"/>
+      <w:bookmarkStart w:id="78" w:name="_Toc134985958"/>
       <w:r>
         <w:rPr>
           <w:rFonts w:ascii="Times New Roman" w:hAnsi="Times New Roman" w:cs="Times New Roman"/>
@@ -22312,7 +22617,7 @@
           <w:sz w:val="24"/>
           <w:szCs w:val="24"/>
         </w:rPr>
-        <w:t>14</w:t>
+        <w:t>15</w:t>
       </w:r>
       <w:r>
         <w:rPr>
@@ -22330,8 +22635,8 @@
         </w:rPr>
         <w:t>. ábra: XAMPP telepítése</w:t>
       </w:r>
-      <w:bookmarkEnd w:id="75"/>
-      <w:bookmarkEnd w:id="76"/>
+      <w:bookmarkEnd w:id="77"/>
+      <w:bookmarkEnd w:id="78"/>
     </w:p>
     <w:p>
       <w:pPr>
@@ -22737,7 +23042,7 @@
           <w:szCs w:val="44"/>
         </w:rPr>
       </w:pPr>
-      <w:bookmarkStart w:id="77" w:name="_Toc134980531"/>
+      <w:bookmarkStart w:id="79" w:name="_Toc134986108"/>
       <w:r>
         <w:rPr>
           <w:rFonts w:ascii="Times New Roman" w:hAnsi="Times New Roman" w:cs="Times New Roman"/>
@@ -22747,7 +23052,7 @@
         </w:rPr>
         <w:t>Tesztesetek</w:t>
       </w:r>
-      <w:bookmarkEnd w:id="77"/>
+      <w:bookmarkEnd w:id="79"/>
     </w:p>
     <w:p>
       <w:pPr>
@@ -22794,25 +23099,7 @@
           <w:sz w:val="24"/>
           <w:szCs w:val="24"/>
         </w:rPr>
-        <w:t xml:space="preserve">A manuális tesztelést tekintve a szoftver </w:t>
-      </w:r>
-      <w:proofErr w:type="spellStart"/>
-      <w:r>
-        <w:rPr>
-          <w:rFonts w:ascii="Times New Roman" w:hAnsi="Times New Roman" w:cs="Times New Roman"/>
-          <w:sz w:val="24"/>
-          <w:szCs w:val="24"/>
-        </w:rPr>
-        <w:t>teljeskörűen</w:t>
-      </w:r>
-      <w:proofErr w:type="spellEnd"/>
-      <w:r>
-        <w:rPr>
-          <w:rFonts w:ascii="Times New Roman" w:hAnsi="Times New Roman" w:cs="Times New Roman"/>
-          <w:sz w:val="24"/>
-          <w:szCs w:val="24"/>
-        </w:rPr>
-        <w:t xml:space="preserve"> tesztelve volt. Mind a végpontok, mind a webapplikáció rész is. Mind a kettő stresszteszt keretein belül is. Amikor készen voltam a fejlesztés nagy részével és a webapplikáció már az interneten is elérhetővé vált bárki számára, akkor ismerősi körömet kértem meg, hogy teszteljék a programot minden tekintetben. Ezt meg is tették és a tapasztalataikat, javaslataikat, egyes hibafaktorokat elküldtek nekem egy űrlapon keresztül, hogy azokra minél előbb megoldást találjak.</w:t>
+        <w:t>A manuális tesztelést tekintve a szoftver teljeskörűen tesztelve volt. Mind a végpontok, mind a webapplikáció rész is. Mind a kettő stresszteszt keretein belül is. Amikor készen voltam a fejlesztés nagy részével és a webapplikáció már az interneten is elérhetővé vált bárki számára, akkor ismerősi körömet kértem meg, hogy teszteljék a programot minden tekintetben. Ezt meg is tették és a tapasztalataikat, javaslataikat, egyes hibafaktorokat elküldtek nekem egy űrlapon keresztül, hogy azokra minél előbb megoldást találjak.</w:t>
       </w:r>
     </w:p>
     <w:p>
@@ -22922,7 +23209,7 @@
           <w:szCs w:val="36"/>
         </w:rPr>
       </w:pPr>
-      <w:bookmarkStart w:id="78" w:name="_Toc134980532"/>
+      <w:bookmarkStart w:id="80" w:name="_Toc134986109"/>
       <w:proofErr w:type="spellStart"/>
       <w:r>
         <w:rPr>
@@ -22961,7 +23248,7 @@
         </w:rPr>
         <w:t>je</w:t>
       </w:r>
-      <w:bookmarkEnd w:id="78"/>
+      <w:bookmarkEnd w:id="80"/>
     </w:p>
     <w:p>
       <w:pPr>
@@ -23353,7 +23640,6 @@
         </w:rPr>
         <w:t>”-</w:t>
       </w:r>
-      <w:proofErr w:type="spellStart"/>
       <w:proofErr w:type="gramEnd"/>
       <w:r>
         <w:rPr>
@@ -23361,16 +23647,7 @@
           <w:sz w:val="24"/>
           <w:szCs w:val="24"/>
         </w:rPr>
-        <w:t>val</w:t>
-      </w:r>
-      <w:proofErr w:type="spellEnd"/>
-      <w:r>
-        <w:rPr>
-          <w:rFonts w:ascii="Times New Roman" w:hAnsi="Times New Roman" w:cs="Times New Roman"/>
-          <w:sz w:val="24"/>
-          <w:szCs w:val="24"/>
-        </w:rPr>
-        <w:t xml:space="preserve"> és „</w:t>
+        <w:t>val és „</w:t>
       </w:r>
       <w:proofErr w:type="spellStart"/>
       <w:r>
@@ -23388,25 +23665,7 @@
           <w:sz w:val="24"/>
           <w:szCs w:val="24"/>
         </w:rPr>
-        <w:t>”-</w:t>
-      </w:r>
-      <w:proofErr w:type="spellStart"/>
-      <w:r>
-        <w:rPr>
-          <w:rFonts w:ascii="Times New Roman" w:hAnsi="Times New Roman" w:cs="Times New Roman"/>
-          <w:sz w:val="24"/>
-          <w:szCs w:val="24"/>
-        </w:rPr>
-        <w:t>val</w:t>
-      </w:r>
-      <w:proofErr w:type="spellEnd"/>
-      <w:r>
-        <w:rPr>
-          <w:rFonts w:ascii="Times New Roman" w:hAnsi="Times New Roman" w:cs="Times New Roman"/>
-          <w:sz w:val="24"/>
-          <w:szCs w:val="24"/>
-        </w:rPr>
-        <w:t>, de más eredményekkel. Ellenőrizni fogja a tesztosztály, hogy az eredményessége hamis a lefutásnak és fontos, hogy a helyes hibaüzenetet kapom vissza.</w:t>
+        <w:t>”-val, de más eredményekkel. Ellenőrizni fogja a tesztosztály, hogy az eredményessége hamis a lefutásnak és fontos, hogy a helyes hibaüzenetet kapom vissza.</w:t>
       </w:r>
     </w:p>
     <w:p>
@@ -23694,7 +23953,7 @@
           <w:szCs w:val="36"/>
         </w:rPr>
       </w:pPr>
-      <w:bookmarkStart w:id="79" w:name="_Toc134980533"/>
+      <w:bookmarkStart w:id="81" w:name="_Toc134986110"/>
       <w:proofErr w:type="spellStart"/>
       <w:r>
         <w:rPr>
@@ -23733,7 +23992,7 @@
         </w:rPr>
         <w:t>je</w:t>
       </w:r>
-      <w:bookmarkEnd w:id="79"/>
+      <w:bookmarkEnd w:id="81"/>
     </w:p>
     <w:p>
       <w:pPr>
@@ -24077,7 +24336,7 @@
           <w:szCs w:val="36"/>
         </w:rPr>
       </w:pPr>
-      <w:bookmarkStart w:id="80" w:name="_Toc134980534"/>
+      <w:bookmarkStart w:id="82" w:name="_Toc134986111"/>
       <w:r>
         <w:rPr>
           <w:rFonts w:ascii="Times New Roman" w:hAnsi="Times New Roman" w:cs="Times New Roman"/>
@@ -24087,7 +24346,7 @@
         </w:rPr>
         <w:t>További osztályok tesztjei</w:t>
       </w:r>
-      <w:bookmarkEnd w:id="80"/>
+      <w:bookmarkEnd w:id="82"/>
     </w:p>
     <w:p>
       <w:pPr>
@@ -24136,13 +24395,14 @@
       <w:r>
         <w:rPr>
           <w:rFonts w:ascii="Times New Roman" w:hAnsi="Times New Roman" w:cs="Times New Roman"/>
+          <w:noProof/>
           <w:sz w:val="24"/>
           <w:szCs w:val="24"/>
         </w:rPr>
         <w:drawing>
-          <wp:inline distT="0" distB="0" distL="0" distR="0" wp14:anchorId="2A55984C" wp14:editId="698ED100">
-            <wp:extent cx="5399405" cy="170180"/>
-            <wp:effectExtent l="0" t="0" r="0" b="0"/>
+          <wp:inline distT="0" distB="0" distL="0" distR="0" wp14:anchorId="2A55984C" wp14:editId="3D55057B">
+            <wp:extent cx="5399405" cy="142968"/>
+            <wp:effectExtent l="0" t="0" r="0" b="9525"/>
             <wp:docPr id="2121459104" name="Kép 8"/>
             <wp:cNvGraphicFramePr>
               <a:graphicFrameLocks xmlns:a="http://schemas.openxmlformats.org/drawingml/2006/main" noChangeAspect="1"/>
@@ -24154,20 +24414,27 @@
                     <pic:cNvPr id="2121459104" name=""/>
                     <pic:cNvPicPr/>
                   </pic:nvPicPr>
-                  <pic:blipFill>
-                    <a:blip r:embed="rId32"/>
-                    <a:stretch>
-                      <a:fillRect/>
-                    </a:stretch>
+                  <pic:blipFill rotWithShape="1">
+                    <a:blip r:embed="rId33"/>
+                    <a:srcRect b="15990"/>
+                    <a:stretch/>
                   </pic:blipFill>
-                  <pic:spPr>
+                  <pic:spPr bwMode="auto">
                     <a:xfrm>
                       <a:off x="0" y="0"/>
-                      <a:ext cx="5399405" cy="170180"/>
+                      <a:ext cx="5399405" cy="142968"/>
                     </a:xfrm>
                     <a:prstGeom prst="rect">
                       <a:avLst/>
                     </a:prstGeom>
+                    <a:ln>
+                      <a:noFill/>
+                    </a:ln>
+                    <a:extLst>
+                      <a:ext uri="{53640926-AAD7-44D8-BBD7-CCE9431645EC}">
+                        <a14:shadowObscured xmlns:a14="http://schemas.microsoft.com/office/drawing/2010/main"/>
+                      </a:ext>
+                    </a:extLst>
                   </pic:spPr>
                 </pic:pic>
               </a:graphicData>
@@ -24210,8 +24477,8 @@
         </w:rPr>
         <w:fldChar w:fldCharType="separate"/>
       </w:r>
-      <w:bookmarkStart w:id="81" w:name="_Toc134973392"/>
-      <w:bookmarkStart w:id="82" w:name="_Toc134973443"/>
+      <w:bookmarkStart w:id="83" w:name="_Toc134973392"/>
+      <w:bookmarkStart w:id="84" w:name="_Toc134985959"/>
       <w:r>
         <w:rPr>
           <w:rFonts w:ascii="Times New Roman" w:hAnsi="Times New Roman" w:cs="Times New Roman"/>
@@ -24219,7 +24486,7 @@
           <w:sz w:val="24"/>
           <w:szCs w:val="24"/>
         </w:rPr>
-        <w:t>15</w:t>
+        <w:t>16</w:t>
       </w:r>
       <w:r>
         <w:rPr>
@@ -24237,8 +24504,8 @@
         </w:rPr>
         <w:t>. ábra: tesztesetek sikeres futtatása</w:t>
       </w:r>
-      <w:bookmarkEnd w:id="81"/>
-      <w:bookmarkEnd w:id="82"/>
+      <w:bookmarkEnd w:id="83"/>
+      <w:bookmarkEnd w:id="84"/>
     </w:p>
     <w:p>
       <w:pPr>
@@ -24256,7 +24523,7 @@
           <w:szCs w:val="44"/>
         </w:rPr>
       </w:pPr>
-      <w:bookmarkStart w:id="83" w:name="_Toc134980535"/>
+      <w:bookmarkStart w:id="85" w:name="_Toc134986112"/>
       <w:r>
         <w:rPr>
           <w:rFonts w:ascii="Times New Roman" w:hAnsi="Times New Roman" w:cs="Times New Roman"/>
@@ -24284,7 +24551,7 @@
         </w:rPr>
         <w:t>fejlesztési folyamatok</w:t>
       </w:r>
-      <w:bookmarkEnd w:id="83"/>
+      <w:bookmarkEnd w:id="85"/>
     </w:p>
     <w:p>
       <w:pPr>
@@ -24436,7 +24703,7 @@
           <w:szCs w:val="44"/>
         </w:rPr>
       </w:pPr>
-      <w:bookmarkStart w:id="84" w:name="_Toc134980536"/>
+      <w:bookmarkStart w:id="86" w:name="_Toc134986113"/>
       <w:r>
         <w:rPr>
           <w:rFonts w:ascii="Times New Roman" w:hAnsi="Times New Roman" w:cs="Times New Roman"/>
@@ -24446,7 +24713,7 @@
         </w:rPr>
         <w:t>Továbbfejlesztési lehetőségek</w:t>
       </w:r>
-      <w:bookmarkEnd w:id="84"/>
+      <w:bookmarkEnd w:id="86"/>
     </w:p>
     <w:p>
       <w:pPr>
@@ -24696,7 +24963,7 @@
           <w:szCs w:val="60"/>
         </w:rPr>
       </w:pPr>
-      <w:bookmarkStart w:id="85" w:name="_Toc134980537"/>
+      <w:bookmarkStart w:id="87" w:name="_Toc134986114"/>
       <w:r>
         <w:rPr>
           <w:rFonts w:ascii="Times New Roman" w:hAnsi="Times New Roman" w:cs="Times New Roman"/>
@@ -24707,7 +24974,7 @@
         <w:lastRenderedPageBreak/>
         <w:t>Összegzés</w:t>
       </w:r>
-      <w:bookmarkEnd w:id="85"/>
+      <w:bookmarkEnd w:id="87"/>
     </w:p>
     <w:p>
       <w:pPr>
@@ -24909,7 +25176,7 @@
           <w:szCs w:val="60"/>
         </w:rPr>
       </w:pPr>
-      <w:bookmarkStart w:id="86" w:name="_Toc134980538"/>
+      <w:bookmarkStart w:id="88" w:name="_Toc134986115"/>
       <w:r>
         <w:rPr>
           <w:rFonts w:ascii="Times New Roman" w:hAnsi="Times New Roman" w:cs="Times New Roman"/>
@@ -24920,7 +25187,7 @@
         <w:lastRenderedPageBreak/>
         <w:t>Forrásjegyzék</w:t>
       </w:r>
-      <w:bookmarkEnd w:id="86"/>
+      <w:bookmarkEnd w:id="88"/>
     </w:p>
     <w:p>
       <w:pPr>
@@ -25000,7 +25267,7 @@
         </w:rPr>
         <w:t xml:space="preserve">. </w:t>
       </w:r>
-      <w:hyperlink r:id="rId33" w:history="1">
+      <w:hyperlink r:id="rId34" w:history="1">
         <w:r>
           <w:rPr>
             <w:rStyle w:val="Hiperhivatkozs"/>
@@ -25008,25 +25275,7 @@
             <w:sz w:val="24"/>
             <w:szCs w:val="24"/>
           </w:rPr>
-          <w:t>https://learn.mi</w:t>
-        </w:r>
-        <w:r>
-          <w:rPr>
-            <w:rStyle w:val="Hiperhivatkozs"/>
-            <w:rFonts w:ascii="Times New Roman" w:hAnsi="Times New Roman" w:cs="Times New Roman"/>
-            <w:sz w:val="24"/>
-            <w:szCs w:val="24"/>
-          </w:rPr>
-          <w:t>c</w:t>
-        </w:r>
-        <w:r>
-          <w:rPr>
-            <w:rStyle w:val="Hiperhivatkozs"/>
-            <w:rFonts w:ascii="Times New Roman" w:hAnsi="Times New Roman" w:cs="Times New Roman"/>
-            <w:sz w:val="24"/>
-            <w:szCs w:val="24"/>
-          </w:rPr>
-          <w:t>rosoft.com/en-us/ef/core/</w:t>
+          <w:t>https://learn.microsoft.com/en-us/ef/core/</w:t>
         </w:r>
       </w:hyperlink>
       <w:r>
@@ -25088,7 +25337,7 @@
         </w:rPr>
         <w:t xml:space="preserve"> </w:t>
       </w:r>
-      <w:hyperlink r:id="rId34" w:history="1">
+      <w:hyperlink r:id="rId35" w:history="1">
         <w:r>
           <w:rPr>
             <w:rStyle w:val="Hiperhivatkozs"/>
@@ -25142,7 +25391,7 @@
         </w:rPr>
         <w:t xml:space="preserve">. </w:t>
       </w:r>
-      <w:hyperlink r:id="rId35" w:history="1">
+      <w:hyperlink r:id="rId36" w:history="1">
         <w:r>
           <w:rPr>
             <w:rStyle w:val="Hiperhivatkozs"/>
@@ -25238,7 +25487,7 @@
         </w:rPr>
         <w:t xml:space="preserve">. </w:t>
       </w:r>
-      <w:hyperlink r:id="rId36" w:history="1">
+      <w:hyperlink r:id="rId37" w:history="1">
         <w:r>
           <w:rPr>
             <w:rStyle w:val="Hiperhivatkozs"/>
@@ -25282,7 +25531,7 @@
         </w:rPr>
         <w:t xml:space="preserve">] W3Schools. </w:t>
       </w:r>
-      <w:hyperlink r:id="rId37" w:history="1">
+      <w:hyperlink r:id="rId38" w:history="1">
         <w:r>
           <w:rPr>
             <w:rStyle w:val="Hiperhivatkozs"/>
@@ -25362,7 +25611,7 @@
         </w:rPr>
         <w:t xml:space="preserve">. </w:t>
       </w:r>
-      <w:hyperlink r:id="rId38" w:history="1">
+      <w:hyperlink r:id="rId39" w:history="1">
         <w:r>
           <w:rPr>
             <w:rStyle w:val="Hiperhivatkozs"/>
@@ -25424,7 +25673,7 @@
         </w:rPr>
         <w:t xml:space="preserve"> Overflow. </w:t>
       </w:r>
-      <w:hyperlink r:id="rId39" w:history="1">
+      <w:hyperlink r:id="rId40" w:history="1">
         <w:r>
           <w:rPr>
             <w:rStyle w:val="Hiperhivatkozs"/>
@@ -25432,25 +25681,7 @@
             <w:sz w:val="24"/>
             <w:szCs w:val="24"/>
           </w:rPr>
-          <w:t>https://stackoverflo</w:t>
-        </w:r>
-        <w:r>
-          <w:rPr>
-            <w:rStyle w:val="Hiperhivatkozs"/>
-            <w:rFonts w:ascii="Times New Roman" w:hAnsi="Times New Roman" w:cs="Times New Roman"/>
-            <w:sz w:val="24"/>
-            <w:szCs w:val="24"/>
-          </w:rPr>
-          <w:t>w</w:t>
-        </w:r>
-        <w:r>
-          <w:rPr>
-            <w:rStyle w:val="Hiperhivatkozs"/>
-            <w:rFonts w:ascii="Times New Roman" w:hAnsi="Times New Roman" w:cs="Times New Roman"/>
-            <w:sz w:val="24"/>
-            <w:szCs w:val="24"/>
-          </w:rPr>
-          <w:t>.com</w:t>
+          <w:t>https://stackoverflow.com</w:t>
         </w:r>
       </w:hyperlink>
     </w:p>
@@ -25486,7 +25717,7 @@
         </w:rPr>
         <w:t xml:space="preserve">] GitHub. </w:t>
       </w:r>
-      <w:hyperlink r:id="rId40" w:history="1">
+      <w:hyperlink r:id="rId41" w:history="1">
         <w:r>
           <w:rPr>
             <w:rStyle w:val="Hiperhivatkozs"/>
@@ -25548,7 +25779,7 @@
         </w:rPr>
         <w:t xml:space="preserve"> of web. </w:t>
       </w:r>
-      <w:hyperlink r:id="rId41" w:history="1">
+      <w:hyperlink r:id="rId42" w:history="1">
         <w:r>
           <w:rPr>
             <w:rStyle w:val="Hiperhivatkozs"/>
@@ -25618,7 +25849,7 @@
         </w:rPr>
         <w:t xml:space="preserve"> in GitHub Actions. </w:t>
       </w:r>
-      <w:hyperlink r:id="rId42" w:history="1">
+      <w:hyperlink r:id="rId43" w:history="1">
         <w:r>
           <w:rPr>
             <w:rStyle w:val="Hiperhivatkozs"/>
@@ -25688,7 +25919,7 @@
         </w:rPr>
         <w:t xml:space="preserve"> API. </w:t>
       </w:r>
-      <w:hyperlink r:id="rId43" w:history="1">
+      <w:hyperlink r:id="rId44" w:history="1">
         <w:r>
           <w:rPr>
             <w:rStyle w:val="Hiperhivatkozs"/>
@@ -25715,6 +25946,13 @@
           <w:sz w:val="24"/>
           <w:szCs w:val="24"/>
         </w:rPr>
+        <w:sectPr>
+          <w:pgSz w:w="11906" w:h="16838"/>
+          <w:pgMar w:top="1418" w:right="1418" w:bottom="1418" w:left="1418" w:header="709" w:footer="709" w:gutter="567"/>
+          <w:cols w:space="708"/>
+          <w:titlePg/>
+          <w:docGrid w:linePitch="360"/>
+        </w:sectPr>
       </w:pPr>
       <w:r>
         <w:rPr>
@@ -25758,7 +25996,7 @@
         </w:rPr>
         <w:t xml:space="preserve">. </w:t>
       </w:r>
-      <w:hyperlink r:id="rId44" w:history="1">
+      <w:hyperlink r:id="rId45" w:history="1">
         <w:r>
           <w:rPr>
             <w:rStyle w:val="Hiperhivatkozs"/>
@@ -25789,7 +26027,7 @@
           <w:szCs w:val="60"/>
         </w:rPr>
       </w:pPr>
-      <w:bookmarkStart w:id="87" w:name="_Toc134980539"/>
+      <w:bookmarkStart w:id="89" w:name="_Toc134986116"/>
       <w:r>
         <w:rPr>
           <w:rFonts w:ascii="Times New Roman" w:hAnsi="Times New Roman" w:cs="Times New Roman"/>
@@ -25797,9 +26035,10 @@
           <w:sz w:val="60"/>
           <w:szCs w:val="60"/>
         </w:rPr>
+        <w:lastRenderedPageBreak/>
         <w:t>Ábrajegyzék</w:t>
       </w:r>
-      <w:bookmarkEnd w:id="87"/>
+      <w:bookmarkEnd w:id="89"/>
     </w:p>
     <w:p>
       <w:pPr>
@@ -25810,21 +26049,38 @@
         <w:rPr>
           <w:rFonts w:ascii="Times New Roman" w:eastAsiaTheme="minorEastAsia" w:hAnsi="Times New Roman" w:cs="Times New Roman"/>
           <w:noProof/>
+          <w:kern w:val="2"/>
           <w:sz w:val="24"/>
           <w:szCs w:val="24"/>
           <w:lang w:eastAsia="hu-HU"/>
-        </w:rPr>
-      </w:pPr>
-      <w:r>
+          <w14:ligatures w14:val="standardContextual"/>
+        </w:rPr>
+      </w:pPr>
+      <w:r>
+        <w:rPr>
+          <w:rFonts w:ascii="Times New Roman" w:hAnsi="Times New Roman" w:cs="Times New Roman"/>
+          <w:sz w:val="24"/>
+          <w:szCs w:val="24"/>
+        </w:rPr>
         <w:fldChar w:fldCharType="begin"/>
       </w:r>
       <w:r>
+        <w:rPr>
+          <w:rFonts w:ascii="Times New Roman" w:hAnsi="Times New Roman" w:cs="Times New Roman"/>
+          <w:sz w:val="24"/>
+          <w:szCs w:val="24"/>
+        </w:rPr>
         <w:instrText xml:space="preserve"> TOC \h \z \c "ábra" </w:instrText>
       </w:r>
       <w:r>
+        <w:rPr>
+          <w:rFonts w:ascii="Times New Roman" w:hAnsi="Times New Roman" w:cs="Times New Roman"/>
+          <w:sz w:val="24"/>
+          <w:szCs w:val="24"/>
+        </w:rPr>
         <w:fldChar w:fldCharType="separate"/>
       </w:r>
-      <w:hyperlink w:anchor="_Toc134973429" w:history="1">
+      <w:hyperlink w:anchor="_Toc134985944" w:history="1">
         <w:r>
           <w:rPr>
             <w:rStyle w:val="Hiperhivatkozs"/>
@@ -25874,7 +26130,7 @@
             <w:sz w:val="24"/>
             <w:szCs w:val="24"/>
           </w:rPr>
-          <w:instrText xml:space="preserve"> PAGEREF _Toc134973429 \h </w:instrText>
+          <w:instrText xml:space="preserve"> PAGEREF _Toc134985944 \h </w:instrText>
         </w:r>
         <w:r>
           <w:rPr>
@@ -25926,12 +26182,14 @@
         <w:rPr>
           <w:rFonts w:ascii="Times New Roman" w:eastAsiaTheme="minorEastAsia" w:hAnsi="Times New Roman" w:cs="Times New Roman"/>
           <w:noProof/>
+          <w:kern w:val="2"/>
           <w:sz w:val="24"/>
           <w:szCs w:val="24"/>
           <w:lang w:eastAsia="hu-HU"/>
-        </w:rPr>
-      </w:pPr>
-      <w:hyperlink w:anchor="_Toc134973430" w:history="1">
+          <w14:ligatures w14:val="standardContextual"/>
+        </w:rPr>
+      </w:pPr>
+      <w:hyperlink w:anchor="_Toc134985945" w:history="1">
         <w:r>
           <w:rPr>
             <w:rStyle w:val="Hiperhivatkozs"/>
@@ -25970,7 +26228,7 @@
             <w:sz w:val="24"/>
             <w:szCs w:val="24"/>
           </w:rPr>
-          <w:instrText xml:space="preserve"> PAGEREF _Toc134973430 \h </w:instrText>
+          <w:instrText xml:space="preserve"> PAGEREF _Toc134985945 \h </w:instrText>
         </w:r>
         <w:r>
           <w:rPr>
@@ -26022,12 +26280,14 @@
         <w:rPr>
           <w:rFonts w:ascii="Times New Roman" w:eastAsiaTheme="minorEastAsia" w:hAnsi="Times New Roman" w:cs="Times New Roman"/>
           <w:noProof/>
+          <w:kern w:val="2"/>
           <w:sz w:val="24"/>
           <w:szCs w:val="24"/>
           <w:lang w:eastAsia="hu-HU"/>
-        </w:rPr>
-      </w:pPr>
-      <w:hyperlink r:id="rId45" w:anchor="_Toc134973431" w:history="1">
+          <w14:ligatures w14:val="standardContextual"/>
+        </w:rPr>
+      </w:pPr>
+      <w:hyperlink r:id="rId46" w:anchor="_Toc134985946" w:history="1">
         <w:r>
           <w:rPr>
             <w:rStyle w:val="Hiperhivatkozs"/>
@@ -26066,7 +26326,7 @@
             <w:sz w:val="24"/>
             <w:szCs w:val="24"/>
           </w:rPr>
-          <w:instrText xml:space="preserve"> PAGEREF _Toc134973431 \h </w:instrText>
+          <w:instrText xml:space="preserve"> PAGEREF _Toc134985946 \h </w:instrText>
         </w:r>
         <w:r>
           <w:rPr>
@@ -26118,12 +26378,14 @@
         <w:rPr>
           <w:rFonts w:ascii="Times New Roman" w:eastAsiaTheme="minorEastAsia" w:hAnsi="Times New Roman" w:cs="Times New Roman"/>
           <w:noProof/>
+          <w:kern w:val="2"/>
           <w:sz w:val="24"/>
           <w:szCs w:val="24"/>
           <w:lang w:eastAsia="hu-HU"/>
-        </w:rPr>
-      </w:pPr>
-      <w:hyperlink r:id="rId46" w:anchor="_Toc134973432" w:history="1">
+          <w14:ligatures w14:val="standardContextual"/>
+        </w:rPr>
+      </w:pPr>
+      <w:hyperlink r:id="rId47" w:anchor="_Toc134985947" w:history="1">
         <w:r>
           <w:rPr>
             <w:rStyle w:val="Hiperhivatkozs"/>
@@ -26162,7 +26424,7 @@
             <w:sz w:val="24"/>
             <w:szCs w:val="24"/>
           </w:rPr>
-          <w:instrText xml:space="preserve"> PAGEREF _Toc134973432 \h </w:instrText>
+          <w:instrText xml:space="preserve"> PAGEREF _Toc134985947 \h </w:instrText>
         </w:r>
         <w:r>
           <w:rPr>
@@ -26214,12 +26476,14 @@
         <w:rPr>
           <w:rFonts w:ascii="Times New Roman" w:eastAsiaTheme="minorEastAsia" w:hAnsi="Times New Roman" w:cs="Times New Roman"/>
           <w:noProof/>
+          <w:kern w:val="2"/>
           <w:sz w:val="24"/>
           <w:szCs w:val="24"/>
           <w:lang w:eastAsia="hu-HU"/>
-        </w:rPr>
-      </w:pPr>
-      <w:hyperlink w:anchor="_Toc134973433" w:history="1">
+          <w14:ligatures w14:val="standardContextual"/>
+        </w:rPr>
+      </w:pPr>
+      <w:hyperlink w:anchor="_Toc134985948" w:history="1">
         <w:r>
           <w:rPr>
             <w:rStyle w:val="Hiperhivatkozs"/>
@@ -26258,7 +26522,7 @@
             <w:sz w:val="24"/>
             <w:szCs w:val="24"/>
           </w:rPr>
-          <w:instrText xml:space="preserve"> PAGEREF _Toc134973433 \h </w:instrText>
+          <w:instrText xml:space="preserve"> PAGEREF _Toc134985948 \h </w:instrText>
         </w:r>
         <w:r>
           <w:rPr>
@@ -26310,12 +26574,14 @@
         <w:rPr>
           <w:rFonts w:ascii="Times New Roman" w:eastAsiaTheme="minorEastAsia" w:hAnsi="Times New Roman" w:cs="Times New Roman"/>
           <w:noProof/>
+          <w:kern w:val="2"/>
           <w:sz w:val="24"/>
           <w:szCs w:val="24"/>
           <w:lang w:eastAsia="hu-HU"/>
-        </w:rPr>
-      </w:pPr>
-      <w:hyperlink r:id="rId47" w:anchor="_Toc134973434" w:history="1">
+          <w14:ligatures w14:val="standardContextual"/>
+        </w:rPr>
+      </w:pPr>
+      <w:hyperlink r:id="rId48" w:anchor="_Toc134985949" w:history="1">
         <w:r>
           <w:rPr>
             <w:rStyle w:val="Hiperhivatkozs"/>
@@ -26354,7 +26620,7 @@
             <w:sz w:val="24"/>
             <w:szCs w:val="24"/>
           </w:rPr>
-          <w:instrText xml:space="preserve"> PAGEREF _Toc134973434 \h </w:instrText>
+          <w:instrText xml:space="preserve"> PAGEREF _Toc134985949 \h </w:instrText>
         </w:r>
         <w:r>
           <w:rPr>
@@ -26406,12 +26672,14 @@
         <w:rPr>
           <w:rFonts w:ascii="Times New Roman" w:eastAsiaTheme="minorEastAsia" w:hAnsi="Times New Roman" w:cs="Times New Roman"/>
           <w:noProof/>
+          <w:kern w:val="2"/>
           <w:sz w:val="24"/>
           <w:szCs w:val="24"/>
           <w:lang w:eastAsia="hu-HU"/>
-        </w:rPr>
-      </w:pPr>
-      <w:hyperlink w:anchor="_Toc134973435" w:history="1">
+          <w14:ligatures w14:val="standardContextual"/>
+        </w:rPr>
+      </w:pPr>
+      <w:hyperlink w:anchor="_Toc134985950" w:history="1">
         <w:r>
           <w:rPr>
             <w:rStyle w:val="Hiperhivatkozs"/>
@@ -26450,7 +26718,7 @@
             <w:sz w:val="24"/>
             <w:szCs w:val="24"/>
           </w:rPr>
-          <w:instrText xml:space="preserve"> PAGEREF _Toc134973435 \h </w:instrText>
+          <w:instrText xml:space="preserve"> PAGEREF _Toc134985950 \h </w:instrText>
         </w:r>
         <w:r>
           <w:rPr>
@@ -26502,12 +26770,14 @@
         <w:rPr>
           <w:rFonts w:ascii="Times New Roman" w:eastAsiaTheme="minorEastAsia" w:hAnsi="Times New Roman" w:cs="Times New Roman"/>
           <w:noProof/>
+          <w:kern w:val="2"/>
           <w:sz w:val="24"/>
           <w:szCs w:val="24"/>
           <w:lang w:eastAsia="hu-HU"/>
-        </w:rPr>
-      </w:pPr>
-      <w:hyperlink w:anchor="_Toc134973436" w:history="1">
+          <w14:ligatures w14:val="standardContextual"/>
+        </w:rPr>
+      </w:pPr>
+      <w:hyperlink w:anchor="_Toc134985951" w:history="1">
         <w:r>
           <w:rPr>
             <w:rStyle w:val="Hiperhivatkozs"/>
@@ -26546,7 +26816,7 @@
             <w:sz w:val="24"/>
             <w:szCs w:val="24"/>
           </w:rPr>
-          <w:instrText xml:space="preserve"> PAGEREF _Toc134973436 \h </w:instrText>
+          <w:instrText xml:space="preserve"> PAGEREF _Toc134985951 \h </w:instrText>
         </w:r>
         <w:r>
           <w:rPr>
@@ -26598,12 +26868,14 @@
         <w:rPr>
           <w:rFonts w:ascii="Times New Roman" w:eastAsiaTheme="minorEastAsia" w:hAnsi="Times New Roman" w:cs="Times New Roman"/>
           <w:noProof/>
+          <w:kern w:val="2"/>
           <w:sz w:val="24"/>
           <w:szCs w:val="24"/>
           <w:lang w:eastAsia="hu-HU"/>
-        </w:rPr>
-      </w:pPr>
-      <w:hyperlink w:anchor="_Toc134973437" w:history="1">
+          <w14:ligatures w14:val="standardContextual"/>
+        </w:rPr>
+      </w:pPr>
+      <w:hyperlink w:anchor="_Toc134985952" w:history="1">
         <w:r>
           <w:rPr>
             <w:rStyle w:val="Hiperhivatkozs"/>
@@ -26642,7 +26914,7 @@
             <w:sz w:val="24"/>
             <w:szCs w:val="24"/>
           </w:rPr>
-          <w:instrText xml:space="preserve"> PAGEREF _Toc134973437 \h </w:instrText>
+          <w:instrText xml:space="preserve"> PAGEREF _Toc134985952 \h </w:instrText>
         </w:r>
         <w:r>
           <w:rPr>
@@ -26694,12 +26966,14 @@
         <w:rPr>
           <w:rFonts w:ascii="Times New Roman" w:eastAsiaTheme="minorEastAsia" w:hAnsi="Times New Roman" w:cs="Times New Roman"/>
           <w:noProof/>
+          <w:kern w:val="2"/>
           <w:sz w:val="24"/>
           <w:szCs w:val="24"/>
           <w:lang w:eastAsia="hu-HU"/>
-        </w:rPr>
-      </w:pPr>
-      <w:hyperlink r:id="rId48" w:anchor="_Toc134973438" w:history="1">
+          <w14:ligatures w14:val="standardContextual"/>
+        </w:rPr>
+      </w:pPr>
+      <w:hyperlink r:id="rId49" w:anchor="_Toc134985953" w:history="1">
         <w:r>
           <w:rPr>
             <w:rStyle w:val="Hiperhivatkozs"/>
@@ -26738,7 +27012,7 @@
             <w:sz w:val="24"/>
             <w:szCs w:val="24"/>
           </w:rPr>
-          <w:instrText xml:space="preserve"> PAGEREF _Toc134973438 \h </w:instrText>
+          <w:instrText xml:space="preserve"> PAGEREF _Toc134985953 \h </w:instrText>
         </w:r>
         <w:r>
           <w:rPr>
@@ -26790,12 +27064,14 @@
         <w:rPr>
           <w:rFonts w:ascii="Times New Roman" w:eastAsiaTheme="minorEastAsia" w:hAnsi="Times New Roman" w:cs="Times New Roman"/>
           <w:noProof/>
+          <w:kern w:val="2"/>
           <w:sz w:val="24"/>
           <w:szCs w:val="24"/>
           <w:lang w:eastAsia="hu-HU"/>
-        </w:rPr>
-      </w:pPr>
-      <w:hyperlink r:id="rId49" w:anchor="_Toc134973439" w:history="1">
+          <w14:ligatures w14:val="standardContextual"/>
+        </w:rPr>
+      </w:pPr>
+      <w:hyperlink r:id="rId50" w:anchor="_Toc134985954" w:history="1">
         <w:r>
           <w:rPr>
             <w:rStyle w:val="Hiperhivatkozs"/>
@@ -26834,7 +27110,7 @@
             <w:sz w:val="24"/>
             <w:szCs w:val="24"/>
           </w:rPr>
-          <w:instrText xml:space="preserve"> PAGEREF _Toc134973439 \h </w:instrText>
+          <w:instrText xml:space="preserve"> PAGEREF _Toc134985954 \h </w:instrText>
         </w:r>
         <w:r>
           <w:rPr>
@@ -26886,12 +27162,14 @@
         <w:rPr>
           <w:rFonts w:ascii="Times New Roman" w:eastAsiaTheme="minorEastAsia" w:hAnsi="Times New Roman" w:cs="Times New Roman"/>
           <w:noProof/>
+          <w:kern w:val="2"/>
           <w:sz w:val="24"/>
           <w:szCs w:val="24"/>
           <w:lang w:eastAsia="hu-HU"/>
-        </w:rPr>
-      </w:pPr>
-      <w:hyperlink w:anchor="_Toc134973440" w:history="1">
+          <w14:ligatures w14:val="standardContextual"/>
+        </w:rPr>
+      </w:pPr>
+      <w:hyperlink r:id="rId51" w:anchor="_Toc134985955" w:history="1">
         <w:r>
           <w:rPr>
             <w:rStyle w:val="Hiperhivatkozs"/>
@@ -26900,7 +27178,7 @@
             <w:sz w:val="24"/>
             <w:szCs w:val="24"/>
           </w:rPr>
-          <w:t>12. ábra: statisztika végpont visszatérési értéke</w:t>
+          <w:t>12. ábra: UML diagram</w:t>
         </w:r>
         <w:r>
           <w:rPr>
@@ -26930,7 +27208,7 @@
             <w:sz w:val="24"/>
             <w:szCs w:val="24"/>
           </w:rPr>
-          <w:instrText xml:space="preserve"> PAGEREF _Toc134973440 \h </w:instrText>
+          <w:instrText xml:space="preserve"> PAGEREF _Toc134985955 \h </w:instrText>
         </w:r>
         <w:r>
           <w:rPr>
@@ -26959,7 +27237,7 @@
             <w:sz w:val="24"/>
             <w:szCs w:val="24"/>
           </w:rPr>
-          <w:t>27</w:t>
+          <w:t>26</w:t>
         </w:r>
         <w:r>
           <w:rPr>
@@ -26982,12 +27260,112 @@
         <w:rPr>
           <w:rFonts w:ascii="Times New Roman" w:eastAsiaTheme="minorEastAsia" w:hAnsi="Times New Roman" w:cs="Times New Roman"/>
           <w:noProof/>
+          <w:kern w:val="2"/>
           <w:sz w:val="24"/>
           <w:szCs w:val="24"/>
           <w:lang w:eastAsia="hu-HU"/>
-        </w:rPr>
-      </w:pPr>
-      <w:hyperlink w:anchor="_Toc134973441" w:history="1">
+          <w14:ligatures w14:val="standardContextual"/>
+        </w:rPr>
+      </w:pPr>
+      <w:hyperlink w:anchor="_Toc134985956" w:history="1">
+        <w:r>
+          <w:rPr>
+            <w:rStyle w:val="Hiperhivatkozs"/>
+            <w:rFonts w:ascii="Times New Roman" w:hAnsi="Times New Roman" w:cs="Times New Roman"/>
+            <w:noProof/>
+            <w:sz w:val="24"/>
+            <w:szCs w:val="24"/>
+          </w:rPr>
+          <w:t>13. ábra: statisztika végpont visszatérési értéke</w:t>
+        </w:r>
+        <w:r>
+          <w:rPr>
+            <w:rFonts w:ascii="Times New Roman" w:hAnsi="Times New Roman" w:cs="Times New Roman"/>
+            <w:noProof/>
+            <w:webHidden/>
+            <w:sz w:val="24"/>
+            <w:szCs w:val="24"/>
+          </w:rPr>
+          <w:tab/>
+        </w:r>
+        <w:r>
+          <w:rPr>
+            <w:rFonts w:ascii="Times New Roman" w:hAnsi="Times New Roman" w:cs="Times New Roman"/>
+            <w:noProof/>
+            <w:webHidden/>
+            <w:sz w:val="24"/>
+            <w:szCs w:val="24"/>
+          </w:rPr>
+          <w:fldChar w:fldCharType="begin"/>
+        </w:r>
+        <w:r>
+          <w:rPr>
+            <w:rFonts w:ascii="Times New Roman" w:hAnsi="Times New Roman" w:cs="Times New Roman"/>
+            <w:noProof/>
+            <w:webHidden/>
+            <w:sz w:val="24"/>
+            <w:szCs w:val="24"/>
+          </w:rPr>
+          <w:instrText xml:space="preserve"> PAGEREF _Toc134985956 \h </w:instrText>
+        </w:r>
+        <w:r>
+          <w:rPr>
+            <w:rFonts w:ascii="Times New Roman" w:hAnsi="Times New Roman" w:cs="Times New Roman"/>
+            <w:noProof/>
+            <w:webHidden/>
+            <w:sz w:val="24"/>
+            <w:szCs w:val="24"/>
+          </w:rPr>
+        </w:r>
+        <w:r>
+          <w:rPr>
+            <w:rFonts w:ascii="Times New Roman" w:hAnsi="Times New Roman" w:cs="Times New Roman"/>
+            <w:noProof/>
+            <w:webHidden/>
+            <w:sz w:val="24"/>
+            <w:szCs w:val="24"/>
+          </w:rPr>
+          <w:fldChar w:fldCharType="separate"/>
+        </w:r>
+        <w:r>
+          <w:rPr>
+            <w:rFonts w:ascii="Times New Roman" w:hAnsi="Times New Roman" w:cs="Times New Roman"/>
+            <w:noProof/>
+            <w:webHidden/>
+            <w:sz w:val="24"/>
+            <w:szCs w:val="24"/>
+          </w:rPr>
+          <w:t>29</w:t>
+        </w:r>
+        <w:r>
+          <w:rPr>
+            <w:rFonts w:ascii="Times New Roman" w:hAnsi="Times New Roman" w:cs="Times New Roman"/>
+            <w:noProof/>
+            <w:webHidden/>
+            <w:sz w:val="24"/>
+            <w:szCs w:val="24"/>
+          </w:rPr>
+          <w:fldChar w:fldCharType="end"/>
+        </w:r>
+      </w:hyperlink>
+    </w:p>
+    <w:p>
+      <w:pPr>
+        <w:pStyle w:val="brajegyzk"/>
+        <w:tabs>
+          <w:tab w:val="right" w:leader="dot" w:pos="8493"/>
+        </w:tabs>
+        <w:rPr>
+          <w:rFonts w:ascii="Times New Roman" w:eastAsiaTheme="minorEastAsia" w:hAnsi="Times New Roman" w:cs="Times New Roman"/>
+          <w:noProof/>
+          <w:kern w:val="2"/>
+          <w:sz w:val="24"/>
+          <w:szCs w:val="24"/>
+          <w:lang w:eastAsia="hu-HU"/>
+          <w14:ligatures w14:val="standardContextual"/>
+        </w:rPr>
+      </w:pPr>
+      <w:hyperlink w:anchor="_Toc134985957" w:history="1">
         <w:r>
           <w:rPr>
             <w:rStyle w:val="Hiperhivatkozs"/>
@@ -26997,7 +27375,7 @@
             <w:szCs w:val="24"/>
             <w:lang w:eastAsia="hu-HU"/>
           </w:rPr>
-          <w:t>13</w:t>
+          <w:t>14</w:t>
         </w:r>
         <w:r>
           <w:rPr>
@@ -27037,7 +27415,7 @@
             <w:sz w:val="24"/>
             <w:szCs w:val="24"/>
           </w:rPr>
-          <w:instrText xml:space="preserve"> PAGEREF _Toc134973441 \h </w:instrText>
+          <w:instrText xml:space="preserve"> PAGEREF _Toc134985957 \h </w:instrText>
         </w:r>
         <w:r>
           <w:rPr>
@@ -27066,7 +27444,7 @@
             <w:sz w:val="24"/>
             <w:szCs w:val="24"/>
           </w:rPr>
-          <w:t>30</w:t>
+          <w:t>32</w:t>
         </w:r>
         <w:r>
           <w:rPr>
@@ -27089,12 +27467,14 @@
         <w:rPr>
           <w:rFonts w:ascii="Times New Roman" w:eastAsiaTheme="minorEastAsia" w:hAnsi="Times New Roman" w:cs="Times New Roman"/>
           <w:noProof/>
+          <w:kern w:val="2"/>
           <w:sz w:val="24"/>
           <w:szCs w:val="24"/>
           <w:lang w:eastAsia="hu-HU"/>
-        </w:rPr>
-      </w:pPr>
-      <w:hyperlink w:anchor="_Toc134973442" w:history="1">
+          <w14:ligatures w14:val="standardContextual"/>
+        </w:rPr>
+      </w:pPr>
+      <w:hyperlink w:anchor="_Toc134985958" w:history="1">
         <w:r>
           <w:rPr>
             <w:rStyle w:val="Hiperhivatkozs"/>
@@ -27103,7 +27483,7 @@
             <w:sz w:val="24"/>
             <w:szCs w:val="24"/>
           </w:rPr>
-          <w:t>14. ábra: XAMPP telepítése</w:t>
+          <w:t>15. ábra: XAMPP telepítése</w:t>
         </w:r>
         <w:r>
           <w:rPr>
@@ -27133,7 +27513,7 @@
             <w:sz w:val="24"/>
             <w:szCs w:val="24"/>
           </w:rPr>
-          <w:instrText xml:space="preserve"> PAGEREF _Toc134973442 \h </w:instrText>
+          <w:instrText xml:space="preserve"> PAGEREF _Toc134985958 \h </w:instrText>
         </w:r>
         <w:r>
           <w:rPr>
@@ -27162,7 +27542,7 @@
             <w:sz w:val="24"/>
             <w:szCs w:val="24"/>
           </w:rPr>
-          <w:t>37</w:t>
+          <w:t>39</w:t>
         </w:r>
         <w:r>
           <w:rPr>
@@ -27185,12 +27565,14 @@
         <w:rPr>
           <w:rFonts w:ascii="Times New Roman" w:eastAsiaTheme="minorEastAsia" w:hAnsi="Times New Roman" w:cs="Times New Roman"/>
           <w:noProof/>
+          <w:kern w:val="2"/>
           <w:sz w:val="24"/>
           <w:szCs w:val="24"/>
           <w:lang w:eastAsia="hu-HU"/>
-        </w:rPr>
-      </w:pPr>
-      <w:hyperlink w:anchor="_Toc134973443" w:history="1">
+          <w14:ligatures w14:val="standardContextual"/>
+        </w:rPr>
+      </w:pPr>
+      <w:hyperlink w:anchor="_Toc134985959" w:history="1">
         <w:r>
           <w:rPr>
             <w:rStyle w:val="Hiperhivatkozs"/>
@@ -27199,7 +27581,7 @@
             <w:sz w:val="24"/>
             <w:szCs w:val="24"/>
           </w:rPr>
-          <w:t>15. ábra: tesztesetek sikeres futtatása</w:t>
+          <w:t>16. ábra: tesztesetek sikeres futtatása</w:t>
         </w:r>
         <w:r>
           <w:rPr>
@@ -27229,7 +27611,7 @@
             <w:sz w:val="24"/>
             <w:szCs w:val="24"/>
           </w:rPr>
-          <w:instrText xml:space="preserve"> PAGEREF _Toc134973443 \h </w:instrText>
+          <w:instrText xml:space="preserve"> PAGEREF _Toc134985959 \h </w:instrText>
         </w:r>
         <w:r>
           <w:rPr>
@@ -27258,7 +27640,7 @@
             <w:sz w:val="24"/>
             <w:szCs w:val="24"/>
           </w:rPr>
-          <w:t>42</w:t>
+          <w:t>44</w:t>
         </w:r>
         <w:r>
           <w:rPr>
@@ -27274,6 +27656,11 @@
     </w:p>
     <w:p>
       <w:r>
+        <w:rPr>
+          <w:rFonts w:ascii="Times New Roman" w:hAnsi="Times New Roman" w:cs="Times New Roman"/>
+          <w:sz w:val="24"/>
+          <w:szCs w:val="24"/>
+        </w:rPr>
         <w:fldChar w:fldCharType="end"/>
       </w:r>
     </w:p>
@@ -27289,7 +27676,7 @@
 </file>
 
 <file path=word/endnotes.xml><?xml version="1.0" encoding="utf-8"?>
-<w:endnotes xmlns:wpc="http://schemas.microsoft.com/office/word/2010/wordprocessingCanvas" xmlns:cx="http://schemas.microsoft.com/office/drawing/2014/chartex" xmlns:cx1="http://schemas.microsoft.com/office/drawing/2015/9/8/chartex" xmlns:cx2="http://schemas.microsoft.com/office/drawing/2015/10/21/chartex" xmlns:cx3="http://schemas.microsoft.com/office/drawing/2016/5/9/chartex" xmlns:cx4="http://schemas.microsoft.com/office/drawing/2016/5/10/chartex" xmlns:cx5="http://schemas.microsoft.com/office/drawing/2016/5/11/chartex" xmlns:cx6="http://schemas.microsoft.com/office/drawing/2016/5/12/chartex" xmlns:cx7="http://schemas.microsoft.com/office/drawing/2016/5/13/chartex" xmlns:cx8="http://schemas.microsoft.com/office/drawing/2016/5/14/chartex" xmlns:mc="http://schemas.openxmlformats.org/markup-compatibility/2006" xmlns:aink="http://schemas.microsoft.com/office/drawing/2016/ink" xmlns:am3d="http://schemas.microsoft.com/office/drawing/2017/model3d" xmlns:o="urn:schemas-microsoft-com:office:office" xmlns:oel="http://schemas.microsoft.com/office/2019/extlst" xmlns:r="http://schemas.openxmlformats.org/officeDocument/2006/relationships" xmlns:m="http://schemas.openxmlformats.org/officeDocument/2006/math" xmlns:v="urn:schemas-microsoft-com:vml" xmlns:wp14="http://schemas.microsoft.com/office/word/2010/wordprocessingDrawing" xmlns:wp="http://schemas.openxmlformats.org/drawingml/2006/wordprocessingDrawing" xmlns:w10="urn:schemas-microsoft-com:office:word" xmlns:w="http://schemas.openxmlformats.org/wordprocessingml/2006/main" xmlns:w14="http://schemas.microsoft.com/office/word/2010/wordml" xmlns:w15="http://schemas.microsoft.com/office/word/2012/wordml" xmlns:w16cex="http://schemas.microsoft.com/office/word/2018/wordml/cex" xmlns:w16cid="http://schemas.microsoft.com/office/word/2016/wordml/cid" xmlns:w16="http://schemas.microsoft.com/office/word/2018/wordml" xmlns:w16sdtdh="http://schemas.microsoft.com/office/word/2020/wordml/sdtdatahash" xmlns:w16se="http://schemas.microsoft.com/office/word/2015/wordml/symex" xmlns:wpg="http://schemas.microsoft.com/office/word/2010/wordprocessingGroup" xmlns:wpi="http://schemas.microsoft.com/office/word/2010/wordprocessingInk" xmlns:wne="http://schemas.microsoft.com/office/word/2006/wordml" xmlns:wps="http://schemas.microsoft.com/office/word/2010/wordprocessingShape" mc:Ignorable="w14 w15 w16se w16cid w16 w16cex w16sdtdh wp14">
+<w:endnotes xmlns:wpc="http://schemas.microsoft.com/office/word/2010/wordprocessingCanvas" xmlns:cx="http://schemas.microsoft.com/office/drawing/2014/chartex" xmlns:cx1="http://schemas.microsoft.com/office/drawing/2015/9/8/chartex" xmlns:cx2="http://schemas.microsoft.com/office/drawing/2015/10/21/chartex" xmlns:cx3="http://schemas.microsoft.com/office/drawing/2016/5/9/chartex" xmlns:cx4="http://schemas.microsoft.com/office/drawing/2016/5/10/chartex" xmlns:cx5="http://schemas.microsoft.com/office/drawing/2016/5/11/chartex" xmlns:cx6="http://schemas.microsoft.com/office/drawing/2016/5/12/chartex" xmlns:cx7="http://schemas.microsoft.com/office/drawing/2016/5/13/chartex" xmlns:cx8="http://schemas.microsoft.com/office/drawing/2016/5/14/chartex" xmlns:mc="http://schemas.openxmlformats.org/markup-compatibility/2006" xmlns:aink="http://schemas.microsoft.com/office/drawing/2016/ink" xmlns:am3d="http://schemas.microsoft.com/office/drawing/2017/model3d" xmlns:o="urn:schemas-microsoft-com:office:office" xmlns:oel="http://schemas.microsoft.com/office/2019/extlst" xmlns:r="http://schemas.openxmlformats.org/officeDocument/2006/relationships" xmlns:m="http://schemas.openxmlformats.org/officeDocument/2006/math" xmlns:v="urn:schemas-microsoft-com:vml" xmlns:wp14="http://schemas.microsoft.com/office/word/2010/wordprocessingDrawing" xmlns:wp="http://schemas.openxmlformats.org/drawingml/2006/wordprocessingDrawing" xmlns:w10="urn:schemas-microsoft-com:office:word" xmlns:w="http://schemas.openxmlformats.org/wordprocessingml/2006/main" xmlns:w14="http://schemas.microsoft.com/office/word/2010/wordml" xmlns:w15="http://schemas.microsoft.com/office/word/2012/wordml" xmlns:w16cex="http://schemas.microsoft.com/office/word/2018/wordml/cex" xmlns:w16cid="http://schemas.microsoft.com/office/word/2016/wordml/cid" xmlns:w16="http://schemas.microsoft.com/office/word/2018/wordml" xmlns:w16du="http://schemas.microsoft.com/office/word/2023/wordml/word16du" xmlns:w16sdtdh="http://schemas.microsoft.com/office/word/2020/wordml/sdtdatahash" xmlns:w16se="http://schemas.microsoft.com/office/word/2015/wordml/symex" xmlns:wpg="http://schemas.microsoft.com/office/word/2010/wordprocessingGroup" xmlns:wpi="http://schemas.microsoft.com/office/word/2010/wordprocessingInk" xmlns:wne="http://schemas.microsoft.com/office/word/2006/wordml" xmlns:wps="http://schemas.microsoft.com/office/word/2010/wordprocessingShape" mc:Ignorable="w14 w15 w16se w16cid w16 w16cex w16sdtdh wp14">
   <w:endnote w:type="separator" w:id="-1">
     <w:p>
       <w:pPr>
@@ -27321,7 +27708,7 @@
 </file>
 
 <file path=word/footer1.xml><?xml version="1.0" encoding="utf-8"?>
-<w:ftr xmlns:wpc="http://schemas.microsoft.com/office/word/2010/wordprocessingCanvas" xmlns:cx="http://schemas.microsoft.com/office/drawing/2014/chartex" xmlns:cx1="http://schemas.microsoft.com/office/drawing/2015/9/8/chartex" xmlns:cx2="http://schemas.microsoft.com/office/drawing/2015/10/21/chartex" xmlns:cx3="http://schemas.microsoft.com/office/drawing/2016/5/9/chartex" xmlns:cx4="http://schemas.microsoft.com/office/drawing/2016/5/10/chartex" xmlns:cx5="http://schemas.microsoft.com/office/drawing/2016/5/11/chartex" xmlns:cx6="http://schemas.microsoft.com/office/drawing/2016/5/12/chartex" xmlns:cx7="http://schemas.microsoft.com/office/drawing/2016/5/13/chartex" xmlns:cx8="http://schemas.microsoft.com/office/drawing/2016/5/14/chartex" xmlns:mc="http://schemas.openxmlformats.org/markup-compatibility/2006" xmlns:aink="http://schemas.microsoft.com/office/drawing/2016/ink" xmlns:am3d="http://schemas.microsoft.com/office/drawing/2017/model3d" xmlns:o="urn:schemas-microsoft-com:office:office" xmlns:oel="http://schemas.microsoft.com/office/2019/extlst" xmlns:r="http://schemas.openxmlformats.org/officeDocument/2006/relationships" xmlns:m="http://schemas.openxmlformats.org/officeDocument/2006/math" xmlns:v="urn:schemas-microsoft-com:vml" xmlns:wp14="http://schemas.microsoft.com/office/word/2010/wordprocessingDrawing" xmlns:wp="http://schemas.openxmlformats.org/drawingml/2006/wordprocessingDrawing" xmlns:w10="urn:schemas-microsoft-com:office:word" xmlns:w="http://schemas.openxmlformats.org/wordprocessingml/2006/main" xmlns:w14="http://schemas.microsoft.com/office/word/2010/wordml" xmlns:w15="http://schemas.microsoft.com/office/word/2012/wordml" xmlns:w16cex="http://schemas.microsoft.com/office/word/2018/wordml/cex" xmlns:w16cid="http://schemas.microsoft.com/office/word/2016/wordml/cid" xmlns:w16="http://schemas.microsoft.com/office/word/2018/wordml" xmlns:w16sdtdh="http://schemas.microsoft.com/office/word/2020/wordml/sdtdatahash" xmlns:w16se="http://schemas.microsoft.com/office/word/2015/wordml/symex" xmlns:wpg="http://schemas.microsoft.com/office/word/2010/wordprocessingGroup" xmlns:wpi="http://schemas.microsoft.com/office/word/2010/wordprocessingInk" xmlns:wne="http://schemas.microsoft.com/office/word/2006/wordml" xmlns:wps="http://schemas.microsoft.com/office/word/2010/wordprocessingShape" mc:Ignorable="w14 w15 w16se w16cid w16 w16cex w16sdtdh wp14">
+<w:ftr xmlns:wpc="http://schemas.microsoft.com/office/word/2010/wordprocessingCanvas" xmlns:cx="http://schemas.microsoft.com/office/drawing/2014/chartex" xmlns:cx1="http://schemas.microsoft.com/office/drawing/2015/9/8/chartex" xmlns:cx2="http://schemas.microsoft.com/office/drawing/2015/10/21/chartex" xmlns:cx3="http://schemas.microsoft.com/office/drawing/2016/5/9/chartex" xmlns:cx4="http://schemas.microsoft.com/office/drawing/2016/5/10/chartex" xmlns:cx5="http://schemas.microsoft.com/office/drawing/2016/5/11/chartex" xmlns:cx6="http://schemas.microsoft.com/office/drawing/2016/5/12/chartex" xmlns:cx7="http://schemas.microsoft.com/office/drawing/2016/5/13/chartex" xmlns:cx8="http://schemas.microsoft.com/office/drawing/2016/5/14/chartex" xmlns:mc="http://schemas.openxmlformats.org/markup-compatibility/2006" xmlns:aink="http://schemas.microsoft.com/office/drawing/2016/ink" xmlns:am3d="http://schemas.microsoft.com/office/drawing/2017/model3d" xmlns:o="urn:schemas-microsoft-com:office:office" xmlns:oel="http://schemas.microsoft.com/office/2019/extlst" xmlns:r="http://schemas.openxmlformats.org/officeDocument/2006/relationships" xmlns:m="http://schemas.openxmlformats.org/officeDocument/2006/math" xmlns:v="urn:schemas-microsoft-com:vml" xmlns:wp14="http://schemas.microsoft.com/office/word/2010/wordprocessingDrawing" xmlns:wp="http://schemas.openxmlformats.org/drawingml/2006/wordprocessingDrawing" xmlns:w10="urn:schemas-microsoft-com:office:word" xmlns:w="http://schemas.openxmlformats.org/wordprocessingml/2006/main" xmlns:w14="http://schemas.microsoft.com/office/word/2010/wordml" xmlns:w15="http://schemas.microsoft.com/office/word/2012/wordml" xmlns:w16cex="http://schemas.microsoft.com/office/word/2018/wordml/cex" xmlns:w16cid="http://schemas.microsoft.com/office/word/2016/wordml/cid" xmlns:w16="http://schemas.microsoft.com/office/word/2018/wordml" xmlns:w16du="http://schemas.microsoft.com/office/word/2023/wordml/word16du" xmlns:w16sdtdh="http://schemas.microsoft.com/office/word/2020/wordml/sdtdatahash" xmlns:w16se="http://schemas.microsoft.com/office/word/2015/wordml/symex" xmlns:wpg="http://schemas.microsoft.com/office/word/2010/wordprocessingGroup" xmlns:wpi="http://schemas.microsoft.com/office/word/2010/wordprocessingInk" xmlns:wne="http://schemas.microsoft.com/office/word/2006/wordml" xmlns:wps="http://schemas.microsoft.com/office/word/2010/wordprocessingShape" mc:Ignorable="w14 w15 w16se w16cid w16 w16cex w16sdtdh wp14">
   <w:sdt>
     <w:sdtPr>
       <w:rPr>
@@ -27413,7 +27800,7 @@
 </file>
 
 <file path=word/footer2.xml><?xml version="1.0" encoding="utf-8"?>
-<w:ftr xmlns:wpc="http://schemas.microsoft.com/office/word/2010/wordprocessingCanvas" xmlns:cx="http://schemas.microsoft.com/office/drawing/2014/chartex" xmlns:cx1="http://schemas.microsoft.com/office/drawing/2015/9/8/chartex" xmlns:cx2="http://schemas.microsoft.com/office/drawing/2015/10/21/chartex" xmlns:cx3="http://schemas.microsoft.com/office/drawing/2016/5/9/chartex" xmlns:cx4="http://schemas.microsoft.com/office/drawing/2016/5/10/chartex" xmlns:cx5="http://schemas.microsoft.com/office/drawing/2016/5/11/chartex" xmlns:cx6="http://schemas.microsoft.com/office/drawing/2016/5/12/chartex" xmlns:cx7="http://schemas.microsoft.com/office/drawing/2016/5/13/chartex" xmlns:cx8="http://schemas.microsoft.com/office/drawing/2016/5/14/chartex" xmlns:mc="http://schemas.openxmlformats.org/markup-compatibility/2006" xmlns:aink="http://schemas.microsoft.com/office/drawing/2016/ink" xmlns:am3d="http://schemas.microsoft.com/office/drawing/2017/model3d" xmlns:o="urn:schemas-microsoft-com:office:office" xmlns:oel="http://schemas.microsoft.com/office/2019/extlst" xmlns:r="http://schemas.openxmlformats.org/officeDocument/2006/relationships" xmlns:m="http://schemas.openxmlformats.org/officeDocument/2006/math" xmlns:v="urn:schemas-microsoft-com:vml" xmlns:wp14="http://schemas.microsoft.com/office/word/2010/wordprocessingDrawing" xmlns:wp="http://schemas.openxmlformats.org/drawingml/2006/wordprocessingDrawing" xmlns:w10="urn:schemas-microsoft-com:office:word" xmlns:w="http://schemas.openxmlformats.org/wordprocessingml/2006/main" xmlns:w14="http://schemas.microsoft.com/office/word/2010/wordml" xmlns:w15="http://schemas.microsoft.com/office/word/2012/wordml" xmlns:w16cex="http://schemas.microsoft.com/office/word/2018/wordml/cex" xmlns:w16cid="http://schemas.microsoft.com/office/word/2016/wordml/cid" xmlns:w16="http://schemas.microsoft.com/office/word/2018/wordml" xmlns:w16sdtdh="http://schemas.microsoft.com/office/word/2020/wordml/sdtdatahash" xmlns:w16se="http://schemas.microsoft.com/office/word/2015/wordml/symex" xmlns:wpg="http://schemas.microsoft.com/office/word/2010/wordprocessingGroup" xmlns:wpi="http://schemas.microsoft.com/office/word/2010/wordprocessingInk" xmlns:wne="http://schemas.microsoft.com/office/word/2006/wordml" xmlns:wps="http://schemas.microsoft.com/office/word/2010/wordprocessingShape" mc:Ignorable="w14 w15 w16se w16cid w16 w16cex w16sdtdh wp14">
+<w:ftr xmlns:wpc="http://schemas.microsoft.com/office/word/2010/wordprocessingCanvas" xmlns:cx="http://schemas.microsoft.com/office/drawing/2014/chartex" xmlns:cx1="http://schemas.microsoft.com/office/drawing/2015/9/8/chartex" xmlns:cx2="http://schemas.microsoft.com/office/drawing/2015/10/21/chartex" xmlns:cx3="http://schemas.microsoft.com/office/drawing/2016/5/9/chartex" xmlns:cx4="http://schemas.microsoft.com/office/drawing/2016/5/10/chartex" xmlns:cx5="http://schemas.microsoft.com/office/drawing/2016/5/11/chartex" xmlns:cx6="http://schemas.microsoft.com/office/drawing/2016/5/12/chartex" xmlns:cx7="http://schemas.microsoft.com/office/drawing/2016/5/13/chartex" xmlns:cx8="http://schemas.microsoft.com/office/drawing/2016/5/14/chartex" xmlns:mc="http://schemas.openxmlformats.org/markup-compatibility/2006" xmlns:aink="http://schemas.microsoft.com/office/drawing/2016/ink" xmlns:am3d="http://schemas.microsoft.com/office/drawing/2017/model3d" xmlns:o="urn:schemas-microsoft-com:office:office" xmlns:oel="http://schemas.microsoft.com/office/2019/extlst" xmlns:r="http://schemas.openxmlformats.org/officeDocument/2006/relationships" xmlns:m="http://schemas.openxmlformats.org/officeDocument/2006/math" xmlns:v="urn:schemas-microsoft-com:vml" xmlns:wp14="http://schemas.microsoft.com/office/word/2010/wordprocessingDrawing" xmlns:wp="http://schemas.openxmlformats.org/drawingml/2006/wordprocessingDrawing" xmlns:w10="urn:schemas-microsoft-com:office:word" xmlns:w="http://schemas.openxmlformats.org/wordprocessingml/2006/main" xmlns:w14="http://schemas.microsoft.com/office/word/2010/wordml" xmlns:w15="http://schemas.microsoft.com/office/word/2012/wordml" xmlns:w16cex="http://schemas.microsoft.com/office/word/2018/wordml/cex" xmlns:w16cid="http://schemas.microsoft.com/office/word/2016/wordml/cid" xmlns:w16="http://schemas.microsoft.com/office/word/2018/wordml" xmlns:w16du="http://schemas.microsoft.com/office/word/2023/wordml/word16du" xmlns:w16sdtdh="http://schemas.microsoft.com/office/word/2020/wordml/sdtdatahash" xmlns:w16se="http://schemas.microsoft.com/office/word/2015/wordml/symex" xmlns:wpg="http://schemas.microsoft.com/office/word/2010/wordprocessingGroup" xmlns:wpi="http://schemas.microsoft.com/office/word/2010/wordprocessingInk" xmlns:wne="http://schemas.microsoft.com/office/word/2006/wordml" xmlns:wps="http://schemas.microsoft.com/office/word/2010/wordprocessingShape" mc:Ignorable="w14 w15 w16se w16cid w16 w16cex w16sdtdh wp14">
   <w:sdt>
     <w:sdtPr>
       <w:rPr>
@@ -27506,7 +27893,7 @@
 </file>
 
 <file path=word/footer3.xml><?xml version="1.0" encoding="utf-8"?>
-<w:ftr xmlns:wpc="http://schemas.microsoft.com/office/word/2010/wordprocessingCanvas" xmlns:cx="http://schemas.microsoft.com/office/drawing/2014/chartex" xmlns:cx1="http://schemas.microsoft.com/office/drawing/2015/9/8/chartex" xmlns:cx2="http://schemas.microsoft.com/office/drawing/2015/10/21/chartex" xmlns:cx3="http://schemas.microsoft.com/office/drawing/2016/5/9/chartex" xmlns:cx4="http://schemas.microsoft.com/office/drawing/2016/5/10/chartex" xmlns:cx5="http://schemas.microsoft.com/office/drawing/2016/5/11/chartex" xmlns:cx6="http://schemas.microsoft.com/office/drawing/2016/5/12/chartex" xmlns:cx7="http://schemas.microsoft.com/office/drawing/2016/5/13/chartex" xmlns:cx8="http://schemas.microsoft.com/office/drawing/2016/5/14/chartex" xmlns:mc="http://schemas.openxmlformats.org/markup-compatibility/2006" xmlns:aink="http://schemas.microsoft.com/office/drawing/2016/ink" xmlns:am3d="http://schemas.microsoft.com/office/drawing/2017/model3d" xmlns:o="urn:schemas-microsoft-com:office:office" xmlns:oel="http://schemas.microsoft.com/office/2019/extlst" xmlns:r="http://schemas.openxmlformats.org/officeDocument/2006/relationships" xmlns:m="http://schemas.openxmlformats.org/officeDocument/2006/math" xmlns:v="urn:schemas-microsoft-com:vml" xmlns:wp14="http://schemas.microsoft.com/office/word/2010/wordprocessingDrawing" xmlns:wp="http://schemas.openxmlformats.org/drawingml/2006/wordprocessingDrawing" xmlns:w10="urn:schemas-microsoft-com:office:word" xmlns:w="http://schemas.openxmlformats.org/wordprocessingml/2006/main" xmlns:w14="http://schemas.microsoft.com/office/word/2010/wordml" xmlns:w15="http://schemas.microsoft.com/office/word/2012/wordml" xmlns:w16cex="http://schemas.microsoft.com/office/word/2018/wordml/cex" xmlns:w16cid="http://schemas.microsoft.com/office/word/2016/wordml/cid" xmlns:w16="http://schemas.microsoft.com/office/word/2018/wordml" xmlns:w16sdtdh="http://schemas.microsoft.com/office/word/2020/wordml/sdtdatahash" xmlns:w16se="http://schemas.microsoft.com/office/word/2015/wordml/symex" xmlns:wpg="http://schemas.microsoft.com/office/word/2010/wordprocessingGroup" xmlns:wpi="http://schemas.microsoft.com/office/word/2010/wordprocessingInk" xmlns:wne="http://schemas.microsoft.com/office/word/2006/wordml" xmlns:wps="http://schemas.microsoft.com/office/word/2010/wordprocessingShape" mc:Ignorable="w14 w15 w16se w16cid w16 w16cex w16sdtdh wp14">
+<w:ftr xmlns:wpc="http://schemas.microsoft.com/office/word/2010/wordprocessingCanvas" xmlns:cx="http://schemas.microsoft.com/office/drawing/2014/chartex" xmlns:cx1="http://schemas.microsoft.com/office/drawing/2015/9/8/chartex" xmlns:cx2="http://schemas.microsoft.com/office/drawing/2015/10/21/chartex" xmlns:cx3="http://schemas.microsoft.com/office/drawing/2016/5/9/chartex" xmlns:cx4="http://schemas.microsoft.com/office/drawing/2016/5/10/chartex" xmlns:cx5="http://schemas.microsoft.com/office/drawing/2016/5/11/chartex" xmlns:cx6="http://schemas.microsoft.com/office/drawing/2016/5/12/chartex" xmlns:cx7="http://schemas.microsoft.com/office/drawing/2016/5/13/chartex" xmlns:cx8="http://schemas.microsoft.com/office/drawing/2016/5/14/chartex" xmlns:mc="http://schemas.openxmlformats.org/markup-compatibility/2006" xmlns:aink="http://schemas.microsoft.com/office/drawing/2016/ink" xmlns:am3d="http://schemas.microsoft.com/office/drawing/2017/model3d" xmlns:o="urn:schemas-microsoft-com:office:office" xmlns:oel="http://schemas.microsoft.com/office/2019/extlst" xmlns:r="http://schemas.openxmlformats.org/officeDocument/2006/relationships" xmlns:m="http://schemas.openxmlformats.org/officeDocument/2006/math" xmlns:v="urn:schemas-microsoft-com:vml" xmlns:wp14="http://schemas.microsoft.com/office/word/2010/wordprocessingDrawing" xmlns:wp="http://schemas.openxmlformats.org/drawingml/2006/wordprocessingDrawing" xmlns:w10="urn:schemas-microsoft-com:office:word" xmlns:w="http://schemas.openxmlformats.org/wordprocessingml/2006/main" xmlns:w14="http://schemas.microsoft.com/office/word/2010/wordml" xmlns:w15="http://schemas.microsoft.com/office/word/2012/wordml" xmlns:w16cex="http://schemas.microsoft.com/office/word/2018/wordml/cex" xmlns:w16cid="http://schemas.microsoft.com/office/word/2016/wordml/cid" xmlns:w16="http://schemas.microsoft.com/office/word/2018/wordml" xmlns:w16du="http://schemas.microsoft.com/office/word/2023/wordml/word16du" xmlns:w16sdtdh="http://schemas.microsoft.com/office/word/2020/wordml/sdtdatahash" xmlns:w16se="http://schemas.microsoft.com/office/word/2015/wordml/symex" xmlns:wpg="http://schemas.microsoft.com/office/word/2010/wordprocessingGroup" xmlns:wpi="http://schemas.microsoft.com/office/word/2010/wordprocessingInk" xmlns:wne="http://schemas.microsoft.com/office/word/2006/wordml" xmlns:wps="http://schemas.microsoft.com/office/word/2010/wordprocessingShape" mc:Ignorable="w14 w15 w16se w16cid w16 w16cex w16sdtdh wp14">
   <w:sdt>
     <w:sdtPr>
       <w:rPr>
@@ -27596,7 +27983,7 @@
 </file>
 
 <file path=word/footnotes.xml><?xml version="1.0" encoding="utf-8"?>
-<w:footnotes xmlns:wpc="http://schemas.microsoft.com/office/word/2010/wordprocessingCanvas" xmlns:cx="http://schemas.microsoft.com/office/drawing/2014/chartex" xmlns:cx1="http://schemas.microsoft.com/office/drawing/2015/9/8/chartex" xmlns:cx2="http://schemas.microsoft.com/office/drawing/2015/10/21/chartex" xmlns:cx3="http://schemas.microsoft.com/office/drawing/2016/5/9/chartex" xmlns:cx4="http://schemas.microsoft.com/office/drawing/2016/5/10/chartex" xmlns:cx5="http://schemas.microsoft.com/office/drawing/2016/5/11/chartex" xmlns:cx6="http://schemas.microsoft.com/office/drawing/2016/5/12/chartex" xmlns:cx7="http://schemas.microsoft.com/office/drawing/2016/5/13/chartex" xmlns:cx8="http://schemas.microsoft.com/office/drawing/2016/5/14/chartex" xmlns:mc="http://schemas.openxmlformats.org/markup-compatibility/2006" xmlns:aink="http://schemas.microsoft.com/office/drawing/2016/ink" xmlns:am3d="http://schemas.microsoft.com/office/drawing/2017/model3d" xmlns:o="urn:schemas-microsoft-com:office:office" xmlns:oel="http://schemas.microsoft.com/office/2019/extlst" xmlns:r="http://schemas.openxmlformats.org/officeDocument/2006/relationships" xmlns:m="http://schemas.openxmlformats.org/officeDocument/2006/math" xmlns:v="urn:schemas-microsoft-com:vml" xmlns:wp14="http://schemas.microsoft.com/office/word/2010/wordprocessingDrawing" xmlns:wp="http://schemas.openxmlformats.org/drawingml/2006/wordprocessingDrawing" xmlns:w10="urn:schemas-microsoft-com:office:word" xmlns:w="http://schemas.openxmlformats.org/wordprocessingml/2006/main" xmlns:w14="http://schemas.microsoft.com/office/word/2010/wordml" xmlns:w15="http://schemas.microsoft.com/office/word/2012/wordml" xmlns:w16cex="http://schemas.microsoft.com/office/word/2018/wordml/cex" xmlns:w16cid="http://schemas.microsoft.com/office/word/2016/wordml/cid" xmlns:w16="http://schemas.microsoft.com/office/word/2018/wordml" xmlns:w16sdtdh="http://schemas.microsoft.com/office/word/2020/wordml/sdtdatahash" xmlns:w16se="http://schemas.microsoft.com/office/word/2015/wordml/symex" xmlns:wpg="http://schemas.microsoft.com/office/word/2010/wordprocessingGroup" xmlns:wpi="http://schemas.microsoft.com/office/word/2010/wordprocessingInk" xmlns:wne="http://schemas.microsoft.com/office/word/2006/wordml" xmlns:wps="http://schemas.microsoft.com/office/word/2010/wordprocessingShape" mc:Ignorable="w14 w15 w16se w16cid w16 w16cex w16sdtdh wp14">
+<w:footnotes xmlns:wpc="http://schemas.microsoft.com/office/word/2010/wordprocessingCanvas" xmlns:cx="http://schemas.microsoft.com/office/drawing/2014/chartex" xmlns:cx1="http://schemas.microsoft.com/office/drawing/2015/9/8/chartex" xmlns:cx2="http://schemas.microsoft.com/office/drawing/2015/10/21/chartex" xmlns:cx3="http://schemas.microsoft.com/office/drawing/2016/5/9/chartex" xmlns:cx4="http://schemas.microsoft.com/office/drawing/2016/5/10/chartex" xmlns:cx5="http://schemas.microsoft.com/office/drawing/2016/5/11/chartex" xmlns:cx6="http://schemas.microsoft.com/office/drawing/2016/5/12/chartex" xmlns:cx7="http://schemas.microsoft.com/office/drawing/2016/5/13/chartex" xmlns:cx8="http://schemas.microsoft.com/office/drawing/2016/5/14/chartex" xmlns:mc="http://schemas.openxmlformats.org/markup-compatibility/2006" xmlns:aink="http://schemas.microsoft.com/office/drawing/2016/ink" xmlns:am3d="http://schemas.microsoft.com/office/drawing/2017/model3d" xmlns:o="urn:schemas-microsoft-com:office:office" xmlns:oel="http://schemas.microsoft.com/office/2019/extlst" xmlns:r="http://schemas.openxmlformats.org/officeDocument/2006/relationships" xmlns:m="http://schemas.openxmlformats.org/officeDocument/2006/math" xmlns:v="urn:schemas-microsoft-com:vml" xmlns:wp14="http://schemas.microsoft.com/office/word/2010/wordprocessingDrawing" xmlns:wp="http://schemas.openxmlformats.org/drawingml/2006/wordprocessingDrawing" xmlns:w10="urn:schemas-microsoft-com:office:word" xmlns:w="http://schemas.openxmlformats.org/wordprocessingml/2006/main" xmlns:w14="http://schemas.microsoft.com/office/word/2010/wordml" xmlns:w15="http://schemas.microsoft.com/office/word/2012/wordml" xmlns:w16cex="http://schemas.microsoft.com/office/word/2018/wordml/cex" xmlns:w16cid="http://schemas.microsoft.com/office/word/2016/wordml/cid" xmlns:w16="http://schemas.microsoft.com/office/word/2018/wordml" xmlns:w16du="http://schemas.microsoft.com/office/word/2023/wordml/word16du" xmlns:w16sdtdh="http://schemas.microsoft.com/office/word/2020/wordml/sdtdatahash" xmlns:w16se="http://schemas.microsoft.com/office/word/2015/wordml/symex" xmlns:wpg="http://schemas.microsoft.com/office/word/2010/wordprocessingGroup" xmlns:wpi="http://schemas.microsoft.com/office/word/2010/wordprocessingInk" xmlns:wne="http://schemas.microsoft.com/office/word/2006/wordml" xmlns:wps="http://schemas.microsoft.com/office/word/2010/wordprocessingShape" mc:Ignorable="w14 w15 w16se w16cid w16 w16cex w16sdtdh wp14">
   <w:footnote w:type="separator" w:id="-1">
     <w:p>
       <w:pPr>
@@ -27628,7 +28015,7 @@
 </file>
 
 <file path=word/header1.xml><?xml version="1.0" encoding="utf-8"?>
-<w:hdr xmlns:wpc="http://schemas.microsoft.com/office/word/2010/wordprocessingCanvas" xmlns:cx="http://schemas.microsoft.com/office/drawing/2014/chartex" xmlns:cx1="http://schemas.microsoft.com/office/drawing/2015/9/8/chartex" xmlns:cx2="http://schemas.microsoft.com/office/drawing/2015/10/21/chartex" xmlns:cx3="http://schemas.microsoft.com/office/drawing/2016/5/9/chartex" xmlns:cx4="http://schemas.microsoft.com/office/drawing/2016/5/10/chartex" xmlns:cx5="http://schemas.microsoft.com/office/drawing/2016/5/11/chartex" xmlns:cx6="http://schemas.microsoft.com/office/drawing/2016/5/12/chartex" xmlns:cx7="http://schemas.microsoft.com/office/drawing/2016/5/13/chartex" xmlns:cx8="http://schemas.microsoft.com/office/drawing/2016/5/14/chartex" xmlns:mc="http://schemas.openxmlformats.org/markup-compatibility/2006" xmlns:aink="http://schemas.microsoft.com/office/drawing/2016/ink" xmlns:am3d="http://schemas.microsoft.com/office/drawing/2017/model3d" xmlns:o="urn:schemas-microsoft-com:office:office" xmlns:oel="http://schemas.microsoft.com/office/2019/extlst" xmlns:r="http://schemas.openxmlformats.org/officeDocument/2006/relationships" xmlns:m="http://schemas.openxmlformats.org/officeDocument/2006/math" xmlns:v="urn:schemas-microsoft-com:vml" xmlns:wp14="http://schemas.microsoft.com/office/word/2010/wordprocessingDrawing" xmlns:wp="http://schemas.openxmlformats.org/drawingml/2006/wordprocessingDrawing" xmlns:w10="urn:schemas-microsoft-com:office:word" xmlns:w="http://schemas.openxmlformats.org/wordprocessingml/2006/main" xmlns:w14="http://schemas.microsoft.com/office/word/2010/wordml" xmlns:w15="http://schemas.microsoft.com/office/word/2012/wordml" xmlns:w16cex="http://schemas.microsoft.com/office/word/2018/wordml/cex" xmlns:w16cid="http://schemas.microsoft.com/office/word/2016/wordml/cid" xmlns:w16="http://schemas.microsoft.com/office/word/2018/wordml" xmlns:w16sdtdh="http://schemas.microsoft.com/office/word/2020/wordml/sdtdatahash" xmlns:w16se="http://schemas.microsoft.com/office/word/2015/wordml/symex" xmlns:wpg="http://schemas.microsoft.com/office/word/2010/wordprocessingGroup" xmlns:wpi="http://schemas.microsoft.com/office/word/2010/wordprocessingInk" xmlns:wne="http://schemas.microsoft.com/office/word/2006/wordml" xmlns:wps="http://schemas.microsoft.com/office/word/2010/wordprocessingShape" mc:Ignorable="w14 w15 w16se w16cid w16 w16cex w16sdtdh wp14">
+<w:hdr xmlns:wpc="http://schemas.microsoft.com/office/word/2010/wordprocessingCanvas" xmlns:cx="http://schemas.microsoft.com/office/drawing/2014/chartex" xmlns:cx1="http://schemas.microsoft.com/office/drawing/2015/9/8/chartex" xmlns:cx2="http://schemas.microsoft.com/office/drawing/2015/10/21/chartex" xmlns:cx3="http://schemas.microsoft.com/office/drawing/2016/5/9/chartex" xmlns:cx4="http://schemas.microsoft.com/office/drawing/2016/5/10/chartex" xmlns:cx5="http://schemas.microsoft.com/office/drawing/2016/5/11/chartex" xmlns:cx6="http://schemas.microsoft.com/office/drawing/2016/5/12/chartex" xmlns:cx7="http://schemas.microsoft.com/office/drawing/2016/5/13/chartex" xmlns:cx8="http://schemas.microsoft.com/office/drawing/2016/5/14/chartex" xmlns:mc="http://schemas.openxmlformats.org/markup-compatibility/2006" xmlns:aink="http://schemas.microsoft.com/office/drawing/2016/ink" xmlns:am3d="http://schemas.microsoft.com/office/drawing/2017/model3d" xmlns:o="urn:schemas-microsoft-com:office:office" xmlns:oel="http://schemas.microsoft.com/office/2019/extlst" xmlns:r="http://schemas.openxmlformats.org/officeDocument/2006/relationships" xmlns:m="http://schemas.openxmlformats.org/officeDocument/2006/math" xmlns:v="urn:schemas-microsoft-com:vml" xmlns:wp14="http://schemas.microsoft.com/office/word/2010/wordprocessingDrawing" xmlns:wp="http://schemas.openxmlformats.org/drawingml/2006/wordprocessingDrawing" xmlns:w10="urn:schemas-microsoft-com:office:word" xmlns:w="http://schemas.openxmlformats.org/wordprocessingml/2006/main" xmlns:w14="http://schemas.microsoft.com/office/word/2010/wordml" xmlns:w15="http://schemas.microsoft.com/office/word/2012/wordml" xmlns:w16cex="http://schemas.microsoft.com/office/word/2018/wordml/cex" xmlns:w16cid="http://schemas.microsoft.com/office/word/2016/wordml/cid" xmlns:w16="http://schemas.microsoft.com/office/word/2018/wordml" xmlns:w16du="http://schemas.microsoft.com/office/word/2023/wordml/word16du" xmlns:w16sdtdh="http://schemas.microsoft.com/office/word/2020/wordml/sdtdatahash" xmlns:w16se="http://schemas.microsoft.com/office/word/2015/wordml/symex" xmlns:wpg="http://schemas.microsoft.com/office/word/2010/wordprocessingGroup" xmlns:wpi="http://schemas.microsoft.com/office/word/2010/wordprocessingInk" xmlns:wne="http://schemas.microsoft.com/office/word/2006/wordml" xmlns:wps="http://schemas.microsoft.com/office/word/2010/wordprocessingShape" mc:Ignorable="w14 w15 w16se w16cid w16 w16cex w16sdtdh wp14">
   <w:p>
     <w:pPr>
       <w:spacing w:after="0"/>
@@ -27651,7 +28038,7 @@
 </file>
 
 <file path=word/header2.xml><?xml version="1.0" encoding="utf-8"?>
-<w:hdr xmlns:wpc="http://schemas.microsoft.com/office/word/2010/wordprocessingCanvas" xmlns:cx="http://schemas.microsoft.com/office/drawing/2014/chartex" xmlns:cx1="http://schemas.microsoft.com/office/drawing/2015/9/8/chartex" xmlns:cx2="http://schemas.microsoft.com/office/drawing/2015/10/21/chartex" xmlns:cx3="http://schemas.microsoft.com/office/drawing/2016/5/9/chartex" xmlns:cx4="http://schemas.microsoft.com/office/drawing/2016/5/10/chartex" xmlns:cx5="http://schemas.microsoft.com/office/drawing/2016/5/11/chartex" xmlns:cx6="http://schemas.microsoft.com/office/drawing/2016/5/12/chartex" xmlns:cx7="http://schemas.microsoft.com/office/drawing/2016/5/13/chartex" xmlns:cx8="http://schemas.microsoft.com/office/drawing/2016/5/14/chartex" xmlns:mc="http://schemas.openxmlformats.org/markup-compatibility/2006" xmlns:aink="http://schemas.microsoft.com/office/drawing/2016/ink" xmlns:am3d="http://schemas.microsoft.com/office/drawing/2017/model3d" xmlns:o="urn:schemas-microsoft-com:office:office" xmlns:oel="http://schemas.microsoft.com/office/2019/extlst" xmlns:r="http://schemas.openxmlformats.org/officeDocument/2006/relationships" xmlns:m="http://schemas.openxmlformats.org/officeDocument/2006/math" xmlns:v="urn:schemas-microsoft-com:vml" xmlns:wp14="http://schemas.microsoft.com/office/word/2010/wordprocessingDrawing" xmlns:wp="http://schemas.openxmlformats.org/drawingml/2006/wordprocessingDrawing" xmlns:w10="urn:schemas-microsoft-com:office:word" xmlns:w="http://schemas.openxmlformats.org/wordprocessingml/2006/main" xmlns:w14="http://schemas.microsoft.com/office/word/2010/wordml" xmlns:w15="http://schemas.microsoft.com/office/word/2012/wordml" xmlns:w16cex="http://schemas.microsoft.com/office/word/2018/wordml/cex" xmlns:w16cid="http://schemas.microsoft.com/office/word/2016/wordml/cid" xmlns:w16="http://schemas.microsoft.com/office/word/2018/wordml" xmlns:w16sdtdh="http://schemas.microsoft.com/office/word/2020/wordml/sdtdatahash" xmlns:w16se="http://schemas.microsoft.com/office/word/2015/wordml/symex" xmlns:wpg="http://schemas.microsoft.com/office/word/2010/wordprocessingGroup" xmlns:wpi="http://schemas.microsoft.com/office/word/2010/wordprocessingInk" xmlns:wne="http://schemas.microsoft.com/office/word/2006/wordml" xmlns:wps="http://schemas.microsoft.com/office/word/2010/wordprocessingShape" mc:Ignorable="w14 w15 w16se w16cid w16 w16cex w16sdtdh wp14">
+<w:hdr xmlns:wpc="http://schemas.microsoft.com/office/word/2010/wordprocessingCanvas" xmlns:cx="http://schemas.microsoft.com/office/drawing/2014/chartex" xmlns:cx1="http://schemas.microsoft.com/office/drawing/2015/9/8/chartex" xmlns:cx2="http://schemas.microsoft.com/office/drawing/2015/10/21/chartex" xmlns:cx3="http://schemas.microsoft.com/office/drawing/2016/5/9/chartex" xmlns:cx4="http://schemas.microsoft.com/office/drawing/2016/5/10/chartex" xmlns:cx5="http://schemas.microsoft.com/office/drawing/2016/5/11/chartex" xmlns:cx6="http://schemas.microsoft.com/office/drawing/2016/5/12/chartex" xmlns:cx7="http://schemas.microsoft.com/office/drawing/2016/5/13/chartex" xmlns:cx8="http://schemas.microsoft.com/office/drawing/2016/5/14/chartex" xmlns:mc="http://schemas.openxmlformats.org/markup-compatibility/2006" xmlns:aink="http://schemas.microsoft.com/office/drawing/2016/ink" xmlns:am3d="http://schemas.microsoft.com/office/drawing/2017/model3d" xmlns:o="urn:schemas-microsoft-com:office:office" xmlns:oel="http://schemas.microsoft.com/office/2019/extlst" xmlns:r="http://schemas.openxmlformats.org/officeDocument/2006/relationships" xmlns:m="http://schemas.openxmlformats.org/officeDocument/2006/math" xmlns:v="urn:schemas-microsoft-com:vml" xmlns:wp14="http://schemas.microsoft.com/office/word/2010/wordprocessingDrawing" xmlns:wp="http://schemas.openxmlformats.org/drawingml/2006/wordprocessingDrawing" xmlns:w10="urn:schemas-microsoft-com:office:word" xmlns:w="http://schemas.openxmlformats.org/wordprocessingml/2006/main" xmlns:w14="http://schemas.microsoft.com/office/word/2010/wordml" xmlns:w15="http://schemas.microsoft.com/office/word/2012/wordml" xmlns:w16cex="http://schemas.microsoft.com/office/word/2018/wordml/cex" xmlns:w16cid="http://schemas.microsoft.com/office/word/2016/wordml/cid" xmlns:w16="http://schemas.microsoft.com/office/word/2018/wordml" xmlns:w16du="http://schemas.microsoft.com/office/word/2023/wordml/word16du" xmlns:w16sdtdh="http://schemas.microsoft.com/office/word/2020/wordml/sdtdatahash" xmlns:w16se="http://schemas.microsoft.com/office/word/2015/wordml/symex" xmlns:wpg="http://schemas.microsoft.com/office/word/2010/wordprocessingGroup" xmlns:wpi="http://schemas.microsoft.com/office/word/2010/wordprocessingInk" xmlns:wne="http://schemas.microsoft.com/office/word/2006/wordml" xmlns:wps="http://schemas.microsoft.com/office/word/2010/wordprocessingShape" mc:Ignorable="w14 w15 w16se w16cid w16 w16cex w16sdtdh wp14">
   <w:p>
     <w:pPr>
       <w:spacing w:after="0" w:line="360" w:lineRule="auto"/>
@@ -27666,7 +28053,7 @@
 </file>
 
 <file path=word/header3.xml><?xml version="1.0" encoding="utf-8"?>
-<w:hdr xmlns:wpc="http://schemas.microsoft.com/office/word/2010/wordprocessingCanvas" xmlns:cx="http://schemas.microsoft.com/office/drawing/2014/chartex" xmlns:cx1="http://schemas.microsoft.com/office/drawing/2015/9/8/chartex" xmlns:cx2="http://schemas.microsoft.com/office/drawing/2015/10/21/chartex" xmlns:cx3="http://schemas.microsoft.com/office/drawing/2016/5/9/chartex" xmlns:cx4="http://schemas.microsoft.com/office/drawing/2016/5/10/chartex" xmlns:cx5="http://schemas.microsoft.com/office/drawing/2016/5/11/chartex" xmlns:cx6="http://schemas.microsoft.com/office/drawing/2016/5/12/chartex" xmlns:cx7="http://schemas.microsoft.com/office/drawing/2016/5/13/chartex" xmlns:cx8="http://schemas.microsoft.com/office/drawing/2016/5/14/chartex" xmlns:mc="http://schemas.openxmlformats.org/markup-compatibility/2006" xmlns:aink="http://schemas.microsoft.com/office/drawing/2016/ink" xmlns:am3d="http://schemas.microsoft.com/office/drawing/2017/model3d" xmlns:o="urn:schemas-microsoft-com:office:office" xmlns:oel="http://schemas.microsoft.com/office/2019/extlst" xmlns:r="http://schemas.openxmlformats.org/officeDocument/2006/relationships" xmlns:m="http://schemas.openxmlformats.org/officeDocument/2006/math" xmlns:v="urn:schemas-microsoft-com:vml" xmlns:wp14="http://schemas.microsoft.com/office/word/2010/wordprocessingDrawing" xmlns:wp="http://schemas.openxmlformats.org/drawingml/2006/wordprocessingDrawing" xmlns:w10="urn:schemas-microsoft-com:office:word" xmlns:w="http://schemas.openxmlformats.org/wordprocessingml/2006/main" xmlns:w14="http://schemas.microsoft.com/office/word/2010/wordml" xmlns:w15="http://schemas.microsoft.com/office/word/2012/wordml" xmlns:w16cex="http://schemas.microsoft.com/office/word/2018/wordml/cex" xmlns:w16cid="http://schemas.microsoft.com/office/word/2016/wordml/cid" xmlns:w16="http://schemas.microsoft.com/office/word/2018/wordml" xmlns:w16sdtdh="http://schemas.microsoft.com/office/word/2020/wordml/sdtdatahash" xmlns:w16se="http://schemas.microsoft.com/office/word/2015/wordml/symex" xmlns:wpg="http://schemas.microsoft.com/office/word/2010/wordprocessingGroup" xmlns:wpi="http://schemas.microsoft.com/office/word/2010/wordprocessingInk" xmlns:wne="http://schemas.microsoft.com/office/word/2006/wordml" xmlns:wps="http://schemas.microsoft.com/office/word/2010/wordprocessingShape" mc:Ignorable="w14 w15 w16se w16cid w16 w16cex w16sdtdh wp14">
+<w:hdr xmlns:wpc="http://schemas.microsoft.com/office/word/2010/wordprocessingCanvas" xmlns:cx="http://schemas.microsoft.com/office/drawing/2014/chartex" xmlns:cx1="http://schemas.microsoft.com/office/drawing/2015/9/8/chartex" xmlns:cx2="http://schemas.microsoft.com/office/drawing/2015/10/21/chartex" xmlns:cx3="http://schemas.microsoft.com/office/drawing/2016/5/9/chartex" xmlns:cx4="http://schemas.microsoft.com/office/drawing/2016/5/10/chartex" xmlns:cx5="http://schemas.microsoft.com/office/drawing/2016/5/11/chartex" xmlns:cx6="http://schemas.microsoft.com/office/drawing/2016/5/12/chartex" xmlns:cx7="http://schemas.microsoft.com/office/drawing/2016/5/13/chartex" xmlns:cx8="http://schemas.microsoft.com/office/drawing/2016/5/14/chartex" xmlns:mc="http://schemas.openxmlformats.org/markup-compatibility/2006" xmlns:aink="http://schemas.microsoft.com/office/drawing/2016/ink" xmlns:am3d="http://schemas.microsoft.com/office/drawing/2017/model3d" xmlns:o="urn:schemas-microsoft-com:office:office" xmlns:oel="http://schemas.microsoft.com/office/2019/extlst" xmlns:r="http://schemas.openxmlformats.org/officeDocument/2006/relationships" xmlns:m="http://schemas.openxmlformats.org/officeDocument/2006/math" xmlns:v="urn:schemas-microsoft-com:vml" xmlns:wp14="http://schemas.microsoft.com/office/word/2010/wordprocessingDrawing" xmlns:wp="http://schemas.openxmlformats.org/drawingml/2006/wordprocessingDrawing" xmlns:w10="urn:schemas-microsoft-com:office:word" xmlns:w="http://schemas.openxmlformats.org/wordprocessingml/2006/main" xmlns:w14="http://schemas.microsoft.com/office/word/2010/wordml" xmlns:w15="http://schemas.microsoft.com/office/word/2012/wordml" xmlns:w16cex="http://schemas.microsoft.com/office/word/2018/wordml/cex" xmlns:w16cid="http://schemas.microsoft.com/office/word/2016/wordml/cid" xmlns:w16="http://schemas.microsoft.com/office/word/2018/wordml" xmlns:w16du="http://schemas.microsoft.com/office/word/2023/wordml/word16du" xmlns:w16sdtdh="http://schemas.microsoft.com/office/word/2020/wordml/sdtdatahash" xmlns:w16se="http://schemas.microsoft.com/office/word/2015/wordml/symex" xmlns:wpg="http://schemas.microsoft.com/office/word/2010/wordprocessingGroup" xmlns:wpi="http://schemas.microsoft.com/office/word/2010/wordprocessingInk" xmlns:wne="http://schemas.microsoft.com/office/word/2006/wordml" xmlns:wps="http://schemas.microsoft.com/office/word/2010/wordprocessingShape" mc:Ignorable="w14 w15 w16se w16cid w16 w16cex w16sdtdh wp14">
   <w:p>
     <w:pPr>
       <w:spacing w:after="0" w:line="360" w:lineRule="auto"/>
@@ -27689,7 +28076,7 @@
 </file>
 
 <file path=word/header4.xml><?xml version="1.0" encoding="utf-8"?>
-<w:hdr xmlns:wpc="http://schemas.microsoft.com/office/word/2010/wordprocessingCanvas" xmlns:cx="http://schemas.microsoft.com/office/drawing/2014/chartex" xmlns:cx1="http://schemas.microsoft.com/office/drawing/2015/9/8/chartex" xmlns:cx2="http://schemas.microsoft.com/office/drawing/2015/10/21/chartex" xmlns:cx3="http://schemas.microsoft.com/office/drawing/2016/5/9/chartex" xmlns:cx4="http://schemas.microsoft.com/office/drawing/2016/5/10/chartex" xmlns:cx5="http://schemas.microsoft.com/office/drawing/2016/5/11/chartex" xmlns:cx6="http://schemas.microsoft.com/office/drawing/2016/5/12/chartex" xmlns:cx7="http://schemas.microsoft.com/office/drawing/2016/5/13/chartex" xmlns:cx8="http://schemas.microsoft.com/office/drawing/2016/5/14/chartex" xmlns:mc="http://schemas.openxmlformats.org/markup-compatibility/2006" xmlns:aink="http://schemas.microsoft.com/office/drawing/2016/ink" xmlns:am3d="http://schemas.microsoft.com/office/drawing/2017/model3d" xmlns:o="urn:schemas-microsoft-com:office:office" xmlns:oel="http://schemas.microsoft.com/office/2019/extlst" xmlns:r="http://schemas.openxmlformats.org/officeDocument/2006/relationships" xmlns:m="http://schemas.openxmlformats.org/officeDocument/2006/math" xmlns:v="urn:schemas-microsoft-com:vml" xmlns:wp14="http://schemas.microsoft.com/office/word/2010/wordprocessingDrawing" xmlns:wp="http://schemas.openxmlformats.org/drawingml/2006/wordprocessingDrawing" xmlns:w10="urn:schemas-microsoft-com:office:word" xmlns:w="http://schemas.openxmlformats.org/wordprocessingml/2006/main" xmlns:w14="http://schemas.microsoft.com/office/word/2010/wordml" xmlns:w15="http://schemas.microsoft.com/office/word/2012/wordml" xmlns:w16cex="http://schemas.microsoft.com/office/word/2018/wordml/cex" xmlns:w16cid="http://schemas.microsoft.com/office/word/2016/wordml/cid" xmlns:w16="http://schemas.microsoft.com/office/word/2018/wordml" xmlns:w16sdtdh="http://schemas.microsoft.com/office/word/2020/wordml/sdtdatahash" xmlns:w16se="http://schemas.microsoft.com/office/word/2015/wordml/symex" xmlns:wpg="http://schemas.microsoft.com/office/word/2010/wordprocessingGroup" xmlns:wpi="http://schemas.microsoft.com/office/word/2010/wordprocessingInk" xmlns:wne="http://schemas.microsoft.com/office/word/2006/wordml" xmlns:wps="http://schemas.microsoft.com/office/word/2010/wordprocessingShape" mc:Ignorable="w14 w15 w16se w16cid w16 w16cex w16sdtdh wp14">
+<w:hdr xmlns:wpc="http://schemas.microsoft.com/office/word/2010/wordprocessingCanvas" xmlns:cx="http://schemas.microsoft.com/office/drawing/2014/chartex" xmlns:cx1="http://schemas.microsoft.com/office/drawing/2015/9/8/chartex" xmlns:cx2="http://schemas.microsoft.com/office/drawing/2015/10/21/chartex" xmlns:cx3="http://schemas.microsoft.com/office/drawing/2016/5/9/chartex" xmlns:cx4="http://schemas.microsoft.com/office/drawing/2016/5/10/chartex" xmlns:cx5="http://schemas.microsoft.com/office/drawing/2016/5/11/chartex" xmlns:cx6="http://schemas.microsoft.com/office/drawing/2016/5/12/chartex" xmlns:cx7="http://schemas.microsoft.com/office/drawing/2016/5/13/chartex" xmlns:cx8="http://schemas.microsoft.com/office/drawing/2016/5/14/chartex" xmlns:mc="http://schemas.openxmlformats.org/markup-compatibility/2006" xmlns:aink="http://schemas.microsoft.com/office/drawing/2016/ink" xmlns:am3d="http://schemas.microsoft.com/office/drawing/2017/model3d" xmlns:o="urn:schemas-microsoft-com:office:office" xmlns:oel="http://schemas.microsoft.com/office/2019/extlst" xmlns:r="http://schemas.openxmlformats.org/officeDocument/2006/relationships" xmlns:m="http://schemas.openxmlformats.org/officeDocument/2006/math" xmlns:v="urn:schemas-microsoft-com:vml" xmlns:wp14="http://schemas.microsoft.com/office/word/2010/wordprocessingDrawing" xmlns:wp="http://schemas.openxmlformats.org/drawingml/2006/wordprocessingDrawing" xmlns:w10="urn:schemas-microsoft-com:office:word" xmlns:w="http://schemas.openxmlformats.org/wordprocessingml/2006/main" xmlns:w14="http://schemas.microsoft.com/office/word/2010/wordml" xmlns:w15="http://schemas.microsoft.com/office/word/2012/wordml" xmlns:w16cex="http://schemas.microsoft.com/office/word/2018/wordml/cex" xmlns:w16cid="http://schemas.microsoft.com/office/word/2016/wordml/cid" xmlns:w16="http://schemas.microsoft.com/office/word/2018/wordml" xmlns:w16du="http://schemas.microsoft.com/office/word/2023/wordml/word16du" xmlns:w16sdtdh="http://schemas.microsoft.com/office/word/2020/wordml/sdtdatahash" xmlns:w16se="http://schemas.microsoft.com/office/word/2015/wordml/symex" xmlns:wpg="http://schemas.microsoft.com/office/word/2010/wordprocessingGroup" xmlns:wpi="http://schemas.microsoft.com/office/word/2010/wordprocessingInk" xmlns:wne="http://schemas.microsoft.com/office/word/2006/wordml" xmlns:wps="http://schemas.microsoft.com/office/word/2010/wordprocessingShape" mc:Ignorable="w14 w15 w16se w16cid w16 w16cex w16sdtdh wp14">
   <w:p>
     <w:pPr>
       <w:spacing w:after="0" w:line="360" w:lineRule="auto"/>
@@ -27704,7 +28091,7 @@
 </file>
 
 <file path=word/header5.xml><?xml version="1.0" encoding="utf-8"?>
-<w:hdr xmlns:wpc="http://schemas.microsoft.com/office/word/2010/wordprocessingCanvas" xmlns:cx="http://schemas.microsoft.com/office/drawing/2014/chartex" xmlns:cx1="http://schemas.microsoft.com/office/drawing/2015/9/8/chartex" xmlns:cx2="http://schemas.microsoft.com/office/drawing/2015/10/21/chartex" xmlns:cx3="http://schemas.microsoft.com/office/drawing/2016/5/9/chartex" xmlns:cx4="http://schemas.microsoft.com/office/drawing/2016/5/10/chartex" xmlns:cx5="http://schemas.microsoft.com/office/drawing/2016/5/11/chartex" xmlns:cx6="http://schemas.microsoft.com/office/drawing/2016/5/12/chartex" xmlns:cx7="http://schemas.microsoft.com/office/drawing/2016/5/13/chartex" xmlns:cx8="http://schemas.microsoft.com/office/drawing/2016/5/14/chartex" xmlns:mc="http://schemas.openxmlformats.org/markup-compatibility/2006" xmlns:aink="http://schemas.microsoft.com/office/drawing/2016/ink" xmlns:am3d="http://schemas.microsoft.com/office/drawing/2017/model3d" xmlns:o="urn:schemas-microsoft-com:office:office" xmlns:oel="http://schemas.microsoft.com/office/2019/extlst" xmlns:r="http://schemas.openxmlformats.org/officeDocument/2006/relationships" xmlns:m="http://schemas.openxmlformats.org/officeDocument/2006/math" xmlns:v="urn:schemas-microsoft-com:vml" xmlns:wp14="http://schemas.microsoft.com/office/word/2010/wordprocessingDrawing" xmlns:wp="http://schemas.openxmlformats.org/drawingml/2006/wordprocessingDrawing" xmlns:w10="urn:schemas-microsoft-com:office:word" xmlns:w="http://schemas.openxmlformats.org/wordprocessingml/2006/main" xmlns:w14="http://schemas.microsoft.com/office/word/2010/wordml" xmlns:w15="http://schemas.microsoft.com/office/word/2012/wordml" xmlns:w16cex="http://schemas.microsoft.com/office/word/2018/wordml/cex" xmlns:w16cid="http://schemas.microsoft.com/office/word/2016/wordml/cid" xmlns:w16="http://schemas.microsoft.com/office/word/2018/wordml" xmlns:w16sdtdh="http://schemas.microsoft.com/office/word/2020/wordml/sdtdatahash" xmlns:w16se="http://schemas.microsoft.com/office/word/2015/wordml/symex" xmlns:wpg="http://schemas.microsoft.com/office/word/2010/wordprocessingGroup" xmlns:wpi="http://schemas.microsoft.com/office/word/2010/wordprocessingInk" xmlns:wne="http://schemas.microsoft.com/office/word/2006/wordml" xmlns:wps="http://schemas.microsoft.com/office/word/2010/wordprocessingShape" mc:Ignorable="w14 w15 w16se w16cid w16 w16cex w16sdtdh wp14">
+<w:hdr xmlns:wpc="http://schemas.microsoft.com/office/word/2010/wordprocessingCanvas" xmlns:cx="http://schemas.microsoft.com/office/drawing/2014/chartex" xmlns:cx1="http://schemas.microsoft.com/office/drawing/2015/9/8/chartex" xmlns:cx2="http://schemas.microsoft.com/office/drawing/2015/10/21/chartex" xmlns:cx3="http://schemas.microsoft.com/office/drawing/2016/5/9/chartex" xmlns:cx4="http://schemas.microsoft.com/office/drawing/2016/5/10/chartex" xmlns:cx5="http://schemas.microsoft.com/office/drawing/2016/5/11/chartex" xmlns:cx6="http://schemas.microsoft.com/office/drawing/2016/5/12/chartex" xmlns:cx7="http://schemas.microsoft.com/office/drawing/2016/5/13/chartex" xmlns:cx8="http://schemas.microsoft.com/office/drawing/2016/5/14/chartex" xmlns:mc="http://schemas.openxmlformats.org/markup-compatibility/2006" xmlns:aink="http://schemas.microsoft.com/office/drawing/2016/ink" xmlns:am3d="http://schemas.microsoft.com/office/drawing/2017/model3d" xmlns:o="urn:schemas-microsoft-com:office:office" xmlns:oel="http://schemas.microsoft.com/office/2019/extlst" xmlns:r="http://schemas.openxmlformats.org/officeDocument/2006/relationships" xmlns:m="http://schemas.openxmlformats.org/officeDocument/2006/math" xmlns:v="urn:schemas-microsoft-com:vml" xmlns:wp14="http://schemas.microsoft.com/office/word/2010/wordprocessingDrawing" xmlns:wp="http://schemas.openxmlformats.org/drawingml/2006/wordprocessingDrawing" xmlns:w10="urn:schemas-microsoft-com:office:word" xmlns:w="http://schemas.openxmlformats.org/wordprocessingml/2006/main" xmlns:w14="http://schemas.microsoft.com/office/word/2010/wordml" xmlns:w15="http://schemas.microsoft.com/office/word/2012/wordml" xmlns:w16cex="http://schemas.microsoft.com/office/word/2018/wordml/cex" xmlns:w16cid="http://schemas.microsoft.com/office/word/2016/wordml/cid" xmlns:w16="http://schemas.microsoft.com/office/word/2018/wordml" xmlns:w16du="http://schemas.microsoft.com/office/word/2023/wordml/word16du" xmlns:w16sdtdh="http://schemas.microsoft.com/office/word/2020/wordml/sdtdatahash" xmlns:w16se="http://schemas.microsoft.com/office/word/2015/wordml/symex" xmlns:wpg="http://schemas.microsoft.com/office/word/2010/wordprocessingGroup" xmlns:wpi="http://schemas.microsoft.com/office/word/2010/wordprocessingInk" xmlns:wne="http://schemas.microsoft.com/office/word/2006/wordml" xmlns:wps="http://schemas.microsoft.com/office/word/2010/wordprocessingShape" mc:Ignorable="w14 w15 w16se w16cid w16 w16cex w16sdtdh wp14">
   <w:p>
     <w:pPr>
       <w:tabs>
@@ -27725,7 +28112,7 @@
 </file>
 
 <file path=word/numbering.xml><?xml version="1.0" encoding="utf-8"?>
-<w:numbering xmlns:wpc="http://schemas.microsoft.com/office/word/2010/wordprocessingCanvas" xmlns:cx="http://schemas.microsoft.com/office/drawing/2014/chartex" xmlns:cx1="http://schemas.microsoft.com/office/drawing/2015/9/8/chartex" xmlns:cx2="http://schemas.microsoft.com/office/drawing/2015/10/21/chartex" xmlns:cx3="http://schemas.microsoft.com/office/drawing/2016/5/9/chartex" xmlns:cx4="http://schemas.microsoft.com/office/drawing/2016/5/10/chartex" xmlns:cx5="http://schemas.microsoft.com/office/drawing/2016/5/11/chartex" xmlns:cx6="http://schemas.microsoft.com/office/drawing/2016/5/12/chartex" xmlns:cx7="http://schemas.microsoft.com/office/drawing/2016/5/13/chartex" xmlns:cx8="http://schemas.microsoft.com/office/drawing/2016/5/14/chartex" xmlns:mc="http://schemas.openxmlformats.org/markup-compatibility/2006" xmlns:aink="http://schemas.microsoft.com/office/drawing/2016/ink" xmlns:am3d="http://schemas.microsoft.com/office/drawing/2017/model3d" xmlns:o="urn:schemas-microsoft-com:office:office" xmlns:oel="http://schemas.microsoft.com/office/2019/extlst" xmlns:r="http://schemas.openxmlformats.org/officeDocument/2006/relationships" xmlns:m="http://schemas.openxmlformats.org/officeDocument/2006/math" xmlns:v="urn:schemas-microsoft-com:vml" xmlns:wp14="http://schemas.microsoft.com/office/word/2010/wordprocessingDrawing" xmlns:wp="http://schemas.openxmlformats.org/drawingml/2006/wordprocessingDrawing" xmlns:w10="urn:schemas-microsoft-com:office:word" xmlns:w="http://schemas.openxmlformats.org/wordprocessingml/2006/main" xmlns:w14="http://schemas.microsoft.com/office/word/2010/wordml" xmlns:w15="http://schemas.microsoft.com/office/word/2012/wordml" xmlns:w16cex="http://schemas.microsoft.com/office/word/2018/wordml/cex" xmlns:w16cid="http://schemas.microsoft.com/office/word/2016/wordml/cid" xmlns:w16="http://schemas.microsoft.com/office/word/2018/wordml" xmlns:w16sdtdh="http://schemas.microsoft.com/office/word/2020/wordml/sdtdatahash" xmlns:w16se="http://schemas.microsoft.com/office/word/2015/wordml/symex" xmlns:wpg="http://schemas.microsoft.com/office/word/2010/wordprocessingGroup" xmlns:wpi="http://schemas.microsoft.com/office/word/2010/wordprocessingInk" xmlns:wne="http://schemas.microsoft.com/office/word/2006/wordml" xmlns:wps="http://schemas.microsoft.com/office/word/2010/wordprocessingShape" mc:Ignorable="w14 w15 w16se w16cid w16 w16cex w16sdtdh wp14">
+<w:numbering xmlns:wpc="http://schemas.microsoft.com/office/word/2010/wordprocessingCanvas" xmlns:cx="http://schemas.microsoft.com/office/drawing/2014/chartex" xmlns:cx1="http://schemas.microsoft.com/office/drawing/2015/9/8/chartex" xmlns:cx2="http://schemas.microsoft.com/office/drawing/2015/10/21/chartex" xmlns:cx3="http://schemas.microsoft.com/office/drawing/2016/5/9/chartex" xmlns:cx4="http://schemas.microsoft.com/office/drawing/2016/5/10/chartex" xmlns:cx5="http://schemas.microsoft.com/office/drawing/2016/5/11/chartex" xmlns:cx6="http://schemas.microsoft.com/office/drawing/2016/5/12/chartex" xmlns:cx7="http://schemas.microsoft.com/office/drawing/2016/5/13/chartex" xmlns:cx8="http://schemas.microsoft.com/office/drawing/2016/5/14/chartex" xmlns:mc="http://schemas.openxmlformats.org/markup-compatibility/2006" xmlns:aink="http://schemas.microsoft.com/office/drawing/2016/ink" xmlns:am3d="http://schemas.microsoft.com/office/drawing/2017/model3d" xmlns:o="urn:schemas-microsoft-com:office:office" xmlns:oel="http://schemas.microsoft.com/office/2019/extlst" xmlns:r="http://schemas.openxmlformats.org/officeDocument/2006/relationships" xmlns:m="http://schemas.openxmlformats.org/officeDocument/2006/math" xmlns:v="urn:schemas-microsoft-com:vml" xmlns:wp14="http://schemas.microsoft.com/office/word/2010/wordprocessingDrawing" xmlns:wp="http://schemas.openxmlformats.org/drawingml/2006/wordprocessingDrawing" xmlns:w10="urn:schemas-microsoft-com:office:word" xmlns:w="http://schemas.openxmlformats.org/wordprocessingml/2006/main" xmlns:w14="http://schemas.microsoft.com/office/word/2010/wordml" xmlns:w15="http://schemas.microsoft.com/office/word/2012/wordml" xmlns:w16cex="http://schemas.microsoft.com/office/word/2018/wordml/cex" xmlns:w16cid="http://schemas.microsoft.com/office/word/2016/wordml/cid" xmlns:w16="http://schemas.microsoft.com/office/word/2018/wordml" xmlns:w16du="http://schemas.microsoft.com/office/word/2023/wordml/word16du" xmlns:w16sdtdh="http://schemas.microsoft.com/office/word/2020/wordml/sdtdatahash" xmlns:w16se="http://schemas.microsoft.com/office/word/2015/wordml/symex" xmlns:wpg="http://schemas.microsoft.com/office/word/2010/wordprocessingGroup" xmlns:wpi="http://schemas.microsoft.com/office/word/2010/wordprocessingInk" xmlns:wne="http://schemas.microsoft.com/office/word/2006/wordml" xmlns:wps="http://schemas.microsoft.com/office/word/2010/wordprocessingShape" mc:Ignorable="w14 w15 w16se w16cid w16 w16cex w16sdtdh wp14">
   <w:abstractNum w:abstractNumId="0" w15:restartNumberingAfterBreak="0">
     <w:nsid w:val="033C457E"/>
     <w:multiLevelType w:val="hybridMultilevel"/>
@@ -30869,12 +31256,6 @@
 </file>
 
 <file path=customXml/item1.xml><?xml version="1.0" encoding="utf-8"?>
-<p:properties xmlns:p="http://schemas.microsoft.com/office/2006/metadata/properties" xmlns:xsi="http://www.w3.org/2001/XMLSchema-instance" xmlns:pc="http://schemas.microsoft.com/office/infopath/2007/PartnerControls">
-  <documentManagement/>
-</p:properties>
-</file>
-
-<file path=customXml/item2.xml><?xml version="1.0" encoding="utf-8"?>
 <?mso-contentType ?>
 <FormTemplates xmlns="http://schemas.microsoft.com/sharepoint/v3/contenttype/forms">
   <Display>DocumentLibraryForm</Display>
@@ -30883,7 +31264,17 @@
 </FormTemplates>
 </file>
 
+<file path=customXml/item2.xml><?xml version="1.0" encoding="utf-8"?>
+<p:properties xmlns:p="http://schemas.microsoft.com/office/2006/metadata/properties" xmlns:xsi="http://www.w3.org/2001/XMLSchema-instance" xmlns:pc="http://schemas.microsoft.com/office/infopath/2007/PartnerControls">
+  <documentManagement/>
+</p:properties>
+</file>
+
 <file path=customXml/item3.xml><?xml version="1.0" encoding="utf-8"?>
+<b:Sources xmlns:b="http://schemas.openxmlformats.org/officeDocument/2006/bibliography" xmlns="http://schemas.openxmlformats.org/officeDocument/2006/bibliography" SelectedStyle="\APASixthEditionOfficeOnline.xsl" StyleName="APA" Version="6"/>
+</file>
+
+<file path=customXml/item4.xml><?xml version="1.0" encoding="utf-8"?>
 <ct:contentTypeSchema xmlns:ct="http://schemas.microsoft.com/office/2006/metadata/contentType" xmlns:ma="http://schemas.microsoft.com/office/2006/metadata/properties/metaAttributes" ct:_="" ma:_="" ma:contentTypeName="Dokumentum" ma:contentTypeID="0x010100165574340F397947BA244F0E15ED9162" ma:contentTypeVersion="5" ma:contentTypeDescription="Új dokumentum létrehozása." ma:contentTypeScope="" ma:versionID="9dcb469361139a832eec33a6c2707f24">
   <xsd:schema xmlns:xsd="http://www.w3.org/2001/XMLSchema" xmlns:xs="http://www.w3.org/2001/XMLSchema" xmlns:p="http://schemas.microsoft.com/office/2006/metadata/properties" xmlns:ns3="f57c4e5e-6d95-4329-9b99-4bd13040abaa" targetNamespace="http://schemas.microsoft.com/office/2006/metadata/properties" ma:root="true" ma:fieldsID="c3027de9d870b0759e44c522e4a75c5d" ns3:_="">
     <xsd:import namespace="f57c4e5e-6d95-4329-9b99-4bd13040abaa"/>
@@ -31033,11 +31424,15 @@
 </ct:contentTypeSchema>
 </file>
 
-<file path=customXml/item4.xml><?xml version="1.0" encoding="utf-8"?>
-<b:Sources xmlns:b="http://schemas.openxmlformats.org/officeDocument/2006/bibliography" xmlns="http://schemas.openxmlformats.org/officeDocument/2006/bibliography" SelectedStyle="\APASixthEditionOfficeOnline.xsl" StyleName="APA" Version="6"/>
+<file path=customXml/itemProps1.xml><?xml version="1.0" encoding="utf-8"?>
+<ds:datastoreItem xmlns:ds="http://schemas.openxmlformats.org/officeDocument/2006/customXml" ds:itemID="{5E337DA0-765B-4851-96F7-E2DCF046C989}">
+  <ds:schemaRefs>
+    <ds:schemaRef ds:uri="http://schemas.microsoft.com/sharepoint/v3/contenttype/forms"/>
+  </ds:schemaRefs>
+</ds:datastoreItem>
 </file>
 
-<file path=customXml/itemProps1.xml><?xml version="1.0" encoding="utf-8"?>
+<file path=customXml/itemProps2.xml><?xml version="1.0" encoding="utf-8"?>
 <ds:datastoreItem xmlns:ds="http://schemas.openxmlformats.org/officeDocument/2006/customXml" ds:itemID="{7C82884F-CC40-49CA-8068-22D68015E27F}">
   <ds:schemaRefs>
     <ds:schemaRef ds:uri="http://schemas.microsoft.com/office/2006/metadata/properties"/>
@@ -31046,15 +31441,15 @@
 </ds:datastoreItem>
 </file>
 
-<file path=customXml/itemProps2.xml><?xml version="1.0" encoding="utf-8"?>
-<ds:datastoreItem xmlns:ds="http://schemas.openxmlformats.org/officeDocument/2006/customXml" ds:itemID="{5E337DA0-765B-4851-96F7-E2DCF046C989}">
+<file path=customXml/itemProps3.xml><?xml version="1.0" encoding="utf-8"?>
+<ds:datastoreItem xmlns:ds="http://schemas.openxmlformats.org/officeDocument/2006/customXml" ds:itemID="{CBE935B8-9450-4A7E-AE54-A5995E9D5D4B}">
   <ds:schemaRefs>
-    <ds:schemaRef ds:uri="http://schemas.microsoft.com/sharepoint/v3/contenttype/forms"/>
+    <ds:schemaRef ds:uri="http://schemas.openxmlformats.org/officeDocument/2006/bibliography"/>
   </ds:schemaRefs>
 </ds:datastoreItem>
 </file>
 
-<file path=customXml/itemProps3.xml><?xml version="1.0" encoding="utf-8"?>
+<file path=customXml/itemProps4.xml><?xml version="1.0" encoding="utf-8"?>
 <ds:datastoreItem xmlns:ds="http://schemas.openxmlformats.org/officeDocument/2006/customXml" ds:itemID="{8BEAE72D-AE8F-4FE4-B217-0E90B898FB17}">
   <ds:schemaRefs>
     <ds:schemaRef ds:uri="http://schemas.microsoft.com/office/2006/metadata/contentType"/>
@@ -31070,12 +31465,4 @@
     <ds:schemaRef ds:uri="http://schemas.microsoft.com/internal/obd"/>
   </ds:schemaRefs>
 </ds:datastoreItem>
-</file>
-
-<file path=customXml/itemProps4.xml><?xml version="1.0" encoding="utf-8"?>
-<ds:datastoreItem xmlns:ds="http://schemas.openxmlformats.org/officeDocument/2006/customXml" ds:itemID="{CBE935B8-9450-4A7E-AE54-A5995E9D5D4B}">
-  <ds:schemaRefs>
-    <ds:schemaRef ds:uri="http://schemas.openxmlformats.org/officeDocument/2006/bibliography"/>
-  </ds:schemaRefs>
-</ds:datastoreItem>
 </file>
</xml_diff>